<commit_message>
tagit bort vernr i tabellen med anropsparametrar till EI
</commit_message>
<xml_diff>
--- a/ServiceInteractions/riv/clinicalprocess/activityprescription/actoutcome/trunk/docs/Tjänstekontraktsbeskrivning_riv_clinicalprocess_activityprescription_actoutcome.docx
+++ b/ServiceInteractions/riv/clinicalprocess/activityprescription/actoutcome/trunk/docs/Tjänstekontraktsbeskrivning_riv_clinicalprocess_activityprescription_actoutcome.docx
@@ -275,15 +275,29 @@
           <w:sz w:val="44"/>
         </w:rPr>
       </w:pPr>
-      <w:fldSimple w:instr=" SUBJECT  \* MERGEFORMAT ">
-        <w:r>
-          <w:rPr>
-            <w:rFonts w:ascii="Arial" w:hAnsi="Arial"/>
-            <w:sz w:val="44"/>
-          </w:rPr>
-          <w:t>Tjänstekontraktsbeskrivning</w:t>
-        </w:r>
-      </w:fldSimple>
+      <w:r>
+        <w:fldChar w:fldCharType="begin"/>
+      </w:r>
+      <w:r>
+        <w:instrText xml:space="preserve"> SUBJECT  \* MERGEFORMAT </w:instrText>
+      </w:r>
+      <w:r>
+        <w:fldChar w:fldCharType="separate"/>
+      </w:r>
+      <w:r>
+        <w:rPr>
+          <w:rFonts w:ascii="Arial" w:hAnsi="Arial"/>
+          <w:sz w:val="44"/>
+        </w:rPr>
+        <w:t>Tjänstekontraktsbeskrivning</w:t>
+      </w:r>
+      <w:r>
+        <w:rPr>
+          <w:rFonts w:ascii="Arial" w:hAnsi="Arial"/>
+          <w:sz w:val="44"/>
+        </w:rPr>
+        <w:fldChar w:fldCharType="end"/>
+      </w:r>
     </w:p>
     <w:p>
       <w:pPr>
@@ -1134,8 +1148,6 @@
               </w:rPr>
               <w:t>MC</w:t>
             </w:r>
-            <w:bookmarkStart w:id="1" w:name="_GoBack"/>
-            <w:bookmarkEnd w:id="1"/>
           </w:p>
         </w:tc>
         <w:tc>
@@ -1260,12 +1272,12 @@
           <w:szCs w:val="20"/>
         </w:rPr>
       </w:pPr>
-      <w:bookmarkStart w:id="2" w:name="_Toc357017003"/>
+      <w:bookmarkStart w:id="1" w:name="_Toc357017003"/>
       <w:r>
         <w:lastRenderedPageBreak/>
         <w:t>Innehållsförteckning</w:t>
       </w:r>
-      <w:bookmarkEnd w:id="2"/>
+      <w:bookmarkEnd w:id="1"/>
     </w:p>
     <w:p>
       <w:pPr>
@@ -3817,14 +3829,14 @@
         </w:tabs>
         <w:ind w:right="838" w:firstLine="0"/>
       </w:pPr>
-      <w:bookmarkStart w:id="3" w:name="_Toc341787023"/>
-      <w:bookmarkStart w:id="4" w:name="_Toc357017004"/>
+      <w:bookmarkStart w:id="2" w:name="_Toc341787023"/>
+      <w:bookmarkStart w:id="3" w:name="_Toc357017004"/>
       <w:r>
         <w:lastRenderedPageBreak/>
         <w:t>Inledning</w:t>
       </w:r>
+      <w:bookmarkEnd w:id="2"/>
       <w:bookmarkEnd w:id="3"/>
-      <w:bookmarkEnd w:id="4"/>
     </w:p>
     <w:p>
       <w:pPr>
@@ -3981,265 +3993,265 @@
         </w:tabs>
         <w:ind w:right="838" w:firstLine="0"/>
       </w:pPr>
-      <w:bookmarkStart w:id="5" w:name="_Toc357017005"/>
+      <w:bookmarkStart w:id="4" w:name="_Toc357017005"/>
       <w:r>
         <w:t>Användningsområden</w:t>
       </w:r>
+      <w:bookmarkEnd w:id="4"/>
+    </w:p>
+    <w:p>
+      <w:pPr>
+        <w:pStyle w:val="Brdtext"/>
+        <w:tabs>
+          <w:tab w:val="left" w:pos="567"/>
+        </w:tabs>
+        <w:ind w:right="838"/>
+      </w:pPr>
+      <w:r>
+        <w:t xml:space="preserve">Tjänstedomänen </w:t>
+      </w:r>
+      <w:r>
+        <w:t xml:space="preserve">syftar till att tillmötesgå behovet av systemoberoende åtkomst till </w:t>
+      </w:r>
+      <w:r>
+        <w:t xml:space="preserve">information om utfallet av </w:t>
+      </w:r>
+      <w:r>
+        <w:t xml:space="preserve">ordinations- och </w:t>
+      </w:r>
+      <w:r>
+        <w:t>förskrivningsrelaterade aktiviteter</w:t>
+      </w:r>
+      <w:r>
+        <w:t xml:space="preserve"> för såväl</w:t>
+      </w:r>
+      <w:r>
+        <w:t xml:space="preserve"> vårdgivar- som invånartjänster.</w:t>
+      </w:r>
+    </w:p>
+    <w:p>
+      <w:pPr>
+        <w:pStyle w:val="Brdtext"/>
+        <w:tabs>
+          <w:tab w:val="left" w:pos="567"/>
+        </w:tabs>
+        <w:ind w:right="838"/>
+      </w:pPr>
+    </w:p>
+    <w:p>
+      <w:pPr>
+        <w:pStyle w:val="Brdtext"/>
+        <w:tabs>
+          <w:tab w:val="left" w:pos="567"/>
+        </w:tabs>
+        <w:ind w:right="838"/>
+      </w:pPr>
+      <w:r>
+        <w:t>”</w:t>
+      </w:r>
+      <w:r>
+        <w:t>Min journal</w:t>
+      </w:r>
+      <w:r>
+        <w:t>”</w:t>
+      </w:r>
+      <w:r>
+        <w:t>, ”Mitt vårdflöde”, N</w:t>
+      </w:r>
+      <w:r>
+        <w:t xml:space="preserve">ationell patientöversikt och tjänster för elektroniskt utlämnande till patientens egna </w:t>
+      </w:r>
+      <w:r>
+        <w:t>tjänster</w:t>
+      </w:r>
+      <w:r>
+        <w:t xml:space="preserve"> (</w:t>
+      </w:r>
+      <w:r>
+        <w:t xml:space="preserve">via </w:t>
+      </w:r>
+      <w:r>
+        <w:t>API-</w:t>
+      </w:r>
+      <w:r>
+        <w:t>Gateway)</w:t>
+      </w:r>
+      <w:r>
+        <w:t xml:space="preserve"> </w:t>
+      </w:r>
+      <w:r>
+        <w:t xml:space="preserve">som exempelvis </w:t>
+      </w:r>
+      <w:r>
+        <w:t>personligt konto</w:t>
+      </w:r>
+      <w:r>
+        <w:t xml:space="preserve"> </w:t>
+      </w:r>
+      <w:r>
+        <w:t>för hälsoinformation</w:t>
+      </w:r>
+      <w:r>
+        <w:t xml:space="preserve"> </w:t>
+      </w:r>
+      <w:r>
+        <w:t xml:space="preserve">är </w:t>
+      </w:r>
+      <w:r>
+        <w:t xml:space="preserve">exempel på nationella tjänster med behov av </w:t>
+      </w:r>
+      <w:r>
+        <w:t>åt</w:t>
+      </w:r>
+      <w:r>
+        <w:t xml:space="preserve">komst till </w:t>
+      </w:r>
+      <w:r>
+        <w:t>sådan information.</w:t>
+      </w:r>
+    </w:p>
+    <w:p>
+      <w:pPr>
+        <w:pStyle w:val="Brdtext"/>
+        <w:tabs>
+          <w:tab w:val="left" w:pos="567"/>
+        </w:tabs>
+        <w:ind w:right="838"/>
+      </w:pPr>
+    </w:p>
+    <w:p>
+      <w:pPr>
+        <w:pStyle w:val="Brdtext"/>
+        <w:tabs>
+          <w:tab w:val="left" w:pos="567"/>
+        </w:tabs>
+        <w:ind w:right="838"/>
+      </w:pPr>
+      <w:r>
+        <w:t>Tjänstekontrakten i denna domän ska tillmötesgå de nationella behoven men också fylla behovet</w:t>
+      </w:r>
+      <w:r>
+        <w:t xml:space="preserve"> </w:t>
+      </w:r>
+      <w:r>
+        <w:t xml:space="preserve">för </w:t>
+      </w:r>
+      <w:r>
+        <w:t>tjänster regionalt och lokalt.</w:t>
+      </w:r>
+    </w:p>
+    <w:p>
+      <w:pPr>
+        <w:pStyle w:val="Brdtext"/>
+        <w:tabs>
+          <w:tab w:val="left" w:pos="567"/>
+        </w:tabs>
+        <w:ind w:right="838"/>
+      </w:pPr>
+    </w:p>
+    <w:p>
+      <w:pPr>
+        <w:pStyle w:val="Brdtext"/>
+        <w:tabs>
+          <w:tab w:val="left" w:pos="567"/>
+        </w:tabs>
+        <w:ind w:right="838"/>
+      </w:pPr>
+      <w:r>
+        <w:t xml:space="preserve">För att vara tillämpbara för både invånar- och vårdgivartjänster behöver tjänstekontrakten förmedla den information som behövs för att båda typerna av </w:t>
+      </w:r>
+      <w:r>
+        <w:t>e-</w:t>
+      </w:r>
+      <w:r>
+        <w:t>tjänster</w:t>
+      </w:r>
+      <w:r>
+        <w:t xml:space="preserve"> (tjänstekonsumenter)</w:t>
+      </w:r>
+      <w:r>
+        <w:t xml:space="preserve"> ska ha det underlag som behövs för att säkerställa behörig åtkomst</w:t>
+      </w:r>
+      <w:r>
+        <w:t xml:space="preserve"> för sina respektive använda</w:t>
+      </w:r>
+      <w:r>
+        <w:t>r</w:t>
+      </w:r>
+      <w:r>
+        <w:t>grupper.</w:t>
+      </w:r>
+      <w:r>
+        <w:t xml:space="preserve"> </w:t>
+      </w:r>
+    </w:p>
+    <w:p>
+      <w:pPr>
+        <w:pStyle w:val="Brdtext"/>
+        <w:tabs>
+          <w:tab w:val="left" w:pos="567"/>
+        </w:tabs>
+        <w:ind w:right="838"/>
+      </w:pPr>
+    </w:p>
+    <w:p>
+      <w:pPr>
+        <w:pStyle w:val="Brdtext"/>
+        <w:tabs>
+          <w:tab w:val="left" w:pos="567"/>
+        </w:tabs>
+        <w:ind w:right="838"/>
+      </w:pPr>
+      <w:r>
+        <w:t xml:space="preserve">Det är dock en grundläggande princip att tjänsteproducenterna </w:t>
+      </w:r>
+      <w:r>
+        <w:rPr>
+          <w:u w:val="single"/>
+        </w:rPr>
+        <w:t>inte</w:t>
+      </w:r>
+      <w:r>
+        <w:t xml:space="preserve"> ska anpassa svaret efter frågeställaren, utan istället tillhandahålla fullständig information som tjänstekonsumenten kan anpassa</w:t>
+      </w:r>
+      <w:r>
+        <w:t xml:space="preserve"> och behörighets</w:t>
+      </w:r>
+      <w:r>
+        <w:t>styra</w:t>
+      </w:r>
+      <w:r>
+        <w:t xml:space="preserve"> </w:t>
+      </w:r>
+      <w:r>
+        <w:t>för</w:t>
+      </w:r>
+      <w:r>
+        <w:t xml:space="preserve"> sin målgrupp. </w:t>
+      </w:r>
+    </w:p>
+    <w:p>
+      <w:pPr>
+        <w:pStyle w:val="Brdtext"/>
+        <w:tabs>
+          <w:tab w:val="left" w:pos="567"/>
+        </w:tabs>
+        <w:ind w:right="838"/>
+      </w:pPr>
+    </w:p>
+    <w:p>
+      <w:pPr>
+        <w:pStyle w:val="Rubrik2b"/>
+        <w:tabs>
+          <w:tab w:val="left" w:pos="567"/>
+        </w:tabs>
+        <w:ind w:right="838" w:firstLine="0"/>
+      </w:pPr>
+      <w:bookmarkStart w:id="5" w:name="_Toc357017006"/>
+      <w:r>
+        <w:t>Övrigt</w:t>
+      </w:r>
       <w:bookmarkEnd w:id="5"/>
-    </w:p>
-    <w:p>
-      <w:pPr>
-        <w:pStyle w:val="Brdtext"/>
-        <w:tabs>
-          <w:tab w:val="left" w:pos="567"/>
-        </w:tabs>
-        <w:ind w:right="838"/>
-      </w:pPr>
-      <w:r>
-        <w:t xml:space="preserve">Tjänstedomänen </w:t>
-      </w:r>
-      <w:r>
-        <w:t xml:space="preserve">syftar till att tillmötesgå behovet av systemoberoende åtkomst till </w:t>
-      </w:r>
-      <w:r>
-        <w:t xml:space="preserve">information om utfallet av </w:t>
-      </w:r>
-      <w:r>
-        <w:t xml:space="preserve">ordinations- och </w:t>
-      </w:r>
-      <w:r>
-        <w:t>förskrivningsrelaterade aktiviteter</w:t>
-      </w:r>
-      <w:r>
-        <w:t xml:space="preserve"> för såväl</w:t>
-      </w:r>
-      <w:r>
-        <w:t xml:space="preserve"> vårdgivar- som invånartjänster.</w:t>
-      </w:r>
-    </w:p>
-    <w:p>
-      <w:pPr>
-        <w:pStyle w:val="Brdtext"/>
-        <w:tabs>
-          <w:tab w:val="left" w:pos="567"/>
-        </w:tabs>
-        <w:ind w:right="838"/>
-      </w:pPr>
-    </w:p>
-    <w:p>
-      <w:pPr>
-        <w:pStyle w:val="Brdtext"/>
-        <w:tabs>
-          <w:tab w:val="left" w:pos="567"/>
-        </w:tabs>
-        <w:ind w:right="838"/>
-      </w:pPr>
-      <w:r>
-        <w:t>”</w:t>
-      </w:r>
-      <w:r>
-        <w:t>Min journal</w:t>
-      </w:r>
-      <w:r>
-        <w:t>”</w:t>
-      </w:r>
-      <w:r>
-        <w:t>, ”Mitt vårdflöde”, N</w:t>
-      </w:r>
-      <w:r>
-        <w:t xml:space="preserve">ationell patientöversikt och tjänster för elektroniskt utlämnande till patientens egna </w:t>
-      </w:r>
-      <w:r>
-        <w:t>tjänster</w:t>
-      </w:r>
-      <w:r>
-        <w:t xml:space="preserve"> (</w:t>
-      </w:r>
-      <w:r>
-        <w:t xml:space="preserve">via </w:t>
-      </w:r>
-      <w:r>
-        <w:t>API-</w:t>
-      </w:r>
-      <w:r>
-        <w:t>Gateway)</w:t>
-      </w:r>
-      <w:r>
-        <w:t xml:space="preserve"> </w:t>
-      </w:r>
-      <w:r>
-        <w:t xml:space="preserve">som exempelvis </w:t>
-      </w:r>
-      <w:r>
-        <w:t>personligt konto</w:t>
-      </w:r>
-      <w:r>
-        <w:t xml:space="preserve"> </w:t>
-      </w:r>
-      <w:r>
-        <w:t>för hälsoinformation</w:t>
-      </w:r>
-      <w:r>
-        <w:t xml:space="preserve"> </w:t>
-      </w:r>
-      <w:r>
-        <w:t xml:space="preserve">är </w:t>
-      </w:r>
-      <w:r>
-        <w:t xml:space="preserve">exempel på nationella tjänster med behov av </w:t>
-      </w:r>
-      <w:r>
-        <w:t>åt</w:t>
-      </w:r>
-      <w:r>
-        <w:t xml:space="preserve">komst till </w:t>
-      </w:r>
-      <w:r>
-        <w:t>sådan information.</w:t>
-      </w:r>
-    </w:p>
-    <w:p>
-      <w:pPr>
-        <w:pStyle w:val="Brdtext"/>
-        <w:tabs>
-          <w:tab w:val="left" w:pos="567"/>
-        </w:tabs>
-        <w:ind w:right="838"/>
-      </w:pPr>
-    </w:p>
-    <w:p>
-      <w:pPr>
-        <w:pStyle w:val="Brdtext"/>
-        <w:tabs>
-          <w:tab w:val="left" w:pos="567"/>
-        </w:tabs>
-        <w:ind w:right="838"/>
-      </w:pPr>
-      <w:r>
-        <w:t>Tjänstekontrakten i denna domän ska tillmötesgå de nationella behoven men också fylla behovet</w:t>
-      </w:r>
-      <w:r>
-        <w:t xml:space="preserve"> </w:t>
-      </w:r>
-      <w:r>
-        <w:t xml:space="preserve">för </w:t>
-      </w:r>
-      <w:r>
-        <w:t>tjänster regionalt och lokalt.</w:t>
-      </w:r>
-    </w:p>
-    <w:p>
-      <w:pPr>
-        <w:pStyle w:val="Brdtext"/>
-        <w:tabs>
-          <w:tab w:val="left" w:pos="567"/>
-        </w:tabs>
-        <w:ind w:right="838"/>
-      </w:pPr>
-    </w:p>
-    <w:p>
-      <w:pPr>
-        <w:pStyle w:val="Brdtext"/>
-        <w:tabs>
-          <w:tab w:val="left" w:pos="567"/>
-        </w:tabs>
-        <w:ind w:right="838"/>
-      </w:pPr>
-      <w:r>
-        <w:t xml:space="preserve">För att vara tillämpbara för både invånar- och vårdgivartjänster behöver tjänstekontrakten förmedla den information som behövs för att båda typerna av </w:t>
-      </w:r>
-      <w:r>
-        <w:t>e-</w:t>
-      </w:r>
-      <w:r>
-        <w:t>tjänster</w:t>
-      </w:r>
-      <w:r>
-        <w:t xml:space="preserve"> (tjänstekonsumenter)</w:t>
-      </w:r>
-      <w:r>
-        <w:t xml:space="preserve"> ska ha det underlag som behövs för att säkerställa behörig åtkomst</w:t>
-      </w:r>
-      <w:r>
-        <w:t xml:space="preserve"> för sina respektive använda</w:t>
-      </w:r>
-      <w:r>
-        <w:t>r</w:t>
-      </w:r>
-      <w:r>
-        <w:t>grupper.</w:t>
-      </w:r>
-      <w:r>
-        <w:t xml:space="preserve"> </w:t>
-      </w:r>
-    </w:p>
-    <w:p>
-      <w:pPr>
-        <w:pStyle w:val="Brdtext"/>
-        <w:tabs>
-          <w:tab w:val="left" w:pos="567"/>
-        </w:tabs>
-        <w:ind w:right="838"/>
-      </w:pPr>
-    </w:p>
-    <w:p>
-      <w:pPr>
-        <w:pStyle w:val="Brdtext"/>
-        <w:tabs>
-          <w:tab w:val="left" w:pos="567"/>
-        </w:tabs>
-        <w:ind w:right="838"/>
-      </w:pPr>
-      <w:r>
-        <w:t xml:space="preserve">Det är dock en grundläggande princip att tjänsteproducenterna </w:t>
-      </w:r>
-      <w:r>
-        <w:rPr>
-          <w:u w:val="single"/>
-        </w:rPr>
-        <w:t>inte</w:t>
-      </w:r>
-      <w:r>
-        <w:t xml:space="preserve"> ska anpassa svaret efter frågeställaren, utan istället tillhandahålla fullständig information som tjänstekonsumenten kan anpassa</w:t>
-      </w:r>
-      <w:r>
-        <w:t xml:space="preserve"> och behörighets</w:t>
-      </w:r>
-      <w:r>
-        <w:t>styra</w:t>
-      </w:r>
-      <w:r>
-        <w:t xml:space="preserve"> </w:t>
-      </w:r>
-      <w:r>
-        <w:t>för</w:t>
-      </w:r>
-      <w:r>
-        <w:t xml:space="preserve"> sin målgrupp. </w:t>
-      </w:r>
-    </w:p>
-    <w:p>
-      <w:pPr>
-        <w:pStyle w:val="Brdtext"/>
-        <w:tabs>
-          <w:tab w:val="left" w:pos="567"/>
-        </w:tabs>
-        <w:ind w:right="838"/>
-      </w:pPr>
-    </w:p>
-    <w:p>
-      <w:pPr>
-        <w:pStyle w:val="Rubrik2b"/>
-        <w:tabs>
-          <w:tab w:val="left" w:pos="567"/>
-        </w:tabs>
-        <w:ind w:right="838" w:firstLine="0"/>
-      </w:pPr>
-      <w:bookmarkStart w:id="6" w:name="_Toc357017006"/>
-      <w:r>
-        <w:t>Övrigt</w:t>
-      </w:r>
-      <w:bookmarkEnd w:id="6"/>
     </w:p>
     <w:p>
       <w:pPr>
@@ -4356,12 +4368,12 @@
         </w:tabs>
         <w:ind w:right="838" w:firstLine="0"/>
       </w:pPr>
-      <w:bookmarkStart w:id="7" w:name="_Toc357017007"/>
+      <w:bookmarkStart w:id="6" w:name="_Toc357017007"/>
       <w:r>
         <w:lastRenderedPageBreak/>
         <w:t>Arbetsgrupp</w:t>
       </w:r>
-      <w:bookmarkEnd w:id="7"/>
+      <w:bookmarkEnd w:id="6"/>
     </w:p>
     <w:p>
       <w:pPr>
@@ -4681,7 +4693,7 @@
           <w:lang w:eastAsia="en-US"/>
         </w:rPr>
       </w:pPr>
-      <w:bookmarkStart w:id="8" w:name="_Toc219337763"/>
+      <w:bookmarkStart w:id="7" w:name="_Toc219337763"/>
       <w:r>
         <w:br w:type="page"/>
       </w:r>
@@ -4698,62 +4710,62 @@
           <w:bCs w:val="0"/>
         </w:rPr>
       </w:pPr>
-      <w:bookmarkStart w:id="9" w:name="_Toc357017008"/>
+      <w:bookmarkStart w:id="8" w:name="_Toc357017008"/>
       <w:r>
         <w:lastRenderedPageBreak/>
         <w:t>Tjänstedomänens arkitektur</w:t>
       </w:r>
+      <w:bookmarkEnd w:id="7"/>
       <w:bookmarkEnd w:id="8"/>
+    </w:p>
+    <w:p>
+      <w:pPr>
+        <w:pStyle w:val="Brdtext"/>
+        <w:tabs>
+          <w:tab w:val="left" w:pos="567"/>
+        </w:tabs>
+        <w:ind w:right="838"/>
+      </w:pPr>
+      <w:r>
+        <w:t>I detta avsnitt beskrivs hur T-boken tillämpats i tjänstedomänen. Avsnittet syftar till att ge läsaren överblick och förståelse. Avsnittet inn</w:t>
+      </w:r>
+      <w:r>
+        <w:t xml:space="preserve">ehåller inga regler, men ger ett sammanhang </w:t>
+      </w:r>
+      <w:r>
+        <w:t xml:space="preserve">för de regler som </w:t>
+      </w:r>
+      <w:r>
+        <w:t>beskriv</w:t>
+      </w:r>
+      <w:r>
+        <w:t>s i övriga delar av dokumentet.</w:t>
+      </w:r>
+    </w:p>
+    <w:p>
+      <w:pPr>
+        <w:pStyle w:val="Brdtext"/>
+        <w:tabs>
+          <w:tab w:val="left" w:pos="567"/>
+        </w:tabs>
+        <w:ind w:right="838"/>
+      </w:pPr>
+    </w:p>
+    <w:p>
+      <w:pPr>
+        <w:pStyle w:val="Rubrik2b"/>
+        <w:tabs>
+          <w:tab w:val="left" w:pos="567"/>
+        </w:tabs>
+        <w:ind w:right="838" w:firstLine="0"/>
+      </w:pPr>
+      <w:bookmarkStart w:id="9" w:name="_Toc219337764"/>
+      <w:bookmarkStart w:id="10" w:name="_Toc357017009"/>
+      <w:r>
+        <w:t>Övergripande</w:t>
+      </w:r>
       <w:bookmarkEnd w:id="9"/>
-    </w:p>
-    <w:p>
-      <w:pPr>
-        <w:pStyle w:val="Brdtext"/>
-        <w:tabs>
-          <w:tab w:val="left" w:pos="567"/>
-        </w:tabs>
-        <w:ind w:right="838"/>
-      </w:pPr>
-      <w:r>
-        <w:t>I detta avsnitt beskrivs hur T-boken tillämpats i tjänstedomänen. Avsnittet syftar till att ge läsaren överblick och förståelse. Avsnittet inn</w:t>
-      </w:r>
-      <w:r>
-        <w:t xml:space="preserve">ehåller inga regler, men ger ett sammanhang </w:t>
-      </w:r>
-      <w:r>
-        <w:t xml:space="preserve">för de regler som </w:t>
-      </w:r>
-      <w:r>
-        <w:t>beskriv</w:t>
-      </w:r>
-      <w:r>
-        <w:t>s i övriga delar av dokumentet.</w:t>
-      </w:r>
-    </w:p>
-    <w:p>
-      <w:pPr>
-        <w:pStyle w:val="Brdtext"/>
-        <w:tabs>
-          <w:tab w:val="left" w:pos="567"/>
-        </w:tabs>
-        <w:ind w:right="838"/>
-      </w:pPr>
-    </w:p>
-    <w:p>
-      <w:pPr>
-        <w:pStyle w:val="Rubrik2b"/>
-        <w:tabs>
-          <w:tab w:val="left" w:pos="567"/>
-        </w:tabs>
-        <w:ind w:right="838" w:firstLine="0"/>
-      </w:pPr>
-      <w:bookmarkStart w:id="10" w:name="_Toc219337764"/>
-      <w:bookmarkStart w:id="11" w:name="_Toc357017009"/>
-      <w:r>
-        <w:t>Övergripande</w:t>
-      </w:r>
       <w:bookmarkEnd w:id="10"/>
-      <w:bookmarkEnd w:id="11"/>
     </w:p>
     <w:p>
       <w:pPr>
@@ -5144,9 +5156,9 @@
         </w:tabs>
         <w:ind w:right="839" w:firstLine="0"/>
       </w:pPr>
-      <w:bookmarkStart w:id="12" w:name="_Toc219337765"/>
-      <w:bookmarkStart w:id="13" w:name="_Toc227077986"/>
-      <w:bookmarkStart w:id="14" w:name="_Toc357017010"/>
+      <w:bookmarkStart w:id="11" w:name="_Toc219337765"/>
+      <w:bookmarkStart w:id="12" w:name="_Toc227077986"/>
+      <w:bookmarkStart w:id="13" w:name="_Toc357017010"/>
       <w:r>
         <w:lastRenderedPageBreak/>
         <w:t>Nationell</w:t>
@@ -5154,9 +5166,9 @@
       <w:r>
         <w:t xml:space="preserve"> användning</w:t>
       </w:r>
+      <w:bookmarkEnd w:id="11"/>
       <w:bookmarkEnd w:id="12"/>
       <w:bookmarkEnd w:id="13"/>
-      <w:bookmarkEnd w:id="14"/>
     </w:p>
     <w:p>
       <w:pPr>
@@ -5455,9 +5467,9 @@
         </w:tabs>
         <w:ind w:right="838" w:firstLine="0"/>
       </w:pPr>
-      <w:bookmarkStart w:id="15" w:name="_Toc219337766"/>
-      <w:bookmarkStart w:id="16" w:name="_Toc227077987"/>
-      <w:bookmarkStart w:id="17" w:name="_Toc357017011"/>
+      <w:bookmarkStart w:id="14" w:name="_Toc219337766"/>
+      <w:bookmarkStart w:id="15" w:name="_Toc227077987"/>
+      <w:bookmarkStart w:id="16" w:name="_Toc357017011"/>
       <w:r>
         <w:t>Regional</w:t>
       </w:r>
@@ -5467,9 +5479,9 @@
       <w:r>
         <w:t>användning</w:t>
       </w:r>
+      <w:bookmarkEnd w:id="14"/>
       <w:bookmarkEnd w:id="15"/>
       <w:bookmarkEnd w:id="16"/>
-      <w:bookmarkEnd w:id="17"/>
     </w:p>
     <w:p>
       <w:pPr>
@@ -5584,15 +5596,15 @@
         </w:tabs>
         <w:ind w:right="838" w:firstLine="0"/>
       </w:pPr>
-      <w:bookmarkStart w:id="18" w:name="_Toc219337767"/>
-      <w:bookmarkStart w:id="19" w:name="_Toc227077988"/>
-      <w:bookmarkStart w:id="20" w:name="_Toc357017012"/>
+      <w:bookmarkStart w:id="17" w:name="_Toc219337767"/>
+      <w:bookmarkStart w:id="18" w:name="_Toc227077988"/>
+      <w:bookmarkStart w:id="19" w:name="_Toc357017012"/>
       <w:r>
         <w:t>Adresseringsmodell</w:t>
       </w:r>
+      <w:bookmarkEnd w:id="17"/>
       <w:bookmarkEnd w:id="18"/>
       <w:bookmarkEnd w:id="19"/>
-      <w:bookmarkEnd w:id="20"/>
     </w:p>
     <w:p>
       <w:pPr>
@@ -5713,13 +5725,13 @@
       <w:pPr>
         <w:pStyle w:val="Rubrik3b"/>
       </w:pPr>
-      <w:bookmarkStart w:id="21" w:name="_Toc219337768"/>
-      <w:bookmarkStart w:id="22" w:name="_Toc227077989"/>
+      <w:bookmarkStart w:id="20" w:name="_Toc219337768"/>
+      <w:bookmarkStart w:id="21" w:name="_Toc227077989"/>
       <w:r>
         <w:t>Adressering vid nationell användning</w:t>
       </w:r>
+      <w:bookmarkEnd w:id="20"/>
       <w:bookmarkEnd w:id="21"/>
-      <w:bookmarkEnd w:id="22"/>
     </w:p>
     <w:p>
       <w:pPr>
@@ -5847,8 +5859,8 @@
         <w:keepNext/>
         <w:keepLines/>
       </w:pPr>
-      <w:bookmarkStart w:id="23" w:name="_Toc219337769"/>
-      <w:bookmarkStart w:id="24" w:name="_Toc227077990"/>
+      <w:bookmarkStart w:id="22" w:name="_Toc219337769"/>
+      <w:bookmarkStart w:id="23" w:name="_Toc227077990"/>
       <w:r>
         <w:lastRenderedPageBreak/>
         <w:t>Adressering</w:t>
@@ -5862,8 +5874,8 @@
       <w:r>
         <w:t xml:space="preserve"> användning</w:t>
       </w:r>
+      <w:bookmarkEnd w:id="22"/>
       <w:bookmarkEnd w:id="23"/>
-      <w:bookmarkEnd w:id="24"/>
     </w:p>
     <w:p>
       <w:pPr>
@@ -5992,7 +6004,7 @@
         <w:keepNext/>
         <w:keepLines/>
       </w:pPr>
-      <w:bookmarkStart w:id="25" w:name="_Toc227077991"/>
+      <w:bookmarkStart w:id="24" w:name="_Toc227077991"/>
       <w:r>
         <w:t xml:space="preserve">Adressering </w:t>
       </w:r>
@@ -6002,7 +6014,7 @@
       <w:r>
         <w:t xml:space="preserve"> till ett källsystem</w:t>
       </w:r>
-      <w:bookmarkEnd w:id="25"/>
+      <w:bookmarkEnd w:id="24"/>
     </w:p>
     <w:p>
       <w:pPr>
@@ -6309,12 +6321,12 @@
         <w:keepNext/>
         <w:keepLines/>
       </w:pPr>
-      <w:bookmarkStart w:id="26" w:name="_Toc227077992"/>
+      <w:bookmarkStart w:id="25" w:name="_Toc227077992"/>
       <w:r>
         <w:lastRenderedPageBreak/>
         <w:t>Sammanfattning av adresseringsmodell</w:t>
       </w:r>
-      <w:bookmarkEnd w:id="26"/>
+      <w:bookmarkEnd w:id="25"/>
     </w:p>
     <w:p>
       <w:pPr>
@@ -6567,152 +6579,152 @@
         </w:tabs>
         <w:ind w:right="838" w:firstLine="0"/>
       </w:pPr>
-      <w:bookmarkStart w:id="27" w:name="_Toc227077993"/>
-      <w:bookmarkStart w:id="28" w:name="_Toc357017013"/>
+      <w:bookmarkStart w:id="26" w:name="_Toc227077993"/>
+      <w:bookmarkStart w:id="27" w:name="_Toc357017013"/>
       <w:r>
         <w:t xml:space="preserve">Aggregerande </w:t>
       </w:r>
       <w:r>
         <w:t>tjänster</w:t>
       </w:r>
+      <w:bookmarkEnd w:id="26"/>
       <w:bookmarkEnd w:id="27"/>
+    </w:p>
+    <w:p>
+      <w:pPr>
+        <w:pStyle w:val="Brdtext"/>
+        <w:tabs>
+          <w:tab w:val="left" w:pos="567"/>
+        </w:tabs>
+        <w:ind w:right="838"/>
+      </w:pPr>
+      <w:r>
+        <w:t xml:space="preserve">Det behövs en aggregerande tjänst för varje tjänstekontrakt i denna domän. </w:t>
+      </w:r>
+    </w:p>
+    <w:p>
+      <w:pPr>
+        <w:pStyle w:val="Brdtext"/>
+        <w:tabs>
+          <w:tab w:val="left" w:pos="567"/>
+        </w:tabs>
+        <w:ind w:right="838"/>
+      </w:pPr>
+    </w:p>
+    <w:p>
+      <w:pPr>
+        <w:pStyle w:val="Brdtext"/>
+        <w:tabs>
+          <w:tab w:val="left" w:pos="567"/>
+        </w:tabs>
+        <w:ind w:right="838"/>
+      </w:pPr>
+      <w:r>
+        <w:t xml:space="preserve">Aggregerande tjänster har samma tjänstekontrakt och anropsadress som en traditionell virtuell tjänst, men nås via olika logiska adresser. </w:t>
+      </w:r>
+    </w:p>
+    <w:p>
+      <w:pPr>
+        <w:pStyle w:val="Brdtext"/>
+        <w:tabs>
+          <w:tab w:val="left" w:pos="567"/>
+        </w:tabs>
+        <w:ind w:right="838"/>
+      </w:pPr>
+    </w:p>
+    <w:p>
+      <w:pPr>
+        <w:pStyle w:val="Brdtext"/>
+        <w:tabs>
+          <w:tab w:val="left" w:pos="567"/>
+        </w:tabs>
+        <w:ind w:right="838"/>
+      </w:pPr>
+      <w:r>
+        <w:t xml:space="preserve">Om ett källsystemets HSA-id anges som logisk adress, kommer frågemeddelandet att dirigera vidare direkt till källsystemet utan att passera en aggregerande tjänst. </w:t>
+      </w:r>
+    </w:p>
+    <w:p>
+      <w:pPr>
+        <w:pStyle w:val="Brdtext"/>
+        <w:tabs>
+          <w:tab w:val="left" w:pos="567"/>
+        </w:tabs>
+        <w:ind w:right="838"/>
+      </w:pPr>
+    </w:p>
+    <w:p>
+      <w:pPr>
+        <w:pStyle w:val="Brdtext"/>
+        <w:tabs>
+          <w:tab w:val="left" w:pos="567"/>
+        </w:tabs>
+        <w:ind w:right="838"/>
+      </w:pPr>
+      <w:r>
+        <w:t xml:space="preserve">Om logisk adress HSA-id för Inera eller en huvudman kommer anropet </w:t>
+      </w:r>
+      <w:r>
+        <w:t>att dirigeras till aggregerande tjänsten som i sin tur – efter att ha konsulterat engagemangsindex, vidarebefordrar frågan till de källsystem som har information om patienten</w:t>
+      </w:r>
+      <w:r>
+        <w:t>.</w:t>
+      </w:r>
+    </w:p>
+    <w:p>
+      <w:pPr>
+        <w:pStyle w:val="Brdtext"/>
+        <w:tabs>
+          <w:tab w:val="left" w:pos="567"/>
+        </w:tabs>
+        <w:ind w:right="838"/>
+      </w:pPr>
+    </w:p>
+    <w:p>
+      <w:pPr>
+        <w:pStyle w:val="Rubrik2b"/>
+        <w:tabs>
+          <w:tab w:val="left" w:pos="567"/>
+        </w:tabs>
+        <w:ind w:right="838" w:firstLine="0"/>
+      </w:pPr>
+      <w:bookmarkStart w:id="28" w:name="_Toc219337770"/>
+      <w:bookmarkStart w:id="29" w:name="_Toc227077994"/>
+      <w:bookmarkStart w:id="30" w:name="_Ref356978697"/>
+      <w:bookmarkStart w:id="31" w:name="_Ref356978705"/>
+      <w:bookmarkStart w:id="32" w:name="_Ref356978712"/>
+      <w:bookmarkStart w:id="33" w:name="_Ref356980548"/>
+      <w:bookmarkStart w:id="34" w:name="_Toc357017014"/>
+      <w:r>
+        <w:t>Informationssäkerhet</w:t>
+      </w:r>
       <w:bookmarkEnd w:id="28"/>
-    </w:p>
-    <w:p>
-      <w:pPr>
-        <w:pStyle w:val="Brdtext"/>
-        <w:tabs>
-          <w:tab w:val="left" w:pos="567"/>
-        </w:tabs>
-        <w:ind w:right="838"/>
-      </w:pPr>
-      <w:r>
-        <w:t xml:space="preserve">Det behövs en aggregerande tjänst för varje tjänstekontrakt i denna domän. </w:t>
-      </w:r>
-    </w:p>
-    <w:p>
-      <w:pPr>
-        <w:pStyle w:val="Brdtext"/>
-        <w:tabs>
-          <w:tab w:val="left" w:pos="567"/>
-        </w:tabs>
-        <w:ind w:right="838"/>
-      </w:pPr>
-    </w:p>
-    <w:p>
-      <w:pPr>
-        <w:pStyle w:val="Brdtext"/>
-        <w:tabs>
-          <w:tab w:val="left" w:pos="567"/>
-        </w:tabs>
-        <w:ind w:right="838"/>
-      </w:pPr>
-      <w:r>
-        <w:t xml:space="preserve">Aggregerande tjänster har samma tjänstekontrakt och anropsadress som en traditionell virtuell tjänst, men nås via olika logiska adresser. </w:t>
-      </w:r>
-    </w:p>
-    <w:p>
-      <w:pPr>
-        <w:pStyle w:val="Brdtext"/>
-        <w:tabs>
-          <w:tab w:val="left" w:pos="567"/>
-        </w:tabs>
-        <w:ind w:right="838"/>
-      </w:pPr>
-    </w:p>
-    <w:p>
-      <w:pPr>
-        <w:pStyle w:val="Brdtext"/>
-        <w:tabs>
-          <w:tab w:val="left" w:pos="567"/>
-        </w:tabs>
-        <w:ind w:right="838"/>
-      </w:pPr>
-      <w:r>
-        <w:t xml:space="preserve">Om ett källsystemets HSA-id anges som logisk adress, kommer frågemeddelandet att dirigera vidare direkt till källsystemet utan att passera en aggregerande tjänst. </w:t>
-      </w:r>
-    </w:p>
-    <w:p>
-      <w:pPr>
-        <w:pStyle w:val="Brdtext"/>
-        <w:tabs>
-          <w:tab w:val="left" w:pos="567"/>
-        </w:tabs>
-        <w:ind w:right="838"/>
-      </w:pPr>
-    </w:p>
-    <w:p>
-      <w:pPr>
-        <w:pStyle w:val="Brdtext"/>
-        <w:tabs>
-          <w:tab w:val="left" w:pos="567"/>
-        </w:tabs>
-        <w:ind w:right="838"/>
-      </w:pPr>
-      <w:r>
-        <w:t xml:space="preserve">Om logisk adress HSA-id för Inera eller en huvudman kommer anropet </w:t>
-      </w:r>
-      <w:r>
-        <w:t>att dirigeras till aggregerande tjänsten som i sin tur – efter att ha konsulterat engagemangsindex, vidarebefordrar frågan till de källsystem som har information om patienten</w:t>
-      </w:r>
-      <w:r>
-        <w:t>.</w:t>
-      </w:r>
-    </w:p>
-    <w:p>
-      <w:pPr>
-        <w:pStyle w:val="Brdtext"/>
-        <w:tabs>
-          <w:tab w:val="left" w:pos="567"/>
-        </w:tabs>
-        <w:ind w:right="838"/>
-      </w:pPr>
-    </w:p>
-    <w:p>
-      <w:pPr>
-        <w:pStyle w:val="Rubrik2b"/>
-        <w:tabs>
-          <w:tab w:val="left" w:pos="567"/>
-        </w:tabs>
-        <w:ind w:right="838" w:firstLine="0"/>
-      </w:pPr>
-      <w:bookmarkStart w:id="29" w:name="_Toc219337770"/>
-      <w:bookmarkStart w:id="30" w:name="_Toc227077994"/>
-      <w:bookmarkStart w:id="31" w:name="_Ref356978697"/>
-      <w:bookmarkStart w:id="32" w:name="_Ref356978705"/>
-      <w:bookmarkStart w:id="33" w:name="_Ref356978712"/>
-      <w:bookmarkStart w:id="34" w:name="_Ref356980548"/>
-      <w:bookmarkStart w:id="35" w:name="_Toc357017014"/>
-      <w:r>
-        <w:t>Informationssäkerhet</w:t>
-      </w:r>
       <w:bookmarkEnd w:id="29"/>
       <w:bookmarkEnd w:id="30"/>
       <w:bookmarkEnd w:id="31"/>
       <w:bookmarkEnd w:id="32"/>
       <w:bookmarkEnd w:id="33"/>
       <w:bookmarkEnd w:id="34"/>
+    </w:p>
+    <w:p>
+      <w:pPr>
+        <w:pStyle w:val="Rubrik3b"/>
+      </w:pPr>
+      <w:bookmarkStart w:id="35" w:name="_Toc219337771"/>
+      <w:bookmarkStart w:id="36" w:name="_Toc227077995"/>
+    </w:p>
+    <w:p>
+      <w:pPr>
+        <w:pStyle w:val="Rubrik3b"/>
+      </w:pPr>
+      <w:r>
+        <w:t xml:space="preserve">Medarbetarens </w:t>
+      </w:r>
+      <w:r>
+        <w:t>direktåtkomst</w:t>
+      </w:r>
       <w:bookmarkEnd w:id="35"/>
-    </w:p>
-    <w:p>
-      <w:pPr>
-        <w:pStyle w:val="Rubrik3b"/>
-      </w:pPr>
-      <w:bookmarkStart w:id="36" w:name="_Toc219337771"/>
-      <w:bookmarkStart w:id="37" w:name="_Toc227077995"/>
-    </w:p>
-    <w:p>
-      <w:pPr>
-        <w:pStyle w:val="Rubrik3b"/>
-      </w:pPr>
-      <w:r>
-        <w:t xml:space="preserve">Medarbetarens </w:t>
-      </w:r>
-      <w:r>
-        <w:t>direktåtkomst</w:t>
-      </w:r>
       <w:bookmarkEnd w:id="36"/>
-      <w:bookmarkEnd w:id="37"/>
     </w:p>
     <w:p>
       <w:pPr>
@@ -7007,15 +7019,69 @@
         </w:tabs>
         <w:ind w:right="838" w:firstLine="0"/>
       </w:pPr>
-      <w:bookmarkStart w:id="38" w:name="_Toc219337772"/>
-      <w:bookmarkStart w:id="39" w:name="_Toc227077996"/>
-      <w:bookmarkStart w:id="40" w:name="_Toc357017015"/>
+      <w:bookmarkStart w:id="37" w:name="_Toc219337772"/>
+      <w:bookmarkStart w:id="38" w:name="_Toc227077996"/>
+      <w:bookmarkStart w:id="39" w:name="_Toc357017015"/>
       <w:r>
         <w:t>Patientens direktåtkomst</w:t>
       </w:r>
+      <w:bookmarkEnd w:id="37"/>
       <w:bookmarkEnd w:id="38"/>
       <w:bookmarkEnd w:id="39"/>
+    </w:p>
+    <w:p>
+      <w:pPr>
+        <w:pStyle w:val="Brdtext"/>
+        <w:tabs>
+          <w:tab w:val="left" w:pos="567"/>
+        </w:tabs>
+        <w:ind w:right="838"/>
+      </w:pPr>
+      <w:r>
+        <w:t xml:space="preserve">Alla tjänstekontrakten i denna tjänstedomän har en svarsflagga som anger om verksamheten (informationsägaren) godkänt att informationen får visas för patient. Det kan t.ex. ha skett genom menprövning eller rådrum. </w:t>
+      </w:r>
+    </w:p>
+    <w:p>
+      <w:pPr>
+        <w:pStyle w:val="Brdtext"/>
+        <w:tabs>
+          <w:tab w:val="left" w:pos="567"/>
+        </w:tabs>
+        <w:ind w:right="838"/>
+      </w:pPr>
+    </w:p>
+    <w:p>
+      <w:pPr>
+        <w:pStyle w:val="Brdtext"/>
+        <w:tabs>
+          <w:tab w:val="left" w:pos="567"/>
+        </w:tabs>
+        <w:ind w:right="838"/>
+      </w:pPr>
+      <w:r>
+        <w:t>Det är varje vårdgivares ansvar att tjänsteproducenten sätter ”kan visas för patient”-flaggan i enlighet med vårdgivarens verksamhetsregler.</w:t>
+      </w:r>
+    </w:p>
+    <w:p>
+      <w:pPr>
+        <w:pStyle w:val="Brdtext"/>
+        <w:tabs>
+          <w:tab w:val="left" w:pos="567"/>
+        </w:tabs>
+        <w:ind w:right="838"/>
+      </w:pPr>
+    </w:p>
+    <w:p>
+      <w:pPr>
+        <w:pStyle w:val="Rubrik3b"/>
+      </w:pPr>
+      <w:bookmarkStart w:id="40" w:name="_Toc219337773"/>
+      <w:bookmarkStart w:id="41" w:name="_Toc227077997"/>
+      <w:r>
+        <w:t>Generellt</w:t>
+      </w:r>
       <w:bookmarkEnd w:id="40"/>
+      <w:bookmarkEnd w:id="41"/>
     </w:p>
     <w:p>
       <w:pPr>
@@ -7026,7 +7092,7 @@
         <w:ind w:right="838"/>
       </w:pPr>
       <w:r>
-        <w:t xml:space="preserve">Alla tjänstekontrakten i denna tjänstedomän har en svarsflagga som anger om verksamheten (informationsägaren) godkänt att informationen får visas för patient. Det kan t.ex. ha skett genom menprövning eller rådrum. </w:t>
+        <w:t xml:space="preserve">Tjänsteproducenten ansvarar för att information endast lämnas ut till de tjänstekonsumenter som informationsägaren godkänt. Det är inte ett juridiskt krav, men tydliggörs här eftersom det avviker från T-boken i det att tjänsteplattformen då inte ansvarar för den tekniska åtkomstkontrollen (ej möjligt när systembaserad adressering tillämpas). </w:t>
       </w:r>
     </w:p>
     <w:p>
@@ -7045,9 +7111,39 @@
           <w:tab w:val="left" w:pos="567"/>
         </w:tabs>
         <w:ind w:right="838"/>
-      </w:pPr>
-      <w:r>
-        <w:t>Det är varje vårdgivares ansvar att tjänsteproducenten sätter ”kan visas för patient”-flaggan i enlighet med vårdgivarens verksamhetsregler.</w:t>
+        <w:rPr>
+          <w:b/>
+        </w:rPr>
+      </w:pPr>
+      <w:r>
+        <w:rPr>
+          <w:b/>
+        </w:rPr>
+        <w:t>Om informationsägaren har behov av att reglera åtkomst per tjänste</w:t>
+      </w:r>
+      <w:r>
+        <w:rPr>
+          <w:b/>
+        </w:rPr>
+        <w:softHyphen/>
+      </w:r>
+      <w:r>
+        <w:rPr>
+          <w:b/>
+        </w:rPr>
+        <w:t>konsument, ska tjänste</w:t>
+      </w:r>
+      <w:r>
+        <w:rPr>
+          <w:b/>
+        </w:rPr>
+        <w:softHyphen/>
+      </w:r>
+      <w:r>
+        <w:rPr>
+          <w:b/>
+        </w:rPr>
+        <w:t xml:space="preserve">producenten filtrera svaret enligt informationsägarens önskemål. </w:t>
       </w:r>
     </w:p>
     <w:p>
@@ -7061,156 +7157,72 @@
     </w:p>
     <w:p>
       <w:pPr>
-        <w:pStyle w:val="Rubrik3b"/>
-      </w:pPr>
-      <w:bookmarkStart w:id="41" w:name="_Toc219337773"/>
-      <w:bookmarkStart w:id="42" w:name="_Toc227077997"/>
-      <w:r>
-        <w:t>Generellt</w:t>
-      </w:r>
-      <w:bookmarkEnd w:id="41"/>
+        <w:pStyle w:val="Brdtext"/>
+        <w:tabs>
+          <w:tab w:val="left" w:pos="567"/>
+        </w:tabs>
+        <w:ind w:right="838"/>
+      </w:pPr>
+      <w:r>
+        <w:t xml:space="preserve">Observera att det är regionala policyer snarare än lagar och förordningar som styr i vilken grad tjänsteproducenten ska begränsa åtkomst för en viss </w:t>
+      </w:r>
+      <w:r>
+        <w:t xml:space="preserve">tjänstekonsument. </w:t>
+      </w:r>
+    </w:p>
+    <w:p>
+      <w:pPr>
+        <w:pStyle w:val="Brdtext"/>
+        <w:tabs>
+          <w:tab w:val="left" w:pos="567"/>
+        </w:tabs>
+        <w:ind w:right="838"/>
+      </w:pPr>
+    </w:p>
+    <w:p>
+      <w:pPr>
+        <w:pStyle w:val="Brdtext"/>
+        <w:tabs>
+          <w:tab w:val="left" w:pos="567"/>
+        </w:tabs>
+        <w:ind w:right="838"/>
+      </w:pPr>
+      <w:r>
+        <w:t>Kunskapen om tjänsteproducentens identitet (d.v.s. ursprunglig tjänstekonsument i anropskedjan) får bara användas för teknisk åtkomstbegränsning på så sätt att svaret blir som om de PDL-enheter vars verksamhetschef inte godkänner aktuell tjänsteproducent varit exkluderade i frågan.</w:t>
+      </w:r>
+    </w:p>
+    <w:p>
+      <w:pPr>
+        <w:pStyle w:val="Brdtext"/>
+        <w:tabs>
+          <w:tab w:val="left" w:pos="567"/>
+        </w:tabs>
+        <w:ind w:right="838"/>
+      </w:pPr>
+    </w:p>
+    <w:p>
+      <w:pPr>
+        <w:pStyle w:val="Rubrik2b"/>
+        <w:tabs>
+          <w:tab w:val="left" w:pos="567"/>
+        </w:tabs>
+        <w:ind w:right="838" w:firstLine="0"/>
+      </w:pPr>
+      <w:bookmarkStart w:id="42" w:name="_Toc219337774"/>
+      <w:bookmarkStart w:id="43" w:name="_Toc227077998"/>
+      <w:bookmarkStart w:id="44" w:name="_Toc357017016"/>
+      <w:r>
+        <w:t>Tjänstekontraktens</w:t>
+      </w:r>
+      <w:r>
+        <w:t xml:space="preserve"> desi</w:t>
+      </w:r>
       <w:bookmarkEnd w:id="42"/>
-    </w:p>
-    <w:p>
-      <w:pPr>
-        <w:pStyle w:val="Brdtext"/>
-        <w:tabs>
-          <w:tab w:val="left" w:pos="567"/>
-        </w:tabs>
-        <w:ind w:right="838"/>
-      </w:pPr>
-      <w:r>
-        <w:t xml:space="preserve">Tjänsteproducenten ansvarar för att information endast lämnas ut till de tjänstekonsumenter som informationsägaren godkänt. Det är inte ett juridiskt krav, men tydliggörs här eftersom det avviker från T-boken i det att tjänsteplattformen då inte ansvarar för den tekniska åtkomstkontrollen (ej möjligt när systembaserad adressering tillämpas). </w:t>
-      </w:r>
-    </w:p>
-    <w:p>
-      <w:pPr>
-        <w:pStyle w:val="Brdtext"/>
-        <w:tabs>
-          <w:tab w:val="left" w:pos="567"/>
-        </w:tabs>
-        <w:ind w:right="838"/>
-      </w:pPr>
-    </w:p>
-    <w:p>
-      <w:pPr>
-        <w:pStyle w:val="Brdtext"/>
-        <w:tabs>
-          <w:tab w:val="left" w:pos="567"/>
-        </w:tabs>
-        <w:ind w:right="838"/>
-        <w:rPr>
-          <w:b/>
-        </w:rPr>
-      </w:pPr>
-      <w:r>
-        <w:rPr>
-          <w:b/>
-        </w:rPr>
-        <w:t>Om informationsägaren har behov av att reglera åtkomst per tjänste</w:t>
-      </w:r>
-      <w:r>
-        <w:rPr>
-          <w:b/>
-        </w:rPr>
-        <w:softHyphen/>
-      </w:r>
-      <w:r>
-        <w:rPr>
-          <w:b/>
-        </w:rPr>
-        <w:t>konsument, ska tjänste</w:t>
-      </w:r>
-      <w:r>
-        <w:rPr>
-          <w:b/>
-        </w:rPr>
-        <w:softHyphen/>
-      </w:r>
-      <w:r>
-        <w:rPr>
-          <w:b/>
-        </w:rPr>
-        <w:t xml:space="preserve">producenten filtrera svaret enligt informationsägarens önskemål. </w:t>
-      </w:r>
-    </w:p>
-    <w:p>
-      <w:pPr>
-        <w:pStyle w:val="Brdtext"/>
-        <w:tabs>
-          <w:tab w:val="left" w:pos="567"/>
-        </w:tabs>
-        <w:ind w:right="838"/>
-      </w:pPr>
-    </w:p>
-    <w:p>
-      <w:pPr>
-        <w:pStyle w:val="Brdtext"/>
-        <w:tabs>
-          <w:tab w:val="left" w:pos="567"/>
-        </w:tabs>
-        <w:ind w:right="838"/>
-      </w:pPr>
-      <w:r>
-        <w:t xml:space="preserve">Observera att det är regionala policyer snarare än lagar och förordningar som styr i vilken grad tjänsteproducenten ska begränsa åtkomst för en viss </w:t>
-      </w:r>
-      <w:r>
-        <w:t xml:space="preserve">tjänstekonsument. </w:t>
-      </w:r>
-    </w:p>
-    <w:p>
-      <w:pPr>
-        <w:pStyle w:val="Brdtext"/>
-        <w:tabs>
-          <w:tab w:val="left" w:pos="567"/>
-        </w:tabs>
-        <w:ind w:right="838"/>
-      </w:pPr>
-    </w:p>
-    <w:p>
-      <w:pPr>
-        <w:pStyle w:val="Brdtext"/>
-        <w:tabs>
-          <w:tab w:val="left" w:pos="567"/>
-        </w:tabs>
-        <w:ind w:right="838"/>
-      </w:pPr>
-      <w:r>
-        <w:t>Kunskapen om tjänsteproducentens identitet (d.v.s. ursprunglig tjänstekonsument i anropskedjan) får bara användas för teknisk åtkomstbegränsning på så sätt att svaret blir som om de PDL-enheter vars verksamhetschef inte godkänner aktuell tjänsteproducent varit exkluderade i frågan.</w:t>
-      </w:r>
-    </w:p>
-    <w:p>
-      <w:pPr>
-        <w:pStyle w:val="Brdtext"/>
-        <w:tabs>
-          <w:tab w:val="left" w:pos="567"/>
-        </w:tabs>
-        <w:ind w:right="838"/>
-      </w:pPr>
-    </w:p>
-    <w:p>
-      <w:pPr>
-        <w:pStyle w:val="Rubrik2b"/>
-        <w:tabs>
-          <w:tab w:val="left" w:pos="567"/>
-        </w:tabs>
-        <w:ind w:right="838" w:firstLine="0"/>
-      </w:pPr>
-      <w:bookmarkStart w:id="43" w:name="_Toc219337774"/>
-      <w:bookmarkStart w:id="44" w:name="_Toc227077998"/>
-      <w:bookmarkStart w:id="45" w:name="_Toc357017016"/>
-      <w:r>
-        <w:t>Tjänstekontraktens</w:t>
-      </w:r>
-      <w:r>
-        <w:t xml:space="preserve"> desi</w:t>
+      <w:r>
+        <w:t>gn</w:t>
       </w:r>
       <w:bookmarkEnd w:id="43"/>
-      <w:r>
-        <w:t>gn</w:t>
-      </w:r>
       <w:bookmarkEnd w:id="44"/>
-      <w:bookmarkEnd w:id="45"/>
     </w:p>
     <w:p>
       <w:pPr>
@@ -7362,7 +7374,7 @@
       <w:r>
         <w:t>för att skapa ett svarsmeddelande från ett HL7 CDA-meddelande.</w:t>
       </w:r>
-      <w:bookmarkStart w:id="46" w:name="_Toc219337776"/>
+      <w:bookmarkStart w:id="45" w:name="_Toc219337776"/>
     </w:p>
     <w:p>
       <w:pPr>
@@ -7381,11 +7393,11 @@
         </w:tabs>
         <w:ind w:right="838" w:firstLine="0"/>
       </w:pPr>
-      <w:bookmarkStart w:id="47" w:name="_Toc357017017"/>
+      <w:bookmarkStart w:id="46" w:name="_Toc357017017"/>
       <w:r>
         <w:t>Generella regler</w:t>
       </w:r>
-      <w:bookmarkEnd w:id="47"/>
+      <w:bookmarkEnd w:id="46"/>
     </w:p>
     <w:p>
       <w:pPr>
@@ -7404,15 +7416,15 @@
         </w:tabs>
         <w:ind w:right="838" w:firstLine="0"/>
       </w:pPr>
-      <w:bookmarkStart w:id="48" w:name="_Toc357017018"/>
+      <w:bookmarkStart w:id="47" w:name="_Toc357017018"/>
       <w:r>
         <w:t>Uppdatering</w:t>
       </w:r>
       <w:r>
         <w:t xml:space="preserve"> av engagemangsindex</w:t>
       </w:r>
-      <w:bookmarkEnd w:id="46"/>
-      <w:bookmarkEnd w:id="48"/>
+      <w:bookmarkEnd w:id="45"/>
+      <w:bookmarkEnd w:id="47"/>
     </w:p>
     <w:p>
       <w:pPr>
@@ -7957,7 +7969,12 @@
               <w:ind w:left="0" w:right="-157"/>
             </w:pPr>
             <w:r>
-              <w:t>”riv:clinicalprocess:activityprescription:actoutcome:2</w:t>
+              <w:t>”riv:clinicalprocess:</w:t>
+            </w:r>
+            <w:bookmarkStart w:id="48" w:name="_GoBack"/>
+            <w:bookmarkEnd w:id="48"/>
+            <w:r>
+              <w:t>activityprescription:actoutcome</w:t>
             </w:r>
             <w:r>
               <w:t>”</w:t>
@@ -26738,7 +26755,7 @@
             <w:rPr>
               <w:noProof/>
             </w:rPr>
-            <w:t>2</w:t>
+            <w:t>15</w:t>
           </w:r>
           <w:r>
             <w:rPr>
@@ -30992,7 +31009,7 @@
 </file>
 
 <file path=customXml/itemProps1.xml><?xml version="1.0" encoding="utf-8"?>
-<ds:datastoreItem xmlns:ds="http://schemas.openxmlformats.org/officeDocument/2006/customXml" ds:itemID="{A53D77F7-9F58-4CD6-8809-19236B89E41E}">
+<ds:datastoreItem xmlns:ds="http://schemas.openxmlformats.org/officeDocument/2006/customXml" ds:itemID="{AC5DA84E-FDFE-423B-867A-3883946DC204}">
   <ds:schemaRefs>
     <ds:schemaRef ds:uri="http://schemas.openxmlformats.org/officeDocument/2006/bibliography"/>
   </ds:schemaRefs>

</xml_diff>

<commit_message>
Enligt förslag från FS+JE så används attributet 'nullified' (rekommenderat av HL7) för att indikera makulerad post i PatientSummaryHeaderType.
</commit_message>
<xml_diff>
--- a/ServiceInteractions/riv/clinicalprocess/activityprescription/actoutcome/trunk/docs/Tjänstekontraktsbeskrivning_riv_clinicalprocess_activityprescription_actoutcome.docx
+++ b/ServiceInteractions/riv/clinicalprocess/activityprescription/actoutcome/trunk/docs/Tjänstekontraktsbeskrivning_riv_clinicalprocess_activityprescription_actoutcome.docx
@@ -275,29 +275,15 @@
           <w:sz w:val="44"/>
         </w:rPr>
       </w:pPr>
-      <w:r>
-        <w:fldChar w:fldCharType="begin"/>
-      </w:r>
-      <w:r>
-        <w:instrText xml:space="preserve"> SUBJECT  \* MERGEFORMAT </w:instrText>
-      </w:r>
-      <w:r>
-        <w:fldChar w:fldCharType="separate"/>
-      </w:r>
-      <w:r>
-        <w:rPr>
-          <w:rFonts w:ascii="Arial" w:hAnsi="Arial"/>
-          <w:sz w:val="44"/>
-        </w:rPr>
-        <w:t>Tjänstekontraktsbeskrivning</w:t>
-      </w:r>
-      <w:r>
-        <w:rPr>
-          <w:rFonts w:ascii="Arial" w:hAnsi="Arial"/>
-          <w:sz w:val="44"/>
-        </w:rPr>
-        <w:fldChar w:fldCharType="end"/>
-      </w:r>
+      <w:fldSimple w:instr=" SUBJECT  \* MERGEFORMAT ">
+        <w:r>
+          <w:rPr>
+            <w:rFonts w:ascii="Arial" w:hAnsi="Arial"/>
+            <w:sz w:val="44"/>
+          </w:rPr>
+          <w:t>Tjänstekontraktsbeskrivning</w:t>
+        </w:r>
+      </w:fldSimple>
     </w:p>
     <w:p>
       <w:pPr>
@@ -1174,6 +1160,12 @@
                 <w:sz w:val="20"/>
               </w:rPr>
             </w:pPr>
+            <w:r>
+              <w:rPr>
+                <w:sz w:val="20"/>
+              </w:rPr>
+              <w:t>PA5</w:t>
+            </w:r>
           </w:p>
         </w:tc>
         <w:tc>
@@ -1186,6 +1178,12 @@
                 <w:sz w:val="20"/>
               </w:rPr>
             </w:pPr>
+            <w:r>
+              <w:rPr>
+                <w:sz w:val="20"/>
+              </w:rPr>
+              <w:t>2013-05-27</w:t>
+            </w:r>
           </w:p>
         </w:tc>
         <w:tc>
@@ -1198,6 +1196,12 @@
                 <w:sz w:val="20"/>
               </w:rPr>
             </w:pPr>
+            <w:r>
+              <w:rPr>
+                <w:sz w:val="20"/>
+              </w:rPr>
+              <w:t>Ändrat ’deleted’ till ’nullified’ enligt diskussion med JE, FS om HL7s begrepp för makulerade poster</w:t>
+            </w:r>
           </w:p>
         </w:tc>
         <w:tc>
@@ -1210,6 +1214,12 @@
                 <w:sz w:val="20"/>
               </w:rPr>
             </w:pPr>
+            <w:r>
+              <w:rPr>
+                <w:sz w:val="20"/>
+              </w:rPr>
+              <w:t>MC</w:t>
+            </w:r>
           </w:p>
         </w:tc>
         <w:tc>
@@ -7969,12 +7979,7 @@
               <w:ind w:left="0" w:right="-157"/>
             </w:pPr>
             <w:r>
-              <w:t>”riv:clinicalprocess:</w:t>
-            </w:r>
-            <w:bookmarkStart w:id="48" w:name="_GoBack"/>
-            <w:bookmarkEnd w:id="48"/>
-            <w:r>
-              <w:t>activityprescription:actoutcome</w:t>
+              <w:t>”riv:clinicalprocess:activityprescription:actoutcome</w:t>
             </w:r>
             <w:r>
               <w:t>”</w:t>
@@ -9262,15 +9267,15 @@
         </w:tabs>
         <w:ind w:right="838" w:firstLine="0"/>
       </w:pPr>
-      <w:bookmarkStart w:id="49" w:name="_Toc219337778"/>
-      <w:bookmarkStart w:id="50" w:name="_Toc224895972"/>
-      <w:bookmarkStart w:id="51" w:name="_Toc357017019"/>
+      <w:bookmarkStart w:id="48" w:name="_Toc219337778"/>
+      <w:bookmarkStart w:id="49" w:name="_Toc224895972"/>
+      <w:bookmarkStart w:id="50" w:name="_Toc357017019"/>
       <w:r>
         <w:t>SLA-krav</w:t>
       </w:r>
+      <w:bookmarkEnd w:id="48"/>
       <w:bookmarkEnd w:id="49"/>
       <w:bookmarkEnd w:id="50"/>
-      <w:bookmarkEnd w:id="51"/>
     </w:p>
     <w:p>
       <w:pPr>
@@ -9621,16 +9626,16 @@
         </w:tabs>
         <w:ind w:right="838" w:firstLine="0"/>
       </w:pPr>
-      <w:bookmarkStart w:id="52" w:name="_Toc224895973"/>
-      <w:bookmarkStart w:id="53" w:name="_Toc357017020"/>
+      <w:bookmarkStart w:id="51" w:name="_Toc224895973"/>
+      <w:bookmarkStart w:id="52" w:name="_Toc357017020"/>
       <w:r>
         <w:t>Gemensamma</w:t>
       </w:r>
       <w:r>
         <w:t xml:space="preserve"> konsumentregler</w:t>
       </w:r>
+      <w:bookmarkEnd w:id="51"/>
       <w:bookmarkEnd w:id="52"/>
-      <w:bookmarkEnd w:id="53"/>
     </w:p>
     <w:p>
       <w:pPr>
@@ -9684,15 +9689,15 @@
         </w:tabs>
         <w:ind w:right="839" w:firstLine="0"/>
       </w:pPr>
-      <w:bookmarkStart w:id="54" w:name="_Toc341787026"/>
-      <w:bookmarkStart w:id="55" w:name="_Toc219337779"/>
-      <w:bookmarkStart w:id="56" w:name="_Toc357017021"/>
+      <w:bookmarkStart w:id="53" w:name="_Toc341787026"/>
+      <w:bookmarkStart w:id="54" w:name="_Toc219337779"/>
+      <w:bookmarkStart w:id="55" w:name="_Toc357017021"/>
       <w:r>
         <w:t>Format för Datum</w:t>
       </w:r>
+      <w:bookmarkEnd w:id="53"/>
       <w:bookmarkEnd w:id="54"/>
       <w:bookmarkEnd w:id="55"/>
-      <w:bookmarkEnd w:id="56"/>
     </w:p>
     <w:p>
       <w:pPr>
@@ -9727,15 +9732,15 @@
         </w:tabs>
         <w:ind w:right="839" w:firstLine="0"/>
       </w:pPr>
-      <w:bookmarkStart w:id="57" w:name="_Toc341787027"/>
-      <w:bookmarkStart w:id="58" w:name="_Toc219337780"/>
-      <w:bookmarkStart w:id="59" w:name="_Toc357017022"/>
+      <w:bookmarkStart w:id="56" w:name="_Toc341787027"/>
+      <w:bookmarkStart w:id="57" w:name="_Toc219337780"/>
+      <w:bookmarkStart w:id="58" w:name="_Toc357017022"/>
       <w:r>
         <w:t>Format för tidpunkter</w:t>
       </w:r>
+      <w:bookmarkEnd w:id="56"/>
       <w:bookmarkEnd w:id="57"/>
       <w:bookmarkEnd w:id="58"/>
-      <w:bookmarkEnd w:id="59"/>
     </w:p>
     <w:p>
       <w:pPr>
@@ -9795,15 +9800,15 @@
         </w:tabs>
         <w:ind w:right="839" w:firstLine="0"/>
       </w:pPr>
-      <w:bookmarkStart w:id="60" w:name="_Toc341787028"/>
-      <w:bookmarkStart w:id="61" w:name="_Toc219337781"/>
-      <w:bookmarkStart w:id="62" w:name="_Toc357017023"/>
+      <w:bookmarkStart w:id="59" w:name="_Toc341787028"/>
+      <w:bookmarkStart w:id="60" w:name="_Toc219337781"/>
+      <w:bookmarkStart w:id="61" w:name="_Toc357017023"/>
       <w:r>
         <w:t>Tidszon för tidpunkter</w:t>
       </w:r>
+      <w:bookmarkEnd w:id="59"/>
       <w:bookmarkEnd w:id="60"/>
       <w:bookmarkEnd w:id="61"/>
-      <w:bookmarkEnd w:id="62"/>
     </w:p>
     <w:p>
       <w:pPr>
@@ -9880,122 +9885,122 @@
         </w:tabs>
         <w:ind w:right="838" w:firstLine="0"/>
       </w:pPr>
-      <w:bookmarkStart w:id="63" w:name="_Toc341787029"/>
-      <w:bookmarkStart w:id="64" w:name="_Toc219337782"/>
-      <w:bookmarkStart w:id="65" w:name="_Toc357017024"/>
+      <w:bookmarkStart w:id="62" w:name="_Toc341787029"/>
+      <w:bookmarkStart w:id="63" w:name="_Toc219337782"/>
+      <w:bookmarkStart w:id="64" w:name="_Toc357017024"/>
       <w:r>
         <w:t>Felhantering</w:t>
       </w:r>
+      <w:bookmarkEnd w:id="62"/>
       <w:bookmarkEnd w:id="63"/>
       <w:bookmarkEnd w:id="64"/>
+    </w:p>
+    <w:p>
+      <w:pPr>
+        <w:pStyle w:val="Rubrik3b"/>
+      </w:pPr>
+      <w:r>
+        <w:t>Allmänt om tekniska fel</w:t>
+      </w:r>
+    </w:p>
+    <w:p>
+      <w:pPr>
+        <w:pStyle w:val="Brdtext"/>
+        <w:tabs>
+          <w:tab w:val="left" w:pos="567"/>
+        </w:tabs>
+        <w:ind w:right="838"/>
+      </w:pPr>
+      <w:r>
+        <w:t xml:space="preserve">Vid ett tekniskt fel levereras ett generellt undantag (SOAP-Exception). </w:t>
+      </w:r>
+    </w:p>
+    <w:p>
+      <w:pPr>
+        <w:pStyle w:val="Brdtext"/>
+        <w:tabs>
+          <w:tab w:val="left" w:pos="567"/>
+        </w:tabs>
+        <w:ind w:right="838"/>
+      </w:pPr>
+    </w:p>
+    <w:p>
+      <w:pPr>
+        <w:pStyle w:val="Brdtext"/>
+        <w:tabs>
+          <w:tab w:val="left" w:pos="567"/>
+        </w:tabs>
+        <w:ind w:right="838"/>
+      </w:pPr>
+      <w:r>
+        <w:t xml:space="preserve">Exempel på detta kan vara deadlock i databasen eller följdeffekter av programmeringsfel. </w:t>
+      </w:r>
+    </w:p>
+    <w:p>
+      <w:pPr>
+        <w:pStyle w:val="Brdtext"/>
+        <w:tabs>
+          <w:tab w:val="left" w:pos="567"/>
+        </w:tabs>
+        <w:ind w:right="838"/>
+      </w:pPr>
+    </w:p>
+    <w:p>
+      <w:pPr>
+        <w:pStyle w:val="Brdtext"/>
+        <w:tabs>
+          <w:tab w:val="left" w:pos="567"/>
+        </w:tabs>
+        <w:ind w:right="838"/>
+      </w:pPr>
+      <w:r>
+        <w:t xml:space="preserve">Tekniska fel får inte förmedla känsliga personuppgifter. </w:t>
+      </w:r>
+    </w:p>
+    <w:p>
+      <w:pPr>
+        <w:pStyle w:val="Brdtext"/>
+        <w:tabs>
+          <w:tab w:val="left" w:pos="567"/>
+        </w:tabs>
+        <w:ind w:right="838"/>
+      </w:pPr>
+    </w:p>
+    <w:p>
+      <w:pPr>
+        <w:pStyle w:val="Brdtext"/>
+        <w:tabs>
+          <w:tab w:val="left" w:pos="567"/>
+        </w:tabs>
+        <w:ind w:right="838"/>
+      </w:pPr>
+      <w:r>
+        <w:t>Istället rekommenderas att ett log-id förmedlas, som ger möjlighet för tjänsteproducentens förvaltning att bistå tjänstekonsumentens förvaltning med felsökning.</w:t>
+      </w:r>
+    </w:p>
+    <w:p>
+      <w:pPr>
+        <w:pStyle w:val="Brdtext"/>
+        <w:tabs>
+          <w:tab w:val="left" w:pos="567"/>
+        </w:tabs>
+        <w:ind w:right="838"/>
+      </w:pPr>
+    </w:p>
+    <w:p>
+      <w:pPr>
+        <w:pStyle w:val="Rubrik1"/>
+        <w:tabs>
+          <w:tab w:val="left" w:pos="567"/>
+        </w:tabs>
+        <w:ind w:right="838" w:firstLine="0"/>
+      </w:pPr>
+      <w:bookmarkStart w:id="65" w:name="_Toc357017025"/>
+      <w:bookmarkStart w:id="66" w:name="_Toc341787030"/>
+      <w:r>
+        <w:t>Gemensamma informationskomponenter</w:t>
+      </w:r>
       <w:bookmarkEnd w:id="65"/>
-    </w:p>
-    <w:p>
-      <w:pPr>
-        <w:pStyle w:val="Rubrik3b"/>
-      </w:pPr>
-      <w:r>
-        <w:t>Allmänt om tekniska fel</w:t>
-      </w:r>
-    </w:p>
-    <w:p>
-      <w:pPr>
-        <w:pStyle w:val="Brdtext"/>
-        <w:tabs>
-          <w:tab w:val="left" w:pos="567"/>
-        </w:tabs>
-        <w:ind w:right="838"/>
-      </w:pPr>
-      <w:r>
-        <w:t xml:space="preserve">Vid ett tekniskt fel levereras ett generellt undantag (SOAP-Exception). </w:t>
-      </w:r>
-    </w:p>
-    <w:p>
-      <w:pPr>
-        <w:pStyle w:val="Brdtext"/>
-        <w:tabs>
-          <w:tab w:val="left" w:pos="567"/>
-        </w:tabs>
-        <w:ind w:right="838"/>
-      </w:pPr>
-    </w:p>
-    <w:p>
-      <w:pPr>
-        <w:pStyle w:val="Brdtext"/>
-        <w:tabs>
-          <w:tab w:val="left" w:pos="567"/>
-        </w:tabs>
-        <w:ind w:right="838"/>
-      </w:pPr>
-      <w:r>
-        <w:t xml:space="preserve">Exempel på detta kan vara deadlock i databasen eller följdeffekter av programmeringsfel. </w:t>
-      </w:r>
-    </w:p>
-    <w:p>
-      <w:pPr>
-        <w:pStyle w:val="Brdtext"/>
-        <w:tabs>
-          <w:tab w:val="left" w:pos="567"/>
-        </w:tabs>
-        <w:ind w:right="838"/>
-      </w:pPr>
-    </w:p>
-    <w:p>
-      <w:pPr>
-        <w:pStyle w:val="Brdtext"/>
-        <w:tabs>
-          <w:tab w:val="left" w:pos="567"/>
-        </w:tabs>
-        <w:ind w:right="838"/>
-      </w:pPr>
-      <w:r>
-        <w:t xml:space="preserve">Tekniska fel får inte förmedla känsliga personuppgifter. </w:t>
-      </w:r>
-    </w:p>
-    <w:p>
-      <w:pPr>
-        <w:pStyle w:val="Brdtext"/>
-        <w:tabs>
-          <w:tab w:val="left" w:pos="567"/>
-        </w:tabs>
-        <w:ind w:right="838"/>
-      </w:pPr>
-    </w:p>
-    <w:p>
-      <w:pPr>
-        <w:pStyle w:val="Brdtext"/>
-        <w:tabs>
-          <w:tab w:val="left" w:pos="567"/>
-        </w:tabs>
-        <w:ind w:right="838"/>
-      </w:pPr>
-      <w:r>
-        <w:t>Istället rekommenderas att ett log-id förmedlas, som ger möjlighet för tjänsteproducentens förvaltning att bistå tjänstekonsumentens förvaltning med felsökning.</w:t>
-      </w:r>
-    </w:p>
-    <w:p>
-      <w:pPr>
-        <w:pStyle w:val="Brdtext"/>
-        <w:tabs>
-          <w:tab w:val="left" w:pos="567"/>
-        </w:tabs>
-        <w:ind w:right="838"/>
-      </w:pPr>
-    </w:p>
-    <w:p>
-      <w:pPr>
-        <w:pStyle w:val="Rubrik1"/>
-        <w:tabs>
-          <w:tab w:val="left" w:pos="567"/>
-        </w:tabs>
-        <w:ind w:right="838" w:firstLine="0"/>
-      </w:pPr>
-      <w:bookmarkStart w:id="66" w:name="_Toc357017025"/>
-      <w:bookmarkStart w:id="67" w:name="_Toc341787030"/>
-      <w:r>
-        <w:t>Gemensamma informationskomponenter</w:t>
-      </w:r>
-      <w:bookmarkEnd w:id="66"/>
     </w:p>
     <w:p>
       <w:pPr>
@@ -14707,7 +14712,7 @@
                 <w:lang w:eastAsia="en-US"/>
               </w:rPr>
               <w:lastRenderedPageBreak/>
-              <w:t>deleted</w:t>
+              <w:t>nullified</w:t>
             </w:r>
           </w:p>
         </w:tc>
@@ -14857,7 +14862,18 @@
                 <w:szCs w:val="20"/>
                 <w:lang w:eastAsia="en-US"/>
               </w:rPr>
-              <w:t>deleteadReason</w:t>
+              <w:t>nullified</w:t>
+            </w:r>
+            <w:bookmarkStart w:id="67" w:name="_GoBack"/>
+            <w:bookmarkEnd w:id="67"/>
+            <w:r>
+              <w:rPr>
+                <w:spacing w:val="-1"/>
+                <w:sz w:val="20"/>
+                <w:szCs w:val="20"/>
+                <w:lang w:eastAsia="en-US"/>
+              </w:rPr>
+              <w:t>Reason</w:t>
             </w:r>
           </w:p>
         </w:tc>
@@ -16618,7 +16634,7 @@
         </w:tc>
       </w:tr>
     </w:tbl>
-    <w:bookmarkEnd w:id="67"/>
+    <w:bookmarkEnd w:id="66"/>
     <w:p>
       <w:pPr>
         <w:keepNext/>
@@ -26484,7 +26500,7 @@
             <w:rPr>
               <w:noProof/>
             </w:rPr>
-            <w:t>2013-05-23</w:t>
+            <w:t>2013-05-27</w:t>
           </w:r>
           <w:r>
             <w:fldChar w:fldCharType="end"/>
@@ -26755,7 +26771,7 @@
             <w:rPr>
               <w:noProof/>
             </w:rPr>
-            <w:t>15</w:t>
+            <w:t>21</w:t>
           </w:r>
           <w:r>
             <w:rPr>
@@ -31009,7 +31025,7 @@
 </file>
 
 <file path=customXml/itemProps1.xml><?xml version="1.0" encoding="utf-8"?>
-<ds:datastoreItem xmlns:ds="http://schemas.openxmlformats.org/officeDocument/2006/customXml" ds:itemID="{AC5DA84E-FDFE-423B-867A-3883946DC204}">
+<ds:datastoreItem xmlns:ds="http://schemas.openxmlformats.org/officeDocument/2006/customXml" ds:itemID="{A281AB7D-68C5-4ADC-91F7-5DC1EC5C6513}">
   <ds:schemaRefs>
     <ds:schemaRef ds:uri="http://schemas.openxmlformats.org/officeDocument/2006/bibliography"/>
   </ds:schemaRefs>

</xml_diff>

<commit_message>
PA6 enl. rev.historik i dokumentet
</commit_message>
<xml_diff>
--- a/ServiceInteractions/riv/clinicalprocess/activityprescription/actoutcome/trunk/docs/Tjänstekontraktsbeskrivning_riv_clinicalprocess_activityprescription_actoutcome.docx
+++ b/ServiceInteractions/riv/clinicalprocess/activityprescription/actoutcome/trunk/docs/Tjänstekontraktsbeskrivning_riv_clinicalprocess_activityprescription_actoutcome.docx
@@ -1,6 +1,6 @@
 
 <file path=word/document.xml><?xml version="1.0" encoding="utf-8"?>
-<w:document xmlns:wpc="http://schemas.microsoft.com/office/word/2010/wordprocessingCanvas" xmlns:mc="http://schemas.openxmlformats.org/markup-compatibility/2006" xmlns:o="urn:schemas-microsoft-com:office:office" xmlns:r="http://schemas.openxmlformats.org/officeDocument/2006/relationships" xmlns:m="http://schemas.openxmlformats.org/officeDocument/2006/math" xmlns:v="urn:schemas-microsoft-com:vml" xmlns:wp14="http://schemas.microsoft.com/office/word/2010/wordprocessingDrawing" xmlns:wp="http://schemas.openxmlformats.org/drawingml/2006/wordprocessingDrawing" xmlns:w10="urn:schemas-microsoft-com:office:word" xmlns:w="http://schemas.openxmlformats.org/wordprocessingml/2006/main" xmlns:w14="http://schemas.microsoft.com/office/word/2010/wordml" xmlns:wpg="http://schemas.microsoft.com/office/word/2010/wordprocessingGroup" xmlns:wpi="http://schemas.microsoft.com/office/word/2010/wordprocessingInk" xmlns:wne="http://schemas.microsoft.com/office/word/2006/wordml" xmlns:wps="http://schemas.microsoft.com/office/word/2010/wordprocessingShape" mc:Ignorable="w14 wp14">
+<w:document xmlns:wpc="http://schemas.microsoft.com/office/word/2010/wordprocessingCanvas" xmlns:mo="http://schemas.microsoft.com/office/mac/office/2008/main" xmlns:mc="http://schemas.openxmlformats.org/markup-compatibility/2006" xmlns:mv="urn:schemas-microsoft-com:mac:vml" xmlns:o="urn:schemas-microsoft-com:office:office" xmlns:r="http://schemas.openxmlformats.org/officeDocument/2006/relationships" xmlns:m="http://schemas.openxmlformats.org/officeDocument/2006/math" xmlns:v="urn:schemas-microsoft-com:vml" xmlns:wp14="http://schemas.microsoft.com/office/word/2010/wordprocessingDrawing" xmlns:wp="http://schemas.openxmlformats.org/drawingml/2006/wordprocessingDrawing" xmlns:w10="urn:schemas-microsoft-com:office:word" xmlns:w="http://schemas.openxmlformats.org/wordprocessingml/2006/main" xmlns:w14="http://schemas.microsoft.com/office/word/2010/wordml" xmlns:wpg="http://schemas.microsoft.com/office/word/2010/wordprocessingGroup" xmlns:wpi="http://schemas.microsoft.com/office/word/2010/wordprocessingInk" xmlns:wne="http://schemas.microsoft.com/office/word/2006/wordml" xmlns:wps="http://schemas.microsoft.com/office/word/2010/wordprocessingShape" mc:Ignorable="w14 wp14">
   <w:body>
     <w:p>
       <w:pPr>
@@ -275,29 +275,15 @@
           <w:sz w:val="44"/>
         </w:rPr>
       </w:pPr>
-      <w:r>
-        <w:fldChar w:fldCharType="begin"/>
-      </w:r>
-      <w:r>
-        <w:instrText xml:space="preserve"> SUBJECT  \* MERGEFORMAT </w:instrText>
-      </w:r>
-      <w:r>
-        <w:fldChar w:fldCharType="separate"/>
-      </w:r>
-      <w:r>
-        <w:rPr>
-          <w:rFonts w:ascii="Arial" w:hAnsi="Arial"/>
-          <w:sz w:val="44"/>
-        </w:rPr>
-        <w:t>Tjänstekontraktsbeskrivning</w:t>
-      </w:r>
-      <w:r>
-        <w:rPr>
-          <w:rFonts w:ascii="Arial" w:hAnsi="Arial"/>
-          <w:sz w:val="44"/>
-        </w:rPr>
-        <w:fldChar w:fldCharType="end"/>
-      </w:r>
+      <w:fldSimple w:instr=" SUBJECT  \* MERGEFORMAT ">
+        <w:r>
+          <w:rPr>
+            <w:rFonts w:ascii="Arial" w:hAnsi="Arial"/>
+            <w:sz w:val="44"/>
+          </w:rPr>
+          <w:t>Tjänstekontraktsbeskrivning</w:t>
+        </w:r>
+      </w:fldSimple>
     </w:p>
     <w:p>
       <w:pPr>
@@ -336,42 +322,7 @@
           <w:rFonts w:ascii="Arial" w:hAnsi="Arial"/>
           <w:sz w:val="36"/>
         </w:rPr>
-        <w:t>4</w:t>
-      </w:r>
-      <w:r>
-        <w:rPr>
-          <w:rFonts w:ascii="Arial" w:hAnsi="Arial"/>
-          <w:sz w:val="36"/>
-        </w:rPr>
-        <w:t xml:space="preserve"> / </w:t>
-      </w:r>
-      <w:r>
-        <w:rPr>
-          <w:rFonts w:ascii="Arial" w:hAnsi="Arial"/>
-          <w:sz w:val="36"/>
-        </w:rPr>
-        <w:t>2013</w:t>
-      </w:r>
-      <w:r>
-        <w:rPr>
-          <w:rFonts w:ascii="Arial" w:hAnsi="Arial"/>
-          <w:sz w:val="36"/>
-        </w:rPr>
-        <w:t>-</w:t>
-      </w:r>
-      <w:r>
-        <w:rPr>
-          <w:rFonts w:ascii="Arial" w:hAnsi="Arial"/>
-          <w:sz w:val="36"/>
-        </w:rPr>
-        <w:t>05-</w:t>
-      </w:r>
-      <w:r>
-        <w:rPr>
-          <w:rFonts w:ascii="Arial" w:hAnsi="Arial"/>
-          <w:sz w:val="36"/>
-        </w:rPr>
-        <w:t>23</w:t>
+        <w:t>6</w:t>
       </w:r>
     </w:p>
     <w:p>
@@ -647,11 +598,13 @@
         <w:ind w:right="838" w:firstLine="0"/>
       </w:pPr>
       <w:bookmarkStart w:id="0" w:name="_Toc357017002"/>
+      <w:bookmarkStart w:id="1" w:name="_Ref231354777"/>
       <w:r>
         <w:lastRenderedPageBreak/>
         <w:t>Revisionshistorik</w:t>
       </w:r>
       <w:bookmarkEnd w:id="0"/>
+      <w:bookmarkEnd w:id="1"/>
     </w:p>
     <w:p>
       <w:pPr>
@@ -1255,6 +1208,106 @@
           </w:p>
         </w:tc>
       </w:tr>
+      <w:tr>
+        <w:tc>
+          <w:tcPr>
+            <w:tcW w:w="850" w:type="dxa"/>
+          </w:tcPr>
+          <w:p>
+            <w:pPr>
+              <w:rPr>
+                <w:sz w:val="20"/>
+              </w:rPr>
+            </w:pPr>
+            <w:r>
+              <w:rPr>
+                <w:sz w:val="20"/>
+              </w:rPr>
+              <w:t>PA6</w:t>
+            </w:r>
+          </w:p>
+        </w:tc>
+        <w:tc>
+          <w:tcPr>
+            <w:tcW w:w="1668" w:type="dxa"/>
+          </w:tcPr>
+          <w:p>
+            <w:pPr>
+              <w:rPr>
+                <w:sz w:val="20"/>
+              </w:rPr>
+            </w:pPr>
+            <w:r>
+              <w:rPr>
+                <w:sz w:val="20"/>
+              </w:rPr>
+              <w:t>2013-05-28</w:t>
+            </w:r>
+          </w:p>
+        </w:tc>
+        <w:tc>
+          <w:tcPr>
+            <w:tcW w:w="3827" w:type="dxa"/>
+          </w:tcPr>
+          <w:p>
+            <w:pPr>
+              <w:rPr>
+                <w:sz w:val="20"/>
+              </w:rPr>
+            </w:pPr>
+            <w:r>
+              <w:rPr>
+                <w:sz w:val="20"/>
+              </w:rPr>
+              <w:t>Kvalitetssäkring inför granskning av CeHis</w:t>
+            </w:r>
+            <w:r>
+              <w:rPr>
+                <w:sz w:val="20"/>
+              </w:rPr>
+              <w:t>.</w:t>
+            </w:r>
+            <w:r>
+              <w:rPr>
+                <w:sz w:val="20"/>
+              </w:rPr>
+              <w:t xml:space="preserve"> Justeringar i olika textavsnitt, samt kommentar om att engelsk text behöver översättas.</w:t>
+            </w:r>
+            <w:bookmarkStart w:id="2" w:name="_GoBack"/>
+            <w:bookmarkEnd w:id="2"/>
+          </w:p>
+        </w:tc>
+        <w:tc>
+          <w:tcPr>
+            <w:tcW w:w="1560" w:type="dxa"/>
+          </w:tcPr>
+          <w:p>
+            <w:pPr>
+              <w:rPr>
+                <w:sz w:val="20"/>
+              </w:rPr>
+            </w:pPr>
+            <w:r>
+              <w:rPr>
+                <w:sz w:val="20"/>
+              </w:rPr>
+              <w:t>Johan Eltes</w:t>
+            </w:r>
+          </w:p>
+        </w:tc>
+        <w:tc>
+          <w:tcPr>
+            <w:tcW w:w="1241" w:type="dxa"/>
+          </w:tcPr>
+          <w:p>
+            <w:pPr>
+              <w:rPr>
+                <w:sz w:val="20"/>
+              </w:rPr>
+            </w:pPr>
+          </w:p>
+        </w:tc>
+      </w:tr>
     </w:tbl>
     <w:p>
       <w:pPr>
@@ -1302,12 +1355,12 @@
           <w:szCs w:val="20"/>
         </w:rPr>
       </w:pPr>
-      <w:bookmarkStart w:id="1" w:name="_Toc357017003"/>
+      <w:bookmarkStart w:id="3" w:name="_Toc357017003"/>
       <w:r>
         <w:lastRenderedPageBreak/>
         <w:t>Innehållsförteckning</w:t>
       </w:r>
-      <w:bookmarkEnd w:id="1"/>
+      <w:bookmarkEnd w:id="3"/>
     </w:p>
     <w:p>
       <w:pPr>
@@ -3859,14 +3912,14 @@
         </w:tabs>
         <w:ind w:right="838" w:firstLine="0"/>
       </w:pPr>
-      <w:bookmarkStart w:id="2" w:name="_Toc341787023"/>
-      <w:bookmarkStart w:id="3" w:name="_Toc357017004"/>
+      <w:bookmarkStart w:id="4" w:name="_Toc341787023"/>
+      <w:bookmarkStart w:id="5" w:name="_Toc357017004"/>
       <w:r>
         <w:lastRenderedPageBreak/>
         <w:t>Inledning</w:t>
       </w:r>
-      <w:bookmarkEnd w:id="2"/>
-      <w:bookmarkEnd w:id="3"/>
+      <w:bookmarkEnd w:id="4"/>
+      <w:bookmarkEnd w:id="5"/>
     </w:p>
     <w:p>
       <w:pPr>
@@ -4023,11 +4076,11 @@
         </w:tabs>
         <w:ind w:right="838" w:firstLine="0"/>
       </w:pPr>
-      <w:bookmarkStart w:id="4" w:name="_Toc357017005"/>
+      <w:bookmarkStart w:id="6" w:name="_Toc357017005"/>
       <w:r>
         <w:t>Användningsområden</w:t>
       </w:r>
-      <w:bookmarkEnd w:id="4"/>
+      <w:bookmarkEnd w:id="6"/>
     </w:p>
     <w:p>
       <w:pPr>
@@ -4277,11 +4330,11 @@
         </w:tabs>
         <w:ind w:right="838" w:firstLine="0"/>
       </w:pPr>
-      <w:bookmarkStart w:id="5" w:name="_Toc357017006"/>
+      <w:bookmarkStart w:id="7" w:name="_Toc357017006"/>
       <w:r>
         <w:t>Övrigt</w:t>
       </w:r>
-      <w:bookmarkEnd w:id="5"/>
+      <w:bookmarkEnd w:id="7"/>
     </w:p>
     <w:p>
       <w:pPr>
@@ -4398,12 +4451,12 @@
         </w:tabs>
         <w:ind w:right="838" w:firstLine="0"/>
       </w:pPr>
-      <w:bookmarkStart w:id="6" w:name="_Toc357017007"/>
+      <w:bookmarkStart w:id="8" w:name="_Toc357017007"/>
       <w:r>
         <w:lastRenderedPageBreak/>
         <w:t>Arbetsgrupp</w:t>
       </w:r>
-      <w:bookmarkEnd w:id="6"/>
+      <w:bookmarkEnd w:id="8"/>
     </w:p>
     <w:p>
       <w:pPr>
@@ -4723,7 +4776,7 @@
           <w:lang w:eastAsia="en-US"/>
         </w:rPr>
       </w:pPr>
-      <w:bookmarkStart w:id="7" w:name="_Toc219337763"/>
+      <w:bookmarkStart w:id="9" w:name="_Toc219337763"/>
       <w:r>
         <w:br w:type="page"/>
       </w:r>
@@ -4740,62 +4793,62 @@
           <w:bCs w:val="0"/>
         </w:rPr>
       </w:pPr>
-      <w:bookmarkStart w:id="8" w:name="_Toc357017008"/>
+      <w:bookmarkStart w:id="10" w:name="_Toc357017008"/>
       <w:r>
         <w:lastRenderedPageBreak/>
         <w:t>Tjänstedomänens arkitektur</w:t>
       </w:r>
-      <w:bookmarkEnd w:id="7"/>
-      <w:bookmarkEnd w:id="8"/>
-    </w:p>
-    <w:p>
-      <w:pPr>
-        <w:pStyle w:val="Brdtext"/>
-        <w:tabs>
-          <w:tab w:val="left" w:pos="567"/>
-        </w:tabs>
-        <w:ind w:right="838"/>
-      </w:pPr>
-      <w:r>
-        <w:t>I detta avsnitt beskrivs hur T-boken tillämpats i tjänstedomänen. Avsnittet syftar till att ge läsaren överblick och förståelse. Avsnittet inn</w:t>
-      </w:r>
-      <w:r>
-        <w:t xml:space="preserve">ehåller inga regler, men ger ett sammanhang </w:t>
-      </w:r>
-      <w:r>
-        <w:t xml:space="preserve">för de regler som </w:t>
-      </w:r>
-      <w:r>
-        <w:t>beskriv</w:t>
-      </w:r>
-      <w:r>
-        <w:t>s i övriga delar av dokumentet.</w:t>
-      </w:r>
-    </w:p>
-    <w:p>
-      <w:pPr>
-        <w:pStyle w:val="Brdtext"/>
-        <w:tabs>
-          <w:tab w:val="left" w:pos="567"/>
-        </w:tabs>
-        <w:ind w:right="838"/>
-      </w:pPr>
-    </w:p>
-    <w:p>
-      <w:pPr>
-        <w:pStyle w:val="Rubrik2b"/>
-        <w:tabs>
-          <w:tab w:val="left" w:pos="567"/>
-        </w:tabs>
-        <w:ind w:right="838" w:firstLine="0"/>
-      </w:pPr>
-      <w:bookmarkStart w:id="9" w:name="_Toc219337764"/>
-      <w:bookmarkStart w:id="10" w:name="_Toc357017009"/>
-      <w:r>
-        <w:t>Övergripande</w:t>
-      </w:r>
       <w:bookmarkEnd w:id="9"/>
       <w:bookmarkEnd w:id="10"/>
+    </w:p>
+    <w:p>
+      <w:pPr>
+        <w:pStyle w:val="Brdtext"/>
+        <w:tabs>
+          <w:tab w:val="left" w:pos="567"/>
+        </w:tabs>
+        <w:ind w:right="838"/>
+      </w:pPr>
+      <w:r>
+        <w:t>I detta avsnitt beskrivs hur T-boken tillämpats i tjänstedomänen. Avsnittet syftar till att ge läsaren överblick och förståelse. Avsnittet inn</w:t>
+      </w:r>
+      <w:r>
+        <w:t xml:space="preserve">ehåller inga regler, men ger ett sammanhang </w:t>
+      </w:r>
+      <w:r>
+        <w:t xml:space="preserve">för de regler som </w:t>
+      </w:r>
+      <w:r>
+        <w:t>beskriv</w:t>
+      </w:r>
+      <w:r>
+        <w:t>s i övriga delar av dokumentet.</w:t>
+      </w:r>
+    </w:p>
+    <w:p>
+      <w:pPr>
+        <w:pStyle w:val="Brdtext"/>
+        <w:tabs>
+          <w:tab w:val="left" w:pos="567"/>
+        </w:tabs>
+        <w:ind w:right="838"/>
+      </w:pPr>
+    </w:p>
+    <w:p>
+      <w:pPr>
+        <w:pStyle w:val="Rubrik2b"/>
+        <w:tabs>
+          <w:tab w:val="left" w:pos="567"/>
+        </w:tabs>
+        <w:ind w:right="838" w:firstLine="0"/>
+      </w:pPr>
+      <w:bookmarkStart w:id="11" w:name="_Toc219337764"/>
+      <w:bookmarkStart w:id="12" w:name="_Toc357017009"/>
+      <w:r>
+        <w:t>Övergripande</w:t>
+      </w:r>
+      <w:bookmarkEnd w:id="11"/>
+      <w:bookmarkEnd w:id="12"/>
     </w:p>
     <w:p>
       <w:pPr>
@@ -5186,9 +5239,9 @@
         </w:tabs>
         <w:ind w:right="839" w:firstLine="0"/>
       </w:pPr>
-      <w:bookmarkStart w:id="11" w:name="_Toc219337765"/>
-      <w:bookmarkStart w:id="12" w:name="_Toc227077986"/>
-      <w:bookmarkStart w:id="13" w:name="_Toc357017010"/>
+      <w:bookmarkStart w:id="13" w:name="_Toc219337765"/>
+      <w:bookmarkStart w:id="14" w:name="_Toc227077986"/>
+      <w:bookmarkStart w:id="15" w:name="_Toc357017010"/>
       <w:r>
         <w:lastRenderedPageBreak/>
         <w:t>Nationell</w:t>
@@ -5196,9 +5249,9 @@
       <w:r>
         <w:t xml:space="preserve"> användning</w:t>
       </w:r>
-      <w:bookmarkEnd w:id="11"/>
-      <w:bookmarkEnd w:id="12"/>
       <w:bookmarkEnd w:id="13"/>
+      <w:bookmarkEnd w:id="14"/>
+      <w:bookmarkEnd w:id="15"/>
     </w:p>
     <w:p>
       <w:pPr>
@@ -5497,9 +5550,9 @@
         </w:tabs>
         <w:ind w:right="838" w:firstLine="0"/>
       </w:pPr>
-      <w:bookmarkStart w:id="14" w:name="_Toc219337766"/>
-      <w:bookmarkStart w:id="15" w:name="_Toc227077987"/>
-      <w:bookmarkStart w:id="16" w:name="_Toc357017011"/>
+      <w:bookmarkStart w:id="16" w:name="_Toc219337766"/>
+      <w:bookmarkStart w:id="17" w:name="_Toc227077987"/>
+      <w:bookmarkStart w:id="18" w:name="_Toc357017011"/>
       <w:r>
         <w:t>Regional</w:t>
       </w:r>
@@ -5509,9 +5562,9 @@
       <w:r>
         <w:t>användning</w:t>
       </w:r>
-      <w:bookmarkEnd w:id="14"/>
-      <w:bookmarkEnd w:id="15"/>
       <w:bookmarkEnd w:id="16"/>
+      <w:bookmarkEnd w:id="17"/>
+      <w:bookmarkEnd w:id="18"/>
     </w:p>
     <w:p>
       <w:pPr>
@@ -5626,15 +5679,15 @@
         </w:tabs>
         <w:ind w:right="838" w:firstLine="0"/>
       </w:pPr>
-      <w:bookmarkStart w:id="17" w:name="_Toc219337767"/>
-      <w:bookmarkStart w:id="18" w:name="_Toc227077988"/>
-      <w:bookmarkStart w:id="19" w:name="_Toc357017012"/>
+      <w:bookmarkStart w:id="19" w:name="_Toc219337767"/>
+      <w:bookmarkStart w:id="20" w:name="_Toc227077988"/>
+      <w:bookmarkStart w:id="21" w:name="_Toc357017012"/>
       <w:r>
         <w:t>Adresseringsmodell</w:t>
       </w:r>
-      <w:bookmarkEnd w:id="17"/>
-      <w:bookmarkEnd w:id="18"/>
       <w:bookmarkEnd w:id="19"/>
+      <w:bookmarkEnd w:id="20"/>
+      <w:bookmarkEnd w:id="21"/>
     </w:p>
     <w:p>
       <w:pPr>
@@ -5755,13 +5808,13 @@
       <w:pPr>
         <w:pStyle w:val="Rubrik3b"/>
       </w:pPr>
-      <w:bookmarkStart w:id="20" w:name="_Toc219337768"/>
-      <w:bookmarkStart w:id="21" w:name="_Toc227077989"/>
+      <w:bookmarkStart w:id="22" w:name="_Toc219337768"/>
+      <w:bookmarkStart w:id="23" w:name="_Toc227077989"/>
       <w:r>
         <w:t>Adressering vid nationell användning</w:t>
       </w:r>
-      <w:bookmarkEnd w:id="20"/>
-      <w:bookmarkEnd w:id="21"/>
+      <w:bookmarkEnd w:id="22"/>
+      <w:bookmarkEnd w:id="23"/>
     </w:p>
     <w:p>
       <w:pPr>
@@ -5889,8 +5942,8 @@
         <w:keepNext/>
         <w:keepLines/>
       </w:pPr>
-      <w:bookmarkStart w:id="22" w:name="_Toc219337769"/>
-      <w:bookmarkStart w:id="23" w:name="_Toc227077990"/>
+      <w:bookmarkStart w:id="24" w:name="_Toc219337769"/>
+      <w:bookmarkStart w:id="25" w:name="_Toc227077990"/>
       <w:r>
         <w:lastRenderedPageBreak/>
         <w:t>Adressering</w:t>
@@ -5904,8 +5957,8 @@
       <w:r>
         <w:t xml:space="preserve"> användning</w:t>
       </w:r>
-      <w:bookmarkEnd w:id="22"/>
-      <w:bookmarkEnd w:id="23"/>
+      <w:bookmarkEnd w:id="24"/>
+      <w:bookmarkEnd w:id="25"/>
     </w:p>
     <w:p>
       <w:pPr>
@@ -6034,7 +6087,7 @@
         <w:keepNext/>
         <w:keepLines/>
       </w:pPr>
-      <w:bookmarkStart w:id="24" w:name="_Toc227077991"/>
+      <w:bookmarkStart w:id="26" w:name="_Toc227077991"/>
       <w:r>
         <w:t xml:space="preserve">Adressering </w:t>
       </w:r>
@@ -6044,7 +6097,7 @@
       <w:r>
         <w:t xml:space="preserve"> till ett källsystem</w:t>
       </w:r>
-      <w:bookmarkEnd w:id="24"/>
+      <w:bookmarkEnd w:id="26"/>
     </w:p>
     <w:p>
       <w:pPr>
@@ -6351,12 +6404,12 @@
         <w:keepNext/>
         <w:keepLines/>
       </w:pPr>
-      <w:bookmarkStart w:id="25" w:name="_Toc227077992"/>
+      <w:bookmarkStart w:id="27" w:name="_Toc227077992"/>
       <w:r>
         <w:lastRenderedPageBreak/>
         <w:t>Sammanfattning av adresseringsmodell</w:t>
       </w:r>
-      <w:bookmarkEnd w:id="25"/>
+      <w:bookmarkEnd w:id="27"/>
     </w:p>
     <w:p>
       <w:pPr>
@@ -6609,453 +6662,147 @@
         </w:tabs>
         <w:ind w:right="838" w:firstLine="0"/>
       </w:pPr>
-      <w:bookmarkStart w:id="26" w:name="_Toc227077993"/>
-      <w:bookmarkStart w:id="27" w:name="_Toc357017013"/>
+      <w:bookmarkStart w:id="28" w:name="_Toc227077993"/>
+      <w:bookmarkStart w:id="29" w:name="_Toc357017013"/>
       <w:r>
         <w:t xml:space="preserve">Aggregerande </w:t>
       </w:r>
       <w:r>
         <w:t>tjänster</w:t>
-      </w:r>
-      <w:bookmarkEnd w:id="26"/>
-      <w:bookmarkEnd w:id="27"/>
-    </w:p>
-    <w:p>
-      <w:pPr>
-        <w:pStyle w:val="Brdtext"/>
-        <w:tabs>
-          <w:tab w:val="left" w:pos="567"/>
-        </w:tabs>
-        <w:ind w:right="838"/>
-      </w:pPr>
-      <w:r>
-        <w:t xml:space="preserve">Det behövs en aggregerande tjänst för varje tjänstekontrakt i denna domän. </w:t>
-      </w:r>
-    </w:p>
-    <w:p>
-      <w:pPr>
-        <w:pStyle w:val="Brdtext"/>
-        <w:tabs>
-          <w:tab w:val="left" w:pos="567"/>
-        </w:tabs>
-        <w:ind w:right="838"/>
-      </w:pPr>
-    </w:p>
-    <w:p>
-      <w:pPr>
-        <w:pStyle w:val="Brdtext"/>
-        <w:tabs>
-          <w:tab w:val="left" w:pos="567"/>
-        </w:tabs>
-        <w:ind w:right="838"/>
-      </w:pPr>
-      <w:r>
-        <w:t xml:space="preserve">Aggregerande tjänster har samma tjänstekontrakt och anropsadress som en traditionell virtuell tjänst, men nås via olika logiska adresser. </w:t>
-      </w:r>
-    </w:p>
-    <w:p>
-      <w:pPr>
-        <w:pStyle w:val="Brdtext"/>
-        <w:tabs>
-          <w:tab w:val="left" w:pos="567"/>
-        </w:tabs>
-        <w:ind w:right="838"/>
-      </w:pPr>
-    </w:p>
-    <w:p>
-      <w:pPr>
-        <w:pStyle w:val="Brdtext"/>
-        <w:tabs>
-          <w:tab w:val="left" w:pos="567"/>
-        </w:tabs>
-        <w:ind w:right="838"/>
-      </w:pPr>
-      <w:r>
-        <w:t xml:space="preserve">Om ett källsystemets HSA-id anges som logisk adress, kommer frågemeddelandet att dirigera vidare direkt till källsystemet utan att passera en aggregerande tjänst. </w:t>
-      </w:r>
-    </w:p>
-    <w:p>
-      <w:pPr>
-        <w:pStyle w:val="Brdtext"/>
-        <w:tabs>
-          <w:tab w:val="left" w:pos="567"/>
-        </w:tabs>
-        <w:ind w:right="838"/>
-      </w:pPr>
-    </w:p>
-    <w:p>
-      <w:pPr>
-        <w:pStyle w:val="Brdtext"/>
-        <w:tabs>
-          <w:tab w:val="left" w:pos="567"/>
-        </w:tabs>
-        <w:ind w:right="838"/>
-      </w:pPr>
-      <w:r>
-        <w:t xml:space="preserve">Om logisk adress HSA-id för Inera eller en huvudman kommer anropet </w:t>
-      </w:r>
-      <w:r>
-        <w:t>att dirigeras till aggregerande tjänsten som i sin tur – efter att ha konsulterat engagemangsindex, vidarebefordrar frågan till de källsystem som har information om patienten</w:t>
-      </w:r>
-      <w:r>
-        <w:t>.</w:t>
-      </w:r>
-    </w:p>
-    <w:p>
-      <w:pPr>
-        <w:pStyle w:val="Brdtext"/>
-        <w:tabs>
-          <w:tab w:val="left" w:pos="567"/>
-        </w:tabs>
-        <w:ind w:right="838"/>
-      </w:pPr>
-    </w:p>
-    <w:p>
-      <w:pPr>
-        <w:pStyle w:val="Rubrik2b"/>
-        <w:tabs>
-          <w:tab w:val="left" w:pos="567"/>
-        </w:tabs>
-        <w:ind w:right="838" w:firstLine="0"/>
-      </w:pPr>
-      <w:bookmarkStart w:id="28" w:name="_Toc219337770"/>
-      <w:bookmarkStart w:id="29" w:name="_Toc227077994"/>
-      <w:bookmarkStart w:id="30" w:name="_Ref356978697"/>
-      <w:bookmarkStart w:id="31" w:name="_Ref356978705"/>
-      <w:bookmarkStart w:id="32" w:name="_Ref356978712"/>
-      <w:bookmarkStart w:id="33" w:name="_Ref356980548"/>
-      <w:bookmarkStart w:id="34" w:name="_Toc357017014"/>
-      <w:r>
-        <w:t>Informationssäkerhet</w:t>
       </w:r>
       <w:bookmarkEnd w:id="28"/>
       <w:bookmarkEnd w:id="29"/>
+    </w:p>
+    <w:p>
+      <w:pPr>
+        <w:pStyle w:val="Brdtext"/>
+        <w:tabs>
+          <w:tab w:val="left" w:pos="567"/>
+        </w:tabs>
+        <w:ind w:right="838"/>
+      </w:pPr>
+      <w:r>
+        <w:t xml:space="preserve">Det behövs en aggregerande tjänst för varje tjänstekontrakt i denna domän. </w:t>
+      </w:r>
+    </w:p>
+    <w:p>
+      <w:pPr>
+        <w:pStyle w:val="Brdtext"/>
+        <w:tabs>
+          <w:tab w:val="left" w:pos="567"/>
+        </w:tabs>
+        <w:ind w:right="838"/>
+      </w:pPr>
+    </w:p>
+    <w:p>
+      <w:pPr>
+        <w:pStyle w:val="Brdtext"/>
+        <w:tabs>
+          <w:tab w:val="left" w:pos="567"/>
+        </w:tabs>
+        <w:ind w:right="838"/>
+      </w:pPr>
+      <w:r>
+        <w:t xml:space="preserve">Aggregerande tjänster har samma tjänstekontrakt och anropsadress som en traditionell virtuell tjänst, men nås via olika logiska adresser. </w:t>
+      </w:r>
+    </w:p>
+    <w:p>
+      <w:pPr>
+        <w:pStyle w:val="Brdtext"/>
+        <w:tabs>
+          <w:tab w:val="left" w:pos="567"/>
+        </w:tabs>
+        <w:ind w:right="838"/>
+      </w:pPr>
+    </w:p>
+    <w:p>
+      <w:pPr>
+        <w:pStyle w:val="Brdtext"/>
+        <w:tabs>
+          <w:tab w:val="left" w:pos="567"/>
+        </w:tabs>
+        <w:ind w:right="838"/>
+      </w:pPr>
+      <w:r>
+        <w:t xml:space="preserve">Om ett källsystemets HSA-id anges som logisk adress, kommer frågemeddelandet att dirigera vidare direkt till källsystemet utan att passera en aggregerande tjänst. </w:t>
+      </w:r>
+    </w:p>
+    <w:p>
+      <w:pPr>
+        <w:pStyle w:val="Brdtext"/>
+        <w:tabs>
+          <w:tab w:val="left" w:pos="567"/>
+        </w:tabs>
+        <w:ind w:right="838"/>
+      </w:pPr>
+    </w:p>
+    <w:p>
+      <w:pPr>
+        <w:pStyle w:val="Brdtext"/>
+        <w:tabs>
+          <w:tab w:val="left" w:pos="567"/>
+        </w:tabs>
+        <w:ind w:right="838"/>
+      </w:pPr>
+      <w:r>
+        <w:t xml:space="preserve">Om logisk adress HSA-id för Inera eller en huvudman kommer anropet </w:t>
+      </w:r>
+      <w:r>
+        <w:t>att dirigeras till aggregerande tjänsten som i sin tur – efter att ha konsulterat engagemangsindex, vidarebefordrar frågan till de källsystem som har information om patienten</w:t>
+      </w:r>
+      <w:r>
+        <w:t>.</w:t>
+      </w:r>
+    </w:p>
+    <w:p>
+      <w:pPr>
+        <w:pStyle w:val="Brdtext"/>
+        <w:tabs>
+          <w:tab w:val="left" w:pos="567"/>
+        </w:tabs>
+        <w:ind w:right="838"/>
+      </w:pPr>
+    </w:p>
+    <w:p>
+      <w:pPr>
+        <w:pStyle w:val="Rubrik2b"/>
+        <w:tabs>
+          <w:tab w:val="left" w:pos="567"/>
+        </w:tabs>
+        <w:ind w:right="838" w:firstLine="0"/>
+      </w:pPr>
+      <w:bookmarkStart w:id="30" w:name="_Toc219337770"/>
+      <w:bookmarkStart w:id="31" w:name="_Toc227077994"/>
+      <w:bookmarkStart w:id="32" w:name="_Ref356978697"/>
+      <w:bookmarkStart w:id="33" w:name="_Ref356978705"/>
+      <w:bookmarkStart w:id="34" w:name="_Ref356978712"/>
+      <w:bookmarkStart w:id="35" w:name="_Ref356980548"/>
+      <w:bookmarkStart w:id="36" w:name="_Toc357017014"/>
+      <w:bookmarkStart w:id="37" w:name="_Ref231354801"/>
+      <w:r>
+        <w:t>Informationssäkerhet</w:t>
+      </w:r>
+      <w:bookmarkStart w:id="38" w:name="_Toc219337771"/>
+      <w:bookmarkStart w:id="39" w:name="_Toc227077995"/>
       <w:bookmarkEnd w:id="30"/>
       <w:bookmarkEnd w:id="31"/>
       <w:bookmarkEnd w:id="32"/>
       <w:bookmarkEnd w:id="33"/>
       <w:bookmarkEnd w:id="34"/>
-    </w:p>
-    <w:p>
-      <w:pPr>
-        <w:pStyle w:val="Rubrik3b"/>
-      </w:pPr>
-      <w:bookmarkStart w:id="35" w:name="_Toc219337771"/>
-      <w:bookmarkStart w:id="36" w:name="_Toc227077995"/>
-    </w:p>
-    <w:p>
-      <w:pPr>
-        <w:pStyle w:val="Rubrik3b"/>
-      </w:pPr>
-      <w:r>
-        <w:t xml:space="preserve">Medarbetarens </w:t>
-      </w:r>
-      <w:r>
-        <w:t>direktåtkomst</w:t>
-      </w:r>
       <w:bookmarkEnd w:id="35"/>
       <w:bookmarkEnd w:id="36"/>
-    </w:p>
-    <w:p>
-      <w:pPr>
-        <w:pStyle w:val="Brdtext"/>
-        <w:tabs>
-          <w:tab w:val="left" w:pos="567"/>
-        </w:tabs>
-        <w:ind w:right="838"/>
-      </w:pPr>
-    </w:p>
-    <w:p>
-      <w:pPr>
-        <w:pStyle w:val="Brdtext"/>
-        <w:tabs>
-          <w:tab w:val="left" w:pos="567"/>
-        </w:tabs>
-        <w:ind w:right="838"/>
-      </w:pPr>
-      <w:r>
-        <w:t xml:space="preserve">Vid sammanhållen journalföring ansvarar verksamheten som erbjuder sina medarbetare direktåtkomst till sammanhållen journal för att patientdatalagen efterlevs. </w:t>
-      </w:r>
-    </w:p>
-    <w:p>
-      <w:pPr>
-        <w:pStyle w:val="Brdtext"/>
-        <w:tabs>
-          <w:tab w:val="left" w:pos="567"/>
-        </w:tabs>
-        <w:ind w:right="838"/>
-      </w:pPr>
-    </w:p>
-    <w:p>
-      <w:pPr>
-        <w:pStyle w:val="Brdtext"/>
-        <w:tabs>
-          <w:tab w:val="left" w:pos="567"/>
-        </w:tabs>
-        <w:ind w:right="838"/>
-      </w:pPr>
-      <w:r>
-        <w:t xml:space="preserve">Det innebär bl.a. att spärrkontroll </w:t>
-      </w:r>
-      <w:r>
-        <w:t>kan behöva</w:t>
-      </w:r>
-      <w:r>
-        <w:t xml:space="preserve"> genomföras innan information kan visas. </w:t>
-      </w:r>
-    </w:p>
-    <w:p>
-      <w:pPr>
-        <w:pStyle w:val="Brdtext"/>
-        <w:tabs>
-          <w:tab w:val="left" w:pos="567"/>
-        </w:tabs>
-        <w:ind w:right="838"/>
-      </w:pPr>
-    </w:p>
-    <w:p>
-      <w:pPr>
-        <w:pStyle w:val="Brdtext"/>
-        <w:tabs>
-          <w:tab w:val="left" w:pos="567"/>
-        </w:tabs>
-        <w:ind w:right="838"/>
-      </w:pPr>
-      <w:r>
-        <w:t xml:space="preserve">Det innebär också att regelverket för samtycke, vårdrelation och åtkomstloggning måste följas. </w:t>
-      </w:r>
-    </w:p>
-    <w:p>
-      <w:pPr>
-        <w:pStyle w:val="Brdtext"/>
-        <w:tabs>
-          <w:tab w:val="left" w:pos="567"/>
-        </w:tabs>
-        <w:ind w:right="838"/>
-      </w:pPr>
-    </w:p>
-    <w:p>
-      <w:pPr>
-        <w:pStyle w:val="Brdtext"/>
-        <w:tabs>
-          <w:tab w:val="left" w:pos="567"/>
-        </w:tabs>
-        <w:ind w:right="838"/>
-      </w:pPr>
-      <w:r>
-        <w:t xml:space="preserve">Dessutom finns krav från datainspektionen om ytterligare teknisk åtkomstkontroll. Datainspektionens krav hanteras genom ett koncept som benämns TGP – tillgänglig patient. </w:t>
-      </w:r>
-      <w:r>
-        <w:t>TGP berör både tjänstekonsument och tjänsteproducent.</w:t>
-      </w:r>
-    </w:p>
-    <w:p>
-      <w:pPr>
-        <w:pStyle w:val="Brdtext"/>
-        <w:tabs>
-          <w:tab w:val="left" w:pos="567"/>
-        </w:tabs>
-        <w:ind w:right="838"/>
-      </w:pPr>
-    </w:p>
-    <w:p>
-      <w:pPr>
-        <w:pStyle w:val="Brdtext"/>
-        <w:tabs>
-          <w:tab w:val="left" w:pos="567"/>
-        </w:tabs>
-        <w:ind w:right="838"/>
-      </w:pPr>
-      <w:r>
-        <w:t xml:space="preserve">Patientdatalagen ställer </w:t>
-      </w:r>
-      <w:r>
-        <w:t xml:space="preserve">också </w:t>
-      </w:r>
-      <w:r>
-        <w:t xml:space="preserve">krav </w:t>
-      </w:r>
-      <w:r>
-        <w:t>(via dess tolkning ”PDL-i-praktiken</w:t>
-      </w:r>
-      <w:r>
-        <w:t>”</w:t>
-      </w:r>
-      <w:r>
-        <w:t xml:space="preserve">) </w:t>
-      </w:r>
-      <w:r>
-        <w:t xml:space="preserve">på att medarbetaren är starkt autentiserad </w:t>
-      </w:r>
-      <w:r>
-        <w:t xml:space="preserve">om medarbetarens inloggning sker i nät som delas med flera vårdgivare </w:t>
-      </w:r>
-      <w:r>
-        <w:t>och att uppdragsval görs i samband med autentisering (PDL-enhet). Det kompletta regelverket finns i senaste utredningen PDLiP samt i anvisningar för tillgänglig patient.</w:t>
-      </w:r>
-    </w:p>
-    <w:p>
-      <w:pPr>
-        <w:pStyle w:val="Brdtext"/>
-        <w:tabs>
-          <w:tab w:val="left" w:pos="567"/>
-        </w:tabs>
-        <w:ind w:right="838"/>
-      </w:pPr>
-    </w:p>
-    <w:p>
-      <w:pPr>
-        <w:pStyle w:val="Brdtext"/>
-        <w:tabs>
-          <w:tab w:val="left" w:pos="567"/>
-        </w:tabs>
-        <w:ind w:right="838"/>
-      </w:pPr>
-      <w:r>
-        <w:t xml:space="preserve">Observera att tjänstekontrakten i sig </w:t>
-      </w:r>
-      <w:r>
-        <w:rPr>
-          <w:u w:val="single"/>
-        </w:rPr>
-        <w:t>inte</w:t>
-      </w:r>
-      <w:r>
-        <w:t xml:space="preserve"> påtvingar sammanhållen journalföring. </w:t>
-      </w:r>
-      <w:r>
-        <w:lastRenderedPageBreak/>
-        <w:t xml:space="preserve">Krav rörande sammanhållen journalföring och eller krav på spärrhantering uppstår först om tjänstekonsumenten (e-tjänsten) för medarbetaren </w:t>
-      </w:r>
-      <w:r>
-        <w:t>tillgängliggör information</w:t>
-      </w:r>
-      <w:r>
-        <w:t xml:space="preserve"> som härrör från andra vårdgivare (sammanhållen journalföring) eller andra vårdenheter inom egna vårdgivaren (spärrkrav).</w:t>
-      </w:r>
-    </w:p>
-    <w:p>
-      <w:pPr>
-        <w:pStyle w:val="Brdtext"/>
-        <w:tabs>
-          <w:tab w:val="left" w:pos="567"/>
-        </w:tabs>
-        <w:ind w:right="838"/>
-      </w:pPr>
+      <w:bookmarkEnd w:id="37"/>
     </w:p>
     <w:p>
       <w:pPr>
         <w:pStyle w:val="Rubrik3b"/>
       </w:pPr>
       <w:r>
-        <w:t>Om HSA-id saknas för (delar av) informationen</w:t>
-      </w:r>
-    </w:p>
-    <w:p>
-      <w:pPr>
-        <w:pStyle w:val="Brdtext"/>
-        <w:tabs>
-          <w:tab w:val="left" w:pos="567"/>
-        </w:tabs>
-        <w:ind w:right="838"/>
-      </w:pPr>
-      <w:r>
-        <w:t xml:space="preserve">I de fall PDL-enhet ej </w:t>
-      </w:r>
-      <w:r>
-        <w:t xml:space="preserve">finns </w:t>
-      </w:r>
-      <w:r>
-        <w:t>angiven med HSA</w:t>
-      </w:r>
-      <w:r>
-        <w:t xml:space="preserve">-id </w:t>
-      </w:r>
-      <w:r>
-        <w:t xml:space="preserve">i svaret från producenten </w:t>
-      </w:r>
-      <w:r>
-        <w:t>så mås</w:t>
-      </w:r>
-      <w:r>
-        <w:t>te tjänstekonsumenten exkludera</w:t>
-      </w:r>
-      <w:r>
-        <w:t xml:space="preserve"> </w:t>
-      </w:r>
-      <w:r>
-        <w:t xml:space="preserve">sådan </w:t>
-      </w:r>
-      <w:r>
-        <w:t>information från det som visas för medarbetarna.</w:t>
-      </w:r>
-      <w:r>
-        <w:t xml:space="preserve"> </w:t>
-      </w:r>
-    </w:p>
-    <w:p>
-      <w:pPr>
-        <w:pStyle w:val="Brdtext"/>
-        <w:tabs>
-          <w:tab w:val="left" w:pos="567"/>
-        </w:tabs>
-        <w:ind w:right="838"/>
-      </w:pPr>
-    </w:p>
-    <w:p>
-      <w:pPr>
-        <w:pStyle w:val="Brdtext"/>
-        <w:tabs>
-          <w:tab w:val="left" w:pos="567"/>
-        </w:tabs>
-        <w:ind w:right="838"/>
-      </w:pPr>
-      <w:r>
-        <w:t xml:space="preserve">Detta rör typiskt vid anrop av producentsystem </w:t>
-      </w:r>
-      <w:r>
-        <w:t xml:space="preserve">där </w:t>
-      </w:r>
-      <w:r>
-        <w:t xml:space="preserve">historisk (”legacy”) data efterfrågas </w:t>
-      </w:r>
-      <w:r>
-        <w:t xml:space="preserve">där </w:t>
-      </w:r>
-      <w:r>
-        <w:t>(fullständig) HSA-id information</w:t>
-      </w:r>
-      <w:r>
-        <w:t xml:space="preserve"> saknas</w:t>
-      </w:r>
-      <w:r>
-        <w:t>.</w:t>
-      </w:r>
-    </w:p>
-    <w:p>
-      <w:pPr>
-        <w:pStyle w:val="Brdtext"/>
-        <w:tabs>
-          <w:tab w:val="left" w:pos="567"/>
-        </w:tabs>
-        <w:ind w:right="838"/>
-      </w:pPr>
-    </w:p>
-    <w:p>
-      <w:pPr>
-        <w:pStyle w:val="Rubrik2b"/>
-        <w:tabs>
-          <w:tab w:val="left" w:pos="567"/>
-        </w:tabs>
-        <w:ind w:right="838" w:firstLine="0"/>
-      </w:pPr>
-      <w:bookmarkStart w:id="37" w:name="_Toc219337772"/>
-      <w:bookmarkStart w:id="38" w:name="_Toc227077996"/>
-      <w:bookmarkStart w:id="39" w:name="_Toc357017015"/>
-      <w:r>
-        <w:t>Patientens direktåtkomst</w:t>
-      </w:r>
-      <w:bookmarkEnd w:id="37"/>
+        <w:t xml:space="preserve">Medarbetarens </w:t>
+      </w:r>
+      <w:r>
+        <w:t>direktåtkomst</w:t>
+      </w:r>
       <w:bookmarkEnd w:id="38"/>
       <w:bookmarkEnd w:id="39"/>
     </w:p>
@@ -7068,7 +6815,7 @@
         <w:ind w:right="838"/>
       </w:pPr>
       <w:r>
-        <w:t xml:space="preserve">Alla tjänstekontrakten i denna tjänstedomän har en svarsflagga som anger om verksamheten (informationsägaren) godkänt att informationen får visas för patient. Det kan t.ex. ha skett genom menprövning eller rådrum. </w:t>
+        <w:t xml:space="preserve">Vid sammanhållen journalföring ansvarar verksamheten som erbjuder sina medarbetare direktåtkomst till sammanhållen journal för att patientdatalagen efterlevs. </w:t>
       </w:r>
     </w:p>
     <w:p>
@@ -7089,7 +6836,19 @@
         <w:ind w:right="838"/>
       </w:pPr>
       <w:r>
-        <w:t>Det är varje vårdgivares ansvar att tjänsteproducenten sätter ”kan visas för patient”-flaggan i enlighet med vårdgivarens verksamhetsregler.</w:t>
+        <w:t xml:space="preserve">Det innebär bl.a. att spärrkontroll </w:t>
+      </w:r>
+      <w:r>
+        <w:t>behöver</w:t>
+      </w:r>
+      <w:r>
+        <w:t xml:space="preserve"> genomfö</w:t>
+      </w:r>
+      <w:r>
+        <w:t>ras innan information kan visas för en medarbetare med uppdrag utanför den journalförande vårdenheten.</w:t>
+      </w:r>
+      <w:r>
+        <w:t xml:space="preserve"> </w:t>
       </w:r>
     </w:p>
     <w:p>
@@ -7103,15 +6862,255 @@
     </w:p>
     <w:p>
       <w:pPr>
+        <w:pStyle w:val="Brdtext"/>
+        <w:tabs>
+          <w:tab w:val="left" w:pos="567"/>
+        </w:tabs>
+        <w:ind w:right="838"/>
+      </w:pPr>
+      <w:r>
+        <w:t xml:space="preserve">Det innebär också att regelverket för samtycke, vårdrelation och åtkomstloggning måste följas. </w:t>
+      </w:r>
+    </w:p>
+    <w:p>
+      <w:pPr>
+        <w:pStyle w:val="Brdtext"/>
+        <w:tabs>
+          <w:tab w:val="left" w:pos="567"/>
+        </w:tabs>
+        <w:ind w:right="838"/>
+      </w:pPr>
+    </w:p>
+    <w:p>
+      <w:pPr>
+        <w:pStyle w:val="Brdtext"/>
+        <w:tabs>
+          <w:tab w:val="left" w:pos="567"/>
+        </w:tabs>
+        <w:ind w:right="838"/>
+      </w:pPr>
+      <w:r>
+        <w:t xml:space="preserve">Dessutom finns krav från datainspektionen om ytterligare teknisk åtkomstkontroll. Datainspektionens krav hanteras genom ett koncept som benämns TGP – tillgänglig patient. </w:t>
+      </w:r>
+      <w:r>
+        <w:t>TGP berör både tjänstekonsument och tjänsteproducent.</w:t>
+      </w:r>
+    </w:p>
+    <w:p>
+      <w:pPr>
+        <w:pStyle w:val="Brdtext"/>
+        <w:tabs>
+          <w:tab w:val="left" w:pos="567"/>
+        </w:tabs>
+        <w:ind w:right="838"/>
+      </w:pPr>
+    </w:p>
+    <w:p>
+      <w:pPr>
+        <w:pStyle w:val="Brdtext"/>
+        <w:tabs>
+          <w:tab w:val="left" w:pos="567"/>
+        </w:tabs>
+        <w:ind w:right="838"/>
+      </w:pPr>
+      <w:r>
+        <w:t xml:space="preserve">Patientdatalagen ställer </w:t>
+      </w:r>
+      <w:r>
+        <w:t xml:space="preserve">också </w:t>
+      </w:r>
+      <w:r>
+        <w:t xml:space="preserve">krav på att medarbetaren är starkt autentiserad </w:t>
+      </w:r>
+      <w:r>
+        <w:t>om medarbetarens inloggning sker i nät</w:t>
+      </w:r>
+      <w:r>
+        <w:t xml:space="preserve"> som delas med flera vårdgivare, samt </w:t>
+      </w:r>
+      <w:r>
+        <w:t xml:space="preserve">att uppdragsval görs i samband med autentisering (PDL-enhet). </w:t>
+      </w:r>
+      <w:r>
+        <w:t>Tillämpningsanvisning för</w:t>
+      </w:r>
+      <w:r>
+        <w:t xml:space="preserve"> kompletta regelverket finns i senaste </w:t>
+      </w:r>
+      <w:r>
+        <w:t xml:space="preserve">versionen av </w:t>
+      </w:r>
+      <w:r>
+        <w:t xml:space="preserve">utredningen PDLiP samt i anvisningar för </w:t>
+      </w:r>
+      <w:r>
+        <w:t xml:space="preserve">tjänsten </w:t>
+      </w:r>
+      <w:r>
+        <w:t>tillgänglig patient.</w:t>
+      </w:r>
+    </w:p>
+    <w:p>
+      <w:pPr>
+        <w:pStyle w:val="Brdtext"/>
+        <w:tabs>
+          <w:tab w:val="left" w:pos="567"/>
+        </w:tabs>
+        <w:ind w:right="838"/>
+      </w:pPr>
+    </w:p>
+    <w:p>
+      <w:pPr>
+        <w:pStyle w:val="Brdtext"/>
+        <w:tabs>
+          <w:tab w:val="left" w:pos="567"/>
+        </w:tabs>
+        <w:ind w:right="838"/>
+      </w:pPr>
+      <w:r>
+        <w:t xml:space="preserve">Observera att tjänstekontrakten i sig </w:t>
+      </w:r>
+      <w:r>
+        <w:rPr>
+          <w:u w:val="single"/>
+        </w:rPr>
+        <w:t>inte</w:t>
+      </w:r>
+      <w:r>
+        <w:t xml:space="preserve"> påtvingar sammanhållen journalföring. Krav rörande sammanhållen journalföring och eller krav på spärrhantering uppstår först om tjänstekonsumenten (e-tjänsten) för medarbetaren </w:t>
+      </w:r>
+      <w:r>
+        <w:t xml:space="preserve">tillgängliggör </w:t>
+      </w:r>
+      <w:r>
+        <w:t xml:space="preserve">visar </w:t>
+      </w:r>
+      <w:r>
+        <w:lastRenderedPageBreak/>
+        <w:t>information</w:t>
+      </w:r>
+      <w:r>
+        <w:t xml:space="preserve"> som härrör från andra vårdgivare (sammanhållen journalföring) eller andra vårdenheter inom egna vårdgivaren (spärrkrav).</w:t>
+      </w:r>
+    </w:p>
+    <w:p>
+      <w:pPr>
         <w:pStyle w:val="Rubrik3b"/>
       </w:pPr>
-      <w:bookmarkStart w:id="40" w:name="_Toc219337773"/>
-      <w:bookmarkStart w:id="41" w:name="_Toc227077997"/>
-      <w:r>
-        <w:t>Generellt</w:t>
+      <w:r>
+        <w:t>Hantering av informationsmängder utan märkning med Vårdenhet eller Vårdgivare</w:t>
+      </w:r>
+    </w:p>
+    <w:p>
+      <w:pPr>
+        <w:pStyle w:val="Brdtext"/>
+        <w:tabs>
+          <w:tab w:val="left" w:pos="567"/>
+        </w:tabs>
+        <w:ind w:right="838"/>
+      </w:pPr>
+      <w:r>
+        <w:t xml:space="preserve">Tjänstekontrakten i denna domän möjliggör för tjänsteproducenter att utelämna både vårdgivarens och vårdenhetens HSA-id. </w:t>
+      </w:r>
+      <w:r>
+        <w:t>Syftet är att möjliggöra åtkomst för patient även för källsystem/verksamheter som inte hunnit märka upp historisk information.</w:t>
+      </w:r>
+    </w:p>
+    <w:p>
+      <w:pPr>
+        <w:pStyle w:val="Brdtext"/>
+        <w:tabs>
+          <w:tab w:val="left" w:pos="567"/>
+        </w:tabs>
+        <w:ind w:right="838"/>
+      </w:pPr>
+    </w:p>
+    <w:p>
+      <w:pPr>
+        <w:pStyle w:val="Brdtext"/>
+        <w:tabs>
+          <w:tab w:val="left" w:pos="567"/>
+        </w:tabs>
+        <w:ind w:right="838"/>
+      </w:pPr>
+      <w:r>
+        <w:t>I de fall vårdgivarens och vårdenhetens HSA-id utelämnats i svarsposten ska tjänstekonsumenten filtrera bort journalposten från det som visas för medarbetaren.</w:t>
+      </w:r>
+    </w:p>
+    <w:p>
+      <w:pPr>
+        <w:pStyle w:val="Brdtext"/>
+        <w:tabs>
+          <w:tab w:val="left" w:pos="567"/>
+        </w:tabs>
+        <w:ind w:right="838"/>
+      </w:pPr>
+    </w:p>
+    <w:p>
+      <w:pPr>
+        <w:pStyle w:val="Brdtext"/>
+        <w:tabs>
+          <w:tab w:val="left" w:pos="567"/>
+        </w:tabs>
+        <w:ind w:right="838"/>
+      </w:pPr>
+      <w:r>
+        <w:t xml:space="preserve">I de fall endast vårdenhetens HSA-id utelämnats ska tjänstekonsumenten filtrera bort </w:t>
+      </w:r>
+      <w:r>
+        <w:t>journalposten</w:t>
+      </w:r>
+      <w:r>
+        <w:t xml:space="preserve"> </w:t>
+      </w:r>
+      <w:r>
+        <w:t>från det som visas för medarbetaren</w:t>
+      </w:r>
+      <w:r>
+        <w:t xml:space="preserve"> om det finns spärr på vårdgivaren eller någon vårdenhet inom vårdgivaren, </w:t>
+      </w:r>
+      <w:r>
+        <w:t>oavsett medarbetarens uppdragsval</w:t>
+      </w:r>
+      <w:r>
+        <w:t xml:space="preserve"> vid inloggning</w:t>
+      </w:r>
+      <w:r>
+        <w:t>.</w:t>
+      </w:r>
+    </w:p>
+    <w:p>
+      <w:pPr>
+        <w:pStyle w:val="Brdtext"/>
+        <w:tabs>
+          <w:tab w:val="left" w:pos="567"/>
+        </w:tabs>
+        <w:ind w:right="838"/>
+      </w:pPr>
+    </w:p>
+    <w:p>
+      <w:pPr>
+        <w:pStyle w:val="Rubrik2b"/>
+        <w:tabs>
+          <w:tab w:val="left" w:pos="567"/>
+        </w:tabs>
+        <w:ind w:right="838" w:firstLine="0"/>
+      </w:pPr>
+      <w:bookmarkStart w:id="40" w:name="_Toc219337772"/>
+      <w:bookmarkStart w:id="41" w:name="_Toc227077996"/>
+      <w:bookmarkStart w:id="42" w:name="_Toc357017015"/>
+      <w:r>
+        <w:t>Utlämnande till p</w:t>
+      </w:r>
+      <w:r>
+        <w:t>atienten</w:t>
       </w:r>
       <w:bookmarkEnd w:id="40"/>
       <w:bookmarkEnd w:id="41"/>
+      <w:bookmarkEnd w:id="42"/>
+      <w:r>
+        <w:t>t</w:t>
+      </w:r>
     </w:p>
     <w:p>
       <w:pPr>
@@ -7122,7 +7121,19 @@
         <w:ind w:right="838"/>
       </w:pPr>
       <w:r>
-        <w:t xml:space="preserve">Tjänsteproducenten ansvarar för att information endast lämnas ut till de tjänstekonsumenter som informationsägaren godkänt. Det är inte ett juridiskt krav, men tydliggörs här eftersom det avviker från T-boken i det att tjänsteplattformen då inte ansvarar för den tekniska åtkomstkontrollen (ej möjligt när systembaserad adressering tillämpas). </w:t>
+        <w:t xml:space="preserve">Alla tjänstekontrakten i denna tjänstedomän har en svarsflagga som anger om verksamheten (informationsägaren) godkänt att informationen får </w:t>
+      </w:r>
+      <w:r>
+        <w:t>utlämnas</w:t>
+      </w:r>
+      <w:r>
+        <w:t xml:space="preserve"> </w:t>
+      </w:r>
+      <w:r>
+        <w:t>till</w:t>
+      </w:r>
+      <w:r>
+        <w:t xml:space="preserve"> patient. Det kan t.ex. ha skett genom menprövning eller rådrum. </w:t>
       </w:r>
     </w:p>
     <w:p>
@@ -7141,39 +7152,9 @@
           <w:tab w:val="left" w:pos="567"/>
         </w:tabs>
         <w:ind w:right="838"/>
-        <w:rPr>
-          <w:b/>
-        </w:rPr>
-      </w:pPr>
-      <w:r>
-        <w:rPr>
-          <w:b/>
-        </w:rPr>
-        <w:t>Om informationsägaren har behov av att reglera åtkomst per tjänste</w:t>
-      </w:r>
-      <w:r>
-        <w:rPr>
-          <w:b/>
-        </w:rPr>
-        <w:softHyphen/>
-      </w:r>
-      <w:r>
-        <w:rPr>
-          <w:b/>
-        </w:rPr>
-        <w:t>konsument, ska tjänste</w:t>
-      </w:r>
-      <w:r>
-        <w:rPr>
-          <w:b/>
-        </w:rPr>
-        <w:softHyphen/>
-      </w:r>
-      <w:r>
-        <w:rPr>
-          <w:b/>
-        </w:rPr>
-        <w:t xml:space="preserve">producenten filtrera svaret enligt informationsägarens önskemål. </w:t>
+      </w:pPr>
+      <w:r>
+        <w:t>Det är varje vårdgivares ansvar att tjänsteproducenten sätter ”kan visas för patient”-flaggan i enlighet med vårdgivarens verksamhetsregler.</w:t>
       </w:r>
     </w:p>
     <w:p>
@@ -7187,69 +7168,12 @@
     </w:p>
     <w:p>
       <w:pPr>
-        <w:pStyle w:val="Brdtext"/>
-        <w:tabs>
-          <w:tab w:val="left" w:pos="567"/>
-        </w:tabs>
-        <w:ind w:right="838"/>
-      </w:pPr>
-      <w:r>
-        <w:t xml:space="preserve">Observera att det är regionala policyer snarare än lagar och förordningar som styr i vilken grad tjänsteproducenten ska begränsa åtkomst för en viss </w:t>
-      </w:r>
-      <w:r>
-        <w:t xml:space="preserve">tjänstekonsument. </w:t>
-      </w:r>
-    </w:p>
-    <w:p>
-      <w:pPr>
-        <w:pStyle w:val="Brdtext"/>
-        <w:tabs>
-          <w:tab w:val="left" w:pos="567"/>
-        </w:tabs>
-        <w:ind w:right="838"/>
-      </w:pPr>
-    </w:p>
-    <w:p>
-      <w:pPr>
-        <w:pStyle w:val="Brdtext"/>
-        <w:tabs>
-          <w:tab w:val="left" w:pos="567"/>
-        </w:tabs>
-        <w:ind w:right="838"/>
-      </w:pPr>
-      <w:r>
-        <w:t>Kunskapen om tjänsteproducentens identitet (d.v.s. ursprunglig tjänstekonsument i anropskedjan) får bara användas för teknisk åtkomstbegränsning på så sätt att svaret blir som om de PDL-enheter vars verksamhetschef inte godkänner aktuell tjänsteproducent varit exkluderade i frågan.</w:t>
-      </w:r>
-    </w:p>
-    <w:p>
-      <w:pPr>
-        <w:pStyle w:val="Brdtext"/>
-        <w:tabs>
-          <w:tab w:val="left" w:pos="567"/>
-        </w:tabs>
-        <w:ind w:right="838"/>
-      </w:pPr>
-    </w:p>
-    <w:p>
-      <w:pPr>
-        <w:pStyle w:val="Rubrik2b"/>
-        <w:tabs>
-          <w:tab w:val="left" w:pos="567"/>
-        </w:tabs>
-        <w:ind w:right="838" w:firstLine="0"/>
-      </w:pPr>
-      <w:bookmarkStart w:id="42" w:name="_Toc219337774"/>
-      <w:bookmarkStart w:id="43" w:name="_Toc227077998"/>
-      <w:bookmarkStart w:id="44" w:name="_Toc357017016"/>
-      <w:r>
-        <w:t>Tjänstekontraktens</w:t>
-      </w:r>
-      <w:r>
-        <w:t xml:space="preserve"> desi</w:t>
-      </w:r>
-      <w:bookmarkEnd w:id="42"/>
-      <w:r>
-        <w:t>gn</w:t>
+        <w:pStyle w:val="Rubrik3b"/>
+      </w:pPr>
+      <w:bookmarkStart w:id="43" w:name="_Toc219337773"/>
+      <w:bookmarkStart w:id="44" w:name="_Toc227077997"/>
+      <w:r>
+        <w:t>Generellt</w:t>
       </w:r>
       <w:bookmarkEnd w:id="43"/>
       <w:bookmarkEnd w:id="44"/>
@@ -7263,7 +7187,7 @@
         <w:ind w:right="838"/>
       </w:pPr>
       <w:r>
-        <w:t xml:space="preserve">Tjänsterna, som beskrivs nedan, returnerar 0, 1 eller flera instanser av tjänstespecifik patientbunden information i form av dokument enligt HL7 Green CDA-standarden. </w:t>
+        <w:t xml:space="preserve">Tjänsteproducenten ansvarar för att information endast lämnas ut till de tjänstekonsumenter som informationsägaren godkänt. Det är inte ett juridiskt krav, men tydliggörs här eftersom det avviker från T-boken i det att tjänsteplattformen då inte ansvarar för den tekniska åtkomstkontrollen (ej möjligt när systembaserad adressering tillämpas). </w:t>
       </w:r>
     </w:p>
     <w:p>
@@ -7282,6 +7206,193 @@
           <w:tab w:val="left" w:pos="567"/>
         </w:tabs>
         <w:ind w:right="838"/>
+        <w:rPr>
+          <w:b/>
+        </w:rPr>
+      </w:pPr>
+      <w:r>
+        <w:rPr>
+          <w:b/>
+        </w:rPr>
+        <w:t xml:space="preserve">Om informationsägaren har behov av att </w:t>
+      </w:r>
+      <w:r>
+        <w:rPr>
+          <w:b/>
+        </w:rPr>
+        <w:t>utesluta en vårdenhets journaluppgifter för en viss</w:t>
+      </w:r>
+      <w:r>
+        <w:rPr>
+          <w:b/>
+        </w:rPr>
+        <w:t xml:space="preserve"> tjänste</w:t>
+      </w:r>
+      <w:r>
+        <w:rPr>
+          <w:b/>
+        </w:rPr>
+        <w:softHyphen/>
+      </w:r>
+      <w:r>
+        <w:rPr>
+          <w:b/>
+        </w:rPr>
+        <w:t>konsument, ska tjänste</w:t>
+      </w:r>
+      <w:r>
+        <w:rPr>
+          <w:b/>
+        </w:rPr>
+        <w:softHyphen/>
+      </w:r>
+      <w:r>
+        <w:rPr>
+          <w:b/>
+        </w:rPr>
+        <w:t xml:space="preserve">producent för anslutet källsystem ha stöd för att </w:t>
+      </w:r>
+      <w:r>
+        <w:rPr>
+          <w:b/>
+        </w:rPr>
+        <w:t xml:space="preserve">filtrera svaret </w:t>
+      </w:r>
+      <w:r>
+        <w:rPr>
+          <w:b/>
+        </w:rPr>
+        <w:t>så att journaluppgifter ägda av en sådan vårdenhet inte finns med i</w:t>
+      </w:r>
+      <w:r>
+        <w:rPr>
+          <w:b/>
+        </w:rPr>
+        <w:t xml:space="preserve"> svarsmeddelandet till tjänstekonsumenten.</w:t>
+      </w:r>
+    </w:p>
+    <w:p>
+      <w:pPr>
+        <w:pStyle w:val="Brdtext"/>
+        <w:tabs>
+          <w:tab w:val="left" w:pos="567"/>
+        </w:tabs>
+        <w:ind w:right="838"/>
+      </w:pPr>
+    </w:p>
+    <w:p>
+      <w:pPr>
+        <w:pStyle w:val="Brdtext"/>
+        <w:tabs>
+          <w:tab w:val="left" w:pos="567"/>
+        </w:tabs>
+        <w:ind w:right="838"/>
+      </w:pPr>
+      <w:r>
+        <w:t xml:space="preserve">Observera att det är regionala policyer snarare än lagar och förordningar som styr i vilken grad tjänsteproducenten ska begränsa åtkomst för en viss </w:t>
+      </w:r>
+      <w:r>
+        <w:t xml:space="preserve">tjänstekonsument. </w:t>
+      </w:r>
+    </w:p>
+    <w:p>
+      <w:pPr>
+        <w:pStyle w:val="Brdtext"/>
+        <w:tabs>
+          <w:tab w:val="left" w:pos="567"/>
+        </w:tabs>
+        <w:ind w:right="838"/>
+      </w:pPr>
+    </w:p>
+    <w:p>
+      <w:pPr>
+        <w:pStyle w:val="Brdtext"/>
+        <w:tabs>
+          <w:tab w:val="left" w:pos="567"/>
+        </w:tabs>
+        <w:ind w:right="838"/>
+      </w:pPr>
+      <w:r>
+        <w:t>Kunskapen om tjänsteproducentens identitet (d.v.s. ursprunglig tjänstekonsument i anropskedjan) får bara användas för teknisk åtkomstbegränsning på så sät</w:t>
+      </w:r>
+      <w:r>
+        <w:t>t att svaret blir som om de vård</w:t>
+      </w:r>
+      <w:r>
+        <w:t>enheter vars verksamhetschef inte godkänner aktuell tjänsteprod</w:t>
+      </w:r>
+      <w:r>
+        <w:t>ucent varit exkluderade redan i begäran</w:t>
+      </w:r>
+      <w:r>
+        <w:t>.</w:t>
+      </w:r>
+    </w:p>
+    <w:p>
+      <w:pPr>
+        <w:pStyle w:val="Brdtext"/>
+        <w:tabs>
+          <w:tab w:val="left" w:pos="567"/>
+        </w:tabs>
+        <w:ind w:right="838"/>
+      </w:pPr>
+    </w:p>
+    <w:p>
+      <w:pPr>
+        <w:pStyle w:val="Rubrik2b"/>
+        <w:tabs>
+          <w:tab w:val="left" w:pos="567"/>
+        </w:tabs>
+        <w:ind w:right="838" w:firstLine="0"/>
+      </w:pPr>
+      <w:bookmarkStart w:id="45" w:name="_Toc219337774"/>
+      <w:bookmarkStart w:id="46" w:name="_Toc227077998"/>
+      <w:bookmarkStart w:id="47" w:name="_Toc357017016"/>
+      <w:r>
+        <w:t>Tjänstekontraktens</w:t>
+      </w:r>
+      <w:r>
+        <w:t xml:space="preserve"> desi</w:t>
+      </w:r>
+      <w:bookmarkEnd w:id="45"/>
+      <w:r>
+        <w:t>gn</w:t>
+      </w:r>
+      <w:bookmarkEnd w:id="46"/>
+      <w:bookmarkEnd w:id="47"/>
+    </w:p>
+    <w:p>
+      <w:pPr>
+        <w:pStyle w:val="Brdtext"/>
+        <w:tabs>
+          <w:tab w:val="left" w:pos="567"/>
+        </w:tabs>
+        <w:ind w:right="838"/>
+      </w:pPr>
+      <w:r>
+        <w:t xml:space="preserve">Tjänsterna, som beskrivs nedan, returnerar 0, 1 eller flera instanser av tjänstespecifik patientbunden information i form av dokument enligt HL7 Green </w:t>
+      </w:r>
+      <w:r>
+        <w:lastRenderedPageBreak/>
+        <w:t xml:space="preserve">CDA-standarden. </w:t>
+      </w:r>
+    </w:p>
+    <w:p>
+      <w:pPr>
+        <w:pStyle w:val="Brdtext"/>
+        <w:tabs>
+          <w:tab w:val="left" w:pos="567"/>
+        </w:tabs>
+        <w:ind w:right="838"/>
+      </w:pPr>
+    </w:p>
+    <w:p>
+      <w:pPr>
+        <w:pStyle w:val="Brdtext"/>
+        <w:tabs>
+          <w:tab w:val="left" w:pos="567"/>
+        </w:tabs>
+        <w:ind w:right="838"/>
       </w:pPr>
       <w:r>
         <w:t>Varje dokument består av en</w:t>
@@ -7290,7 +7401,13 @@
         <w:t xml:space="preserve"> inledning (Header) – PatientSummaryHeader - </w:t>
       </w:r>
       <w:r>
-        <w:t xml:space="preserve">som är gemensam för alla tjänster, samt en </w:t>
+        <w:t>som är gemensam för alla tjänster</w:t>
+      </w:r>
+      <w:r>
+        <w:t xml:space="preserve"> i domänen</w:t>
+      </w:r>
+      <w:r>
+        <w:t xml:space="preserve">, samt en </w:t>
       </w:r>
       <w:r>
         <w:t>B</w:t>
@@ -7320,7 +7437,6 @@
         <w:t xml:space="preserve">som ska överföras, exempelvis </w:t>
       </w:r>
       <w:r>
-        <w:lastRenderedPageBreak/>
         <w:t>patientens</w:t>
       </w:r>
       <w:r>
@@ -7404,7 +7520,7 @@
       <w:r>
         <w:t>för att skapa ett svarsmeddelande från ett HL7 CDA-meddelande.</w:t>
       </w:r>
-      <w:bookmarkStart w:id="45" w:name="_Toc219337776"/>
+      <w:bookmarkStart w:id="48" w:name="_Toc219337776"/>
     </w:p>
     <w:p>
       <w:pPr>
@@ -7423,11 +7539,11 @@
         </w:tabs>
         <w:ind w:right="838" w:firstLine="0"/>
       </w:pPr>
-      <w:bookmarkStart w:id="46" w:name="_Toc357017017"/>
+      <w:bookmarkStart w:id="49" w:name="_Toc357017017"/>
       <w:r>
         <w:t>Generella regler</w:t>
       </w:r>
-      <w:bookmarkEnd w:id="46"/>
+      <w:bookmarkEnd w:id="49"/>
     </w:p>
     <w:p>
       <w:pPr>
@@ -7446,15 +7562,15 @@
         </w:tabs>
         <w:ind w:right="838" w:firstLine="0"/>
       </w:pPr>
-      <w:bookmarkStart w:id="47" w:name="_Toc357017018"/>
+      <w:bookmarkStart w:id="50" w:name="_Toc357017018"/>
       <w:r>
         <w:t>Uppdatering</w:t>
       </w:r>
       <w:r>
         <w:t xml:space="preserve"> av engagemangsindex</w:t>
       </w:r>
-      <w:bookmarkEnd w:id="45"/>
-      <w:bookmarkEnd w:id="47"/>
+      <w:bookmarkEnd w:id="48"/>
+      <w:bookmarkEnd w:id="50"/>
     </w:p>
     <w:p>
       <w:pPr>
@@ -7803,7 +7919,11 @@
               <w:ind w:left="0" w:right="-128"/>
             </w:pPr>
             <w:r>
-              <w:t>Registered ResidentIdent Identification</w:t>
+              <w:t>Registered ResidentIdent Identificati</w:t>
+            </w:r>
+            <w:r>
+              <w:lastRenderedPageBreak/>
+              <w:t>on</w:t>
             </w:r>
           </w:p>
         </w:tc>
@@ -7821,6 +7941,7 @@
               <w:ind w:left="0" w:right="-142"/>
             </w:pPr>
             <w:r>
+              <w:lastRenderedPageBreak/>
               <w:t>Invånarens person-nummer</w:t>
             </w:r>
           </w:p>
@@ -7904,6 +8025,7 @@
               <w:ind w:left="0" w:right="-128"/>
             </w:pPr>
             <w:r>
+              <w:lastRenderedPageBreak/>
               <w:t>Service domain</w:t>
             </w:r>
             <w:r>
@@ -7925,11 +8047,7 @@
               <w:ind w:left="0" w:right="-142"/>
             </w:pPr>
             <w:r>
-              <w:t xml:space="preserve">Den tjänstedomän som förekomsten </w:t>
-            </w:r>
-            <w:r>
-              <w:lastRenderedPageBreak/>
-              <w:t xml:space="preserve">avser. </w:t>
+              <w:t xml:space="preserve">Den tjänstedomän som förekomsten avser. </w:t>
             </w:r>
           </w:p>
         </w:tc>
@@ -7947,7 +8065,6 @@
               <w:ind w:left="0" w:right="-108"/>
             </w:pPr>
             <w:r>
-              <w:lastRenderedPageBreak/>
               <w:t xml:space="preserve">URN på formen </w:t>
             </w:r>
             <w:r>
@@ -8037,7 +8154,6 @@
               <w:ind w:left="0" w:right="-128"/>
             </w:pPr>
             <w:r>
-              <w:lastRenderedPageBreak/>
               <w:t>Categori-zation</w:t>
             </w:r>
             <w:r>
@@ -8330,7 +8446,25 @@
               <w:ind w:left="0" w:right="-157"/>
             </w:pPr>
             <w:r>
-              <w:t>”NA” – dvs ej tillämpat för tjänstedomänen.</w:t>
+              <w:t>”NA” – d</w:t>
+            </w:r>
+            <w:r>
+              <w:t>.</w:t>
+            </w:r>
+            <w:r>
+              <w:t>v</w:t>
+            </w:r>
+            <w:r>
+              <w:t>.</w:t>
+            </w:r>
+            <w:r>
+              <w:t>s</w:t>
+            </w:r>
+            <w:r>
+              <w:t>.</w:t>
+            </w:r>
+            <w:r>
+              <w:t xml:space="preserve"> ej tillämpat för tjänstedomänen.</w:t>
             </w:r>
           </w:p>
         </w:tc>
@@ -8618,7 +8752,11 @@
               <w:t>-posten</w:t>
             </w:r>
             <w:r>
-              <w:t xml:space="preserve"> regi</w:t>
+              <w:t xml:space="preserve"> </w:t>
+            </w:r>
+            <w:r>
+              <w:lastRenderedPageBreak/>
+              <w:t>regi</w:t>
             </w:r>
             <w:r>
               <w:t>-</w:t>
@@ -8642,6 +8780,7 @@
               <w:ind w:left="0" w:right="-108"/>
             </w:pPr>
             <w:r>
+              <w:lastRenderedPageBreak/>
               <w:t>DT</w:t>
             </w:r>
           </w:p>
@@ -8675,7 +8814,11 @@
               <w:ind w:left="0" w:right="-157"/>
             </w:pPr>
             <w:r>
-              <w:t>Sätts automatiskt av EI-instansen.</w:t>
+              <w:t xml:space="preserve">Sätts automatiskt av </w:t>
+            </w:r>
+            <w:r>
+              <w:lastRenderedPageBreak/>
+              <w:t>EI-instansen.</w:t>
             </w:r>
           </w:p>
         </w:tc>
@@ -8690,7 +8833,12 @@
               <w:ind w:left="0" w:right="-102"/>
             </w:pPr>
             <w:r>
-              <w:t>Genereras automatiskt av kontraktets tjänste-producent</w:t>
+              <w:lastRenderedPageBreak/>
+              <w:t xml:space="preserve">Genereras automatiskt </w:t>
+            </w:r>
+            <w:r>
+              <w:lastRenderedPageBreak/>
+              <w:t>av kontraktets tjänste-producent</w:t>
             </w:r>
           </w:p>
         </w:tc>
@@ -8710,11 +8858,8 @@
               <w:ind w:left="0" w:right="-128"/>
             </w:pPr>
             <w:r>
-              <w:t xml:space="preserve">Update </w:t>
-            </w:r>
-            <w:r>
               <w:lastRenderedPageBreak/>
-              <w:t>Time</w:t>
+              <w:t>Update Time</w:t>
             </w:r>
           </w:p>
         </w:tc>
@@ -8732,12 +8877,7 @@
               <w:ind w:left="0" w:right="-142"/>
             </w:pPr>
             <w:r>
-              <w:lastRenderedPageBreak/>
-              <w:t xml:space="preserve">Tidpunkten då </w:t>
-            </w:r>
-            <w:r>
-              <w:lastRenderedPageBreak/>
-              <w:t>index</w:t>
+              <w:t>Tidpunkten då index</w:t>
             </w:r>
             <w:r>
               <w:t>-posten</w:t>
@@ -8767,7 +8907,6 @@
               <w:ind w:left="0" w:right="-108"/>
             </w:pPr>
             <w:r>
-              <w:lastRenderedPageBreak/>
               <w:t>DT</w:t>
             </w:r>
           </w:p>
@@ -8801,11 +8940,7 @@
               <w:ind w:left="0" w:right="-157"/>
             </w:pPr>
             <w:r>
-              <w:t xml:space="preserve">Sätts </w:t>
-            </w:r>
-            <w:r>
-              <w:lastRenderedPageBreak/>
-              <w:t>automatiskt av EI-instansen.</w:t>
+              <w:t>Sätts automatiskt av EI-instansen.</w:t>
             </w:r>
           </w:p>
         </w:tc>
@@ -8820,14 +8955,12 @@
               <w:ind w:left="0" w:right="-102"/>
             </w:pPr>
             <w:r>
-              <w:lastRenderedPageBreak/>
               <w:t>Upp</w:t>
             </w:r>
             <w:r>
               <w:t>-</w:t>
             </w:r>
             <w:r>
-              <w:lastRenderedPageBreak/>
               <w:t>datering innebär ny post som matchar samtliga attribut som är del av en instans unikitet.</w:t>
             </w:r>
           </w:p>
@@ -8848,7 +8981,6 @@
               <w:ind w:left="0" w:right="-128"/>
             </w:pPr>
             <w:r>
-              <w:lastRenderedPageBreak/>
               <w:t>Source system</w:t>
             </w:r>
           </w:p>
@@ -8998,7 +9130,10 @@
               <w:ind w:left="0" w:right="-108"/>
             </w:pPr>
             <w:r>
-              <w:t>Organisationsnummer eller HSA-id</w:t>
+              <w:t>Vårdgivarens o</w:t>
+            </w:r>
+            <w:r>
+              <w:t>rganisationsnummer eller HSA-id</w:t>
             </w:r>
           </w:p>
           <w:p>
@@ -9010,7 +9145,19 @@
               <w:ind w:left="0" w:right="-108"/>
             </w:pPr>
             <w:r>
-              <w:t>eller lokalt unik identifiera på formen &lt;källsystemets HSAid&gt;:&lt;källsystemets identifierare&gt;</w:t>
+              <w:t xml:space="preserve">eller </w:t>
+            </w:r>
+            <w:r>
+              <w:t xml:space="preserve">inom källsystemet </w:t>
+            </w:r>
+            <w:r>
+              <w:t>unik identifiera</w:t>
+            </w:r>
+            <w:r>
+              <w:t>re för vårdgivare</w:t>
+            </w:r>
+            <w:r>
+              <w:t>n.</w:t>
             </w:r>
           </w:p>
         </w:tc>
@@ -9058,7 +9205,7 @@
               <w:ind w:left="0" w:right="-157"/>
             </w:pPr>
             <w:r>
-              <w:t>”svevac HSAid&gt;:primärnyckelvärde”</w:t>
+              <w:t>systemspecifik identitet.</w:t>
             </w:r>
           </w:p>
         </w:tc>
@@ -9287,15 +9434,15 @@
         </w:tabs>
         <w:ind w:right="838" w:firstLine="0"/>
       </w:pPr>
-      <w:bookmarkStart w:id="48" w:name="_Toc219337778"/>
-      <w:bookmarkStart w:id="49" w:name="_Toc224895972"/>
-      <w:bookmarkStart w:id="50" w:name="_Toc357017019"/>
+      <w:bookmarkStart w:id="51" w:name="_Toc219337778"/>
+      <w:bookmarkStart w:id="52" w:name="_Toc224895972"/>
+      <w:bookmarkStart w:id="53" w:name="_Toc357017019"/>
       <w:r>
         <w:t>SLA-krav</w:t>
       </w:r>
-      <w:bookmarkEnd w:id="48"/>
-      <w:bookmarkEnd w:id="49"/>
-      <w:bookmarkEnd w:id="50"/>
+      <w:bookmarkEnd w:id="51"/>
+      <w:bookmarkEnd w:id="52"/>
+      <w:bookmarkEnd w:id="53"/>
     </w:p>
     <w:p>
       <w:pPr>
@@ -9367,6 +9514,7 @@
               <w:rPr>
                 <w:b/>
               </w:rPr>
+              <w:lastRenderedPageBreak/>
               <w:t>Kategori</w:t>
             </w:r>
           </w:p>
@@ -9475,7 +9623,6 @@
               <w:ind w:right="838"/>
             </w:pPr>
             <w:r>
-              <w:lastRenderedPageBreak/>
               <w:t>Last</w:t>
             </w:r>
           </w:p>
@@ -9646,16 +9793,16 @@
         </w:tabs>
         <w:ind w:right="838" w:firstLine="0"/>
       </w:pPr>
-      <w:bookmarkStart w:id="51" w:name="_Toc224895973"/>
-      <w:bookmarkStart w:id="52" w:name="_Toc357017020"/>
+      <w:bookmarkStart w:id="54" w:name="_Toc224895973"/>
+      <w:bookmarkStart w:id="55" w:name="_Toc357017020"/>
       <w:r>
         <w:t>Gemensamma</w:t>
       </w:r>
       <w:r>
         <w:t xml:space="preserve"> konsumentregler</w:t>
       </w:r>
-      <w:bookmarkEnd w:id="51"/>
-      <w:bookmarkEnd w:id="52"/>
+      <w:bookmarkEnd w:id="54"/>
+      <w:bookmarkEnd w:id="55"/>
     </w:p>
     <w:p>
       <w:pPr>
@@ -9688,6 +9835,27 @@
       </w:pPr>
       <w:r>
         <w:t>R2: Tillämpa regelverk enl. PDL</w:t>
+      </w:r>
+      <w:r>
+        <w:t xml:space="preserve"> (se bl.a </w:t>
+      </w:r>
+      <w:r>
+        <w:fldChar w:fldCharType="begin"/>
+      </w:r>
+      <w:r>
+        <w:instrText xml:space="preserve"> REF _Ref231354801 \h </w:instrText>
+      </w:r>
+      <w:r>
+        <w:fldChar w:fldCharType="separate"/>
+      </w:r>
+      <w:r>
+        <w:t>Informationssäkerhet</w:t>
+      </w:r>
+      <w:r>
+        <w:fldChar w:fldCharType="end"/>
+      </w:r>
+      <w:r>
+        <w:t>)</w:t>
       </w:r>
     </w:p>
     <w:p>
@@ -9709,15 +9877,15 @@
         </w:tabs>
         <w:ind w:right="839" w:firstLine="0"/>
       </w:pPr>
-      <w:bookmarkStart w:id="53" w:name="_Toc341787026"/>
-      <w:bookmarkStart w:id="54" w:name="_Toc219337779"/>
-      <w:bookmarkStart w:id="55" w:name="_Toc357017021"/>
+      <w:bookmarkStart w:id="56" w:name="_Toc341787026"/>
+      <w:bookmarkStart w:id="57" w:name="_Toc219337779"/>
+      <w:bookmarkStart w:id="58" w:name="_Toc357017021"/>
       <w:r>
         <w:t>Format för Datum</w:t>
       </w:r>
-      <w:bookmarkEnd w:id="53"/>
-      <w:bookmarkEnd w:id="54"/>
-      <w:bookmarkEnd w:id="55"/>
+      <w:bookmarkEnd w:id="56"/>
+      <w:bookmarkEnd w:id="57"/>
+      <w:bookmarkEnd w:id="58"/>
     </w:p>
     <w:p>
       <w:pPr>
@@ -9752,15 +9920,15 @@
         </w:tabs>
         <w:ind w:right="839" w:firstLine="0"/>
       </w:pPr>
-      <w:bookmarkStart w:id="56" w:name="_Toc341787027"/>
-      <w:bookmarkStart w:id="57" w:name="_Toc219337780"/>
-      <w:bookmarkStart w:id="58" w:name="_Toc357017022"/>
+      <w:bookmarkStart w:id="59" w:name="_Toc341787027"/>
+      <w:bookmarkStart w:id="60" w:name="_Toc219337780"/>
+      <w:bookmarkStart w:id="61" w:name="_Toc357017022"/>
       <w:r>
         <w:t>Format för tidpunkter</w:t>
       </w:r>
-      <w:bookmarkEnd w:id="56"/>
-      <w:bookmarkEnd w:id="57"/>
-      <w:bookmarkEnd w:id="58"/>
+      <w:bookmarkEnd w:id="59"/>
+      <w:bookmarkEnd w:id="60"/>
+      <w:bookmarkEnd w:id="61"/>
     </w:p>
     <w:p>
       <w:pPr>
@@ -9820,96 +9988,12 @@
         </w:tabs>
         <w:ind w:right="839" w:firstLine="0"/>
       </w:pPr>
-      <w:bookmarkStart w:id="59" w:name="_Toc341787028"/>
-      <w:bookmarkStart w:id="60" w:name="_Toc219337781"/>
-      <w:bookmarkStart w:id="61" w:name="_Toc357017023"/>
-      <w:r>
+      <w:bookmarkStart w:id="62" w:name="_Toc341787028"/>
+      <w:bookmarkStart w:id="63" w:name="_Toc219337781"/>
+      <w:bookmarkStart w:id="64" w:name="_Toc357017023"/>
+      <w:r>
+        <w:lastRenderedPageBreak/>
         <w:t>Tidszon för tidpunkter</w:t>
-      </w:r>
-      <w:bookmarkEnd w:id="59"/>
-      <w:bookmarkEnd w:id="60"/>
-      <w:bookmarkEnd w:id="61"/>
-    </w:p>
-    <w:p>
-      <w:pPr>
-        <w:pStyle w:val="Brdtext"/>
-        <w:tabs>
-          <w:tab w:val="left" w:pos="567"/>
-        </w:tabs>
-        <w:ind w:right="838"/>
-      </w:pPr>
-      <w:r>
-        <w:t xml:space="preserve">Tidszon anges inte i meddelandeformaten. </w:t>
-      </w:r>
-    </w:p>
-    <w:p>
-      <w:pPr>
-        <w:pStyle w:val="Brdtext"/>
-        <w:tabs>
-          <w:tab w:val="left" w:pos="567"/>
-        </w:tabs>
-        <w:ind w:right="838"/>
-      </w:pPr>
-    </w:p>
-    <w:p>
-      <w:pPr>
-        <w:pStyle w:val="Brdtext"/>
-        <w:tabs>
-          <w:tab w:val="left" w:pos="567"/>
-        </w:tabs>
-        <w:ind w:right="838"/>
-      </w:pPr>
-      <w:r>
-        <w:t xml:space="preserve">Alla information om datum och tidpunkter som utbyts via tjänsterna ska ange datum och tidpunkter i den tidszon som gäller/gällde i Sverige vid den tidpunkt </w:t>
-      </w:r>
-      <w:r>
-        <w:lastRenderedPageBreak/>
-        <w:t xml:space="preserve">som respektive datum- eller tidpunktsfält bär information om. </w:t>
-      </w:r>
-    </w:p>
-    <w:p>
-      <w:pPr>
-        <w:pStyle w:val="Brdtext"/>
-        <w:tabs>
-          <w:tab w:val="left" w:pos="567"/>
-        </w:tabs>
-        <w:ind w:right="838"/>
-      </w:pPr>
-    </w:p>
-    <w:p>
-      <w:pPr>
-        <w:pStyle w:val="Brdtext"/>
-        <w:tabs>
-          <w:tab w:val="left" w:pos="567"/>
-        </w:tabs>
-        <w:ind w:right="838"/>
-      </w:pPr>
-      <w:r>
-        <w:t>Såväl tjänstekonsumenter som tjänsteproducenter skall med andra ord förutsätta att datum och tidpunkter som utbyts är i tidszonerna CET (svensk normaltid) respektive CEST (svensk normaltid med justering för sommartid).</w:t>
-      </w:r>
-    </w:p>
-    <w:p>
-      <w:pPr>
-        <w:pStyle w:val="Brdtext"/>
-        <w:tabs>
-          <w:tab w:val="left" w:pos="567"/>
-        </w:tabs>
-        <w:ind w:left="0" w:right="838"/>
-      </w:pPr>
-    </w:p>
-    <w:p>
-      <w:pPr>
-        <w:pStyle w:val="Rubrik2b"/>
-        <w:tabs>
-          <w:tab w:val="left" w:pos="567"/>
-        </w:tabs>
-        <w:ind w:right="838" w:firstLine="0"/>
-      </w:pPr>
-      <w:bookmarkStart w:id="62" w:name="_Toc341787029"/>
-      <w:bookmarkStart w:id="63" w:name="_Toc219337782"/>
-      <w:bookmarkStart w:id="64" w:name="_Toc357017024"/>
-      <w:r>
-        <w:t>Felhantering</w:t>
       </w:r>
       <w:bookmarkEnd w:id="62"/>
       <w:bookmarkEnd w:id="63"/>
@@ -9917,6 +10001,87 @@
     </w:p>
     <w:p>
       <w:pPr>
+        <w:pStyle w:val="Brdtext"/>
+        <w:tabs>
+          <w:tab w:val="left" w:pos="567"/>
+        </w:tabs>
+        <w:ind w:right="838"/>
+      </w:pPr>
+      <w:r>
+        <w:t xml:space="preserve">Tidszon anges inte i meddelandeformaten. </w:t>
+      </w:r>
+    </w:p>
+    <w:p>
+      <w:pPr>
+        <w:pStyle w:val="Brdtext"/>
+        <w:tabs>
+          <w:tab w:val="left" w:pos="567"/>
+        </w:tabs>
+        <w:ind w:right="838"/>
+      </w:pPr>
+    </w:p>
+    <w:p>
+      <w:pPr>
+        <w:pStyle w:val="Brdtext"/>
+        <w:tabs>
+          <w:tab w:val="left" w:pos="567"/>
+        </w:tabs>
+        <w:ind w:right="838"/>
+      </w:pPr>
+      <w:r>
+        <w:t xml:space="preserve">Alla information om datum och tidpunkter som utbyts via tjänsterna ska ange datum och tidpunkter i den tidszon som gäller/gällde i Sverige vid den tidpunkt som respektive datum- eller tidpunktsfält bär information om. </w:t>
+      </w:r>
+    </w:p>
+    <w:p>
+      <w:pPr>
+        <w:pStyle w:val="Brdtext"/>
+        <w:tabs>
+          <w:tab w:val="left" w:pos="567"/>
+        </w:tabs>
+        <w:ind w:right="838"/>
+      </w:pPr>
+    </w:p>
+    <w:p>
+      <w:pPr>
+        <w:pStyle w:val="Brdtext"/>
+        <w:tabs>
+          <w:tab w:val="left" w:pos="567"/>
+        </w:tabs>
+        <w:ind w:right="838"/>
+      </w:pPr>
+      <w:r>
+        <w:t>Såväl tjänstekonsumenter som tjänsteproducenter skall med andra ord förutsätta att datum och tidpunkter som utbyts är i tidszonerna CET (svensk normaltid) respektive CEST (svensk normaltid med justering för sommartid).</w:t>
+      </w:r>
+    </w:p>
+    <w:p>
+      <w:pPr>
+        <w:pStyle w:val="Brdtext"/>
+        <w:tabs>
+          <w:tab w:val="left" w:pos="567"/>
+        </w:tabs>
+        <w:ind w:left="0" w:right="838"/>
+      </w:pPr>
+    </w:p>
+    <w:p>
+      <w:pPr>
+        <w:pStyle w:val="Rubrik2b"/>
+        <w:tabs>
+          <w:tab w:val="left" w:pos="567"/>
+        </w:tabs>
+        <w:ind w:right="838" w:firstLine="0"/>
+      </w:pPr>
+      <w:bookmarkStart w:id="65" w:name="_Toc341787029"/>
+      <w:bookmarkStart w:id="66" w:name="_Toc219337782"/>
+      <w:bookmarkStart w:id="67" w:name="_Toc357017024"/>
+      <w:r>
+        <w:t>Felhantering</w:t>
+      </w:r>
+      <w:bookmarkEnd w:id="65"/>
+      <w:bookmarkEnd w:id="66"/>
+      <w:bookmarkEnd w:id="67"/>
+    </w:p>
+    <w:p>
+      <w:pPr>
         <w:pStyle w:val="Rubrik3b"/>
       </w:pPr>
       <w:r>
@@ -10015,12 +10180,12 @@
         </w:tabs>
         <w:ind w:right="838" w:firstLine="0"/>
       </w:pPr>
-      <w:bookmarkStart w:id="65" w:name="_Toc357017025"/>
-      <w:bookmarkStart w:id="66" w:name="_Toc341787030"/>
+      <w:bookmarkStart w:id="68" w:name="_Toc357017025"/>
+      <w:bookmarkStart w:id="69" w:name="_Toc341787030"/>
       <w:r>
         <w:t>Gemensamma informationskomponenter</w:t>
       </w:r>
-      <w:bookmarkEnd w:id="65"/>
+      <w:bookmarkEnd w:id="68"/>
     </w:p>
     <w:p>
       <w:pPr>
@@ -10054,44 +10219,7 @@
         <w:ind w:left="868" w:right="838"/>
       </w:pPr>
       <w:r>
-        <w:t xml:space="preserve">Observera att med anledning av att tjänstekontrakten även kan stödjas av producentsysmen som saknar (fullständig) HSAid-information så är HSAid-attribut i beskrivningarna nedan valfria. </w:t>
-      </w:r>
-    </w:p>
-    <w:p>
-      <w:pPr>
-        <w:pStyle w:val="Brdtext"/>
-        <w:tabs>
-          <w:tab w:val="left" w:pos="567"/>
-        </w:tabs>
-        <w:spacing w:before="120"/>
-        <w:ind w:left="868" w:right="838"/>
-        <w:rPr>
-          <w:i/>
-        </w:rPr>
-      </w:pPr>
-      <w:r>
-        <w:t xml:space="preserve">Notera att gemensamma komponenter som inte är sammansatta skall definieras i schemana som </w:t>
-      </w:r>
-      <w:r>
-        <w:rPr>
-          <w:i/>
-        </w:rPr>
-        <w:t>simple types.</w:t>
-      </w:r>
-      <w:bookmarkStart w:id="67" w:name="_GoBack"/>
-      <w:bookmarkEnd w:id="67"/>
-    </w:p>
-    <w:p>
-      <w:pPr>
-        <w:pStyle w:val="Brdtext"/>
-        <w:tabs>
-          <w:tab w:val="left" w:pos="567"/>
-        </w:tabs>
-        <w:spacing w:before="120"/>
-        <w:ind w:left="868" w:right="838"/>
-      </w:pPr>
-      <w:r>
-        <w:t>Se även avsnittet ”</w:t>
+        <w:t>Observera att med anledning av att tjänstekontrakten även kan stödjas av producentsysmen som saknar (fullständig) HSAid-information så är HSAid-attribut i beskrivningarna nedan valfria. Se även avsnittet ”</w:t>
       </w:r>
       <w:r>
         <w:fldChar w:fldCharType="begin"/>
@@ -10641,21 +10769,17 @@
                 <w:sz w:val="20"/>
                 <w:szCs w:val="20"/>
               </w:rPr>
-              <w:t>Kod för författarens befattning. Tillåtna värden från kodverk Befattning (OID 1.2.752.129.2.2.1.4) , se http://www.inera.se/Documents/Infrastrukturtjanster/Katalogtjanst_HSA/Innehll/hsa_innehall_befattning.pdf</w:t>
-            </w:r>
-          </w:p>
-          <w:p>
-            <w:pPr>
-              <w:pStyle w:val="TableParagraph"/>
-              <w:spacing w:line="226" w:lineRule="exact"/>
-              <w:ind w:right="-97"/>
-              <w:rPr>
-                <w:rFonts w:ascii="Times New Roman" w:eastAsia="Times New Roman" w:hAnsi="Times New Roman" w:cs="Times New Roman"/>
-                <w:spacing w:val="-1"/>
-                <w:sz w:val="20"/>
-                <w:szCs w:val="20"/>
-              </w:rPr>
-            </w:pPr>
+              <w:t xml:space="preserve">Kod för författarens befattning. Tillåtna värden från kodverk Befattning (OID 1.2.752.129.2.2.1.4) , se </w:t>
+            </w:r>
+            <w:r>
+              <w:rPr>
+                <w:rFonts w:ascii="Times New Roman" w:eastAsia="Times New Roman" w:hAnsi="Times New Roman" w:cs="Times New Roman"/>
+                <w:spacing w:val="-1"/>
+                <w:sz w:val="20"/>
+                <w:szCs w:val="20"/>
+              </w:rPr>
+              <w:t>http://www.inera.se/Documents/TJANSTER_PROJEKT/Katalogtjanst_HSA/Innehall/hsa_innehall_befattning.pdf</w:t>
+            </w:r>
           </w:p>
         </w:tc>
         <w:tc>
@@ -10776,7 +10900,25 @@
                 <w:sz w:val="20"/>
                 <w:szCs w:val="20"/>
               </w:rPr>
-              <w:t>Information om författarens roll om en angiven ovan</w:t>
+              <w:t>Inform</w:t>
+            </w:r>
+            <w:r>
+              <w:rPr>
+                <w:rFonts w:ascii="Times New Roman" w:eastAsia="Times New Roman" w:hAnsi="Times New Roman" w:cs="Times New Roman"/>
+                <w:spacing w:val="-1"/>
+                <w:sz w:val="20"/>
+                <w:szCs w:val="20"/>
+              </w:rPr>
+              <w:t>ation om författarens roll om ej</w:t>
+            </w:r>
+            <w:r>
+              <w:rPr>
+                <w:rFonts w:ascii="Times New Roman" w:eastAsia="Times New Roman" w:hAnsi="Times New Roman" w:cs="Times New Roman"/>
+                <w:spacing w:val="-1"/>
+                <w:sz w:val="20"/>
+                <w:szCs w:val="20"/>
+              </w:rPr>
+              <w:t xml:space="preserve"> angiven ovan</w:t>
             </w:r>
           </w:p>
         </w:tc>
@@ -10919,19 +11061,6 @@
               </w:rPr>
               <w:t>Författarens namn</w:t>
             </w:r>
-          </w:p>
-          <w:p>
-            <w:pPr>
-              <w:pStyle w:val="TableParagraph"/>
-              <w:spacing w:line="226" w:lineRule="exact"/>
-              <w:ind w:right="-97"/>
-              <w:rPr>
-                <w:rFonts w:ascii="Times New Roman" w:eastAsia="Times New Roman" w:hAnsi="Times New Roman" w:cs="Times New Roman"/>
-                <w:spacing w:val="-1"/>
-                <w:sz w:val="20"/>
-                <w:szCs w:val="20"/>
-              </w:rPr>
-            </w:pPr>
           </w:p>
         </w:tc>
         <w:tc>
@@ -16676,7 +16805,7 @@
         </w:tc>
       </w:tr>
     </w:tbl>
-    <w:bookmarkEnd w:id="66"/>
+    <w:bookmarkEnd w:id="69"/>
     <w:p>
       <w:pPr>
         <w:keepNext/>
@@ -17654,6 +17783,8 @@
         <w:rPr>
           <w:rFonts w:ascii="Arial" w:hAnsi="Arial" w:cs="Arial"/>
           <w:b/>
+          <w:sz w:val="22"/>
+          <w:szCs w:val="22"/>
         </w:rPr>
       </w:pPr>
       <w:r>
@@ -17664,6 +17795,23 @@
           <w:szCs w:val="22"/>
         </w:rPr>
         <w:t>ActorType</w:t>
+      </w:r>
+    </w:p>
+    <w:p>
+      <w:pPr>
+        <w:spacing w:line="226" w:lineRule="exact"/>
+        <w:ind w:left="102" w:right="-108"/>
+        <w:rPr>
+          <w:sz w:val="20"/>
+          <w:szCs w:val="20"/>
+        </w:rPr>
+      </w:pPr>
+      <w:r>
+        <w:rPr>
+          <w:sz w:val="20"/>
+          <w:szCs w:val="20"/>
+        </w:rPr>
+        <w:t>Information om medarbetare i vård- och omsorg som genomfört den behandling som rapporteras genom tjänstekontrakt i denna domän.</w:t>
       </w:r>
     </w:p>
     <w:p>
@@ -18305,11 +18453,23 @@
                 <w:b/>
               </w:rPr>
             </w:pPr>
+            <w:commentRangeStart w:id="70"/>
             <w:r>
               <w:rPr>
                 <w:b/>
               </w:rPr>
               <w:t>Beskrivning</w:t>
+            </w:r>
+            <w:commentRangeEnd w:id="70"/>
+            <w:r>
+              <w:rPr>
+                <w:rStyle w:val="Kommentarsreferens"/>
+                <w:rFonts w:ascii="Arial" w:eastAsia="ヒラギノ角ゴ Pro W3" w:hAnsi="Arial"/>
+                <w:i/>
+                <w:color w:val="000000"/>
+                <w:lang w:val="en-GB" w:eastAsia="en-US"/>
+              </w:rPr>
+              <w:commentReference w:id="70"/>
             </w:r>
           </w:p>
         </w:tc>
@@ -19681,15 +19841,12 @@
         </w:tabs>
         <w:ind w:firstLine="0"/>
       </w:pPr>
-      <w:bookmarkStart w:id="68" w:name="_Toc357017026"/>
+      <w:bookmarkStart w:id="71" w:name="_Toc357017026"/>
       <w:r>
         <w:lastRenderedPageBreak/>
         <w:t>GetVaccinationHistory</w:t>
       </w:r>
-      <w:bookmarkEnd w:id="68"/>
-      <w:r>
-        <w:br/>
-      </w:r>
+      <w:bookmarkEnd w:id="71"/>
     </w:p>
     <w:p>
       <w:pPr>
@@ -19718,6 +19875,12 @@
         <w:rPr>
           <w:spacing w:val="-1"/>
         </w:rPr>
+        <w:t xml:space="preserve">eller ostrukturerad </w:t>
+      </w:r>
+      <w:r>
+        <w:rPr>
+          <w:spacing w:val="-1"/>
+        </w:rPr>
         <w:t xml:space="preserve">information om </w:t>
       </w:r>
       <w:r>
@@ -19754,11 +19917,60 @@
         </w:tabs>
         <w:ind w:right="838" w:firstLine="0"/>
       </w:pPr>
-      <w:bookmarkStart w:id="69" w:name="_Toc357017027"/>
+      <w:bookmarkStart w:id="72" w:name="_Toc357017027"/>
       <w:r>
         <w:t>Frivillighet</w:t>
       </w:r>
-      <w:bookmarkEnd w:id="69"/>
+      <w:bookmarkEnd w:id="72"/>
+    </w:p>
+    <w:p>
+      <w:pPr>
+        <w:pStyle w:val="Brdtext"/>
+        <w:tabs>
+          <w:tab w:val="left" w:pos="567"/>
+        </w:tabs>
+        <w:spacing w:line="239" w:lineRule="auto"/>
+        <w:ind w:right="838"/>
+        <w:rPr>
+          <w:rFonts w:cs="Times New Roman"/>
+          <w:color w:val="000000" w:themeColor="text1"/>
+        </w:rPr>
+      </w:pPr>
+      <w:r>
+        <w:rPr>
+          <w:color w:val="000000" w:themeColor="text1"/>
+          <w:spacing w:val="-1"/>
+        </w:rPr>
+        <w:t>Tjänstekontraktet är frivilligt</w:t>
+      </w:r>
+    </w:p>
+    <w:p>
+      <w:pPr>
+        <w:tabs>
+          <w:tab w:val="left" w:pos="567"/>
+        </w:tabs>
+        <w:spacing w:line="200" w:lineRule="exact"/>
+        <w:ind w:right="838"/>
+        <w:rPr>
+          <w:color w:val="FF0000"/>
+          <w:sz w:val="20"/>
+          <w:szCs w:val="20"/>
+        </w:rPr>
+      </w:pPr>
+    </w:p>
+    <w:p>
+      <w:pPr>
+        <w:pStyle w:val="Rubrik2b"/>
+        <w:tabs>
+          <w:tab w:val="left" w:pos="567"/>
+        </w:tabs>
+        <w:ind w:right="838" w:firstLine="0"/>
+      </w:pPr>
+      <w:bookmarkStart w:id="73" w:name="_Toc357017028"/>
+      <w:r>
+        <w:t>Version</w:t>
+      </w:r>
+      <w:bookmarkEnd w:id="73"/>
     </w:p>
     <w:p>
       <w:pPr>
@@ -19780,19 +19992,22 @@
         <w:tabs>
           <w:tab w:val="left" w:pos="567"/>
         </w:tabs>
-        <w:spacing w:line="239" w:lineRule="auto"/>
         <w:ind w:right="838"/>
         <w:rPr>
-          <w:rFonts w:cs="Times New Roman"/>
           <w:color w:val="000000" w:themeColor="text1"/>
         </w:rPr>
       </w:pPr>
       <w:r>
         <w:rPr>
           <w:color w:val="000000" w:themeColor="text1"/>
-          <w:spacing w:val="-1"/>
-        </w:rPr>
-        <w:t>Tjänstekontraktet är frivilligt</w:t>
+        </w:rPr>
+        <w:t>1</w:t>
+      </w:r>
+      <w:r>
+        <w:rPr>
+          <w:color w:val="000000" w:themeColor="text1"/>
+        </w:rPr>
+        <w:t>.0</w:t>
       </w:r>
     </w:p>
     <w:p>
@@ -19817,11 +20032,11 @@
         </w:tabs>
         <w:ind w:right="838" w:firstLine="0"/>
       </w:pPr>
-      <w:bookmarkStart w:id="70" w:name="_Toc357017028"/>
-      <w:r>
-        <w:t>Version</w:t>
-      </w:r>
-      <w:bookmarkEnd w:id="70"/>
+      <w:bookmarkStart w:id="74" w:name="_Toc357017029"/>
+      <w:r>
+        <w:t>SLA-krav</w:t>
+      </w:r>
+      <w:bookmarkEnd w:id="74"/>
     </w:p>
     <w:p>
       <w:pPr>
@@ -19845,72 +20060,6 @@
         </w:tabs>
         <w:ind w:right="838"/>
         <w:rPr>
-          <w:color w:val="000000" w:themeColor="text1"/>
-        </w:rPr>
-      </w:pPr>
-      <w:r>
-        <w:rPr>
-          <w:color w:val="000000" w:themeColor="text1"/>
-        </w:rPr>
-        <w:t>1</w:t>
-      </w:r>
-      <w:r>
-        <w:rPr>
-          <w:color w:val="000000" w:themeColor="text1"/>
-        </w:rPr>
-        <w:t>.0</w:t>
-      </w:r>
-    </w:p>
-    <w:p>
-      <w:pPr>
-        <w:tabs>
-          <w:tab w:val="left" w:pos="567"/>
-        </w:tabs>
-        <w:spacing w:line="200" w:lineRule="exact"/>
-        <w:ind w:right="838"/>
-        <w:rPr>
-          <w:color w:val="FF0000"/>
-          <w:sz w:val="20"/>
-          <w:szCs w:val="20"/>
-        </w:rPr>
-      </w:pPr>
-    </w:p>
-    <w:p>
-      <w:pPr>
-        <w:pStyle w:val="Rubrik2b"/>
-        <w:tabs>
-          <w:tab w:val="left" w:pos="567"/>
-        </w:tabs>
-        <w:ind w:right="838" w:firstLine="0"/>
-      </w:pPr>
-      <w:bookmarkStart w:id="71" w:name="_Toc357017029"/>
-      <w:r>
-        <w:t>SLA-krav</w:t>
-      </w:r>
-      <w:bookmarkEnd w:id="71"/>
-    </w:p>
-    <w:p>
-      <w:pPr>
-        <w:tabs>
-          <w:tab w:val="left" w:pos="567"/>
-        </w:tabs>
-        <w:spacing w:before="9" w:line="110" w:lineRule="exact"/>
-        <w:ind w:right="838"/>
-        <w:rPr>
-          <w:color w:val="000000" w:themeColor="text1"/>
-          <w:sz w:val="11"/>
-          <w:szCs w:val="11"/>
-        </w:rPr>
-      </w:pPr>
-    </w:p>
-    <w:p>
-      <w:pPr>
-        <w:pStyle w:val="Brdtext"/>
-        <w:tabs>
-          <w:tab w:val="left" w:pos="567"/>
-        </w:tabs>
-        <w:ind w:right="838"/>
-        <w:rPr>
           <w:spacing w:val="-1"/>
         </w:rPr>
       </w:pPr>
@@ -19945,16 +20094,16 @@
         </w:tabs>
         <w:ind w:right="838" w:firstLine="0"/>
       </w:pPr>
-      <w:bookmarkStart w:id="72" w:name="_Ref356908162"/>
-      <w:bookmarkStart w:id="73" w:name="_Toc357017030"/>
+      <w:bookmarkStart w:id="75" w:name="_Ref356908162"/>
+      <w:bookmarkStart w:id="76" w:name="_Toc357017030"/>
       <w:r>
         <w:t>Särskilda förutsättningar beroende på typ av konsument</w:t>
       </w:r>
-      <w:bookmarkEnd w:id="72"/>
+      <w:bookmarkEnd w:id="75"/>
       <w:r>
         <w:t xml:space="preserve"> med hänsyn till historisk information (i äldre system)</w:t>
       </w:r>
-      <w:bookmarkEnd w:id="73"/>
+      <w:bookmarkEnd w:id="76"/>
     </w:p>
     <w:p>
       <w:pPr>
@@ -20027,18 +20176,24 @@
         <w:rPr>
           <w:spacing w:val="-1"/>
         </w:rPr>
-        <w:t>är att vid konsumtion av tjänstekontraktet från en patient/invånartjänst så kan attribu</w:t>
+        <w:t xml:space="preserve">är att vid konsumtion av tjänstekontraktet från en patient/invånartjänst så kan </w:t>
       </w:r>
       <w:r>
         <w:rPr>
           <w:spacing w:val="-1"/>
         </w:rPr>
-        <w:t xml:space="preserve">t som </w:t>
+        <w:t>fält</w:t>
       </w:r>
       <w:r>
         <w:rPr>
           <w:spacing w:val="-1"/>
         </w:rPr>
+        <w:t xml:space="preserve"> som </w:t>
+      </w:r>
+      <w:r>
+        <w:rPr>
+          <w:spacing w:val="-1"/>
+        </w:rPr>
         <w:t>är valfri</w:t>
       </w:r>
       <w:r>
@@ -20092,32 +20247,30 @@
         </w:tabs>
         <w:ind w:right="838"/>
         <w:rPr>
+          <w:i/>
           <w:spacing w:val="-1"/>
         </w:rPr>
       </w:pPr>
       <w:r>
         <w:rPr>
+          <w:i/>
           <w:spacing w:val="-1"/>
         </w:rPr>
-        <w:t>Specifikt rör det system med historiska data som inte haft stringent bruk av HSA, exempelvis Svevac,</w:t>
-      </w:r>
-      <w:r>
-        <w:rPr>
+        <w:t>Observer</w:t>
+      </w:r>
+      <w:r>
+        <w:rPr>
+          <w:i/>
           <w:spacing w:val="-1"/>
         </w:rPr>
-        <w:t xml:space="preserve"> där HSAid inte finns för flera vaccinatörer. För vaccinatörer som utför vaccinationer enligt de nationella vaccinationsprogrammen</w:t>
-      </w:r>
-      <w:r>
-        <w:rPr>
+        <w:t xml:space="preserve">a att utelämnat HSA-id för Vårdgivare eller Vårdenhet begränsar verksamhetens möjlighet att tillgängliggöra information för </w:t>
+      </w:r>
+      <w:r>
+        <w:rPr>
+          <w:i/>
           <w:spacing w:val="-1"/>
         </w:rPr>
-        <w:t xml:space="preserve"> införs HSAid för dessa i Svevac successivt sedan 1/1-2013, ett arbete som emellertid</w:t>
-      </w:r>
-      <w:r>
-        <w:rPr>
-          <w:spacing w:val="-1"/>
-        </w:rPr>
-        <w:t xml:space="preserve"> tar tid.</w:t>
+        <w:t>egna och andras medarbetare genom olika etjänster riktade till professionen.</w:t>
       </w:r>
     </w:p>
     <w:p>
@@ -20141,11 +20294,11 @@
         </w:tabs>
         <w:ind w:right="838" w:firstLine="0"/>
       </w:pPr>
-      <w:bookmarkStart w:id="74" w:name="_Toc357017031"/>
+      <w:bookmarkStart w:id="77" w:name="_Toc357017031"/>
       <w:r>
         <w:t>V-MIM</w:t>
       </w:r>
-      <w:bookmarkEnd w:id="74"/>
+      <w:bookmarkEnd w:id="77"/>
     </w:p>
     <w:p>
       <w:pPr>
@@ -20259,7 +20412,19 @@
         <w:rPr>
           <w:b/>
         </w:rPr>
-        <w:t xml:space="preserve"> endast ges som kompetterande information. </w:t>
+        <w:t xml:space="preserve"> endast ges som komp</w:t>
+      </w:r>
+      <w:r>
+        <w:rPr>
+          <w:b/>
+        </w:rPr>
+        <w:t>l</w:t>
+      </w:r>
+      <w:r>
+        <w:rPr>
+          <w:b/>
+        </w:rPr>
+        <w:t xml:space="preserve">etterande information. </w:t>
       </w:r>
     </w:p>
     <w:p>
@@ -20283,7 +20448,10 @@
         <w:ind w:right="838"/>
       </w:pPr>
       <w:r>
-        <w:t>Vidare ställer lagen om rapportering av nationella vaccinationsprogram vissa informationskrav, som vi valt att inkludera i nedan tjänstekontrakt i syfte att förenkla åtkomst av vaccinationsinformation genom detta och dess motsvarande aggregerade tjänstekontrakt.</w:t>
+        <w:t xml:space="preserve">Vidare ställer lagen om rapportering av nationella vaccinationsprogram vissa informationskrav, som vi valt att inkludera i nedan tjänstekontrakt i syfte att </w:t>
+      </w:r>
+      <w:r>
+        <w:t>möjliggöra användning av detta tjänstekontrakt för att samla information för rapportering till SMI enligt lagkrav.</w:t>
       </w:r>
     </w:p>
     <w:p>
@@ -20372,12 +20540,11 @@
           <w:color w:val="FF0000"/>
         </w:rPr>
       </w:pPr>
-      <w:bookmarkStart w:id="75" w:name="_Toc357017032"/>
-      <w:r>
-        <w:lastRenderedPageBreak/>
+      <w:bookmarkStart w:id="78" w:name="_Toc357017032"/>
+      <w:r>
         <w:t>Fältregler</w:t>
       </w:r>
-      <w:bookmarkEnd w:id="75"/>
+      <w:bookmarkEnd w:id="78"/>
       <w:r>
         <w:br/>
       </w:r>
@@ -20715,7 +20882,7 @@
       </w:tr>
       <w:tr>
         <w:trPr>
-          <w:trHeight w:hRule="exact" w:val="506"/>
+          <w:trHeight w:hRule="exact" w:val="664"/>
           <w:tblHeader/>
         </w:trPr>
         <w:tc>
@@ -20861,6 +21028,14 @@
                 <w:szCs w:val="20"/>
               </w:rPr>
               <w:t>.</w:t>
+            </w:r>
+            <w:r>
+              <w:rPr>
+                <w:spacing w:val="-1"/>
+                <w:sz w:val="20"/>
+                <w:szCs w:val="20"/>
+              </w:rPr>
+              <w:t xml:space="preserve"> Journalposter som saknar märkning med vårdenhet ingår inte i svaret.</w:t>
             </w:r>
           </w:p>
         </w:tc>
@@ -26342,8 +26517,38 @@
 </w:document>
 </file>
 
+<file path=word/comments.xml><?xml version="1.0" encoding="utf-8"?>
+<w:comments xmlns:wpc="http://schemas.microsoft.com/office/word/2010/wordprocessingCanvas" xmlns:mo="http://schemas.microsoft.com/office/mac/office/2008/main" xmlns:mc="http://schemas.openxmlformats.org/markup-compatibility/2006" xmlns:mv="urn:schemas-microsoft-com:mac:vml" xmlns:o="urn:schemas-microsoft-com:office:office" xmlns:r="http://schemas.openxmlformats.org/officeDocument/2006/relationships" xmlns:m="http://schemas.openxmlformats.org/officeDocument/2006/math" xmlns:v="urn:schemas-microsoft-com:vml" xmlns:wp14="http://schemas.microsoft.com/office/word/2010/wordprocessingDrawing" xmlns:wp="http://schemas.openxmlformats.org/drawingml/2006/wordprocessingDrawing" xmlns:w10="urn:schemas-microsoft-com:office:word" xmlns:w="http://schemas.openxmlformats.org/wordprocessingml/2006/main" xmlns:w14="http://schemas.microsoft.com/office/word/2010/wordml" xmlns:wpg="http://schemas.microsoft.com/office/word/2010/wordprocessingGroup" xmlns:wpi="http://schemas.microsoft.com/office/word/2010/wordprocessingInk" xmlns:wne="http://schemas.microsoft.com/office/word/2006/wordml" xmlns:wps="http://schemas.microsoft.com/office/word/2010/wordprocessingShape" mc:Ignorable="w14 wp14">
+  <w:comment w:id="70" w:author="Johan Eltes" w:date="2013-05-28T10:35:00Z" w:initials="JE">
+    <w:p>
+      <w:pPr>
+        <w:pStyle w:val="Kommentarer"/>
+      </w:pPr>
+      <w:r>
+        <w:rPr>
+          <w:rStyle w:val="Kommentarsreferens"/>
+        </w:rPr>
+        <w:annotationRef/>
+      </w:r>
+      <w:r>
+        <w:t>Behöver u</w:t>
+      </w:r>
+      <w:r>
+        <w:t>ppdatera</w:t>
+      </w:r>
+      <w:r>
+        <w:t>s</w:t>
+      </w:r>
+      <w:r>
+        <w:t xml:space="preserve"> till svenska</w:t>
+      </w:r>
+    </w:p>
+  </w:comment>
+</w:comments>
+</file>
+
 <file path=word/endnotes.xml><?xml version="1.0" encoding="utf-8"?>
-<w:endnotes xmlns:wpc="http://schemas.microsoft.com/office/word/2010/wordprocessingCanvas" xmlns:mc="http://schemas.openxmlformats.org/markup-compatibility/2006" xmlns:o="urn:schemas-microsoft-com:office:office" xmlns:r="http://schemas.openxmlformats.org/officeDocument/2006/relationships" xmlns:m="http://schemas.openxmlformats.org/officeDocument/2006/math" xmlns:v="urn:schemas-microsoft-com:vml" xmlns:wp14="http://schemas.microsoft.com/office/word/2010/wordprocessingDrawing" xmlns:wp="http://schemas.openxmlformats.org/drawingml/2006/wordprocessingDrawing" xmlns:w10="urn:schemas-microsoft-com:office:word" xmlns:w="http://schemas.openxmlformats.org/wordprocessingml/2006/main" xmlns:w14="http://schemas.microsoft.com/office/word/2010/wordml" xmlns:wpg="http://schemas.microsoft.com/office/word/2010/wordprocessingGroup" xmlns:wpi="http://schemas.microsoft.com/office/word/2010/wordprocessingInk" xmlns:wne="http://schemas.microsoft.com/office/word/2006/wordml" xmlns:wps="http://schemas.microsoft.com/office/word/2010/wordprocessingShape" mc:Ignorable="w14 wp14">
+<w:endnotes xmlns:wpc="http://schemas.microsoft.com/office/word/2010/wordprocessingCanvas" xmlns:mo="http://schemas.microsoft.com/office/mac/office/2008/main" xmlns:mc="http://schemas.openxmlformats.org/markup-compatibility/2006" xmlns:mv="urn:schemas-microsoft-com:mac:vml" xmlns:o="urn:schemas-microsoft-com:office:office" xmlns:r="http://schemas.openxmlformats.org/officeDocument/2006/relationships" xmlns:m="http://schemas.openxmlformats.org/officeDocument/2006/math" xmlns:v="urn:schemas-microsoft-com:vml" xmlns:wp14="http://schemas.microsoft.com/office/word/2010/wordprocessingDrawing" xmlns:wp="http://schemas.openxmlformats.org/drawingml/2006/wordprocessingDrawing" xmlns:w10="urn:schemas-microsoft-com:office:word" xmlns:w="http://schemas.openxmlformats.org/wordprocessingml/2006/main" xmlns:w14="http://schemas.microsoft.com/office/word/2010/wordml" xmlns:wpg="http://schemas.microsoft.com/office/word/2010/wordprocessingGroup" xmlns:wpi="http://schemas.microsoft.com/office/word/2010/wordprocessingInk" xmlns:wne="http://schemas.microsoft.com/office/word/2006/wordml" xmlns:wps="http://schemas.microsoft.com/office/word/2010/wordprocessingShape" mc:Ignorable="w14 wp14">
   <w:endnote w:type="separator" w:id="-1">
     <w:p>
       <w:r>
@@ -26362,7 +26567,7 @@
 </file>
 
 <file path=word/footnotes.xml><?xml version="1.0" encoding="utf-8"?>
-<w:footnotes xmlns:wpc="http://schemas.microsoft.com/office/word/2010/wordprocessingCanvas" xmlns:mc="http://schemas.openxmlformats.org/markup-compatibility/2006" xmlns:o="urn:schemas-microsoft-com:office:office" xmlns:r="http://schemas.openxmlformats.org/officeDocument/2006/relationships" xmlns:m="http://schemas.openxmlformats.org/officeDocument/2006/math" xmlns:v="urn:schemas-microsoft-com:vml" xmlns:wp14="http://schemas.microsoft.com/office/word/2010/wordprocessingDrawing" xmlns:wp="http://schemas.openxmlformats.org/drawingml/2006/wordprocessingDrawing" xmlns:w10="urn:schemas-microsoft-com:office:word" xmlns:w="http://schemas.openxmlformats.org/wordprocessingml/2006/main" xmlns:w14="http://schemas.microsoft.com/office/word/2010/wordml" xmlns:wpg="http://schemas.microsoft.com/office/word/2010/wordprocessingGroup" xmlns:wpi="http://schemas.microsoft.com/office/word/2010/wordprocessingInk" xmlns:wne="http://schemas.microsoft.com/office/word/2006/wordml" xmlns:wps="http://schemas.microsoft.com/office/word/2010/wordprocessingShape" mc:Ignorable="w14 wp14">
+<w:footnotes xmlns:wpc="http://schemas.microsoft.com/office/word/2010/wordprocessingCanvas" xmlns:mo="http://schemas.microsoft.com/office/mac/office/2008/main" xmlns:mc="http://schemas.openxmlformats.org/markup-compatibility/2006" xmlns:mv="urn:schemas-microsoft-com:mac:vml" xmlns:o="urn:schemas-microsoft-com:office:office" xmlns:r="http://schemas.openxmlformats.org/officeDocument/2006/relationships" xmlns:m="http://schemas.openxmlformats.org/officeDocument/2006/math" xmlns:v="urn:schemas-microsoft-com:vml" xmlns:wp14="http://schemas.microsoft.com/office/word/2010/wordprocessingDrawing" xmlns:wp="http://schemas.openxmlformats.org/drawingml/2006/wordprocessingDrawing" xmlns:w10="urn:schemas-microsoft-com:office:word" xmlns:w="http://schemas.openxmlformats.org/wordprocessingml/2006/main" xmlns:w14="http://schemas.microsoft.com/office/word/2010/wordml" xmlns:wpg="http://schemas.microsoft.com/office/word/2010/wordprocessingGroup" xmlns:wpi="http://schemas.microsoft.com/office/word/2010/wordprocessingInk" xmlns:wne="http://schemas.microsoft.com/office/word/2006/wordml" xmlns:wps="http://schemas.microsoft.com/office/word/2010/wordprocessingShape" mc:Ignorable="w14 wp14">
   <w:footnote w:type="separator" w:id="-1">
     <w:p>
       <w:r>
@@ -26381,7 +26586,7 @@
 </file>
 
 <file path=word/header1.xml><?xml version="1.0" encoding="utf-8"?>
-<w:hdr xmlns:wpc="http://schemas.microsoft.com/office/word/2010/wordprocessingCanvas" xmlns:mc="http://schemas.openxmlformats.org/markup-compatibility/2006" xmlns:o="urn:schemas-microsoft-com:office:office" xmlns:r="http://schemas.openxmlformats.org/officeDocument/2006/relationships" xmlns:m="http://schemas.openxmlformats.org/officeDocument/2006/math" xmlns:v="urn:schemas-microsoft-com:vml" xmlns:wp14="http://schemas.microsoft.com/office/word/2010/wordprocessingDrawing" xmlns:wp="http://schemas.openxmlformats.org/drawingml/2006/wordprocessingDrawing" xmlns:w10="urn:schemas-microsoft-com:office:word" xmlns:w="http://schemas.openxmlformats.org/wordprocessingml/2006/main" xmlns:w14="http://schemas.microsoft.com/office/word/2010/wordml" xmlns:wpg="http://schemas.microsoft.com/office/word/2010/wordprocessingGroup" xmlns:wpi="http://schemas.microsoft.com/office/word/2010/wordprocessingInk" xmlns:wne="http://schemas.microsoft.com/office/word/2006/wordml" xmlns:wps="http://schemas.microsoft.com/office/word/2010/wordprocessingShape" mc:Ignorable="w14 wp14">
+<w:hdr xmlns:wpc="http://schemas.microsoft.com/office/word/2010/wordprocessingCanvas" xmlns:mo="http://schemas.microsoft.com/office/mac/office/2008/main" xmlns:mc="http://schemas.openxmlformats.org/markup-compatibility/2006" xmlns:mv="urn:schemas-microsoft-com:mac:vml" xmlns:o="urn:schemas-microsoft-com:office:office" xmlns:r="http://schemas.openxmlformats.org/officeDocument/2006/relationships" xmlns:m="http://schemas.openxmlformats.org/officeDocument/2006/math" xmlns:v="urn:schemas-microsoft-com:vml" xmlns:wp14="http://schemas.microsoft.com/office/word/2010/wordprocessingDrawing" xmlns:wp="http://schemas.openxmlformats.org/drawingml/2006/wordprocessingDrawing" xmlns:w10="urn:schemas-microsoft-com:office:word" xmlns:w="http://schemas.openxmlformats.org/wordprocessingml/2006/main" xmlns:w14="http://schemas.microsoft.com/office/word/2010/wordml" xmlns:wpg="http://schemas.microsoft.com/office/word/2010/wordprocessingGroup" xmlns:wpi="http://schemas.microsoft.com/office/word/2010/wordprocessingInk" xmlns:wne="http://schemas.microsoft.com/office/word/2006/wordml" xmlns:wps="http://schemas.microsoft.com/office/word/2010/wordprocessingShape" mc:Ignorable="w14 wp14">
   <w:tbl>
     <w:tblPr>
       <w:tblW w:w="8931" w:type="dxa"/>
@@ -26542,7 +26747,7 @@
             <w:rPr>
               <w:noProof/>
             </w:rPr>
-            <w:t>2013-05-27</w:t>
+            <w:t>2013-05-28</w:t>
           </w:r>
           <w:r>
             <w:fldChar w:fldCharType="end"/>
@@ -26689,7 +26894,7 @@
             <w:pStyle w:val="Sidhuvudvnster"/>
           </w:pPr>
           <w:r>
-            <w:t>Ägare: CeHis Arkitekturledning</w:t>
+            <w:t>Ägare: CeHis Arkitektur och Regelverk</w:t>
           </w:r>
         </w:p>
       </w:tc>
@@ -26813,7 +27018,7 @@
             <w:rPr>
               <w:noProof/>
             </w:rPr>
-            <w:t>19</w:t>
+            <w:t>2</w:t>
           </w:r>
           <w:r>
             <w:rPr>
@@ -26861,7 +27066,7 @@
 </file>
 
 <file path=word/numbering.xml><?xml version="1.0" encoding="utf-8"?>
-<w:numbering xmlns:wpc="http://schemas.microsoft.com/office/word/2010/wordprocessingCanvas" xmlns:mc="http://schemas.openxmlformats.org/markup-compatibility/2006" xmlns:o="urn:schemas-microsoft-com:office:office" xmlns:r="http://schemas.openxmlformats.org/officeDocument/2006/relationships" xmlns:m="http://schemas.openxmlformats.org/officeDocument/2006/math" xmlns:v="urn:schemas-microsoft-com:vml" xmlns:wp14="http://schemas.microsoft.com/office/word/2010/wordprocessingDrawing" xmlns:wp="http://schemas.openxmlformats.org/drawingml/2006/wordprocessingDrawing" xmlns:w10="urn:schemas-microsoft-com:office:word" xmlns:w="http://schemas.openxmlformats.org/wordprocessingml/2006/main" xmlns:w14="http://schemas.microsoft.com/office/word/2010/wordml" xmlns:wpg="http://schemas.microsoft.com/office/word/2010/wordprocessingGroup" xmlns:wpi="http://schemas.microsoft.com/office/word/2010/wordprocessingInk" xmlns:wne="http://schemas.microsoft.com/office/word/2006/wordml" xmlns:wps="http://schemas.microsoft.com/office/word/2010/wordprocessingShape" mc:Ignorable="w14 wp14">
+<w:numbering xmlns:wpc="http://schemas.microsoft.com/office/word/2010/wordprocessingCanvas" xmlns:mo="http://schemas.microsoft.com/office/mac/office/2008/main" xmlns:mc="http://schemas.openxmlformats.org/markup-compatibility/2006" xmlns:mv="urn:schemas-microsoft-com:mac:vml" xmlns:o="urn:schemas-microsoft-com:office:office" xmlns:r="http://schemas.openxmlformats.org/officeDocument/2006/relationships" xmlns:m="http://schemas.openxmlformats.org/officeDocument/2006/math" xmlns:v="urn:schemas-microsoft-com:vml" xmlns:wp14="http://schemas.microsoft.com/office/word/2010/wordprocessingDrawing" xmlns:wp="http://schemas.openxmlformats.org/drawingml/2006/wordprocessingDrawing" xmlns:w10="urn:schemas-microsoft-com:office:word" xmlns:w="http://schemas.openxmlformats.org/wordprocessingml/2006/main" xmlns:w14="http://schemas.microsoft.com/office/word/2010/wordml" xmlns:wpg="http://schemas.microsoft.com/office/word/2010/wordprocessingGroup" xmlns:wpi="http://schemas.microsoft.com/office/word/2010/wordprocessingInk" xmlns:wne="http://schemas.microsoft.com/office/word/2006/wordml" xmlns:wps="http://schemas.microsoft.com/office/word/2010/wordprocessingShape" mc:Ignorable="w14 wp14">
   <w:abstractNum w:abstractNumId="0">
     <w:nsid w:val="00000001"/>
     <w:multiLevelType w:val="hybridMultilevel"/>
@@ -28558,7 +28763,7 @@
       </w:pPr>
     </w:pPrDefault>
   </w:docDefaults>
-  <w:latentStyles w:defLockedState="0" w:defUIPriority="99" w:defSemiHidden="1" w:defUnhideWhenUsed="1" w:defQFormat="0" w:count="267">
+  <w:latentStyles w:defLockedState="0" w:defUIPriority="99" w:defSemiHidden="1" w:defUnhideWhenUsed="1" w:defQFormat="0" w:count="276">
     <w:lsdException w:name="Normal" w:semiHidden="0" w:uiPriority="1" w:unhideWhenUsed="0" w:qFormat="1"/>
     <w:lsdException w:name="heading 1" w:semiHidden="0" w:uiPriority="1" w:unhideWhenUsed="0" w:qFormat="1"/>
     <w:lsdException w:name="heading 2" w:uiPriority="9" w:qFormat="1"/>
@@ -28842,7 +29047,7 @@
       <w:color w:val="243F60" w:themeColor="accent1" w:themeShade="7F"/>
     </w:rPr>
   </w:style>
-  <w:style w:type="character" w:default="1" w:styleId="Standardstycketeckensnitt">
+  <w:style w:type="character" w:default="1" w:styleId="Standardstycketypsnitt">
     <w:name w:val="Default Paragraph Font"/>
     <w:uiPriority w:val="1"/>
     <w:semiHidden/>
@@ -28972,7 +29177,7 @@
   </w:style>
   <w:style w:type="character" w:customStyle="1" w:styleId="SidhuvudChar">
     <w:name w:val="Sidhuvud Char"/>
-    <w:basedOn w:val="Standardstycketeckensnitt"/>
+    <w:basedOn w:val="Standardstycketypsnitt"/>
     <w:link w:val="Sidhuvud"/>
     <w:uiPriority w:val="99"/>
     <w:rsid w:val="00046C5C"/>
@@ -29000,15 +29205,15 @@
   </w:style>
   <w:style w:type="character" w:customStyle="1" w:styleId="SidfotChar">
     <w:name w:val="Sidfot Char"/>
-    <w:basedOn w:val="Standardstycketeckensnitt"/>
+    <w:basedOn w:val="Standardstycketypsnitt"/>
     <w:link w:val="Sidfot"/>
     <w:uiPriority w:val="99"/>
     <w:rsid w:val="00046C5C"/>
   </w:style>
-  <w:style w:type="paragraph" w:styleId="Ballongtext">
+  <w:style w:type="paragraph" w:styleId="Bubbeltext">
     <w:name w:val="Balloon Text"/>
     <w:basedOn w:val="Normal"/>
-    <w:link w:val="BallongtextChar"/>
+    <w:link w:val="BubbeltextChar"/>
     <w:uiPriority w:val="99"/>
     <w:semiHidden/>
     <w:unhideWhenUsed/>
@@ -29023,10 +29228,10 @@
       <w:lang w:eastAsia="en-US"/>
     </w:rPr>
   </w:style>
-  <w:style w:type="character" w:customStyle="1" w:styleId="BallongtextChar">
-    <w:name w:val="Ballongtext Char"/>
-    <w:basedOn w:val="Standardstycketeckensnitt"/>
-    <w:link w:val="Ballongtext"/>
+  <w:style w:type="character" w:customStyle="1" w:styleId="BubbeltextChar">
+    <w:name w:val="Bubbeltext Char"/>
+    <w:basedOn w:val="Standardstycketypsnitt"/>
+    <w:link w:val="Bubbeltext"/>
     <w:uiPriority w:val="99"/>
     <w:semiHidden/>
     <w:rsid w:val="00046C5C"/>
@@ -29038,7 +29243,7 @@
   </w:style>
   <w:style w:type="character" w:customStyle="1" w:styleId="Rubrik3Char">
     <w:name w:val="Rubrik 3 Char"/>
-    <w:basedOn w:val="Standardstycketeckensnitt"/>
+    <w:basedOn w:val="Standardstycketypsnitt"/>
     <w:link w:val="Rubrik3"/>
     <w:uiPriority w:val="9"/>
     <w:rsid w:val="00046C5C"/>
@@ -29051,7 +29256,7 @@
   </w:style>
   <w:style w:type="character" w:customStyle="1" w:styleId="Rubrik5Char">
     <w:name w:val="Rubrik 5 Char"/>
-    <w:basedOn w:val="Standardstycketeckensnitt"/>
+    <w:basedOn w:val="Standardstycketypsnitt"/>
     <w:link w:val="Rubrik5"/>
     <w:uiPriority w:val="9"/>
     <w:semiHidden/>
@@ -29063,7 +29268,7 @@
   </w:style>
   <w:style w:type="character" w:customStyle="1" w:styleId="Rubrik4Char">
     <w:name w:val="Rubrik 4 Char"/>
-    <w:basedOn w:val="Standardstycketeckensnitt"/>
+    <w:basedOn w:val="Standardstycketypsnitt"/>
     <w:link w:val="Rubrik4"/>
     <w:uiPriority w:val="9"/>
     <w:semiHidden/>
@@ -29079,7 +29284,7 @@
   </w:style>
   <w:style w:type="character" w:customStyle="1" w:styleId="Rubrik2Char">
     <w:name w:val="Rubrik 2 Char"/>
-    <w:basedOn w:val="Standardstycketeckensnitt"/>
+    <w:basedOn w:val="Standardstycketypsnitt"/>
     <w:link w:val="Rubrik2"/>
     <w:uiPriority w:val="9"/>
     <w:rsid w:val="00F96017"/>
@@ -29094,7 +29299,7 @@
   </w:style>
   <w:style w:type="character" w:styleId="Hyperlnk">
     <w:name w:val="Hyperlink"/>
-    <w:basedOn w:val="Standardstycketeckensnitt"/>
+    <w:basedOn w:val="Standardstycketypsnitt"/>
     <w:uiPriority w:val="99"/>
     <w:unhideWhenUsed/>
     <w:rsid w:val="00825B8A"/>
@@ -29254,7 +29459,7 @@
   </w:style>
   <w:style w:type="character" w:customStyle="1" w:styleId="KommentarerChar">
     <w:name w:val="Kommentarer Char"/>
-    <w:basedOn w:val="Standardstycketeckensnitt"/>
+    <w:basedOn w:val="Standardstycketypsnitt"/>
     <w:link w:val="Kommentarer"/>
     <w:rsid w:val="00481BF0"/>
     <w:rPr>
@@ -29351,7 +29556,7 @@
   </w:style>
   <w:style w:type="character" w:customStyle="1" w:styleId="StarktcitatChar">
     <w:name w:val="Starkt citat Char"/>
-    <w:basedOn w:val="Standardstycketeckensnitt"/>
+    <w:basedOn w:val="Standardstycketypsnitt"/>
     <w:link w:val="Starktcitat"/>
     <w:uiPriority w:val="30"/>
     <w:rsid w:val="00212F5B"/>
@@ -29453,7 +29658,7 @@
   </w:style>
   <w:style w:type="character" w:customStyle="1" w:styleId="DokumentversiktChar">
     <w:name w:val="Dokumentöversikt Char"/>
-    <w:basedOn w:val="Standardstycketeckensnitt"/>
+    <w:basedOn w:val="Standardstycketypsnitt"/>
     <w:link w:val="Dokumentversikt"/>
     <w:uiPriority w:val="99"/>
     <w:semiHidden/>
@@ -29482,7 +29687,7 @@
   </w:style>
   <w:style w:type="character" w:customStyle="1" w:styleId="BrdtextChar">
     <w:name w:val="Brödtext Char"/>
-    <w:basedOn w:val="Standardstycketeckensnitt"/>
+    <w:basedOn w:val="Standardstycketypsnitt"/>
     <w:link w:val="Brdtext"/>
     <w:uiPriority w:val="1"/>
     <w:rsid w:val="006D294D"/>
@@ -29661,7 +29866,7 @@
 </file>
 
 <file path=word/stylesWithEffects.xml><?xml version="1.0" encoding="utf-8"?>
-<w:styles xmlns:wpc="http://schemas.microsoft.com/office/word/2010/wordprocessingCanvas" xmlns:mc="http://schemas.openxmlformats.org/markup-compatibility/2006" xmlns:o="urn:schemas-microsoft-com:office:office" xmlns:r="http://schemas.openxmlformats.org/officeDocument/2006/relationships" xmlns:m="http://schemas.openxmlformats.org/officeDocument/2006/math" xmlns:v="urn:schemas-microsoft-com:vml" xmlns:wp14="http://schemas.microsoft.com/office/word/2010/wordprocessingDrawing" xmlns:wp="http://schemas.openxmlformats.org/drawingml/2006/wordprocessingDrawing" xmlns:w10="urn:schemas-microsoft-com:office:word" xmlns:w="http://schemas.openxmlformats.org/wordprocessingml/2006/main" xmlns:w14="http://schemas.microsoft.com/office/word/2010/wordml" xmlns:wpg="http://schemas.microsoft.com/office/word/2010/wordprocessingGroup" xmlns:wpi="http://schemas.microsoft.com/office/word/2010/wordprocessingInk" xmlns:wne="http://schemas.microsoft.com/office/word/2006/wordml" xmlns:wps="http://schemas.microsoft.com/office/word/2010/wordprocessingShape" mc:Ignorable="w14 wp14">
+<w:styles xmlns:wpc="http://schemas.microsoft.com/office/word/2010/wordprocessingCanvas" xmlns:mo="http://schemas.microsoft.com/office/mac/office/2008/main" xmlns:mc="http://schemas.openxmlformats.org/markup-compatibility/2006" xmlns:mv="urn:schemas-microsoft-com:mac:vml" xmlns:o="urn:schemas-microsoft-com:office:office" xmlns:r="http://schemas.openxmlformats.org/officeDocument/2006/relationships" xmlns:m="http://schemas.openxmlformats.org/officeDocument/2006/math" xmlns:v="urn:schemas-microsoft-com:vml" xmlns:wp14="http://schemas.microsoft.com/office/word/2010/wordprocessingDrawing" xmlns:wp="http://schemas.openxmlformats.org/drawingml/2006/wordprocessingDrawing" xmlns:w10="urn:schemas-microsoft-com:office:word" xmlns:w="http://schemas.openxmlformats.org/wordprocessingml/2006/main" xmlns:w14="http://schemas.microsoft.com/office/word/2010/wordml" xmlns:wpg="http://schemas.microsoft.com/office/word/2010/wordprocessingGroup" xmlns:wpi="http://schemas.microsoft.com/office/word/2010/wordprocessingInk" xmlns:wne="http://schemas.microsoft.com/office/word/2006/wordml" xmlns:wps="http://schemas.microsoft.com/office/word/2010/wordprocessingShape" mc:Ignorable="w14 wp14">
   <w:docDefaults>
     <w:rPrDefault>
       <w:rPr>
@@ -29677,7 +29882,7 @@
       </w:pPr>
     </w:pPrDefault>
   </w:docDefaults>
-  <w:latentStyles w:defLockedState="0" w:defUIPriority="99" w:defSemiHidden="1" w:defUnhideWhenUsed="1" w:defQFormat="0" w:count="267">
+  <w:latentStyles w:defLockedState="0" w:defUIPriority="99" w:defSemiHidden="1" w:defUnhideWhenUsed="1" w:defQFormat="0" w:count="276">
     <w:lsdException w:name="Normal" w:semiHidden="0" w:uiPriority="1" w:unhideWhenUsed="0" w:qFormat="1"/>
     <w:lsdException w:name="heading 1" w:semiHidden="0" w:uiPriority="1" w:unhideWhenUsed="0" w:qFormat="1"/>
     <w:lsdException w:name="heading 2" w:uiPriority="9" w:qFormat="1"/>
@@ -29961,7 +30166,7 @@
       <w:color w:val="243F60" w:themeColor="accent1" w:themeShade="7F"/>
     </w:rPr>
   </w:style>
-  <w:style w:type="character" w:default="1" w:styleId="Standardstycketeckensnitt">
+  <w:style w:type="character" w:default="1" w:styleId="Standardstycketypsnitt">
     <w:name w:val="Default Paragraph Font"/>
     <w:uiPriority w:val="1"/>
     <w:semiHidden/>
@@ -30091,7 +30296,7 @@
   </w:style>
   <w:style w:type="character" w:customStyle="1" w:styleId="SidhuvudChar">
     <w:name w:val="Sidhuvud Char"/>
-    <w:basedOn w:val="Standardstycketeckensnitt"/>
+    <w:basedOn w:val="Standardstycketypsnitt"/>
     <w:link w:val="Sidhuvud"/>
     <w:uiPriority w:val="99"/>
     <w:rsid w:val="00046C5C"/>
@@ -30119,15 +30324,15 @@
   </w:style>
   <w:style w:type="character" w:customStyle="1" w:styleId="SidfotChar">
     <w:name w:val="Sidfot Char"/>
-    <w:basedOn w:val="Standardstycketeckensnitt"/>
+    <w:basedOn w:val="Standardstycketypsnitt"/>
     <w:link w:val="Sidfot"/>
     <w:uiPriority w:val="99"/>
     <w:rsid w:val="00046C5C"/>
   </w:style>
-  <w:style w:type="paragraph" w:styleId="Ballongtext">
+  <w:style w:type="paragraph" w:styleId="Bubbeltext">
     <w:name w:val="Balloon Text"/>
     <w:basedOn w:val="Normal"/>
-    <w:link w:val="BallongtextChar"/>
+    <w:link w:val="BubbeltextChar"/>
     <w:uiPriority w:val="99"/>
     <w:semiHidden/>
     <w:unhideWhenUsed/>
@@ -30142,10 +30347,10 @@
       <w:lang w:eastAsia="en-US"/>
     </w:rPr>
   </w:style>
-  <w:style w:type="character" w:customStyle="1" w:styleId="BallongtextChar">
-    <w:name w:val="Ballongtext Char"/>
-    <w:basedOn w:val="Standardstycketeckensnitt"/>
-    <w:link w:val="Ballongtext"/>
+  <w:style w:type="character" w:customStyle="1" w:styleId="BubbeltextChar">
+    <w:name w:val="Bubbeltext Char"/>
+    <w:basedOn w:val="Standardstycketypsnitt"/>
+    <w:link w:val="Bubbeltext"/>
     <w:uiPriority w:val="99"/>
     <w:semiHidden/>
     <w:rsid w:val="00046C5C"/>
@@ -30157,7 +30362,7 @@
   </w:style>
   <w:style w:type="character" w:customStyle="1" w:styleId="Rubrik3Char">
     <w:name w:val="Rubrik 3 Char"/>
-    <w:basedOn w:val="Standardstycketeckensnitt"/>
+    <w:basedOn w:val="Standardstycketypsnitt"/>
     <w:link w:val="Rubrik3"/>
     <w:uiPriority w:val="9"/>
     <w:rsid w:val="00046C5C"/>
@@ -30170,7 +30375,7 @@
   </w:style>
   <w:style w:type="character" w:customStyle="1" w:styleId="Rubrik5Char">
     <w:name w:val="Rubrik 5 Char"/>
-    <w:basedOn w:val="Standardstycketeckensnitt"/>
+    <w:basedOn w:val="Standardstycketypsnitt"/>
     <w:link w:val="Rubrik5"/>
     <w:uiPriority w:val="9"/>
     <w:semiHidden/>
@@ -30182,7 +30387,7 @@
   </w:style>
   <w:style w:type="character" w:customStyle="1" w:styleId="Rubrik4Char">
     <w:name w:val="Rubrik 4 Char"/>
-    <w:basedOn w:val="Standardstycketeckensnitt"/>
+    <w:basedOn w:val="Standardstycketypsnitt"/>
     <w:link w:val="Rubrik4"/>
     <w:uiPriority w:val="9"/>
     <w:semiHidden/>
@@ -30198,7 +30403,7 @@
   </w:style>
   <w:style w:type="character" w:customStyle="1" w:styleId="Rubrik2Char">
     <w:name w:val="Rubrik 2 Char"/>
-    <w:basedOn w:val="Standardstycketeckensnitt"/>
+    <w:basedOn w:val="Standardstycketypsnitt"/>
     <w:link w:val="Rubrik2"/>
     <w:uiPriority w:val="9"/>
     <w:rsid w:val="00F96017"/>
@@ -30213,7 +30418,7 @@
   </w:style>
   <w:style w:type="character" w:styleId="Hyperlnk">
     <w:name w:val="Hyperlink"/>
-    <w:basedOn w:val="Standardstycketeckensnitt"/>
+    <w:basedOn w:val="Standardstycketypsnitt"/>
     <w:uiPriority w:val="99"/>
     <w:unhideWhenUsed/>
     <w:rsid w:val="00825B8A"/>
@@ -30373,7 +30578,7 @@
   </w:style>
   <w:style w:type="character" w:customStyle="1" w:styleId="KommentarerChar">
     <w:name w:val="Kommentarer Char"/>
-    <w:basedOn w:val="Standardstycketeckensnitt"/>
+    <w:basedOn w:val="Standardstycketypsnitt"/>
     <w:link w:val="Kommentarer"/>
     <w:rsid w:val="00481BF0"/>
     <w:rPr>
@@ -30470,7 +30675,7 @@
   </w:style>
   <w:style w:type="character" w:customStyle="1" w:styleId="StarktcitatChar">
     <w:name w:val="Starkt citat Char"/>
-    <w:basedOn w:val="Standardstycketeckensnitt"/>
+    <w:basedOn w:val="Standardstycketypsnitt"/>
     <w:link w:val="Starktcitat"/>
     <w:uiPriority w:val="30"/>
     <w:rsid w:val="00212F5B"/>
@@ -30572,7 +30777,7 @@
   </w:style>
   <w:style w:type="character" w:customStyle="1" w:styleId="DokumentversiktChar">
     <w:name w:val="Dokumentöversikt Char"/>
-    <w:basedOn w:val="Standardstycketeckensnitt"/>
+    <w:basedOn w:val="Standardstycketypsnitt"/>
     <w:link w:val="Dokumentversikt"/>
     <w:uiPriority w:val="99"/>
     <w:semiHidden/>
@@ -30601,7 +30806,7 @@
   </w:style>
   <w:style w:type="character" w:customStyle="1" w:styleId="BrdtextChar">
     <w:name w:val="Brödtext Char"/>
-    <w:basedOn w:val="Standardstycketeckensnitt"/>
+    <w:basedOn w:val="Standardstycketypsnitt"/>
     <w:link w:val="Brdtext"/>
     <w:uiPriority w:val="1"/>
     <w:rsid w:val="006D294D"/>
@@ -31067,7 +31272,7 @@
 </file>
 
 <file path=customXml/itemProps1.xml><?xml version="1.0" encoding="utf-8"?>
-<ds:datastoreItem xmlns:ds="http://schemas.openxmlformats.org/officeDocument/2006/customXml" ds:itemID="{33CDAFB6-7A1D-4EA5-A4BC-4B8439361D8B}">
+<ds:datastoreItem xmlns:ds="http://schemas.openxmlformats.org/officeDocument/2006/customXml" ds:itemID="{557ABE5D-D1CA-5C49-9CF8-FF8E0B28BE32}">
   <ds:schemaRefs>
     <ds:schemaRef ds:uri="http://schemas.openxmlformats.org/officeDocument/2006/bibliography"/>
   </ds:schemaRefs>

</xml_diff>

<commit_message>
PA7 + vmim modell (EA) inlagd
</commit_message>
<xml_diff>
--- a/ServiceInteractions/riv/clinicalprocess/activityprescription/actoutcome/trunk/docs/Tjänstekontraktsbeskrivning_riv_clinicalprocess_activityprescription_actoutcome.docx
+++ b/ServiceInteractions/riv/clinicalprocess/activityprescription/actoutcome/trunk/docs/Tjänstekontraktsbeskrivning_riv_clinicalprocess_activityprescription_actoutcome.docx
@@ -598,7 +598,7 @@
         <w:ind w:right="838" w:firstLine="0"/>
       </w:pPr>
       <w:bookmarkStart w:id="0" w:name="_Ref231354777"/>
-      <w:bookmarkStart w:id="1" w:name="_Toc357507487"/>
+      <w:bookmarkStart w:id="1" w:name="_Toc357520545"/>
       <w:r>
         <w:lastRenderedPageBreak/>
         <w:t>Revisionshistorik</w:t>
@@ -1507,6 +1507,12 @@
               </w:rPr>
               <w:t>. Justerat stavfel och fel rubriknivå i avsnittet Informationssäkerhet.</w:t>
             </w:r>
+            <w:r>
+              <w:rPr>
+                <w:sz w:val="20"/>
+              </w:rPr>
+              <w:t xml:space="preserve"> Lagt till DIM/V-MIM modell.</w:t>
+            </w:r>
           </w:p>
         </w:tc>
         <w:tc>
@@ -1587,7 +1593,7 @@
           <w:szCs w:val="20"/>
         </w:rPr>
       </w:pPr>
-      <w:bookmarkStart w:id="2" w:name="_Toc357507488"/>
+      <w:bookmarkStart w:id="2" w:name="_Toc357520546"/>
       <w:r>
         <w:lastRenderedPageBreak/>
         <w:t>Innehållsförteckning</w:t>
@@ -1711,7 +1717,7 @@
         <w:rPr>
           <w:noProof/>
         </w:rPr>
-        <w:instrText xml:space="preserve"> PAGEREF _Toc357507487 \h </w:instrText>
+        <w:instrText xml:space="preserve"> PAGEREF _Toc357520545 \h </w:instrText>
       </w:r>
       <w:r>
         <w:rPr>
@@ -1789,7 +1795,7 @@
         <w:rPr>
           <w:noProof/>
         </w:rPr>
-        <w:instrText xml:space="preserve"> PAGEREF _Toc357507488 \h </w:instrText>
+        <w:instrText xml:space="preserve"> PAGEREF _Toc357520546 \h </w:instrText>
       </w:r>
       <w:r>
         <w:rPr>
@@ -1866,7 +1872,7 @@
         <w:rPr>
           <w:noProof/>
         </w:rPr>
-        <w:instrText xml:space="preserve"> PAGEREF _Toc357507489 \h </w:instrText>
+        <w:instrText xml:space="preserve"> PAGEREF _Toc357520547 \h </w:instrText>
       </w:r>
       <w:r>
         <w:rPr>
@@ -1945,7 +1951,7 @@
         <w:rPr>
           <w:noProof/>
         </w:rPr>
-        <w:instrText xml:space="preserve"> PAGEREF _Toc357507490 \h </w:instrText>
+        <w:instrText xml:space="preserve"> PAGEREF _Toc357520548 \h </w:instrText>
       </w:r>
       <w:r>
         <w:rPr>
@@ -2024,7 +2030,7 @@
         <w:rPr>
           <w:noProof/>
         </w:rPr>
-        <w:instrText xml:space="preserve"> PAGEREF _Toc357507491 \h </w:instrText>
+        <w:instrText xml:space="preserve"> PAGEREF _Toc357520549 \h </w:instrText>
       </w:r>
       <w:r>
         <w:rPr>
@@ -2103,7 +2109,7 @@
         <w:rPr>
           <w:noProof/>
         </w:rPr>
-        <w:instrText xml:space="preserve"> PAGEREF _Toc357507492 \h </w:instrText>
+        <w:instrText xml:space="preserve"> PAGEREF _Toc357520550 \h </w:instrText>
       </w:r>
       <w:r>
         <w:rPr>
@@ -2180,7 +2186,7 @@
         <w:rPr>
           <w:noProof/>
         </w:rPr>
-        <w:instrText xml:space="preserve"> PAGEREF _Toc357507493 \h </w:instrText>
+        <w:instrText xml:space="preserve"> PAGEREF _Toc357520551 \h </w:instrText>
       </w:r>
       <w:r>
         <w:rPr>
@@ -2259,7 +2265,7 @@
         <w:rPr>
           <w:noProof/>
         </w:rPr>
-        <w:instrText xml:space="preserve"> PAGEREF _Toc357507494 \h </w:instrText>
+        <w:instrText xml:space="preserve"> PAGEREF _Toc357520552 \h </w:instrText>
       </w:r>
       <w:r>
         <w:rPr>
@@ -2322,8 +2328,6 @@
         </w:rPr>
         <w:t>Nationell användning</w:t>
       </w:r>
-      <w:bookmarkStart w:id="3" w:name="_GoBack"/>
-      <w:bookmarkEnd w:id="3"/>
       <w:r>
         <w:rPr>
           <w:noProof/>
@@ -2340,7 +2344,7 @@
         <w:rPr>
           <w:noProof/>
         </w:rPr>
-        <w:instrText xml:space="preserve"> PAGEREF _Toc357507495 \h </w:instrText>
+        <w:instrText xml:space="preserve"> PAGEREF _Toc357520553 \h </w:instrText>
       </w:r>
       <w:r>
         <w:rPr>
@@ -2419,7 +2423,7 @@
         <w:rPr>
           <w:noProof/>
         </w:rPr>
-        <w:instrText xml:space="preserve"> PAGEREF _Toc357507496 \h </w:instrText>
+        <w:instrText xml:space="preserve"> PAGEREF _Toc357520554 \h </w:instrText>
       </w:r>
       <w:r>
         <w:rPr>
@@ -2498,7 +2502,7 @@
         <w:rPr>
           <w:noProof/>
         </w:rPr>
-        <w:instrText xml:space="preserve"> PAGEREF _Toc357507497 \h </w:instrText>
+        <w:instrText xml:space="preserve"> PAGEREF _Toc357520555 \h </w:instrText>
       </w:r>
       <w:r>
         <w:rPr>
@@ -2577,7 +2581,7 @@
         <w:rPr>
           <w:noProof/>
         </w:rPr>
-        <w:instrText xml:space="preserve"> PAGEREF _Toc357507498 \h </w:instrText>
+        <w:instrText xml:space="preserve"> PAGEREF _Toc357520556 \h </w:instrText>
       </w:r>
       <w:r>
         <w:rPr>
@@ -2656,7 +2660,7 @@
         <w:rPr>
           <w:noProof/>
         </w:rPr>
-        <w:instrText xml:space="preserve"> PAGEREF _Toc357507499 \h </w:instrText>
+        <w:instrText xml:space="preserve"> PAGEREF _Toc357520557 \h </w:instrText>
       </w:r>
       <w:r>
         <w:rPr>
@@ -2735,7 +2739,7 @@
         <w:rPr>
           <w:noProof/>
         </w:rPr>
-        <w:instrText xml:space="preserve"> PAGEREF _Toc357507500 \h </w:instrText>
+        <w:instrText xml:space="preserve"> PAGEREF _Toc357520558 \h </w:instrText>
       </w:r>
       <w:r>
         <w:rPr>
@@ -2812,7 +2816,7 @@
         <w:rPr>
           <w:noProof/>
         </w:rPr>
-        <w:instrText xml:space="preserve"> PAGEREF _Toc357507501 \h </w:instrText>
+        <w:instrText xml:space="preserve"> PAGEREF _Toc357520559 \h </w:instrText>
       </w:r>
       <w:r>
         <w:rPr>
@@ -2891,7 +2895,7 @@
         <w:rPr>
           <w:noProof/>
         </w:rPr>
-        <w:instrText xml:space="preserve"> PAGEREF _Toc357507502 \h </w:instrText>
+        <w:instrText xml:space="preserve"> PAGEREF _Toc357520560 \h </w:instrText>
       </w:r>
       <w:r>
         <w:rPr>
@@ -2916,6 +2920,8 @@
         </w:rPr>
         <w:fldChar w:fldCharType="end"/>
       </w:r>
+      <w:bookmarkStart w:id="3" w:name="_GoBack"/>
+      <w:bookmarkEnd w:id="3"/>
     </w:p>
     <w:p>
       <w:pPr>
@@ -2970,7 +2976,7 @@
         <w:rPr>
           <w:noProof/>
         </w:rPr>
-        <w:instrText xml:space="preserve"> PAGEREF _Toc357507503 \h </w:instrText>
+        <w:instrText xml:space="preserve"> PAGEREF _Toc357520561 \h </w:instrText>
       </w:r>
       <w:r>
         <w:rPr>
@@ -3049,7 +3055,7 @@
         <w:rPr>
           <w:noProof/>
         </w:rPr>
-        <w:instrText xml:space="preserve"> PAGEREF _Toc357507504 \h </w:instrText>
+        <w:instrText xml:space="preserve"> PAGEREF _Toc357520562 \h </w:instrText>
       </w:r>
       <w:r>
         <w:rPr>
@@ -3128,7 +3134,7 @@
         <w:rPr>
           <w:noProof/>
         </w:rPr>
-        <w:instrText xml:space="preserve"> PAGEREF _Toc357507505 \h </w:instrText>
+        <w:instrText xml:space="preserve"> PAGEREF _Toc357520563 \h </w:instrText>
       </w:r>
       <w:r>
         <w:rPr>
@@ -3207,7 +3213,7 @@
         <w:rPr>
           <w:noProof/>
         </w:rPr>
-        <w:instrText xml:space="preserve"> PAGEREF _Toc357507506 \h </w:instrText>
+        <w:instrText xml:space="preserve"> PAGEREF _Toc357520564 \h </w:instrText>
       </w:r>
       <w:r>
         <w:rPr>
@@ -3286,7 +3292,7 @@
         <w:rPr>
           <w:noProof/>
         </w:rPr>
-        <w:instrText xml:space="preserve"> PAGEREF _Toc357507507 \h </w:instrText>
+        <w:instrText xml:space="preserve"> PAGEREF _Toc357520565 \h </w:instrText>
       </w:r>
       <w:r>
         <w:rPr>
@@ -3365,7 +3371,7 @@
         <w:rPr>
           <w:noProof/>
         </w:rPr>
-        <w:instrText xml:space="preserve"> PAGEREF _Toc357507508 \h </w:instrText>
+        <w:instrText xml:space="preserve"> PAGEREF _Toc357520566 \h </w:instrText>
       </w:r>
       <w:r>
         <w:rPr>
@@ -3442,7 +3448,7 @@
         <w:rPr>
           <w:noProof/>
         </w:rPr>
-        <w:instrText xml:space="preserve"> PAGEREF _Toc357507509 \h </w:instrText>
+        <w:instrText xml:space="preserve"> PAGEREF _Toc357520567 \h </w:instrText>
       </w:r>
       <w:r>
         <w:rPr>
@@ -3519,7 +3525,7 @@
         <w:rPr>
           <w:noProof/>
         </w:rPr>
-        <w:instrText xml:space="preserve"> PAGEREF _Toc357507510 \h </w:instrText>
+        <w:instrText xml:space="preserve"> PAGEREF _Toc357520568 \h </w:instrText>
       </w:r>
       <w:r>
         <w:rPr>
@@ -3598,7 +3604,7 @@
         <w:rPr>
           <w:noProof/>
         </w:rPr>
-        <w:instrText xml:space="preserve"> PAGEREF _Toc357507511 \h </w:instrText>
+        <w:instrText xml:space="preserve"> PAGEREF _Toc357520569 \h </w:instrText>
       </w:r>
       <w:r>
         <w:rPr>
@@ -3677,7 +3683,7 @@
         <w:rPr>
           <w:noProof/>
         </w:rPr>
-        <w:instrText xml:space="preserve"> PAGEREF _Toc357507512 \h </w:instrText>
+        <w:instrText xml:space="preserve"> PAGEREF _Toc357520570 \h </w:instrText>
       </w:r>
       <w:r>
         <w:rPr>
@@ -3756,7 +3762,7 @@
         <w:rPr>
           <w:noProof/>
         </w:rPr>
-        <w:instrText xml:space="preserve"> PAGEREF _Toc357507513 \h </w:instrText>
+        <w:instrText xml:space="preserve"> PAGEREF _Toc357520571 \h </w:instrText>
       </w:r>
       <w:r>
         <w:rPr>
@@ -3835,7 +3841,7 @@
         <w:rPr>
           <w:noProof/>
         </w:rPr>
-        <w:instrText xml:space="preserve"> PAGEREF _Toc357507514 \h </w:instrText>
+        <w:instrText xml:space="preserve"> PAGEREF _Toc357520572 \h </w:instrText>
       </w:r>
       <w:r>
         <w:rPr>
@@ -3914,7 +3920,7 @@
         <w:rPr>
           <w:noProof/>
         </w:rPr>
-        <w:instrText xml:space="preserve"> PAGEREF _Toc357507515 \h </w:instrText>
+        <w:instrText xml:space="preserve"> PAGEREF _Toc357520573 \h </w:instrText>
       </w:r>
       <w:r>
         <w:rPr>
@@ -3993,7 +3999,7 @@
         <w:rPr>
           <w:noProof/>
         </w:rPr>
-        <w:instrText xml:space="preserve"> PAGEREF _Toc357507516 \h </w:instrText>
+        <w:instrText xml:space="preserve"> PAGEREF _Toc357520574 \h </w:instrText>
       </w:r>
       <w:r>
         <w:rPr>
@@ -4010,7 +4016,7 @@
         <w:rPr>
           <w:noProof/>
         </w:rPr>
-        <w:t>25</w:t>
+        <w:t>27</w:t>
       </w:r>
       <w:r>
         <w:rPr>
@@ -4068,7 +4074,7 @@
         <w:ind w:right="838" w:firstLine="0"/>
       </w:pPr>
       <w:bookmarkStart w:id="4" w:name="_Toc341787023"/>
-      <w:bookmarkStart w:id="5" w:name="_Toc357507489"/>
+      <w:bookmarkStart w:id="5" w:name="_Toc357520547"/>
       <w:r>
         <w:lastRenderedPageBreak/>
         <w:t>Inledning</w:t>
@@ -4241,7 +4247,7 @@
         </w:tabs>
         <w:ind w:right="838" w:firstLine="0"/>
       </w:pPr>
-      <w:bookmarkStart w:id="6" w:name="_Toc357507490"/>
+      <w:bookmarkStart w:id="6" w:name="_Toc357520548"/>
       <w:r>
         <w:t>Användningsområden</w:t>
       </w:r>
@@ -4505,7 +4511,7 @@
         </w:tabs>
         <w:ind w:right="838" w:firstLine="0"/>
       </w:pPr>
-      <w:bookmarkStart w:id="7" w:name="_Toc357507491"/>
+      <w:bookmarkStart w:id="7" w:name="_Toc357520549"/>
       <w:r>
         <w:t>Övrigt</w:t>
       </w:r>
@@ -4626,7 +4632,7 @@
         </w:tabs>
         <w:ind w:right="838" w:firstLine="0"/>
       </w:pPr>
-      <w:bookmarkStart w:id="8" w:name="_Toc357507492"/>
+      <w:bookmarkStart w:id="8" w:name="_Toc357520550"/>
       <w:r>
         <w:lastRenderedPageBreak/>
         <w:t>Arbetsgrupp</w:t>
@@ -5002,7 +5008,7 @@
           <w:bCs w:val="0"/>
         </w:rPr>
       </w:pPr>
-      <w:bookmarkStart w:id="10" w:name="_Toc357507493"/>
+      <w:bookmarkStart w:id="10" w:name="_Toc357520551"/>
       <w:r>
         <w:lastRenderedPageBreak/>
         <w:t>Tjänstedomänens arkitektur</w:t>
@@ -5052,7 +5058,7 @@
         <w:ind w:right="838" w:firstLine="0"/>
       </w:pPr>
       <w:bookmarkStart w:id="11" w:name="_Toc219337764"/>
-      <w:bookmarkStart w:id="12" w:name="_Toc357507494"/>
+      <w:bookmarkStart w:id="12" w:name="_Toc357520552"/>
       <w:r>
         <w:t>Övergripande</w:t>
       </w:r>
@@ -5466,7 +5472,7 @@
       </w:pPr>
       <w:bookmarkStart w:id="13" w:name="_Toc219337765"/>
       <w:bookmarkStart w:id="14" w:name="_Toc227077986"/>
-      <w:bookmarkStart w:id="15" w:name="_Toc357507495"/>
+      <w:bookmarkStart w:id="15" w:name="_Toc357520553"/>
       <w:r>
         <w:lastRenderedPageBreak/>
         <w:t>Nationell</w:t>
@@ -5787,7 +5793,7 @@
       </w:pPr>
       <w:bookmarkStart w:id="16" w:name="_Toc219337766"/>
       <w:bookmarkStart w:id="17" w:name="_Toc227077987"/>
-      <w:bookmarkStart w:id="18" w:name="_Toc357507496"/>
+      <w:bookmarkStart w:id="18" w:name="_Toc357520554"/>
       <w:r>
         <w:t>Regional</w:t>
       </w:r>
@@ -5916,7 +5922,7 @@
       </w:pPr>
       <w:bookmarkStart w:id="19" w:name="_Toc219337767"/>
       <w:bookmarkStart w:id="20" w:name="_Toc227077988"/>
-      <w:bookmarkStart w:id="21" w:name="_Toc357507497"/>
+      <w:bookmarkStart w:id="21" w:name="_Toc357520555"/>
       <w:r>
         <w:t>Adresseringsmodell</w:t>
       </w:r>
@@ -6951,7 +6957,7 @@
         <w:ind w:right="838" w:firstLine="0"/>
       </w:pPr>
       <w:bookmarkStart w:id="28" w:name="_Toc227077993"/>
-      <w:bookmarkStart w:id="29" w:name="_Toc357507498"/>
+      <w:bookmarkStart w:id="29" w:name="_Toc357520556"/>
       <w:r>
         <w:t xml:space="preserve">Aggregerande </w:t>
       </w:r>
@@ -7066,7 +7072,7 @@
       <w:bookmarkStart w:id="34" w:name="_Ref356978712"/>
       <w:bookmarkStart w:id="35" w:name="_Ref356980548"/>
       <w:bookmarkStart w:id="36" w:name="_Ref231354801"/>
-      <w:bookmarkStart w:id="37" w:name="_Toc357507499"/>
+      <w:bookmarkStart w:id="37" w:name="_Toc357520557"/>
       <w:r>
         <w:t>Informationssäkerhet</w:t>
       </w:r>
@@ -7700,7 +7706,7 @@
       </w:pPr>
       <w:bookmarkStart w:id="44" w:name="_Toc219337774"/>
       <w:bookmarkStart w:id="45" w:name="_Toc227077998"/>
-      <w:bookmarkStart w:id="46" w:name="_Toc357507500"/>
+      <w:bookmarkStart w:id="46" w:name="_Toc357520558"/>
       <w:r>
         <w:lastRenderedPageBreak/>
         <w:t>Tjänstekontraktens</w:t>
@@ -7911,7 +7917,7 @@
         </w:tabs>
         <w:ind w:right="838" w:firstLine="0"/>
       </w:pPr>
-      <w:bookmarkStart w:id="48" w:name="_Toc357507501"/>
+      <w:bookmarkStart w:id="48" w:name="_Toc357520559"/>
       <w:r>
         <w:t>Generella regler</w:t>
       </w:r>
@@ -7934,7 +7940,7 @@
         </w:tabs>
         <w:ind w:right="838" w:firstLine="0"/>
       </w:pPr>
-      <w:bookmarkStart w:id="49" w:name="_Toc357507502"/>
+      <w:bookmarkStart w:id="49" w:name="_Toc357520560"/>
       <w:r>
         <w:t>Uppdatering</w:t>
       </w:r>
@@ -10244,7 +10250,7 @@
       </w:pPr>
       <w:bookmarkStart w:id="50" w:name="_Toc219337778"/>
       <w:bookmarkStart w:id="51" w:name="_Toc224895972"/>
-      <w:bookmarkStart w:id="52" w:name="_Toc357507503"/>
+      <w:bookmarkStart w:id="52" w:name="_Toc357520561"/>
       <w:r>
         <w:t>SLA-krav</w:t>
       </w:r>
@@ -10609,7 +10615,7 @@
         <w:ind w:right="838" w:firstLine="0"/>
       </w:pPr>
       <w:bookmarkStart w:id="53" w:name="_Toc224895973"/>
-      <w:bookmarkStart w:id="54" w:name="_Toc357507504"/>
+      <w:bookmarkStart w:id="54" w:name="_Toc357520562"/>
       <w:r>
         <w:t>Gemensamma</w:t>
       </w:r>
@@ -10710,7 +10716,7 @@
       </w:pPr>
       <w:bookmarkStart w:id="55" w:name="_Toc341787026"/>
       <w:bookmarkStart w:id="56" w:name="_Toc219337779"/>
-      <w:bookmarkStart w:id="57" w:name="_Toc357507505"/>
+      <w:bookmarkStart w:id="57" w:name="_Toc357520563"/>
       <w:r>
         <w:lastRenderedPageBreak/>
         <w:t>Format för Datum</w:t>
@@ -10754,7 +10760,7 @@
       </w:pPr>
       <w:bookmarkStart w:id="58" w:name="_Toc341787027"/>
       <w:bookmarkStart w:id="59" w:name="_Toc219337780"/>
-      <w:bookmarkStart w:id="60" w:name="_Toc357507506"/>
+      <w:bookmarkStart w:id="60" w:name="_Toc357520564"/>
       <w:r>
         <w:t>Format för tidpunkter</w:t>
       </w:r>
@@ -10838,7 +10844,7 @@
       </w:pPr>
       <w:bookmarkStart w:id="61" w:name="_Toc341787028"/>
       <w:bookmarkStart w:id="62" w:name="_Toc219337781"/>
-      <w:bookmarkStart w:id="63" w:name="_Toc357507507"/>
+      <w:bookmarkStart w:id="63" w:name="_Toc357520565"/>
       <w:r>
         <w:t>Tidszon för tidpunkter</w:t>
       </w:r>
@@ -10919,7 +10925,7 @@
       </w:pPr>
       <w:bookmarkStart w:id="64" w:name="_Toc341787029"/>
       <w:bookmarkStart w:id="65" w:name="_Toc219337782"/>
-      <w:bookmarkStart w:id="66" w:name="_Toc357507508"/>
+      <w:bookmarkStart w:id="66" w:name="_Toc357520566"/>
       <w:r>
         <w:t>Felhantering</w:t>
       </w:r>
@@ -11044,7 +11050,7 @@
         <w:ind w:right="838" w:firstLine="0"/>
       </w:pPr>
       <w:bookmarkStart w:id="67" w:name="_Toc341787030"/>
-      <w:bookmarkStart w:id="68" w:name="_Toc357507509"/>
+      <w:bookmarkStart w:id="68" w:name="_Toc357520567"/>
       <w:r>
         <w:t>Gemensamma informationskomponenter</w:t>
       </w:r>
@@ -22582,7 +22588,7 @@
         </w:tabs>
         <w:ind w:firstLine="0"/>
       </w:pPr>
-      <w:bookmarkStart w:id="69" w:name="_Toc357507510"/>
+      <w:bookmarkStart w:id="69" w:name="_Toc357520568"/>
       <w:proofErr w:type="spellStart"/>
       <w:r>
         <w:lastRenderedPageBreak/>
@@ -22660,7 +22666,7 @@
         </w:tabs>
         <w:ind w:right="838" w:firstLine="0"/>
       </w:pPr>
-      <w:bookmarkStart w:id="70" w:name="_Toc357507511"/>
+      <w:bookmarkStart w:id="70" w:name="_Toc357520569"/>
       <w:r>
         <w:t>Frivillighet</w:t>
       </w:r>
@@ -22709,7 +22715,7 @@
         </w:tabs>
         <w:ind w:right="838" w:firstLine="0"/>
       </w:pPr>
-      <w:bookmarkStart w:id="71" w:name="_Toc357507512"/>
+      <w:bookmarkStart w:id="71" w:name="_Toc357520570"/>
       <w:r>
         <w:t>Version</w:t>
       </w:r>
@@ -22775,7 +22781,7 @@
         </w:tabs>
         <w:ind w:right="838" w:firstLine="0"/>
       </w:pPr>
-      <w:bookmarkStart w:id="72" w:name="_Toc357507513"/>
+      <w:bookmarkStart w:id="72" w:name="_Toc357520571"/>
       <w:r>
         <w:t>SLA-krav</w:t>
       </w:r>
@@ -22838,7 +22844,7 @@
         <w:ind w:right="838" w:firstLine="0"/>
       </w:pPr>
       <w:bookmarkStart w:id="73" w:name="_Ref356908162"/>
-      <w:bookmarkStart w:id="74" w:name="_Toc357507514"/>
+      <w:bookmarkStart w:id="74" w:name="_Toc357520572"/>
       <w:r>
         <w:t>Särskilda förutsättningar beroende på typ av konsument</w:t>
       </w:r>
@@ -23061,7 +23067,7 @@
         </w:tabs>
         <w:ind w:right="838" w:firstLine="0"/>
       </w:pPr>
-      <w:bookmarkStart w:id="75" w:name="_Toc357507515"/>
+      <w:bookmarkStart w:id="75" w:name="_Toc357520573"/>
       <w:r>
         <w:t>V-MIM</w:t>
       </w:r>
@@ -23246,37 +23252,14 @@
         <w:ind w:right="838"/>
       </w:pPr>
       <w:r>
-        <w:rPr>
-          <w:highlight w:val="yellow"/>
-        </w:rPr>
         <w:t>Modellen beskriver den logiska strukturen för ett svarsmeddelande</w:t>
       </w:r>
       <w:r>
-        <w:rPr>
-          <w:highlight w:val="yellow"/>
-        </w:rPr>
         <w:t>.</w:t>
       </w:r>
       <w:r>
-        <w:rPr>
-          <w:highlight w:val="yellow"/>
-        </w:rPr>
         <w:t xml:space="preserve">  </w:t>
       </w:r>
-      <w:r>
-        <w:rPr>
-          <w:b/>
-          <w:highlight w:val="yellow"/>
-        </w:rPr>
-        <w:t xml:space="preserve">SKALL </w:t>
-      </w:r>
-      <w:r>
-        <w:rPr>
-          <w:b/>
-          <w:highlight w:val="yellow"/>
-        </w:rPr>
-        <w:t>KOMPLETTERAS</w:t>
-      </w:r>
     </w:p>
     <w:p>
       <w:pPr>
@@ -23289,7 +23272,81 @@
     </w:p>
     <w:p>
       <w:pPr>
+        <w:pStyle w:val="Brdtext"/>
+        <w:tabs>
+          <w:tab w:val="left" w:pos="567"/>
+        </w:tabs>
+        <w:ind w:left="0" w:right="838"/>
+      </w:pPr>
+      <w:r>
+        <w:rPr>
+          <w:noProof/>
+          <w:lang w:eastAsia="sv-SE"/>
+        </w:rPr>
+        <w:lastRenderedPageBreak/>
+        <w:drawing>
+          <wp:inline distT="0" distB="0" distL="0" distR="0" wp14:anchorId="1A8093D3" wp14:editId="77D4753F">
+            <wp:extent cx="5688656" cy="8369300"/>
+            <wp:effectExtent l="0" t="0" r="7620" b="0"/>
+            <wp:docPr id="1" name="Bildobjekt 1"/>
+            <wp:cNvGraphicFramePr>
+              <a:graphicFrameLocks xmlns:a="http://schemas.openxmlformats.org/drawingml/2006/main" noChangeAspect="1"/>
+            </wp:cNvGraphicFramePr>
+            <a:graphic xmlns:a="http://schemas.openxmlformats.org/drawingml/2006/main">
+              <a:graphicData uri="http://schemas.openxmlformats.org/drawingml/2006/picture">
+                <pic:pic xmlns:pic="http://schemas.openxmlformats.org/drawingml/2006/picture">
+                  <pic:nvPicPr>
+                    <pic:cNvPr id="0" name="Picture 1"/>
+                    <pic:cNvPicPr>
+                      <a:picLocks noChangeAspect="1" noChangeArrowheads="1"/>
+                    </pic:cNvPicPr>
+                  </pic:nvPicPr>
+                  <pic:blipFill>
+                    <a:blip r:embed="rId19">
+                      <a:extLst>
+                        <a:ext uri="{28A0092B-C50C-407E-A947-70E740481C1C}">
+                          <a14:useLocalDpi xmlns:a14="http://schemas.microsoft.com/office/drawing/2010/main" val="0"/>
+                        </a:ext>
+                      </a:extLst>
+                    </a:blip>
+                    <a:srcRect/>
+                    <a:stretch>
+                      <a:fillRect/>
+                    </a:stretch>
+                  </pic:blipFill>
+                  <pic:spPr bwMode="auto">
+                    <a:xfrm>
+                      <a:off x="0" y="0"/>
+                      <a:ext cx="5692395" cy="8374800"/>
+                    </a:xfrm>
+                    <a:prstGeom prst="rect">
+                      <a:avLst/>
+                    </a:prstGeom>
+                    <a:noFill/>
+                    <a:ln>
+                      <a:noFill/>
+                    </a:ln>
+                  </pic:spPr>
+                </pic:pic>
+              </a:graphicData>
+            </a:graphic>
+          </wp:inline>
+        </w:drawing>
+      </w:r>
+    </w:p>
+    <w:p>
+      <w:pPr>
+        <w:pStyle w:val="Brdtext"/>
+        <w:tabs>
+          <w:tab w:val="left" w:pos="567"/>
+        </w:tabs>
+        <w:ind w:right="838"/>
+      </w:pPr>
+    </w:p>
+    <w:p>
+      <w:pPr>
         <w:pStyle w:val="Rubrik2b"/>
+        <w:keepNext/>
         <w:tabs>
           <w:tab w:val="left" w:pos="567"/>
         </w:tabs>
@@ -23298,8 +23355,9 @@
           <w:color w:val="FF0000"/>
         </w:rPr>
       </w:pPr>
-      <w:bookmarkStart w:id="76" w:name="_Toc357507516"/>
-      <w:r>
+      <w:bookmarkStart w:id="76" w:name="_Toc357520574"/>
+      <w:r>
+        <w:lastRenderedPageBreak/>
         <w:t>Fältregler</w:t>
       </w:r>
       <w:bookmarkEnd w:id="76"/>
@@ -23310,7 +23368,7 @@
     <w:tbl>
       <w:tblPr>
         <w:tblStyle w:val="TableNormal30"/>
-        <w:tblW w:w="9301" w:type="dxa"/>
+        <w:tblW w:w="8734" w:type="dxa"/>
         <w:tblInd w:w="203" w:type="dxa"/>
         <w:tblLayout w:type="fixed"/>
         <w:tblLook w:val="01E0" w:firstRow="1" w:lastRow="1" w:firstColumn="1" w:lastColumn="1" w:noHBand="0" w:noVBand="0"/>
@@ -23318,7 +23376,7 @@
       <w:tblGrid>
         <w:gridCol w:w="2071"/>
         <w:gridCol w:w="1843"/>
-        <w:gridCol w:w="4111"/>
+        <w:gridCol w:w="3544"/>
         <w:gridCol w:w="1276"/>
       </w:tblGrid>
       <w:tr>
@@ -23339,6 +23397,7 @@
           </w:tcPr>
           <w:p>
             <w:pPr>
+              <w:keepNext/>
               <w:tabs>
                 <w:tab w:val="left" w:pos="567"/>
               </w:tabs>
@@ -23356,7 +23415,6 @@
                 <w:sz w:val="20"/>
                 <w:szCs w:val="20"/>
               </w:rPr>
-              <w:lastRenderedPageBreak/>
               <w:t>Na</w:t>
             </w:r>
             <w:r>
@@ -23391,6 +23449,7 @@
           </w:tcPr>
           <w:p>
             <w:pPr>
+              <w:keepNext/>
               <w:spacing w:line="226" w:lineRule="exact"/>
               <w:ind w:left="102"/>
               <w:rPr>
@@ -23428,7 +23487,7 @@
         </w:tc>
         <w:tc>
           <w:tcPr>
-            <w:tcW w:w="4111" w:type="dxa"/>
+            <w:tcW w:w="3544" w:type="dxa"/>
             <w:tcBorders>
               <w:top w:val="single" w:sz="5" w:space="0" w:color="000000"/>
               <w:left w:val="single" w:sz="5" w:space="0" w:color="000000"/>
@@ -23439,6 +23498,7 @@
           </w:tcPr>
           <w:p>
             <w:pPr>
+              <w:keepNext/>
               <w:spacing w:line="226" w:lineRule="exact"/>
               <w:ind w:left="102"/>
               <w:rPr>
@@ -23496,6 +23556,7 @@
           </w:tcPr>
           <w:p>
             <w:pPr>
+              <w:keepNext/>
               <w:spacing w:line="226" w:lineRule="exact"/>
               <w:ind w:left="101"/>
               <w:rPr>
@@ -23556,6 +23617,7 @@
           </w:tcPr>
           <w:p>
             <w:pPr>
+              <w:keepNext/>
               <w:tabs>
                 <w:tab w:val="left" w:pos="567"/>
               </w:tabs>
@@ -23605,11 +23667,15 @@
               <w:right w:val="single" w:sz="5" w:space="0" w:color="000000"/>
             </w:tcBorders>
           </w:tcPr>
-          <w:p/>
-        </w:tc>
-        <w:tc>
-          <w:tcPr>
-            <w:tcW w:w="4111" w:type="dxa"/>
+          <w:p>
+            <w:pPr>
+              <w:keepNext/>
+            </w:pPr>
+          </w:p>
+        </w:tc>
+        <w:tc>
+          <w:tcPr>
+            <w:tcW w:w="3544" w:type="dxa"/>
             <w:tcBorders>
               <w:top w:val="single" w:sz="5" w:space="0" w:color="000000"/>
               <w:left w:val="single" w:sz="5" w:space="0" w:color="000000"/>
@@ -23617,7 +23683,11 @@
               <w:right w:val="single" w:sz="5" w:space="0" w:color="000000"/>
             </w:tcBorders>
           </w:tcPr>
-          <w:p/>
+          <w:p>
+            <w:pPr>
+              <w:keepNext/>
+            </w:pPr>
+          </w:p>
         </w:tc>
         <w:tc>
           <w:tcPr>
@@ -23631,6 +23701,7 @@
           </w:tcPr>
           <w:p>
             <w:pPr>
+              <w:keepNext/>
               <w:tabs>
                 <w:tab w:val="left" w:pos="567"/>
               </w:tabs>
@@ -23656,6 +23727,7 @@
           </w:tcPr>
           <w:p>
             <w:pPr>
+              <w:keepNext/>
               <w:tabs>
                 <w:tab w:val="left" w:pos="567"/>
               </w:tabs>
@@ -23696,6 +23768,7 @@
           </w:tcPr>
           <w:p>
             <w:pPr>
+              <w:keepNext/>
               <w:spacing w:line="226" w:lineRule="exact"/>
               <w:ind w:left="102"/>
               <w:rPr>
@@ -23718,7 +23791,7 @@
         </w:tc>
         <w:tc>
           <w:tcPr>
-            <w:tcW w:w="4111" w:type="dxa"/>
+            <w:tcW w:w="3544" w:type="dxa"/>
             <w:tcBorders>
               <w:top w:val="single" w:sz="5" w:space="0" w:color="000000"/>
               <w:left w:val="single" w:sz="5" w:space="0" w:color="000000"/>
@@ -23728,6 +23801,7 @@
           </w:tcPr>
           <w:p>
             <w:pPr>
+              <w:keepNext/>
               <w:spacing w:line="226" w:lineRule="exact"/>
               <w:ind w:left="102"/>
               <w:rPr>
@@ -23826,6 +23900,7 @@
           </w:tcPr>
           <w:p>
             <w:pPr>
+              <w:keepNext/>
               <w:tabs>
                 <w:tab w:val="left" w:pos="567"/>
               </w:tabs>
@@ -23870,6 +23945,7 @@
           </w:p>
           <w:p>
             <w:pPr>
+              <w:keepNext/>
               <w:tabs>
                 <w:tab w:val="left" w:pos="567"/>
               </w:tabs>
@@ -23962,7 +24038,7 @@
         </w:tc>
         <w:tc>
           <w:tcPr>
-            <w:tcW w:w="4111" w:type="dxa"/>
+            <w:tcW w:w="3544" w:type="dxa"/>
             <w:tcBorders>
               <w:top w:val="single" w:sz="5" w:space="0" w:color="000000"/>
               <w:left w:val="single" w:sz="5" w:space="0" w:color="000000"/>
@@ -24225,7 +24301,7 @@
         </w:tc>
         <w:tc>
           <w:tcPr>
-            <w:tcW w:w="4111" w:type="dxa"/>
+            <w:tcW w:w="3544" w:type="dxa"/>
             <w:tcBorders>
               <w:top w:val="single" w:sz="5" w:space="0" w:color="000000"/>
               <w:left w:val="single" w:sz="5" w:space="0" w:color="000000"/>
@@ -24403,7 +24479,7 @@
         </w:tc>
         <w:tc>
           <w:tcPr>
-            <w:tcW w:w="4111" w:type="dxa"/>
+            <w:tcW w:w="3544" w:type="dxa"/>
             <w:tcBorders>
               <w:top w:val="single" w:sz="5" w:space="0" w:color="000000"/>
               <w:left w:val="single" w:sz="5" w:space="0" w:color="000000"/>
@@ -24728,7 +24804,7 @@
         </w:tc>
         <w:tc>
           <w:tcPr>
-            <w:tcW w:w="4111" w:type="dxa"/>
+            <w:tcW w:w="3544" w:type="dxa"/>
             <w:tcBorders>
               <w:top w:val="single" w:sz="5" w:space="0" w:color="000000"/>
               <w:left w:val="single" w:sz="5" w:space="0" w:color="000000"/>
@@ -24863,7 +24939,7 @@
         </w:tc>
         <w:tc>
           <w:tcPr>
-            <w:tcW w:w="4111" w:type="dxa"/>
+            <w:tcW w:w="3544" w:type="dxa"/>
             <w:tcBorders>
               <w:top w:val="single" w:sz="5" w:space="0" w:color="000000"/>
               <w:left w:val="single" w:sz="5" w:space="0" w:color="000000"/>
@@ -24981,7 +25057,7 @@
         </w:tc>
         <w:tc>
           <w:tcPr>
-            <w:tcW w:w="4111" w:type="dxa"/>
+            <w:tcW w:w="3544" w:type="dxa"/>
             <w:tcBorders>
               <w:top w:val="single" w:sz="5" w:space="0" w:color="000000"/>
               <w:left w:val="single" w:sz="5" w:space="0" w:color="000000"/>
@@ -25129,7 +25205,7 @@
         </w:tc>
         <w:tc>
           <w:tcPr>
-            <w:tcW w:w="4111" w:type="dxa"/>
+            <w:tcW w:w="3544" w:type="dxa"/>
             <w:tcBorders>
               <w:top w:val="single" w:sz="5" w:space="0" w:color="000000"/>
               <w:left w:val="single" w:sz="5" w:space="0" w:color="000000"/>
@@ -25326,7 +25402,7 @@
         </w:tc>
         <w:tc>
           <w:tcPr>
-            <w:tcW w:w="4111" w:type="dxa"/>
+            <w:tcW w:w="3544" w:type="dxa"/>
             <w:tcBorders>
               <w:top w:val="single" w:sz="5" w:space="0" w:color="000000"/>
               <w:left w:val="single" w:sz="5" w:space="0" w:color="000000"/>
@@ -25614,7 +25690,7 @@
         </w:tc>
         <w:tc>
           <w:tcPr>
-            <w:tcW w:w="4111" w:type="dxa"/>
+            <w:tcW w:w="3544" w:type="dxa"/>
             <w:tcBorders>
               <w:top w:val="single" w:sz="5" w:space="0" w:color="000000"/>
               <w:left w:val="single" w:sz="5" w:space="0" w:color="000000"/>
@@ -25834,6 +25910,7 @@
                 <w:szCs w:val="20"/>
                 <w:lang w:val="en-US"/>
               </w:rPr>
+              <w:lastRenderedPageBreak/>
               <w:t>../../</w:t>
             </w:r>
             <w:proofErr w:type="spellStart"/>
@@ -25896,7 +25973,7 @@
         </w:tc>
         <w:tc>
           <w:tcPr>
-            <w:tcW w:w="4111" w:type="dxa"/>
+            <w:tcW w:w="3544" w:type="dxa"/>
             <w:tcBorders>
               <w:top w:val="single" w:sz="5" w:space="0" w:color="000000"/>
               <w:left w:val="single" w:sz="5" w:space="0" w:color="000000"/>
@@ -26052,7 +26129,6 @@
                 <w:sz w:val="20"/>
                 <w:szCs w:val="20"/>
               </w:rPr>
-              <w:lastRenderedPageBreak/>
               <w:t>..</w:t>
             </w:r>
             <w:proofErr w:type="gramEnd"/>
@@ -26098,7 +26174,7 @@
         </w:tc>
         <w:tc>
           <w:tcPr>
-            <w:tcW w:w="4111" w:type="dxa"/>
+            <w:tcW w:w="3544" w:type="dxa"/>
             <w:tcBorders>
               <w:top w:val="single" w:sz="5" w:space="0" w:color="000000"/>
               <w:left w:val="single" w:sz="5" w:space="0" w:color="000000"/>
@@ -26290,7 +26366,7 @@
         </w:tc>
         <w:tc>
           <w:tcPr>
-            <w:tcW w:w="4111" w:type="dxa"/>
+            <w:tcW w:w="3544" w:type="dxa"/>
             <w:tcBorders>
               <w:top w:val="single" w:sz="5" w:space="0" w:color="000000"/>
               <w:left w:val="single" w:sz="5" w:space="0" w:color="000000"/>
@@ -26497,7 +26573,7 @@
         </w:tc>
         <w:tc>
           <w:tcPr>
-            <w:tcW w:w="4111" w:type="dxa"/>
+            <w:tcW w:w="3544" w:type="dxa"/>
             <w:tcBorders>
               <w:top w:val="single" w:sz="5" w:space="0" w:color="000000"/>
               <w:left w:val="single" w:sz="5" w:space="0" w:color="000000"/>
@@ -26755,7 +26831,7 @@
         </w:tc>
         <w:tc>
           <w:tcPr>
-            <w:tcW w:w="4111" w:type="dxa"/>
+            <w:tcW w:w="3544" w:type="dxa"/>
             <w:tcBorders>
               <w:top w:val="single" w:sz="5" w:space="0" w:color="000000"/>
               <w:left w:val="single" w:sz="5" w:space="0" w:color="000000"/>
@@ -26921,7 +26997,7 @@
         </w:tc>
         <w:tc>
           <w:tcPr>
-            <w:tcW w:w="4111" w:type="dxa"/>
+            <w:tcW w:w="3544" w:type="dxa"/>
             <w:tcBorders>
               <w:top w:val="single" w:sz="5" w:space="0" w:color="000000"/>
               <w:left w:val="single" w:sz="5" w:space="0" w:color="000000"/>
@@ -27136,7 +27212,7 @@
         </w:tc>
         <w:tc>
           <w:tcPr>
-            <w:tcW w:w="4111" w:type="dxa"/>
+            <w:tcW w:w="3544" w:type="dxa"/>
             <w:tcBorders>
               <w:top w:val="single" w:sz="5" w:space="0" w:color="000000"/>
               <w:left w:val="single" w:sz="5" w:space="0" w:color="000000"/>
@@ -27321,7 +27397,7 @@
         </w:tc>
         <w:tc>
           <w:tcPr>
-            <w:tcW w:w="4111" w:type="dxa"/>
+            <w:tcW w:w="3544" w:type="dxa"/>
             <w:tcBorders>
               <w:top w:val="single" w:sz="5" w:space="0" w:color="000000"/>
               <w:left w:val="single" w:sz="5" w:space="0" w:color="000000"/>
@@ -27439,7 +27515,7 @@
       </w:tr>
       <w:tr>
         <w:trPr>
-          <w:trHeight w:hRule="exact" w:val="572"/>
+          <w:trHeight w:hRule="exact" w:val="974"/>
           <w:tblHeader/>
         </w:trPr>
         <w:tc>
@@ -27520,7 +27596,7 @@
         </w:tc>
         <w:tc>
           <w:tcPr>
-            <w:tcW w:w="4111" w:type="dxa"/>
+            <w:tcW w:w="3544" w:type="dxa"/>
             <w:tcBorders>
               <w:top w:val="single" w:sz="5" w:space="0" w:color="000000"/>
               <w:left w:val="single" w:sz="5" w:space="0" w:color="000000"/>
@@ -27683,7 +27759,7 @@
         </w:tc>
         <w:tc>
           <w:tcPr>
-            <w:tcW w:w="4111" w:type="dxa"/>
+            <w:tcW w:w="3544" w:type="dxa"/>
             <w:tcBorders>
               <w:top w:val="single" w:sz="5" w:space="0" w:color="000000"/>
               <w:left w:val="single" w:sz="5" w:space="0" w:color="000000"/>
@@ -27846,7 +27922,7 @@
         </w:tc>
         <w:tc>
           <w:tcPr>
-            <w:tcW w:w="4111" w:type="dxa"/>
+            <w:tcW w:w="3544" w:type="dxa"/>
             <w:tcBorders>
               <w:top w:val="single" w:sz="5" w:space="0" w:color="000000"/>
               <w:left w:val="single" w:sz="5" w:space="0" w:color="000000"/>
@@ -28009,7 +28085,7 @@
         </w:tc>
         <w:tc>
           <w:tcPr>
-            <w:tcW w:w="4111" w:type="dxa"/>
+            <w:tcW w:w="3544" w:type="dxa"/>
             <w:tcBorders>
               <w:top w:val="single" w:sz="5" w:space="0" w:color="000000"/>
               <w:left w:val="single" w:sz="5" w:space="0" w:color="000000"/>
@@ -28175,7 +28251,7 @@
         </w:tc>
         <w:tc>
           <w:tcPr>
-            <w:tcW w:w="4111" w:type="dxa"/>
+            <w:tcW w:w="3544" w:type="dxa"/>
             <w:tcBorders>
               <w:top w:val="single" w:sz="5" w:space="0" w:color="000000"/>
               <w:left w:val="single" w:sz="5" w:space="0" w:color="000000"/>
@@ -28351,7 +28427,7 @@
         </w:tc>
         <w:tc>
           <w:tcPr>
-            <w:tcW w:w="4111" w:type="dxa"/>
+            <w:tcW w:w="3544" w:type="dxa"/>
             <w:tcBorders>
               <w:top w:val="single" w:sz="5" w:space="0" w:color="000000"/>
               <w:left w:val="single" w:sz="5" w:space="0" w:color="000000"/>
@@ -28482,6 +28558,7 @@
                 <w:sz w:val="20"/>
                 <w:szCs w:val="20"/>
               </w:rPr>
+              <w:lastRenderedPageBreak/>
               <w:t>..</w:t>
             </w:r>
             <w:proofErr w:type="gramEnd"/>
@@ -28535,7 +28612,7 @@
         </w:tc>
         <w:tc>
           <w:tcPr>
-            <w:tcW w:w="4111" w:type="dxa"/>
+            <w:tcW w:w="3544" w:type="dxa"/>
             <w:tcBorders>
               <w:top w:val="single" w:sz="5" w:space="0" w:color="000000"/>
               <w:left w:val="single" w:sz="5" w:space="0" w:color="000000"/>
@@ -28658,7 +28735,6 @@
                 <w:sz w:val="20"/>
                 <w:szCs w:val="20"/>
               </w:rPr>
-              <w:lastRenderedPageBreak/>
               <w:t>..</w:t>
             </w:r>
             <w:proofErr w:type="gramEnd"/>
@@ -28719,7 +28795,7 @@
         </w:tc>
         <w:tc>
           <w:tcPr>
-            <w:tcW w:w="4111" w:type="dxa"/>
+            <w:tcW w:w="3544" w:type="dxa"/>
             <w:tcBorders>
               <w:top w:val="single" w:sz="5" w:space="0" w:color="000000"/>
               <w:left w:val="single" w:sz="5" w:space="0" w:color="000000"/>
@@ -28931,7 +29007,7 @@
         </w:tc>
         <w:tc>
           <w:tcPr>
-            <w:tcW w:w="4111" w:type="dxa"/>
+            <w:tcW w:w="3544" w:type="dxa"/>
             <w:tcBorders>
               <w:top w:val="single" w:sz="5" w:space="0" w:color="000000"/>
               <w:left w:val="single" w:sz="5" w:space="0" w:color="000000"/>
@@ -29111,7 +29187,7 @@
         </w:tc>
         <w:tc>
           <w:tcPr>
-            <w:tcW w:w="4111" w:type="dxa"/>
+            <w:tcW w:w="3544" w:type="dxa"/>
             <w:tcBorders>
               <w:top w:val="single" w:sz="5" w:space="0" w:color="000000"/>
               <w:left w:val="single" w:sz="5" w:space="0" w:color="000000"/>
@@ -29300,7 +29376,7 @@
         </w:tc>
         <w:tc>
           <w:tcPr>
-            <w:tcW w:w="4111" w:type="dxa"/>
+            <w:tcW w:w="3544" w:type="dxa"/>
             <w:tcBorders>
               <w:top w:val="single" w:sz="5" w:space="0" w:color="000000"/>
               <w:left w:val="single" w:sz="5" w:space="0" w:color="000000"/>
@@ -29471,7 +29547,7 @@
         </w:tc>
         <w:tc>
           <w:tcPr>
-            <w:tcW w:w="4111" w:type="dxa"/>
+            <w:tcW w:w="3544" w:type="dxa"/>
             <w:tcBorders>
               <w:top w:val="single" w:sz="5" w:space="0" w:color="000000"/>
               <w:left w:val="single" w:sz="5" w:space="0" w:color="000000"/>
@@ -29642,7 +29718,7 @@
         </w:tc>
         <w:tc>
           <w:tcPr>
-            <w:tcW w:w="4111" w:type="dxa"/>
+            <w:tcW w:w="3544" w:type="dxa"/>
             <w:tcBorders>
               <w:top w:val="single" w:sz="5" w:space="0" w:color="000000"/>
               <w:left w:val="single" w:sz="5" w:space="0" w:color="000000"/>
@@ -29808,7 +29884,7 @@
         </w:tc>
         <w:tc>
           <w:tcPr>
-            <w:tcW w:w="4111" w:type="dxa"/>
+            <w:tcW w:w="3544" w:type="dxa"/>
             <w:tcBorders>
               <w:top w:val="single" w:sz="5" w:space="0" w:color="000000"/>
               <w:left w:val="single" w:sz="5" w:space="0" w:color="000000"/>
@@ -29992,7 +30068,7 @@
         </w:tc>
         <w:tc>
           <w:tcPr>
-            <w:tcW w:w="4111" w:type="dxa"/>
+            <w:tcW w:w="3544" w:type="dxa"/>
             <w:tcBorders>
               <w:top w:val="single" w:sz="5" w:space="0" w:color="000000"/>
               <w:left w:val="single" w:sz="5" w:space="0" w:color="000000"/>
@@ -30158,7 +30234,7 @@
         </w:tc>
         <w:tc>
           <w:tcPr>
-            <w:tcW w:w="4111" w:type="dxa"/>
+            <w:tcW w:w="3544" w:type="dxa"/>
             <w:tcBorders>
               <w:top w:val="single" w:sz="5" w:space="0" w:color="000000"/>
               <w:left w:val="single" w:sz="5" w:space="0" w:color="000000"/>
@@ -30453,7 +30529,7 @@
         </w:tc>
         <w:tc>
           <w:tcPr>
-            <w:tcW w:w="4111" w:type="dxa"/>
+            <w:tcW w:w="3544" w:type="dxa"/>
             <w:tcBorders>
               <w:top w:val="single" w:sz="5" w:space="0" w:color="000000"/>
               <w:left w:val="single" w:sz="5" w:space="0" w:color="000000"/>
@@ -30624,7 +30700,7 @@
         </w:tc>
         <w:tc>
           <w:tcPr>
-            <w:tcW w:w="4111" w:type="dxa"/>
+            <w:tcW w:w="3544" w:type="dxa"/>
             <w:tcBorders>
               <w:top w:val="single" w:sz="5" w:space="0" w:color="000000"/>
               <w:left w:val="single" w:sz="5" w:space="0" w:color="000000"/>
@@ -30790,7 +30866,7 @@
         </w:tc>
         <w:tc>
           <w:tcPr>
-            <w:tcW w:w="4111" w:type="dxa"/>
+            <w:tcW w:w="3544" w:type="dxa"/>
             <w:tcBorders>
               <w:top w:val="single" w:sz="5" w:space="0" w:color="000000"/>
               <w:left w:val="single" w:sz="5" w:space="0" w:color="000000"/>
@@ -31399,7 +31475,7 @@
             <w:rPr>
               <w:noProof/>
             </w:rPr>
-            <w:t>3</w:t>
+            <w:t>26</w:t>
           </w:r>
           <w:r>
             <w:rPr>
@@ -31423,7 +31499,7 @@
             <w:rPr>
               <w:noProof/>
             </w:rPr>
-            <w:t>28</w:t>
+            <w:t>29</w:t>
           </w:r>
           <w:r>
             <w:rPr>
@@ -35649,7 +35725,7 @@
 </file>
 
 <file path=customXml/itemProps1.xml><?xml version="1.0" encoding="utf-8"?>
-<ds:datastoreItem xmlns:ds="http://schemas.openxmlformats.org/officeDocument/2006/customXml" ds:itemID="{515BD4E3-6F6A-48E9-BDAE-EB863DEAB5E7}">
+<ds:datastoreItem xmlns:ds="http://schemas.openxmlformats.org/officeDocument/2006/customXml" ds:itemID="{6DFEE3F7-88D7-44C1-8F3C-57BD8788BC0C}">
   <ds:schemaRefs>
     <ds:schemaRef ds:uri="http://schemas.openxmlformats.org/officeDocument/2006/bibliography"/>
   </ds:schemaRefs>

</xml_diff>

<commit_message>
Ändring av beskrivningen för inparametern TimePeriod samt DocumentTime i PatientSummaryHeader
</commit_message>
<xml_diff>
--- a/ServiceInteractions/riv/clinicalprocess/activityprescription/actoutcome/trunk/docs/Tjänstekontraktsbeskrivning_riv_clinicalprocess_activityprescription_actoutcome.docx
+++ b/ServiceInteractions/riv/clinicalprocess/activityprescription/actoutcome/trunk/docs/Tjänstekontraktsbeskrivning_riv_clinicalprocess_activityprescription_actoutcome.docx
@@ -322,7 +322,7 @@
           <w:rFonts w:ascii="Arial" w:hAnsi="Arial"/>
           <w:sz w:val="36"/>
         </w:rPr>
-        <w:t>7</w:t>
+        <w:t>8</w:t>
       </w:r>
     </w:p>
     <w:p>
@@ -1013,7 +1013,21 @@
               <w:rPr>
                 <w:sz w:val="20"/>
               </w:rPr>
-              <w:t xml:space="preserve"> system där HSAid-data </w:t>
+              <w:t xml:space="preserve"> system där </w:t>
+            </w:r>
+            <w:proofErr w:type="spellStart"/>
+            <w:r>
+              <w:rPr>
+                <w:sz w:val="20"/>
+              </w:rPr>
+              <w:t>HSAid</w:t>
+            </w:r>
+            <w:proofErr w:type="spellEnd"/>
+            <w:r>
+              <w:rPr>
+                <w:sz w:val="20"/>
+              </w:rPr>
+              <w:t xml:space="preserve">-data </w:t>
             </w:r>
             <w:proofErr w:type="gramStart"/>
             <w:r>
@@ -1531,6 +1545,144 @@
               </w:rPr>
               <w:t>Marcus Claus</w:t>
             </w:r>
+          </w:p>
+        </w:tc>
+        <w:tc>
+          <w:tcPr>
+            <w:tcW w:w="1241" w:type="dxa"/>
+          </w:tcPr>
+          <w:p>
+            <w:pPr>
+              <w:rPr>
+                <w:sz w:val="20"/>
+              </w:rPr>
+            </w:pPr>
+          </w:p>
+        </w:tc>
+      </w:tr>
+      <w:tr>
+        <w:tc>
+          <w:tcPr>
+            <w:tcW w:w="850" w:type="dxa"/>
+          </w:tcPr>
+          <w:p>
+            <w:pPr>
+              <w:rPr>
+                <w:sz w:val="20"/>
+              </w:rPr>
+            </w:pPr>
+            <w:r>
+              <w:rPr>
+                <w:sz w:val="20"/>
+              </w:rPr>
+              <w:t>PA8</w:t>
+            </w:r>
+          </w:p>
+        </w:tc>
+        <w:tc>
+          <w:tcPr>
+            <w:tcW w:w="1668" w:type="dxa"/>
+          </w:tcPr>
+          <w:p>
+            <w:pPr>
+              <w:rPr>
+                <w:sz w:val="20"/>
+              </w:rPr>
+            </w:pPr>
+            <w:r>
+              <w:rPr>
+                <w:sz w:val="20"/>
+              </w:rPr>
+              <w:t>2013-06-27</w:t>
+            </w:r>
+          </w:p>
+        </w:tc>
+        <w:tc>
+          <w:tcPr>
+            <w:tcW w:w="3827" w:type="dxa"/>
+          </w:tcPr>
+          <w:p>
+            <w:pPr>
+              <w:rPr>
+                <w:sz w:val="20"/>
+              </w:rPr>
+            </w:pPr>
+            <w:r>
+              <w:rPr>
+                <w:sz w:val="20"/>
+              </w:rPr>
+              <w:t xml:space="preserve">Ändring av beskrivningen för </w:t>
+            </w:r>
+            <w:proofErr w:type="spellStart"/>
+            <w:r>
+              <w:rPr>
+                <w:sz w:val="20"/>
+              </w:rPr>
+              <w:t>inparametern</w:t>
+            </w:r>
+            <w:proofErr w:type="spellEnd"/>
+            <w:r>
+              <w:rPr>
+                <w:sz w:val="20"/>
+              </w:rPr>
+              <w:t xml:space="preserve"> </w:t>
+            </w:r>
+            <w:proofErr w:type="spellStart"/>
+            <w:r>
+              <w:rPr>
+                <w:sz w:val="20"/>
+              </w:rPr>
+              <w:t>TimePeriod</w:t>
+            </w:r>
+            <w:proofErr w:type="spellEnd"/>
+            <w:r>
+              <w:rPr>
+                <w:sz w:val="20"/>
+              </w:rPr>
+              <w:t xml:space="preserve"> samt </w:t>
+            </w:r>
+            <w:proofErr w:type="spellStart"/>
+            <w:r>
+              <w:rPr>
+                <w:sz w:val="20"/>
+              </w:rPr>
+              <w:t>DocumentTime</w:t>
+            </w:r>
+            <w:proofErr w:type="spellEnd"/>
+            <w:r>
+              <w:rPr>
+                <w:sz w:val="20"/>
+              </w:rPr>
+              <w:t xml:space="preserve"> i </w:t>
+            </w:r>
+            <w:proofErr w:type="spellStart"/>
+            <w:r>
+              <w:rPr>
+                <w:sz w:val="20"/>
+              </w:rPr>
+              <w:t>PatientSummaryHeader</w:t>
+            </w:r>
+            <w:proofErr w:type="spellEnd"/>
+          </w:p>
+        </w:tc>
+        <w:tc>
+          <w:tcPr>
+            <w:tcW w:w="1560" w:type="dxa"/>
+          </w:tcPr>
+          <w:p>
+            <w:pPr>
+              <w:rPr>
+                <w:sz w:val="20"/>
+              </w:rPr>
+            </w:pPr>
+            <w:r>
+              <w:rPr>
+                <w:sz w:val="20"/>
+              </w:rPr>
+              <w:t>Göran Oettinger</w:t>
+            </w:r>
+            <w:bookmarkStart w:id="2" w:name="_GoBack"/>
+            <w:bookmarkEnd w:id="2"/>
           </w:p>
         </w:tc>
         <w:tc>
@@ -1593,12 +1745,12 @@
           <w:szCs w:val="20"/>
         </w:rPr>
       </w:pPr>
-      <w:bookmarkStart w:id="2" w:name="_Toc357520546"/>
+      <w:bookmarkStart w:id="3" w:name="_Toc357520546"/>
       <w:r>
         <w:lastRenderedPageBreak/>
         <w:t>Innehållsförteckning</w:t>
       </w:r>
-      <w:bookmarkEnd w:id="2"/>
+      <w:bookmarkEnd w:id="3"/>
     </w:p>
     <w:p>
       <w:pPr>
@@ -4071,14 +4223,14 @@
         </w:tabs>
         <w:ind w:right="838" w:firstLine="0"/>
       </w:pPr>
-      <w:bookmarkStart w:id="3" w:name="_Toc341787023"/>
-      <w:bookmarkStart w:id="4" w:name="_Toc357520547"/>
+      <w:bookmarkStart w:id="4" w:name="_Toc341787023"/>
+      <w:bookmarkStart w:id="5" w:name="_Toc357520547"/>
       <w:r>
         <w:lastRenderedPageBreak/>
         <w:t>Inledning</w:t>
       </w:r>
-      <w:bookmarkEnd w:id="3"/>
       <w:bookmarkEnd w:id="4"/>
+      <w:bookmarkEnd w:id="5"/>
     </w:p>
     <w:p>
       <w:pPr>
@@ -4245,11 +4397,11 @@
         </w:tabs>
         <w:ind w:right="838" w:firstLine="0"/>
       </w:pPr>
-      <w:bookmarkStart w:id="5" w:name="_Toc357520548"/>
+      <w:bookmarkStart w:id="6" w:name="_Toc357520548"/>
       <w:r>
         <w:t>Användningsområden</w:t>
       </w:r>
-      <w:bookmarkEnd w:id="5"/>
+      <w:bookmarkEnd w:id="6"/>
     </w:p>
     <w:p>
       <w:pPr>
@@ -4509,11 +4661,11 @@
         </w:tabs>
         <w:ind w:right="838" w:firstLine="0"/>
       </w:pPr>
-      <w:bookmarkStart w:id="6" w:name="_Toc357520549"/>
+      <w:bookmarkStart w:id="7" w:name="_Toc357520549"/>
       <w:r>
         <w:t>Övrigt</w:t>
       </w:r>
-      <w:bookmarkEnd w:id="6"/>
+      <w:bookmarkEnd w:id="7"/>
     </w:p>
     <w:p>
       <w:pPr>
@@ -4630,12 +4782,12 @@
         </w:tabs>
         <w:ind w:right="838" w:firstLine="0"/>
       </w:pPr>
-      <w:bookmarkStart w:id="7" w:name="_Toc357520550"/>
+      <w:bookmarkStart w:id="8" w:name="_Toc357520550"/>
       <w:r>
         <w:lastRenderedPageBreak/>
         <w:t>Arbetsgrupp</w:t>
       </w:r>
-      <w:bookmarkEnd w:id="7"/>
+      <w:bookmarkEnd w:id="8"/>
     </w:p>
     <w:p>
       <w:pPr>
@@ -4989,7 +5141,7 @@
           <w:lang w:eastAsia="en-US"/>
         </w:rPr>
       </w:pPr>
-      <w:bookmarkStart w:id="8" w:name="_Toc219337763"/>
+      <w:bookmarkStart w:id="9" w:name="_Toc219337763"/>
       <w:r>
         <w:br w:type="page"/>
       </w:r>
@@ -5006,13 +5158,13 @@
           <w:bCs w:val="0"/>
         </w:rPr>
       </w:pPr>
-      <w:bookmarkStart w:id="9" w:name="_Toc357520551"/>
+      <w:bookmarkStart w:id="10" w:name="_Toc357520551"/>
       <w:r>
         <w:lastRenderedPageBreak/>
         <w:t>Tjänstedomänens arkitektur</w:t>
       </w:r>
-      <w:bookmarkEnd w:id="8"/>
       <w:bookmarkEnd w:id="9"/>
+      <w:bookmarkEnd w:id="10"/>
     </w:p>
     <w:p>
       <w:pPr>
@@ -5055,13 +5207,13 @@
         </w:tabs>
         <w:ind w:right="838" w:firstLine="0"/>
       </w:pPr>
-      <w:bookmarkStart w:id="10" w:name="_Toc219337764"/>
-      <w:bookmarkStart w:id="11" w:name="_Toc357520552"/>
+      <w:bookmarkStart w:id="11" w:name="_Toc219337764"/>
+      <w:bookmarkStart w:id="12" w:name="_Toc357520552"/>
       <w:r>
         <w:t>Övergripande</w:t>
       </w:r>
-      <w:bookmarkEnd w:id="10"/>
       <w:bookmarkEnd w:id="11"/>
+      <w:bookmarkEnd w:id="12"/>
     </w:p>
     <w:p>
       <w:pPr>
@@ -5468,9 +5620,9 @@
         </w:tabs>
         <w:ind w:right="839" w:firstLine="0"/>
       </w:pPr>
-      <w:bookmarkStart w:id="12" w:name="_Toc219337765"/>
-      <w:bookmarkStart w:id="13" w:name="_Toc227077986"/>
-      <w:bookmarkStart w:id="14" w:name="_Toc357520553"/>
+      <w:bookmarkStart w:id="13" w:name="_Toc219337765"/>
+      <w:bookmarkStart w:id="14" w:name="_Toc227077986"/>
+      <w:bookmarkStart w:id="15" w:name="_Toc357520553"/>
       <w:r>
         <w:lastRenderedPageBreak/>
         <w:t>Nationell</w:t>
@@ -5478,9 +5630,9 @@
       <w:r>
         <w:t xml:space="preserve"> användning</w:t>
       </w:r>
-      <w:bookmarkEnd w:id="12"/>
       <w:bookmarkEnd w:id="13"/>
       <w:bookmarkEnd w:id="14"/>
+      <w:bookmarkEnd w:id="15"/>
     </w:p>
     <w:p>
       <w:pPr>
@@ -5789,9 +5941,9 @@
         </w:tabs>
         <w:ind w:right="838" w:firstLine="0"/>
       </w:pPr>
-      <w:bookmarkStart w:id="15" w:name="_Toc219337766"/>
-      <w:bookmarkStart w:id="16" w:name="_Toc227077987"/>
-      <w:bookmarkStart w:id="17" w:name="_Toc357520554"/>
+      <w:bookmarkStart w:id="16" w:name="_Toc219337766"/>
+      <w:bookmarkStart w:id="17" w:name="_Toc227077987"/>
+      <w:bookmarkStart w:id="18" w:name="_Toc357520554"/>
       <w:r>
         <w:t>Regional</w:t>
       </w:r>
@@ -5801,9 +5953,9 @@
       <w:r>
         <w:t>användning</w:t>
       </w:r>
-      <w:bookmarkEnd w:id="15"/>
       <w:bookmarkEnd w:id="16"/>
       <w:bookmarkEnd w:id="17"/>
+      <w:bookmarkEnd w:id="18"/>
     </w:p>
     <w:p>
       <w:pPr>
@@ -5918,15 +6070,15 @@
         </w:tabs>
         <w:ind w:right="838" w:firstLine="0"/>
       </w:pPr>
-      <w:bookmarkStart w:id="18" w:name="_Toc219337767"/>
-      <w:bookmarkStart w:id="19" w:name="_Toc227077988"/>
-      <w:bookmarkStart w:id="20" w:name="_Toc357520555"/>
+      <w:bookmarkStart w:id="19" w:name="_Toc219337767"/>
+      <w:bookmarkStart w:id="20" w:name="_Toc227077988"/>
+      <w:bookmarkStart w:id="21" w:name="_Toc357520555"/>
       <w:r>
         <w:t>Adresseringsmodell</w:t>
       </w:r>
-      <w:bookmarkEnd w:id="18"/>
       <w:bookmarkEnd w:id="19"/>
       <w:bookmarkEnd w:id="20"/>
+      <w:bookmarkEnd w:id="21"/>
     </w:p>
     <w:p>
       <w:pPr>
@@ -6095,13 +6247,13 @@
       <w:pPr>
         <w:pStyle w:val="Rubrik3b"/>
       </w:pPr>
-      <w:bookmarkStart w:id="21" w:name="_Toc219337768"/>
-      <w:bookmarkStart w:id="22" w:name="_Toc227077989"/>
+      <w:bookmarkStart w:id="22" w:name="_Toc219337768"/>
+      <w:bookmarkStart w:id="23" w:name="_Toc227077989"/>
       <w:r>
         <w:t>Adressering vid nationell användning</w:t>
       </w:r>
-      <w:bookmarkEnd w:id="21"/>
       <w:bookmarkEnd w:id="22"/>
+      <w:bookmarkEnd w:id="23"/>
     </w:p>
     <w:p>
       <w:pPr>
@@ -6229,8 +6381,8 @@
         <w:keepNext/>
         <w:keepLines/>
       </w:pPr>
-      <w:bookmarkStart w:id="23" w:name="_Toc219337769"/>
-      <w:bookmarkStart w:id="24" w:name="_Toc227077990"/>
+      <w:bookmarkStart w:id="24" w:name="_Toc219337769"/>
+      <w:bookmarkStart w:id="25" w:name="_Toc227077990"/>
       <w:r>
         <w:lastRenderedPageBreak/>
         <w:t>Adressering</w:t>
@@ -6244,8 +6396,8 @@
       <w:r>
         <w:t xml:space="preserve"> användning</w:t>
       </w:r>
-      <w:bookmarkEnd w:id="23"/>
       <w:bookmarkEnd w:id="24"/>
+      <w:bookmarkEnd w:id="25"/>
     </w:p>
     <w:p>
       <w:pPr>
@@ -6374,7 +6526,7 @@
         <w:keepNext/>
         <w:keepLines/>
       </w:pPr>
-      <w:bookmarkStart w:id="25" w:name="_Toc227077991"/>
+      <w:bookmarkStart w:id="26" w:name="_Toc227077991"/>
       <w:r>
         <w:t xml:space="preserve">Adressering </w:t>
       </w:r>
@@ -6384,7 +6536,7 @@
       <w:r>
         <w:t xml:space="preserve"> till ett källsystem</w:t>
       </w:r>
-      <w:bookmarkEnd w:id="25"/>
+      <w:bookmarkEnd w:id="26"/>
     </w:p>
     <w:p>
       <w:pPr>
@@ -6691,12 +6843,12 @@
         <w:keepNext/>
         <w:keepLines/>
       </w:pPr>
-      <w:bookmarkStart w:id="26" w:name="_Toc227077992"/>
+      <w:bookmarkStart w:id="27" w:name="_Toc227077992"/>
       <w:r>
         <w:lastRenderedPageBreak/>
         <w:t>Sammanfattning av adresseringsmodell</w:t>
       </w:r>
-      <w:bookmarkEnd w:id="26"/>
+      <w:bookmarkEnd w:id="27"/>
     </w:p>
     <w:p>
       <w:pPr>
@@ -6954,16 +7106,16 @@
         </w:tabs>
         <w:ind w:right="838" w:firstLine="0"/>
       </w:pPr>
-      <w:bookmarkStart w:id="27" w:name="_Toc227077993"/>
-      <w:bookmarkStart w:id="28" w:name="_Toc357520556"/>
+      <w:bookmarkStart w:id="28" w:name="_Toc227077993"/>
+      <w:bookmarkStart w:id="29" w:name="_Toc357520556"/>
       <w:r>
         <w:t xml:space="preserve">Aggregerande </w:t>
       </w:r>
       <w:r>
         <w:t>tjänster</w:t>
       </w:r>
-      <w:bookmarkEnd w:id="27"/>
       <w:bookmarkEnd w:id="28"/>
+      <w:bookmarkEnd w:id="29"/>
     </w:p>
     <w:p>
       <w:pPr>
@@ -7063,20 +7215,19 @@
         </w:tabs>
         <w:ind w:right="838" w:firstLine="0"/>
       </w:pPr>
-      <w:bookmarkStart w:id="29" w:name="_Toc219337770"/>
-      <w:bookmarkStart w:id="30" w:name="_Toc227077994"/>
-      <w:bookmarkStart w:id="31" w:name="_Ref356978697"/>
-      <w:bookmarkStart w:id="32" w:name="_Ref356978705"/>
-      <w:bookmarkStart w:id="33" w:name="_Ref356978712"/>
-      <w:bookmarkStart w:id="34" w:name="_Ref356980548"/>
-      <w:bookmarkStart w:id="35" w:name="_Ref231354801"/>
-      <w:bookmarkStart w:id="36" w:name="_Toc357520557"/>
+      <w:bookmarkStart w:id="30" w:name="_Toc219337770"/>
+      <w:bookmarkStart w:id="31" w:name="_Toc227077994"/>
+      <w:bookmarkStart w:id="32" w:name="_Ref356978697"/>
+      <w:bookmarkStart w:id="33" w:name="_Ref356978705"/>
+      <w:bookmarkStart w:id="34" w:name="_Ref356978712"/>
+      <w:bookmarkStart w:id="35" w:name="_Ref356980548"/>
+      <w:bookmarkStart w:id="36" w:name="_Ref231354801"/>
+      <w:bookmarkStart w:id="37" w:name="_Toc357520557"/>
       <w:r>
         <w:t>Informationssäkerhet</w:t>
       </w:r>
-      <w:bookmarkStart w:id="37" w:name="_Toc219337771"/>
-      <w:bookmarkStart w:id="38" w:name="_Toc227077995"/>
-      <w:bookmarkEnd w:id="29"/>
+      <w:bookmarkStart w:id="38" w:name="_Toc219337771"/>
+      <w:bookmarkStart w:id="39" w:name="_Toc227077995"/>
       <w:bookmarkEnd w:id="30"/>
       <w:bookmarkEnd w:id="31"/>
       <w:bookmarkEnd w:id="32"/>
@@ -7084,6 +7235,7 @@
       <w:bookmarkEnd w:id="34"/>
       <w:bookmarkEnd w:id="35"/>
       <w:bookmarkEnd w:id="36"/>
+      <w:bookmarkEnd w:id="37"/>
     </w:p>
     <w:p>
       <w:pPr>
@@ -7108,8 +7260,8 @@
       <w:r>
         <w:t>direktåtkomst</w:t>
       </w:r>
-      <w:bookmarkEnd w:id="37"/>
       <w:bookmarkEnd w:id="38"/>
+      <w:bookmarkEnd w:id="39"/>
     </w:p>
     <w:p>
       <w:pPr>
@@ -7437,16 +7589,16 @@
       <w:pPr>
         <w:pStyle w:val="Rubrik3b"/>
       </w:pPr>
-      <w:bookmarkStart w:id="39" w:name="_Toc219337772"/>
-      <w:bookmarkStart w:id="40" w:name="_Toc227077996"/>
+      <w:bookmarkStart w:id="40" w:name="_Toc219337772"/>
+      <w:bookmarkStart w:id="41" w:name="_Toc227077996"/>
       <w:r>
         <w:t>Utlämnande till p</w:t>
       </w:r>
       <w:r>
         <w:t>atienten</w:t>
       </w:r>
-      <w:bookmarkEnd w:id="39"/>
       <w:bookmarkEnd w:id="40"/>
+      <w:bookmarkEnd w:id="41"/>
     </w:p>
     <w:p>
       <w:pPr>
@@ -7522,13 +7674,13 @@
       <w:pPr>
         <w:pStyle w:val="Rubrik3b"/>
       </w:pPr>
-      <w:bookmarkStart w:id="41" w:name="_Toc219337773"/>
-      <w:bookmarkStart w:id="42" w:name="_Toc227077997"/>
+      <w:bookmarkStart w:id="42" w:name="_Toc219337773"/>
+      <w:bookmarkStart w:id="43" w:name="_Toc227077997"/>
       <w:r>
         <w:t>Generellt</w:t>
       </w:r>
-      <w:bookmarkEnd w:id="41"/>
       <w:bookmarkEnd w:id="42"/>
+      <w:bookmarkEnd w:id="43"/>
     </w:p>
     <w:p>
       <w:pPr>
@@ -7705,9 +7857,9 @@
         </w:tabs>
         <w:ind w:right="838" w:firstLine="0"/>
       </w:pPr>
-      <w:bookmarkStart w:id="43" w:name="_Toc219337774"/>
-      <w:bookmarkStart w:id="44" w:name="_Toc227077998"/>
-      <w:bookmarkStart w:id="45" w:name="_Toc357520558"/>
+      <w:bookmarkStart w:id="44" w:name="_Toc219337774"/>
+      <w:bookmarkStart w:id="45" w:name="_Toc227077998"/>
+      <w:bookmarkStart w:id="46" w:name="_Toc357520558"/>
       <w:r>
         <w:lastRenderedPageBreak/>
         <w:t>Tjänstekontraktens</w:t>
@@ -7715,12 +7867,12 @@
       <w:r>
         <w:t xml:space="preserve"> desi</w:t>
       </w:r>
-      <w:bookmarkEnd w:id="43"/>
+      <w:bookmarkEnd w:id="44"/>
       <w:r>
         <w:t>gn</w:t>
       </w:r>
-      <w:bookmarkEnd w:id="44"/>
       <w:bookmarkEnd w:id="45"/>
+      <w:bookmarkEnd w:id="46"/>
     </w:p>
     <w:p>
       <w:pPr>
@@ -7899,7 +8051,7 @@
       <w:r>
         <w:t>för att skapa ett svarsmeddelande från ett HL7 CDA-meddelande.</w:t>
       </w:r>
-      <w:bookmarkStart w:id="46" w:name="_Toc219337776"/>
+      <w:bookmarkStart w:id="47" w:name="_Toc219337776"/>
     </w:p>
     <w:p>
       <w:pPr>
@@ -7918,11 +8070,11 @@
         </w:tabs>
         <w:ind w:right="838" w:firstLine="0"/>
       </w:pPr>
-      <w:bookmarkStart w:id="47" w:name="_Toc357520559"/>
+      <w:bookmarkStart w:id="48" w:name="_Toc357520559"/>
       <w:r>
         <w:t>Generella regler</w:t>
       </w:r>
-      <w:bookmarkEnd w:id="47"/>
+      <w:bookmarkEnd w:id="48"/>
     </w:p>
     <w:p>
       <w:pPr>
@@ -7941,15 +8093,15 @@
         </w:tabs>
         <w:ind w:right="838" w:firstLine="0"/>
       </w:pPr>
-      <w:bookmarkStart w:id="48" w:name="_Toc357520560"/>
+      <w:bookmarkStart w:id="49" w:name="_Toc357520560"/>
       <w:r>
         <w:t>Uppdatering</w:t>
       </w:r>
       <w:r>
         <w:t xml:space="preserve"> av engagemangsindex</w:t>
       </w:r>
-      <w:bookmarkEnd w:id="46"/>
-      <w:bookmarkEnd w:id="48"/>
+      <w:bookmarkEnd w:id="47"/>
+      <w:bookmarkEnd w:id="49"/>
     </w:p>
     <w:p>
       <w:pPr>
@@ -10249,15 +10401,15 @@
         </w:tabs>
         <w:ind w:right="838" w:firstLine="0"/>
       </w:pPr>
-      <w:bookmarkStart w:id="49" w:name="_Toc219337778"/>
-      <w:bookmarkStart w:id="50" w:name="_Toc224895972"/>
-      <w:bookmarkStart w:id="51" w:name="_Toc357520561"/>
+      <w:bookmarkStart w:id="50" w:name="_Toc219337778"/>
+      <w:bookmarkStart w:id="51" w:name="_Toc224895972"/>
+      <w:bookmarkStart w:id="52" w:name="_Toc357520561"/>
       <w:r>
         <w:t>SLA-krav</w:t>
       </w:r>
-      <w:bookmarkEnd w:id="49"/>
       <w:bookmarkEnd w:id="50"/>
       <w:bookmarkEnd w:id="51"/>
+      <w:bookmarkEnd w:id="52"/>
     </w:p>
     <w:p>
       <w:pPr>
@@ -10615,16 +10767,16 @@
         </w:tabs>
         <w:ind w:right="838" w:firstLine="0"/>
       </w:pPr>
-      <w:bookmarkStart w:id="52" w:name="_Toc224895973"/>
-      <w:bookmarkStart w:id="53" w:name="_Toc357520562"/>
+      <w:bookmarkStart w:id="53" w:name="_Toc224895973"/>
+      <w:bookmarkStart w:id="54" w:name="_Toc357520562"/>
       <w:r>
         <w:t>Gemensamma</w:t>
       </w:r>
       <w:r>
         <w:t xml:space="preserve"> konsumentregler</w:t>
       </w:r>
-      <w:bookmarkEnd w:id="52"/>
       <w:bookmarkEnd w:id="53"/>
+      <w:bookmarkEnd w:id="54"/>
     </w:p>
     <w:p>
       <w:pPr>
@@ -10715,16 +10867,16 @@
         </w:tabs>
         <w:ind w:right="839" w:firstLine="0"/>
       </w:pPr>
-      <w:bookmarkStart w:id="54" w:name="_Toc341787026"/>
-      <w:bookmarkStart w:id="55" w:name="_Toc219337779"/>
-      <w:bookmarkStart w:id="56" w:name="_Toc357520563"/>
+      <w:bookmarkStart w:id="55" w:name="_Toc341787026"/>
+      <w:bookmarkStart w:id="56" w:name="_Toc219337779"/>
+      <w:bookmarkStart w:id="57" w:name="_Toc357520563"/>
       <w:r>
         <w:lastRenderedPageBreak/>
         <w:t>Format för Datum</w:t>
       </w:r>
-      <w:bookmarkEnd w:id="54"/>
       <w:bookmarkEnd w:id="55"/>
       <w:bookmarkEnd w:id="56"/>
+      <w:bookmarkEnd w:id="57"/>
     </w:p>
     <w:p>
       <w:pPr>
@@ -10759,15 +10911,15 @@
         </w:tabs>
         <w:ind w:right="839" w:firstLine="0"/>
       </w:pPr>
-      <w:bookmarkStart w:id="57" w:name="_Toc341787027"/>
-      <w:bookmarkStart w:id="58" w:name="_Toc219337780"/>
-      <w:bookmarkStart w:id="59" w:name="_Toc357520564"/>
+      <w:bookmarkStart w:id="58" w:name="_Toc341787027"/>
+      <w:bookmarkStart w:id="59" w:name="_Toc219337780"/>
+      <w:bookmarkStart w:id="60" w:name="_Toc357520564"/>
       <w:r>
         <w:t>Format för tidpunkter</w:t>
       </w:r>
-      <w:bookmarkEnd w:id="57"/>
       <w:bookmarkEnd w:id="58"/>
       <w:bookmarkEnd w:id="59"/>
+      <w:bookmarkEnd w:id="60"/>
     </w:p>
     <w:p>
       <w:pPr>
@@ -10843,15 +10995,15 @@
         </w:tabs>
         <w:ind w:right="839" w:firstLine="0"/>
       </w:pPr>
-      <w:bookmarkStart w:id="60" w:name="_Toc341787028"/>
-      <w:bookmarkStart w:id="61" w:name="_Toc219337781"/>
-      <w:bookmarkStart w:id="62" w:name="_Toc357520565"/>
+      <w:bookmarkStart w:id="61" w:name="_Toc341787028"/>
+      <w:bookmarkStart w:id="62" w:name="_Toc219337781"/>
+      <w:bookmarkStart w:id="63" w:name="_Toc357520565"/>
       <w:r>
         <w:t>Tidszon för tidpunkter</w:t>
       </w:r>
-      <w:bookmarkEnd w:id="60"/>
       <w:bookmarkEnd w:id="61"/>
       <w:bookmarkEnd w:id="62"/>
+      <w:bookmarkEnd w:id="63"/>
     </w:p>
     <w:p>
       <w:pPr>
@@ -10924,15 +11076,15 @@
         </w:tabs>
         <w:ind w:right="838" w:firstLine="0"/>
       </w:pPr>
-      <w:bookmarkStart w:id="63" w:name="_Toc341787029"/>
-      <w:bookmarkStart w:id="64" w:name="_Toc219337782"/>
-      <w:bookmarkStart w:id="65" w:name="_Toc357520566"/>
+      <w:bookmarkStart w:id="64" w:name="_Toc341787029"/>
+      <w:bookmarkStart w:id="65" w:name="_Toc219337782"/>
+      <w:bookmarkStart w:id="66" w:name="_Toc357520566"/>
       <w:r>
         <w:t>Felhantering</w:t>
       </w:r>
-      <w:bookmarkEnd w:id="63"/>
       <w:bookmarkEnd w:id="64"/>
       <w:bookmarkEnd w:id="65"/>
+      <w:bookmarkEnd w:id="66"/>
     </w:p>
     <w:p>
       <w:pPr>
@@ -11050,12 +11202,12 @@
         </w:tabs>
         <w:ind w:right="838" w:firstLine="0"/>
       </w:pPr>
-      <w:bookmarkStart w:id="66" w:name="_Toc357520567"/>
-      <w:bookmarkStart w:id="67" w:name="_Toc341787030"/>
+      <w:bookmarkStart w:id="67" w:name="_Toc357520567"/>
+      <w:bookmarkStart w:id="68" w:name="_Toc341787030"/>
       <w:r>
         <w:t>Gemensamma informationskomponenter</w:t>
       </w:r>
-      <w:bookmarkEnd w:id="66"/>
+      <w:bookmarkEnd w:id="67"/>
     </w:p>
     <w:p>
       <w:pPr>
@@ -15367,6 +15519,14 @@
               </w:rPr>
               <w:t>Tidpunkt då dokumentet skapades</w:t>
             </w:r>
+            <w:r>
+              <w:rPr>
+                <w:rFonts w:ascii="Times New Roman" w:eastAsia="Times New Roman" w:hAnsi="Times New Roman" w:cs="Times New Roman"/>
+                <w:sz w:val="20"/>
+                <w:szCs w:val="20"/>
+              </w:rPr>
+              <w:t xml:space="preserve"> eller senast uppdaterades.</w:t>
+            </w:r>
           </w:p>
           <w:p>
             <w:pPr>
@@ -16339,7 +16499,7 @@
                 <w:sz w:val="20"/>
                 <w:szCs w:val="20"/>
               </w:rPr>
-              <w:t xml:space="preserve"> för den vård- och omsorgskontakt som föranlett den </w:t>
+              <w:t xml:space="preserve"> för den vård- och </w:t>
             </w:r>
             <w:r>
               <w:rPr>
@@ -16348,7 +16508,7 @@
                 <w:szCs w:val="20"/>
               </w:rPr>
               <w:lastRenderedPageBreak/>
-              <w:t>information som omfattas av dokumentet. Identiteten är unik inom källsystemet</w:t>
+              <w:t>omsorgskontakt som föranlett den information som omfattas av dokumentet. Identiteten är unik inom källsystemet</w:t>
             </w:r>
           </w:p>
           <w:p>
@@ -18801,7 +18961,7 @@
         </w:tc>
       </w:tr>
     </w:tbl>
-    <w:bookmarkEnd w:id="67"/>
+    <w:bookmarkEnd w:id="68"/>
     <w:p>
       <w:pPr>
         <w:keepNext/>
@@ -21279,7 +21439,23 @@
                 <w:sz w:val="20"/>
                 <w:szCs w:val="20"/>
               </w:rPr>
-              <w:t xml:space="preserve"> o.dyl.</w:t>
+              <w:t xml:space="preserve"> </w:t>
+            </w:r>
+            <w:proofErr w:type="spellStart"/>
+            <w:r>
+              <w:rPr>
+                <w:sz w:val="20"/>
+                <w:szCs w:val="20"/>
+              </w:rPr>
+              <w:t>o.dyl</w:t>
+            </w:r>
+            <w:proofErr w:type="spellEnd"/>
+            <w:r>
+              <w:rPr>
+                <w:sz w:val="20"/>
+                <w:szCs w:val="20"/>
+              </w:rPr>
+              <w:t>.</w:t>
             </w:r>
           </w:p>
         </w:tc>
@@ -22589,13 +22765,13 @@
         </w:tabs>
         <w:ind w:firstLine="0"/>
       </w:pPr>
-      <w:bookmarkStart w:id="68" w:name="_Toc357520568"/>
+      <w:bookmarkStart w:id="69" w:name="_Toc357520568"/>
       <w:proofErr w:type="spellStart"/>
       <w:r>
         <w:lastRenderedPageBreak/>
         <w:t>GetVaccinationHistory</w:t>
       </w:r>
-      <w:bookmarkEnd w:id="68"/>
+      <w:bookmarkEnd w:id="69"/>
       <w:proofErr w:type="spellEnd"/>
     </w:p>
     <w:p>
@@ -22667,11 +22843,11 @@
         </w:tabs>
         <w:ind w:right="838" w:firstLine="0"/>
       </w:pPr>
-      <w:bookmarkStart w:id="69" w:name="_Toc357520569"/>
+      <w:bookmarkStart w:id="70" w:name="_Toc357520569"/>
       <w:r>
         <w:t>Frivillighet</w:t>
       </w:r>
-      <w:bookmarkEnd w:id="69"/>
+      <w:bookmarkEnd w:id="70"/>
     </w:p>
     <w:p>
       <w:pPr>
@@ -22716,11 +22892,11 @@
         </w:tabs>
         <w:ind w:right="838" w:firstLine="0"/>
       </w:pPr>
-      <w:bookmarkStart w:id="70" w:name="_Toc357520570"/>
+      <w:bookmarkStart w:id="71" w:name="_Toc357520570"/>
       <w:r>
         <w:t>Version</w:t>
       </w:r>
-      <w:bookmarkEnd w:id="70"/>
+      <w:bookmarkEnd w:id="71"/>
     </w:p>
     <w:p>
       <w:pPr>
@@ -22782,11 +22958,11 @@
         </w:tabs>
         <w:ind w:right="838" w:firstLine="0"/>
       </w:pPr>
-      <w:bookmarkStart w:id="71" w:name="_Toc357520571"/>
+      <w:bookmarkStart w:id="72" w:name="_Toc357520571"/>
       <w:r>
         <w:t>SLA-krav</w:t>
       </w:r>
-      <w:bookmarkEnd w:id="71"/>
+      <w:bookmarkEnd w:id="72"/>
     </w:p>
     <w:p>
       <w:pPr>
@@ -22844,16 +23020,16 @@
         </w:tabs>
         <w:ind w:right="838" w:firstLine="0"/>
       </w:pPr>
-      <w:bookmarkStart w:id="72" w:name="_Ref356908162"/>
-      <w:bookmarkStart w:id="73" w:name="_Toc357520572"/>
+      <w:bookmarkStart w:id="73" w:name="_Ref356908162"/>
+      <w:bookmarkStart w:id="74" w:name="_Toc357520572"/>
       <w:r>
         <w:t>Särskilda förutsättningar beroende på typ av konsument</w:t>
       </w:r>
-      <w:bookmarkEnd w:id="72"/>
+      <w:bookmarkEnd w:id="73"/>
       <w:r>
         <w:t xml:space="preserve"> med hänsyn till historisk information (i äldre system)</w:t>
       </w:r>
-      <w:bookmarkEnd w:id="73"/>
+      <w:bookmarkEnd w:id="74"/>
     </w:p>
     <w:p>
       <w:pPr>
@@ -23068,11 +23244,11 @@
         </w:tabs>
         <w:ind w:right="838" w:firstLine="0"/>
       </w:pPr>
-      <w:bookmarkStart w:id="74" w:name="_Toc357520573"/>
+      <w:bookmarkStart w:id="75" w:name="_Toc357520573"/>
       <w:r>
         <w:t>V-MIM</w:t>
       </w:r>
-      <w:bookmarkEnd w:id="74"/>
+      <w:bookmarkEnd w:id="75"/>
     </w:p>
     <w:p>
       <w:pPr>
@@ -23088,8 +23264,13 @@
       <w:r>
         <w:t xml:space="preserve">SMI:s </w:t>
       </w:r>
-      <w:r>
-        <w:t xml:space="preserve">Svevac, </w:t>
+      <w:proofErr w:type="spellStart"/>
+      <w:r>
+        <w:t>Svevac</w:t>
+      </w:r>
+      <w:proofErr w:type="spellEnd"/>
+      <w:r>
+        <w:t xml:space="preserve">, </w:t>
       </w:r>
       <w:proofErr w:type="spellStart"/>
       <w:r>
@@ -23356,12 +23537,12 @@
           <w:color w:val="FF0000"/>
         </w:rPr>
       </w:pPr>
-      <w:bookmarkStart w:id="75" w:name="_Toc357520574"/>
+      <w:bookmarkStart w:id="76" w:name="_Toc357520574"/>
       <w:r>
         <w:lastRenderedPageBreak/>
         <w:t>Fältregler</w:t>
       </w:r>
-      <w:bookmarkEnd w:id="75"/>
+      <w:bookmarkEnd w:id="76"/>
       <w:r>
         <w:br/>
       </w:r>
@@ -23903,8 +24084,6 @@
               </w:rPr>
               <w:t>detta fält använts i anropet</w:t>
             </w:r>
-            <w:bookmarkStart w:id="76" w:name="_GoBack"/>
-            <w:bookmarkEnd w:id="76"/>
             <w:r>
               <w:rPr>
                 <w:spacing w:val="-1"/>
@@ -24375,7 +24554,33 @@
                 <w:sz w:val="20"/>
                 <w:szCs w:val="20"/>
               </w:rPr>
-              <w:t xml:space="preserve"> anger en tidpunkt som ligger inom det sökta tidsintervallet (start- och slutpunkt inkluderas i intervallet).</w:t>
+              <w:t xml:space="preserve"> eller </w:t>
+            </w:r>
+            <w:proofErr w:type="spellStart"/>
+            <w:r>
+              <w:rPr>
+                <w:spacing w:val="-1"/>
+                <w:sz w:val="20"/>
+                <w:szCs w:val="20"/>
+              </w:rPr>
+              <w:t>vaccinationMedicalRecordBody.registrationrecord.date</w:t>
+            </w:r>
+            <w:proofErr w:type="spellEnd"/>
+            <w:r>
+              <w:rPr>
+                <w:spacing w:val="-1"/>
+                <w:sz w:val="20"/>
+                <w:szCs w:val="20"/>
+              </w:rPr>
+              <w:t xml:space="preserve"> </w:t>
+            </w:r>
+            <w:r>
+              <w:rPr>
+                <w:spacing w:val="-1"/>
+                <w:sz w:val="20"/>
+                <w:szCs w:val="20"/>
+              </w:rPr>
+              <w:t>anger en tidpunkt som ligger inom det sökta tidsintervallet (start- och slutpunkt inkluderas i intervallet).</w:t>
             </w:r>
           </w:p>
         </w:tc>
@@ -31215,7 +31420,7 @@
             <w:rPr>
               <w:noProof/>
             </w:rPr>
-            <w:t>2013-06-10</w:t>
+            <w:t>2013-06-27</w:t>
           </w:r>
           <w:r>
             <w:fldChar w:fldCharType="end"/>
@@ -31344,7 +31549,7 @@
             <w:rPr>
               <w:lang w:val="en-US"/>
             </w:rPr>
-            <w:t>7</w:t>
+            <w:t>8</w:t>
           </w:r>
         </w:p>
       </w:tc>
@@ -31502,7 +31707,7 @@
             <w:rPr>
               <w:noProof/>
             </w:rPr>
-            <w:t>27</w:t>
+            <w:t>2</w:t>
           </w:r>
           <w:r>
             <w:rPr>
@@ -35752,7 +35957,7 @@
 </file>
 
 <file path=customXml/itemProps1.xml><?xml version="1.0" encoding="utf-8"?>
-<ds:datastoreItem xmlns:ds="http://schemas.openxmlformats.org/officeDocument/2006/customXml" ds:itemID="{A1D40D4D-E777-49C5-BB28-ACE774F69F19}">
+<ds:datastoreItem xmlns:ds="http://schemas.openxmlformats.org/officeDocument/2006/customXml" ds:itemID="{5566BAA1-6171-4AE8-9617-FCCA2E33C336}">
   <ds:schemaRefs>
     <ds:schemaRef ds:uri="http://schemas.openxmlformats.org/officeDocument/2006/bibliography"/>
   </ds:schemaRefs>

</xml_diff>

<commit_message>
Ändring av beskrivningen för AuthorTime i AuthorType
</commit_message>
<xml_diff>
--- a/ServiceInteractions/riv/clinicalprocess/activityprescription/actoutcome/trunk/docs/Tjänstekontraktsbeskrivning_riv_clinicalprocess_activityprescription_actoutcome.docx
+++ b/ServiceInteractions/riv/clinicalprocess/activityprescription/actoutcome/trunk/docs/Tjänstekontraktsbeskrivning_riv_clinicalprocess_activityprescription_actoutcome.docx
@@ -1607,6 +1607,7 @@
                 <w:sz w:val="20"/>
               </w:rPr>
             </w:pPr>
+            <w:bookmarkStart w:id="2" w:name="_GoBack"/>
             <w:r>
               <w:rPr>
                 <w:sz w:val="20"/>
@@ -1639,6 +1640,40 @@
               <w:rPr>
                 <w:sz w:val="20"/>
               </w:rPr>
+              <w:t xml:space="preserve"> och</w:t>
+            </w:r>
+            <w:r>
+              <w:rPr>
+                <w:sz w:val="20"/>
+              </w:rPr>
+              <w:t xml:space="preserve"> </w:t>
+            </w:r>
+            <w:proofErr w:type="spellStart"/>
+            <w:r>
+              <w:rPr>
+                <w:sz w:val="20"/>
+              </w:rPr>
+              <w:t>DocumentTime</w:t>
+            </w:r>
+            <w:proofErr w:type="spellEnd"/>
+            <w:r>
+              <w:rPr>
+                <w:sz w:val="20"/>
+              </w:rPr>
+              <w:t xml:space="preserve"> i </w:t>
+            </w:r>
+            <w:proofErr w:type="spellStart"/>
+            <w:r>
+              <w:rPr>
+                <w:sz w:val="20"/>
+              </w:rPr>
+              <w:t>PatientSummaryHeader</w:t>
+            </w:r>
+            <w:proofErr w:type="spellEnd"/>
+            <w:r>
+              <w:rPr>
+                <w:sz w:val="20"/>
+              </w:rPr>
               <w:t xml:space="preserve"> samt </w:t>
             </w:r>
             <w:proofErr w:type="spellStart"/>
@@ -1646,7 +1681,7 @@
               <w:rPr>
                 <w:sz w:val="20"/>
               </w:rPr>
-              <w:t>DocumentTime</w:t>
+              <w:t>AuthorTime</w:t>
             </w:r>
             <w:proofErr w:type="spellEnd"/>
             <w:r>
@@ -1660,8 +1695,9 @@
               <w:rPr>
                 <w:sz w:val="20"/>
               </w:rPr>
-              <w:t>PatientSummaryHeader</w:t>
-            </w:r>
+              <w:t>AuthorType</w:t>
+            </w:r>
+            <w:bookmarkEnd w:id="2"/>
             <w:proofErr w:type="spellEnd"/>
           </w:p>
         </w:tc>
@@ -1681,8 +1717,6 @@
               </w:rPr>
               <w:t>Göran Oettinger</w:t>
             </w:r>
-            <w:bookmarkStart w:id="2" w:name="_GoBack"/>
-            <w:bookmarkEnd w:id="2"/>
           </w:p>
         </w:tc>
         <w:tc>
@@ -11534,6 +11568,15 @@
                 <w:szCs w:val="20"/>
               </w:rPr>
               <w:t>Tidpunkt då dokumentet skapades</w:t>
+            </w:r>
+            <w:r>
+              <w:rPr>
+                <w:rFonts w:ascii="Times New Roman" w:eastAsia="Times New Roman" w:hAnsi="Times New Roman" w:cs="Times New Roman"/>
+                <w:spacing w:val="-1"/>
+                <w:sz w:val="20"/>
+                <w:szCs w:val="20"/>
+              </w:rPr>
+              <w:t xml:space="preserve"> eller senast uppdaterades.</w:t>
             </w:r>
           </w:p>
           <w:p>
@@ -31707,7 +31750,7 @@
             <w:rPr>
               <w:noProof/>
             </w:rPr>
-            <w:t>2</w:t>
+            <w:t>20</w:t>
           </w:r>
           <w:r>
             <w:rPr>
@@ -35957,7 +36000,7 @@
 </file>
 
 <file path=customXml/itemProps1.xml><?xml version="1.0" encoding="utf-8"?>
-<ds:datastoreItem xmlns:ds="http://schemas.openxmlformats.org/officeDocument/2006/customXml" ds:itemID="{5566BAA1-6171-4AE8-9617-FCCA2E33C336}">
+<ds:datastoreItem xmlns:ds="http://schemas.openxmlformats.org/officeDocument/2006/customXml" ds:itemID="{E8EA46A7-0AF3-446D-8B28-EA9E4214C3FF}">
   <ds:schemaRefs>
     <ds:schemaRef ds:uri="http://schemas.openxmlformats.org/officeDocument/2006/bibliography"/>
   </ds:schemaRefs>

</xml_diff>

<commit_message>
Uppdaterat beskrivning av author
</commit_message>
<xml_diff>
--- a/ServiceInteractions/riv/clinicalprocess/activityprescription/actoutcome/trunk/docs/Tjänstekontraktsbeskrivning_riv_clinicalprocess_activityprescription_actoutcome.docx
+++ b/ServiceInteractions/riv/clinicalprocess/activityprescription/actoutcome/trunk/docs/Tjänstekontraktsbeskrivning_riv_clinicalprocess_activityprescription_actoutcome.docx
@@ -322,7 +322,27 @@
           <w:rFonts w:ascii="Arial" w:hAnsi="Arial"/>
           <w:sz w:val="36"/>
         </w:rPr>
-        <w:t>8</w:t>
+        <w:t>9</w:t>
+      </w:r>
+    </w:p>
+    <w:p>
+      <w:pPr>
+        <w:pStyle w:val="Friform"/>
+        <w:tabs>
+          <w:tab w:val="left" w:pos="567"/>
+        </w:tabs>
+        <w:ind w:right="838"/>
+        <w:rPr>
+          <w:rFonts w:ascii="Arial" w:hAnsi="Arial"/>
+          <w:sz w:val="36"/>
+        </w:rPr>
+      </w:pPr>
+      <w:r>
+        <w:rPr>
+          <w:rFonts w:ascii="Arial" w:hAnsi="Arial"/>
+          <w:sz w:val="36"/>
+        </w:rPr>
+        <w:t>2013-09-03</w:t>
       </w:r>
     </w:p>
     <w:p>
@@ -1607,98 +1627,184 @@
                 <w:sz w:val="20"/>
               </w:rPr>
             </w:pPr>
+            <w:r>
+              <w:rPr>
+                <w:sz w:val="20"/>
+              </w:rPr>
+              <w:t xml:space="preserve">Ändring av beskrivningen för </w:t>
+            </w:r>
+            <w:proofErr w:type="spellStart"/>
+            <w:r>
+              <w:rPr>
+                <w:sz w:val="20"/>
+              </w:rPr>
+              <w:t>inparametern</w:t>
+            </w:r>
+            <w:proofErr w:type="spellEnd"/>
+            <w:r>
+              <w:rPr>
+                <w:sz w:val="20"/>
+              </w:rPr>
+              <w:t xml:space="preserve"> </w:t>
+            </w:r>
+            <w:proofErr w:type="spellStart"/>
+            <w:r>
+              <w:rPr>
+                <w:sz w:val="20"/>
+              </w:rPr>
+              <w:t>TimePeriod</w:t>
+            </w:r>
+            <w:proofErr w:type="spellEnd"/>
+            <w:r>
+              <w:rPr>
+                <w:sz w:val="20"/>
+              </w:rPr>
+              <w:t xml:space="preserve"> och</w:t>
+            </w:r>
+            <w:r>
+              <w:rPr>
+                <w:sz w:val="20"/>
+              </w:rPr>
+              <w:t xml:space="preserve"> </w:t>
+            </w:r>
+            <w:proofErr w:type="spellStart"/>
+            <w:r>
+              <w:rPr>
+                <w:sz w:val="20"/>
+              </w:rPr>
+              <w:t>DocumentTime</w:t>
+            </w:r>
+            <w:proofErr w:type="spellEnd"/>
+            <w:r>
+              <w:rPr>
+                <w:sz w:val="20"/>
+              </w:rPr>
+              <w:t xml:space="preserve"> i </w:t>
+            </w:r>
+            <w:proofErr w:type="spellStart"/>
+            <w:r>
+              <w:rPr>
+                <w:sz w:val="20"/>
+              </w:rPr>
+              <w:t>PatientSummaryHeader</w:t>
+            </w:r>
+            <w:proofErr w:type="spellEnd"/>
+            <w:r>
+              <w:rPr>
+                <w:sz w:val="20"/>
+              </w:rPr>
+              <w:t xml:space="preserve"> samt </w:t>
+            </w:r>
+            <w:proofErr w:type="spellStart"/>
+            <w:r>
+              <w:rPr>
+                <w:sz w:val="20"/>
+              </w:rPr>
+              <w:t>AuthorTime</w:t>
+            </w:r>
+            <w:proofErr w:type="spellEnd"/>
+            <w:r>
+              <w:rPr>
+                <w:sz w:val="20"/>
+              </w:rPr>
+              <w:t xml:space="preserve"> i </w:t>
+            </w:r>
+            <w:proofErr w:type="spellStart"/>
+            <w:r>
+              <w:rPr>
+                <w:sz w:val="20"/>
+              </w:rPr>
+              <w:t>AuthorType</w:t>
+            </w:r>
+            <w:proofErr w:type="spellEnd"/>
+          </w:p>
+        </w:tc>
+        <w:tc>
+          <w:tcPr>
+            <w:tcW w:w="1560" w:type="dxa"/>
+          </w:tcPr>
+          <w:p>
+            <w:pPr>
+              <w:rPr>
+                <w:sz w:val="20"/>
+              </w:rPr>
+            </w:pPr>
+            <w:r>
+              <w:rPr>
+                <w:sz w:val="20"/>
+              </w:rPr>
+              <w:t>Göran Oettinger</w:t>
+            </w:r>
+          </w:p>
+        </w:tc>
+        <w:tc>
+          <w:tcPr>
+            <w:tcW w:w="1241" w:type="dxa"/>
+          </w:tcPr>
+          <w:p>
+            <w:pPr>
+              <w:rPr>
+                <w:sz w:val="20"/>
+              </w:rPr>
+            </w:pPr>
+          </w:p>
+        </w:tc>
+      </w:tr>
+      <w:tr>
+        <w:tc>
+          <w:tcPr>
+            <w:tcW w:w="850" w:type="dxa"/>
+          </w:tcPr>
+          <w:p>
+            <w:pPr>
+              <w:rPr>
+                <w:sz w:val="20"/>
+              </w:rPr>
+            </w:pPr>
+            <w:r>
+              <w:rPr>
+                <w:sz w:val="20"/>
+              </w:rPr>
+              <w:t>PA9</w:t>
+            </w:r>
+          </w:p>
+        </w:tc>
+        <w:tc>
+          <w:tcPr>
+            <w:tcW w:w="1668" w:type="dxa"/>
+          </w:tcPr>
+          <w:p>
+            <w:pPr>
+              <w:rPr>
+                <w:sz w:val="20"/>
+              </w:rPr>
+            </w:pPr>
+            <w:r>
+              <w:rPr>
+                <w:sz w:val="20"/>
+              </w:rPr>
+              <w:t>2013-09-03</w:t>
+            </w:r>
+          </w:p>
+        </w:tc>
+        <w:tc>
+          <w:tcPr>
+            <w:tcW w:w="3827" w:type="dxa"/>
+          </w:tcPr>
+          <w:p>
+            <w:pPr>
+              <w:rPr>
+                <w:sz w:val="20"/>
+              </w:rPr>
+            </w:pPr>
+            <w:r>
+              <w:rPr>
+                <w:sz w:val="20"/>
+              </w:rPr>
+              <w:t>Förtydligat innebörden av author.</w:t>
+            </w:r>
             <w:bookmarkStart w:id="2" w:name="_GoBack"/>
-            <w:r>
-              <w:rPr>
-                <w:sz w:val="20"/>
-              </w:rPr>
-              <w:t xml:space="preserve">Ändring av beskrivningen för </w:t>
-            </w:r>
-            <w:proofErr w:type="spellStart"/>
-            <w:r>
-              <w:rPr>
-                <w:sz w:val="20"/>
-              </w:rPr>
-              <w:t>inparametern</w:t>
-            </w:r>
-            <w:proofErr w:type="spellEnd"/>
-            <w:r>
-              <w:rPr>
-                <w:sz w:val="20"/>
-              </w:rPr>
-              <w:t xml:space="preserve"> </w:t>
-            </w:r>
-            <w:proofErr w:type="spellStart"/>
-            <w:r>
-              <w:rPr>
-                <w:sz w:val="20"/>
-              </w:rPr>
-              <w:t>TimePeriod</w:t>
-            </w:r>
-            <w:proofErr w:type="spellEnd"/>
-            <w:r>
-              <w:rPr>
-                <w:sz w:val="20"/>
-              </w:rPr>
-              <w:t xml:space="preserve"> och</w:t>
-            </w:r>
-            <w:r>
-              <w:rPr>
-                <w:sz w:val="20"/>
-              </w:rPr>
-              <w:t xml:space="preserve"> </w:t>
-            </w:r>
-            <w:proofErr w:type="spellStart"/>
-            <w:r>
-              <w:rPr>
-                <w:sz w:val="20"/>
-              </w:rPr>
-              <w:t>DocumentTime</w:t>
-            </w:r>
-            <w:proofErr w:type="spellEnd"/>
-            <w:r>
-              <w:rPr>
-                <w:sz w:val="20"/>
-              </w:rPr>
-              <w:t xml:space="preserve"> i </w:t>
-            </w:r>
-            <w:proofErr w:type="spellStart"/>
-            <w:r>
-              <w:rPr>
-                <w:sz w:val="20"/>
-              </w:rPr>
-              <w:t>PatientSummaryHeader</w:t>
-            </w:r>
-            <w:proofErr w:type="spellEnd"/>
-            <w:r>
-              <w:rPr>
-                <w:sz w:val="20"/>
-              </w:rPr>
-              <w:t xml:space="preserve"> samt </w:t>
-            </w:r>
-            <w:proofErr w:type="spellStart"/>
-            <w:r>
-              <w:rPr>
-                <w:sz w:val="20"/>
-              </w:rPr>
-              <w:t>AuthorTime</w:t>
-            </w:r>
-            <w:proofErr w:type="spellEnd"/>
-            <w:r>
-              <w:rPr>
-                <w:sz w:val="20"/>
-              </w:rPr>
-              <w:t xml:space="preserve"> i </w:t>
-            </w:r>
-            <w:proofErr w:type="spellStart"/>
-            <w:r>
-              <w:rPr>
-                <w:sz w:val="20"/>
-              </w:rPr>
-              <w:t>AuthorType</w:t>
-            </w:r>
             <w:bookmarkEnd w:id="2"/>
-            <w:proofErr w:type="spellEnd"/>
           </w:p>
         </w:tc>
         <w:tc>
@@ -1715,7 +1821,7 @@
               <w:rPr>
                 <w:sz w:val="20"/>
               </w:rPr>
-              <w:t>Göran Oettinger</w:t>
+              <w:t>Björn Genfors</w:t>
             </w:r>
           </w:p>
         </w:tc>
@@ -4943,7 +5049,29 @@
         <w:ind w:right="838"/>
       </w:pPr>
       <w:r>
-        <w:t>Göran Oettinger, Mawell</w:t>
+        <w:t xml:space="preserve">Göran </w:t>
+      </w:r>
+      <w:proofErr w:type="spellStart"/>
+      <w:r>
+        <w:t>Oettinger</w:t>
+      </w:r>
+      <w:proofErr w:type="spellEnd"/>
+      <w:r>
+        <w:t>, Mawell</w:t>
+      </w:r>
+    </w:p>
+    <w:p>
+      <w:pPr>
+        <w:pStyle w:val="Brdtext"/>
+        <w:keepNext/>
+        <w:keepLines/>
+        <w:tabs>
+          <w:tab w:val="left" w:pos="567"/>
+        </w:tabs>
+        <w:ind w:right="838"/>
+      </w:pPr>
+      <w:r>
+        <w:t>Björn Genfors, Mawell</w:t>
       </w:r>
     </w:p>
     <w:p>
@@ -11664,7 +11792,23 @@
                 <w:sz w:val="20"/>
                 <w:szCs w:val="20"/>
               </w:rPr>
-              <w:t>authorHSAid</w:t>
+              <w:t>authorHSA</w:t>
+            </w:r>
+            <w:r>
+              <w:rPr>
+                <w:rFonts w:ascii="Times New Roman" w:eastAsia="Times New Roman" w:hAnsi="Times New Roman" w:cs="Times New Roman"/>
+                <w:sz w:val="20"/>
+                <w:szCs w:val="20"/>
+              </w:rPr>
+              <w:t>I</w:t>
+            </w:r>
+            <w:r>
+              <w:rPr>
+                <w:rFonts w:ascii="Times New Roman" w:eastAsia="Times New Roman" w:hAnsi="Times New Roman" w:cs="Times New Roman"/>
+                <w:sz w:val="20"/>
+                <w:szCs w:val="20"/>
+              </w:rPr>
+              <w:t>d</w:t>
             </w:r>
             <w:proofErr w:type="spellEnd"/>
           </w:p>
@@ -11706,7 +11850,25 @@
                 <w:sz w:val="20"/>
                 <w:szCs w:val="20"/>
               </w:rPr>
-              <w:t>HSAidType</w:t>
+              <w:t>HSA</w:t>
+            </w:r>
+            <w:r>
+              <w:rPr>
+                <w:rFonts w:ascii="Times New Roman" w:eastAsia="Times New Roman" w:hAnsi="Times New Roman" w:cs="Times New Roman"/>
+                <w:spacing w:val="-1"/>
+                <w:sz w:val="20"/>
+                <w:szCs w:val="20"/>
+              </w:rPr>
+              <w:t>I</w:t>
+            </w:r>
+            <w:r>
+              <w:rPr>
+                <w:rFonts w:ascii="Times New Roman" w:eastAsia="Times New Roman" w:hAnsi="Times New Roman" w:cs="Times New Roman"/>
+                <w:spacing w:val="-1"/>
+                <w:sz w:val="20"/>
+                <w:szCs w:val="20"/>
+              </w:rPr>
+              <w:t>dType</w:t>
             </w:r>
             <w:proofErr w:type="spellEnd"/>
           </w:p>
@@ -12352,7 +12514,25 @@
                 <w:sz w:val="20"/>
                 <w:szCs w:val="20"/>
               </w:rPr>
-              <w:t>authorOrgUnitHSAid</w:t>
+              <w:t>authorOrgUnitHSA</w:t>
+            </w:r>
+            <w:r>
+              <w:rPr>
+                <w:rFonts w:ascii="Times New Roman" w:eastAsia="Times New Roman" w:hAnsi="Times New Roman" w:cs="Times New Roman"/>
+                <w:spacing w:val="-1"/>
+                <w:sz w:val="20"/>
+                <w:szCs w:val="20"/>
+              </w:rPr>
+              <w:t>I</w:t>
+            </w:r>
+            <w:r>
+              <w:rPr>
+                <w:rFonts w:ascii="Times New Roman" w:eastAsia="Times New Roman" w:hAnsi="Times New Roman" w:cs="Times New Roman"/>
+                <w:spacing w:val="-1"/>
+                <w:sz w:val="20"/>
+                <w:szCs w:val="20"/>
+              </w:rPr>
+              <w:t>d</w:t>
             </w:r>
             <w:proofErr w:type="spellEnd"/>
           </w:p>
@@ -12381,7 +12561,25 @@
                 <w:sz w:val="20"/>
                 <w:szCs w:val="20"/>
               </w:rPr>
-              <w:t>HSAidType</w:t>
+              <w:t>HSA</w:t>
+            </w:r>
+            <w:r>
+              <w:rPr>
+                <w:rFonts w:ascii="Times New Roman" w:eastAsia="Times New Roman" w:hAnsi="Times New Roman" w:cs="Times New Roman"/>
+                <w:spacing w:val="-1"/>
+                <w:sz w:val="20"/>
+                <w:szCs w:val="20"/>
+              </w:rPr>
+              <w:t>I</w:t>
+            </w:r>
+            <w:r>
+              <w:rPr>
+                <w:rFonts w:ascii="Times New Roman" w:eastAsia="Times New Roman" w:hAnsi="Times New Roman" w:cs="Times New Roman"/>
+                <w:spacing w:val="-1"/>
+                <w:sz w:val="20"/>
+                <w:szCs w:val="20"/>
+              </w:rPr>
+              <w:t>dType</w:t>
             </w:r>
             <w:proofErr w:type="spellEnd"/>
           </w:p>
@@ -12851,7 +13049,25 @@
                 <w:sz w:val="20"/>
                 <w:szCs w:val="20"/>
               </w:rPr>
-              <w:t>HSAid</w:t>
+              <w:t>HSA</w:t>
+            </w:r>
+            <w:r>
+              <w:rPr>
+                <w:rFonts w:ascii="Times New Roman" w:eastAsia="Times New Roman" w:hAnsi="Times New Roman" w:cs="Times New Roman"/>
+                <w:spacing w:val="-1"/>
+                <w:sz w:val="20"/>
+                <w:szCs w:val="20"/>
+              </w:rPr>
+              <w:t>I</w:t>
+            </w:r>
+            <w:r>
+              <w:rPr>
+                <w:rFonts w:ascii="Times New Roman" w:eastAsia="Times New Roman" w:hAnsi="Times New Roman" w:cs="Times New Roman"/>
+                <w:spacing w:val="-1"/>
+                <w:sz w:val="20"/>
+                <w:szCs w:val="20"/>
+              </w:rPr>
+              <w:t>d</w:t>
             </w:r>
             <w:proofErr w:type="spellEnd"/>
           </w:p>
@@ -12911,7 +13127,25 @@
                 <w:sz w:val="20"/>
                 <w:szCs w:val="20"/>
               </w:rPr>
-              <w:t>HSAidType</w:t>
+              <w:t>HSA</w:t>
+            </w:r>
+            <w:r>
+              <w:rPr>
+                <w:rFonts w:ascii="Times New Roman" w:eastAsia="Times New Roman" w:hAnsi="Times New Roman" w:cs="Times New Roman"/>
+                <w:spacing w:val="-1"/>
+                <w:sz w:val="20"/>
+                <w:szCs w:val="20"/>
+              </w:rPr>
+              <w:t>I</w:t>
+            </w:r>
+            <w:r>
+              <w:rPr>
+                <w:rFonts w:ascii="Times New Roman" w:eastAsia="Times New Roman" w:hAnsi="Times New Roman" w:cs="Times New Roman"/>
+                <w:spacing w:val="-1"/>
+                <w:sz w:val="20"/>
+                <w:szCs w:val="20"/>
+              </w:rPr>
+              <w:t>dType</w:t>
             </w:r>
             <w:proofErr w:type="spellEnd"/>
           </w:p>
@@ -13038,7 +13272,23 @@
                 <w:sz w:val="20"/>
                 <w:szCs w:val="20"/>
               </w:rPr>
-              <w:t>HSAid</w:t>
+              <w:t>HSA</w:t>
+            </w:r>
+            <w:r>
+              <w:rPr>
+                <w:rFonts w:ascii="Times New Roman" w:eastAsia="Times New Roman" w:hAnsi="Times New Roman" w:cs="Times New Roman"/>
+                <w:sz w:val="20"/>
+                <w:szCs w:val="20"/>
+              </w:rPr>
+              <w:t>I</w:t>
+            </w:r>
+            <w:r>
+              <w:rPr>
+                <w:rFonts w:ascii="Times New Roman" w:eastAsia="Times New Roman" w:hAnsi="Times New Roman" w:cs="Times New Roman"/>
+                <w:sz w:val="20"/>
+                <w:szCs w:val="20"/>
+              </w:rPr>
+              <w:t>d</w:t>
             </w:r>
             <w:proofErr w:type="spellEnd"/>
           </w:p>
@@ -13067,7 +13317,25 @@
                 <w:sz w:val="20"/>
                 <w:szCs w:val="20"/>
               </w:rPr>
-              <w:t>HSAidType</w:t>
+              <w:t>HSA</w:t>
+            </w:r>
+            <w:r>
+              <w:rPr>
+                <w:rFonts w:ascii="Times New Roman" w:eastAsia="Times New Roman" w:hAnsi="Times New Roman" w:cs="Times New Roman"/>
+                <w:spacing w:val="-1"/>
+                <w:sz w:val="20"/>
+                <w:szCs w:val="20"/>
+              </w:rPr>
+              <w:t>I</w:t>
+            </w:r>
+            <w:r>
+              <w:rPr>
+                <w:rFonts w:ascii="Times New Roman" w:eastAsia="Times New Roman" w:hAnsi="Times New Roman" w:cs="Times New Roman"/>
+                <w:spacing w:val="-1"/>
+                <w:sz w:val="20"/>
+                <w:szCs w:val="20"/>
+              </w:rPr>
+              <w:t>dType</w:t>
             </w:r>
             <w:proofErr w:type="spellEnd"/>
           </w:p>
@@ -13413,7 +13681,25 @@
                 <w:sz w:val="20"/>
                 <w:szCs w:val="20"/>
               </w:rPr>
-              <w:t>Datum uttrycks med formatet ”YYYYMMDD</w:t>
+              <w:t>Datum uttrycks med formatet ”</w:t>
+            </w:r>
+            <w:r>
+              <w:rPr>
+                <w:rFonts w:ascii="Times New Roman" w:eastAsia="Times New Roman" w:hAnsi="Times New Roman" w:cs="Times New Roman"/>
+                <w:spacing w:val="-1"/>
+                <w:sz w:val="20"/>
+                <w:szCs w:val="20"/>
+              </w:rPr>
+              <w:t>ÅÅÅÅ</w:t>
+            </w:r>
+            <w:r>
+              <w:rPr>
+                <w:rFonts w:ascii="Times New Roman" w:eastAsia="Times New Roman" w:hAnsi="Times New Roman" w:cs="Times New Roman"/>
+                <w:spacing w:val="-1"/>
+                <w:sz w:val="20"/>
+                <w:szCs w:val="20"/>
+              </w:rPr>
+              <w:t>MMDD</w:t>
             </w:r>
             <w:r>
               <w:rPr>
@@ -13934,7 +14220,16 @@
           <w:sz w:val="22"/>
           <w:szCs w:val="22"/>
         </w:rPr>
-        <w:t>HSAidType</w:t>
+        <w:t>HSAI</w:t>
+      </w:r>
+      <w:r>
+        <w:rPr>
+          <w:rFonts w:ascii="Arial" w:hAnsi="Arial" w:cs="Arial"/>
+          <w:b/>
+          <w:sz w:val="22"/>
+          <w:szCs w:val="22"/>
+        </w:rPr>
+        <w:t>dType</w:t>
       </w:r>
       <w:proofErr w:type="spellEnd"/>
     </w:p>
@@ -14075,7 +14370,25 @@
                 <w:sz w:val="20"/>
                 <w:szCs w:val="20"/>
               </w:rPr>
-              <w:t>hsaid</w:t>
+              <w:t>hsa</w:t>
+            </w:r>
+            <w:r>
+              <w:rPr>
+                <w:rFonts w:ascii="Times New Roman" w:eastAsia="Times New Roman" w:hAnsi="Times New Roman" w:cs="Times New Roman"/>
+                <w:spacing w:val="-1"/>
+                <w:sz w:val="20"/>
+                <w:szCs w:val="20"/>
+              </w:rPr>
+              <w:t>I</w:t>
+            </w:r>
+            <w:r>
+              <w:rPr>
+                <w:rFonts w:ascii="Times New Roman" w:eastAsia="Times New Roman" w:hAnsi="Times New Roman" w:cs="Times New Roman"/>
+                <w:spacing w:val="-1"/>
+                <w:sz w:val="20"/>
+                <w:szCs w:val="20"/>
+              </w:rPr>
+              <w:t>d</w:t>
             </w:r>
             <w:proofErr w:type="spellEnd"/>
           </w:p>
@@ -14558,7 +14871,23 @@
                 <w:sz w:val="20"/>
                 <w:szCs w:val="20"/>
               </w:rPr>
-              <w:t>legalAuthenticatorHSAid</w:t>
+              <w:t>legalAuthenticatorHSA</w:t>
+            </w:r>
+            <w:r>
+              <w:rPr>
+                <w:rFonts w:ascii="Times New Roman" w:eastAsia="Times New Roman" w:hAnsi="Times New Roman" w:cs="Times New Roman"/>
+                <w:sz w:val="20"/>
+                <w:szCs w:val="20"/>
+              </w:rPr>
+              <w:t>I</w:t>
+            </w:r>
+            <w:r>
+              <w:rPr>
+                <w:rFonts w:ascii="Times New Roman" w:eastAsia="Times New Roman" w:hAnsi="Times New Roman" w:cs="Times New Roman"/>
+                <w:sz w:val="20"/>
+                <w:szCs w:val="20"/>
+              </w:rPr>
+              <w:t>d</w:t>
             </w:r>
             <w:proofErr w:type="spellEnd"/>
           </w:p>
@@ -14589,7 +14918,16 @@
                 <w:sz w:val="20"/>
                 <w:szCs w:val="20"/>
               </w:rPr>
-              <w:t>HSAidType</w:t>
+              <w:t>HSAI</w:t>
+            </w:r>
+            <w:r>
+              <w:rPr>
+                <w:rFonts w:ascii="Times New Roman" w:eastAsia="Times New Roman" w:hAnsi="Times New Roman" w:cs="Times New Roman"/>
+                <w:spacing w:val="-1"/>
+                <w:sz w:val="20"/>
+                <w:szCs w:val="20"/>
+              </w:rPr>
+              <w:t>dType</w:t>
             </w:r>
             <w:proofErr w:type="spellEnd"/>
           </w:p>
@@ -15220,7 +15558,23 @@
                 <w:sz w:val="20"/>
                 <w:szCs w:val="20"/>
               </w:rPr>
-              <w:t>HSAid</w:t>
+              <w:t>HSA</w:t>
+            </w:r>
+            <w:r>
+              <w:rPr>
+                <w:rFonts w:ascii="Times New Roman" w:eastAsia="Times New Roman" w:hAnsi="Times New Roman" w:cs="Times New Roman"/>
+                <w:sz w:val="20"/>
+                <w:szCs w:val="20"/>
+              </w:rPr>
+              <w:t>I</w:t>
+            </w:r>
+            <w:r>
+              <w:rPr>
+                <w:rFonts w:ascii="Times New Roman" w:eastAsia="Times New Roman" w:hAnsi="Times New Roman" w:cs="Times New Roman"/>
+                <w:sz w:val="20"/>
+                <w:szCs w:val="20"/>
+              </w:rPr>
+              <w:t>d</w:t>
             </w:r>
             <w:proofErr w:type="spellEnd"/>
           </w:p>
@@ -15247,7 +15601,23 @@
                 <w:sz w:val="20"/>
                 <w:szCs w:val="20"/>
               </w:rPr>
-              <w:t>HSAidType</w:t>
+              <w:t>HSA</w:t>
+            </w:r>
+            <w:r>
+              <w:rPr>
+                <w:rFonts w:ascii="Times New Roman" w:eastAsia="Times New Roman" w:hAnsi="Times New Roman" w:cs="Times New Roman"/>
+                <w:sz w:val="20"/>
+                <w:szCs w:val="20"/>
+              </w:rPr>
+              <w:t>I</w:t>
+            </w:r>
+            <w:r>
+              <w:rPr>
+                <w:rFonts w:ascii="Times New Roman" w:eastAsia="Times New Roman" w:hAnsi="Times New Roman" w:cs="Times New Roman"/>
+                <w:sz w:val="20"/>
+                <w:szCs w:val="20"/>
+              </w:rPr>
+              <w:t>dType</w:t>
             </w:r>
             <w:proofErr w:type="spellEnd"/>
           </w:p>
@@ -15706,15 +16076,7 @@
                 <w:sz w:val="20"/>
                 <w:szCs w:val="20"/>
               </w:rPr>
-              <w:t>Id för patienten.</w:t>
-            </w:r>
-            <w:r>
-              <w:rPr>
-                <w:rFonts w:ascii="Times New Roman" w:eastAsia="Times New Roman" w:hAnsi="Times New Roman" w:cs="Times New Roman"/>
-                <w:sz w:val="20"/>
-                <w:szCs w:val="20"/>
-              </w:rPr>
-              <w:t xml:space="preserve"> Skall anges mer 12 tecken utan avskiljare.</w:t>
+              <w:t>Id för patienten. Skall anges mer 12 tecken utan avskiljare.</w:t>
             </w:r>
           </w:p>
           <w:p>
@@ -15996,6 +16358,23 @@
                 <w:szCs w:val="20"/>
               </w:rPr>
               <w:t>Information om den hälso- och sjukvårdsperson som skapat informationen i dokumentet, nedan kallas författare.</w:t>
+            </w:r>
+            <w:r>
+              <w:rPr>
+                <w:rFonts w:ascii="Times New Roman" w:eastAsia="Times New Roman" w:hAnsi="Times New Roman" w:cs="Times New Roman"/>
+                <w:sz w:val="20"/>
+                <w:szCs w:val="20"/>
+              </w:rPr>
+              <w:t xml:space="preserve"> </w:t>
+            </w:r>
+            <w:r>
+              <w:rPr>
+                <w:rFonts w:ascii="Times New Roman" w:hAnsi="Times New Roman" w:cs="Times New Roman"/>
+                <w:spacing w:val="-1"/>
+                <w:sz w:val="20"/>
+                <w:szCs w:val="20"/>
+              </w:rPr>
+              <w:t>Vid uppdatering av tidigare skapade dokument avses den hälso- och sjukvårdsperson som senast uppdaterade informationen.</w:t>
             </w:r>
           </w:p>
           <w:p>
@@ -16237,6 +16616,7 @@
                 <w:szCs w:val="20"/>
                 <w:lang w:eastAsia="en-US"/>
               </w:rPr>
+              <w:lastRenderedPageBreak/>
               <w:t>approvedForPatient</w:t>
             </w:r>
             <w:proofErr w:type="spellEnd"/>
@@ -16542,16 +16922,7 @@
                 <w:sz w:val="20"/>
                 <w:szCs w:val="20"/>
               </w:rPr>
-              <w:t xml:space="preserve"> för den vård- och </w:t>
-            </w:r>
-            <w:r>
-              <w:rPr>
-                <w:rFonts w:ascii="Times New Roman" w:eastAsia="Times New Roman" w:hAnsi="Times New Roman" w:cs="Times New Roman"/>
-                <w:sz w:val="20"/>
-                <w:szCs w:val="20"/>
-              </w:rPr>
-              <w:lastRenderedPageBreak/>
-              <w:t>omsorgskontakt som föranlett den information som omfattas av dokumentet. Identiteten är unik inom källsystemet</w:t>
+              <w:t xml:space="preserve"> för den vård- och omsorgskontakt som föranlett den information som omfattas av dokumentet. Identiteten är unik inom källsystemet</w:t>
             </w:r>
           </w:p>
           <w:p>
@@ -16590,7 +16961,6 @@
                 <w:sz w:val="20"/>
                 <w:szCs w:val="20"/>
               </w:rPr>
-              <w:lastRenderedPageBreak/>
               <w:t>0</w:t>
             </w:r>
             <w:proofErr w:type="gramStart"/>
@@ -16640,7 +17010,6 @@
                 <w:szCs w:val="20"/>
                 <w:lang w:eastAsia="en-US"/>
               </w:rPr>
-              <w:lastRenderedPageBreak/>
               <w:t>nullified</w:t>
             </w:r>
             <w:proofErr w:type="spellEnd"/>
@@ -18500,7 +18869,16 @@
                 <w:sz w:val="20"/>
                 <w:szCs w:val="20"/>
               </w:rPr>
-              <w:t>YYYYMMDDhhmmss</w:t>
+              <w:t>ÅÅÅÅMMDDtt</w:t>
+            </w:r>
+            <w:r>
+              <w:rPr>
+                <w:rFonts w:ascii="Times New Roman" w:eastAsia="Times New Roman" w:hAnsi="Times New Roman" w:cs="Times New Roman"/>
+                <w:spacing w:val="-1"/>
+                <w:sz w:val="20"/>
+                <w:szCs w:val="20"/>
+              </w:rPr>
+              <w:t>mmss</w:t>
             </w:r>
             <w:proofErr w:type="spellEnd"/>
             <w:r>
@@ -18666,6 +19044,7 @@
               <w:rPr>
                 <w:b/>
               </w:rPr>
+              <w:lastRenderedPageBreak/>
               <w:t>Namn</w:t>
             </w:r>
           </w:p>
@@ -19019,7 +19398,6 @@
           <w:sz w:val="22"/>
           <w:szCs w:val="22"/>
         </w:rPr>
-        <w:lastRenderedPageBreak/>
         <w:t>OrgUnitType</w:t>
       </w:r>
       <w:proofErr w:type="spellEnd"/>
@@ -19186,7 +19564,7 @@
                 <w:sz w:val="20"/>
                 <w:szCs w:val="20"/>
               </w:rPr>
-              <w:t>rgUnitHSAi</w:t>
+              <w:t>rgUnitHSAI</w:t>
             </w:r>
             <w:r>
               <w:rPr>
@@ -19229,7 +19607,16 @@
                 <w:sz w:val="20"/>
                 <w:szCs w:val="20"/>
               </w:rPr>
-              <w:t>HSAidType</w:t>
+              <w:t>HSAI</w:t>
+            </w:r>
+            <w:r>
+              <w:rPr>
+                <w:rFonts w:eastAsia="Times New Roman"/>
+                <w:spacing w:val="-1"/>
+                <w:sz w:val="20"/>
+                <w:szCs w:val="20"/>
+              </w:rPr>
+              <w:t>dType</w:t>
             </w:r>
             <w:proofErr w:type="spellEnd"/>
           </w:p>
@@ -20292,7 +20679,14 @@
                 <w:sz w:val="20"/>
                 <w:szCs w:val="20"/>
               </w:rPr>
-              <w:t>id</w:t>
+              <w:t>I</w:t>
+            </w:r>
+            <w:r>
+              <w:rPr>
+                <w:sz w:val="20"/>
+                <w:szCs w:val="20"/>
+              </w:rPr>
+              <w:t>d</w:t>
             </w:r>
             <w:proofErr w:type="spellEnd"/>
           </w:p>
@@ -20316,7 +20710,21 @@
                 <w:sz w:val="20"/>
                 <w:szCs w:val="20"/>
               </w:rPr>
-              <w:t>HSAIDType</w:t>
+              <w:t>HSAI</w:t>
+            </w:r>
+            <w:r>
+              <w:rPr>
+                <w:sz w:val="20"/>
+                <w:szCs w:val="20"/>
+              </w:rPr>
+              <w:t>d</w:t>
+            </w:r>
+            <w:r>
+              <w:rPr>
+                <w:sz w:val="20"/>
+                <w:szCs w:val="20"/>
+              </w:rPr>
+              <w:t>Type</w:t>
             </w:r>
             <w:proofErr w:type="spellEnd"/>
           </w:p>
@@ -23969,7 +24377,21 @@
                 <w:sz w:val="20"/>
                 <w:szCs w:val="20"/>
               </w:rPr>
-              <w:t>careUnitHSAid</w:t>
+              <w:t>careUnitHSA</w:t>
+            </w:r>
+            <w:r>
+              <w:rPr>
+                <w:sz w:val="20"/>
+                <w:szCs w:val="20"/>
+              </w:rPr>
+              <w:t>I</w:t>
+            </w:r>
+            <w:r>
+              <w:rPr>
+                <w:sz w:val="20"/>
+                <w:szCs w:val="20"/>
+              </w:rPr>
+              <w:t>d</w:t>
             </w:r>
             <w:proofErr w:type="spellEnd"/>
             <w:r>
@@ -24009,7 +24431,15 @@
                 <w:sz w:val="20"/>
                 <w:szCs w:val="20"/>
               </w:rPr>
-              <w:t>HSAidType</w:t>
+              <w:t>HSAI</w:t>
+            </w:r>
+            <w:r>
+              <w:rPr>
+                <w:spacing w:val="-1"/>
+                <w:sz w:val="20"/>
+                <w:szCs w:val="20"/>
+              </w:rPr>
+              <w:t>dType</w:t>
             </w:r>
             <w:proofErr w:type="spellEnd"/>
           </w:p>
@@ -24480,7 +24910,7 @@
       </w:tr>
       <w:tr>
         <w:trPr>
-          <w:trHeight w:hRule="exact" w:val="1993"/>
+          <w:trHeight w:hRule="exact" w:val="2135"/>
           <w:tblHeader/>
         </w:trPr>
         <w:tc>
@@ -24715,7 +25145,14 @@
                 <w:sz w:val="20"/>
                 <w:szCs w:val="20"/>
               </w:rPr>
-              <w:t>HSAid</w:t>
+              <w:t>HSAI</w:t>
+            </w:r>
+            <w:r>
+              <w:rPr>
+                <w:sz w:val="20"/>
+                <w:szCs w:val="20"/>
+              </w:rPr>
+              <w:t>d</w:t>
             </w:r>
             <w:proofErr w:type="spellEnd"/>
           </w:p>
@@ -24747,7 +25184,15 @@
                 <w:sz w:val="20"/>
                 <w:szCs w:val="20"/>
               </w:rPr>
-              <w:t>HSAidType</w:t>
+              <w:t>HSAI</w:t>
+            </w:r>
+            <w:r>
+              <w:rPr>
+                <w:spacing w:val="-1"/>
+                <w:sz w:val="20"/>
+                <w:szCs w:val="20"/>
+              </w:rPr>
+              <w:t>dType</w:t>
             </w:r>
             <w:proofErr w:type="spellEnd"/>
           </w:p>
@@ -26152,7 +26597,7 @@
       </w:tr>
       <w:tr>
         <w:trPr>
-          <w:trHeight w:hRule="exact" w:val="559"/>
+          <w:trHeight w:hRule="exact" w:val="767"/>
           <w:tblHeader/>
         </w:trPr>
         <w:tc>
@@ -27388,7 +27833,7 @@
       </w:tr>
       <w:tr>
         <w:trPr>
-          <w:trHeight w:hRule="exact" w:val="812"/>
+          <w:trHeight w:hRule="exact" w:val="943"/>
           <w:tblHeader/>
         </w:trPr>
         <w:tc>
@@ -27790,7 +28235,7 @@
       </w:tr>
       <w:tr>
         <w:trPr>
-          <w:trHeight w:hRule="exact" w:val="974"/>
+          <w:trHeight w:hRule="exact" w:val="730"/>
           <w:tblHeader/>
         </w:trPr>
         <w:tc>
@@ -28803,7 +29248,7 @@
       </w:tr>
       <w:tr>
         <w:trPr>
-          <w:trHeight w:hRule="exact" w:val="1241"/>
+          <w:trHeight w:hRule="exact" w:val="662"/>
           <w:tblHeader/>
         </w:trPr>
         <w:tc>
@@ -31463,7 +31908,7 @@
             <w:rPr>
               <w:noProof/>
             </w:rPr>
-            <w:t>2013-06-27</w:t>
+            <w:t>2013-09-03</w:t>
           </w:r>
           <w:r>
             <w:fldChar w:fldCharType="end"/>
@@ -31592,7 +32037,7 @@
             <w:rPr>
               <w:lang w:val="en-US"/>
             </w:rPr>
-            <w:t>8</w:t>
+            <w:t>9</w:t>
           </w:r>
         </w:p>
       </w:tc>
@@ -31750,7 +32195,7 @@
             <w:rPr>
               <w:noProof/>
             </w:rPr>
-            <w:t>20</w:t>
+            <w:t>21</w:t>
           </w:r>
           <w:r>
             <w:rPr>
@@ -36000,7 +36445,7 @@
 </file>
 
 <file path=customXml/itemProps1.xml><?xml version="1.0" encoding="utf-8"?>
-<ds:datastoreItem xmlns:ds="http://schemas.openxmlformats.org/officeDocument/2006/customXml" ds:itemID="{E8EA46A7-0AF3-446D-8B28-EA9E4214C3FF}">
+<ds:datastoreItem xmlns:ds="http://schemas.openxmlformats.org/officeDocument/2006/customXml" ds:itemID="{9D434BF1-5FAB-40D8-AA6F-421C852DE595}">
   <ds:schemaRefs>
     <ds:schemaRef ds:uri="http://schemas.openxmlformats.org/officeDocument/2006/bibliography"/>
   </ds:schemaRefs>

</xml_diff>

<commit_message>
Tagit bort persNr i documentTitle fältet
</commit_message>
<xml_diff>
--- a/ServiceInteractions/riv/clinicalprocess/activityprescription/actoutcome/trunk/docs/Tjänstekontraktsbeskrivning_riv_clinicalprocess_activityprescription_actoutcome.docx
+++ b/ServiceInteractions/riv/clinicalprocess/activityprescription/actoutcome/trunk/docs/Tjänstekontraktsbeskrivning_riv_clinicalprocess_activityprescription_actoutcome.docx
@@ -275,15 +275,29 @@
           <w:sz w:val="44"/>
         </w:rPr>
       </w:pPr>
-      <w:fldSimple w:instr=" SUBJECT  \* MERGEFORMAT ">
-        <w:r>
-          <w:rPr>
-            <w:rFonts w:ascii="Arial" w:hAnsi="Arial"/>
-            <w:sz w:val="44"/>
-          </w:rPr>
-          <w:t>Tjänstekontraktsbeskrivning</w:t>
-        </w:r>
-      </w:fldSimple>
+      <w:r>
+        <w:fldChar w:fldCharType="begin"/>
+      </w:r>
+      <w:r>
+        <w:instrText xml:space="preserve"> SUBJECT  \* MERGEFORMAT </w:instrText>
+      </w:r>
+      <w:r>
+        <w:fldChar w:fldCharType="separate"/>
+      </w:r>
+      <w:r>
+        <w:rPr>
+          <w:rFonts w:ascii="Arial" w:hAnsi="Arial"/>
+          <w:sz w:val="44"/>
+        </w:rPr>
+        <w:t>Tjänstekontraktsbeskrivning</w:t>
+      </w:r>
+      <w:r>
+        <w:rPr>
+          <w:rFonts w:ascii="Arial" w:hAnsi="Arial"/>
+          <w:sz w:val="44"/>
+        </w:rPr>
+        <w:fldChar w:fldCharType="end"/>
+      </w:r>
     </w:p>
     <w:p>
       <w:pPr>
@@ -1587,8 +1601,6 @@
               </w:rPr>
               <w:t>Förtydligat innebörden av author.</w:t>
             </w:r>
-            <w:bookmarkStart w:id="2" w:name="_GoBack"/>
-            <w:bookmarkEnd w:id="2"/>
           </w:p>
         </w:tc>
         <w:tc>
@@ -1669,12 +1681,12 @@
           <w:szCs w:val="20"/>
         </w:rPr>
       </w:pPr>
-      <w:bookmarkStart w:id="3" w:name="_Toc357520546"/>
+      <w:bookmarkStart w:id="2" w:name="_Toc357520546"/>
       <w:r>
         <w:lastRenderedPageBreak/>
         <w:t>Innehållsförteckning</w:t>
       </w:r>
-      <w:bookmarkEnd w:id="3"/>
+      <w:bookmarkEnd w:id="2"/>
     </w:p>
     <w:p>
       <w:pPr>
@@ -4147,14 +4159,14 @@
         </w:tabs>
         <w:ind w:right="838" w:firstLine="0"/>
       </w:pPr>
-      <w:bookmarkStart w:id="4" w:name="_Toc341787023"/>
-      <w:bookmarkStart w:id="5" w:name="_Toc357520547"/>
+      <w:bookmarkStart w:id="3" w:name="_Toc341787023"/>
+      <w:bookmarkStart w:id="4" w:name="_Toc357520547"/>
       <w:r>
         <w:lastRenderedPageBreak/>
         <w:t>Inledning</w:t>
       </w:r>
+      <w:bookmarkEnd w:id="3"/>
       <w:bookmarkEnd w:id="4"/>
-      <w:bookmarkEnd w:id="5"/>
     </w:p>
     <w:p>
       <w:pPr>
@@ -4311,265 +4323,265 @@
         </w:tabs>
         <w:ind w:right="838" w:firstLine="0"/>
       </w:pPr>
-      <w:bookmarkStart w:id="6" w:name="_Toc357520548"/>
+      <w:bookmarkStart w:id="5" w:name="_Toc357520548"/>
       <w:r>
         <w:t>Användningsområden</w:t>
       </w:r>
+      <w:bookmarkEnd w:id="5"/>
+    </w:p>
+    <w:p>
+      <w:pPr>
+        <w:pStyle w:val="Brdtext"/>
+        <w:tabs>
+          <w:tab w:val="left" w:pos="567"/>
+        </w:tabs>
+        <w:ind w:right="838"/>
+      </w:pPr>
+      <w:r>
+        <w:t xml:space="preserve">Tjänstedomänen </w:t>
+      </w:r>
+      <w:r>
+        <w:t xml:space="preserve">syftar till att tillmötesgå behovet av systemoberoende åtkomst till </w:t>
+      </w:r>
+      <w:r>
+        <w:t xml:space="preserve">information om utfallet av </w:t>
+      </w:r>
+      <w:r>
+        <w:t xml:space="preserve">ordinations- och </w:t>
+      </w:r>
+      <w:r>
+        <w:t>förskrivningsrelaterade aktiviteter</w:t>
+      </w:r>
+      <w:r>
+        <w:t xml:space="preserve"> för såväl</w:t>
+      </w:r>
+      <w:r>
+        <w:t xml:space="preserve"> vårdgivar- som invånartjänster.</w:t>
+      </w:r>
+    </w:p>
+    <w:p>
+      <w:pPr>
+        <w:pStyle w:val="Brdtext"/>
+        <w:tabs>
+          <w:tab w:val="left" w:pos="567"/>
+        </w:tabs>
+        <w:ind w:right="838"/>
+      </w:pPr>
+    </w:p>
+    <w:p>
+      <w:pPr>
+        <w:pStyle w:val="Brdtext"/>
+        <w:tabs>
+          <w:tab w:val="left" w:pos="567"/>
+        </w:tabs>
+        <w:ind w:right="838"/>
+      </w:pPr>
+      <w:r>
+        <w:t>”</w:t>
+      </w:r>
+      <w:r>
+        <w:t>Min journal</w:t>
+      </w:r>
+      <w:r>
+        <w:t>”</w:t>
+      </w:r>
+      <w:r>
+        <w:t>, ”Mitt vårdflöde”, N</w:t>
+      </w:r>
+      <w:r>
+        <w:t xml:space="preserve">ationell patientöversikt och tjänster för elektroniskt utlämnande till patientens egna </w:t>
+      </w:r>
+      <w:r>
+        <w:t>tjänster</w:t>
+      </w:r>
+      <w:r>
+        <w:t xml:space="preserve"> (</w:t>
+      </w:r>
+      <w:r>
+        <w:t xml:space="preserve">via </w:t>
+      </w:r>
+      <w:r>
+        <w:t>API-</w:t>
+      </w:r>
+      <w:r>
+        <w:t>Gateway)</w:t>
+      </w:r>
+      <w:r>
+        <w:t xml:space="preserve"> </w:t>
+      </w:r>
+      <w:r>
+        <w:t xml:space="preserve">som exempelvis </w:t>
+      </w:r>
+      <w:r>
+        <w:t>personligt konto</w:t>
+      </w:r>
+      <w:r>
+        <w:t xml:space="preserve"> </w:t>
+      </w:r>
+      <w:r>
+        <w:t>för hälsoinformation</w:t>
+      </w:r>
+      <w:r>
+        <w:t xml:space="preserve"> </w:t>
+      </w:r>
+      <w:r>
+        <w:t xml:space="preserve">är </w:t>
+      </w:r>
+      <w:r>
+        <w:t xml:space="preserve">exempel på nationella tjänster med behov av </w:t>
+      </w:r>
+      <w:r>
+        <w:t>åt</w:t>
+      </w:r>
+      <w:r>
+        <w:t xml:space="preserve">komst till </w:t>
+      </w:r>
+      <w:r>
+        <w:t>sådan information.</w:t>
+      </w:r>
+    </w:p>
+    <w:p>
+      <w:pPr>
+        <w:pStyle w:val="Brdtext"/>
+        <w:tabs>
+          <w:tab w:val="left" w:pos="567"/>
+        </w:tabs>
+        <w:ind w:right="838"/>
+      </w:pPr>
+    </w:p>
+    <w:p>
+      <w:pPr>
+        <w:pStyle w:val="Brdtext"/>
+        <w:tabs>
+          <w:tab w:val="left" w:pos="567"/>
+        </w:tabs>
+        <w:ind w:right="838"/>
+      </w:pPr>
+      <w:r>
+        <w:t>Tjänstekontrakten i denna domän ska tillmötesgå de nationella behoven men också fylla behovet</w:t>
+      </w:r>
+      <w:r>
+        <w:t xml:space="preserve"> </w:t>
+      </w:r>
+      <w:r>
+        <w:t xml:space="preserve">för </w:t>
+      </w:r>
+      <w:r>
+        <w:t>tjänster regionalt och lokalt.</w:t>
+      </w:r>
+    </w:p>
+    <w:p>
+      <w:pPr>
+        <w:pStyle w:val="Brdtext"/>
+        <w:tabs>
+          <w:tab w:val="left" w:pos="567"/>
+        </w:tabs>
+        <w:ind w:right="838"/>
+      </w:pPr>
+    </w:p>
+    <w:p>
+      <w:pPr>
+        <w:pStyle w:val="Brdtext"/>
+        <w:tabs>
+          <w:tab w:val="left" w:pos="567"/>
+        </w:tabs>
+        <w:ind w:right="838"/>
+      </w:pPr>
+      <w:r>
+        <w:t xml:space="preserve">För att vara tillämpbara för både invånar- och vårdgivartjänster behöver tjänstekontrakten förmedla den information som behövs för att båda typerna av </w:t>
+      </w:r>
+      <w:r>
+        <w:t>e-</w:t>
+      </w:r>
+      <w:r>
+        <w:t>tjänster</w:t>
+      </w:r>
+      <w:r>
+        <w:t xml:space="preserve"> (tjänstekonsumenter)</w:t>
+      </w:r>
+      <w:r>
+        <w:t xml:space="preserve"> ska ha det underlag som behövs för att säkerställa behörig åtkomst</w:t>
+      </w:r>
+      <w:r>
+        <w:t xml:space="preserve"> för sina respektive använda</w:t>
+      </w:r>
+      <w:r>
+        <w:t>r</w:t>
+      </w:r>
+      <w:r>
+        <w:t>grupper.</w:t>
+      </w:r>
+      <w:r>
+        <w:t xml:space="preserve"> </w:t>
+      </w:r>
+    </w:p>
+    <w:p>
+      <w:pPr>
+        <w:pStyle w:val="Brdtext"/>
+        <w:tabs>
+          <w:tab w:val="left" w:pos="567"/>
+        </w:tabs>
+        <w:ind w:right="838"/>
+      </w:pPr>
+    </w:p>
+    <w:p>
+      <w:pPr>
+        <w:pStyle w:val="Brdtext"/>
+        <w:tabs>
+          <w:tab w:val="left" w:pos="567"/>
+        </w:tabs>
+        <w:ind w:right="838"/>
+      </w:pPr>
+      <w:r>
+        <w:t xml:space="preserve">Det är dock en grundläggande princip att tjänsteproducenterna </w:t>
+      </w:r>
+      <w:r>
+        <w:rPr>
+          <w:u w:val="single"/>
+        </w:rPr>
+        <w:t>inte</w:t>
+      </w:r>
+      <w:r>
+        <w:t xml:space="preserve"> ska anpassa svaret efter frågeställaren, utan istället tillhandahålla fullständig information som tjänstekonsumenten kan anpassa</w:t>
+      </w:r>
+      <w:r>
+        <w:t xml:space="preserve"> och behörighets</w:t>
+      </w:r>
+      <w:r>
+        <w:t>styra</w:t>
+      </w:r>
+      <w:r>
+        <w:t xml:space="preserve"> </w:t>
+      </w:r>
+      <w:r>
+        <w:t>för</w:t>
+      </w:r>
+      <w:r>
+        <w:t xml:space="preserve"> sin målgrupp. </w:t>
+      </w:r>
+    </w:p>
+    <w:p>
+      <w:pPr>
+        <w:pStyle w:val="Brdtext"/>
+        <w:tabs>
+          <w:tab w:val="left" w:pos="567"/>
+        </w:tabs>
+        <w:ind w:right="838"/>
+      </w:pPr>
+    </w:p>
+    <w:p>
+      <w:pPr>
+        <w:pStyle w:val="Rubrik2b"/>
+        <w:tabs>
+          <w:tab w:val="left" w:pos="567"/>
+        </w:tabs>
+        <w:ind w:right="838" w:firstLine="0"/>
+      </w:pPr>
+      <w:bookmarkStart w:id="6" w:name="_Toc357520549"/>
+      <w:r>
+        <w:t>Övrigt</w:t>
+      </w:r>
       <w:bookmarkEnd w:id="6"/>
-    </w:p>
-    <w:p>
-      <w:pPr>
-        <w:pStyle w:val="Brdtext"/>
-        <w:tabs>
-          <w:tab w:val="left" w:pos="567"/>
-        </w:tabs>
-        <w:ind w:right="838"/>
-      </w:pPr>
-      <w:r>
-        <w:t xml:space="preserve">Tjänstedomänen </w:t>
-      </w:r>
-      <w:r>
-        <w:t xml:space="preserve">syftar till att tillmötesgå behovet av systemoberoende åtkomst till </w:t>
-      </w:r>
-      <w:r>
-        <w:t xml:space="preserve">information om utfallet av </w:t>
-      </w:r>
-      <w:r>
-        <w:t xml:space="preserve">ordinations- och </w:t>
-      </w:r>
-      <w:r>
-        <w:t>förskrivningsrelaterade aktiviteter</w:t>
-      </w:r>
-      <w:r>
-        <w:t xml:space="preserve"> för såväl</w:t>
-      </w:r>
-      <w:r>
-        <w:t xml:space="preserve"> vårdgivar- som invånartjänster.</w:t>
-      </w:r>
-    </w:p>
-    <w:p>
-      <w:pPr>
-        <w:pStyle w:val="Brdtext"/>
-        <w:tabs>
-          <w:tab w:val="left" w:pos="567"/>
-        </w:tabs>
-        <w:ind w:right="838"/>
-      </w:pPr>
-    </w:p>
-    <w:p>
-      <w:pPr>
-        <w:pStyle w:val="Brdtext"/>
-        <w:tabs>
-          <w:tab w:val="left" w:pos="567"/>
-        </w:tabs>
-        <w:ind w:right="838"/>
-      </w:pPr>
-      <w:r>
-        <w:t>”</w:t>
-      </w:r>
-      <w:r>
-        <w:t>Min journal</w:t>
-      </w:r>
-      <w:r>
-        <w:t>”</w:t>
-      </w:r>
-      <w:r>
-        <w:t>, ”Mitt vårdflöde”, N</w:t>
-      </w:r>
-      <w:r>
-        <w:t xml:space="preserve">ationell patientöversikt och tjänster för elektroniskt utlämnande till patientens egna </w:t>
-      </w:r>
-      <w:r>
-        <w:t>tjänster</w:t>
-      </w:r>
-      <w:r>
-        <w:t xml:space="preserve"> (</w:t>
-      </w:r>
-      <w:r>
-        <w:t xml:space="preserve">via </w:t>
-      </w:r>
-      <w:r>
-        <w:t>API-</w:t>
-      </w:r>
-      <w:r>
-        <w:t>Gateway)</w:t>
-      </w:r>
-      <w:r>
-        <w:t xml:space="preserve"> </w:t>
-      </w:r>
-      <w:r>
-        <w:t xml:space="preserve">som exempelvis </w:t>
-      </w:r>
-      <w:r>
-        <w:t>personligt konto</w:t>
-      </w:r>
-      <w:r>
-        <w:t xml:space="preserve"> </w:t>
-      </w:r>
-      <w:r>
-        <w:t>för hälsoinformation</w:t>
-      </w:r>
-      <w:r>
-        <w:t xml:space="preserve"> </w:t>
-      </w:r>
-      <w:r>
-        <w:t xml:space="preserve">är </w:t>
-      </w:r>
-      <w:r>
-        <w:t xml:space="preserve">exempel på nationella tjänster med behov av </w:t>
-      </w:r>
-      <w:r>
-        <w:t>åt</w:t>
-      </w:r>
-      <w:r>
-        <w:t xml:space="preserve">komst till </w:t>
-      </w:r>
-      <w:r>
-        <w:t>sådan information.</w:t>
-      </w:r>
-    </w:p>
-    <w:p>
-      <w:pPr>
-        <w:pStyle w:val="Brdtext"/>
-        <w:tabs>
-          <w:tab w:val="left" w:pos="567"/>
-        </w:tabs>
-        <w:ind w:right="838"/>
-      </w:pPr>
-    </w:p>
-    <w:p>
-      <w:pPr>
-        <w:pStyle w:val="Brdtext"/>
-        <w:tabs>
-          <w:tab w:val="left" w:pos="567"/>
-        </w:tabs>
-        <w:ind w:right="838"/>
-      </w:pPr>
-      <w:r>
-        <w:t>Tjänstekontrakten i denna domän ska tillmötesgå de nationella behoven men också fylla behovet</w:t>
-      </w:r>
-      <w:r>
-        <w:t xml:space="preserve"> </w:t>
-      </w:r>
-      <w:r>
-        <w:t xml:space="preserve">för </w:t>
-      </w:r>
-      <w:r>
-        <w:t>tjänster regionalt och lokalt.</w:t>
-      </w:r>
-    </w:p>
-    <w:p>
-      <w:pPr>
-        <w:pStyle w:val="Brdtext"/>
-        <w:tabs>
-          <w:tab w:val="left" w:pos="567"/>
-        </w:tabs>
-        <w:ind w:right="838"/>
-      </w:pPr>
-    </w:p>
-    <w:p>
-      <w:pPr>
-        <w:pStyle w:val="Brdtext"/>
-        <w:tabs>
-          <w:tab w:val="left" w:pos="567"/>
-        </w:tabs>
-        <w:ind w:right="838"/>
-      </w:pPr>
-      <w:r>
-        <w:t xml:space="preserve">För att vara tillämpbara för både invånar- och vårdgivartjänster behöver tjänstekontrakten förmedla den information som behövs för att båda typerna av </w:t>
-      </w:r>
-      <w:r>
-        <w:t>e-</w:t>
-      </w:r>
-      <w:r>
-        <w:t>tjänster</w:t>
-      </w:r>
-      <w:r>
-        <w:t xml:space="preserve"> (tjänstekonsumenter)</w:t>
-      </w:r>
-      <w:r>
-        <w:t xml:space="preserve"> ska ha det underlag som behövs för att säkerställa behörig åtkomst</w:t>
-      </w:r>
-      <w:r>
-        <w:t xml:space="preserve"> för sina respektive använda</w:t>
-      </w:r>
-      <w:r>
-        <w:t>r</w:t>
-      </w:r>
-      <w:r>
-        <w:t>grupper.</w:t>
-      </w:r>
-      <w:r>
-        <w:t xml:space="preserve"> </w:t>
-      </w:r>
-    </w:p>
-    <w:p>
-      <w:pPr>
-        <w:pStyle w:val="Brdtext"/>
-        <w:tabs>
-          <w:tab w:val="left" w:pos="567"/>
-        </w:tabs>
-        <w:ind w:right="838"/>
-      </w:pPr>
-    </w:p>
-    <w:p>
-      <w:pPr>
-        <w:pStyle w:val="Brdtext"/>
-        <w:tabs>
-          <w:tab w:val="left" w:pos="567"/>
-        </w:tabs>
-        <w:ind w:right="838"/>
-      </w:pPr>
-      <w:r>
-        <w:t xml:space="preserve">Det är dock en grundläggande princip att tjänsteproducenterna </w:t>
-      </w:r>
-      <w:r>
-        <w:rPr>
-          <w:u w:val="single"/>
-        </w:rPr>
-        <w:t>inte</w:t>
-      </w:r>
-      <w:r>
-        <w:t xml:space="preserve"> ska anpassa svaret efter frågeställaren, utan istället tillhandahålla fullständig information som tjänstekonsumenten kan anpassa</w:t>
-      </w:r>
-      <w:r>
-        <w:t xml:space="preserve"> och behörighets</w:t>
-      </w:r>
-      <w:r>
-        <w:t>styra</w:t>
-      </w:r>
-      <w:r>
-        <w:t xml:space="preserve"> </w:t>
-      </w:r>
-      <w:r>
-        <w:t>för</w:t>
-      </w:r>
-      <w:r>
-        <w:t xml:space="preserve"> sin målgrupp. </w:t>
-      </w:r>
-    </w:p>
-    <w:p>
-      <w:pPr>
-        <w:pStyle w:val="Brdtext"/>
-        <w:tabs>
-          <w:tab w:val="left" w:pos="567"/>
-        </w:tabs>
-        <w:ind w:right="838"/>
-      </w:pPr>
-    </w:p>
-    <w:p>
-      <w:pPr>
-        <w:pStyle w:val="Rubrik2b"/>
-        <w:tabs>
-          <w:tab w:val="left" w:pos="567"/>
-        </w:tabs>
-        <w:ind w:right="838" w:firstLine="0"/>
-      </w:pPr>
-      <w:bookmarkStart w:id="7" w:name="_Toc357520549"/>
-      <w:r>
-        <w:t>Övrigt</w:t>
-      </w:r>
-      <w:bookmarkEnd w:id="7"/>
     </w:p>
     <w:p>
       <w:pPr>
@@ -4686,12 +4698,12 @@
         </w:tabs>
         <w:ind w:right="838" w:firstLine="0"/>
       </w:pPr>
-      <w:bookmarkStart w:id="8" w:name="_Toc357520550"/>
+      <w:bookmarkStart w:id="7" w:name="_Toc357520550"/>
       <w:r>
         <w:lastRenderedPageBreak/>
         <w:t>Arbetsgrupp</w:t>
       </w:r>
-      <w:bookmarkEnd w:id="8"/>
+      <w:bookmarkEnd w:id="7"/>
     </w:p>
     <w:p>
       <w:pPr>
@@ -5025,7 +5037,7 @@
           <w:lang w:eastAsia="en-US"/>
         </w:rPr>
       </w:pPr>
-      <w:bookmarkStart w:id="9" w:name="_Toc219337763"/>
+      <w:bookmarkStart w:id="8" w:name="_Toc219337763"/>
       <w:r>
         <w:br w:type="page"/>
       </w:r>
@@ -5042,62 +5054,62 @@
           <w:bCs w:val="0"/>
         </w:rPr>
       </w:pPr>
-      <w:bookmarkStart w:id="10" w:name="_Toc357520551"/>
+      <w:bookmarkStart w:id="9" w:name="_Toc357520551"/>
       <w:r>
         <w:lastRenderedPageBreak/>
         <w:t>Tjänstedomänens arkitektur</w:t>
       </w:r>
+      <w:bookmarkEnd w:id="8"/>
       <w:bookmarkEnd w:id="9"/>
+    </w:p>
+    <w:p>
+      <w:pPr>
+        <w:pStyle w:val="Brdtext"/>
+        <w:tabs>
+          <w:tab w:val="left" w:pos="567"/>
+        </w:tabs>
+        <w:ind w:right="838"/>
+      </w:pPr>
+      <w:r>
+        <w:t>I detta avsnitt beskrivs hur T-boken tillämpats i tjänstedomänen. Avsnittet syftar till att ge läsaren överblick och förståelse. Avsnittet inn</w:t>
+      </w:r>
+      <w:r>
+        <w:t xml:space="preserve">ehåller inga regler, men ger ett sammanhang </w:t>
+      </w:r>
+      <w:r>
+        <w:t xml:space="preserve">för de regler som </w:t>
+      </w:r>
+      <w:r>
+        <w:t>beskriv</w:t>
+      </w:r>
+      <w:r>
+        <w:t>s i övriga delar av dokumentet.</w:t>
+      </w:r>
+    </w:p>
+    <w:p>
+      <w:pPr>
+        <w:pStyle w:val="Brdtext"/>
+        <w:tabs>
+          <w:tab w:val="left" w:pos="567"/>
+        </w:tabs>
+        <w:ind w:right="838"/>
+      </w:pPr>
+    </w:p>
+    <w:p>
+      <w:pPr>
+        <w:pStyle w:val="Rubrik2b"/>
+        <w:tabs>
+          <w:tab w:val="left" w:pos="567"/>
+        </w:tabs>
+        <w:ind w:right="838" w:firstLine="0"/>
+      </w:pPr>
+      <w:bookmarkStart w:id="10" w:name="_Toc219337764"/>
+      <w:bookmarkStart w:id="11" w:name="_Toc357520552"/>
+      <w:r>
+        <w:t>Övergripande</w:t>
+      </w:r>
       <w:bookmarkEnd w:id="10"/>
-    </w:p>
-    <w:p>
-      <w:pPr>
-        <w:pStyle w:val="Brdtext"/>
-        <w:tabs>
-          <w:tab w:val="left" w:pos="567"/>
-        </w:tabs>
-        <w:ind w:right="838"/>
-      </w:pPr>
-      <w:r>
-        <w:t>I detta avsnitt beskrivs hur T-boken tillämpats i tjänstedomänen. Avsnittet syftar till att ge läsaren överblick och förståelse. Avsnittet inn</w:t>
-      </w:r>
-      <w:r>
-        <w:t xml:space="preserve">ehåller inga regler, men ger ett sammanhang </w:t>
-      </w:r>
-      <w:r>
-        <w:t xml:space="preserve">för de regler som </w:t>
-      </w:r>
-      <w:r>
-        <w:t>beskriv</w:t>
-      </w:r>
-      <w:r>
-        <w:t>s i övriga delar av dokumentet.</w:t>
-      </w:r>
-    </w:p>
-    <w:p>
-      <w:pPr>
-        <w:pStyle w:val="Brdtext"/>
-        <w:tabs>
-          <w:tab w:val="left" w:pos="567"/>
-        </w:tabs>
-        <w:ind w:right="838"/>
-      </w:pPr>
-    </w:p>
-    <w:p>
-      <w:pPr>
-        <w:pStyle w:val="Rubrik2b"/>
-        <w:tabs>
-          <w:tab w:val="left" w:pos="567"/>
-        </w:tabs>
-        <w:ind w:right="838" w:firstLine="0"/>
-      </w:pPr>
-      <w:bookmarkStart w:id="11" w:name="_Toc219337764"/>
-      <w:bookmarkStart w:id="12" w:name="_Toc357520552"/>
-      <w:r>
-        <w:t>Övergripande</w:t>
-      </w:r>
       <w:bookmarkEnd w:id="11"/>
-      <w:bookmarkEnd w:id="12"/>
     </w:p>
     <w:p>
       <w:pPr>
@@ -5488,9 +5500,9 @@
         </w:tabs>
         <w:ind w:right="839" w:firstLine="0"/>
       </w:pPr>
-      <w:bookmarkStart w:id="13" w:name="_Toc219337765"/>
-      <w:bookmarkStart w:id="14" w:name="_Toc227077986"/>
-      <w:bookmarkStart w:id="15" w:name="_Toc357520553"/>
+      <w:bookmarkStart w:id="12" w:name="_Toc219337765"/>
+      <w:bookmarkStart w:id="13" w:name="_Toc227077986"/>
+      <w:bookmarkStart w:id="14" w:name="_Toc357520553"/>
       <w:r>
         <w:lastRenderedPageBreak/>
         <w:t>Nationell</w:t>
@@ -5498,9 +5510,9 @@
       <w:r>
         <w:t xml:space="preserve"> användning</w:t>
       </w:r>
+      <w:bookmarkEnd w:id="12"/>
       <w:bookmarkEnd w:id="13"/>
       <w:bookmarkEnd w:id="14"/>
-      <w:bookmarkEnd w:id="15"/>
     </w:p>
     <w:p>
       <w:pPr>
@@ -5799,9 +5811,9 @@
         </w:tabs>
         <w:ind w:right="838" w:firstLine="0"/>
       </w:pPr>
-      <w:bookmarkStart w:id="16" w:name="_Toc219337766"/>
-      <w:bookmarkStart w:id="17" w:name="_Toc227077987"/>
-      <w:bookmarkStart w:id="18" w:name="_Toc357520554"/>
+      <w:bookmarkStart w:id="15" w:name="_Toc219337766"/>
+      <w:bookmarkStart w:id="16" w:name="_Toc227077987"/>
+      <w:bookmarkStart w:id="17" w:name="_Toc357520554"/>
       <w:r>
         <w:t>Regional</w:t>
       </w:r>
@@ -5811,9 +5823,9 @@
       <w:r>
         <w:t>användning</w:t>
       </w:r>
+      <w:bookmarkEnd w:id="15"/>
       <w:bookmarkEnd w:id="16"/>
       <w:bookmarkEnd w:id="17"/>
-      <w:bookmarkEnd w:id="18"/>
     </w:p>
     <w:p>
       <w:pPr>
@@ -5928,15 +5940,15 @@
         </w:tabs>
         <w:ind w:right="838" w:firstLine="0"/>
       </w:pPr>
-      <w:bookmarkStart w:id="19" w:name="_Toc219337767"/>
-      <w:bookmarkStart w:id="20" w:name="_Toc227077988"/>
-      <w:bookmarkStart w:id="21" w:name="_Toc357520555"/>
+      <w:bookmarkStart w:id="18" w:name="_Toc219337767"/>
+      <w:bookmarkStart w:id="19" w:name="_Toc227077988"/>
+      <w:bookmarkStart w:id="20" w:name="_Toc357520555"/>
       <w:r>
         <w:t>Adresseringsmodell</w:t>
       </w:r>
+      <w:bookmarkEnd w:id="18"/>
       <w:bookmarkEnd w:id="19"/>
       <w:bookmarkEnd w:id="20"/>
-      <w:bookmarkEnd w:id="21"/>
     </w:p>
     <w:p>
       <w:pPr>
@@ -6057,13 +6069,13 @@
       <w:pPr>
         <w:pStyle w:val="Rubrik3b"/>
       </w:pPr>
-      <w:bookmarkStart w:id="22" w:name="_Toc219337768"/>
-      <w:bookmarkStart w:id="23" w:name="_Toc227077989"/>
+      <w:bookmarkStart w:id="21" w:name="_Toc219337768"/>
+      <w:bookmarkStart w:id="22" w:name="_Toc227077989"/>
       <w:r>
         <w:t>Adressering vid nationell användning</w:t>
       </w:r>
+      <w:bookmarkEnd w:id="21"/>
       <w:bookmarkEnd w:id="22"/>
-      <w:bookmarkEnd w:id="23"/>
     </w:p>
     <w:p>
       <w:pPr>
@@ -6191,8 +6203,8 @@
         <w:keepNext/>
         <w:keepLines/>
       </w:pPr>
-      <w:bookmarkStart w:id="24" w:name="_Toc219337769"/>
-      <w:bookmarkStart w:id="25" w:name="_Toc227077990"/>
+      <w:bookmarkStart w:id="23" w:name="_Toc219337769"/>
+      <w:bookmarkStart w:id="24" w:name="_Toc227077990"/>
       <w:r>
         <w:lastRenderedPageBreak/>
         <w:t>Adressering</w:t>
@@ -6206,8 +6218,8 @@
       <w:r>
         <w:t xml:space="preserve"> användning</w:t>
       </w:r>
+      <w:bookmarkEnd w:id="23"/>
       <w:bookmarkEnd w:id="24"/>
-      <w:bookmarkEnd w:id="25"/>
     </w:p>
     <w:p>
       <w:pPr>
@@ -6336,7 +6348,7 @@
         <w:keepNext/>
         <w:keepLines/>
       </w:pPr>
-      <w:bookmarkStart w:id="26" w:name="_Toc227077991"/>
+      <w:bookmarkStart w:id="25" w:name="_Toc227077991"/>
       <w:r>
         <w:t xml:space="preserve">Adressering </w:t>
       </w:r>
@@ -6346,7 +6358,7 @@
       <w:r>
         <w:t xml:space="preserve"> till ett källsystem</w:t>
       </w:r>
-      <w:bookmarkEnd w:id="26"/>
+      <w:bookmarkEnd w:id="25"/>
     </w:p>
     <w:p>
       <w:pPr>
@@ -6653,12 +6665,12 @@
         <w:keepNext/>
         <w:keepLines/>
       </w:pPr>
-      <w:bookmarkStart w:id="27" w:name="_Toc227077992"/>
+      <w:bookmarkStart w:id="26" w:name="_Toc227077992"/>
       <w:r>
         <w:lastRenderedPageBreak/>
         <w:t>Sammanfattning av adresseringsmodell</w:t>
       </w:r>
-      <w:bookmarkEnd w:id="27"/>
+      <w:bookmarkEnd w:id="26"/>
     </w:p>
     <w:p>
       <w:pPr>
@@ -6911,128 +6923,129 @@
         </w:tabs>
         <w:ind w:right="838" w:firstLine="0"/>
       </w:pPr>
-      <w:bookmarkStart w:id="28" w:name="_Toc227077993"/>
-      <w:bookmarkStart w:id="29" w:name="_Toc357520556"/>
+      <w:bookmarkStart w:id="27" w:name="_Toc227077993"/>
+      <w:bookmarkStart w:id="28" w:name="_Toc357520556"/>
       <w:r>
         <w:t xml:space="preserve">Aggregerande </w:t>
       </w:r>
       <w:r>
         <w:t>tjänster</w:t>
       </w:r>
+      <w:bookmarkEnd w:id="27"/>
       <w:bookmarkEnd w:id="28"/>
+    </w:p>
+    <w:p>
+      <w:pPr>
+        <w:pStyle w:val="Brdtext"/>
+        <w:tabs>
+          <w:tab w:val="left" w:pos="567"/>
+        </w:tabs>
+        <w:ind w:right="838"/>
+      </w:pPr>
+      <w:r>
+        <w:t xml:space="preserve">Det behövs en aggregerande tjänst för varje tjänstekontrakt i denna domän. </w:t>
+      </w:r>
+    </w:p>
+    <w:p>
+      <w:pPr>
+        <w:pStyle w:val="Brdtext"/>
+        <w:tabs>
+          <w:tab w:val="left" w:pos="567"/>
+        </w:tabs>
+        <w:ind w:right="838"/>
+      </w:pPr>
+    </w:p>
+    <w:p>
+      <w:pPr>
+        <w:pStyle w:val="Brdtext"/>
+        <w:tabs>
+          <w:tab w:val="left" w:pos="567"/>
+        </w:tabs>
+        <w:ind w:right="838"/>
+      </w:pPr>
+      <w:r>
+        <w:t xml:space="preserve">Aggregerande tjänster har samma tjänstekontrakt och anropsadress som en traditionell virtuell tjänst, men nås via olika logiska adresser. </w:t>
+      </w:r>
+    </w:p>
+    <w:p>
+      <w:pPr>
+        <w:pStyle w:val="Brdtext"/>
+        <w:tabs>
+          <w:tab w:val="left" w:pos="567"/>
+        </w:tabs>
+        <w:ind w:right="838"/>
+      </w:pPr>
+    </w:p>
+    <w:p>
+      <w:pPr>
+        <w:pStyle w:val="Brdtext"/>
+        <w:tabs>
+          <w:tab w:val="left" w:pos="567"/>
+        </w:tabs>
+        <w:ind w:right="838"/>
+      </w:pPr>
+      <w:r>
+        <w:t xml:space="preserve">Om ett källsystemets HSA-id anges som logisk adress, kommer frågemeddelandet att dirigera vidare direkt till källsystemet utan att passera en aggregerande tjänst. </w:t>
+      </w:r>
+    </w:p>
+    <w:p>
+      <w:pPr>
+        <w:pStyle w:val="Brdtext"/>
+        <w:tabs>
+          <w:tab w:val="left" w:pos="567"/>
+        </w:tabs>
+        <w:ind w:right="838"/>
+      </w:pPr>
+    </w:p>
+    <w:p>
+      <w:pPr>
+        <w:pStyle w:val="Brdtext"/>
+        <w:tabs>
+          <w:tab w:val="left" w:pos="567"/>
+        </w:tabs>
+        <w:ind w:right="838"/>
+      </w:pPr>
+      <w:r>
+        <w:t xml:space="preserve">Om logisk adress HSA-id för Inera eller en huvudman kommer anropet </w:t>
+      </w:r>
+      <w:r>
+        <w:t>att dirigeras till aggregerande tjänsten som i sin tur – efter att ha konsulterat engagemangsindex, vidarebefordrar frågan till de källsystem som har information om patienten</w:t>
+      </w:r>
+      <w:r>
+        <w:t>.</w:t>
+      </w:r>
+    </w:p>
+    <w:p>
+      <w:pPr>
+        <w:pStyle w:val="Brdtext"/>
+        <w:tabs>
+          <w:tab w:val="left" w:pos="567"/>
+        </w:tabs>
+        <w:ind w:right="838"/>
+      </w:pPr>
+    </w:p>
+    <w:p>
+      <w:pPr>
+        <w:pStyle w:val="Rubrik2b"/>
+        <w:tabs>
+          <w:tab w:val="left" w:pos="567"/>
+        </w:tabs>
+        <w:ind w:right="838" w:firstLine="0"/>
+      </w:pPr>
+      <w:bookmarkStart w:id="29" w:name="_Toc219337770"/>
+      <w:bookmarkStart w:id="30" w:name="_Toc227077994"/>
+      <w:bookmarkStart w:id="31" w:name="_Ref356978697"/>
+      <w:bookmarkStart w:id="32" w:name="_Ref356978705"/>
+      <w:bookmarkStart w:id="33" w:name="_Ref356978712"/>
+      <w:bookmarkStart w:id="34" w:name="_Ref356980548"/>
+      <w:bookmarkStart w:id="35" w:name="_Ref231354801"/>
+      <w:bookmarkStart w:id="36" w:name="_Toc357520557"/>
+      <w:r>
+        <w:t>Informationssäkerhet</w:t>
+      </w:r>
+      <w:bookmarkStart w:id="37" w:name="_Toc219337771"/>
+      <w:bookmarkStart w:id="38" w:name="_Toc227077995"/>
       <w:bookmarkEnd w:id="29"/>
-    </w:p>
-    <w:p>
-      <w:pPr>
-        <w:pStyle w:val="Brdtext"/>
-        <w:tabs>
-          <w:tab w:val="left" w:pos="567"/>
-        </w:tabs>
-        <w:ind w:right="838"/>
-      </w:pPr>
-      <w:r>
-        <w:t xml:space="preserve">Det behövs en aggregerande tjänst för varje tjänstekontrakt i denna domän. </w:t>
-      </w:r>
-    </w:p>
-    <w:p>
-      <w:pPr>
-        <w:pStyle w:val="Brdtext"/>
-        <w:tabs>
-          <w:tab w:val="left" w:pos="567"/>
-        </w:tabs>
-        <w:ind w:right="838"/>
-      </w:pPr>
-    </w:p>
-    <w:p>
-      <w:pPr>
-        <w:pStyle w:val="Brdtext"/>
-        <w:tabs>
-          <w:tab w:val="left" w:pos="567"/>
-        </w:tabs>
-        <w:ind w:right="838"/>
-      </w:pPr>
-      <w:r>
-        <w:t xml:space="preserve">Aggregerande tjänster har samma tjänstekontrakt och anropsadress som en traditionell virtuell tjänst, men nås via olika logiska adresser. </w:t>
-      </w:r>
-    </w:p>
-    <w:p>
-      <w:pPr>
-        <w:pStyle w:val="Brdtext"/>
-        <w:tabs>
-          <w:tab w:val="left" w:pos="567"/>
-        </w:tabs>
-        <w:ind w:right="838"/>
-      </w:pPr>
-    </w:p>
-    <w:p>
-      <w:pPr>
-        <w:pStyle w:val="Brdtext"/>
-        <w:tabs>
-          <w:tab w:val="left" w:pos="567"/>
-        </w:tabs>
-        <w:ind w:right="838"/>
-      </w:pPr>
-      <w:r>
-        <w:t xml:space="preserve">Om ett källsystemets HSA-id anges som logisk adress, kommer frågemeddelandet att dirigera vidare direkt till källsystemet utan att passera en aggregerande tjänst. </w:t>
-      </w:r>
-    </w:p>
-    <w:p>
-      <w:pPr>
-        <w:pStyle w:val="Brdtext"/>
-        <w:tabs>
-          <w:tab w:val="left" w:pos="567"/>
-        </w:tabs>
-        <w:ind w:right="838"/>
-      </w:pPr>
-    </w:p>
-    <w:p>
-      <w:pPr>
-        <w:pStyle w:val="Brdtext"/>
-        <w:tabs>
-          <w:tab w:val="left" w:pos="567"/>
-        </w:tabs>
-        <w:ind w:right="838"/>
-      </w:pPr>
-      <w:r>
-        <w:t xml:space="preserve">Om logisk adress HSA-id för Inera eller en huvudman kommer anropet </w:t>
-      </w:r>
-      <w:r>
-        <w:t>att dirigeras till aggregerande tjänsten som i sin tur – efter att ha konsulterat engagemangsindex, vidarebefordrar frågan till de källsystem som har information om patienten</w:t>
-      </w:r>
-      <w:r>
-        <w:t>.</w:t>
-      </w:r>
-    </w:p>
-    <w:p>
-      <w:pPr>
-        <w:pStyle w:val="Brdtext"/>
-        <w:tabs>
-          <w:tab w:val="left" w:pos="567"/>
-        </w:tabs>
-        <w:ind w:right="838"/>
-      </w:pPr>
-    </w:p>
-    <w:p>
-      <w:pPr>
-        <w:pStyle w:val="Rubrik2b"/>
-        <w:tabs>
-          <w:tab w:val="left" w:pos="567"/>
-        </w:tabs>
-        <w:ind w:right="838" w:firstLine="0"/>
-      </w:pPr>
-      <w:bookmarkStart w:id="30" w:name="_Toc219337770"/>
-      <w:bookmarkStart w:id="31" w:name="_Toc227077994"/>
-      <w:bookmarkStart w:id="32" w:name="_Ref356978697"/>
-      <w:bookmarkStart w:id="33" w:name="_Ref356978705"/>
-      <w:bookmarkStart w:id="34" w:name="_Ref356978712"/>
-      <w:bookmarkStart w:id="35" w:name="_Ref356980548"/>
-      <w:bookmarkStart w:id="36" w:name="_Ref231354801"/>
-      <w:bookmarkStart w:id="37" w:name="_Toc357520557"/>
-      <w:r>
-        <w:t>Informationssäkerhet</w:t>
-      </w:r>
-      <w:bookmarkStart w:id="38" w:name="_Toc219337771"/>
-      <w:bookmarkStart w:id="39" w:name="_Toc227077995"/>
       <w:bookmarkEnd w:id="30"/>
       <w:bookmarkEnd w:id="31"/>
       <w:bookmarkEnd w:id="32"/>
@@ -7040,7 +7053,6 @@
       <w:bookmarkEnd w:id="34"/>
       <w:bookmarkEnd w:id="35"/>
       <w:bookmarkEnd w:id="36"/>
-      <w:bookmarkEnd w:id="37"/>
     </w:p>
     <w:p>
       <w:pPr>
@@ -7065,8 +7077,8 @@
       <w:r>
         <w:t>direktåtkomst</w:t>
       </w:r>
+      <w:bookmarkEnd w:id="37"/>
       <w:bookmarkEnd w:id="38"/>
-      <w:bookmarkEnd w:id="39"/>
     </w:p>
     <w:p>
       <w:pPr>
@@ -7378,16 +7390,82 @@
       <w:pPr>
         <w:pStyle w:val="Rubrik3b"/>
       </w:pPr>
-      <w:bookmarkStart w:id="40" w:name="_Toc219337772"/>
-      <w:bookmarkStart w:id="41" w:name="_Toc227077996"/>
+      <w:bookmarkStart w:id="39" w:name="_Toc219337772"/>
+      <w:bookmarkStart w:id="40" w:name="_Toc227077996"/>
       <w:r>
         <w:t>Utlämnande till p</w:t>
       </w:r>
       <w:r>
         <w:t>atienten</w:t>
       </w:r>
+      <w:bookmarkEnd w:id="39"/>
       <w:bookmarkEnd w:id="40"/>
+    </w:p>
+    <w:p>
+      <w:pPr>
+        <w:pStyle w:val="Brdtext"/>
+        <w:tabs>
+          <w:tab w:val="left" w:pos="567"/>
+        </w:tabs>
+        <w:ind w:right="838"/>
+      </w:pPr>
+      <w:r>
+        <w:t xml:space="preserve">Alla tjänstekontrakten i denna tjänstedomän har en svarsflagga som anger om verksamheten (informationsägaren) godkänt att informationen får </w:t>
+      </w:r>
+      <w:r>
+        <w:t>utlämnas</w:t>
+      </w:r>
+      <w:r>
+        <w:t xml:space="preserve"> </w:t>
+      </w:r>
+      <w:r>
+        <w:t>till</w:t>
+      </w:r>
+      <w:r>
+        <w:t xml:space="preserve"> patient. Det kan t.ex. ha skett genom menprövning eller rådrum. </w:t>
+      </w:r>
+    </w:p>
+    <w:p>
+      <w:pPr>
+        <w:pStyle w:val="Brdtext"/>
+        <w:tabs>
+          <w:tab w:val="left" w:pos="567"/>
+        </w:tabs>
+        <w:ind w:right="838"/>
+      </w:pPr>
+    </w:p>
+    <w:p>
+      <w:pPr>
+        <w:pStyle w:val="Brdtext"/>
+        <w:tabs>
+          <w:tab w:val="left" w:pos="567"/>
+        </w:tabs>
+        <w:ind w:right="838"/>
+      </w:pPr>
+      <w:r>
+        <w:t>Det är varje vårdgivares ansvar att tjänsteproducenten sätter ”kan visas för patient”-flaggan i enlighet med vårdgivarens verksamhetsregler.</w:t>
+      </w:r>
+    </w:p>
+    <w:p>
+      <w:pPr>
+        <w:pStyle w:val="Brdtext"/>
+        <w:tabs>
+          <w:tab w:val="left" w:pos="567"/>
+        </w:tabs>
+        <w:ind w:right="838"/>
+      </w:pPr>
+    </w:p>
+    <w:p>
+      <w:pPr>
+        <w:pStyle w:val="Rubrik3b"/>
+      </w:pPr>
+      <w:bookmarkStart w:id="41" w:name="_Toc219337773"/>
+      <w:bookmarkStart w:id="42" w:name="_Toc227077997"/>
+      <w:r>
+        <w:t>Generellt</w:t>
+      </w:r>
       <w:bookmarkEnd w:id="41"/>
+      <w:bookmarkEnd w:id="42"/>
     </w:p>
     <w:p>
       <w:pPr>
@@ -7398,19 +7476,7 @@
         <w:ind w:right="838"/>
       </w:pPr>
       <w:r>
-        <w:t xml:space="preserve">Alla tjänstekontrakten i denna tjänstedomän har en svarsflagga som anger om verksamheten (informationsägaren) godkänt att informationen får </w:t>
-      </w:r>
-      <w:r>
-        <w:t>utlämnas</w:t>
-      </w:r>
-      <w:r>
-        <w:t xml:space="preserve"> </w:t>
-      </w:r>
-      <w:r>
-        <w:t>till</w:t>
-      </w:r>
-      <w:r>
-        <w:t xml:space="preserve"> patient. Det kan t.ex. ha skett genom menprövning eller rådrum. </w:t>
+        <w:t xml:space="preserve">Tjänsteproducenten ansvarar för att information endast lämnas ut till de tjänstekonsumenter som informationsägaren godkänt. Det är inte ett juridiskt krav, men tydliggörs här eftersom det avviker från T-boken i det att tjänsteplattformen då inte ansvarar för den tekniska åtkomstkontrollen (ej möjligt när systembaserad adressering tillämpas). </w:t>
       </w:r>
     </w:p>
     <w:p>
@@ -7429,9 +7495,69 @@
           <w:tab w:val="left" w:pos="567"/>
         </w:tabs>
         <w:ind w:right="838"/>
-      </w:pPr>
-      <w:r>
-        <w:t>Det är varje vårdgivares ansvar att tjänsteproducenten sätter ”kan visas för patient”-flaggan i enlighet med vårdgivarens verksamhetsregler.</w:t>
+        <w:rPr>
+          <w:b/>
+        </w:rPr>
+      </w:pPr>
+      <w:r>
+        <w:rPr>
+          <w:b/>
+        </w:rPr>
+        <w:t xml:space="preserve">Om informationsägaren har behov av att </w:t>
+      </w:r>
+      <w:r>
+        <w:rPr>
+          <w:b/>
+        </w:rPr>
+        <w:t>utesluta en vårdenhets journaluppgifter för en viss</w:t>
+      </w:r>
+      <w:r>
+        <w:rPr>
+          <w:b/>
+        </w:rPr>
+        <w:t xml:space="preserve"> tjänste</w:t>
+      </w:r>
+      <w:r>
+        <w:rPr>
+          <w:b/>
+        </w:rPr>
+        <w:softHyphen/>
+      </w:r>
+      <w:r>
+        <w:rPr>
+          <w:b/>
+        </w:rPr>
+        <w:t>konsument, ska tjänste</w:t>
+      </w:r>
+      <w:r>
+        <w:rPr>
+          <w:b/>
+        </w:rPr>
+        <w:softHyphen/>
+      </w:r>
+      <w:r>
+        <w:rPr>
+          <w:b/>
+        </w:rPr>
+        <w:t xml:space="preserve">producent för anslutet källsystem ha stöd för att </w:t>
+      </w:r>
+      <w:r>
+        <w:rPr>
+          <w:b/>
+        </w:rPr>
+        <w:t xml:space="preserve">filtrera svaret </w:t>
+      </w:r>
+      <w:r>
+        <w:rPr>
+          <w:b/>
+        </w:rPr>
+        <w:t>så att journaluppgifter ägda av en sådan vårdenhet inte finns med i</w:t>
+      </w:r>
+      <w:r>
+        <w:rPr>
+          <w:b/>
+        </w:rPr>
+        <w:t xml:space="preserve"> svarsmeddelandet till tjänstekonsumenten.</w:t>
       </w:r>
     </w:p>
     <w:p>
@@ -7445,18 +7571,6 @@
     </w:p>
     <w:p>
       <w:pPr>
-        <w:pStyle w:val="Rubrik3b"/>
-      </w:pPr>
-      <w:bookmarkStart w:id="42" w:name="_Toc219337773"/>
-      <w:bookmarkStart w:id="43" w:name="_Toc227077997"/>
-      <w:r>
-        <w:t>Generellt</w:t>
-      </w:r>
-      <w:bookmarkEnd w:id="42"/>
-      <w:bookmarkEnd w:id="43"/>
-    </w:p>
-    <w:p>
-      <w:pPr>
         <w:pStyle w:val="Brdtext"/>
         <w:tabs>
           <w:tab w:val="left" w:pos="567"/>
@@ -7464,7 +7578,10 @@
         <w:ind w:right="838"/>
       </w:pPr>
       <w:r>
-        <w:t xml:space="preserve">Tjänsteproducenten ansvarar för att information endast lämnas ut till de tjänstekonsumenter som informationsägaren godkänt. Det är inte ett juridiskt krav, men tydliggörs här eftersom det avviker från T-boken i det att tjänsteplattformen då inte ansvarar för den tekniska åtkomstkontrollen (ej möjligt när systembaserad adressering tillämpas). </w:t>
+        <w:t xml:space="preserve">Observera att det är regionala policyer snarare än lagar och förordningar som styr i vilken grad tjänsteproducenten ska begränsa åtkomst för en viss </w:t>
+      </w:r>
+      <w:r>
+        <w:t xml:space="preserve">tjänstekonsument. </w:t>
       </w:r>
     </w:p>
     <w:p>
@@ -7483,69 +7600,21 @@
           <w:tab w:val="left" w:pos="567"/>
         </w:tabs>
         <w:ind w:right="838"/>
-        <w:rPr>
-          <w:b/>
-        </w:rPr>
-      </w:pPr>
-      <w:r>
-        <w:rPr>
-          <w:b/>
-        </w:rPr>
-        <w:t xml:space="preserve">Om informationsägaren har behov av att </w:t>
-      </w:r>
-      <w:r>
-        <w:rPr>
-          <w:b/>
-        </w:rPr>
-        <w:t>utesluta en vårdenhets journaluppgifter för en viss</w:t>
-      </w:r>
-      <w:r>
-        <w:rPr>
-          <w:b/>
-        </w:rPr>
-        <w:t xml:space="preserve"> tjänste</w:t>
-      </w:r>
-      <w:r>
-        <w:rPr>
-          <w:b/>
-        </w:rPr>
-        <w:softHyphen/>
-      </w:r>
-      <w:r>
-        <w:rPr>
-          <w:b/>
-        </w:rPr>
-        <w:t>konsument, ska tjänste</w:t>
-      </w:r>
-      <w:r>
-        <w:rPr>
-          <w:b/>
-        </w:rPr>
-        <w:softHyphen/>
-      </w:r>
-      <w:r>
-        <w:rPr>
-          <w:b/>
-        </w:rPr>
-        <w:t xml:space="preserve">producent för anslutet källsystem ha stöd för att </w:t>
-      </w:r>
-      <w:r>
-        <w:rPr>
-          <w:b/>
-        </w:rPr>
-        <w:t xml:space="preserve">filtrera svaret </w:t>
-      </w:r>
-      <w:r>
-        <w:rPr>
-          <w:b/>
-        </w:rPr>
-        <w:t>så att journaluppgifter ägda av en sådan vårdenhet inte finns med i</w:t>
-      </w:r>
-      <w:r>
-        <w:rPr>
-          <w:b/>
-        </w:rPr>
-        <w:t xml:space="preserve"> svarsmeddelandet till tjänstekonsumenten.</w:t>
+      </w:pPr>
+      <w:r>
+        <w:t>Kunskapen om tjänsteproducentens identitet (d.v.s. ursprunglig tjänstekonsument i anropskedjan) får bara användas för teknisk åtkomstbegränsning på så sät</w:t>
+      </w:r>
+      <w:r>
+        <w:t>t att svaret blir som om de vård</w:t>
+      </w:r>
+      <w:r>
+        <w:t>enheter vars verksamhetschef inte godkänner aktuell tjänsteprod</w:t>
+      </w:r>
+      <w:r>
+        <w:t>ucent varit exkluderade redan i begäran</w:t>
+      </w:r>
+      <w:r>
+        <w:t>.</w:t>
       </w:r>
     </w:p>
     <w:p>
@@ -7559,72 +7628,15 @@
     </w:p>
     <w:p>
       <w:pPr>
-        <w:pStyle w:val="Brdtext"/>
-        <w:tabs>
-          <w:tab w:val="left" w:pos="567"/>
-        </w:tabs>
-        <w:ind w:right="838"/>
-      </w:pPr>
-      <w:r>
-        <w:t xml:space="preserve">Observera att det är regionala policyer snarare än lagar och förordningar som styr i vilken grad tjänsteproducenten ska begränsa åtkomst för en viss </w:t>
-      </w:r>
-      <w:r>
-        <w:t xml:space="preserve">tjänstekonsument. </w:t>
-      </w:r>
-    </w:p>
-    <w:p>
-      <w:pPr>
-        <w:pStyle w:val="Brdtext"/>
-        <w:tabs>
-          <w:tab w:val="left" w:pos="567"/>
-        </w:tabs>
-        <w:ind w:right="838"/>
-      </w:pPr>
-    </w:p>
-    <w:p>
-      <w:pPr>
-        <w:pStyle w:val="Brdtext"/>
-        <w:tabs>
-          <w:tab w:val="left" w:pos="567"/>
-        </w:tabs>
-        <w:ind w:right="838"/>
-      </w:pPr>
-      <w:r>
-        <w:t>Kunskapen om tjänsteproducentens identitet (d.v.s. ursprunglig tjänstekonsument i anropskedjan) får bara användas för teknisk åtkomstbegränsning på så sät</w:t>
-      </w:r>
-      <w:r>
-        <w:t>t att svaret blir som om de vård</w:t>
-      </w:r>
-      <w:r>
-        <w:t>enheter vars verksamhetschef inte godkänner aktuell tjänsteprod</w:t>
-      </w:r>
-      <w:r>
-        <w:t>ucent varit exkluderade redan i begäran</w:t>
-      </w:r>
-      <w:r>
-        <w:t>.</w:t>
-      </w:r>
-    </w:p>
-    <w:p>
-      <w:pPr>
-        <w:pStyle w:val="Brdtext"/>
-        <w:tabs>
-          <w:tab w:val="left" w:pos="567"/>
-        </w:tabs>
-        <w:ind w:right="838"/>
-      </w:pPr>
-    </w:p>
-    <w:p>
-      <w:pPr>
         <w:pStyle w:val="Rubrik2b"/>
         <w:tabs>
           <w:tab w:val="left" w:pos="567"/>
         </w:tabs>
         <w:ind w:right="838" w:firstLine="0"/>
       </w:pPr>
-      <w:bookmarkStart w:id="44" w:name="_Toc219337774"/>
-      <w:bookmarkStart w:id="45" w:name="_Toc227077998"/>
-      <w:bookmarkStart w:id="46" w:name="_Toc357520558"/>
+      <w:bookmarkStart w:id="43" w:name="_Toc219337774"/>
+      <w:bookmarkStart w:id="44" w:name="_Toc227077998"/>
+      <w:bookmarkStart w:id="45" w:name="_Toc357520558"/>
       <w:r>
         <w:lastRenderedPageBreak/>
         <w:t>Tjänstekontraktens</w:t>
@@ -7632,12 +7644,12 @@
       <w:r>
         <w:t xml:space="preserve"> desi</w:t>
       </w:r>
+      <w:bookmarkEnd w:id="43"/>
+      <w:r>
+        <w:t>gn</w:t>
+      </w:r>
       <w:bookmarkEnd w:id="44"/>
-      <w:r>
-        <w:t>gn</w:t>
-      </w:r>
       <w:bookmarkEnd w:id="45"/>
-      <w:bookmarkEnd w:id="46"/>
     </w:p>
     <w:p>
       <w:pPr>
@@ -7800,7 +7812,7 @@
       <w:r>
         <w:t>för att skapa ett svarsmeddelande från ett HL7 CDA-meddelande.</w:t>
       </w:r>
-      <w:bookmarkStart w:id="47" w:name="_Toc219337776"/>
+      <w:bookmarkStart w:id="46" w:name="_Toc219337776"/>
     </w:p>
     <w:p>
       <w:pPr>
@@ -7819,11 +7831,11 @@
         </w:tabs>
         <w:ind w:right="838" w:firstLine="0"/>
       </w:pPr>
-      <w:bookmarkStart w:id="48" w:name="_Toc357520559"/>
+      <w:bookmarkStart w:id="47" w:name="_Toc357520559"/>
       <w:r>
         <w:t>Generella regler</w:t>
       </w:r>
-      <w:bookmarkEnd w:id="48"/>
+      <w:bookmarkEnd w:id="47"/>
     </w:p>
     <w:p>
       <w:pPr>
@@ -7842,15 +7854,15 @@
         </w:tabs>
         <w:ind w:right="838" w:firstLine="0"/>
       </w:pPr>
-      <w:bookmarkStart w:id="49" w:name="_Toc357520560"/>
+      <w:bookmarkStart w:id="48" w:name="_Toc357520560"/>
       <w:r>
         <w:t>Uppdatering</w:t>
       </w:r>
       <w:r>
         <w:t xml:space="preserve"> av engagemangsindex</w:t>
       </w:r>
-      <w:bookmarkEnd w:id="47"/>
-      <w:bookmarkEnd w:id="49"/>
+      <w:bookmarkEnd w:id="46"/>
+      <w:bookmarkEnd w:id="48"/>
     </w:p>
     <w:p>
       <w:pPr>
@@ -9744,15 +9756,15 @@
         </w:tabs>
         <w:ind w:right="838" w:firstLine="0"/>
       </w:pPr>
-      <w:bookmarkStart w:id="50" w:name="_Toc219337778"/>
-      <w:bookmarkStart w:id="51" w:name="_Toc224895972"/>
-      <w:bookmarkStart w:id="52" w:name="_Toc357520561"/>
+      <w:bookmarkStart w:id="49" w:name="_Toc219337778"/>
+      <w:bookmarkStart w:id="50" w:name="_Toc224895972"/>
+      <w:bookmarkStart w:id="51" w:name="_Toc357520561"/>
       <w:r>
         <w:t>SLA-krav</w:t>
       </w:r>
+      <w:bookmarkEnd w:id="49"/>
       <w:bookmarkEnd w:id="50"/>
       <w:bookmarkEnd w:id="51"/>
-      <w:bookmarkEnd w:id="52"/>
     </w:p>
     <w:p>
       <w:pPr>
@@ -10102,16 +10114,16 @@
         </w:tabs>
         <w:ind w:right="838" w:firstLine="0"/>
       </w:pPr>
-      <w:bookmarkStart w:id="53" w:name="_Toc224895973"/>
-      <w:bookmarkStart w:id="54" w:name="_Toc357520562"/>
+      <w:bookmarkStart w:id="52" w:name="_Toc224895973"/>
+      <w:bookmarkStart w:id="53" w:name="_Toc357520562"/>
       <w:r>
         <w:t>Gemensamma</w:t>
       </w:r>
       <w:r>
         <w:t xml:space="preserve"> konsumentregler</w:t>
       </w:r>
+      <w:bookmarkEnd w:id="52"/>
       <w:bookmarkEnd w:id="53"/>
-      <w:bookmarkEnd w:id="54"/>
     </w:p>
     <w:p>
       <w:pPr>
@@ -10186,16 +10198,16 @@
         </w:tabs>
         <w:ind w:right="839" w:firstLine="0"/>
       </w:pPr>
-      <w:bookmarkStart w:id="55" w:name="_Toc341787026"/>
-      <w:bookmarkStart w:id="56" w:name="_Toc219337779"/>
-      <w:bookmarkStart w:id="57" w:name="_Toc357520563"/>
+      <w:bookmarkStart w:id="54" w:name="_Toc341787026"/>
+      <w:bookmarkStart w:id="55" w:name="_Toc219337779"/>
+      <w:bookmarkStart w:id="56" w:name="_Toc357520563"/>
       <w:r>
         <w:lastRenderedPageBreak/>
         <w:t>Format för Datum</w:t>
       </w:r>
+      <w:bookmarkEnd w:id="54"/>
       <w:bookmarkEnd w:id="55"/>
       <w:bookmarkEnd w:id="56"/>
-      <w:bookmarkEnd w:id="57"/>
     </w:p>
     <w:p>
       <w:pPr>
@@ -10230,15 +10242,15 @@
         </w:tabs>
         <w:ind w:right="839" w:firstLine="0"/>
       </w:pPr>
-      <w:bookmarkStart w:id="58" w:name="_Toc341787027"/>
-      <w:bookmarkStart w:id="59" w:name="_Toc219337780"/>
-      <w:bookmarkStart w:id="60" w:name="_Toc357520564"/>
+      <w:bookmarkStart w:id="57" w:name="_Toc341787027"/>
+      <w:bookmarkStart w:id="58" w:name="_Toc219337780"/>
+      <w:bookmarkStart w:id="59" w:name="_Toc357520564"/>
       <w:r>
         <w:t>Format för tidpunkter</w:t>
       </w:r>
+      <w:bookmarkEnd w:id="57"/>
       <w:bookmarkEnd w:id="58"/>
       <w:bookmarkEnd w:id="59"/>
-      <w:bookmarkEnd w:id="60"/>
     </w:p>
     <w:p>
       <w:pPr>
@@ -10298,203 +10310,203 @@
         </w:tabs>
         <w:ind w:right="839" w:firstLine="0"/>
       </w:pPr>
-      <w:bookmarkStart w:id="61" w:name="_Toc341787028"/>
-      <w:bookmarkStart w:id="62" w:name="_Toc219337781"/>
-      <w:bookmarkStart w:id="63" w:name="_Toc357520565"/>
+      <w:bookmarkStart w:id="60" w:name="_Toc341787028"/>
+      <w:bookmarkStart w:id="61" w:name="_Toc219337781"/>
+      <w:bookmarkStart w:id="62" w:name="_Toc357520565"/>
       <w:r>
         <w:t>Tidszon för tidpunkter</w:t>
       </w:r>
+      <w:bookmarkEnd w:id="60"/>
       <w:bookmarkEnd w:id="61"/>
       <w:bookmarkEnd w:id="62"/>
+    </w:p>
+    <w:p>
+      <w:pPr>
+        <w:pStyle w:val="Brdtext"/>
+        <w:tabs>
+          <w:tab w:val="left" w:pos="567"/>
+        </w:tabs>
+        <w:ind w:right="838"/>
+      </w:pPr>
+      <w:r>
+        <w:t xml:space="preserve">Tidszon anges inte i meddelandeformaten. </w:t>
+      </w:r>
+    </w:p>
+    <w:p>
+      <w:pPr>
+        <w:pStyle w:val="Brdtext"/>
+        <w:tabs>
+          <w:tab w:val="left" w:pos="567"/>
+        </w:tabs>
+        <w:ind w:right="838"/>
+      </w:pPr>
+    </w:p>
+    <w:p>
+      <w:pPr>
+        <w:pStyle w:val="Brdtext"/>
+        <w:tabs>
+          <w:tab w:val="left" w:pos="567"/>
+        </w:tabs>
+        <w:ind w:right="838"/>
+      </w:pPr>
+      <w:r>
+        <w:t xml:space="preserve">Alla information om datum och tidpunkter som utbyts via tjänsterna ska ange datum och tidpunkter i den tidszon som gäller/gällde i Sverige vid den tidpunkt som respektive datum- eller tidpunktsfält bär information om. </w:t>
+      </w:r>
+    </w:p>
+    <w:p>
+      <w:pPr>
+        <w:pStyle w:val="Brdtext"/>
+        <w:tabs>
+          <w:tab w:val="left" w:pos="567"/>
+        </w:tabs>
+        <w:ind w:right="838"/>
+      </w:pPr>
+    </w:p>
+    <w:p>
+      <w:pPr>
+        <w:pStyle w:val="Brdtext"/>
+        <w:tabs>
+          <w:tab w:val="left" w:pos="567"/>
+        </w:tabs>
+        <w:ind w:right="838"/>
+      </w:pPr>
+      <w:r>
+        <w:t>Såväl tjänstekonsumenter som tjänsteproducenter skall med andra ord förutsätta att datum och tidpunkter som utbyts är i tidszonerna CET (svensk normaltid) respektive CEST (svensk normaltid med justering för sommartid).</w:t>
+      </w:r>
+    </w:p>
+    <w:p>
+      <w:pPr>
+        <w:pStyle w:val="Brdtext"/>
+        <w:tabs>
+          <w:tab w:val="left" w:pos="567"/>
+        </w:tabs>
+        <w:ind w:left="0" w:right="838"/>
+      </w:pPr>
+    </w:p>
+    <w:p>
+      <w:pPr>
+        <w:pStyle w:val="Rubrik2b"/>
+        <w:tabs>
+          <w:tab w:val="left" w:pos="567"/>
+        </w:tabs>
+        <w:ind w:right="838" w:firstLine="0"/>
+      </w:pPr>
+      <w:bookmarkStart w:id="63" w:name="_Toc341787029"/>
+      <w:bookmarkStart w:id="64" w:name="_Toc219337782"/>
+      <w:bookmarkStart w:id="65" w:name="_Toc357520566"/>
+      <w:r>
+        <w:t>Felhantering</w:t>
+      </w:r>
       <w:bookmarkEnd w:id="63"/>
-    </w:p>
-    <w:p>
-      <w:pPr>
-        <w:pStyle w:val="Brdtext"/>
-        <w:tabs>
-          <w:tab w:val="left" w:pos="567"/>
-        </w:tabs>
-        <w:ind w:right="838"/>
-      </w:pPr>
-      <w:r>
-        <w:t xml:space="preserve">Tidszon anges inte i meddelandeformaten. </w:t>
-      </w:r>
-    </w:p>
-    <w:p>
-      <w:pPr>
-        <w:pStyle w:val="Brdtext"/>
-        <w:tabs>
-          <w:tab w:val="left" w:pos="567"/>
-        </w:tabs>
-        <w:ind w:right="838"/>
-      </w:pPr>
-    </w:p>
-    <w:p>
-      <w:pPr>
-        <w:pStyle w:val="Brdtext"/>
-        <w:tabs>
-          <w:tab w:val="left" w:pos="567"/>
-        </w:tabs>
-        <w:ind w:right="838"/>
-      </w:pPr>
-      <w:r>
-        <w:t xml:space="preserve">Alla information om datum och tidpunkter som utbyts via tjänsterna ska ange datum och tidpunkter i den tidszon som gäller/gällde i Sverige vid den tidpunkt som respektive datum- eller tidpunktsfält bär information om. </w:t>
-      </w:r>
-    </w:p>
-    <w:p>
-      <w:pPr>
-        <w:pStyle w:val="Brdtext"/>
-        <w:tabs>
-          <w:tab w:val="left" w:pos="567"/>
-        </w:tabs>
-        <w:ind w:right="838"/>
-      </w:pPr>
-    </w:p>
-    <w:p>
-      <w:pPr>
-        <w:pStyle w:val="Brdtext"/>
-        <w:tabs>
-          <w:tab w:val="left" w:pos="567"/>
-        </w:tabs>
-        <w:ind w:right="838"/>
-      </w:pPr>
-      <w:r>
-        <w:t>Såväl tjänstekonsumenter som tjänsteproducenter skall med andra ord förutsätta att datum och tidpunkter som utbyts är i tidszonerna CET (svensk normaltid) respektive CEST (svensk normaltid med justering för sommartid).</w:t>
-      </w:r>
-    </w:p>
-    <w:p>
-      <w:pPr>
-        <w:pStyle w:val="Brdtext"/>
-        <w:tabs>
-          <w:tab w:val="left" w:pos="567"/>
-        </w:tabs>
-        <w:ind w:left="0" w:right="838"/>
-      </w:pPr>
-    </w:p>
-    <w:p>
-      <w:pPr>
-        <w:pStyle w:val="Rubrik2b"/>
-        <w:tabs>
-          <w:tab w:val="left" w:pos="567"/>
-        </w:tabs>
-        <w:ind w:right="838" w:firstLine="0"/>
-      </w:pPr>
-      <w:bookmarkStart w:id="64" w:name="_Toc341787029"/>
-      <w:bookmarkStart w:id="65" w:name="_Toc219337782"/>
-      <w:bookmarkStart w:id="66" w:name="_Toc357520566"/>
-      <w:r>
-        <w:t>Felhantering</w:t>
-      </w:r>
       <w:bookmarkEnd w:id="64"/>
       <w:bookmarkEnd w:id="65"/>
+    </w:p>
+    <w:p>
+      <w:pPr>
+        <w:pStyle w:val="Rubrik3b"/>
+      </w:pPr>
+      <w:r>
+        <w:t>Allmänt om tekniska fel</w:t>
+      </w:r>
+    </w:p>
+    <w:p>
+      <w:pPr>
+        <w:pStyle w:val="Brdtext"/>
+        <w:tabs>
+          <w:tab w:val="left" w:pos="567"/>
+        </w:tabs>
+        <w:ind w:right="838"/>
+      </w:pPr>
+      <w:r>
+        <w:t xml:space="preserve">Vid ett tekniskt fel levereras ett generellt undantag (SOAP-Exception). </w:t>
+      </w:r>
+    </w:p>
+    <w:p>
+      <w:pPr>
+        <w:pStyle w:val="Brdtext"/>
+        <w:tabs>
+          <w:tab w:val="left" w:pos="567"/>
+        </w:tabs>
+        <w:ind w:right="838"/>
+      </w:pPr>
+    </w:p>
+    <w:p>
+      <w:pPr>
+        <w:pStyle w:val="Brdtext"/>
+        <w:tabs>
+          <w:tab w:val="left" w:pos="567"/>
+        </w:tabs>
+        <w:ind w:right="838"/>
+      </w:pPr>
+      <w:r>
+        <w:t xml:space="preserve">Exempel på detta kan vara deadlock i databasen eller följdeffekter av programmeringsfel. </w:t>
+      </w:r>
+    </w:p>
+    <w:p>
+      <w:pPr>
+        <w:pStyle w:val="Brdtext"/>
+        <w:tabs>
+          <w:tab w:val="left" w:pos="567"/>
+        </w:tabs>
+        <w:ind w:right="838"/>
+      </w:pPr>
+    </w:p>
+    <w:p>
+      <w:pPr>
+        <w:pStyle w:val="Brdtext"/>
+        <w:tabs>
+          <w:tab w:val="left" w:pos="567"/>
+        </w:tabs>
+        <w:ind w:right="838"/>
+      </w:pPr>
+      <w:r>
+        <w:t xml:space="preserve">Tekniska fel får inte förmedla känsliga personuppgifter. </w:t>
+      </w:r>
+    </w:p>
+    <w:p>
+      <w:pPr>
+        <w:pStyle w:val="Brdtext"/>
+        <w:tabs>
+          <w:tab w:val="left" w:pos="567"/>
+        </w:tabs>
+        <w:ind w:right="838"/>
+      </w:pPr>
+    </w:p>
+    <w:p>
+      <w:pPr>
+        <w:pStyle w:val="Brdtext"/>
+        <w:tabs>
+          <w:tab w:val="left" w:pos="567"/>
+        </w:tabs>
+        <w:ind w:right="838"/>
+      </w:pPr>
+      <w:r>
+        <w:t>Istället rekommenderas att ett log-id förmedlas, som ger möjlighet för tjänsteproducentens förvaltning att bistå tjänstekonsumentens förvaltning med felsökning.</w:t>
+      </w:r>
+    </w:p>
+    <w:p>
+      <w:pPr>
+        <w:pStyle w:val="Brdtext"/>
+        <w:tabs>
+          <w:tab w:val="left" w:pos="567"/>
+        </w:tabs>
+        <w:ind w:right="838"/>
+      </w:pPr>
+    </w:p>
+    <w:p>
+      <w:pPr>
+        <w:pStyle w:val="Rubrik1"/>
+        <w:tabs>
+          <w:tab w:val="left" w:pos="567"/>
+        </w:tabs>
+        <w:ind w:right="838" w:firstLine="0"/>
+      </w:pPr>
+      <w:bookmarkStart w:id="66" w:name="_Toc357520567"/>
+      <w:bookmarkStart w:id="67" w:name="_Toc341787030"/>
+      <w:r>
+        <w:t>Gemensamma informationskomponenter</w:t>
+      </w:r>
       <w:bookmarkEnd w:id="66"/>
-    </w:p>
-    <w:p>
-      <w:pPr>
-        <w:pStyle w:val="Rubrik3b"/>
-      </w:pPr>
-      <w:r>
-        <w:t>Allmänt om tekniska fel</w:t>
-      </w:r>
-    </w:p>
-    <w:p>
-      <w:pPr>
-        <w:pStyle w:val="Brdtext"/>
-        <w:tabs>
-          <w:tab w:val="left" w:pos="567"/>
-        </w:tabs>
-        <w:ind w:right="838"/>
-      </w:pPr>
-      <w:r>
-        <w:t xml:space="preserve">Vid ett tekniskt fel levereras ett generellt undantag (SOAP-Exception). </w:t>
-      </w:r>
-    </w:p>
-    <w:p>
-      <w:pPr>
-        <w:pStyle w:val="Brdtext"/>
-        <w:tabs>
-          <w:tab w:val="left" w:pos="567"/>
-        </w:tabs>
-        <w:ind w:right="838"/>
-      </w:pPr>
-    </w:p>
-    <w:p>
-      <w:pPr>
-        <w:pStyle w:val="Brdtext"/>
-        <w:tabs>
-          <w:tab w:val="left" w:pos="567"/>
-        </w:tabs>
-        <w:ind w:right="838"/>
-      </w:pPr>
-      <w:r>
-        <w:t xml:space="preserve">Exempel på detta kan vara deadlock i databasen eller följdeffekter av programmeringsfel. </w:t>
-      </w:r>
-    </w:p>
-    <w:p>
-      <w:pPr>
-        <w:pStyle w:val="Brdtext"/>
-        <w:tabs>
-          <w:tab w:val="left" w:pos="567"/>
-        </w:tabs>
-        <w:ind w:right="838"/>
-      </w:pPr>
-    </w:p>
-    <w:p>
-      <w:pPr>
-        <w:pStyle w:val="Brdtext"/>
-        <w:tabs>
-          <w:tab w:val="left" w:pos="567"/>
-        </w:tabs>
-        <w:ind w:right="838"/>
-      </w:pPr>
-      <w:r>
-        <w:t xml:space="preserve">Tekniska fel får inte förmedla känsliga personuppgifter. </w:t>
-      </w:r>
-    </w:p>
-    <w:p>
-      <w:pPr>
-        <w:pStyle w:val="Brdtext"/>
-        <w:tabs>
-          <w:tab w:val="left" w:pos="567"/>
-        </w:tabs>
-        <w:ind w:right="838"/>
-      </w:pPr>
-    </w:p>
-    <w:p>
-      <w:pPr>
-        <w:pStyle w:val="Brdtext"/>
-        <w:tabs>
-          <w:tab w:val="left" w:pos="567"/>
-        </w:tabs>
-        <w:ind w:right="838"/>
-      </w:pPr>
-      <w:r>
-        <w:t>Istället rekommenderas att ett log-id förmedlas, som ger möjlighet för tjänsteproducentens förvaltning att bistå tjänstekonsumentens förvaltning med felsökning.</w:t>
-      </w:r>
-    </w:p>
-    <w:p>
-      <w:pPr>
-        <w:pStyle w:val="Brdtext"/>
-        <w:tabs>
-          <w:tab w:val="left" w:pos="567"/>
-        </w:tabs>
-        <w:ind w:right="838"/>
-      </w:pPr>
-    </w:p>
-    <w:p>
-      <w:pPr>
-        <w:pStyle w:val="Rubrik1"/>
-        <w:tabs>
-          <w:tab w:val="left" w:pos="567"/>
-        </w:tabs>
-        <w:ind w:right="838" w:firstLine="0"/>
-      </w:pPr>
-      <w:bookmarkStart w:id="67" w:name="_Toc357520567"/>
-      <w:bookmarkStart w:id="68" w:name="_Toc341787030"/>
-      <w:r>
-        <w:t>Gemensamma informationskomponenter</w:t>
-      </w:r>
-      <w:bookmarkEnd w:id="67"/>
     </w:p>
     <w:p>
       <w:pPr>
@@ -17403,7 +17415,7 @@
         </w:tc>
       </w:tr>
     </w:tbl>
-    <w:bookmarkEnd w:id="68"/>
+    <w:bookmarkEnd w:id="67"/>
     <w:p>
       <w:pPr>
         <w:keepNext/>
@@ -20602,12 +20614,12 @@
         </w:tabs>
         <w:ind w:firstLine="0"/>
       </w:pPr>
-      <w:bookmarkStart w:id="69" w:name="_Toc357520568"/>
+      <w:bookmarkStart w:id="68" w:name="_Toc357520568"/>
       <w:r>
         <w:lastRenderedPageBreak/>
         <w:t>GetVaccinationHistory</w:t>
       </w:r>
-      <w:bookmarkEnd w:id="69"/>
+      <w:bookmarkEnd w:id="68"/>
     </w:p>
     <w:p>
       <w:pPr>
@@ -20678,11 +20690,11 @@
         </w:tabs>
         <w:ind w:right="838" w:firstLine="0"/>
       </w:pPr>
-      <w:bookmarkStart w:id="70" w:name="_Toc357520569"/>
+      <w:bookmarkStart w:id="69" w:name="_Toc357520569"/>
       <w:r>
         <w:t>Frivillighet</w:t>
       </w:r>
-      <w:bookmarkEnd w:id="70"/>
+      <w:bookmarkEnd w:id="69"/>
     </w:p>
     <w:p>
       <w:pPr>
@@ -20727,11 +20739,11 @@
         </w:tabs>
         <w:ind w:right="838" w:firstLine="0"/>
       </w:pPr>
-      <w:bookmarkStart w:id="71" w:name="_Toc357520570"/>
+      <w:bookmarkStart w:id="70" w:name="_Toc357520570"/>
       <w:r>
         <w:t>Version</w:t>
       </w:r>
-      <w:bookmarkEnd w:id="71"/>
+      <w:bookmarkEnd w:id="70"/>
     </w:p>
     <w:p>
       <w:pPr>
@@ -20793,11 +20805,11 @@
         </w:tabs>
         <w:ind w:right="838" w:firstLine="0"/>
       </w:pPr>
-      <w:bookmarkStart w:id="72" w:name="_Toc357520571"/>
+      <w:bookmarkStart w:id="71" w:name="_Toc357520571"/>
       <w:r>
         <w:t>SLA-krav</w:t>
       </w:r>
-      <w:bookmarkEnd w:id="72"/>
+      <w:bookmarkEnd w:id="71"/>
     </w:p>
     <w:p>
       <w:pPr>
@@ -20855,16 +20867,16 @@
         </w:tabs>
         <w:ind w:right="838" w:firstLine="0"/>
       </w:pPr>
-      <w:bookmarkStart w:id="73" w:name="_Ref356908162"/>
-      <w:bookmarkStart w:id="74" w:name="_Toc357520572"/>
+      <w:bookmarkStart w:id="72" w:name="_Ref356908162"/>
+      <w:bookmarkStart w:id="73" w:name="_Toc357520572"/>
       <w:r>
         <w:t>Särskilda förutsättningar beroende på typ av konsument</w:t>
       </w:r>
+      <w:bookmarkEnd w:id="72"/>
+      <w:r>
+        <w:t xml:space="preserve"> med hänsyn till historisk information (i äldre system)</w:t>
+      </w:r>
       <w:bookmarkEnd w:id="73"/>
-      <w:r>
-        <w:t xml:space="preserve"> med hänsyn till historisk information (i äldre system)</w:t>
-      </w:r>
-      <w:bookmarkEnd w:id="74"/>
     </w:p>
     <w:p>
       <w:pPr>
@@ -21055,11 +21067,11 @@
         </w:tabs>
         <w:ind w:right="838" w:firstLine="0"/>
       </w:pPr>
-      <w:bookmarkStart w:id="75" w:name="_Toc357520573"/>
+      <w:bookmarkStart w:id="74" w:name="_Toc357520573"/>
       <w:r>
         <w:t>V-MIM</w:t>
       </w:r>
-      <w:bookmarkEnd w:id="75"/>
+      <w:bookmarkEnd w:id="74"/>
     </w:p>
     <w:p>
       <w:pPr>
@@ -21335,12 +21347,12 @@
           <w:color w:val="FF0000"/>
         </w:rPr>
       </w:pPr>
-      <w:bookmarkStart w:id="76" w:name="_Toc357520574"/>
+      <w:bookmarkStart w:id="75" w:name="_Toc357520574"/>
       <w:r>
         <w:lastRenderedPageBreak/>
         <w:t>Fältregler</w:t>
       </w:r>
-      <w:bookmarkEnd w:id="76"/>
+      <w:bookmarkEnd w:id="75"/>
       <w:r>
         <w:br/>
       </w:r>
@@ -23261,26 +23273,14 @@
               </w:rPr>
               <w:t>HISTORY</w:t>
             </w:r>
-            <w:r>
-              <w:rPr>
-                <w:sz w:val="20"/>
-                <w:szCs w:val="20"/>
-              </w:rPr>
-              <w:t xml:space="preserve"> </w:t>
-            </w:r>
+            <w:bookmarkStart w:id="76" w:name="_GoBack"/>
+            <w:bookmarkEnd w:id="76"/>
             <w:r>
               <w:rPr>
                 <w:sz w:val="20"/>
                 <w:szCs w:val="20"/>
               </w:rPr>
               <w:t>”</w:t>
-            </w:r>
-            <w:r>
-              <w:rPr>
-                <w:sz w:val="20"/>
-                <w:szCs w:val="20"/>
-              </w:rPr>
-              <w:t>+personnr</w:t>
             </w:r>
           </w:p>
         </w:tc>
@@ -27872,7 +27872,7 @@
             <w:rPr>
               <w:noProof/>
             </w:rPr>
-            <w:t>2</w:t>
+            <w:t>27</w:t>
           </w:r>
           <w:r>
             <w:rPr>
@@ -32122,7 +32122,7 @@
 </file>
 
 <file path=customXml/itemProps1.xml><?xml version="1.0" encoding="utf-8"?>
-<ds:datastoreItem xmlns:ds="http://schemas.openxmlformats.org/officeDocument/2006/customXml" ds:itemID="{F628A99D-8A88-47B4-9908-B83C46595AB8}">
+<ds:datastoreItem xmlns:ds="http://schemas.openxmlformats.org/officeDocument/2006/customXml" ds:itemID="{6928AF6F-2E69-4DF6-83C7-997C54A54C94}">
   <ds:schemaRefs>
     <ds:schemaRef ds:uri="http://schemas.openxmlformats.org/officeDocument/2006/bibliography"/>
   </ds:schemaRefs>

</xml_diff>

<commit_message>
Tog bort fältet patientPostalCode. Ändrade merparten av obligatoriska fält till frivilliga för att stödja att vaccinationsinformation kan komma från annan källa t.ex. utlandet Beskrivning av documentTitle borttagen
</commit_message>
<xml_diff>
--- a/ServiceInteractions/riv/clinicalprocess/activityprescription/actoutcome/trunk/docs/Tjänstekontraktsbeskrivning_riv_clinicalprocess_activityprescription_actoutcome.docx
+++ b/ServiceInteractions/riv/clinicalprocess/activityprescription/actoutcome/trunk/docs/Tjänstekontraktsbeskrivning_riv_clinicalprocess_activityprescription_actoutcome.docx
@@ -275,15 +275,29 @@
           <w:sz w:val="44"/>
         </w:rPr>
       </w:pPr>
-      <w:fldSimple w:instr=" SUBJECT  \* MERGEFORMAT ">
-        <w:r>
-          <w:rPr>
-            <w:rFonts w:ascii="Arial" w:hAnsi="Arial"/>
-            <w:sz w:val="44"/>
-          </w:rPr>
-          <w:t>Tjänstekontraktsbeskrivning</w:t>
-        </w:r>
-      </w:fldSimple>
+      <w:r>
+        <w:fldChar w:fldCharType="begin"/>
+      </w:r>
+      <w:r>
+        <w:instrText xml:space="preserve"> SUBJECT  \* MERGEFORMAT </w:instrText>
+      </w:r>
+      <w:r>
+        <w:fldChar w:fldCharType="separate"/>
+      </w:r>
+      <w:r>
+        <w:rPr>
+          <w:rFonts w:ascii="Arial" w:hAnsi="Arial"/>
+          <w:sz w:val="44"/>
+        </w:rPr>
+        <w:t>Tjänstekontraktsbeskrivning</w:t>
+      </w:r>
+      <w:r>
+        <w:rPr>
+          <w:rFonts w:ascii="Arial" w:hAnsi="Arial"/>
+          <w:sz w:val="44"/>
+        </w:rPr>
+        <w:fldChar w:fldCharType="end"/>
+      </w:r>
     </w:p>
     <w:p>
       <w:pPr>
@@ -322,7 +336,7 @@
           <w:rFonts w:ascii="Arial" w:hAnsi="Arial"/>
           <w:sz w:val="36"/>
         </w:rPr>
-        <w:t>9</w:t>
+        <w:t>10</w:t>
       </w:r>
     </w:p>
     <w:p>
@@ -342,7 +356,7 @@
           <w:rFonts w:ascii="Arial" w:hAnsi="Arial"/>
           <w:sz w:val="36"/>
         </w:rPr>
-        <w:t>2013-09-03</w:t>
+        <w:t>2013-09-06</w:t>
       </w:r>
     </w:p>
     <w:p>
@@ -1033,7 +1047,21 @@
               <w:rPr>
                 <w:sz w:val="20"/>
               </w:rPr>
-              <w:t xml:space="preserve"> system där HSAid-data </w:t>
+              <w:t xml:space="preserve"> system där </w:t>
+            </w:r>
+            <w:proofErr w:type="spellStart"/>
+            <w:r>
+              <w:rPr>
+                <w:sz w:val="20"/>
+              </w:rPr>
+              <w:t>HSAid</w:t>
+            </w:r>
+            <w:proofErr w:type="spellEnd"/>
+            <w:r>
+              <w:rPr>
+                <w:sz w:val="20"/>
+              </w:rPr>
+              <w:t xml:space="preserve">-data </w:t>
             </w:r>
             <w:proofErr w:type="gramStart"/>
             <w:r>
@@ -1820,6 +1848,148 @@
                 <w:sz w:val="20"/>
               </w:rPr>
               <w:t>Björn Genfors</w:t>
+            </w:r>
+          </w:p>
+        </w:tc>
+        <w:tc>
+          <w:tcPr>
+            <w:tcW w:w="1241" w:type="dxa"/>
+          </w:tcPr>
+          <w:p>
+            <w:pPr>
+              <w:rPr>
+                <w:sz w:val="20"/>
+              </w:rPr>
+            </w:pPr>
+          </w:p>
+        </w:tc>
+      </w:tr>
+      <w:tr>
+        <w:tc>
+          <w:tcPr>
+            <w:tcW w:w="850" w:type="dxa"/>
+          </w:tcPr>
+          <w:p>
+            <w:pPr>
+              <w:rPr>
+                <w:sz w:val="20"/>
+              </w:rPr>
+            </w:pPr>
+            <w:r>
+              <w:rPr>
+                <w:sz w:val="20"/>
+              </w:rPr>
+              <w:t>PA10</w:t>
+            </w:r>
+          </w:p>
+        </w:tc>
+        <w:tc>
+          <w:tcPr>
+            <w:tcW w:w="1668" w:type="dxa"/>
+          </w:tcPr>
+          <w:p>
+            <w:pPr>
+              <w:rPr>
+                <w:sz w:val="20"/>
+              </w:rPr>
+            </w:pPr>
+            <w:r>
+              <w:rPr>
+                <w:sz w:val="20"/>
+              </w:rPr>
+              <w:t>2013-08-06</w:t>
+            </w:r>
+          </w:p>
+        </w:tc>
+        <w:tc>
+          <w:tcPr>
+            <w:tcW w:w="3827" w:type="dxa"/>
+          </w:tcPr>
+          <w:p>
+            <w:pPr>
+              <w:rPr>
+                <w:sz w:val="20"/>
+              </w:rPr>
+            </w:pPr>
+            <w:r>
+              <w:rPr>
+                <w:sz w:val="20"/>
+              </w:rPr>
+              <w:t xml:space="preserve">Tog bort fältet </w:t>
+            </w:r>
+            <w:proofErr w:type="spellStart"/>
+            <w:r>
+              <w:rPr>
+                <w:sz w:val="20"/>
+              </w:rPr>
+              <w:t>patientPostalCode</w:t>
+            </w:r>
+            <w:proofErr w:type="spellEnd"/>
+            <w:r>
+              <w:rPr>
+                <w:sz w:val="20"/>
+              </w:rPr>
+              <w:t>.</w:t>
+            </w:r>
+            <w:r>
+              <w:rPr>
+                <w:sz w:val="20"/>
+              </w:rPr>
+              <w:br/>
+              <w:t>Ändrade merparten av obligatoriska fält till frivilliga för att stödja att vaccinationsinformation kan komma från annan källa t.ex. utlandet</w:t>
+            </w:r>
+          </w:p>
+          <w:p>
+            <w:pPr>
+              <w:rPr>
+                <w:sz w:val="20"/>
+              </w:rPr>
+            </w:pPr>
+            <w:r>
+              <w:rPr>
+                <w:sz w:val="20"/>
+              </w:rPr>
+              <w:t xml:space="preserve">Beskrivning av </w:t>
+            </w:r>
+            <w:proofErr w:type="spellStart"/>
+            <w:r>
+              <w:rPr>
+                <w:sz w:val="20"/>
+              </w:rPr>
+              <w:t>d</w:t>
+            </w:r>
+            <w:bookmarkStart w:id="2" w:name="_GoBack"/>
+            <w:bookmarkEnd w:id="2"/>
+            <w:r>
+              <w:rPr>
+                <w:sz w:val="20"/>
+              </w:rPr>
+              <w:t>ocumentTitle</w:t>
+            </w:r>
+            <w:proofErr w:type="spellEnd"/>
+            <w:r>
+              <w:rPr>
+                <w:sz w:val="20"/>
+              </w:rPr>
+              <w:t xml:space="preserve"> borttagen</w:t>
+            </w:r>
+          </w:p>
+        </w:tc>
+        <w:tc>
+          <w:tcPr>
+            <w:tcW w:w="1560" w:type="dxa"/>
+          </w:tcPr>
+          <w:p>
+            <w:pPr>
+              <w:rPr>
+                <w:sz w:val="20"/>
+              </w:rPr>
+            </w:pPr>
+            <w:r>
+              <w:rPr>
+                <w:sz w:val="20"/>
+              </w:rPr>
+              <w:t>Göran Oettinger</w:t>
             </w:r>
           </w:p>
         </w:tc>
@@ -1883,12 +2053,12 @@
           <w:szCs w:val="20"/>
         </w:rPr>
       </w:pPr>
-      <w:bookmarkStart w:id="2" w:name="_Toc357520546"/>
+      <w:bookmarkStart w:id="3" w:name="_Toc357520546"/>
       <w:r>
         <w:lastRenderedPageBreak/>
         <w:t>Innehållsförteckning</w:t>
       </w:r>
-      <w:bookmarkEnd w:id="2"/>
+      <w:bookmarkEnd w:id="3"/>
     </w:p>
     <w:p>
       <w:pPr>
@@ -4361,14 +4531,14 @@
         </w:tabs>
         <w:ind w:right="838" w:firstLine="0"/>
       </w:pPr>
-      <w:bookmarkStart w:id="3" w:name="_Toc341787023"/>
-      <w:bookmarkStart w:id="4" w:name="_Toc357520547"/>
+      <w:bookmarkStart w:id="4" w:name="_Toc341787023"/>
+      <w:bookmarkStart w:id="5" w:name="_Toc357520547"/>
       <w:r>
         <w:lastRenderedPageBreak/>
         <w:t>Inledning</w:t>
       </w:r>
-      <w:bookmarkEnd w:id="3"/>
       <w:bookmarkEnd w:id="4"/>
+      <w:bookmarkEnd w:id="5"/>
     </w:p>
     <w:p>
       <w:pPr>
@@ -4535,11 +4705,11 @@
         </w:tabs>
         <w:ind w:right="838" w:firstLine="0"/>
       </w:pPr>
-      <w:bookmarkStart w:id="5" w:name="_Toc357520548"/>
+      <w:bookmarkStart w:id="6" w:name="_Toc357520548"/>
       <w:r>
         <w:t>Användningsområden</w:t>
       </w:r>
-      <w:bookmarkEnd w:id="5"/>
+      <w:bookmarkEnd w:id="6"/>
     </w:p>
     <w:p>
       <w:pPr>
@@ -4799,11 +4969,11 @@
         </w:tabs>
         <w:ind w:right="838" w:firstLine="0"/>
       </w:pPr>
-      <w:bookmarkStart w:id="6" w:name="_Toc357520549"/>
+      <w:bookmarkStart w:id="7" w:name="_Toc357520549"/>
       <w:r>
         <w:t>Övrigt</w:t>
       </w:r>
-      <w:bookmarkEnd w:id="6"/>
+      <w:bookmarkEnd w:id="7"/>
     </w:p>
     <w:p>
       <w:pPr>
@@ -4920,12 +5090,12 @@
         </w:tabs>
         <w:ind w:right="838" w:firstLine="0"/>
       </w:pPr>
-      <w:bookmarkStart w:id="7" w:name="_Toc357520550"/>
+      <w:bookmarkStart w:id="8" w:name="_Toc357520550"/>
       <w:r>
         <w:lastRenderedPageBreak/>
         <w:t>Arbetsgrupp</w:t>
       </w:r>
-      <w:bookmarkEnd w:id="7"/>
+      <w:bookmarkEnd w:id="8"/>
     </w:p>
     <w:p>
       <w:pPr>
@@ -5293,7 +5463,7 @@
           <w:lang w:eastAsia="en-US"/>
         </w:rPr>
       </w:pPr>
-      <w:bookmarkStart w:id="8" w:name="_Toc219337763"/>
+      <w:bookmarkStart w:id="9" w:name="_Toc219337763"/>
       <w:r>
         <w:br w:type="page"/>
       </w:r>
@@ -5310,13 +5480,13 @@
           <w:bCs w:val="0"/>
         </w:rPr>
       </w:pPr>
-      <w:bookmarkStart w:id="9" w:name="_Toc357520551"/>
+      <w:bookmarkStart w:id="10" w:name="_Toc357520551"/>
       <w:r>
         <w:lastRenderedPageBreak/>
         <w:t>Tjänstedomänens arkitektur</w:t>
       </w:r>
-      <w:bookmarkEnd w:id="8"/>
       <w:bookmarkEnd w:id="9"/>
+      <w:bookmarkEnd w:id="10"/>
     </w:p>
     <w:p>
       <w:pPr>
@@ -5359,13 +5529,13 @@
         </w:tabs>
         <w:ind w:right="838" w:firstLine="0"/>
       </w:pPr>
-      <w:bookmarkStart w:id="10" w:name="_Toc219337764"/>
-      <w:bookmarkStart w:id="11" w:name="_Toc357520552"/>
+      <w:bookmarkStart w:id="11" w:name="_Toc219337764"/>
+      <w:bookmarkStart w:id="12" w:name="_Toc357520552"/>
       <w:r>
         <w:t>Övergripande</w:t>
       </w:r>
-      <w:bookmarkEnd w:id="10"/>
       <w:bookmarkEnd w:id="11"/>
+      <w:bookmarkEnd w:id="12"/>
     </w:p>
     <w:p>
       <w:pPr>
@@ -5772,9 +5942,9 @@
         </w:tabs>
         <w:ind w:right="839" w:firstLine="0"/>
       </w:pPr>
-      <w:bookmarkStart w:id="12" w:name="_Toc219337765"/>
-      <w:bookmarkStart w:id="13" w:name="_Toc227077986"/>
-      <w:bookmarkStart w:id="14" w:name="_Toc357520553"/>
+      <w:bookmarkStart w:id="13" w:name="_Toc219337765"/>
+      <w:bookmarkStart w:id="14" w:name="_Toc227077986"/>
+      <w:bookmarkStart w:id="15" w:name="_Toc357520553"/>
       <w:r>
         <w:lastRenderedPageBreak/>
         <w:t>Nationell</w:t>
@@ -5782,9 +5952,9 @@
       <w:r>
         <w:t xml:space="preserve"> användning</w:t>
       </w:r>
-      <w:bookmarkEnd w:id="12"/>
       <w:bookmarkEnd w:id="13"/>
       <w:bookmarkEnd w:id="14"/>
+      <w:bookmarkEnd w:id="15"/>
     </w:p>
     <w:p>
       <w:pPr>
@@ -6093,9 +6263,9 @@
         </w:tabs>
         <w:ind w:right="838" w:firstLine="0"/>
       </w:pPr>
-      <w:bookmarkStart w:id="15" w:name="_Toc219337766"/>
-      <w:bookmarkStart w:id="16" w:name="_Toc227077987"/>
-      <w:bookmarkStart w:id="17" w:name="_Toc357520554"/>
+      <w:bookmarkStart w:id="16" w:name="_Toc219337766"/>
+      <w:bookmarkStart w:id="17" w:name="_Toc227077987"/>
+      <w:bookmarkStart w:id="18" w:name="_Toc357520554"/>
       <w:r>
         <w:t>Regional</w:t>
       </w:r>
@@ -6105,9 +6275,9 @@
       <w:r>
         <w:t>användning</w:t>
       </w:r>
-      <w:bookmarkEnd w:id="15"/>
       <w:bookmarkEnd w:id="16"/>
       <w:bookmarkEnd w:id="17"/>
+      <w:bookmarkEnd w:id="18"/>
     </w:p>
     <w:p>
       <w:pPr>
@@ -6222,15 +6392,15 @@
         </w:tabs>
         <w:ind w:right="838" w:firstLine="0"/>
       </w:pPr>
-      <w:bookmarkStart w:id="18" w:name="_Toc219337767"/>
-      <w:bookmarkStart w:id="19" w:name="_Toc227077988"/>
-      <w:bookmarkStart w:id="20" w:name="_Toc357520555"/>
+      <w:bookmarkStart w:id="19" w:name="_Toc219337767"/>
+      <w:bookmarkStart w:id="20" w:name="_Toc227077988"/>
+      <w:bookmarkStart w:id="21" w:name="_Toc357520555"/>
       <w:r>
         <w:t>Adresseringsmodell</w:t>
       </w:r>
-      <w:bookmarkEnd w:id="18"/>
       <w:bookmarkEnd w:id="19"/>
       <w:bookmarkEnd w:id="20"/>
+      <w:bookmarkEnd w:id="21"/>
     </w:p>
     <w:p>
       <w:pPr>
@@ -6399,13 +6569,13 @@
       <w:pPr>
         <w:pStyle w:val="Rubrik3b"/>
       </w:pPr>
-      <w:bookmarkStart w:id="21" w:name="_Toc219337768"/>
-      <w:bookmarkStart w:id="22" w:name="_Toc227077989"/>
+      <w:bookmarkStart w:id="22" w:name="_Toc219337768"/>
+      <w:bookmarkStart w:id="23" w:name="_Toc227077989"/>
       <w:r>
         <w:t>Adressering vid nationell användning</w:t>
       </w:r>
-      <w:bookmarkEnd w:id="21"/>
       <w:bookmarkEnd w:id="22"/>
+      <w:bookmarkEnd w:id="23"/>
     </w:p>
     <w:p>
       <w:pPr>
@@ -6533,8 +6703,8 @@
         <w:keepNext/>
         <w:keepLines/>
       </w:pPr>
-      <w:bookmarkStart w:id="23" w:name="_Toc219337769"/>
-      <w:bookmarkStart w:id="24" w:name="_Toc227077990"/>
+      <w:bookmarkStart w:id="24" w:name="_Toc219337769"/>
+      <w:bookmarkStart w:id="25" w:name="_Toc227077990"/>
       <w:r>
         <w:lastRenderedPageBreak/>
         <w:t>Adressering</w:t>
@@ -6548,8 +6718,8 @@
       <w:r>
         <w:t xml:space="preserve"> användning</w:t>
       </w:r>
-      <w:bookmarkEnd w:id="23"/>
       <w:bookmarkEnd w:id="24"/>
+      <w:bookmarkEnd w:id="25"/>
     </w:p>
     <w:p>
       <w:pPr>
@@ -6678,7 +6848,7 @@
         <w:keepNext/>
         <w:keepLines/>
       </w:pPr>
-      <w:bookmarkStart w:id="25" w:name="_Toc227077991"/>
+      <w:bookmarkStart w:id="26" w:name="_Toc227077991"/>
       <w:r>
         <w:t xml:space="preserve">Adressering </w:t>
       </w:r>
@@ -6688,7 +6858,7 @@
       <w:r>
         <w:t xml:space="preserve"> till ett källsystem</w:t>
       </w:r>
-      <w:bookmarkEnd w:id="25"/>
+      <w:bookmarkEnd w:id="26"/>
     </w:p>
     <w:p>
       <w:pPr>
@@ -6995,12 +7165,12 @@
         <w:keepNext/>
         <w:keepLines/>
       </w:pPr>
-      <w:bookmarkStart w:id="26" w:name="_Toc227077992"/>
+      <w:bookmarkStart w:id="27" w:name="_Toc227077992"/>
       <w:r>
         <w:lastRenderedPageBreak/>
         <w:t>Sammanfattning av adresseringsmodell</w:t>
       </w:r>
-      <w:bookmarkEnd w:id="26"/>
+      <w:bookmarkEnd w:id="27"/>
     </w:p>
     <w:p>
       <w:pPr>
@@ -7258,16 +7428,16 @@
         </w:tabs>
         <w:ind w:right="838" w:firstLine="0"/>
       </w:pPr>
-      <w:bookmarkStart w:id="27" w:name="_Toc227077993"/>
-      <w:bookmarkStart w:id="28" w:name="_Toc357520556"/>
+      <w:bookmarkStart w:id="28" w:name="_Toc227077993"/>
+      <w:bookmarkStart w:id="29" w:name="_Toc357520556"/>
       <w:r>
         <w:t xml:space="preserve">Aggregerande </w:t>
       </w:r>
       <w:r>
         <w:t>tjänster</w:t>
       </w:r>
-      <w:bookmarkEnd w:id="27"/>
       <w:bookmarkEnd w:id="28"/>
+      <w:bookmarkEnd w:id="29"/>
     </w:p>
     <w:p>
       <w:pPr>
@@ -7367,20 +7537,19 @@
         </w:tabs>
         <w:ind w:right="838" w:firstLine="0"/>
       </w:pPr>
-      <w:bookmarkStart w:id="29" w:name="_Toc219337770"/>
-      <w:bookmarkStart w:id="30" w:name="_Toc227077994"/>
-      <w:bookmarkStart w:id="31" w:name="_Ref356978697"/>
-      <w:bookmarkStart w:id="32" w:name="_Ref356978705"/>
-      <w:bookmarkStart w:id="33" w:name="_Ref356978712"/>
-      <w:bookmarkStart w:id="34" w:name="_Ref356980548"/>
-      <w:bookmarkStart w:id="35" w:name="_Ref231354801"/>
-      <w:bookmarkStart w:id="36" w:name="_Toc357520557"/>
+      <w:bookmarkStart w:id="30" w:name="_Toc219337770"/>
+      <w:bookmarkStart w:id="31" w:name="_Toc227077994"/>
+      <w:bookmarkStart w:id="32" w:name="_Ref356978697"/>
+      <w:bookmarkStart w:id="33" w:name="_Ref356978705"/>
+      <w:bookmarkStart w:id="34" w:name="_Ref356978712"/>
+      <w:bookmarkStart w:id="35" w:name="_Ref356980548"/>
+      <w:bookmarkStart w:id="36" w:name="_Ref231354801"/>
+      <w:bookmarkStart w:id="37" w:name="_Toc357520557"/>
       <w:r>
         <w:t>Informationssäkerhet</w:t>
       </w:r>
-      <w:bookmarkStart w:id="37" w:name="_Toc219337771"/>
-      <w:bookmarkStart w:id="38" w:name="_Toc227077995"/>
-      <w:bookmarkEnd w:id="29"/>
+      <w:bookmarkStart w:id="38" w:name="_Toc219337771"/>
+      <w:bookmarkStart w:id="39" w:name="_Toc227077995"/>
       <w:bookmarkEnd w:id="30"/>
       <w:bookmarkEnd w:id="31"/>
       <w:bookmarkEnd w:id="32"/>
@@ -7388,6 +7557,7 @@
       <w:bookmarkEnd w:id="34"/>
       <w:bookmarkEnd w:id="35"/>
       <w:bookmarkEnd w:id="36"/>
+      <w:bookmarkEnd w:id="37"/>
     </w:p>
     <w:p>
       <w:pPr>
@@ -7412,8 +7582,8 @@
       <w:r>
         <w:t>direktåtkomst</w:t>
       </w:r>
-      <w:bookmarkEnd w:id="37"/>
       <w:bookmarkEnd w:id="38"/>
+      <w:bookmarkEnd w:id="39"/>
     </w:p>
     <w:p>
       <w:pPr>
@@ -7741,16 +7911,16 @@
       <w:pPr>
         <w:pStyle w:val="Rubrik3b"/>
       </w:pPr>
-      <w:bookmarkStart w:id="39" w:name="_Toc219337772"/>
-      <w:bookmarkStart w:id="40" w:name="_Toc227077996"/>
+      <w:bookmarkStart w:id="40" w:name="_Toc219337772"/>
+      <w:bookmarkStart w:id="41" w:name="_Toc227077996"/>
       <w:r>
         <w:t>Utlämnande till p</w:t>
       </w:r>
       <w:r>
         <w:t>atienten</w:t>
       </w:r>
-      <w:bookmarkEnd w:id="39"/>
       <w:bookmarkEnd w:id="40"/>
+      <w:bookmarkEnd w:id="41"/>
     </w:p>
     <w:p>
       <w:pPr>
@@ -7826,13 +7996,13 @@
       <w:pPr>
         <w:pStyle w:val="Rubrik3b"/>
       </w:pPr>
-      <w:bookmarkStart w:id="41" w:name="_Toc219337773"/>
-      <w:bookmarkStart w:id="42" w:name="_Toc227077997"/>
+      <w:bookmarkStart w:id="42" w:name="_Toc219337773"/>
+      <w:bookmarkStart w:id="43" w:name="_Toc227077997"/>
       <w:r>
         <w:t>Generellt</w:t>
       </w:r>
-      <w:bookmarkEnd w:id="41"/>
       <w:bookmarkEnd w:id="42"/>
+      <w:bookmarkEnd w:id="43"/>
     </w:p>
     <w:p>
       <w:pPr>
@@ -8009,9 +8179,9 @@
         </w:tabs>
         <w:ind w:right="838" w:firstLine="0"/>
       </w:pPr>
-      <w:bookmarkStart w:id="43" w:name="_Toc219337774"/>
-      <w:bookmarkStart w:id="44" w:name="_Toc227077998"/>
-      <w:bookmarkStart w:id="45" w:name="_Toc357520558"/>
+      <w:bookmarkStart w:id="44" w:name="_Toc219337774"/>
+      <w:bookmarkStart w:id="45" w:name="_Toc227077998"/>
+      <w:bookmarkStart w:id="46" w:name="_Toc357520558"/>
       <w:r>
         <w:lastRenderedPageBreak/>
         <w:t>Tjänstekontraktens</w:t>
@@ -8019,12 +8189,12 @@
       <w:r>
         <w:t xml:space="preserve"> desi</w:t>
       </w:r>
-      <w:bookmarkEnd w:id="43"/>
+      <w:bookmarkEnd w:id="44"/>
       <w:r>
         <w:t>gn</w:t>
       </w:r>
-      <w:bookmarkEnd w:id="44"/>
       <w:bookmarkEnd w:id="45"/>
+      <w:bookmarkEnd w:id="46"/>
     </w:p>
     <w:p>
       <w:pPr>
@@ -8203,7 +8373,7 @@
       <w:r>
         <w:t>för att skapa ett svarsmeddelande från ett HL7 CDA-meddelande.</w:t>
       </w:r>
-      <w:bookmarkStart w:id="46" w:name="_Toc219337776"/>
+      <w:bookmarkStart w:id="47" w:name="_Toc219337776"/>
     </w:p>
     <w:p>
       <w:pPr>
@@ -8222,11 +8392,11 @@
         </w:tabs>
         <w:ind w:right="838" w:firstLine="0"/>
       </w:pPr>
-      <w:bookmarkStart w:id="47" w:name="_Toc357520559"/>
+      <w:bookmarkStart w:id="48" w:name="_Toc357520559"/>
       <w:r>
         <w:t>Generella regler</w:t>
       </w:r>
-      <w:bookmarkEnd w:id="47"/>
+      <w:bookmarkEnd w:id="48"/>
     </w:p>
     <w:p>
       <w:pPr>
@@ -8245,15 +8415,15 @@
         </w:tabs>
         <w:ind w:right="838" w:firstLine="0"/>
       </w:pPr>
-      <w:bookmarkStart w:id="48" w:name="_Toc357520560"/>
+      <w:bookmarkStart w:id="49" w:name="_Toc357520560"/>
       <w:r>
         <w:t>Uppdatering</w:t>
       </w:r>
       <w:r>
         <w:t xml:space="preserve"> av engagemangsindex</w:t>
       </w:r>
-      <w:bookmarkEnd w:id="46"/>
-      <w:bookmarkEnd w:id="48"/>
+      <w:bookmarkEnd w:id="47"/>
+      <w:bookmarkEnd w:id="49"/>
     </w:p>
     <w:p>
       <w:pPr>
@@ -10551,15 +10721,15 @@
         </w:tabs>
         <w:ind w:right="838" w:firstLine="0"/>
       </w:pPr>
-      <w:bookmarkStart w:id="49" w:name="_Toc219337778"/>
-      <w:bookmarkStart w:id="50" w:name="_Toc224895972"/>
-      <w:bookmarkStart w:id="51" w:name="_Toc357520561"/>
+      <w:bookmarkStart w:id="50" w:name="_Toc219337778"/>
+      <w:bookmarkStart w:id="51" w:name="_Toc224895972"/>
+      <w:bookmarkStart w:id="52" w:name="_Toc357520561"/>
       <w:r>
         <w:t>SLA-krav</w:t>
       </w:r>
-      <w:bookmarkEnd w:id="49"/>
       <w:bookmarkEnd w:id="50"/>
       <w:bookmarkEnd w:id="51"/>
+      <w:bookmarkEnd w:id="52"/>
     </w:p>
     <w:p>
       <w:pPr>
@@ -10917,16 +11087,16 @@
         </w:tabs>
         <w:ind w:right="838" w:firstLine="0"/>
       </w:pPr>
-      <w:bookmarkStart w:id="52" w:name="_Toc224895973"/>
-      <w:bookmarkStart w:id="53" w:name="_Toc357520562"/>
+      <w:bookmarkStart w:id="53" w:name="_Toc224895973"/>
+      <w:bookmarkStart w:id="54" w:name="_Toc357520562"/>
       <w:r>
         <w:t>Gemensamma</w:t>
       </w:r>
       <w:r>
         <w:t xml:space="preserve"> konsumentregler</w:t>
       </w:r>
-      <w:bookmarkEnd w:id="52"/>
       <w:bookmarkEnd w:id="53"/>
+      <w:bookmarkEnd w:id="54"/>
     </w:p>
     <w:p>
       <w:pPr>
@@ -11017,16 +11187,16 @@
         </w:tabs>
         <w:ind w:right="839" w:firstLine="0"/>
       </w:pPr>
-      <w:bookmarkStart w:id="54" w:name="_Toc341787026"/>
-      <w:bookmarkStart w:id="55" w:name="_Toc219337779"/>
-      <w:bookmarkStart w:id="56" w:name="_Toc357520563"/>
+      <w:bookmarkStart w:id="55" w:name="_Toc341787026"/>
+      <w:bookmarkStart w:id="56" w:name="_Toc219337779"/>
+      <w:bookmarkStart w:id="57" w:name="_Toc357520563"/>
       <w:r>
         <w:lastRenderedPageBreak/>
         <w:t>Format för Datum</w:t>
       </w:r>
-      <w:bookmarkEnd w:id="54"/>
       <w:bookmarkEnd w:id="55"/>
       <w:bookmarkEnd w:id="56"/>
+      <w:bookmarkEnd w:id="57"/>
     </w:p>
     <w:p>
       <w:pPr>
@@ -11061,15 +11231,15 @@
         </w:tabs>
         <w:ind w:right="839" w:firstLine="0"/>
       </w:pPr>
-      <w:bookmarkStart w:id="57" w:name="_Toc341787027"/>
-      <w:bookmarkStart w:id="58" w:name="_Toc219337780"/>
-      <w:bookmarkStart w:id="59" w:name="_Toc357520564"/>
+      <w:bookmarkStart w:id="58" w:name="_Toc341787027"/>
+      <w:bookmarkStart w:id="59" w:name="_Toc219337780"/>
+      <w:bookmarkStart w:id="60" w:name="_Toc357520564"/>
       <w:r>
         <w:t>Format för tidpunkter</w:t>
       </w:r>
-      <w:bookmarkEnd w:id="57"/>
       <w:bookmarkEnd w:id="58"/>
       <w:bookmarkEnd w:id="59"/>
+      <w:bookmarkEnd w:id="60"/>
     </w:p>
     <w:p>
       <w:pPr>
@@ -11145,15 +11315,15 @@
         </w:tabs>
         <w:ind w:right="839" w:firstLine="0"/>
       </w:pPr>
-      <w:bookmarkStart w:id="60" w:name="_Toc341787028"/>
-      <w:bookmarkStart w:id="61" w:name="_Toc219337781"/>
-      <w:bookmarkStart w:id="62" w:name="_Toc357520565"/>
+      <w:bookmarkStart w:id="61" w:name="_Toc341787028"/>
+      <w:bookmarkStart w:id="62" w:name="_Toc219337781"/>
+      <w:bookmarkStart w:id="63" w:name="_Toc357520565"/>
       <w:r>
         <w:t>Tidszon för tidpunkter</w:t>
       </w:r>
-      <w:bookmarkEnd w:id="60"/>
       <w:bookmarkEnd w:id="61"/>
       <w:bookmarkEnd w:id="62"/>
+      <w:bookmarkEnd w:id="63"/>
     </w:p>
     <w:p>
       <w:pPr>
@@ -11226,15 +11396,15 @@
         </w:tabs>
         <w:ind w:right="838" w:firstLine="0"/>
       </w:pPr>
-      <w:bookmarkStart w:id="63" w:name="_Toc341787029"/>
-      <w:bookmarkStart w:id="64" w:name="_Toc219337782"/>
-      <w:bookmarkStart w:id="65" w:name="_Toc357520566"/>
+      <w:bookmarkStart w:id="64" w:name="_Toc341787029"/>
+      <w:bookmarkStart w:id="65" w:name="_Toc219337782"/>
+      <w:bookmarkStart w:id="66" w:name="_Toc357520566"/>
       <w:r>
         <w:t>Felhantering</w:t>
       </w:r>
-      <w:bookmarkEnd w:id="63"/>
       <w:bookmarkEnd w:id="64"/>
       <w:bookmarkEnd w:id="65"/>
+      <w:bookmarkEnd w:id="66"/>
     </w:p>
     <w:p>
       <w:pPr>
@@ -11352,12 +11522,12 @@
         </w:tabs>
         <w:ind w:right="838" w:firstLine="0"/>
       </w:pPr>
-      <w:bookmarkStart w:id="66" w:name="_Toc357520567"/>
-      <w:bookmarkStart w:id="67" w:name="_Toc341787030"/>
+      <w:bookmarkStart w:id="67" w:name="_Toc357520567"/>
+      <w:bookmarkStart w:id="68" w:name="_Toc341787030"/>
       <w:r>
         <w:t>Gemensamma informationskomponenter</w:t>
       </w:r>
-      <w:bookmarkEnd w:id="66"/>
+      <w:bookmarkEnd w:id="67"/>
     </w:p>
     <w:p>
       <w:pPr>
@@ -15797,7 +15967,7 @@
                 <w:sz w:val="20"/>
                 <w:szCs w:val="20"/>
               </w:rPr>
-              <w:t>1</w:t>
+              <w:t>0</w:t>
             </w:r>
             <w:proofErr w:type="gramStart"/>
             <w:r>
@@ -19379,7 +19549,7 @@
         </w:tc>
       </w:tr>
     </w:tbl>
-    <w:bookmarkEnd w:id="67"/>
+    <w:bookmarkEnd w:id="68"/>
     <w:p>
       <w:pPr>
         <w:keepNext/>
@@ -21884,7 +22054,23 @@
                 <w:sz w:val="20"/>
                 <w:szCs w:val="20"/>
               </w:rPr>
-              <w:t xml:space="preserve"> o.dyl.</w:t>
+              <w:t xml:space="preserve"> </w:t>
+            </w:r>
+            <w:proofErr w:type="spellStart"/>
+            <w:r>
+              <w:rPr>
+                <w:sz w:val="20"/>
+                <w:szCs w:val="20"/>
+              </w:rPr>
+              <w:t>o.dyl</w:t>
+            </w:r>
+            <w:proofErr w:type="spellEnd"/>
+            <w:r>
+              <w:rPr>
+                <w:sz w:val="20"/>
+                <w:szCs w:val="20"/>
+              </w:rPr>
+              <w:t>.</w:t>
             </w:r>
           </w:p>
         </w:tc>
@@ -23194,12 +23380,12 @@
         </w:tabs>
         <w:ind w:firstLine="0"/>
       </w:pPr>
-      <w:bookmarkStart w:id="68" w:name="_Toc357520568"/>
+      <w:bookmarkStart w:id="69" w:name="_Toc357520568"/>
       <w:r>
         <w:lastRenderedPageBreak/>
         <w:t>GetVaccinationHistory</w:t>
       </w:r>
-      <w:bookmarkEnd w:id="68"/>
+      <w:bookmarkEnd w:id="69"/>
     </w:p>
     <w:p>
       <w:pPr>
@@ -23270,11 +23456,11 @@
         </w:tabs>
         <w:ind w:right="838" w:firstLine="0"/>
       </w:pPr>
-      <w:bookmarkStart w:id="69" w:name="_Toc357520569"/>
+      <w:bookmarkStart w:id="70" w:name="_Toc357520569"/>
       <w:r>
         <w:t>Frivillighet</w:t>
       </w:r>
-      <w:bookmarkEnd w:id="69"/>
+      <w:bookmarkEnd w:id="70"/>
     </w:p>
     <w:p>
       <w:pPr>
@@ -23319,11 +23505,11 @@
         </w:tabs>
         <w:ind w:right="838" w:firstLine="0"/>
       </w:pPr>
-      <w:bookmarkStart w:id="70" w:name="_Toc357520570"/>
+      <w:bookmarkStart w:id="71" w:name="_Toc357520570"/>
       <w:r>
         <w:t>Version</w:t>
       </w:r>
-      <w:bookmarkEnd w:id="70"/>
+      <w:bookmarkEnd w:id="71"/>
     </w:p>
     <w:p>
       <w:pPr>
@@ -23385,11 +23571,11 @@
         </w:tabs>
         <w:ind w:right="838" w:firstLine="0"/>
       </w:pPr>
-      <w:bookmarkStart w:id="71" w:name="_Toc357520571"/>
+      <w:bookmarkStart w:id="72" w:name="_Toc357520571"/>
       <w:r>
         <w:t>SLA-krav</w:t>
       </w:r>
-      <w:bookmarkEnd w:id="71"/>
+      <w:bookmarkEnd w:id="72"/>
     </w:p>
     <w:p>
       <w:pPr>
@@ -23447,16 +23633,16 @@
         </w:tabs>
         <w:ind w:right="838" w:firstLine="0"/>
       </w:pPr>
-      <w:bookmarkStart w:id="72" w:name="_Ref356908162"/>
-      <w:bookmarkStart w:id="73" w:name="_Toc357520572"/>
+      <w:bookmarkStart w:id="73" w:name="_Ref356908162"/>
+      <w:bookmarkStart w:id="74" w:name="_Toc357520572"/>
       <w:r>
         <w:t>Särskilda förutsättningar beroende på typ av konsument</w:t>
       </w:r>
-      <w:bookmarkEnd w:id="72"/>
+      <w:bookmarkEnd w:id="73"/>
       <w:r>
         <w:t xml:space="preserve"> med hänsyn till historisk information (i äldre system)</w:t>
       </w:r>
-      <w:bookmarkEnd w:id="73"/>
+      <w:bookmarkEnd w:id="74"/>
     </w:p>
     <w:p>
       <w:pPr>
@@ -23671,11 +23857,11 @@
         </w:tabs>
         <w:ind w:right="838" w:firstLine="0"/>
       </w:pPr>
-      <w:bookmarkStart w:id="74" w:name="_Toc357520573"/>
+      <w:bookmarkStart w:id="75" w:name="_Toc357520573"/>
       <w:r>
         <w:t>V-MIM</w:t>
       </w:r>
-      <w:bookmarkEnd w:id="74"/>
+      <w:bookmarkEnd w:id="75"/>
     </w:p>
     <w:p>
       <w:pPr>
@@ -23691,8 +23877,13 @@
       <w:r>
         <w:t xml:space="preserve">SMI:s </w:t>
       </w:r>
-      <w:r>
-        <w:t xml:space="preserve">Svevac, </w:t>
+      <w:proofErr w:type="spellStart"/>
+      <w:r>
+        <w:t>Svevac</w:t>
+      </w:r>
+      <w:proofErr w:type="spellEnd"/>
+      <w:r>
+        <w:t xml:space="preserve">, </w:t>
       </w:r>
       <w:proofErr w:type="spellStart"/>
       <w:r>
@@ -23959,12 +24150,12 @@
           <w:color w:val="FF0000"/>
         </w:rPr>
       </w:pPr>
-      <w:bookmarkStart w:id="75" w:name="_Toc357520574"/>
+      <w:bookmarkStart w:id="76" w:name="_Toc357520574"/>
       <w:r>
         <w:lastRenderedPageBreak/>
         <w:t>Fältregler</w:t>
       </w:r>
-      <w:bookmarkEnd w:id="75"/>
+      <w:bookmarkEnd w:id="76"/>
       <w:r>
         <w:br/>
       </w:r>
@@ -26115,58 +26306,14 @@
                 <w:sz w:val="20"/>
                 <w:szCs w:val="20"/>
               </w:rPr>
-              <w:t>Innehåller basinformation om dokumentet</w:t>
-            </w:r>
-            <w:r>
-              <w:rPr>
-                <w:sz w:val="20"/>
-                <w:szCs w:val="20"/>
-              </w:rPr>
-              <w:t xml:space="preserve"> med följande värdetilldelning(ar):</w:t>
-            </w:r>
-            <w:r>
-              <w:rPr>
-                <w:sz w:val="20"/>
-                <w:szCs w:val="20"/>
-              </w:rPr>
-              <w:br/>
-            </w:r>
-            <w:r>
-              <w:rPr>
-                <w:sz w:val="20"/>
-                <w:szCs w:val="20"/>
-              </w:rPr>
-              <w:br/>
-            </w:r>
-            <w:proofErr w:type="spellStart"/>
-            <w:r>
-              <w:rPr>
-                <w:sz w:val="20"/>
-                <w:szCs w:val="20"/>
-              </w:rPr>
-              <w:t>documentTitle</w:t>
-            </w:r>
-            <w:proofErr w:type="spellEnd"/>
-            <w:r>
-              <w:rPr>
-                <w:sz w:val="20"/>
-                <w:szCs w:val="20"/>
-              </w:rPr>
-              <w:t>:=”</w:t>
-            </w:r>
-            <w:r>
-              <w:rPr>
-                <w:sz w:val="20"/>
-                <w:szCs w:val="20"/>
-              </w:rPr>
-              <w:t>GETVACCINATION</w:t>
-            </w:r>
-            <w:r>
-              <w:rPr>
-                <w:sz w:val="20"/>
-                <w:szCs w:val="20"/>
-              </w:rPr>
-              <w:t>HISTORY”</w:t>
+              <w:t>Innehål</w:t>
+            </w:r>
+            <w:r>
+              <w:rPr>
+                <w:sz w:val="20"/>
+                <w:szCs w:val="20"/>
+              </w:rPr>
+              <w:t>ler basinformation om dokumentet.</w:t>
             </w:r>
           </w:p>
         </w:tc>
@@ -26793,8 +26940,6 @@
                 <w:szCs w:val="20"/>
               </w:rPr>
             </w:pPr>
-            <w:bookmarkStart w:id="76" w:name="_GoBack"/>
-            <w:bookmarkEnd w:id="76"/>
             <w:proofErr w:type="gramStart"/>
             <w:r>
               <w:rPr>
@@ -26990,7 +27135,7 @@
                 <w:sz w:val="20"/>
                 <w:szCs w:val="20"/>
               </w:rPr>
-              <w:t>patientPostalCode</w:t>
+              <w:t>vaccinationUnstructuredNote</w:t>
             </w:r>
             <w:proofErr w:type="spellEnd"/>
           </w:p>
@@ -27010,18 +27155,23 @@
               <w:spacing w:line="229" w:lineRule="exact"/>
               <w:ind w:left="102"/>
               <w:rPr>
-                <w:spacing w:val="-1"/>
-                <w:sz w:val="20"/>
-                <w:szCs w:val="20"/>
-              </w:rPr>
-            </w:pPr>
-            <w:r>
-              <w:rPr>
-                <w:spacing w:val="-1"/>
-                <w:sz w:val="20"/>
-                <w:szCs w:val="20"/>
-              </w:rPr>
-              <w:t>string</w:t>
+                <w:sz w:val="20"/>
+                <w:szCs w:val="20"/>
+              </w:rPr>
+            </w:pPr>
+            <w:r>
+              <w:rPr>
+                <w:sz w:val="20"/>
+                <w:szCs w:val="20"/>
+              </w:rPr>
+              <w:t>s</w:t>
+            </w:r>
+            <w:r>
+              <w:rPr>
+                <w:sz w:val="20"/>
+                <w:szCs w:val="20"/>
+              </w:rPr>
+              <w:t>tring</w:t>
             </w:r>
           </w:p>
           <w:p>
@@ -27062,16 +27212,94 @@
                 <w:sz w:val="20"/>
                 <w:szCs w:val="20"/>
               </w:rPr>
-              <w:t xml:space="preserve">Patientens bostadsadress postnummer vid tillfället för vaccineringen. Behövs </w:t>
+              <w:t>Enligt CDA:s konvention med läsbar fritextsammanfattning av den strukturerade information kan också använda här.</w:t>
+            </w:r>
+          </w:p>
+          <w:p>
+            <w:pPr>
+              <w:spacing w:line="226" w:lineRule="exact"/>
+              <w:ind w:left="102"/>
+              <w:rPr>
+                <w:spacing w:val="-1"/>
+                <w:sz w:val="20"/>
+                <w:szCs w:val="20"/>
+              </w:rPr>
+            </w:pPr>
+          </w:p>
+          <w:p>
+            <w:pPr>
+              <w:spacing w:line="226" w:lineRule="exact"/>
+              <w:ind w:left="102"/>
+              <w:rPr>
+                <w:spacing w:val="-1"/>
+                <w:sz w:val="20"/>
+                <w:szCs w:val="20"/>
+              </w:rPr>
+            </w:pPr>
+            <w:r>
+              <w:rPr>
+                <w:spacing w:val="-1"/>
+                <w:sz w:val="20"/>
+                <w:szCs w:val="20"/>
+              </w:rPr>
+              <w:t>Kan formateras enligt HL7NarrativeBlock.</w:t>
+            </w:r>
+          </w:p>
+          <w:p>
+            <w:pPr>
+              <w:spacing w:line="226" w:lineRule="exact"/>
+              <w:ind w:left="102"/>
+              <w:rPr>
+                <w:spacing w:val="-1"/>
+                <w:sz w:val="20"/>
+                <w:szCs w:val="20"/>
+              </w:rPr>
+            </w:pPr>
+          </w:p>
+          <w:p>
+            <w:pPr>
+              <w:spacing w:line="226" w:lineRule="exact"/>
+              <w:ind w:left="102"/>
+              <w:rPr>
+                <w:spacing w:val="-1"/>
+                <w:sz w:val="20"/>
+                <w:szCs w:val="20"/>
+              </w:rPr>
+            </w:pPr>
+            <w:r>
+              <w:rPr>
+                <w:spacing w:val="-1"/>
+                <w:sz w:val="20"/>
+                <w:szCs w:val="20"/>
+              </w:rPr>
+              <w:t xml:space="preserve">Not: Om endast ostrukturerad vaccinationsinformation finns, </w:t>
+            </w:r>
+            <w:r>
+              <w:rPr>
+                <w:i/>
+                <w:spacing w:val="-1"/>
+                <w:sz w:val="20"/>
+                <w:szCs w:val="20"/>
+              </w:rPr>
+              <w:t>kan</w:t>
+            </w:r>
+            <w:r>
+              <w:rPr>
+                <w:spacing w:val="-1"/>
+                <w:sz w:val="20"/>
+                <w:szCs w:val="20"/>
+              </w:rPr>
+              <w:t xml:space="preserve">, detta kontrakt produceras men i så fall inga </w:t>
             </w:r>
             <w:proofErr w:type="spellStart"/>
             <w:r>
               <w:rPr>
-                <w:spacing w:val="-1"/>
-                <w:sz w:val="20"/>
-                <w:szCs w:val="20"/>
-              </w:rPr>
-              <w:t>pga</w:t>
+                <w:i/>
+                <w:spacing w:val="-1"/>
+                <w:sz w:val="20"/>
+                <w:szCs w:val="20"/>
+              </w:rPr>
+              <w:t>administrationRecords</w:t>
             </w:r>
             <w:proofErr w:type="spellEnd"/>
             <w:r>
@@ -27080,7 +27308,7 @@
                 <w:sz w:val="20"/>
                 <w:szCs w:val="20"/>
               </w:rPr>
-              <w:t xml:space="preserve"> statistikbehov då en person kan flytta.</w:t>
+              <w:t xml:space="preserve"> nedan returneras.</w:t>
             </w:r>
           </w:p>
         </w:tc>
@@ -27113,7 +27341,7 @@
                 <w:sz w:val="20"/>
                 <w:szCs w:val="20"/>
               </w:rPr>
-              <w:t>1</w:t>
+              <w:t>0</w:t>
             </w:r>
             <w:proofErr w:type="gramStart"/>
             <w:r>
@@ -27164,36 +27392,22 @@
                 <w:lang w:val="en-US"/>
               </w:rPr>
             </w:pPr>
-            <w:proofErr w:type="gramStart"/>
-            <w:r>
-              <w:rPr>
-                <w:sz w:val="20"/>
-                <w:szCs w:val="20"/>
-              </w:rPr>
-              <w:t>..</w:t>
-            </w:r>
-            <w:proofErr w:type="gramEnd"/>
-            <w:r>
-              <w:rPr>
-                <w:sz w:val="20"/>
-                <w:szCs w:val="20"/>
-              </w:rPr>
-              <w:t>/</w:t>
-            </w:r>
-            <w:r>
-              <w:rPr>
-                <w:sz w:val="20"/>
-                <w:szCs w:val="20"/>
-              </w:rPr>
-              <w:t>../../</w:t>
+            <w:r>
+              <w:rPr>
+                <w:sz w:val="20"/>
+                <w:szCs w:val="20"/>
+                <w:lang w:val="en-US"/>
+              </w:rPr>
+              <w:t>../../../</w:t>
             </w:r>
             <w:proofErr w:type="spellStart"/>
             <w:r>
               <w:rPr>
                 <w:sz w:val="20"/>
                 <w:szCs w:val="20"/>
-              </w:rPr>
-              <w:t>vaccinationUnstructuredNote</w:t>
+                <w:lang w:val="en-US"/>
+              </w:rPr>
+              <w:t>riskCategory</w:t>
             </w:r>
             <w:proofErr w:type="spellEnd"/>
           </w:p>
@@ -27217,30 +27431,16 @@
                 <w:szCs w:val="20"/>
               </w:rPr>
             </w:pPr>
-            <w:r>
-              <w:rPr>
-                <w:sz w:val="20"/>
-                <w:szCs w:val="20"/>
-              </w:rPr>
-              <w:t>s</w:t>
-            </w:r>
-            <w:r>
-              <w:rPr>
-                <w:sz w:val="20"/>
-                <w:szCs w:val="20"/>
-              </w:rPr>
-              <w:t>tring</w:t>
-            </w:r>
-          </w:p>
-          <w:p>
-            <w:pPr>
-              <w:spacing w:line="229" w:lineRule="exact"/>
-              <w:ind w:left="102"/>
-              <w:rPr>
-                <w:sz w:val="20"/>
-                <w:szCs w:val="20"/>
-              </w:rPr>
-            </w:pPr>
+            <w:proofErr w:type="spellStart"/>
+            <w:r>
+              <w:rPr>
+                <w:sz w:val="20"/>
+                <w:szCs w:val="20"/>
+                <w:lang w:val="en-US"/>
+              </w:rPr>
+              <w:t>CVType</w:t>
+            </w:r>
+            <w:proofErr w:type="spellEnd"/>
           </w:p>
         </w:tc>
         <w:tc>
@@ -27269,103 +27469,7 @@
                 <w:sz w:val="20"/>
                 <w:szCs w:val="20"/>
               </w:rPr>
-              <w:t>Enligt CDA:s konvention med läsbar fritextsammanfattning av den strukturerade information kan också använda här.</w:t>
-            </w:r>
-          </w:p>
-          <w:p>
-            <w:pPr>
-              <w:spacing w:line="226" w:lineRule="exact"/>
-              <w:ind w:left="102"/>
-              <w:rPr>
-                <w:spacing w:val="-1"/>
-                <w:sz w:val="20"/>
-                <w:szCs w:val="20"/>
-              </w:rPr>
-            </w:pPr>
-          </w:p>
-          <w:p>
-            <w:pPr>
-              <w:spacing w:line="226" w:lineRule="exact"/>
-              <w:ind w:left="102"/>
-              <w:rPr>
-                <w:spacing w:val="-1"/>
-                <w:sz w:val="20"/>
-                <w:szCs w:val="20"/>
-              </w:rPr>
-            </w:pPr>
-            <w:r>
-              <w:rPr>
-                <w:spacing w:val="-1"/>
-                <w:sz w:val="20"/>
-                <w:szCs w:val="20"/>
-              </w:rPr>
-              <w:t>Kan formateras enligt HL7NarrativeBlock.</w:t>
-            </w:r>
-          </w:p>
-          <w:p>
-            <w:pPr>
-              <w:spacing w:line="226" w:lineRule="exact"/>
-              <w:ind w:left="102"/>
-              <w:rPr>
-                <w:spacing w:val="-1"/>
-                <w:sz w:val="20"/>
-                <w:szCs w:val="20"/>
-              </w:rPr>
-            </w:pPr>
-          </w:p>
-          <w:p>
-            <w:pPr>
-              <w:spacing w:line="226" w:lineRule="exact"/>
-              <w:ind w:left="102"/>
-              <w:rPr>
-                <w:spacing w:val="-1"/>
-                <w:sz w:val="20"/>
-                <w:szCs w:val="20"/>
-              </w:rPr>
-            </w:pPr>
-            <w:r>
-              <w:rPr>
-                <w:spacing w:val="-1"/>
-                <w:sz w:val="20"/>
-                <w:szCs w:val="20"/>
-              </w:rPr>
-              <w:t xml:space="preserve">Not: Om endast ostrukturerad vaccinationsinformation finns, </w:t>
-            </w:r>
-            <w:r>
-              <w:rPr>
-                <w:i/>
-                <w:spacing w:val="-1"/>
-                <w:sz w:val="20"/>
-                <w:szCs w:val="20"/>
-              </w:rPr>
-              <w:t>kan</w:t>
-            </w:r>
-            <w:r>
-              <w:rPr>
-                <w:spacing w:val="-1"/>
-                <w:sz w:val="20"/>
-                <w:szCs w:val="20"/>
-              </w:rPr>
-              <w:t xml:space="preserve">, detta kontrakt produceras men i så fall inga </w:t>
-            </w:r>
-            <w:proofErr w:type="spellStart"/>
-            <w:r>
-              <w:rPr>
-                <w:i/>
-                <w:spacing w:val="-1"/>
-                <w:sz w:val="20"/>
-                <w:szCs w:val="20"/>
-              </w:rPr>
-              <w:t>administrationRecords</w:t>
-            </w:r>
-            <w:proofErr w:type="spellEnd"/>
-            <w:r>
-              <w:rPr>
-                <w:spacing w:val="-1"/>
-                <w:sz w:val="20"/>
-                <w:szCs w:val="20"/>
-              </w:rPr>
-              <w:t xml:space="preserve"> nedan returneras.</w:t>
+              <w:t>Information om patientens eventuella riskgruppstillhörighet, känd vid vaccinationstillfället, baserad på i förekommande fall patientens hälsodeklaration</w:t>
             </w:r>
           </w:p>
         </w:tc>
@@ -27416,7 +27520,7 @@
                 <w:sz w:val="20"/>
                 <w:szCs w:val="20"/>
               </w:rPr>
-              <w:t>1</w:t>
+              <w:t>*</w:t>
             </w:r>
           </w:p>
         </w:tc>
@@ -27449,22 +27553,29 @@
                 <w:lang w:val="en-US"/>
               </w:rPr>
             </w:pPr>
-            <w:r>
-              <w:rPr>
-                <w:sz w:val="20"/>
-                <w:szCs w:val="20"/>
-                <w:lang w:val="en-US"/>
-              </w:rPr>
-              <w:t>../../../</w:t>
+            <w:proofErr w:type="gramStart"/>
+            <w:r>
+              <w:rPr>
+                <w:sz w:val="20"/>
+                <w:szCs w:val="20"/>
+              </w:rPr>
+              <w:t>..</w:t>
+            </w:r>
+            <w:proofErr w:type="gramEnd"/>
+            <w:r>
+              <w:rPr>
+                <w:sz w:val="20"/>
+                <w:szCs w:val="20"/>
+              </w:rPr>
+              <w:t>/../../</w:t>
             </w:r>
             <w:proofErr w:type="spellStart"/>
             <w:r>
               <w:rPr>
                 <w:sz w:val="20"/>
                 <w:szCs w:val="20"/>
-                <w:lang w:val="en-US"/>
-              </w:rPr>
-              <w:t>riskCategory</w:t>
+              </w:rPr>
+              <w:t>patientAdverseEffect</w:t>
             </w:r>
             <w:proofErr w:type="spellEnd"/>
           </w:p>
@@ -27494,7 +27605,6 @@
               <w:rPr>
                 <w:sz w:val="20"/>
                 <w:szCs w:val="20"/>
-                <w:lang w:val="en-US"/>
               </w:rPr>
               <w:t>CVType</w:t>
             </w:r>
@@ -27527,7 +27637,41 @@
                 <w:sz w:val="20"/>
                 <w:szCs w:val="20"/>
               </w:rPr>
-              <w:t>Information om patientens eventuella riskgruppstillhörighet, känd vid vaccinationstillfället, baserad på i förekommande fall patientens hälsodeklaration</w:t>
+              <w:t xml:space="preserve">Information om patienten </w:t>
+            </w:r>
+            <w:proofErr w:type="gramStart"/>
+            <w:r>
+              <w:rPr>
+                <w:spacing w:val="-1"/>
+                <w:sz w:val="20"/>
+                <w:szCs w:val="20"/>
+              </w:rPr>
+              <w:t>erfarit</w:t>
+            </w:r>
+            <w:proofErr w:type="gramEnd"/>
+            <w:r>
+              <w:rPr>
+                <w:spacing w:val="-1"/>
+                <w:sz w:val="20"/>
+                <w:szCs w:val="20"/>
+              </w:rPr>
+              <w:t xml:space="preserve"> någon eller några reaktioner hänför bara till vaccinationstillfället men ej specifik vaccination (i </w:t>
+            </w:r>
+            <w:r>
+              <w:rPr>
+                <w:spacing w:val="-1"/>
+                <w:sz w:val="20"/>
+                <w:szCs w:val="20"/>
+              </w:rPr>
+              <w:t>fall som när flera vaccin givit</w:t>
+            </w:r>
+            <w:r>
+              <w:rPr>
+                <w:spacing w:val="-1"/>
+                <w:sz w:val="20"/>
+                <w:szCs w:val="20"/>
+              </w:rPr>
+              <w:t>s vid samma tillfälle)</w:t>
             </w:r>
           </w:p>
         </w:tc>
@@ -27613,6 +27757,7 @@
             <w:proofErr w:type="gramStart"/>
             <w:r>
               <w:rPr>
+                <w:i/>
                 <w:sz w:val="20"/>
                 <w:szCs w:val="20"/>
               </w:rPr>
@@ -27621,18 +27766,20 @@
             <w:proofErr w:type="gramEnd"/>
             <w:r>
               <w:rPr>
-                <w:sz w:val="20"/>
-                <w:szCs w:val="20"/>
-              </w:rPr>
-              <w:t>/../../</w:t>
+                <w:i/>
+                <w:sz w:val="20"/>
+                <w:szCs w:val="20"/>
+              </w:rPr>
+              <w:t>/../</w:t>
             </w:r>
             <w:proofErr w:type="spellStart"/>
             <w:r>
               <w:rPr>
-                <w:sz w:val="20"/>
-                <w:szCs w:val="20"/>
-              </w:rPr>
-              <w:t>patientAdverseEffect</w:t>
+                <w:i/>
+                <w:sz w:val="20"/>
+                <w:szCs w:val="20"/>
+              </w:rPr>
+              <w:t>administrationRecord</w:t>
             </w:r>
             <w:proofErr w:type="spellEnd"/>
           </w:p>
@@ -27659,10 +27806,21 @@
             <w:proofErr w:type="spellStart"/>
             <w:r>
               <w:rPr>
-                <w:sz w:val="20"/>
-                <w:szCs w:val="20"/>
-              </w:rPr>
-              <w:t>CVType</w:t>
+                <w:i/>
+                <w:spacing w:val="-1"/>
+                <w:sz w:val="20"/>
+                <w:szCs w:val="20"/>
+              </w:rPr>
+              <w:t>AdministrationRecord</w:t>
+            </w:r>
+            <w:r>
+              <w:rPr>
+                <w:i/>
+                <w:spacing w:val="-1"/>
+                <w:sz w:val="20"/>
+                <w:szCs w:val="20"/>
+              </w:rPr>
+              <w:t>Type</w:t>
             </w:r>
             <w:proofErr w:type="spellEnd"/>
           </w:p>
@@ -27689,45 +27847,32 @@
             </w:pPr>
             <w:r>
               <w:rPr>
-                <w:spacing w:val="-1"/>
-                <w:sz w:val="20"/>
-                <w:szCs w:val="20"/>
-              </w:rPr>
-              <w:t xml:space="preserve">Information om patienten </w:t>
+                <w:i/>
+                <w:spacing w:val="-1"/>
+                <w:sz w:val="20"/>
+                <w:szCs w:val="20"/>
+              </w:rPr>
+              <w:t xml:space="preserve">Information om utförd(a) vaccination(er) vid tillfället. Ordinerad men av någon anledning </w:t>
             </w:r>
             <w:proofErr w:type="gramStart"/>
             <w:r>
               <w:rPr>
-                <w:spacing w:val="-1"/>
-                <w:sz w:val="20"/>
-                <w:szCs w:val="20"/>
-              </w:rPr>
-              <w:t>erfarit</w:t>
+                <w:i/>
+                <w:spacing w:val="-1"/>
+                <w:sz w:val="20"/>
+                <w:szCs w:val="20"/>
+              </w:rPr>
+              <w:t>ej</w:t>
             </w:r>
             <w:proofErr w:type="gramEnd"/>
             <w:r>
               <w:rPr>
-                <w:spacing w:val="-1"/>
-                <w:sz w:val="20"/>
-                <w:szCs w:val="20"/>
-              </w:rPr>
-              <w:t xml:space="preserve"> någon eller några reaktioner hänför bara till vaccinationstillfället men ej specifik vaccination (i </w:t>
-            </w:r>
-            <w:r>
-              <w:rPr>
-                <w:spacing w:val="-1"/>
-                <w:sz w:val="20"/>
-                <w:szCs w:val="20"/>
-              </w:rPr>
-              <w:t>fall som när flera vaccin givit</w:t>
-            </w:r>
-            <w:r>
-              <w:rPr>
-                <w:spacing w:val="-1"/>
-                <w:sz w:val="20"/>
-                <w:szCs w:val="20"/>
-              </w:rPr>
-              <w:t>s vid samma tillfälle)</w:t>
+                <w:i/>
+                <w:spacing w:val="-1"/>
+                <w:sz w:val="20"/>
+                <w:szCs w:val="20"/>
+              </w:rPr>
+              <w:t xml:space="preserve"> given vaccination kan inkluderas.</w:t>
             </w:r>
           </w:p>
         </w:tc>
@@ -27814,7 +27959,6 @@
             <w:proofErr w:type="gramStart"/>
             <w:r>
               <w:rPr>
-                <w:i/>
                 <w:sz w:val="20"/>
                 <w:szCs w:val="20"/>
               </w:rPr>
@@ -27823,20 +27967,18 @@
             <w:proofErr w:type="gramEnd"/>
             <w:r>
               <w:rPr>
-                <w:i/>
-                <w:sz w:val="20"/>
-                <w:szCs w:val="20"/>
-              </w:rPr>
-              <w:t>/../</w:t>
+                <w:sz w:val="20"/>
+                <w:szCs w:val="20"/>
+              </w:rPr>
+              <w:t>/../../</w:t>
             </w:r>
             <w:proofErr w:type="spellStart"/>
             <w:r>
               <w:rPr>
-                <w:i/>
-                <w:sz w:val="20"/>
-                <w:szCs w:val="20"/>
-              </w:rPr>
-              <w:t>administrationRecord</w:t>
+                <w:sz w:val="20"/>
+                <w:szCs w:val="20"/>
+              </w:rPr>
+              <w:t>vaccinationProgramName</w:t>
             </w:r>
             <w:proofErr w:type="spellEnd"/>
           </w:p>
@@ -27863,21 +28005,10 @@
             <w:proofErr w:type="spellStart"/>
             <w:r>
               <w:rPr>
-                <w:i/>
-                <w:spacing w:val="-1"/>
-                <w:sz w:val="20"/>
-                <w:szCs w:val="20"/>
-              </w:rPr>
-              <w:t>AdministrationRecord</w:t>
-            </w:r>
-            <w:r>
-              <w:rPr>
-                <w:i/>
-                <w:spacing w:val="-1"/>
-                <w:sz w:val="20"/>
-                <w:szCs w:val="20"/>
-              </w:rPr>
-              <w:t>Type</w:t>
+                <w:sz w:val="20"/>
+                <w:szCs w:val="20"/>
+              </w:rPr>
+              <w:t>CVType</w:t>
             </w:r>
             <w:proofErr w:type="spellEnd"/>
           </w:p>
@@ -27905,32 +28036,47 @@
             </w:pPr>
             <w:r>
               <w:rPr>
-                <w:i/>
-                <w:spacing w:val="-1"/>
-                <w:sz w:val="20"/>
-                <w:szCs w:val="20"/>
-              </w:rPr>
-              <w:t xml:space="preserve">Information om utförd(a) vaccination(er) vid tillfället. Ordinerad men av någon anledning </w:t>
-            </w:r>
-            <w:proofErr w:type="gramStart"/>
-            <w:r>
-              <w:rPr>
-                <w:i/>
-                <w:spacing w:val="-1"/>
-                <w:sz w:val="20"/>
-                <w:szCs w:val="20"/>
-              </w:rPr>
-              <w:t>ej</w:t>
-            </w:r>
-            <w:proofErr w:type="gramEnd"/>
-            <w:r>
-              <w:rPr>
-                <w:i/>
-                <w:spacing w:val="-1"/>
-                <w:sz w:val="20"/>
-                <w:szCs w:val="20"/>
-              </w:rPr>
-              <w:t xml:space="preserve"> given vaccination kan inkluderas.</w:t>
+                <w:spacing w:val="-1"/>
+                <w:sz w:val="20"/>
+                <w:szCs w:val="20"/>
+              </w:rPr>
+              <w:t xml:space="preserve">Information om vaccinationsprogram om vaccinationen är del av sådant program. Tillåter kodat värde liksom endast namn genom bruk av </w:t>
+            </w:r>
+            <w:proofErr w:type="spellStart"/>
+            <w:r>
+              <w:rPr>
+                <w:spacing w:val="-1"/>
+                <w:sz w:val="20"/>
+                <w:szCs w:val="20"/>
+              </w:rPr>
+              <w:t>DisplayName</w:t>
+            </w:r>
+            <w:proofErr w:type="spellEnd"/>
+            <w:r>
+              <w:rPr>
+                <w:spacing w:val="-1"/>
+                <w:sz w:val="20"/>
+                <w:szCs w:val="20"/>
+              </w:rPr>
+              <w:t xml:space="preserve"> i </w:t>
+            </w:r>
+            <w:proofErr w:type="spellStart"/>
+            <w:r>
+              <w:rPr>
+                <w:spacing w:val="-1"/>
+                <w:sz w:val="20"/>
+                <w:szCs w:val="20"/>
+              </w:rPr>
+              <w:t>CVType</w:t>
+            </w:r>
+            <w:proofErr w:type="spellEnd"/>
+            <w:r>
+              <w:rPr>
+                <w:spacing w:val="-1"/>
+                <w:sz w:val="20"/>
+                <w:szCs w:val="20"/>
+              </w:rPr>
+              <w:t>.</w:t>
             </w:r>
           </w:p>
         </w:tc>
@@ -27981,7 +28127,7 @@
                 <w:sz w:val="20"/>
                 <w:szCs w:val="20"/>
               </w:rPr>
-              <w:t>*</w:t>
+              <w:t>1</w:t>
             </w:r>
           </w:p>
         </w:tc>
@@ -28032,7 +28178,7 @@
                 <w:sz w:val="20"/>
                 <w:szCs w:val="20"/>
               </w:rPr>
-              <w:t>vaccinationProgramName</w:t>
+              <w:t>prescriberOrg</w:t>
             </w:r>
             <w:proofErr w:type="spellEnd"/>
           </w:p>
@@ -28062,7 +28208,7 @@
                 <w:sz w:val="20"/>
                 <w:szCs w:val="20"/>
               </w:rPr>
-              <w:t>CVType</w:t>
+              <w:t>OrgUnitType</w:t>
             </w:r>
             <w:proofErr w:type="spellEnd"/>
           </w:p>
@@ -28093,43 +28239,7 @@
                 <w:sz w:val="20"/>
                 <w:szCs w:val="20"/>
               </w:rPr>
-              <w:t xml:space="preserve">Information om vaccinationsprogram om vaccinationen är del av sådant program. Tillåter kodat värde liksom endast namn genom bruk av </w:t>
-            </w:r>
-            <w:proofErr w:type="spellStart"/>
-            <w:r>
-              <w:rPr>
-                <w:spacing w:val="-1"/>
-                <w:sz w:val="20"/>
-                <w:szCs w:val="20"/>
-              </w:rPr>
-              <w:t>DisplayName</w:t>
-            </w:r>
-            <w:proofErr w:type="spellEnd"/>
-            <w:r>
-              <w:rPr>
-                <w:spacing w:val="-1"/>
-                <w:sz w:val="20"/>
-                <w:szCs w:val="20"/>
-              </w:rPr>
-              <w:t xml:space="preserve"> i </w:t>
-            </w:r>
-            <w:proofErr w:type="spellStart"/>
-            <w:r>
-              <w:rPr>
-                <w:spacing w:val="-1"/>
-                <w:sz w:val="20"/>
-                <w:szCs w:val="20"/>
-              </w:rPr>
-              <w:t>CVType</w:t>
-            </w:r>
-            <w:proofErr w:type="spellEnd"/>
-            <w:r>
-              <w:rPr>
-                <w:spacing w:val="-1"/>
-                <w:sz w:val="20"/>
-                <w:szCs w:val="20"/>
-              </w:rPr>
-              <w:t>.</w:t>
+              <w:t>Information om var vaccinationen ordinerats (eller i fallet med förskrivna vaccinationsläkemedel, förskrivits)</w:t>
             </w:r>
           </w:p>
         </w:tc>
@@ -28231,7 +28341,7 @@
                 <w:sz w:val="20"/>
                 <w:szCs w:val="20"/>
               </w:rPr>
-              <w:t>prescriberOrg</w:t>
+              <w:t>prescriberPerson</w:t>
             </w:r>
             <w:proofErr w:type="spellEnd"/>
           </w:p>
@@ -28261,7 +28371,7 @@
                 <w:sz w:val="20"/>
                 <w:szCs w:val="20"/>
               </w:rPr>
-              <w:t>OrgUnitType</w:t>
+              <w:t>ActorType</w:t>
             </w:r>
             <w:proofErr w:type="spellEnd"/>
           </w:p>
@@ -28292,7 +28402,7 @@
                 <w:sz w:val="20"/>
                 <w:szCs w:val="20"/>
               </w:rPr>
-              <w:t>Information om var vaccinationen ordinerats (eller i fallet med förskrivna vaccinationsläkemedel, förskrivits)</w:t>
+              <w:t>Information om vem som ordinerat/förskrivit vaccinationen</w:t>
             </w:r>
           </w:p>
         </w:tc>
@@ -28394,7 +28504,7 @@
                 <w:sz w:val="20"/>
                 <w:szCs w:val="20"/>
               </w:rPr>
-              <w:t>prescriberPerson</w:t>
+              <w:t>performerOrg</w:t>
             </w:r>
             <w:proofErr w:type="spellEnd"/>
           </w:p>
@@ -28424,7 +28534,7 @@
                 <w:sz w:val="20"/>
                 <w:szCs w:val="20"/>
               </w:rPr>
-              <w:t>ActorType</w:t>
+              <w:t>OrgUnitType</w:t>
             </w:r>
             <w:proofErr w:type="spellEnd"/>
           </w:p>
@@ -28455,7 +28565,7 @@
                 <w:sz w:val="20"/>
                 <w:szCs w:val="20"/>
               </w:rPr>
-              <w:t>Information om vem som ordinerat/förskrivit vaccinationen</w:t>
+              <w:t>Information om vårdenhet som utfört vaccinationen</w:t>
             </w:r>
           </w:p>
         </w:tc>
@@ -28557,7 +28667,7 @@
                 <w:sz w:val="20"/>
                 <w:szCs w:val="20"/>
               </w:rPr>
-              <w:t>performerOrg</w:t>
+              <w:t>performer</w:t>
             </w:r>
             <w:proofErr w:type="spellEnd"/>
           </w:p>
@@ -28587,7 +28697,7 @@
                 <w:sz w:val="20"/>
                 <w:szCs w:val="20"/>
               </w:rPr>
-              <w:t>OrgUnitType</w:t>
+              <w:t>ActorType</w:t>
             </w:r>
             <w:proofErr w:type="spellEnd"/>
           </w:p>
@@ -28618,7 +28728,7 @@
                 <w:sz w:val="20"/>
                 <w:szCs w:val="20"/>
               </w:rPr>
-              <w:t>Information om vårdenhet som utfört vaccinationen</w:t>
+              <w:t>Information om vem som utfört (administrerat) vaccineringen</w:t>
             </w:r>
           </w:p>
         </w:tc>
@@ -28720,7 +28830,7 @@
                 <w:sz w:val="20"/>
                 <w:szCs w:val="20"/>
               </w:rPr>
-              <w:t>performer</w:t>
+              <w:t>anatomicalSite</w:t>
             </w:r>
             <w:proofErr w:type="spellEnd"/>
           </w:p>
@@ -28750,7 +28860,7 @@
                 <w:sz w:val="20"/>
                 <w:szCs w:val="20"/>
               </w:rPr>
-              <w:t>ActorType</w:t>
+              <w:t>CVType</w:t>
             </w:r>
             <w:proofErr w:type="spellEnd"/>
           </w:p>
@@ -28781,7 +28891,25 @@
                 <w:sz w:val="20"/>
                 <w:szCs w:val="20"/>
               </w:rPr>
-              <w:t>Information om vem som utfört (administrerat) vaccineringen</w:t>
+              <w:t xml:space="preserve">Information om var på kroppen vaccinet </w:t>
+            </w:r>
+            <w:proofErr w:type="gramStart"/>
+            <w:r>
+              <w:rPr>
+                <w:spacing w:val="-1"/>
+                <w:sz w:val="20"/>
+                <w:szCs w:val="20"/>
+              </w:rPr>
+              <w:t>givits</w:t>
+            </w:r>
+            <w:proofErr w:type="gramEnd"/>
+            <w:r>
+              <w:rPr>
+                <w:spacing w:val="-1"/>
+                <w:sz w:val="20"/>
+                <w:szCs w:val="20"/>
+              </w:rPr>
+              <w:t>.</w:t>
             </w:r>
           </w:p>
         </w:tc>
@@ -28878,17 +29006,8 @@
                 <w:sz w:val="20"/>
                 <w:szCs w:val="20"/>
               </w:rPr>
-              <w:t>/../../</w:t>
-            </w:r>
-            <w:proofErr w:type="spellStart"/>
-            <w:r>
-              <w:rPr>
-                <w:sz w:val="20"/>
-                <w:szCs w:val="20"/>
-              </w:rPr>
-              <w:t>anatomicalSite</w:t>
-            </w:r>
-            <w:proofErr w:type="spellEnd"/>
+              <w:t>/../../route</w:t>
+            </w:r>
           </w:p>
         </w:tc>
         <w:tc>
@@ -28947,7 +29066,7 @@
                 <w:sz w:val="20"/>
                 <w:szCs w:val="20"/>
               </w:rPr>
-              <w:t xml:space="preserve">Information om var på kroppen vaccinet </w:t>
+              <w:t xml:space="preserve">Information om hur vaccinet </w:t>
             </w:r>
             <w:proofErr w:type="gramStart"/>
             <w:r>
@@ -28965,7 +29084,7 @@
                 <w:sz w:val="20"/>
                 <w:szCs w:val="20"/>
               </w:rPr>
-              <w:t>.</w:t>
+              <w:t>. Ibland kallat ”administrationsväg”</w:t>
             </w:r>
           </w:p>
         </w:tc>
@@ -28998,7 +29117,7 @@
                 <w:sz w:val="20"/>
                 <w:szCs w:val="20"/>
               </w:rPr>
-              <w:t>1</w:t>
+              <w:t>0</w:t>
             </w:r>
             <w:proofErr w:type="gramStart"/>
             <w:r>
@@ -29064,8 +29183,17 @@
                 <w:sz w:val="20"/>
                 <w:szCs w:val="20"/>
               </w:rPr>
-              <w:t>/../../route</w:t>
-            </w:r>
+              <w:t>/../../</w:t>
+            </w:r>
+            <w:proofErr w:type="spellStart"/>
+            <w:r>
+              <w:rPr>
+                <w:sz w:val="20"/>
+                <w:szCs w:val="20"/>
+              </w:rPr>
+              <w:t>dosage</w:t>
+            </w:r>
+            <w:proofErr w:type="spellEnd"/>
           </w:p>
         </w:tc>
         <w:tc>
@@ -29093,7 +29221,7 @@
                 <w:sz w:val="20"/>
                 <w:szCs w:val="20"/>
               </w:rPr>
-              <w:t>CVType</w:t>
+              <w:t>DosageType</w:t>
             </w:r>
             <w:proofErr w:type="spellEnd"/>
           </w:p>
@@ -29124,7 +29252,7 @@
                 <w:sz w:val="20"/>
                 <w:szCs w:val="20"/>
               </w:rPr>
-              <w:t xml:space="preserve">Information om hur vaccinet </w:t>
+              <w:t xml:space="preserve">Mängd vaccin som </w:t>
             </w:r>
             <w:proofErr w:type="gramStart"/>
             <w:r>
@@ -29136,14 +29264,6 @@
               <w:t>givits</w:t>
             </w:r>
             <w:proofErr w:type="gramEnd"/>
-            <w:r>
-              <w:rPr>
-                <w:spacing w:val="-1"/>
-                <w:sz w:val="20"/>
-                <w:szCs w:val="20"/>
-              </w:rPr>
-              <w:t>. Ibland kallat ”administrationsväg”</w:t>
-            </w:r>
           </w:p>
         </w:tc>
         <w:tc>
@@ -29175,7 +29295,7 @@
                 <w:sz w:val="20"/>
                 <w:szCs w:val="20"/>
               </w:rPr>
-              <w:t>1</w:t>
+              <w:t>0</w:t>
             </w:r>
             <w:proofErr w:type="gramStart"/>
             <w:r>
@@ -29247,7 +29367,7 @@
                 <w:sz w:val="20"/>
                 <w:szCs w:val="20"/>
               </w:rPr>
-              <w:t>dosage</w:t>
+              <w:t>isDoseComplete</w:t>
             </w:r>
             <w:proofErr w:type="spellEnd"/>
           </w:p>
@@ -29277,7 +29397,7 @@
                 <w:sz w:val="20"/>
                 <w:szCs w:val="20"/>
               </w:rPr>
-              <w:t>DosageType</w:t>
+              <w:t>boolean</w:t>
             </w:r>
             <w:proofErr w:type="spellEnd"/>
           </w:p>
@@ -29302,13 +29422,41 @@
                 <w:szCs w:val="20"/>
               </w:rPr>
             </w:pPr>
-            <w:r>
-              <w:rPr>
-                <w:spacing w:val="-1"/>
-                <w:sz w:val="20"/>
-                <w:szCs w:val="20"/>
-              </w:rPr>
-              <w:t xml:space="preserve">Mängd vaccin som </w:t>
+            <w:proofErr w:type="spellStart"/>
+            <w:r>
+              <w:rPr>
+                <w:spacing w:val="-1"/>
+                <w:sz w:val="20"/>
+                <w:szCs w:val="20"/>
+              </w:rPr>
+              <w:t>True</w:t>
+            </w:r>
+            <w:proofErr w:type="spellEnd"/>
+            <w:r>
+              <w:rPr>
+                <w:spacing w:val="-1"/>
+                <w:sz w:val="20"/>
+                <w:szCs w:val="20"/>
+              </w:rPr>
+              <w:t xml:space="preserve"> om vaccineringen räknas som hel dos eller efter flera delvaccinationer fullt utförd. Annars </w:t>
+            </w:r>
+            <w:proofErr w:type="spellStart"/>
+            <w:r>
+              <w:rPr>
+                <w:spacing w:val="-1"/>
+                <w:sz w:val="20"/>
+                <w:szCs w:val="20"/>
+              </w:rPr>
+              <w:t>false</w:t>
+            </w:r>
+            <w:proofErr w:type="spellEnd"/>
+            <w:r>
+              <w:rPr>
+                <w:spacing w:val="-1"/>
+                <w:sz w:val="20"/>
+                <w:szCs w:val="20"/>
+              </w:rPr>
+              <w:t xml:space="preserve"> (</w:t>
             </w:r>
             <w:proofErr w:type="gramStart"/>
             <w:r>
@@ -29317,9 +29465,17 @@
                 <w:sz w:val="20"/>
                 <w:szCs w:val="20"/>
               </w:rPr>
-              <w:t>givits</w:t>
+              <w:t>dvs</w:t>
             </w:r>
             <w:proofErr w:type="gramEnd"/>
+            <w:r>
+              <w:rPr>
+                <w:spacing w:val="-1"/>
+                <w:sz w:val="20"/>
+                <w:szCs w:val="20"/>
+              </w:rPr>
+              <w:t xml:space="preserve"> för de fall som ytterligare delvaccinationer skall ges innan full dos är uppnådd)</w:t>
+            </w:r>
           </w:p>
         </w:tc>
         <w:tc>
@@ -29351,7 +29507,7 @@
                 <w:sz w:val="20"/>
                 <w:szCs w:val="20"/>
               </w:rPr>
-              <w:t>1</w:t>
+              <w:t>0</w:t>
             </w:r>
             <w:proofErr w:type="gramStart"/>
             <w:r>
@@ -29423,7 +29579,7 @@
                 <w:sz w:val="20"/>
                 <w:szCs w:val="20"/>
               </w:rPr>
-              <w:t>isDoseComplete</w:t>
+              <w:t>doseOrdinalNumber</w:t>
             </w:r>
             <w:proofErr w:type="spellEnd"/>
           </w:p>
@@ -29453,14 +29609,7 @@
                 <w:sz w:val="20"/>
                 <w:szCs w:val="20"/>
               </w:rPr>
-              <w:t>b</w:t>
-            </w:r>
-            <w:r>
-              <w:rPr>
-                <w:sz w:val="20"/>
-                <w:szCs w:val="20"/>
-              </w:rPr>
-              <w:t>oolean</w:t>
+              <w:t>integer</w:t>
             </w:r>
             <w:proofErr w:type="spellEnd"/>
           </w:p>
@@ -29485,59 +29634,13 @@
                 <w:szCs w:val="20"/>
               </w:rPr>
             </w:pPr>
-            <w:proofErr w:type="spellStart"/>
-            <w:r>
-              <w:rPr>
-                <w:spacing w:val="-1"/>
-                <w:sz w:val="20"/>
-                <w:szCs w:val="20"/>
-              </w:rPr>
-              <w:t>True</w:t>
-            </w:r>
-            <w:proofErr w:type="spellEnd"/>
-            <w:r>
-              <w:rPr>
-                <w:spacing w:val="-1"/>
-                <w:sz w:val="20"/>
-                <w:szCs w:val="20"/>
-              </w:rPr>
-              <w:t xml:space="preserve"> om vaccineringen räknas som hel dos eller efter flera delvaccinationer fullt utförd. Annars </w:t>
-            </w:r>
-            <w:proofErr w:type="spellStart"/>
-            <w:r>
-              <w:rPr>
-                <w:spacing w:val="-1"/>
-                <w:sz w:val="20"/>
-                <w:szCs w:val="20"/>
-              </w:rPr>
-              <w:t>false</w:t>
-            </w:r>
-            <w:proofErr w:type="spellEnd"/>
-            <w:r>
-              <w:rPr>
-                <w:spacing w:val="-1"/>
-                <w:sz w:val="20"/>
-                <w:szCs w:val="20"/>
-              </w:rPr>
-              <w:t xml:space="preserve"> (</w:t>
-            </w:r>
-            <w:proofErr w:type="gramStart"/>
-            <w:r>
-              <w:rPr>
-                <w:spacing w:val="-1"/>
-                <w:sz w:val="20"/>
-                <w:szCs w:val="20"/>
-              </w:rPr>
-              <w:t>dvs</w:t>
-            </w:r>
-            <w:proofErr w:type="gramEnd"/>
-            <w:r>
-              <w:rPr>
-                <w:spacing w:val="-1"/>
-                <w:sz w:val="20"/>
-                <w:szCs w:val="20"/>
-              </w:rPr>
-              <w:t xml:space="preserve"> för de fall som ytterligare delvaccinationer skall ges innan full dos är uppnådd)</w:t>
+            <w:r>
+              <w:rPr>
+                <w:spacing w:val="-1"/>
+                <w:sz w:val="20"/>
+                <w:szCs w:val="20"/>
+              </w:rPr>
+              <w:t>Anger i förekommande fall om vaccineringen är en del av flera vaccinationer som skall utföras, värden 1,2,3… 1 om endast en</w:t>
             </w:r>
           </w:p>
         </w:tc>
@@ -29642,7 +29745,7 @@
                 <w:sz w:val="20"/>
                 <w:szCs w:val="20"/>
               </w:rPr>
-              <w:t>doseOrdinalNumber</w:t>
+              <w:t>numberOfPrescribedDoses</w:t>
             </w:r>
             <w:proofErr w:type="spellEnd"/>
           </w:p>
@@ -29703,7 +29806,25 @@
                 <w:sz w:val="20"/>
                 <w:szCs w:val="20"/>
               </w:rPr>
-              <w:t>Anger i förekommande fall om vaccineringen är en del av flera vaccinationer som skall utföras, värden 1,2,3… 1 om endast en</w:t>
+              <w:t>Anger antalet delvaccinationer som skall utföras för att vaccinationen skall räknas som full dos uppnådd. Värden 1,2,3</w:t>
+            </w:r>
+            <w:proofErr w:type="gramStart"/>
+            <w:r>
+              <w:rPr>
+                <w:spacing w:val="-1"/>
+                <w:sz w:val="20"/>
+                <w:szCs w:val="20"/>
+              </w:rPr>
+              <w:t>,…</w:t>
+            </w:r>
+            <w:proofErr w:type="gramEnd"/>
+            <w:r>
+              <w:rPr>
+                <w:spacing w:val="-1"/>
+                <w:sz w:val="20"/>
+                <w:szCs w:val="20"/>
+              </w:rPr>
+              <w:t xml:space="preserve"> 1 om endast en vaccinering utgör full dos</w:t>
             </w:r>
           </w:p>
         </w:tc>
@@ -29808,7 +29929,7 @@
                 <w:sz w:val="20"/>
                 <w:szCs w:val="20"/>
               </w:rPr>
-              <w:t>numberOfPrescribedDoses</w:t>
+              <w:t>sourceDescription</w:t>
             </w:r>
             <w:proofErr w:type="spellEnd"/>
           </w:p>
@@ -29832,29 +29953,13 @@
                 <w:szCs w:val="20"/>
               </w:rPr>
             </w:pPr>
-            <w:proofErr w:type="spellStart"/>
-            <w:r>
-              <w:rPr>
-                <w:sz w:val="20"/>
-                <w:szCs w:val="20"/>
-              </w:rPr>
-              <w:t>i</w:t>
-            </w:r>
-            <w:r>
-              <w:rPr>
-                <w:sz w:val="20"/>
-                <w:szCs w:val="20"/>
-              </w:rPr>
-              <w:t>nt</w:t>
-            </w:r>
-            <w:r>
-              <w:rPr>
-                <w:sz w:val="20"/>
-                <w:szCs w:val="20"/>
-              </w:rPr>
-              <w:t>eger</w:t>
-            </w:r>
-            <w:proofErr w:type="spellEnd"/>
+            <w:r>
+              <w:rPr>
+                <w:sz w:val="20"/>
+                <w:szCs w:val="20"/>
+              </w:rPr>
+              <w:t>string</w:t>
+            </w:r>
           </w:p>
         </w:tc>
         <w:tc>
@@ -29883,25 +29988,7 @@
                 <w:sz w:val="20"/>
                 <w:szCs w:val="20"/>
               </w:rPr>
-              <w:t>Anger antalet delvaccinationer som skall utföras för att vaccinationen skall räknas som full dos uppnådd. Värden 1,2,3</w:t>
-            </w:r>
-            <w:proofErr w:type="gramStart"/>
-            <w:r>
-              <w:rPr>
-                <w:spacing w:val="-1"/>
-                <w:sz w:val="20"/>
-                <w:szCs w:val="20"/>
-              </w:rPr>
-              <w:t>,…</w:t>
-            </w:r>
-            <w:proofErr w:type="gramEnd"/>
-            <w:r>
-              <w:rPr>
-                <w:spacing w:val="-1"/>
-                <w:sz w:val="20"/>
-                <w:szCs w:val="20"/>
-              </w:rPr>
-              <w:t xml:space="preserve"> 1 om endast en vaccinering utgör full dos</w:t>
+              <w:t>Fritextinformation som anger källa för vaccinering som efterregistrerats. T ex namn på annan vårdenhet, intyg, land el. dyl.</w:t>
             </w:r>
           </w:p>
         </w:tc>
@@ -30006,7 +30093,7 @@
                 <w:sz w:val="20"/>
                 <w:szCs w:val="20"/>
               </w:rPr>
-              <w:t>sourceDescription</w:t>
+              <w:t>commentPrescription</w:t>
             </w:r>
             <w:proofErr w:type="spellEnd"/>
           </w:p>
@@ -30035,14 +30122,7 @@
                 <w:sz w:val="20"/>
                 <w:szCs w:val="20"/>
               </w:rPr>
-              <w:t>s</w:t>
-            </w:r>
-            <w:r>
-              <w:rPr>
-                <w:sz w:val="20"/>
-                <w:szCs w:val="20"/>
-              </w:rPr>
-              <w:t>tring</w:t>
+              <w:t>string</w:t>
             </w:r>
           </w:p>
         </w:tc>
@@ -30072,7 +30152,7 @@
                 <w:sz w:val="20"/>
                 <w:szCs w:val="20"/>
               </w:rPr>
-              <w:t>Fritextinformation som anger källa för vaccinering som efterregistrerats. T ex namn på annan vårdenhet, intyg, land el. dyl.</w:t>
+              <w:t>Fritextinformation. T.ex. instruktioner som noterats i ordinationen av vaccineringen</w:t>
             </w:r>
           </w:p>
         </w:tc>
@@ -30177,7 +30257,7 @@
                 <w:sz w:val="20"/>
                 <w:szCs w:val="20"/>
               </w:rPr>
-              <w:t>commentPrescription</w:t>
+              <w:t>commentAdministration</w:t>
             </w:r>
             <w:proofErr w:type="spellEnd"/>
           </w:p>
@@ -30206,14 +30286,7 @@
                 <w:sz w:val="20"/>
                 <w:szCs w:val="20"/>
               </w:rPr>
-              <w:t>s</w:t>
-            </w:r>
-            <w:r>
-              <w:rPr>
-                <w:sz w:val="20"/>
-                <w:szCs w:val="20"/>
-              </w:rPr>
-              <w:t>tring</w:t>
+              <w:t>string</w:t>
             </w:r>
           </w:p>
         </w:tc>
@@ -30243,7 +30316,7 @@
                 <w:sz w:val="20"/>
                 <w:szCs w:val="20"/>
               </w:rPr>
-              <w:t>Fritextinformation. T.ex. instruktioner som noterats i ordinationen av vaccineringen</w:t>
+              <w:t>Fritextinformation. Generella kommentarer gjorde vid vaccineringen av den som utfört den</w:t>
             </w:r>
           </w:p>
         </w:tc>
@@ -30348,7 +30421,7 @@
                 <w:sz w:val="20"/>
                 <w:szCs w:val="20"/>
               </w:rPr>
-              <w:t>commentAdministration</w:t>
+              <w:t>patientAdverseEffect</w:t>
             </w:r>
             <w:proofErr w:type="spellEnd"/>
           </w:p>
@@ -30372,20 +30445,15 @@
                 <w:szCs w:val="20"/>
               </w:rPr>
             </w:pPr>
-            <w:r>
-              <w:rPr>
-                <w:sz w:val="20"/>
-                <w:szCs w:val="20"/>
-              </w:rPr>
-              <w:t>s</w:t>
-            </w:r>
-            <w:r>
-              <w:rPr>
-                <w:sz w:val="20"/>
-                <w:szCs w:val="20"/>
-              </w:rPr>
-              <w:t>tring</w:t>
-            </w:r>
+            <w:proofErr w:type="spellStart"/>
+            <w:r>
+              <w:rPr>
+                <w:sz w:val="20"/>
+                <w:szCs w:val="20"/>
+              </w:rPr>
+              <w:t>CVType</w:t>
+            </w:r>
+            <w:proofErr w:type="spellEnd"/>
           </w:p>
         </w:tc>
         <w:tc>
@@ -30414,7 +30482,25 @@
                 <w:sz w:val="20"/>
                 <w:szCs w:val="20"/>
               </w:rPr>
-              <w:t>Fritextinformation. Generella kommentarer gjorde vid vaccineringen av den som utfört den</w:t>
+              <w:t xml:space="preserve">Information om patienten </w:t>
+            </w:r>
+            <w:proofErr w:type="gramStart"/>
+            <w:r>
+              <w:rPr>
+                <w:spacing w:val="-1"/>
+                <w:sz w:val="20"/>
+                <w:szCs w:val="20"/>
+              </w:rPr>
+              <w:t>erfarit</w:t>
+            </w:r>
+            <w:proofErr w:type="gramEnd"/>
+            <w:r>
+              <w:rPr>
+                <w:spacing w:val="-1"/>
+                <w:sz w:val="20"/>
+                <w:szCs w:val="20"/>
+              </w:rPr>
+              <w:t xml:space="preserve"> någon eller några reaktioner hänför bara till den specifika administreringen</w:t>
             </w:r>
           </w:p>
         </w:tc>
@@ -30465,7 +30551,7 @@
                 <w:sz w:val="20"/>
                 <w:szCs w:val="20"/>
               </w:rPr>
-              <w:t>1</w:t>
+              <w:t>*</w:t>
             </w:r>
           </w:p>
         </w:tc>
@@ -30519,7 +30605,7 @@
                 <w:sz w:val="20"/>
                 <w:szCs w:val="20"/>
               </w:rPr>
-              <w:t>patientAdverseEffect</w:t>
+              <w:t>vaccineType</w:t>
             </w:r>
             <w:proofErr w:type="spellEnd"/>
           </w:p>
@@ -30580,25 +30666,7 @@
                 <w:sz w:val="20"/>
                 <w:szCs w:val="20"/>
               </w:rPr>
-              <w:t xml:space="preserve">Information om patienten </w:t>
-            </w:r>
-            <w:proofErr w:type="gramStart"/>
-            <w:r>
-              <w:rPr>
-                <w:spacing w:val="-1"/>
-                <w:sz w:val="20"/>
-                <w:szCs w:val="20"/>
-              </w:rPr>
-              <w:t>erfarit</w:t>
-            </w:r>
-            <w:proofErr w:type="gramEnd"/>
-            <w:r>
-              <w:rPr>
-                <w:spacing w:val="-1"/>
-                <w:sz w:val="20"/>
-                <w:szCs w:val="20"/>
-              </w:rPr>
-              <w:t xml:space="preserve"> någon eller några reaktioner hänför bara till den specifika administreringen</w:t>
+              <w:t xml:space="preserve">Information om givet vaccin </w:t>
             </w:r>
           </w:p>
         </w:tc>
@@ -30649,7 +30717,7 @@
                 <w:sz w:val="20"/>
                 <w:szCs w:val="20"/>
               </w:rPr>
-              <w:t>*</w:t>
+              <w:t>1</w:t>
             </w:r>
           </w:p>
         </w:tc>
@@ -30703,7 +30771,7 @@
                 <w:sz w:val="20"/>
                 <w:szCs w:val="20"/>
               </w:rPr>
-              <w:t>vaccineType</w:t>
+              <w:t>vaccineName</w:t>
             </w:r>
             <w:proofErr w:type="spellEnd"/>
           </w:p>
@@ -30764,7 +30832,123 @@
                 <w:sz w:val="20"/>
                 <w:szCs w:val="20"/>
               </w:rPr>
-              <w:t xml:space="preserve">Information om givet vaccin </w:t>
+              <w:t>Information om givet vaccin</w:t>
+            </w:r>
+            <w:r>
+              <w:rPr>
+                <w:spacing w:val="-1"/>
+                <w:sz w:val="20"/>
+                <w:szCs w:val="20"/>
+              </w:rPr>
+              <w:t xml:space="preserve">s produktnamn. I </w:t>
+            </w:r>
+            <w:proofErr w:type="spellStart"/>
+            <w:r>
+              <w:rPr>
+                <w:spacing w:val="-1"/>
+                <w:sz w:val="20"/>
+                <w:szCs w:val="20"/>
+              </w:rPr>
+              <w:t>Code</w:t>
+            </w:r>
+            <w:proofErr w:type="spellEnd"/>
+            <w:r>
+              <w:rPr>
+                <w:spacing w:val="-1"/>
+                <w:sz w:val="20"/>
+                <w:szCs w:val="20"/>
+              </w:rPr>
+              <w:t xml:space="preserve"> skall då anges exempelvis NPL-id om det finns och </w:t>
+            </w:r>
+            <w:proofErr w:type="spellStart"/>
+            <w:r>
+              <w:rPr>
+                <w:spacing w:val="-1"/>
+                <w:sz w:val="20"/>
+                <w:szCs w:val="20"/>
+              </w:rPr>
+              <w:t>kodverk</w:t>
+            </w:r>
+            <w:proofErr w:type="spellEnd"/>
+            <w:r>
+              <w:rPr>
+                <w:spacing w:val="-1"/>
+                <w:sz w:val="20"/>
+                <w:szCs w:val="20"/>
+              </w:rPr>
+              <w:t xml:space="preserve"> ”</w:t>
+            </w:r>
+            <w:proofErr w:type="spellStart"/>
+            <w:r>
+              <w:rPr>
+                <w:spacing w:val="-1"/>
+                <w:sz w:val="20"/>
+                <w:szCs w:val="20"/>
+              </w:rPr>
+              <w:t>npl</w:t>
+            </w:r>
+            <w:proofErr w:type="spellEnd"/>
+            <w:r>
+              <w:rPr>
+                <w:spacing w:val="-1"/>
+                <w:sz w:val="20"/>
+                <w:szCs w:val="20"/>
+              </w:rPr>
+              <w:t xml:space="preserve">”. Om standardkodverk </w:t>
+            </w:r>
+            <w:proofErr w:type="gramStart"/>
+            <w:r>
+              <w:rPr>
+                <w:spacing w:val="-1"/>
+                <w:sz w:val="20"/>
+                <w:szCs w:val="20"/>
+              </w:rPr>
+              <w:t>ej</w:t>
+            </w:r>
+            <w:proofErr w:type="gramEnd"/>
+            <w:r>
+              <w:rPr>
+                <w:spacing w:val="-1"/>
+                <w:sz w:val="20"/>
+                <w:szCs w:val="20"/>
+              </w:rPr>
+              <w:t xml:space="preserve"> används, ej anges lokal kod, se </w:t>
+            </w:r>
+            <w:proofErr w:type="spellStart"/>
+            <w:r>
+              <w:rPr>
+                <w:spacing w:val="-1"/>
+                <w:sz w:val="20"/>
+                <w:szCs w:val="20"/>
+              </w:rPr>
+              <w:t>CVType</w:t>
+            </w:r>
+            <w:proofErr w:type="spellEnd"/>
+            <w:r>
+              <w:rPr>
+                <w:spacing w:val="-1"/>
+                <w:sz w:val="20"/>
+                <w:szCs w:val="20"/>
+              </w:rPr>
+              <w:t xml:space="preserve"> ovan. Namnet i klartext ges i </w:t>
+            </w:r>
+            <w:proofErr w:type="spellStart"/>
+            <w:r>
+              <w:rPr>
+                <w:spacing w:val="-1"/>
+                <w:sz w:val="20"/>
+                <w:szCs w:val="20"/>
+              </w:rPr>
+              <w:t>DisplayName</w:t>
+            </w:r>
+            <w:proofErr w:type="spellEnd"/>
+            <w:r>
+              <w:rPr>
+                <w:spacing w:val="-1"/>
+                <w:sz w:val="20"/>
+                <w:szCs w:val="20"/>
+              </w:rPr>
+              <w:t>.</w:t>
             </w:r>
           </w:p>
         </w:tc>
@@ -30797,7 +30981,7 @@
                 <w:sz w:val="20"/>
                 <w:szCs w:val="20"/>
               </w:rPr>
-              <w:t>1</w:t>
+              <w:t>0</w:t>
             </w:r>
             <w:proofErr w:type="gramStart"/>
             <w:r>
@@ -30869,7 +31053,7 @@
                 <w:sz w:val="20"/>
                 <w:szCs w:val="20"/>
               </w:rPr>
-              <w:t>vaccineName</w:t>
+              <w:t>vaccineBatchId</w:t>
             </w:r>
             <w:proofErr w:type="spellEnd"/>
           </w:p>
@@ -30893,15 +31077,13 @@
                 <w:szCs w:val="20"/>
               </w:rPr>
             </w:pPr>
-            <w:proofErr w:type="spellStart"/>
-            <w:r>
-              <w:rPr>
-                <w:sz w:val="20"/>
-                <w:szCs w:val="20"/>
-              </w:rPr>
-              <w:t>CVType</w:t>
-            </w:r>
-            <w:proofErr w:type="spellEnd"/>
+            <w:r>
+              <w:rPr>
+                <w:sz w:val="20"/>
+                <w:szCs w:val="20"/>
+              </w:rPr>
+              <w:t>string</w:t>
+            </w:r>
           </w:p>
         </w:tc>
         <w:tc>
@@ -30930,23 +31112,7 @@
                 <w:sz w:val="20"/>
                 <w:szCs w:val="20"/>
               </w:rPr>
-              <w:t>Information om givet vaccin</w:t>
-            </w:r>
-            <w:r>
-              <w:rPr>
-                <w:spacing w:val="-1"/>
-                <w:sz w:val="20"/>
-                <w:szCs w:val="20"/>
-              </w:rPr>
-              <w:t>s produktnamn</w:t>
-            </w:r>
-            <w:r>
-              <w:rPr>
-                <w:spacing w:val="-1"/>
-                <w:sz w:val="20"/>
-                <w:szCs w:val="20"/>
-              </w:rPr>
-              <w:t xml:space="preserve">. I </w:t>
+              <w:t xml:space="preserve">Identifiering av </w:t>
             </w:r>
             <w:proofErr w:type="spellStart"/>
             <w:r>
@@ -30955,7 +31121,7 @@
                 <w:sz w:val="20"/>
                 <w:szCs w:val="20"/>
               </w:rPr>
-              <w:t>Code</w:t>
+              <w:t>batchnummer</w:t>
             </w:r>
             <w:proofErr w:type="spellEnd"/>
             <w:r>
@@ -30964,97 +31130,7 @@
                 <w:sz w:val="20"/>
                 <w:szCs w:val="20"/>
               </w:rPr>
-              <w:t xml:space="preserve"> skall då anges exempelvis NPL-id om det finns och </w:t>
-            </w:r>
-            <w:proofErr w:type="spellStart"/>
-            <w:r>
-              <w:rPr>
-                <w:spacing w:val="-1"/>
-                <w:sz w:val="20"/>
-                <w:szCs w:val="20"/>
-              </w:rPr>
-              <w:t>kodverk</w:t>
-            </w:r>
-            <w:proofErr w:type="spellEnd"/>
-            <w:r>
-              <w:rPr>
-                <w:spacing w:val="-1"/>
-                <w:sz w:val="20"/>
-                <w:szCs w:val="20"/>
-              </w:rPr>
-              <w:t xml:space="preserve"> ”</w:t>
-            </w:r>
-            <w:proofErr w:type="spellStart"/>
-            <w:r>
-              <w:rPr>
-                <w:spacing w:val="-1"/>
-                <w:sz w:val="20"/>
-                <w:szCs w:val="20"/>
-              </w:rPr>
-              <w:t>npl</w:t>
-            </w:r>
-            <w:proofErr w:type="spellEnd"/>
-            <w:r>
-              <w:rPr>
-                <w:spacing w:val="-1"/>
-                <w:sz w:val="20"/>
-                <w:szCs w:val="20"/>
-              </w:rPr>
-              <w:t xml:space="preserve">”. Om standardkodverk </w:t>
-            </w:r>
-            <w:proofErr w:type="gramStart"/>
-            <w:r>
-              <w:rPr>
-                <w:spacing w:val="-1"/>
-                <w:sz w:val="20"/>
-                <w:szCs w:val="20"/>
-              </w:rPr>
-              <w:t>ej</w:t>
-            </w:r>
-            <w:proofErr w:type="gramEnd"/>
-            <w:r>
-              <w:rPr>
-                <w:spacing w:val="-1"/>
-                <w:sz w:val="20"/>
-                <w:szCs w:val="20"/>
-              </w:rPr>
-              <w:t xml:space="preserve"> används, ej anges lokal kod, se </w:t>
-            </w:r>
-            <w:proofErr w:type="spellStart"/>
-            <w:r>
-              <w:rPr>
-                <w:spacing w:val="-1"/>
-                <w:sz w:val="20"/>
-                <w:szCs w:val="20"/>
-              </w:rPr>
-              <w:t>CVType</w:t>
-            </w:r>
-            <w:proofErr w:type="spellEnd"/>
-            <w:r>
-              <w:rPr>
-                <w:spacing w:val="-1"/>
-                <w:sz w:val="20"/>
-                <w:szCs w:val="20"/>
-              </w:rPr>
-              <w:t xml:space="preserve"> ovan. Namnet i klartext ges i </w:t>
-            </w:r>
-            <w:proofErr w:type="spellStart"/>
-            <w:r>
-              <w:rPr>
-                <w:spacing w:val="-1"/>
-                <w:sz w:val="20"/>
-                <w:szCs w:val="20"/>
-              </w:rPr>
-              <w:t>DisplayName</w:t>
-            </w:r>
-            <w:proofErr w:type="spellEnd"/>
-            <w:r>
-              <w:rPr>
-                <w:spacing w:val="-1"/>
-                <w:sz w:val="20"/>
-                <w:szCs w:val="20"/>
-              </w:rPr>
-              <w:t>.</w:t>
+              <w:t xml:space="preserve"> för vaccinets tillverkning</w:t>
             </w:r>
           </w:p>
         </w:tc>
@@ -31087,7 +31163,7 @@
                 <w:sz w:val="20"/>
                 <w:szCs w:val="20"/>
               </w:rPr>
-              <w:t>1</w:t>
+              <w:t>0</w:t>
             </w:r>
             <w:proofErr w:type="gramStart"/>
             <w:r>
@@ -31159,7 +31235,7 @@
                 <w:sz w:val="20"/>
                 <w:szCs w:val="20"/>
               </w:rPr>
-              <w:t>vaccineBatchId</w:t>
+              <w:t>vaccineManufacturer</w:t>
             </w:r>
             <w:proofErr w:type="spellEnd"/>
           </w:p>
@@ -31188,14 +31264,7 @@
                 <w:sz w:val="20"/>
                 <w:szCs w:val="20"/>
               </w:rPr>
-              <w:t>s</w:t>
-            </w:r>
-            <w:r>
-              <w:rPr>
-                <w:sz w:val="20"/>
-                <w:szCs w:val="20"/>
-              </w:rPr>
-              <w:t>tring</w:t>
+              <w:t>string</w:t>
             </w:r>
           </w:p>
         </w:tc>
@@ -31225,7 +31294,7 @@
                 <w:sz w:val="20"/>
                 <w:szCs w:val="20"/>
               </w:rPr>
-              <w:t>Identifiering av batchnummer för vaccinets tillverkning</w:t>
+              <w:t>Namn på tillverkaren av vaccinet</w:t>
             </w:r>
           </w:p>
         </w:tc>
@@ -31330,7 +31399,7 @@
                 <w:sz w:val="20"/>
                 <w:szCs w:val="20"/>
               </w:rPr>
-              <w:t>vaccineManufacturer</w:t>
+              <w:t>vaccineTargetDisease</w:t>
             </w:r>
             <w:proofErr w:type="spellEnd"/>
           </w:p>
@@ -31354,20 +31423,15 @@
                 <w:szCs w:val="20"/>
               </w:rPr>
             </w:pPr>
-            <w:r>
-              <w:rPr>
-                <w:sz w:val="20"/>
-                <w:szCs w:val="20"/>
-              </w:rPr>
-              <w:t>s</w:t>
-            </w:r>
-            <w:r>
-              <w:rPr>
-                <w:sz w:val="20"/>
-                <w:szCs w:val="20"/>
-              </w:rPr>
-              <w:t>tring</w:t>
-            </w:r>
+            <w:proofErr w:type="spellStart"/>
+            <w:r>
+              <w:rPr>
+                <w:sz w:val="20"/>
+                <w:szCs w:val="20"/>
+              </w:rPr>
+              <w:t>CVType</w:t>
+            </w:r>
+            <w:proofErr w:type="spellEnd"/>
           </w:p>
         </w:tc>
         <w:tc>
@@ -31396,7 +31460,7 @@
                 <w:sz w:val="20"/>
                 <w:szCs w:val="20"/>
               </w:rPr>
-              <w:t>Namn på tillverkaren av vaccinet</w:t>
+              <w:t>Information om den/de sjukdomar vaccinet skyddar emot</w:t>
             </w:r>
           </w:p>
         </w:tc>
@@ -31447,7 +31511,7 @@
                 <w:sz w:val="20"/>
                 <w:szCs w:val="20"/>
               </w:rPr>
-              <w:t>1</w:t>
+              <w:t>*</w:t>
             </w:r>
           </w:p>
         </w:tc>
@@ -31479,31 +31543,6 @@
                 <w:szCs w:val="20"/>
               </w:rPr>
             </w:pPr>
-            <w:proofErr w:type="gramStart"/>
-            <w:r>
-              <w:rPr>
-                <w:sz w:val="20"/>
-                <w:szCs w:val="20"/>
-              </w:rPr>
-              <w:t>..</w:t>
-            </w:r>
-            <w:proofErr w:type="gramEnd"/>
-            <w:r>
-              <w:rPr>
-                <w:sz w:val="20"/>
-                <w:szCs w:val="20"/>
-              </w:rPr>
-              <w:t>/../../</w:t>
-            </w:r>
-            <w:proofErr w:type="spellStart"/>
-            <w:r>
-              <w:rPr>
-                <w:sz w:val="20"/>
-                <w:szCs w:val="20"/>
-              </w:rPr>
-              <w:t>vaccineTargetDisease</w:t>
-            </w:r>
-            <w:proofErr w:type="spellEnd"/>
           </w:p>
         </w:tc>
         <w:tc>
@@ -31525,15 +31564,6 @@
                 <w:szCs w:val="20"/>
               </w:rPr>
             </w:pPr>
-            <w:proofErr w:type="spellStart"/>
-            <w:r>
-              <w:rPr>
-                <w:sz w:val="20"/>
-                <w:szCs w:val="20"/>
-              </w:rPr>
-              <w:t>CVType</w:t>
-            </w:r>
-            <w:proofErr w:type="spellEnd"/>
           </w:p>
         </w:tc>
         <w:tc>
@@ -31556,14 +31586,6 @@
                 <w:szCs w:val="20"/>
               </w:rPr>
             </w:pPr>
-            <w:r>
-              <w:rPr>
-                <w:spacing w:val="-1"/>
-                <w:sz w:val="20"/>
-                <w:szCs w:val="20"/>
-              </w:rPr>
-              <w:t>Information om den/de sjukdomar vaccinet skyddar emot</w:t>
-            </w:r>
           </w:p>
         </w:tc>
         <w:tc>
@@ -31589,32 +31611,6 @@
                 <w:szCs w:val="20"/>
               </w:rPr>
             </w:pPr>
-            <w:r>
-              <w:rPr>
-                <w:spacing w:val="-1"/>
-                <w:sz w:val="20"/>
-                <w:szCs w:val="20"/>
-              </w:rPr>
-              <w:t>0</w:t>
-            </w:r>
-            <w:proofErr w:type="gramStart"/>
-            <w:r>
-              <w:rPr>
-                <w:spacing w:val="-1"/>
-                <w:sz w:val="20"/>
-                <w:szCs w:val="20"/>
-              </w:rPr>
-              <w:t>..</w:t>
-            </w:r>
-            <w:proofErr w:type="gramEnd"/>
-            <w:r>
-              <w:rPr>
-                <w:spacing w:val="-1"/>
-                <w:sz w:val="20"/>
-                <w:szCs w:val="20"/>
-              </w:rPr>
-              <w:t>*</w:t>
-            </w:r>
           </w:p>
         </w:tc>
       </w:tr>
@@ -31860,7 +31856,7 @@
             <w:rPr>
               <w:noProof/>
             </w:rPr>
-            <w:t>2013-09-03</w:t>
+            <w:t>2013-09-06</w:t>
           </w:r>
           <w:r>
             <w:fldChar w:fldCharType="end"/>
@@ -32147,7 +32143,7 @@
             <w:rPr>
               <w:noProof/>
             </w:rPr>
-            <w:t>28</w:t>
+            <w:t>2</w:t>
           </w:r>
           <w:r>
             <w:rPr>
@@ -36397,7 +36393,7 @@
 </file>
 
 <file path=customXml/itemProps1.xml><?xml version="1.0" encoding="utf-8"?>
-<ds:datastoreItem xmlns:ds="http://schemas.openxmlformats.org/officeDocument/2006/customXml" ds:itemID="{276933DE-3FAB-4364-822E-250AF4AAD500}">
+<ds:datastoreItem xmlns:ds="http://schemas.openxmlformats.org/officeDocument/2006/customXml" ds:itemID="{619CF2C3-8331-4714-B2A8-002A9C9BF968}">
   <ds:schemaRefs>
     <ds:schemaRef ds:uri="http://schemas.openxmlformats.org/officeDocument/2006/bibliography"/>
   </ds:schemaRefs>

</xml_diff>

<commit_message>
Liten uppdatering av kontraktsbeskrivningen rörande gemensamma typer.
</commit_message>
<xml_diff>
--- a/ServiceInteractions/riv/clinicalprocess/activityprescription/actoutcome/trunk/docs/Tjänstekontraktsbeskrivning_riv_clinicalprocess_activityprescription_actoutcome.docx
+++ b/ServiceInteractions/riv/clinicalprocess/activityprescription/actoutcome/trunk/docs/Tjänstekontraktsbeskrivning_riv_clinicalprocess_activityprescription_actoutcome.docx
@@ -344,7 +344,7 @@
           <w:rFonts w:ascii="Arial" w:hAnsi="Arial"/>
           <w:sz w:val="36"/>
         </w:rPr>
-        <w:t>2</w:t>
+        <w:t>4</w:t>
       </w:r>
     </w:p>
     <w:p>
@@ -371,7 +371,7 @@
           <w:rFonts w:ascii="Arial" w:hAnsi="Arial"/>
           <w:sz w:val="36"/>
         </w:rPr>
-        <w:t>20</w:t>
+        <w:t>24</w:t>
       </w:r>
     </w:p>
     <w:p>
@@ -2355,20 +2355,12 @@
               </w:rPr>
               <w:t xml:space="preserve">Bytte </w:t>
             </w:r>
-            <w:bookmarkStart w:id="2" w:name="_GoBack"/>
             <w:proofErr w:type="spellStart"/>
             <w:r>
               <w:rPr>
                 <w:sz w:val="20"/>
               </w:rPr>
-              <w:t>vaccActor</w:t>
-            </w:r>
-            <w:bookmarkEnd w:id="2"/>
-            <w:r>
-              <w:rPr>
-                <w:sz w:val="20"/>
-              </w:rPr>
-              <w:t>Type</w:t>
+              <w:t>vaccActorType</w:t>
             </w:r>
             <w:proofErr w:type="spellEnd"/>
             <w:r>
@@ -2402,6 +2394,155 @@
                 <w:sz w:val="20"/>
               </w:rPr>
               <w:t>Göran Oettinger</w:t>
+            </w:r>
+          </w:p>
+        </w:tc>
+        <w:tc>
+          <w:tcPr>
+            <w:tcW w:w="1241" w:type="dxa"/>
+          </w:tcPr>
+          <w:p>
+            <w:pPr>
+              <w:rPr>
+                <w:sz w:val="20"/>
+              </w:rPr>
+            </w:pPr>
+          </w:p>
+        </w:tc>
+      </w:tr>
+      <w:tr>
+        <w:tc>
+          <w:tcPr>
+            <w:tcW w:w="850" w:type="dxa"/>
+          </w:tcPr>
+          <w:p>
+            <w:pPr>
+              <w:rPr>
+                <w:sz w:val="20"/>
+              </w:rPr>
+            </w:pPr>
+            <w:r>
+              <w:rPr>
+                <w:sz w:val="20"/>
+              </w:rPr>
+              <w:t>PA14</w:t>
+            </w:r>
+          </w:p>
+        </w:tc>
+        <w:tc>
+          <w:tcPr>
+            <w:tcW w:w="1668" w:type="dxa"/>
+          </w:tcPr>
+          <w:p>
+            <w:pPr>
+              <w:rPr>
+                <w:sz w:val="20"/>
+              </w:rPr>
+            </w:pPr>
+            <w:r>
+              <w:rPr>
+                <w:sz w:val="20"/>
+              </w:rPr>
+              <w:t>2013-09-24</w:t>
+            </w:r>
+          </w:p>
+        </w:tc>
+        <w:tc>
+          <w:tcPr>
+            <w:tcW w:w="3827" w:type="dxa"/>
+          </w:tcPr>
+          <w:p>
+            <w:pPr>
+              <w:rPr>
+                <w:sz w:val="20"/>
+              </w:rPr>
+            </w:pPr>
+            <w:r>
+              <w:rPr>
+                <w:sz w:val="20"/>
+              </w:rPr>
+              <w:t xml:space="preserve">Normerat gemensamma typer (tagit bort </w:t>
+            </w:r>
+            <w:proofErr w:type="spellStart"/>
+            <w:r>
+              <w:rPr>
+                <w:sz w:val="20"/>
+              </w:rPr>
+              <w:t>VaccActorType</w:t>
+            </w:r>
+            <w:proofErr w:type="spellEnd"/>
+            <w:r>
+              <w:rPr>
+                <w:sz w:val="20"/>
+              </w:rPr>
+              <w:t xml:space="preserve"> till förmån för </w:t>
+            </w:r>
+            <w:proofErr w:type="spellStart"/>
+            <w:r>
+              <w:rPr>
+                <w:sz w:val="20"/>
+              </w:rPr>
+              <w:t>ActorType</w:t>
+            </w:r>
+            <w:proofErr w:type="spellEnd"/>
+            <w:r>
+              <w:rPr>
+                <w:sz w:val="20"/>
+              </w:rPr>
+              <w:t xml:space="preserve">, och redigerat </w:t>
+            </w:r>
+            <w:proofErr w:type="spellStart"/>
+            <w:r>
+              <w:rPr>
+                <w:sz w:val="20"/>
+              </w:rPr>
+              <w:t>ActorType</w:t>
+            </w:r>
+            <w:proofErr w:type="spellEnd"/>
+            <w:r>
+              <w:rPr>
+                <w:sz w:val="20"/>
+              </w:rPr>
+              <w:t xml:space="preserve"> enligt beslutade </w:t>
+            </w:r>
+            <w:r>
+              <w:rPr>
+                <w:sz w:val="20"/>
+              </w:rPr>
+              <w:lastRenderedPageBreak/>
+              <w:t>gemensamma komponenter).</w:t>
+            </w:r>
+          </w:p>
+          <w:p>
+            <w:pPr>
+              <w:rPr>
+                <w:sz w:val="20"/>
+              </w:rPr>
+            </w:pPr>
+            <w:r>
+              <w:rPr>
+                <w:sz w:val="20"/>
+              </w:rPr>
+              <w:t>Följdändrade hänvisningar i vaccinationskontraktet.</w:t>
+            </w:r>
+          </w:p>
+        </w:tc>
+        <w:tc>
+          <w:tcPr>
+            <w:tcW w:w="1560" w:type="dxa"/>
+          </w:tcPr>
+          <w:p>
+            <w:pPr>
+              <w:rPr>
+                <w:sz w:val="20"/>
+              </w:rPr>
+            </w:pPr>
+            <w:r>
+              <w:rPr>
+                <w:sz w:val="20"/>
+              </w:rPr>
+              <w:lastRenderedPageBreak/>
+              <w:t>Björn Genfors</w:t>
             </w:r>
           </w:p>
         </w:tc>
@@ -2465,12 +2606,12 @@
           <w:szCs w:val="20"/>
         </w:rPr>
       </w:pPr>
-      <w:bookmarkStart w:id="3" w:name="_Toc367369396"/>
+      <w:bookmarkStart w:id="2" w:name="_Toc367369396"/>
       <w:r>
         <w:lastRenderedPageBreak/>
         <w:t>Innehållsförteckning</w:t>
       </w:r>
-      <w:bookmarkEnd w:id="3"/>
+      <w:bookmarkEnd w:id="2"/>
     </w:p>
     <w:p>
       <w:pPr>
@@ -5101,14 +5242,14 @@
         </w:tabs>
         <w:ind w:right="838" w:firstLine="0"/>
       </w:pPr>
-      <w:bookmarkStart w:id="4" w:name="_Toc341787023"/>
-      <w:bookmarkStart w:id="5" w:name="_Toc367369397"/>
+      <w:bookmarkStart w:id="3" w:name="_Toc341787023"/>
+      <w:bookmarkStart w:id="4" w:name="_Toc367369397"/>
       <w:r>
         <w:lastRenderedPageBreak/>
         <w:t>Inledning</w:t>
       </w:r>
+      <w:bookmarkEnd w:id="3"/>
       <w:bookmarkEnd w:id="4"/>
-      <w:bookmarkEnd w:id="5"/>
     </w:p>
     <w:p>
       <w:pPr>
@@ -5275,275 +5416,275 @@
         </w:tabs>
         <w:ind w:right="838" w:firstLine="0"/>
       </w:pPr>
-      <w:bookmarkStart w:id="6" w:name="_Toc367369398"/>
+      <w:bookmarkStart w:id="5" w:name="_Toc367369398"/>
       <w:r>
         <w:t>Användningsområden</w:t>
       </w:r>
+      <w:bookmarkEnd w:id="5"/>
+    </w:p>
+    <w:p>
+      <w:pPr>
+        <w:pStyle w:val="Brdtext"/>
+        <w:tabs>
+          <w:tab w:val="left" w:pos="567"/>
+        </w:tabs>
+        <w:ind w:right="838"/>
+      </w:pPr>
+      <w:r>
+        <w:t xml:space="preserve">Tjänstedomänen </w:t>
+      </w:r>
+      <w:r>
+        <w:t xml:space="preserve">syftar till att tillmötesgå behovet av systemoberoende åtkomst till </w:t>
+      </w:r>
+      <w:r>
+        <w:t xml:space="preserve">information om utfallet av </w:t>
+      </w:r>
+      <w:r>
+        <w:t xml:space="preserve">ordinations- och </w:t>
+      </w:r>
+      <w:r>
+        <w:t>förskrivningsrelaterade aktiviteter</w:t>
+      </w:r>
+      <w:r>
+        <w:t xml:space="preserve"> för såväl</w:t>
+      </w:r>
+      <w:r>
+        <w:t xml:space="preserve"> vårdgivar- som invånartjänster.</w:t>
+      </w:r>
+    </w:p>
+    <w:p>
+      <w:pPr>
+        <w:pStyle w:val="Brdtext"/>
+        <w:tabs>
+          <w:tab w:val="left" w:pos="567"/>
+        </w:tabs>
+        <w:ind w:right="838"/>
+      </w:pPr>
+    </w:p>
+    <w:p>
+      <w:pPr>
+        <w:pStyle w:val="Brdtext"/>
+        <w:tabs>
+          <w:tab w:val="left" w:pos="567"/>
+        </w:tabs>
+        <w:ind w:right="838"/>
+      </w:pPr>
+      <w:r>
+        <w:t>”</w:t>
+      </w:r>
+      <w:r>
+        <w:t>Min journal</w:t>
+      </w:r>
+      <w:r>
+        <w:t>”</w:t>
+      </w:r>
+      <w:r>
+        <w:t>, ”Mitt vårdflöde”, N</w:t>
+      </w:r>
+      <w:r>
+        <w:t xml:space="preserve">ationell patientöversikt och tjänster för elektroniskt utlämnande till patientens egna </w:t>
+      </w:r>
+      <w:r>
+        <w:t>tjänster</w:t>
+      </w:r>
+      <w:r>
+        <w:t xml:space="preserve"> (</w:t>
+      </w:r>
+      <w:r>
+        <w:t xml:space="preserve">via </w:t>
+      </w:r>
+      <w:r>
+        <w:t>API-</w:t>
+      </w:r>
+      <w:proofErr w:type="spellStart"/>
+      <w:r>
+        <w:t>Gateway</w:t>
+      </w:r>
+      <w:proofErr w:type="spellEnd"/>
+      <w:r>
+        <w:t>)</w:t>
+      </w:r>
+      <w:r>
+        <w:t xml:space="preserve"> </w:t>
+      </w:r>
+      <w:r>
+        <w:t xml:space="preserve">som exempelvis </w:t>
+      </w:r>
+      <w:r>
+        <w:t>personligt konto</w:t>
+      </w:r>
+      <w:r>
+        <w:t xml:space="preserve"> </w:t>
+      </w:r>
+      <w:r>
+        <w:t>för hälsoinformation</w:t>
+      </w:r>
+      <w:r>
+        <w:t xml:space="preserve"> </w:t>
+      </w:r>
+      <w:r>
+        <w:t xml:space="preserve">är </w:t>
+      </w:r>
+      <w:r>
+        <w:t xml:space="preserve">exempel på nationella tjänster med behov av </w:t>
+      </w:r>
+      <w:r>
+        <w:t>åt</w:t>
+      </w:r>
+      <w:r>
+        <w:t xml:space="preserve">komst till </w:t>
+      </w:r>
+      <w:r>
+        <w:t>sådan information.</w:t>
+      </w:r>
+    </w:p>
+    <w:p>
+      <w:pPr>
+        <w:pStyle w:val="Brdtext"/>
+        <w:tabs>
+          <w:tab w:val="left" w:pos="567"/>
+        </w:tabs>
+        <w:ind w:right="838"/>
+      </w:pPr>
+    </w:p>
+    <w:p>
+      <w:pPr>
+        <w:pStyle w:val="Brdtext"/>
+        <w:tabs>
+          <w:tab w:val="left" w:pos="567"/>
+        </w:tabs>
+        <w:ind w:right="838"/>
+      </w:pPr>
+      <w:r>
+        <w:t>Tjänstekontrakten i denna domän ska tillmötesgå de nationella behoven men också fylla behovet</w:t>
+      </w:r>
+      <w:r>
+        <w:t xml:space="preserve"> </w:t>
+      </w:r>
+      <w:r>
+        <w:t xml:space="preserve">för </w:t>
+      </w:r>
+      <w:r>
+        <w:t>tjänster regionalt och lokalt.</w:t>
+      </w:r>
+    </w:p>
+    <w:p>
+      <w:pPr>
+        <w:pStyle w:val="Brdtext"/>
+        <w:tabs>
+          <w:tab w:val="left" w:pos="567"/>
+        </w:tabs>
+        <w:ind w:right="838"/>
+      </w:pPr>
+    </w:p>
+    <w:p>
+      <w:pPr>
+        <w:pStyle w:val="Brdtext"/>
+        <w:tabs>
+          <w:tab w:val="left" w:pos="567"/>
+        </w:tabs>
+        <w:ind w:right="838"/>
+      </w:pPr>
+      <w:r>
+        <w:t xml:space="preserve">För att vara tillämpbara för både invånar- och vårdgivartjänster behöver tjänstekontrakten förmedla den information som behövs för att båda typerna av </w:t>
+      </w:r>
+      <w:r>
+        <w:t>e-</w:t>
+      </w:r>
+      <w:r>
+        <w:t>tjänster</w:t>
+      </w:r>
+      <w:r>
+        <w:t xml:space="preserve"> (tjänstekonsumenter)</w:t>
+      </w:r>
+      <w:r>
+        <w:t xml:space="preserve"> ska ha det underlag som behövs för att säkerställa behörig åtkomst</w:t>
+      </w:r>
+      <w:r>
+        <w:t xml:space="preserve"> för sina respektive använda</w:t>
+      </w:r>
+      <w:r>
+        <w:t>r</w:t>
+      </w:r>
+      <w:r>
+        <w:t>grupper.</w:t>
+      </w:r>
+      <w:r>
+        <w:t xml:space="preserve"> </w:t>
+      </w:r>
+    </w:p>
+    <w:p>
+      <w:pPr>
+        <w:pStyle w:val="Brdtext"/>
+        <w:tabs>
+          <w:tab w:val="left" w:pos="567"/>
+        </w:tabs>
+        <w:ind w:right="838"/>
+      </w:pPr>
+    </w:p>
+    <w:p>
+      <w:pPr>
+        <w:pStyle w:val="Brdtext"/>
+        <w:tabs>
+          <w:tab w:val="left" w:pos="567"/>
+        </w:tabs>
+        <w:ind w:right="838"/>
+      </w:pPr>
+      <w:r>
+        <w:t xml:space="preserve">Det är dock en grundläggande princip att tjänsteproducenterna </w:t>
+      </w:r>
+      <w:r>
+        <w:rPr>
+          <w:u w:val="single"/>
+        </w:rPr>
+        <w:t>inte</w:t>
+      </w:r>
+      <w:r>
+        <w:t xml:space="preserve"> ska anpassa svaret efter frågeställaren, utan istället tillhandahålla fullständig information som tjänstekonsumenten kan anpassa</w:t>
+      </w:r>
+      <w:r>
+        <w:t xml:space="preserve"> och </w:t>
+      </w:r>
+      <w:proofErr w:type="spellStart"/>
+      <w:r>
+        <w:t>behörighets</w:t>
+      </w:r>
+      <w:r>
+        <w:t>styra</w:t>
+      </w:r>
+      <w:proofErr w:type="spellEnd"/>
+      <w:r>
+        <w:t xml:space="preserve"> </w:t>
+      </w:r>
+      <w:r>
+        <w:t>för</w:t>
+      </w:r>
+      <w:r>
+        <w:t xml:space="preserve"> sin målgrupp. </w:t>
+      </w:r>
+    </w:p>
+    <w:p>
+      <w:pPr>
+        <w:pStyle w:val="Brdtext"/>
+        <w:tabs>
+          <w:tab w:val="left" w:pos="567"/>
+        </w:tabs>
+        <w:ind w:right="838"/>
+      </w:pPr>
+    </w:p>
+    <w:p>
+      <w:pPr>
+        <w:pStyle w:val="Rubrik2b"/>
+        <w:tabs>
+          <w:tab w:val="left" w:pos="567"/>
+        </w:tabs>
+        <w:ind w:right="838" w:firstLine="0"/>
+      </w:pPr>
+      <w:bookmarkStart w:id="6" w:name="_Toc367369399"/>
+      <w:r>
+        <w:t>Övrigt</w:t>
+      </w:r>
       <w:bookmarkEnd w:id="6"/>
-    </w:p>
-    <w:p>
-      <w:pPr>
-        <w:pStyle w:val="Brdtext"/>
-        <w:tabs>
-          <w:tab w:val="left" w:pos="567"/>
-        </w:tabs>
-        <w:ind w:right="838"/>
-      </w:pPr>
-      <w:r>
-        <w:t xml:space="preserve">Tjänstedomänen </w:t>
-      </w:r>
-      <w:r>
-        <w:t xml:space="preserve">syftar till att tillmötesgå behovet av systemoberoende åtkomst till </w:t>
-      </w:r>
-      <w:r>
-        <w:t xml:space="preserve">information om utfallet av </w:t>
-      </w:r>
-      <w:r>
-        <w:t xml:space="preserve">ordinations- och </w:t>
-      </w:r>
-      <w:r>
-        <w:t>förskrivningsrelaterade aktiviteter</w:t>
-      </w:r>
-      <w:r>
-        <w:t xml:space="preserve"> för såväl</w:t>
-      </w:r>
-      <w:r>
-        <w:t xml:space="preserve"> vårdgivar- som invånartjänster.</w:t>
-      </w:r>
-    </w:p>
-    <w:p>
-      <w:pPr>
-        <w:pStyle w:val="Brdtext"/>
-        <w:tabs>
-          <w:tab w:val="left" w:pos="567"/>
-        </w:tabs>
-        <w:ind w:right="838"/>
-      </w:pPr>
-    </w:p>
-    <w:p>
-      <w:pPr>
-        <w:pStyle w:val="Brdtext"/>
-        <w:tabs>
-          <w:tab w:val="left" w:pos="567"/>
-        </w:tabs>
-        <w:ind w:right="838"/>
-      </w:pPr>
-      <w:r>
-        <w:t>”</w:t>
-      </w:r>
-      <w:r>
-        <w:t>Min journal</w:t>
-      </w:r>
-      <w:r>
-        <w:t>”</w:t>
-      </w:r>
-      <w:r>
-        <w:t>, ”Mitt vårdflöde”, N</w:t>
-      </w:r>
-      <w:r>
-        <w:t xml:space="preserve">ationell patientöversikt och tjänster för elektroniskt utlämnande till patientens egna </w:t>
-      </w:r>
-      <w:r>
-        <w:t>tjänster</w:t>
-      </w:r>
-      <w:r>
-        <w:t xml:space="preserve"> (</w:t>
-      </w:r>
-      <w:r>
-        <w:t xml:space="preserve">via </w:t>
-      </w:r>
-      <w:r>
-        <w:t>API-</w:t>
-      </w:r>
-      <w:proofErr w:type="spellStart"/>
-      <w:r>
-        <w:t>Gateway</w:t>
-      </w:r>
-      <w:proofErr w:type="spellEnd"/>
-      <w:r>
-        <w:t>)</w:t>
-      </w:r>
-      <w:r>
-        <w:t xml:space="preserve"> </w:t>
-      </w:r>
-      <w:r>
-        <w:t xml:space="preserve">som exempelvis </w:t>
-      </w:r>
-      <w:r>
-        <w:t>personligt konto</w:t>
-      </w:r>
-      <w:r>
-        <w:t xml:space="preserve"> </w:t>
-      </w:r>
-      <w:r>
-        <w:t>för hälsoinformation</w:t>
-      </w:r>
-      <w:r>
-        <w:t xml:space="preserve"> </w:t>
-      </w:r>
-      <w:r>
-        <w:t xml:space="preserve">är </w:t>
-      </w:r>
-      <w:r>
-        <w:t xml:space="preserve">exempel på nationella tjänster med behov av </w:t>
-      </w:r>
-      <w:r>
-        <w:t>åt</w:t>
-      </w:r>
-      <w:r>
-        <w:t xml:space="preserve">komst till </w:t>
-      </w:r>
-      <w:r>
-        <w:t>sådan information.</w:t>
-      </w:r>
-    </w:p>
-    <w:p>
-      <w:pPr>
-        <w:pStyle w:val="Brdtext"/>
-        <w:tabs>
-          <w:tab w:val="left" w:pos="567"/>
-        </w:tabs>
-        <w:ind w:right="838"/>
-      </w:pPr>
-    </w:p>
-    <w:p>
-      <w:pPr>
-        <w:pStyle w:val="Brdtext"/>
-        <w:tabs>
-          <w:tab w:val="left" w:pos="567"/>
-        </w:tabs>
-        <w:ind w:right="838"/>
-      </w:pPr>
-      <w:r>
-        <w:t>Tjänstekontrakten i denna domän ska tillmötesgå de nationella behoven men också fylla behovet</w:t>
-      </w:r>
-      <w:r>
-        <w:t xml:space="preserve"> </w:t>
-      </w:r>
-      <w:r>
-        <w:t xml:space="preserve">för </w:t>
-      </w:r>
-      <w:r>
-        <w:t>tjänster regionalt och lokalt.</w:t>
-      </w:r>
-    </w:p>
-    <w:p>
-      <w:pPr>
-        <w:pStyle w:val="Brdtext"/>
-        <w:tabs>
-          <w:tab w:val="left" w:pos="567"/>
-        </w:tabs>
-        <w:ind w:right="838"/>
-      </w:pPr>
-    </w:p>
-    <w:p>
-      <w:pPr>
-        <w:pStyle w:val="Brdtext"/>
-        <w:tabs>
-          <w:tab w:val="left" w:pos="567"/>
-        </w:tabs>
-        <w:ind w:right="838"/>
-      </w:pPr>
-      <w:r>
-        <w:t xml:space="preserve">För att vara tillämpbara för både invånar- och vårdgivartjänster behöver tjänstekontrakten förmedla den information som behövs för att båda typerna av </w:t>
-      </w:r>
-      <w:r>
-        <w:t>e-</w:t>
-      </w:r>
-      <w:r>
-        <w:t>tjänster</w:t>
-      </w:r>
-      <w:r>
-        <w:t xml:space="preserve"> (tjänstekonsumenter)</w:t>
-      </w:r>
-      <w:r>
-        <w:t xml:space="preserve"> ska ha det underlag som behövs för att säkerställa behörig åtkomst</w:t>
-      </w:r>
-      <w:r>
-        <w:t xml:space="preserve"> för sina respektive använda</w:t>
-      </w:r>
-      <w:r>
-        <w:t>r</w:t>
-      </w:r>
-      <w:r>
-        <w:t>grupper.</w:t>
-      </w:r>
-      <w:r>
-        <w:t xml:space="preserve"> </w:t>
-      </w:r>
-    </w:p>
-    <w:p>
-      <w:pPr>
-        <w:pStyle w:val="Brdtext"/>
-        <w:tabs>
-          <w:tab w:val="left" w:pos="567"/>
-        </w:tabs>
-        <w:ind w:right="838"/>
-      </w:pPr>
-    </w:p>
-    <w:p>
-      <w:pPr>
-        <w:pStyle w:val="Brdtext"/>
-        <w:tabs>
-          <w:tab w:val="left" w:pos="567"/>
-        </w:tabs>
-        <w:ind w:right="838"/>
-      </w:pPr>
-      <w:r>
-        <w:t xml:space="preserve">Det är dock en grundläggande princip att tjänsteproducenterna </w:t>
-      </w:r>
-      <w:r>
-        <w:rPr>
-          <w:u w:val="single"/>
-        </w:rPr>
-        <w:t>inte</w:t>
-      </w:r>
-      <w:r>
-        <w:t xml:space="preserve"> ska anpassa svaret efter frågeställaren, utan istället tillhandahålla fullständig information som tjänstekonsumenten kan anpassa</w:t>
-      </w:r>
-      <w:r>
-        <w:t xml:space="preserve"> och </w:t>
-      </w:r>
-      <w:proofErr w:type="spellStart"/>
-      <w:r>
-        <w:t>behörighets</w:t>
-      </w:r>
-      <w:r>
-        <w:t>styra</w:t>
-      </w:r>
-      <w:proofErr w:type="spellEnd"/>
-      <w:r>
-        <w:t xml:space="preserve"> </w:t>
-      </w:r>
-      <w:r>
-        <w:t>för</w:t>
-      </w:r>
-      <w:r>
-        <w:t xml:space="preserve"> sin målgrupp. </w:t>
-      </w:r>
-    </w:p>
-    <w:p>
-      <w:pPr>
-        <w:pStyle w:val="Brdtext"/>
-        <w:tabs>
-          <w:tab w:val="left" w:pos="567"/>
-        </w:tabs>
-        <w:ind w:right="838"/>
-      </w:pPr>
-    </w:p>
-    <w:p>
-      <w:pPr>
-        <w:pStyle w:val="Rubrik2b"/>
-        <w:tabs>
-          <w:tab w:val="left" w:pos="567"/>
-        </w:tabs>
-        <w:ind w:right="838" w:firstLine="0"/>
-      </w:pPr>
-      <w:bookmarkStart w:id="7" w:name="_Toc367369399"/>
-      <w:r>
-        <w:t>Övrigt</w:t>
-      </w:r>
-      <w:bookmarkEnd w:id="7"/>
     </w:p>
     <w:p>
       <w:pPr>
@@ -5660,12 +5801,12 @@
         </w:tabs>
         <w:ind w:right="838" w:firstLine="0"/>
       </w:pPr>
-      <w:bookmarkStart w:id="8" w:name="_Toc367369400"/>
+      <w:bookmarkStart w:id="7" w:name="_Toc367369400"/>
       <w:r>
         <w:lastRenderedPageBreak/>
         <w:t>Arbetsgrupp</w:t>
       </w:r>
-      <w:bookmarkEnd w:id="8"/>
+      <w:bookmarkEnd w:id="7"/>
     </w:p>
     <w:p>
       <w:pPr>
@@ -6017,7 +6158,7 @@
           <w:lang w:eastAsia="en-US"/>
         </w:rPr>
       </w:pPr>
-      <w:bookmarkStart w:id="9" w:name="_Toc219337763"/>
+      <w:bookmarkStart w:id="8" w:name="_Toc219337763"/>
       <w:r>
         <w:br w:type="page"/>
       </w:r>
@@ -6034,62 +6175,62 @@
           <w:bCs w:val="0"/>
         </w:rPr>
       </w:pPr>
-      <w:bookmarkStart w:id="10" w:name="_Toc367369401"/>
+      <w:bookmarkStart w:id="9" w:name="_Toc367369401"/>
       <w:r>
         <w:lastRenderedPageBreak/>
         <w:t>Tjänstedomänens arkitektur</w:t>
       </w:r>
+      <w:bookmarkEnd w:id="8"/>
       <w:bookmarkEnd w:id="9"/>
+    </w:p>
+    <w:p>
+      <w:pPr>
+        <w:pStyle w:val="Brdtext"/>
+        <w:tabs>
+          <w:tab w:val="left" w:pos="567"/>
+        </w:tabs>
+        <w:ind w:right="838"/>
+      </w:pPr>
+      <w:r>
+        <w:t>I detta avsnitt beskrivs hur T-boken tillämpats i tjänstedomänen. Avsnittet syftar till att ge läsaren överblick och förståelse. Avsnittet inn</w:t>
+      </w:r>
+      <w:r>
+        <w:t xml:space="preserve">ehåller inga regler, men ger ett sammanhang </w:t>
+      </w:r>
+      <w:r>
+        <w:t xml:space="preserve">för de regler som </w:t>
+      </w:r>
+      <w:r>
+        <w:t>beskriv</w:t>
+      </w:r>
+      <w:r>
+        <w:t>s i övriga delar av dokumentet.</w:t>
+      </w:r>
+    </w:p>
+    <w:p>
+      <w:pPr>
+        <w:pStyle w:val="Brdtext"/>
+        <w:tabs>
+          <w:tab w:val="left" w:pos="567"/>
+        </w:tabs>
+        <w:ind w:right="838"/>
+      </w:pPr>
+    </w:p>
+    <w:p>
+      <w:pPr>
+        <w:pStyle w:val="Rubrik2b"/>
+        <w:tabs>
+          <w:tab w:val="left" w:pos="567"/>
+        </w:tabs>
+        <w:ind w:right="838" w:firstLine="0"/>
+      </w:pPr>
+      <w:bookmarkStart w:id="10" w:name="_Toc219337764"/>
+      <w:bookmarkStart w:id="11" w:name="_Toc367369402"/>
+      <w:r>
+        <w:t>Övergripande</w:t>
+      </w:r>
       <w:bookmarkEnd w:id="10"/>
-    </w:p>
-    <w:p>
-      <w:pPr>
-        <w:pStyle w:val="Brdtext"/>
-        <w:tabs>
-          <w:tab w:val="left" w:pos="567"/>
-        </w:tabs>
-        <w:ind w:right="838"/>
-      </w:pPr>
-      <w:r>
-        <w:t>I detta avsnitt beskrivs hur T-boken tillämpats i tjänstedomänen. Avsnittet syftar till att ge läsaren överblick och förståelse. Avsnittet inn</w:t>
-      </w:r>
-      <w:r>
-        <w:t xml:space="preserve">ehåller inga regler, men ger ett sammanhang </w:t>
-      </w:r>
-      <w:r>
-        <w:t xml:space="preserve">för de regler som </w:t>
-      </w:r>
-      <w:r>
-        <w:t>beskriv</w:t>
-      </w:r>
-      <w:r>
-        <w:t>s i övriga delar av dokumentet.</w:t>
-      </w:r>
-    </w:p>
-    <w:p>
-      <w:pPr>
-        <w:pStyle w:val="Brdtext"/>
-        <w:tabs>
-          <w:tab w:val="left" w:pos="567"/>
-        </w:tabs>
-        <w:ind w:right="838"/>
-      </w:pPr>
-    </w:p>
-    <w:p>
-      <w:pPr>
-        <w:pStyle w:val="Rubrik2b"/>
-        <w:tabs>
-          <w:tab w:val="left" w:pos="567"/>
-        </w:tabs>
-        <w:ind w:right="838" w:firstLine="0"/>
-      </w:pPr>
-      <w:bookmarkStart w:id="11" w:name="_Toc219337764"/>
-      <w:bookmarkStart w:id="12" w:name="_Toc367369402"/>
-      <w:r>
-        <w:t>Övergripande</w:t>
-      </w:r>
       <w:bookmarkEnd w:id="11"/>
-      <w:bookmarkEnd w:id="12"/>
     </w:p>
     <w:p>
       <w:pPr>
@@ -6496,9 +6637,9 @@
         </w:tabs>
         <w:ind w:right="839" w:firstLine="0"/>
       </w:pPr>
-      <w:bookmarkStart w:id="13" w:name="_Toc219337765"/>
-      <w:bookmarkStart w:id="14" w:name="_Toc227077986"/>
-      <w:bookmarkStart w:id="15" w:name="_Toc367369403"/>
+      <w:bookmarkStart w:id="12" w:name="_Toc219337765"/>
+      <w:bookmarkStart w:id="13" w:name="_Toc227077986"/>
+      <w:bookmarkStart w:id="14" w:name="_Toc367369403"/>
       <w:r>
         <w:lastRenderedPageBreak/>
         <w:t>Nationell</w:t>
@@ -6506,9 +6647,9 @@
       <w:r>
         <w:t xml:space="preserve"> användning</w:t>
       </w:r>
+      <w:bookmarkEnd w:id="12"/>
       <w:bookmarkEnd w:id="13"/>
       <w:bookmarkEnd w:id="14"/>
-      <w:bookmarkEnd w:id="15"/>
     </w:p>
     <w:p>
       <w:pPr>
@@ -6817,9 +6958,9 @@
         </w:tabs>
         <w:ind w:right="838" w:firstLine="0"/>
       </w:pPr>
-      <w:bookmarkStart w:id="16" w:name="_Toc219337766"/>
-      <w:bookmarkStart w:id="17" w:name="_Toc227077987"/>
-      <w:bookmarkStart w:id="18" w:name="_Toc367369404"/>
+      <w:bookmarkStart w:id="15" w:name="_Toc219337766"/>
+      <w:bookmarkStart w:id="16" w:name="_Toc227077987"/>
+      <w:bookmarkStart w:id="17" w:name="_Toc367369404"/>
       <w:r>
         <w:t>Regional</w:t>
       </w:r>
@@ -6829,9 +6970,9 @@
       <w:r>
         <w:t>användning</w:t>
       </w:r>
+      <w:bookmarkEnd w:id="15"/>
       <w:bookmarkEnd w:id="16"/>
       <w:bookmarkEnd w:id="17"/>
-      <w:bookmarkEnd w:id="18"/>
     </w:p>
     <w:p>
       <w:pPr>
@@ -6946,15 +7087,15 @@
         </w:tabs>
         <w:ind w:right="838" w:firstLine="0"/>
       </w:pPr>
-      <w:bookmarkStart w:id="19" w:name="_Toc219337767"/>
-      <w:bookmarkStart w:id="20" w:name="_Toc227077988"/>
-      <w:bookmarkStart w:id="21" w:name="_Toc367369405"/>
+      <w:bookmarkStart w:id="18" w:name="_Toc219337767"/>
+      <w:bookmarkStart w:id="19" w:name="_Toc227077988"/>
+      <w:bookmarkStart w:id="20" w:name="_Toc367369405"/>
       <w:r>
         <w:t>Adresseringsmodell</w:t>
       </w:r>
+      <w:bookmarkEnd w:id="18"/>
       <w:bookmarkEnd w:id="19"/>
       <w:bookmarkEnd w:id="20"/>
-      <w:bookmarkEnd w:id="21"/>
     </w:p>
     <w:p>
       <w:pPr>
@@ -7123,13 +7264,13 @@
       <w:pPr>
         <w:pStyle w:val="Rubrik3b"/>
       </w:pPr>
-      <w:bookmarkStart w:id="22" w:name="_Toc219337768"/>
-      <w:bookmarkStart w:id="23" w:name="_Toc227077989"/>
+      <w:bookmarkStart w:id="21" w:name="_Toc219337768"/>
+      <w:bookmarkStart w:id="22" w:name="_Toc227077989"/>
       <w:r>
         <w:t>Adressering vid nationell användning</w:t>
       </w:r>
+      <w:bookmarkEnd w:id="21"/>
       <w:bookmarkEnd w:id="22"/>
-      <w:bookmarkEnd w:id="23"/>
     </w:p>
     <w:p>
       <w:pPr>
@@ -7257,8 +7398,8 @@
         <w:keepNext/>
         <w:keepLines/>
       </w:pPr>
-      <w:bookmarkStart w:id="24" w:name="_Toc219337769"/>
-      <w:bookmarkStart w:id="25" w:name="_Toc227077990"/>
+      <w:bookmarkStart w:id="23" w:name="_Toc219337769"/>
+      <w:bookmarkStart w:id="24" w:name="_Toc227077990"/>
       <w:r>
         <w:lastRenderedPageBreak/>
         <w:t>Adressering</w:t>
@@ -7272,8 +7413,8 @@
       <w:r>
         <w:t xml:space="preserve"> användning</w:t>
       </w:r>
+      <w:bookmarkEnd w:id="23"/>
       <w:bookmarkEnd w:id="24"/>
-      <w:bookmarkEnd w:id="25"/>
     </w:p>
     <w:p>
       <w:pPr>
@@ -7402,7 +7543,7 @@
         <w:keepNext/>
         <w:keepLines/>
       </w:pPr>
-      <w:bookmarkStart w:id="26" w:name="_Toc227077991"/>
+      <w:bookmarkStart w:id="25" w:name="_Toc227077991"/>
       <w:r>
         <w:t xml:space="preserve">Adressering </w:t>
       </w:r>
@@ -7412,7 +7553,7 @@
       <w:r>
         <w:t xml:space="preserve"> till ett källsystem</w:t>
       </w:r>
-      <w:bookmarkEnd w:id="26"/>
+      <w:bookmarkEnd w:id="25"/>
     </w:p>
     <w:p>
       <w:pPr>
@@ -7719,12 +7860,12 @@
         <w:keepNext/>
         <w:keepLines/>
       </w:pPr>
-      <w:bookmarkStart w:id="27" w:name="_Toc227077992"/>
+      <w:bookmarkStart w:id="26" w:name="_Toc227077992"/>
       <w:r>
         <w:lastRenderedPageBreak/>
         <w:t>Sammanfattning av adresseringsmodell</w:t>
       </w:r>
-      <w:bookmarkEnd w:id="27"/>
+      <w:bookmarkEnd w:id="26"/>
     </w:p>
     <w:p>
       <w:pPr>
@@ -7982,128 +8123,129 @@
         </w:tabs>
         <w:ind w:right="838" w:firstLine="0"/>
       </w:pPr>
-      <w:bookmarkStart w:id="28" w:name="_Toc227077993"/>
-      <w:bookmarkStart w:id="29" w:name="_Toc367369406"/>
+      <w:bookmarkStart w:id="27" w:name="_Toc227077993"/>
+      <w:bookmarkStart w:id="28" w:name="_Toc367369406"/>
       <w:r>
         <w:t xml:space="preserve">Aggregerande </w:t>
       </w:r>
       <w:r>
         <w:t>tjänster</w:t>
       </w:r>
+      <w:bookmarkEnd w:id="27"/>
       <w:bookmarkEnd w:id="28"/>
+    </w:p>
+    <w:p>
+      <w:pPr>
+        <w:pStyle w:val="Brdtext"/>
+        <w:tabs>
+          <w:tab w:val="left" w:pos="567"/>
+        </w:tabs>
+        <w:ind w:right="838"/>
+      </w:pPr>
+      <w:r>
+        <w:t xml:space="preserve">Det behövs en aggregerande tjänst för varje tjänstekontrakt i denna domän. </w:t>
+      </w:r>
+    </w:p>
+    <w:p>
+      <w:pPr>
+        <w:pStyle w:val="Brdtext"/>
+        <w:tabs>
+          <w:tab w:val="left" w:pos="567"/>
+        </w:tabs>
+        <w:ind w:right="838"/>
+      </w:pPr>
+    </w:p>
+    <w:p>
+      <w:pPr>
+        <w:pStyle w:val="Brdtext"/>
+        <w:tabs>
+          <w:tab w:val="left" w:pos="567"/>
+        </w:tabs>
+        <w:ind w:right="838"/>
+      </w:pPr>
+      <w:r>
+        <w:t xml:space="preserve">Aggregerande tjänster har samma tjänstekontrakt och anropsadress som en traditionell virtuell tjänst, men nås via olika logiska adresser. </w:t>
+      </w:r>
+    </w:p>
+    <w:p>
+      <w:pPr>
+        <w:pStyle w:val="Brdtext"/>
+        <w:tabs>
+          <w:tab w:val="left" w:pos="567"/>
+        </w:tabs>
+        <w:ind w:right="838"/>
+      </w:pPr>
+    </w:p>
+    <w:p>
+      <w:pPr>
+        <w:pStyle w:val="Brdtext"/>
+        <w:tabs>
+          <w:tab w:val="left" w:pos="567"/>
+        </w:tabs>
+        <w:ind w:right="838"/>
+      </w:pPr>
+      <w:r>
+        <w:t xml:space="preserve">Om ett källsystemets HSA-id anges som logisk adress, kommer frågemeddelandet att dirigera vidare direkt till källsystemet utan att passera en aggregerande tjänst. </w:t>
+      </w:r>
+    </w:p>
+    <w:p>
+      <w:pPr>
+        <w:pStyle w:val="Brdtext"/>
+        <w:tabs>
+          <w:tab w:val="left" w:pos="567"/>
+        </w:tabs>
+        <w:ind w:right="838"/>
+      </w:pPr>
+    </w:p>
+    <w:p>
+      <w:pPr>
+        <w:pStyle w:val="Brdtext"/>
+        <w:tabs>
+          <w:tab w:val="left" w:pos="567"/>
+        </w:tabs>
+        <w:ind w:right="838"/>
+      </w:pPr>
+      <w:r>
+        <w:t xml:space="preserve">Om logisk adress HSA-id för Inera eller en huvudman kommer anropet </w:t>
+      </w:r>
+      <w:r>
+        <w:t>att dirigeras till aggregerande tjänsten som i sin tur – efter att ha konsulterat engagemangsindex, vidarebefordrar frågan till de källsystem som har information om patienten</w:t>
+      </w:r>
+      <w:r>
+        <w:t>.</w:t>
+      </w:r>
+    </w:p>
+    <w:p>
+      <w:pPr>
+        <w:pStyle w:val="Brdtext"/>
+        <w:tabs>
+          <w:tab w:val="left" w:pos="567"/>
+        </w:tabs>
+        <w:ind w:right="838"/>
+      </w:pPr>
+    </w:p>
+    <w:p>
+      <w:pPr>
+        <w:pStyle w:val="Rubrik2b"/>
+        <w:tabs>
+          <w:tab w:val="left" w:pos="567"/>
+        </w:tabs>
+        <w:ind w:right="838" w:firstLine="0"/>
+      </w:pPr>
+      <w:bookmarkStart w:id="29" w:name="_Toc219337770"/>
+      <w:bookmarkStart w:id="30" w:name="_Toc227077994"/>
+      <w:bookmarkStart w:id="31" w:name="_Ref356978697"/>
+      <w:bookmarkStart w:id="32" w:name="_Ref356978705"/>
+      <w:bookmarkStart w:id="33" w:name="_Ref356978712"/>
+      <w:bookmarkStart w:id="34" w:name="_Ref356980548"/>
+      <w:bookmarkStart w:id="35" w:name="_Ref231354801"/>
+      <w:bookmarkStart w:id="36" w:name="_Toc367369407"/>
+      <w:r>
+        <w:t>Informationssäkerhet</w:t>
+      </w:r>
+      <w:bookmarkStart w:id="37" w:name="_Toc219337771"/>
+      <w:bookmarkStart w:id="38" w:name="_Toc227077995"/>
       <w:bookmarkEnd w:id="29"/>
-    </w:p>
-    <w:p>
-      <w:pPr>
-        <w:pStyle w:val="Brdtext"/>
-        <w:tabs>
-          <w:tab w:val="left" w:pos="567"/>
-        </w:tabs>
-        <w:ind w:right="838"/>
-      </w:pPr>
-      <w:r>
-        <w:t xml:space="preserve">Det behövs en aggregerande tjänst för varje tjänstekontrakt i denna domän. </w:t>
-      </w:r>
-    </w:p>
-    <w:p>
-      <w:pPr>
-        <w:pStyle w:val="Brdtext"/>
-        <w:tabs>
-          <w:tab w:val="left" w:pos="567"/>
-        </w:tabs>
-        <w:ind w:right="838"/>
-      </w:pPr>
-    </w:p>
-    <w:p>
-      <w:pPr>
-        <w:pStyle w:val="Brdtext"/>
-        <w:tabs>
-          <w:tab w:val="left" w:pos="567"/>
-        </w:tabs>
-        <w:ind w:right="838"/>
-      </w:pPr>
-      <w:r>
-        <w:t xml:space="preserve">Aggregerande tjänster har samma tjänstekontrakt och anropsadress som en traditionell virtuell tjänst, men nås via olika logiska adresser. </w:t>
-      </w:r>
-    </w:p>
-    <w:p>
-      <w:pPr>
-        <w:pStyle w:val="Brdtext"/>
-        <w:tabs>
-          <w:tab w:val="left" w:pos="567"/>
-        </w:tabs>
-        <w:ind w:right="838"/>
-      </w:pPr>
-    </w:p>
-    <w:p>
-      <w:pPr>
-        <w:pStyle w:val="Brdtext"/>
-        <w:tabs>
-          <w:tab w:val="left" w:pos="567"/>
-        </w:tabs>
-        <w:ind w:right="838"/>
-      </w:pPr>
-      <w:r>
-        <w:t xml:space="preserve">Om ett källsystemets HSA-id anges som logisk adress, kommer frågemeddelandet att dirigera vidare direkt till källsystemet utan att passera en aggregerande tjänst. </w:t>
-      </w:r>
-    </w:p>
-    <w:p>
-      <w:pPr>
-        <w:pStyle w:val="Brdtext"/>
-        <w:tabs>
-          <w:tab w:val="left" w:pos="567"/>
-        </w:tabs>
-        <w:ind w:right="838"/>
-      </w:pPr>
-    </w:p>
-    <w:p>
-      <w:pPr>
-        <w:pStyle w:val="Brdtext"/>
-        <w:tabs>
-          <w:tab w:val="left" w:pos="567"/>
-        </w:tabs>
-        <w:ind w:right="838"/>
-      </w:pPr>
-      <w:r>
-        <w:t xml:space="preserve">Om logisk adress HSA-id för Inera eller en huvudman kommer anropet </w:t>
-      </w:r>
-      <w:r>
-        <w:t>att dirigeras till aggregerande tjänsten som i sin tur – efter att ha konsulterat engagemangsindex, vidarebefordrar frågan till de källsystem som har information om patienten</w:t>
-      </w:r>
-      <w:r>
-        <w:t>.</w:t>
-      </w:r>
-    </w:p>
-    <w:p>
-      <w:pPr>
-        <w:pStyle w:val="Brdtext"/>
-        <w:tabs>
-          <w:tab w:val="left" w:pos="567"/>
-        </w:tabs>
-        <w:ind w:right="838"/>
-      </w:pPr>
-    </w:p>
-    <w:p>
-      <w:pPr>
-        <w:pStyle w:val="Rubrik2b"/>
-        <w:tabs>
-          <w:tab w:val="left" w:pos="567"/>
-        </w:tabs>
-        <w:ind w:right="838" w:firstLine="0"/>
-      </w:pPr>
-      <w:bookmarkStart w:id="30" w:name="_Toc219337770"/>
-      <w:bookmarkStart w:id="31" w:name="_Toc227077994"/>
-      <w:bookmarkStart w:id="32" w:name="_Ref356978697"/>
-      <w:bookmarkStart w:id="33" w:name="_Ref356978705"/>
-      <w:bookmarkStart w:id="34" w:name="_Ref356978712"/>
-      <w:bookmarkStart w:id="35" w:name="_Ref356980548"/>
-      <w:bookmarkStart w:id="36" w:name="_Ref231354801"/>
-      <w:bookmarkStart w:id="37" w:name="_Toc367369407"/>
-      <w:r>
-        <w:t>Informationssäkerhet</w:t>
-      </w:r>
-      <w:bookmarkStart w:id="38" w:name="_Toc219337771"/>
-      <w:bookmarkStart w:id="39" w:name="_Toc227077995"/>
       <w:bookmarkEnd w:id="30"/>
       <w:bookmarkEnd w:id="31"/>
       <w:bookmarkEnd w:id="32"/>
@@ -8111,7 +8253,6 @@
       <w:bookmarkEnd w:id="34"/>
       <w:bookmarkEnd w:id="35"/>
       <w:bookmarkEnd w:id="36"/>
-      <w:bookmarkEnd w:id="37"/>
     </w:p>
     <w:p>
       <w:pPr>
@@ -8136,8 +8277,8 @@
       <w:r>
         <w:t>direktåtkomst</w:t>
       </w:r>
+      <w:bookmarkEnd w:id="37"/>
       <w:bookmarkEnd w:id="38"/>
-      <w:bookmarkEnd w:id="39"/>
     </w:p>
     <w:p>
       <w:pPr>
@@ -8465,16 +8606,98 @@
       <w:pPr>
         <w:pStyle w:val="Rubrik3b"/>
       </w:pPr>
-      <w:bookmarkStart w:id="40" w:name="_Toc219337772"/>
-      <w:bookmarkStart w:id="41" w:name="_Toc227077996"/>
+      <w:bookmarkStart w:id="39" w:name="_Toc219337772"/>
+      <w:bookmarkStart w:id="40" w:name="_Toc227077996"/>
       <w:r>
         <w:t>Utlämnande till p</w:t>
       </w:r>
       <w:r>
         <w:t>atienten</w:t>
       </w:r>
+      <w:bookmarkEnd w:id="39"/>
       <w:bookmarkEnd w:id="40"/>
+    </w:p>
+    <w:p>
+      <w:pPr>
+        <w:pStyle w:val="Brdtext"/>
+        <w:tabs>
+          <w:tab w:val="left" w:pos="567"/>
+        </w:tabs>
+        <w:ind w:right="838"/>
+      </w:pPr>
+      <w:r>
+        <w:t xml:space="preserve">Alla tjänstekontrakten i denna tjänstedomän har en svarsflagga som anger om verksamheten (informationsägaren) godkänt att informationen får </w:t>
+      </w:r>
+      <w:r>
+        <w:t>utlämnas</w:t>
+      </w:r>
+      <w:r>
+        <w:t xml:space="preserve"> </w:t>
+      </w:r>
+      <w:r>
+        <w:t>till</w:t>
+      </w:r>
+      <w:r>
+        <w:t xml:space="preserve"> patient. Det kan t.ex. ha skett genom </w:t>
+      </w:r>
+      <w:proofErr w:type="spellStart"/>
+      <w:r>
+        <w:t>menprövning</w:t>
+      </w:r>
+      <w:proofErr w:type="spellEnd"/>
+      <w:r>
+        <w:t xml:space="preserve"> eller </w:t>
+      </w:r>
+      <w:proofErr w:type="gramStart"/>
+      <w:r>
+        <w:t>rådrum</w:t>
+      </w:r>
+      <w:proofErr w:type="gramEnd"/>
+      <w:r>
+        <w:t xml:space="preserve">. </w:t>
+      </w:r>
+    </w:p>
+    <w:p>
+      <w:pPr>
+        <w:pStyle w:val="Brdtext"/>
+        <w:tabs>
+          <w:tab w:val="left" w:pos="567"/>
+        </w:tabs>
+        <w:ind w:right="838"/>
+      </w:pPr>
+    </w:p>
+    <w:p>
+      <w:pPr>
+        <w:pStyle w:val="Brdtext"/>
+        <w:tabs>
+          <w:tab w:val="left" w:pos="567"/>
+        </w:tabs>
+        <w:ind w:right="838"/>
+      </w:pPr>
+      <w:r>
+        <w:t>Det är varje vårdgivares ansvar att tjänsteproducenten sätter ”kan visas för patient”-flaggan i enlighet med vårdgivarens verksamhetsregler.</w:t>
+      </w:r>
+    </w:p>
+    <w:p>
+      <w:pPr>
+        <w:pStyle w:val="Brdtext"/>
+        <w:tabs>
+          <w:tab w:val="left" w:pos="567"/>
+        </w:tabs>
+        <w:ind w:right="838"/>
+      </w:pPr>
+    </w:p>
+    <w:p>
+      <w:pPr>
+        <w:pStyle w:val="Rubrik3b"/>
+      </w:pPr>
+      <w:bookmarkStart w:id="41" w:name="_Toc219337773"/>
+      <w:bookmarkStart w:id="42" w:name="_Toc227077997"/>
+      <w:r>
+        <w:t>Generellt</w:t>
+      </w:r>
       <w:bookmarkEnd w:id="41"/>
+      <w:bookmarkEnd w:id="42"/>
     </w:p>
     <w:p>
       <w:pPr>
@@ -8485,35 +8708,15 @@
         <w:ind w:right="838"/>
       </w:pPr>
       <w:r>
-        <w:t xml:space="preserve">Alla tjänstekontrakten i denna tjänstedomän har en svarsflagga som anger om verksamheten (informationsägaren) godkänt att informationen får </w:t>
-      </w:r>
-      <w:r>
-        <w:t>utlämnas</w:t>
-      </w:r>
-      <w:r>
-        <w:t xml:space="preserve"> </w:t>
-      </w:r>
-      <w:r>
-        <w:t>till</w:t>
-      </w:r>
-      <w:r>
-        <w:t xml:space="preserve"> patient. Det kan t.ex. ha skett genom </w:t>
-      </w:r>
-      <w:proofErr w:type="spellStart"/>
-      <w:r>
-        <w:t>menprövning</w:t>
-      </w:r>
-      <w:proofErr w:type="spellEnd"/>
-      <w:r>
-        <w:t xml:space="preserve"> eller </w:t>
+        <w:t>Tjänsteproducenten ansvarar för att information endast lämnas ut till de tjänstekonsumenter som informationsägaren godkänt. Det är inte ett juridiskt krav, men tydliggörs här eftersom det avviker från T-boken i det att tjänsteplattformen då inte ansvarar för den tekniska åtkomstkontrollen (</w:t>
       </w:r>
       <w:proofErr w:type="gramStart"/>
       <w:r>
-        <w:t>rådrum</w:t>
+        <w:t>ej</w:t>
       </w:r>
       <w:proofErr w:type="gramEnd"/>
       <w:r>
-        <w:t xml:space="preserve">. </w:t>
+        <w:t xml:space="preserve"> möjligt när systembaserad adressering tillämpas). </w:t>
       </w:r>
     </w:p>
     <w:p>
@@ -8532,9 +8735,69 @@
           <w:tab w:val="left" w:pos="567"/>
         </w:tabs>
         <w:ind w:right="838"/>
-      </w:pPr>
-      <w:r>
-        <w:t>Det är varje vårdgivares ansvar att tjänsteproducenten sätter ”kan visas för patient”-flaggan i enlighet med vårdgivarens verksamhetsregler.</w:t>
+        <w:rPr>
+          <w:b/>
+        </w:rPr>
+      </w:pPr>
+      <w:r>
+        <w:rPr>
+          <w:b/>
+        </w:rPr>
+        <w:t xml:space="preserve">Om informationsägaren har behov av att </w:t>
+      </w:r>
+      <w:r>
+        <w:rPr>
+          <w:b/>
+        </w:rPr>
+        <w:t>utesluta en vårdenhets journaluppgifter för en viss</w:t>
+      </w:r>
+      <w:r>
+        <w:rPr>
+          <w:b/>
+        </w:rPr>
+        <w:t xml:space="preserve"> tjänste</w:t>
+      </w:r>
+      <w:r>
+        <w:rPr>
+          <w:b/>
+        </w:rPr>
+        <w:softHyphen/>
+      </w:r>
+      <w:r>
+        <w:rPr>
+          <w:b/>
+        </w:rPr>
+        <w:t>konsument, ska tjänste</w:t>
+      </w:r>
+      <w:r>
+        <w:rPr>
+          <w:b/>
+        </w:rPr>
+        <w:softHyphen/>
+      </w:r>
+      <w:r>
+        <w:rPr>
+          <w:b/>
+        </w:rPr>
+        <w:t xml:space="preserve">producent för anslutet källsystem ha stöd för att </w:t>
+      </w:r>
+      <w:r>
+        <w:rPr>
+          <w:b/>
+        </w:rPr>
+        <w:t xml:space="preserve">filtrera svaret </w:t>
+      </w:r>
+      <w:r>
+        <w:rPr>
+          <w:b/>
+        </w:rPr>
+        <w:t>så att journaluppgifter ägda av en sådan vårdenhet inte finns med i</w:t>
+      </w:r>
+      <w:r>
+        <w:rPr>
+          <w:b/>
+        </w:rPr>
+        <w:t xml:space="preserve"> svarsmeddelandet till tjänstekonsumenten.</w:t>
       </w:r>
     </w:p>
     <w:p>
@@ -8548,18 +8811,6 @@
     </w:p>
     <w:p>
       <w:pPr>
-        <w:pStyle w:val="Rubrik3b"/>
-      </w:pPr>
-      <w:bookmarkStart w:id="42" w:name="_Toc219337773"/>
-      <w:bookmarkStart w:id="43" w:name="_Toc227077997"/>
-      <w:r>
-        <w:t>Generellt</w:t>
-      </w:r>
-      <w:bookmarkEnd w:id="42"/>
-      <w:bookmarkEnd w:id="43"/>
-    </w:p>
-    <w:p>
-      <w:pPr>
         <w:pStyle w:val="Brdtext"/>
         <w:tabs>
           <w:tab w:val="left" w:pos="567"/>
@@ -8567,15 +8818,10 @@
         <w:ind w:right="838"/>
       </w:pPr>
       <w:r>
-        <w:t>Tjänsteproducenten ansvarar för att information endast lämnas ut till de tjänstekonsumenter som informationsägaren godkänt. Det är inte ett juridiskt krav, men tydliggörs här eftersom det avviker från T-boken i det att tjänsteplattformen då inte ansvarar för den tekniska åtkomstkontrollen (</w:t>
-      </w:r>
-      <w:proofErr w:type="gramStart"/>
-      <w:r>
-        <w:t>ej</w:t>
-      </w:r>
-      <w:proofErr w:type="gramEnd"/>
-      <w:r>
-        <w:t xml:space="preserve"> möjligt när systembaserad adressering tillämpas). </w:t>
+        <w:t xml:space="preserve">Observera att det är regionala policyer snarare än lagar och förordningar som styr i vilken grad tjänsteproducenten ska begränsa åtkomst för en viss </w:t>
+      </w:r>
+      <w:r>
+        <w:t xml:space="preserve">tjänstekonsument. </w:t>
       </w:r>
     </w:p>
     <w:p>
@@ -8594,69 +8840,21 @@
           <w:tab w:val="left" w:pos="567"/>
         </w:tabs>
         <w:ind w:right="838"/>
-        <w:rPr>
-          <w:b/>
-        </w:rPr>
-      </w:pPr>
-      <w:r>
-        <w:rPr>
-          <w:b/>
-        </w:rPr>
-        <w:t xml:space="preserve">Om informationsägaren har behov av att </w:t>
-      </w:r>
-      <w:r>
-        <w:rPr>
-          <w:b/>
-        </w:rPr>
-        <w:t>utesluta en vårdenhets journaluppgifter för en viss</w:t>
-      </w:r>
-      <w:r>
-        <w:rPr>
-          <w:b/>
-        </w:rPr>
-        <w:t xml:space="preserve"> tjänste</w:t>
-      </w:r>
-      <w:r>
-        <w:rPr>
-          <w:b/>
-        </w:rPr>
-        <w:softHyphen/>
-      </w:r>
-      <w:r>
-        <w:rPr>
-          <w:b/>
-        </w:rPr>
-        <w:t>konsument, ska tjänste</w:t>
-      </w:r>
-      <w:r>
-        <w:rPr>
-          <w:b/>
-        </w:rPr>
-        <w:softHyphen/>
-      </w:r>
-      <w:r>
-        <w:rPr>
-          <w:b/>
-        </w:rPr>
-        <w:t xml:space="preserve">producent för anslutet källsystem ha stöd för att </w:t>
-      </w:r>
-      <w:r>
-        <w:rPr>
-          <w:b/>
-        </w:rPr>
-        <w:t xml:space="preserve">filtrera svaret </w:t>
-      </w:r>
-      <w:r>
-        <w:rPr>
-          <w:b/>
-        </w:rPr>
-        <w:t>så att journaluppgifter ägda av en sådan vårdenhet inte finns med i</w:t>
-      </w:r>
-      <w:r>
-        <w:rPr>
-          <w:b/>
-        </w:rPr>
-        <w:t xml:space="preserve"> svarsmeddelandet till tjänstekonsumenten.</w:t>
+      </w:pPr>
+      <w:r>
+        <w:t>Kunskapen om tjänsteproducentens identitet (d.v.s. ursprunglig tjänstekonsument i anropskedjan) får bara användas för teknisk åtkomstbegränsning på så sät</w:t>
+      </w:r>
+      <w:r>
+        <w:t>t att svaret blir som om de vård</w:t>
+      </w:r>
+      <w:r>
+        <w:t>enheter vars verksamhetschef inte godkänner aktuell tjänsteprod</w:t>
+      </w:r>
+      <w:r>
+        <w:t>ucent varit exkluderade redan i begäran</w:t>
+      </w:r>
+      <w:r>
+        <w:t>.</w:t>
       </w:r>
     </w:p>
     <w:p>
@@ -8670,72 +8868,15 @@
     </w:p>
     <w:p>
       <w:pPr>
-        <w:pStyle w:val="Brdtext"/>
+        <w:pStyle w:val="Rubrik2b"/>
         <w:tabs>
           <w:tab w:val="left" w:pos="567"/>
         </w:tabs>
-        <w:ind w:right="838"/>
-      </w:pPr>
-      <w:r>
-        <w:t xml:space="preserve">Observera att det är regionala policyer snarare än lagar och förordningar som styr i vilken grad tjänsteproducenten ska begränsa åtkomst för en viss </w:t>
-      </w:r>
-      <w:r>
-        <w:t xml:space="preserve">tjänstekonsument. </w:t>
-      </w:r>
-    </w:p>
-    <w:p>
-      <w:pPr>
-        <w:pStyle w:val="Brdtext"/>
-        <w:tabs>
-          <w:tab w:val="left" w:pos="567"/>
-        </w:tabs>
-        <w:ind w:right="838"/>
-      </w:pPr>
-    </w:p>
-    <w:p>
-      <w:pPr>
-        <w:pStyle w:val="Brdtext"/>
-        <w:tabs>
-          <w:tab w:val="left" w:pos="567"/>
-        </w:tabs>
-        <w:ind w:right="838"/>
-      </w:pPr>
-      <w:r>
-        <w:t>Kunskapen om tjänsteproducentens identitet (d.v.s. ursprunglig tjänstekonsument i anropskedjan) får bara användas för teknisk åtkomstbegränsning på så sät</w:t>
-      </w:r>
-      <w:r>
-        <w:t>t att svaret blir som om de vård</w:t>
-      </w:r>
-      <w:r>
-        <w:t>enheter vars verksamhetschef inte godkänner aktuell tjänsteprod</w:t>
-      </w:r>
-      <w:r>
-        <w:t>ucent varit exkluderade redan i begäran</w:t>
-      </w:r>
-      <w:r>
-        <w:t>.</w:t>
-      </w:r>
-    </w:p>
-    <w:p>
-      <w:pPr>
-        <w:pStyle w:val="Brdtext"/>
-        <w:tabs>
-          <w:tab w:val="left" w:pos="567"/>
-        </w:tabs>
-        <w:ind w:right="838"/>
-      </w:pPr>
-    </w:p>
-    <w:p>
-      <w:pPr>
-        <w:pStyle w:val="Rubrik2b"/>
-        <w:tabs>
-          <w:tab w:val="left" w:pos="567"/>
-        </w:tabs>
         <w:ind w:right="838" w:firstLine="0"/>
       </w:pPr>
-      <w:bookmarkStart w:id="44" w:name="_Toc219337774"/>
-      <w:bookmarkStart w:id="45" w:name="_Toc227077998"/>
-      <w:bookmarkStart w:id="46" w:name="_Toc367369408"/>
+      <w:bookmarkStart w:id="43" w:name="_Toc219337774"/>
+      <w:bookmarkStart w:id="44" w:name="_Toc227077998"/>
+      <w:bookmarkStart w:id="45" w:name="_Toc367369408"/>
       <w:r>
         <w:lastRenderedPageBreak/>
         <w:t>Tjänstekontraktens</w:t>
@@ -8743,12 +8884,12 @@
       <w:r>
         <w:t xml:space="preserve"> desi</w:t>
       </w:r>
+      <w:bookmarkEnd w:id="43"/>
+      <w:r>
+        <w:t>gn</w:t>
+      </w:r>
       <w:bookmarkEnd w:id="44"/>
-      <w:r>
-        <w:t>gn</w:t>
-      </w:r>
       <w:bookmarkEnd w:id="45"/>
-      <w:bookmarkEnd w:id="46"/>
     </w:p>
     <w:p>
       <w:pPr>
@@ -8927,7 +9068,7 @@
       <w:r>
         <w:t>för att skapa ett svarsmeddelande från ett HL7 CDA-meddelande.</w:t>
       </w:r>
-      <w:bookmarkStart w:id="47" w:name="_Toc219337776"/>
+      <w:bookmarkStart w:id="46" w:name="_Toc219337776"/>
     </w:p>
     <w:p>
       <w:pPr>
@@ -8946,11 +9087,11 @@
         </w:tabs>
         <w:ind w:right="838" w:firstLine="0"/>
       </w:pPr>
-      <w:bookmarkStart w:id="48" w:name="_Toc367369409"/>
+      <w:bookmarkStart w:id="47" w:name="_Toc367369409"/>
       <w:r>
         <w:t>Generella regler</w:t>
       </w:r>
-      <w:bookmarkEnd w:id="48"/>
+      <w:bookmarkEnd w:id="47"/>
     </w:p>
     <w:p>
       <w:pPr>
@@ -8969,15 +9110,15 @@
         </w:tabs>
         <w:ind w:right="838" w:firstLine="0"/>
       </w:pPr>
-      <w:bookmarkStart w:id="49" w:name="_Toc367369410"/>
+      <w:bookmarkStart w:id="48" w:name="_Toc367369410"/>
       <w:r>
         <w:t>Uppdatering</w:t>
       </w:r>
       <w:r>
         <w:t xml:space="preserve"> av engagemangsindex</w:t>
       </w:r>
-      <w:bookmarkEnd w:id="47"/>
-      <w:bookmarkEnd w:id="49"/>
+      <w:bookmarkEnd w:id="46"/>
+      <w:bookmarkEnd w:id="48"/>
     </w:p>
     <w:p>
       <w:pPr>
@@ -11275,15 +11416,15 @@
         </w:tabs>
         <w:ind w:right="838" w:firstLine="0"/>
       </w:pPr>
-      <w:bookmarkStart w:id="50" w:name="_Toc219337778"/>
-      <w:bookmarkStart w:id="51" w:name="_Toc224895972"/>
-      <w:bookmarkStart w:id="52" w:name="_Toc367369411"/>
+      <w:bookmarkStart w:id="49" w:name="_Toc219337778"/>
+      <w:bookmarkStart w:id="50" w:name="_Toc224895972"/>
+      <w:bookmarkStart w:id="51" w:name="_Toc367369411"/>
       <w:r>
         <w:t>SLA-krav</w:t>
       </w:r>
+      <w:bookmarkEnd w:id="49"/>
       <w:bookmarkEnd w:id="50"/>
       <w:bookmarkEnd w:id="51"/>
-      <w:bookmarkEnd w:id="52"/>
     </w:p>
     <w:p>
       <w:pPr>
@@ -11641,16 +11782,16 @@
         </w:tabs>
         <w:ind w:right="838" w:firstLine="0"/>
       </w:pPr>
-      <w:bookmarkStart w:id="53" w:name="_Toc224895973"/>
-      <w:bookmarkStart w:id="54" w:name="_Toc367369412"/>
+      <w:bookmarkStart w:id="52" w:name="_Toc224895973"/>
+      <w:bookmarkStart w:id="53" w:name="_Toc367369412"/>
       <w:r>
         <w:t>Gemensamma</w:t>
       </w:r>
       <w:r>
         <w:t xml:space="preserve"> konsumentregler</w:t>
       </w:r>
+      <w:bookmarkEnd w:id="52"/>
       <w:bookmarkEnd w:id="53"/>
-      <w:bookmarkEnd w:id="54"/>
     </w:p>
     <w:p>
       <w:pPr>
@@ -11741,16 +11882,16 @@
         </w:tabs>
         <w:ind w:right="839" w:firstLine="0"/>
       </w:pPr>
-      <w:bookmarkStart w:id="55" w:name="_Toc341787026"/>
-      <w:bookmarkStart w:id="56" w:name="_Toc219337779"/>
-      <w:bookmarkStart w:id="57" w:name="_Toc367369413"/>
+      <w:bookmarkStart w:id="54" w:name="_Toc341787026"/>
+      <w:bookmarkStart w:id="55" w:name="_Toc219337779"/>
+      <w:bookmarkStart w:id="56" w:name="_Toc367369413"/>
       <w:r>
         <w:lastRenderedPageBreak/>
         <w:t>Format för Datum</w:t>
       </w:r>
+      <w:bookmarkEnd w:id="54"/>
       <w:bookmarkEnd w:id="55"/>
       <w:bookmarkEnd w:id="56"/>
-      <w:bookmarkEnd w:id="57"/>
     </w:p>
     <w:p>
       <w:pPr>
@@ -11785,15 +11926,15 @@
         </w:tabs>
         <w:ind w:right="839" w:firstLine="0"/>
       </w:pPr>
-      <w:bookmarkStart w:id="58" w:name="_Toc341787027"/>
-      <w:bookmarkStart w:id="59" w:name="_Toc219337780"/>
-      <w:bookmarkStart w:id="60" w:name="_Toc367369414"/>
+      <w:bookmarkStart w:id="57" w:name="_Toc341787027"/>
+      <w:bookmarkStart w:id="58" w:name="_Toc219337780"/>
+      <w:bookmarkStart w:id="59" w:name="_Toc367369414"/>
       <w:r>
         <w:t>Format för tidpunkter</w:t>
       </w:r>
+      <w:bookmarkEnd w:id="57"/>
       <w:bookmarkEnd w:id="58"/>
       <w:bookmarkEnd w:id="59"/>
-      <w:bookmarkEnd w:id="60"/>
     </w:p>
     <w:p>
       <w:pPr>
@@ -11869,96 +12010,96 @@
         </w:tabs>
         <w:ind w:right="839" w:firstLine="0"/>
       </w:pPr>
-      <w:bookmarkStart w:id="61" w:name="_Toc341787028"/>
-      <w:bookmarkStart w:id="62" w:name="_Toc219337781"/>
-      <w:bookmarkStart w:id="63" w:name="_Toc367369415"/>
+      <w:bookmarkStart w:id="60" w:name="_Toc341787028"/>
+      <w:bookmarkStart w:id="61" w:name="_Toc219337781"/>
+      <w:bookmarkStart w:id="62" w:name="_Toc367369415"/>
       <w:r>
         <w:t>Tidszon för tidpunkter</w:t>
       </w:r>
+      <w:bookmarkEnd w:id="60"/>
       <w:bookmarkEnd w:id="61"/>
       <w:bookmarkEnd w:id="62"/>
+    </w:p>
+    <w:p>
+      <w:pPr>
+        <w:pStyle w:val="Brdtext"/>
+        <w:tabs>
+          <w:tab w:val="left" w:pos="567"/>
+        </w:tabs>
+        <w:ind w:right="838"/>
+      </w:pPr>
+      <w:r>
+        <w:t xml:space="preserve">Tidszon anges inte i meddelandeformaten. </w:t>
+      </w:r>
+    </w:p>
+    <w:p>
+      <w:pPr>
+        <w:pStyle w:val="Brdtext"/>
+        <w:tabs>
+          <w:tab w:val="left" w:pos="567"/>
+        </w:tabs>
+        <w:ind w:right="838"/>
+      </w:pPr>
+    </w:p>
+    <w:p>
+      <w:pPr>
+        <w:pStyle w:val="Brdtext"/>
+        <w:tabs>
+          <w:tab w:val="left" w:pos="567"/>
+        </w:tabs>
+        <w:ind w:right="838"/>
+      </w:pPr>
+      <w:r>
+        <w:t xml:space="preserve">Alla information om datum och tidpunkter som utbyts via tjänsterna ska ange datum och tidpunkter i den tidszon som gäller/gällde i Sverige vid den tidpunkt som respektive datum- eller tidpunktsfält bär information om. </w:t>
+      </w:r>
+    </w:p>
+    <w:p>
+      <w:pPr>
+        <w:pStyle w:val="Brdtext"/>
+        <w:tabs>
+          <w:tab w:val="left" w:pos="567"/>
+        </w:tabs>
+        <w:ind w:right="838"/>
+      </w:pPr>
+    </w:p>
+    <w:p>
+      <w:pPr>
+        <w:pStyle w:val="Brdtext"/>
+        <w:tabs>
+          <w:tab w:val="left" w:pos="567"/>
+        </w:tabs>
+        <w:ind w:right="838"/>
+      </w:pPr>
+      <w:r>
+        <w:t>Såväl tjänstekonsumenter som tjänsteproducenter skall med andra ord förutsätta att datum och tidpunkter som utbyts är i tidszonerna CET (svensk normaltid) respektive CEST (svensk normaltid med justering för sommartid).</w:t>
+      </w:r>
+    </w:p>
+    <w:p>
+      <w:pPr>
+        <w:pStyle w:val="Brdtext"/>
+        <w:tabs>
+          <w:tab w:val="left" w:pos="567"/>
+        </w:tabs>
+        <w:ind w:left="0" w:right="838"/>
+      </w:pPr>
+    </w:p>
+    <w:p>
+      <w:pPr>
+        <w:pStyle w:val="Rubrik2b"/>
+        <w:tabs>
+          <w:tab w:val="left" w:pos="567"/>
+        </w:tabs>
+        <w:ind w:right="838" w:firstLine="0"/>
+      </w:pPr>
+      <w:bookmarkStart w:id="63" w:name="_Toc341787029"/>
+      <w:bookmarkStart w:id="64" w:name="_Toc219337782"/>
+      <w:bookmarkStart w:id="65" w:name="_Toc367369416"/>
+      <w:r>
+        <w:t>Felhantering</w:t>
+      </w:r>
       <w:bookmarkEnd w:id="63"/>
-    </w:p>
-    <w:p>
-      <w:pPr>
-        <w:pStyle w:val="Brdtext"/>
-        <w:tabs>
-          <w:tab w:val="left" w:pos="567"/>
-        </w:tabs>
-        <w:ind w:right="838"/>
-      </w:pPr>
-      <w:r>
-        <w:t xml:space="preserve">Tidszon anges inte i meddelandeformaten. </w:t>
-      </w:r>
-    </w:p>
-    <w:p>
-      <w:pPr>
-        <w:pStyle w:val="Brdtext"/>
-        <w:tabs>
-          <w:tab w:val="left" w:pos="567"/>
-        </w:tabs>
-        <w:ind w:right="838"/>
-      </w:pPr>
-    </w:p>
-    <w:p>
-      <w:pPr>
-        <w:pStyle w:val="Brdtext"/>
-        <w:tabs>
-          <w:tab w:val="left" w:pos="567"/>
-        </w:tabs>
-        <w:ind w:right="838"/>
-      </w:pPr>
-      <w:r>
-        <w:t xml:space="preserve">Alla information om datum och tidpunkter som utbyts via tjänsterna ska ange datum och tidpunkter i den tidszon som gäller/gällde i Sverige vid den tidpunkt som respektive datum- eller tidpunktsfält bär information om. </w:t>
-      </w:r>
-    </w:p>
-    <w:p>
-      <w:pPr>
-        <w:pStyle w:val="Brdtext"/>
-        <w:tabs>
-          <w:tab w:val="left" w:pos="567"/>
-        </w:tabs>
-        <w:ind w:right="838"/>
-      </w:pPr>
-    </w:p>
-    <w:p>
-      <w:pPr>
-        <w:pStyle w:val="Brdtext"/>
-        <w:tabs>
-          <w:tab w:val="left" w:pos="567"/>
-        </w:tabs>
-        <w:ind w:right="838"/>
-      </w:pPr>
-      <w:r>
-        <w:t>Såväl tjänstekonsumenter som tjänsteproducenter skall med andra ord förutsätta att datum och tidpunkter som utbyts är i tidszonerna CET (svensk normaltid) respektive CEST (svensk normaltid med justering för sommartid).</w:t>
-      </w:r>
-    </w:p>
-    <w:p>
-      <w:pPr>
-        <w:pStyle w:val="Brdtext"/>
-        <w:tabs>
-          <w:tab w:val="left" w:pos="567"/>
-        </w:tabs>
-        <w:ind w:left="0" w:right="838"/>
-      </w:pPr>
-    </w:p>
-    <w:p>
-      <w:pPr>
-        <w:pStyle w:val="Rubrik2b"/>
-        <w:tabs>
-          <w:tab w:val="left" w:pos="567"/>
-        </w:tabs>
-        <w:ind w:right="838" w:firstLine="0"/>
-      </w:pPr>
-      <w:bookmarkStart w:id="64" w:name="_Toc341787029"/>
-      <w:bookmarkStart w:id="65" w:name="_Toc219337782"/>
-      <w:bookmarkStart w:id="66" w:name="_Toc367369416"/>
-      <w:r>
-        <w:t>Felhantering</w:t>
-      </w:r>
       <w:bookmarkEnd w:id="64"/>
       <w:bookmarkEnd w:id="65"/>
-      <w:bookmarkEnd w:id="66"/>
     </w:p>
     <w:p>
       <w:pPr>
@@ -12079,7 +12220,7 @@
           <w:lang w:eastAsia="en-US"/>
         </w:rPr>
       </w:pPr>
-      <w:bookmarkStart w:id="67" w:name="_Toc341787030"/>
+      <w:bookmarkStart w:id="66" w:name="_Toc341787030"/>
       <w:r>
         <w:br w:type="page"/>
       </w:r>
@@ -12092,12 +12233,12 @@
         </w:tabs>
         <w:ind w:right="838" w:firstLine="0"/>
       </w:pPr>
-      <w:bookmarkStart w:id="68" w:name="_Toc367369417"/>
+      <w:bookmarkStart w:id="67" w:name="_Toc367369417"/>
       <w:r>
         <w:lastRenderedPageBreak/>
         <w:t>Gemensamma informationskomponenter</w:t>
       </w:r>
-      <w:bookmarkEnd w:id="68"/>
+      <w:bookmarkEnd w:id="67"/>
     </w:p>
     <w:p>
       <w:pPr>
@@ -12189,11 +12330,11 @@
         </w:tabs>
         <w:ind w:right="838" w:firstLine="0"/>
       </w:pPr>
-      <w:bookmarkStart w:id="69" w:name="_Toc367369418"/>
+      <w:bookmarkStart w:id="68" w:name="_Toc367369418"/>
       <w:r>
         <w:t>Gemensamma med andra domäner</w:t>
       </w:r>
-      <w:bookmarkEnd w:id="69"/>
+      <w:bookmarkEnd w:id="68"/>
     </w:p>
     <w:p>
       <w:pPr>
@@ -12209,7 +12350,7 @@
         </w:rPr>
       </w:pPr>
     </w:p>
-    <w:bookmarkEnd w:id="67"/>
+    <w:bookmarkEnd w:id="66"/>
     <w:p>
       <w:pPr>
         <w:pStyle w:val="Brdtext"/>
@@ -12288,7 +12429,6 @@
         <w:rPr>
           <w:rFonts w:ascii="Arial" w:hAnsi="Arial" w:cs="Arial"/>
           <w:b/>
-          <w:highlight w:val="yellow"/>
         </w:rPr>
         <w:t>ActorType</w:t>
       </w:r>
@@ -12300,7 +12440,10 @@
         <w:ind w:left="0"/>
       </w:pPr>
       <w:r>
-        <w:t>Information om medarbetare i vård- och omsorg som genomfört den behandling som rapporteras genom tjänstekontrakt i denna domän.</w:t>
+        <w:t>Information om</w:t>
+      </w:r>
+      <w:r>
+        <w:t xml:space="preserve"> medarbetare i vård- och omsorg som genomfört den behandling som rapporteras genom tjänstekontrakt i denna domän.</w:t>
       </w:r>
     </w:p>
     <w:p>
@@ -12451,15 +12594,14 @@
           <w:p>
             <w:pPr>
               <w:pStyle w:val="TableParagraph"/>
-              <w:rPr>
-                <w:spacing w:val="-1"/>
-              </w:rPr>
-            </w:pPr>
-            <w:r>
-              <w:rPr>
-                <w:spacing w:val="-1"/>
-              </w:rPr>
-              <w:t>HSAid för personen</w:t>
+            </w:pPr>
+            <w:proofErr w:type="spellStart"/>
+            <w:r>
+              <w:t>HSAid</w:t>
+            </w:r>
+            <w:proofErr w:type="spellEnd"/>
+            <w:r>
+              <w:t xml:space="preserve"> för personen</w:t>
             </w:r>
           </w:p>
         </w:tc>
@@ -12470,28 +12612,16 @@
           <w:p>
             <w:pPr>
               <w:pStyle w:val="TableParagraph"/>
-              <w:rPr>
-                <w:spacing w:val="-1"/>
-              </w:rPr>
-            </w:pPr>
-            <w:r>
-              <w:rPr>
-                <w:spacing w:val="-1"/>
-              </w:rPr>
+            </w:pPr>
+            <w:r>
               <w:t>0</w:t>
             </w:r>
             <w:proofErr w:type="gramStart"/>
             <w:r>
-              <w:rPr>
-                <w:spacing w:val="-1"/>
-              </w:rPr>
               <w:t>..</w:t>
             </w:r>
             <w:proofErr w:type="gramEnd"/>
             <w:r>
-              <w:rPr>
-                <w:spacing w:val="-1"/>
-              </w:rPr>
               <w:t>1</w:t>
             </w:r>
           </w:p>
@@ -12536,14 +12666,8 @@
           <w:p>
             <w:pPr>
               <w:pStyle w:val="TableParagraph"/>
-              <w:rPr>
-                <w:spacing w:val="-1"/>
-              </w:rPr>
-            </w:pPr>
-            <w:r>
-              <w:rPr>
-                <w:spacing w:val="-1"/>
-              </w:rPr>
+            </w:pPr>
+            <w:r>
               <w:t>Namn på personen. Minst ett av dessa två fält ska anges.</w:t>
             </w:r>
           </w:p>
@@ -12555,28 +12679,208 @@
           <w:p>
             <w:pPr>
               <w:pStyle w:val="TableParagraph"/>
-              <w:rPr>
-                <w:spacing w:val="-1"/>
-              </w:rPr>
-            </w:pPr>
-            <w:r>
-              <w:rPr>
-                <w:spacing w:val="-1"/>
-              </w:rPr>
+            </w:pPr>
+            <w:r>
               <w:t>0</w:t>
             </w:r>
             <w:proofErr w:type="gramStart"/>
             <w:r>
-              <w:rPr>
-                <w:spacing w:val="-1"/>
-              </w:rPr>
               <w:t>..</w:t>
             </w:r>
             <w:proofErr w:type="gramEnd"/>
             <w:r>
-              <w:rPr>
-                <w:spacing w:val="-1"/>
-              </w:rPr>
+              <w:t>1</w:t>
+            </w:r>
+          </w:p>
+        </w:tc>
+      </w:tr>
+      <w:tr>
+        <w:tc>
+          <w:tcPr>
+            <w:tcW w:w="2518" w:type="dxa"/>
+          </w:tcPr>
+          <w:p>
+            <w:pPr>
+              <w:pStyle w:val="TableParagraph"/>
+            </w:pPr>
+            <w:proofErr w:type="spellStart"/>
+            <w:r>
+              <w:t>personEmail</w:t>
+            </w:r>
+            <w:proofErr w:type="spellEnd"/>
+          </w:p>
+        </w:tc>
+        <w:tc>
+          <w:tcPr>
+            <w:tcW w:w="1418" w:type="dxa"/>
+          </w:tcPr>
+          <w:p>
+            <w:pPr>
+              <w:pStyle w:val="TableParagraph"/>
+            </w:pPr>
+            <w:r>
+              <w:t>string</w:t>
+            </w:r>
+          </w:p>
+        </w:tc>
+        <w:tc>
+          <w:tcPr>
+            <w:tcW w:w="3827" w:type="dxa"/>
+          </w:tcPr>
+          <w:p>
+            <w:pPr>
+              <w:pStyle w:val="TableParagraph"/>
+            </w:pPr>
+            <w:r>
+              <w:t>Epostadress till personen</w:t>
+            </w:r>
+          </w:p>
+        </w:tc>
+        <w:tc>
+          <w:tcPr>
+            <w:tcW w:w="1337" w:type="dxa"/>
+          </w:tcPr>
+          <w:p>
+            <w:pPr>
+              <w:pStyle w:val="TableParagraph"/>
+            </w:pPr>
+            <w:r>
+              <w:t>0</w:t>
+            </w:r>
+            <w:proofErr w:type="gramStart"/>
+            <w:r>
+              <w:t>..</w:t>
+            </w:r>
+            <w:proofErr w:type="gramEnd"/>
+            <w:r>
+              <w:t>1</w:t>
+            </w:r>
+          </w:p>
+        </w:tc>
+      </w:tr>
+      <w:tr>
+        <w:tc>
+          <w:tcPr>
+            <w:tcW w:w="2518" w:type="dxa"/>
+          </w:tcPr>
+          <w:p>
+            <w:pPr>
+              <w:pStyle w:val="TableParagraph"/>
+            </w:pPr>
+            <w:proofErr w:type="spellStart"/>
+            <w:r>
+              <w:t>personTelecom</w:t>
+            </w:r>
+            <w:proofErr w:type="spellEnd"/>
+          </w:p>
+        </w:tc>
+        <w:tc>
+          <w:tcPr>
+            <w:tcW w:w="1418" w:type="dxa"/>
+          </w:tcPr>
+          <w:p>
+            <w:pPr>
+              <w:pStyle w:val="TableParagraph"/>
+            </w:pPr>
+            <w:r>
+              <w:t>string</w:t>
+            </w:r>
+          </w:p>
+        </w:tc>
+        <w:tc>
+          <w:tcPr>
+            <w:tcW w:w="3827" w:type="dxa"/>
+          </w:tcPr>
+          <w:p>
+            <w:pPr>
+              <w:pStyle w:val="TableParagraph"/>
+            </w:pPr>
+            <w:r>
+              <w:t>Telefon till personen</w:t>
+            </w:r>
+          </w:p>
+        </w:tc>
+        <w:tc>
+          <w:tcPr>
+            <w:tcW w:w="1337" w:type="dxa"/>
+          </w:tcPr>
+          <w:p>
+            <w:pPr>
+              <w:pStyle w:val="TableParagraph"/>
+            </w:pPr>
+            <w:r>
+              <w:t>0</w:t>
+            </w:r>
+            <w:proofErr w:type="gramStart"/>
+            <w:r>
+              <w:t>..</w:t>
+            </w:r>
+            <w:proofErr w:type="gramEnd"/>
+            <w:r>
+              <w:t>1</w:t>
+            </w:r>
+          </w:p>
+        </w:tc>
+      </w:tr>
+      <w:tr>
+        <w:tc>
+          <w:tcPr>
+            <w:tcW w:w="2518" w:type="dxa"/>
+          </w:tcPr>
+          <w:p>
+            <w:pPr>
+              <w:pStyle w:val="TableParagraph"/>
+            </w:pPr>
+            <w:proofErr w:type="spellStart"/>
+            <w:r>
+              <w:t>personAddress</w:t>
+            </w:r>
+            <w:proofErr w:type="spellEnd"/>
+          </w:p>
+        </w:tc>
+        <w:tc>
+          <w:tcPr>
+            <w:tcW w:w="1418" w:type="dxa"/>
+          </w:tcPr>
+          <w:p>
+            <w:pPr>
+              <w:pStyle w:val="TableParagraph"/>
+            </w:pPr>
+            <w:r>
+              <w:t>string</w:t>
+            </w:r>
+          </w:p>
+        </w:tc>
+        <w:tc>
+          <w:tcPr>
+            <w:tcW w:w="3827" w:type="dxa"/>
+          </w:tcPr>
+          <w:p>
+            <w:pPr>
+              <w:pStyle w:val="TableParagraph"/>
+            </w:pPr>
+            <w:r>
+              <w:t>Adress till personen</w:t>
+            </w:r>
+          </w:p>
+        </w:tc>
+        <w:tc>
+          <w:tcPr>
+            <w:tcW w:w="1337" w:type="dxa"/>
+          </w:tcPr>
+          <w:p>
+            <w:pPr>
+              <w:pStyle w:val="TableParagraph"/>
+            </w:pPr>
+            <w:r>
+              <w:t>0</w:t>
+            </w:r>
+            <w:proofErr w:type="gramStart"/>
+            <w:r>
+              <w:t>..</w:t>
+            </w:r>
+            <w:proofErr w:type="gramEnd"/>
+            <w:r>
               <w:t>1</w:t>
             </w:r>
           </w:p>
@@ -12599,7 +12903,6 @@
           <w:rFonts w:ascii="Arial" w:hAnsi="Arial" w:cs="Arial"/>
           <w:b/>
           <w:bCs/>
-          <w:highlight w:val="yellow"/>
         </w:rPr>
         <w:t>C</w:t>
       </w:r>
@@ -12607,7 +12910,6 @@
         <w:rPr>
           <w:rFonts w:ascii="Arial" w:hAnsi="Arial" w:cs="Arial"/>
           <w:b/>
-          <w:highlight w:val="yellow"/>
         </w:rPr>
         <w:t>VType</w:t>
       </w:r>
@@ -13007,7 +13309,11 @@
             </w:r>
             <w:proofErr w:type="spellEnd"/>
             <w:r>
-              <w:t xml:space="preserve"> anges skall också </w:t>
+              <w:t xml:space="preserve"> anges skall </w:t>
+            </w:r>
+            <w:r>
+              <w:lastRenderedPageBreak/>
+              <w:t xml:space="preserve">också </w:t>
             </w:r>
             <w:proofErr w:type="spellStart"/>
             <w:r>
@@ -13036,6 +13342,7 @@
               <w:pStyle w:val="TableParagraph"/>
             </w:pPr>
             <w:r>
+              <w:lastRenderedPageBreak/>
               <w:t>0</w:t>
             </w:r>
             <w:proofErr w:type="gramStart"/>
@@ -13060,6 +13367,7 @@
             </w:pPr>
             <w:proofErr w:type="spellStart"/>
             <w:r>
+              <w:lastRenderedPageBreak/>
               <w:t>codeSystemName</w:t>
             </w:r>
             <w:proofErr w:type="spellEnd"/>
@@ -13124,7 +13432,6 @@
             </w:pPr>
             <w:proofErr w:type="spellStart"/>
             <w:r>
-              <w:lastRenderedPageBreak/>
               <w:t>codeSystemVersion</w:t>
             </w:r>
             <w:proofErr w:type="spellEnd"/>
@@ -13401,7 +13708,6 @@
         <w:rPr>
           <w:rFonts w:ascii="Arial" w:hAnsi="Arial" w:cs="Arial"/>
           <w:b/>
-          <w:highlight w:val="yellow"/>
         </w:rPr>
         <w:t>DatePeriodType</w:t>
       </w:r>
@@ -13905,15 +14211,13 @@
         <w:rPr>
           <w:rFonts w:ascii="Arial" w:hAnsi="Arial" w:cs="Arial"/>
           <w:b/>
-          <w:highlight w:val="yellow"/>
-        </w:rPr>
-        <w:t>HealthC</w:t>
+        </w:rPr>
+        <w:t>Healthc</w:t>
       </w:r>
       <w:r>
         <w:rPr>
           <w:rFonts w:ascii="Arial" w:hAnsi="Arial" w:cs="Arial"/>
           <w:b/>
-          <w:highlight w:val="yellow"/>
         </w:rPr>
         <w:t>areProfessionalType</w:t>
       </w:r>
@@ -14357,6 +14661,7 @@
               <w:t xml:space="preserve">. Om möjligt skall KV Befattning (OID </w:t>
             </w:r>
             <w:r>
+              <w:lastRenderedPageBreak/>
               <w:t>1.2.752.129.2.2.1.4</w:t>
             </w:r>
             <w:r>
@@ -14391,6 +14696,7 @@
               <w:rPr>
                 <w:spacing w:val="-1"/>
               </w:rPr>
+              <w:lastRenderedPageBreak/>
               <w:t>0</w:t>
             </w:r>
             <w:proofErr w:type="gramStart"/>
@@ -14421,6 +14727,7 @@
             </w:pPr>
             <w:proofErr w:type="spellStart"/>
             <w:r>
+              <w:lastRenderedPageBreak/>
               <w:t>healthCareProfessionalOrgUnit</w:t>
             </w:r>
             <w:proofErr w:type="spellEnd"/>
@@ -14465,7 +14772,6 @@
               <w:rPr>
                 <w:spacing w:val="-1"/>
               </w:rPr>
-              <w:lastRenderedPageBreak/>
               <w:t>Om tillgängligt skall detta anges.</w:t>
             </w:r>
           </w:p>
@@ -14485,7 +14791,6 @@
               <w:rPr>
                 <w:spacing w:val="-1"/>
               </w:rPr>
-              <w:lastRenderedPageBreak/>
               <w:t>0</w:t>
             </w:r>
             <w:proofErr w:type="gramStart"/>
@@ -14516,7 +14821,6 @@
             </w:pPr>
             <w:proofErr w:type="spellStart"/>
             <w:r>
-              <w:lastRenderedPageBreak/>
               <w:t>healthcareProfessional</w:t>
             </w:r>
             <w:r>
@@ -15008,7 +15312,6 @@
         <w:rPr>
           <w:rFonts w:ascii="Arial" w:hAnsi="Arial" w:cs="Arial"/>
           <w:b/>
-          <w:highlight w:val="yellow"/>
         </w:rPr>
         <w:t>IIType</w:t>
       </w:r>
@@ -16045,6 +16348,7 @@
             </w:pPr>
             <w:proofErr w:type="spellStart"/>
             <w:r>
+              <w:lastRenderedPageBreak/>
               <w:t>value</w:t>
             </w:r>
             <w:proofErr w:type="spellEnd"/>
@@ -16163,7 +16467,6 @@
             </w:pPr>
             <w:proofErr w:type="spellStart"/>
             <w:r>
-              <w:lastRenderedPageBreak/>
               <w:t>reference</w:t>
             </w:r>
             <w:proofErr w:type="spellEnd"/>
@@ -16280,7 +16583,6 @@
         <w:rPr>
           <w:rFonts w:ascii="Arial" w:hAnsi="Arial" w:cs="Arial"/>
           <w:b/>
-          <w:highlight w:val="yellow"/>
         </w:rPr>
         <w:t>OrgUnitType</w:t>
       </w:r>
@@ -16946,7 +17248,6 @@
         <w:rPr>
           <w:rFonts w:ascii="Arial" w:hAnsi="Arial" w:cs="Arial"/>
           <w:b/>
-          <w:highlight w:val="yellow"/>
         </w:rPr>
         <w:t>P</w:t>
       </w:r>
@@ -16954,7 +17255,6 @@
         <w:rPr>
           <w:rFonts w:ascii="Arial" w:hAnsi="Arial" w:cs="Arial"/>
           <w:b/>
-          <w:highlight w:val="yellow"/>
         </w:rPr>
         <w:t>erson</w:t>
       </w:r>
@@ -16962,57 +17262,10 @@
         <w:rPr>
           <w:rFonts w:ascii="Arial" w:hAnsi="Arial" w:cs="Arial"/>
           <w:b/>
-          <w:highlight w:val="yellow"/>
         </w:rPr>
         <w:t>IdType</w:t>
       </w:r>
       <w:proofErr w:type="spellEnd"/>
-      <w:r>
-        <w:rPr>
-          <w:rFonts w:ascii="Arial" w:hAnsi="Arial" w:cs="Arial"/>
-          <w:b/>
-          <w:highlight w:val="yellow"/>
-        </w:rPr>
-        <w:t xml:space="preserve"> (</w:t>
-      </w:r>
-      <w:proofErr w:type="spellStart"/>
-      <w:proofErr w:type="gramStart"/>
-      <w:r>
-        <w:rPr>
-          <w:rFonts w:ascii="Arial" w:hAnsi="Arial" w:cs="Arial"/>
-          <w:b/>
-          <w:highlight w:val="yellow"/>
-        </w:rPr>
-        <w:t>fd</w:t>
-      </w:r>
-      <w:proofErr w:type="spellEnd"/>
-      <w:proofErr w:type="gramEnd"/>
-      <w:r>
-        <w:rPr>
-          <w:rFonts w:ascii="Arial" w:hAnsi="Arial" w:cs="Arial"/>
-          <w:b/>
-          <w:highlight w:val="yellow"/>
-        </w:rPr>
-        <w:t xml:space="preserve"> </w:t>
-      </w:r>
-      <w:proofErr w:type="spellStart"/>
-      <w:r>
-        <w:rPr>
-          <w:rFonts w:ascii="Arial" w:hAnsi="Arial" w:cs="Arial"/>
-          <w:b/>
-          <w:highlight w:val="yellow"/>
-        </w:rPr>
-        <w:t>PatientIdType</w:t>
-      </w:r>
-      <w:proofErr w:type="spellEnd"/>
-      <w:r>
-        <w:rPr>
-          <w:rFonts w:ascii="Arial" w:hAnsi="Arial" w:cs="Arial"/>
-          <w:b/>
-          <w:highlight w:val="yellow"/>
-        </w:rPr>
-        <w:t>)</w:t>
-      </w:r>
     </w:p>
     <w:tbl>
       <w:tblPr>
@@ -17301,7 +17554,6 @@
         <w:rPr>
           <w:rFonts w:ascii="Arial" w:hAnsi="Arial" w:cs="Arial"/>
           <w:b/>
-          <w:highlight w:val="yellow"/>
         </w:rPr>
         <w:t>PatientSummaryHeaderType</w:t>
       </w:r>
@@ -17506,7 +17758,11 @@
             </w:r>
             <w:proofErr w:type="spellEnd"/>
             <w:r>
-              <w:t xml:space="preserve"> konkatenerat med dokumentets identitet.</w:t>
+              <w:t xml:space="preserve"> </w:t>
+            </w:r>
+            <w:r>
+              <w:lastRenderedPageBreak/>
+              <w:t>konkatenerat med dokumentets identitet.</w:t>
             </w:r>
           </w:p>
         </w:tc>
@@ -17519,6 +17775,7 @@
               <w:pStyle w:val="TableParagraph"/>
             </w:pPr>
             <w:r>
+              <w:lastRenderedPageBreak/>
               <w:t>1</w:t>
             </w:r>
             <w:proofErr w:type="gramStart"/>
@@ -17543,6 +17800,7 @@
             </w:pPr>
             <w:proofErr w:type="spellStart"/>
             <w:r>
+              <w:lastRenderedPageBreak/>
               <w:t>sourceSystem</w:t>
             </w:r>
             <w:r>
@@ -17581,11 +17839,7 @@
               <w:pStyle w:val="TableParagraph"/>
             </w:pPr>
             <w:r>
-              <w:t xml:space="preserve">HSAid för det system som dokumentet </w:t>
-            </w:r>
-            <w:r>
-              <w:lastRenderedPageBreak/>
-              <w:t>är skapat i.</w:t>
+              <w:t>HSAid för det system som dokumentet är skapat i.</w:t>
             </w:r>
           </w:p>
         </w:tc>
@@ -17598,7 +17852,6 @@
               <w:pStyle w:val="TableParagraph"/>
             </w:pPr>
             <w:r>
-              <w:lastRenderedPageBreak/>
               <w:t>1</w:t>
             </w:r>
             <w:proofErr w:type="gramStart"/>
@@ -17626,7 +17879,6 @@
             </w:pPr>
             <w:proofErr w:type="spellStart"/>
             <w:r>
-              <w:lastRenderedPageBreak/>
               <w:t>documentTitle</w:t>
             </w:r>
             <w:proofErr w:type="spellEnd"/>
@@ -17785,21 +18037,12 @@
             </w:pPr>
             <w:proofErr w:type="spellStart"/>
             <w:r>
-              <w:rPr>
-                <w:highlight w:val="yellow"/>
-              </w:rPr>
               <w:t>P</w:t>
             </w:r>
             <w:r>
-              <w:rPr>
-                <w:highlight w:val="yellow"/>
-              </w:rPr>
               <w:t>erson</w:t>
             </w:r>
             <w:r>
-              <w:rPr>
-                <w:highlight w:val="yellow"/>
-              </w:rPr>
               <w:t>IdType</w:t>
             </w:r>
             <w:proofErr w:type="spellEnd"/>
@@ -18356,12 +18599,13 @@
           <w:b/>
         </w:rPr>
       </w:pPr>
+      <w:bookmarkStart w:id="69" w:name="_GoBack"/>
+      <w:bookmarkEnd w:id="69"/>
       <w:proofErr w:type="spellStart"/>
       <w:r>
         <w:rPr>
           <w:rFonts w:ascii="Arial" w:hAnsi="Arial" w:cs="Arial"/>
           <w:b/>
-          <w:highlight w:val="yellow"/>
         </w:rPr>
         <w:t>PQType</w:t>
       </w:r>
@@ -18373,7 +18617,11 @@
         <w:ind w:left="0"/>
       </w:pPr>
       <w:r>
-        <w:t>Typ som baseras på datatypen PQ enligt HL7, och som beskriver överföring av uppmätta värden (”</w:t>
+        <w:t xml:space="preserve">Typ som baseras på datatypen PQ enligt HL7, och som beskriver överföring av uppmätta värden </w:t>
+      </w:r>
+      <w:r>
+        <w:lastRenderedPageBreak/>
+        <w:t>(”</w:t>
       </w:r>
       <w:proofErr w:type="spellStart"/>
       <w:r>
@@ -18576,20 +18824,16 @@
               <w:pStyle w:val="TableParagraph"/>
             </w:pPr>
             <w:r>
-              <w:t xml:space="preserve">Mätetal mätt i enheten som anges av </w:t>
-            </w:r>
-            <w:r>
-              <w:lastRenderedPageBreak/>
+              <w:t>Mätetal mätt i enheten som anges av ”</w:t>
+            </w:r>
+            <w:proofErr w:type="spellStart"/>
+            <w:r>
+              <w:t>unit</w:t>
+            </w:r>
+            <w:proofErr w:type="spellEnd"/>
+            <w:r>
               <w:t>”</w:t>
             </w:r>
-            <w:proofErr w:type="spellStart"/>
-            <w:r>
-              <w:t>unit</w:t>
-            </w:r>
-            <w:proofErr w:type="spellEnd"/>
-            <w:r>
-              <w:t>”</w:t>
-            </w:r>
           </w:p>
         </w:tc>
         <w:tc>
@@ -18601,7 +18845,6 @@
               <w:pStyle w:val="TableParagraph"/>
             </w:pPr>
             <w:r>
-              <w:lastRenderedPageBreak/>
               <w:t>1</w:t>
             </w:r>
             <w:proofErr w:type="gramStart"/>
@@ -18626,7 +18869,6 @@
             </w:pPr>
             <w:proofErr w:type="spellStart"/>
             <w:r>
-              <w:lastRenderedPageBreak/>
               <w:t>unit</w:t>
             </w:r>
             <w:proofErr w:type="spellEnd"/>
@@ -18701,7 +18943,6 @@
         <w:rPr>
           <w:rFonts w:ascii="Arial" w:hAnsi="Arial" w:cs="Arial"/>
           <w:b/>
-          <w:highlight w:val="yellow"/>
         </w:rPr>
         <w:t>TimePeriodType</w:t>
       </w:r>
@@ -19825,15 +20066,6 @@
     </w:tbl>
     <w:p>
       <w:pPr>
-        <w:widowControl w:val="0"/>
-        <w:tabs>
-          <w:tab w:val="left" w:pos="567"/>
-        </w:tabs>
-        <w:ind w:right="838"/>
-      </w:pPr>
-    </w:p>
-    <w:p>
-      <w:pPr>
         <w:tabs>
           <w:tab w:val="left" w:pos="567"/>
         </w:tabs>
@@ -19843,672 +20075,6 @@
           <w:b/>
           <w:sz w:val="22"/>
           <w:szCs w:val="22"/>
-        </w:rPr>
-      </w:pPr>
-      <w:proofErr w:type="spellStart"/>
-      <w:r>
-        <w:rPr>
-          <w:rFonts w:ascii="Arial" w:hAnsi="Arial" w:cs="Arial"/>
-          <w:b/>
-          <w:sz w:val="22"/>
-          <w:szCs w:val="22"/>
-          <w:highlight w:val="yellow"/>
-        </w:rPr>
-        <w:t>V</w:t>
-      </w:r>
-      <w:r>
-        <w:rPr>
-          <w:rFonts w:ascii="Arial" w:hAnsi="Arial" w:cs="Arial"/>
-          <w:b/>
-          <w:sz w:val="22"/>
-          <w:szCs w:val="22"/>
-          <w:highlight w:val="yellow"/>
-        </w:rPr>
-        <w:t>accActorType</w:t>
-      </w:r>
-      <w:proofErr w:type="spellEnd"/>
-    </w:p>
-    <w:p>
-      <w:pPr>
-        <w:spacing w:line="226" w:lineRule="exact"/>
-        <w:ind w:left="102" w:right="-108"/>
-        <w:rPr>
-          <w:sz w:val="20"/>
-          <w:szCs w:val="20"/>
-        </w:rPr>
-      </w:pPr>
-      <w:r>
-        <w:rPr>
-          <w:sz w:val="20"/>
-          <w:szCs w:val="20"/>
-        </w:rPr>
-        <w:t>Information om medarbetare i vård- och omsorg som genomfört den behandling som rapporteras genom tjänstekontrakt i denna domän.</w:t>
-      </w:r>
-    </w:p>
-    <w:p>
-      <w:pPr>
-        <w:tabs>
-          <w:tab w:val="left" w:pos="567"/>
-        </w:tabs>
-        <w:ind w:right="838"/>
-      </w:pPr>
-    </w:p>
-    <w:tbl>
-      <w:tblPr>
-        <w:tblStyle w:val="Tabellrutnt"/>
-        <w:tblW w:w="9100" w:type="dxa"/>
-        <w:tblLayout w:type="fixed"/>
-        <w:tblLook w:val="04A0" w:firstRow="1" w:lastRow="0" w:firstColumn="1" w:lastColumn="0" w:noHBand="0" w:noVBand="1"/>
-      </w:tblPr>
-      <w:tblGrid>
-        <w:gridCol w:w="2235"/>
-        <w:gridCol w:w="1701"/>
-        <w:gridCol w:w="3543"/>
-        <w:gridCol w:w="1621"/>
-      </w:tblGrid>
-      <w:tr>
-        <w:trPr>
-          <w:trHeight w:val="384"/>
-        </w:trPr>
-        <w:tc>
-          <w:tcPr>
-            <w:tcW w:w="2235" w:type="dxa"/>
-            <w:shd w:val="clear" w:color="auto" w:fill="D9D9D9" w:themeFill="background1" w:themeFillShade="D9"/>
-            <w:vAlign w:val="bottom"/>
-          </w:tcPr>
-          <w:p>
-            <w:pPr>
-              <w:ind w:right="-108"/>
-              <w:rPr>
-                <w:b/>
-              </w:rPr>
-            </w:pPr>
-            <w:r>
-              <w:rPr>
-                <w:b/>
-              </w:rPr>
-              <w:t>Namn</w:t>
-            </w:r>
-          </w:p>
-        </w:tc>
-        <w:tc>
-          <w:tcPr>
-            <w:tcW w:w="1701" w:type="dxa"/>
-            <w:shd w:val="clear" w:color="auto" w:fill="D9D9D9" w:themeFill="background1" w:themeFillShade="D9"/>
-            <w:vAlign w:val="bottom"/>
-          </w:tcPr>
-          <w:p>
-            <w:pPr>
-              <w:ind w:right="-108"/>
-              <w:rPr>
-                <w:b/>
-              </w:rPr>
-            </w:pPr>
-            <w:proofErr w:type="spellStart"/>
-            <w:r>
-              <w:rPr>
-                <w:b/>
-              </w:rPr>
-              <w:t>Datatyp</w:t>
-            </w:r>
-            <w:proofErr w:type="spellEnd"/>
-          </w:p>
-        </w:tc>
-        <w:tc>
-          <w:tcPr>
-            <w:tcW w:w="3543" w:type="dxa"/>
-            <w:shd w:val="clear" w:color="auto" w:fill="D9D9D9" w:themeFill="background1" w:themeFillShade="D9"/>
-            <w:vAlign w:val="bottom"/>
-          </w:tcPr>
-          <w:p>
-            <w:pPr>
-              <w:ind w:right="-108"/>
-              <w:rPr>
-                <w:b/>
-              </w:rPr>
-            </w:pPr>
-            <w:r>
-              <w:rPr>
-                <w:b/>
-              </w:rPr>
-              <w:t>Beskrivning</w:t>
-            </w:r>
-          </w:p>
-        </w:tc>
-        <w:tc>
-          <w:tcPr>
-            <w:tcW w:w="1621" w:type="dxa"/>
-            <w:shd w:val="clear" w:color="auto" w:fill="D9D9D9" w:themeFill="background1" w:themeFillShade="D9"/>
-            <w:vAlign w:val="bottom"/>
-          </w:tcPr>
-          <w:p>
-            <w:pPr>
-              <w:ind w:right="-47"/>
-              <w:rPr>
-                <w:b/>
-              </w:rPr>
-            </w:pPr>
-            <w:r>
-              <w:rPr>
-                <w:b/>
-              </w:rPr>
-              <w:t>Kardinalitet</w:t>
-            </w:r>
-          </w:p>
-        </w:tc>
-      </w:tr>
-      <w:tr>
-        <w:tc>
-          <w:tcPr>
-            <w:tcW w:w="2235" w:type="dxa"/>
-          </w:tcPr>
-          <w:p>
-            <w:pPr>
-              <w:spacing w:line="226" w:lineRule="exact"/>
-              <w:ind w:left="102" w:right="-108"/>
-              <w:rPr>
-                <w:sz w:val="20"/>
-                <w:szCs w:val="20"/>
-              </w:rPr>
-            </w:pPr>
-            <w:proofErr w:type="spellStart"/>
-            <w:r>
-              <w:rPr>
-                <w:sz w:val="20"/>
-                <w:szCs w:val="20"/>
-              </w:rPr>
-              <w:t>hsaId</w:t>
-            </w:r>
-            <w:proofErr w:type="spellEnd"/>
-          </w:p>
-        </w:tc>
-        <w:tc>
-          <w:tcPr>
-            <w:tcW w:w="1701" w:type="dxa"/>
-          </w:tcPr>
-          <w:p>
-            <w:pPr>
-              <w:spacing w:line="229" w:lineRule="exact"/>
-              <w:ind w:left="102" w:right="-108"/>
-              <w:rPr>
-                <w:sz w:val="20"/>
-                <w:szCs w:val="20"/>
-              </w:rPr>
-            </w:pPr>
-            <w:proofErr w:type="spellStart"/>
-            <w:r>
-              <w:rPr>
-                <w:sz w:val="20"/>
-                <w:szCs w:val="20"/>
-              </w:rPr>
-              <w:t>HSAIdType</w:t>
-            </w:r>
-            <w:proofErr w:type="spellEnd"/>
-          </w:p>
-        </w:tc>
-        <w:tc>
-          <w:tcPr>
-            <w:tcW w:w="3543" w:type="dxa"/>
-          </w:tcPr>
-          <w:p>
-            <w:pPr>
-              <w:pStyle w:val="TableParagraph"/>
-              <w:spacing w:line="226" w:lineRule="exact"/>
-              <w:ind w:left="102" w:right="-108"/>
-              <w:rPr>
-                <w:rFonts w:ascii="Times New Roman" w:eastAsia="Times New Roman" w:hAnsi="Times New Roman" w:cs="Times New Roman"/>
-                <w:spacing w:val="-1"/>
-                <w:sz w:val="20"/>
-                <w:szCs w:val="20"/>
-              </w:rPr>
-            </w:pPr>
-            <w:r>
-              <w:rPr>
-                <w:rFonts w:ascii="Times New Roman" w:eastAsia="Times New Roman" w:hAnsi="Times New Roman" w:cs="Times New Roman"/>
-                <w:spacing w:val="-1"/>
-                <w:sz w:val="20"/>
-                <w:szCs w:val="20"/>
-              </w:rPr>
-              <w:t>HSAid för personen</w:t>
-            </w:r>
-          </w:p>
-        </w:tc>
-        <w:tc>
-          <w:tcPr>
-            <w:tcW w:w="1621" w:type="dxa"/>
-          </w:tcPr>
-          <w:p>
-            <w:pPr>
-              <w:pStyle w:val="TableParagraph"/>
-              <w:spacing w:line="226" w:lineRule="exact"/>
-              <w:ind w:left="102" w:right="-47"/>
-              <w:rPr>
-                <w:rFonts w:ascii="Times New Roman" w:eastAsia="Times New Roman" w:hAnsi="Times New Roman" w:cs="Times New Roman"/>
-                <w:spacing w:val="-1"/>
-                <w:sz w:val="20"/>
-                <w:szCs w:val="20"/>
-              </w:rPr>
-            </w:pPr>
-            <w:r>
-              <w:rPr>
-                <w:rFonts w:ascii="Times New Roman" w:eastAsia="Times New Roman" w:hAnsi="Times New Roman" w:cs="Times New Roman"/>
-                <w:spacing w:val="-1"/>
-                <w:sz w:val="20"/>
-                <w:szCs w:val="20"/>
-              </w:rPr>
-              <w:t>0</w:t>
-            </w:r>
-            <w:proofErr w:type="gramStart"/>
-            <w:r>
-              <w:rPr>
-                <w:rFonts w:ascii="Times New Roman" w:eastAsia="Times New Roman" w:hAnsi="Times New Roman" w:cs="Times New Roman"/>
-                <w:spacing w:val="-1"/>
-                <w:sz w:val="20"/>
-                <w:szCs w:val="20"/>
-              </w:rPr>
-              <w:t>..</w:t>
-            </w:r>
-            <w:proofErr w:type="gramEnd"/>
-            <w:r>
-              <w:rPr>
-                <w:rFonts w:ascii="Times New Roman" w:eastAsia="Times New Roman" w:hAnsi="Times New Roman" w:cs="Times New Roman"/>
-                <w:spacing w:val="-1"/>
-                <w:sz w:val="20"/>
-                <w:szCs w:val="20"/>
-              </w:rPr>
-              <w:t>1</w:t>
-            </w:r>
-          </w:p>
-        </w:tc>
-      </w:tr>
-      <w:tr>
-        <w:tc>
-          <w:tcPr>
-            <w:tcW w:w="2235" w:type="dxa"/>
-          </w:tcPr>
-          <w:p>
-            <w:pPr>
-              <w:spacing w:line="226" w:lineRule="exact"/>
-              <w:ind w:left="102" w:right="-108"/>
-              <w:rPr>
-                <w:sz w:val="20"/>
-                <w:szCs w:val="20"/>
-              </w:rPr>
-            </w:pPr>
-            <w:proofErr w:type="spellStart"/>
-            <w:r>
-              <w:rPr>
-                <w:sz w:val="20"/>
-                <w:szCs w:val="20"/>
-              </w:rPr>
-              <w:t>personName</w:t>
-            </w:r>
-            <w:proofErr w:type="spellEnd"/>
-          </w:p>
-        </w:tc>
-        <w:tc>
-          <w:tcPr>
-            <w:tcW w:w="1701" w:type="dxa"/>
-          </w:tcPr>
-          <w:p>
-            <w:pPr>
-              <w:spacing w:line="229" w:lineRule="exact"/>
-              <w:ind w:left="102" w:right="-108"/>
-              <w:rPr>
-                <w:sz w:val="20"/>
-                <w:szCs w:val="20"/>
-              </w:rPr>
-            </w:pPr>
-            <w:r>
-              <w:rPr>
-                <w:sz w:val="20"/>
-                <w:szCs w:val="20"/>
-              </w:rPr>
-              <w:t>string</w:t>
-            </w:r>
-          </w:p>
-        </w:tc>
-        <w:tc>
-          <w:tcPr>
-            <w:tcW w:w="3543" w:type="dxa"/>
-          </w:tcPr>
-          <w:p>
-            <w:pPr>
-              <w:pStyle w:val="TableParagraph"/>
-              <w:spacing w:line="226" w:lineRule="exact"/>
-              <w:ind w:left="102" w:right="-108"/>
-              <w:rPr>
-                <w:rFonts w:ascii="Times New Roman" w:eastAsia="Times New Roman" w:hAnsi="Times New Roman" w:cs="Times New Roman"/>
-                <w:spacing w:val="-1"/>
-                <w:sz w:val="20"/>
-                <w:szCs w:val="20"/>
-              </w:rPr>
-            </w:pPr>
-            <w:r>
-              <w:rPr>
-                <w:rFonts w:ascii="Times New Roman" w:eastAsia="Times New Roman" w:hAnsi="Times New Roman" w:cs="Times New Roman"/>
-                <w:spacing w:val="-1"/>
-                <w:sz w:val="20"/>
-                <w:szCs w:val="20"/>
-              </w:rPr>
-              <w:t xml:space="preserve">Namn på personen. Minst ett av dessa två </w:t>
-            </w:r>
-            <w:r>
-              <w:rPr>
-                <w:rFonts w:ascii="Times New Roman" w:eastAsia="Times New Roman" w:hAnsi="Times New Roman" w:cs="Times New Roman"/>
-                <w:spacing w:val="-1"/>
-                <w:sz w:val="20"/>
-                <w:szCs w:val="20"/>
-              </w:rPr>
-              <w:lastRenderedPageBreak/>
-              <w:t>fält ska anges.</w:t>
-            </w:r>
-          </w:p>
-        </w:tc>
-        <w:tc>
-          <w:tcPr>
-            <w:tcW w:w="1621" w:type="dxa"/>
-          </w:tcPr>
-          <w:p>
-            <w:pPr>
-              <w:pStyle w:val="TableParagraph"/>
-              <w:spacing w:line="226" w:lineRule="exact"/>
-              <w:ind w:left="102" w:right="-47"/>
-              <w:rPr>
-                <w:rFonts w:ascii="Times New Roman" w:eastAsia="Times New Roman" w:hAnsi="Times New Roman" w:cs="Times New Roman"/>
-                <w:spacing w:val="-1"/>
-                <w:sz w:val="20"/>
-                <w:szCs w:val="20"/>
-              </w:rPr>
-            </w:pPr>
-            <w:r>
-              <w:rPr>
-                <w:rFonts w:ascii="Times New Roman" w:eastAsia="Times New Roman" w:hAnsi="Times New Roman" w:cs="Times New Roman"/>
-                <w:spacing w:val="-1"/>
-                <w:sz w:val="20"/>
-                <w:szCs w:val="20"/>
-              </w:rPr>
-              <w:lastRenderedPageBreak/>
-              <w:t>0</w:t>
-            </w:r>
-            <w:proofErr w:type="gramStart"/>
-            <w:r>
-              <w:rPr>
-                <w:rFonts w:ascii="Times New Roman" w:eastAsia="Times New Roman" w:hAnsi="Times New Roman" w:cs="Times New Roman"/>
-                <w:spacing w:val="-1"/>
-                <w:sz w:val="20"/>
-                <w:szCs w:val="20"/>
-              </w:rPr>
-              <w:t>..</w:t>
-            </w:r>
-            <w:proofErr w:type="gramEnd"/>
-            <w:r>
-              <w:rPr>
-                <w:rFonts w:ascii="Times New Roman" w:eastAsia="Times New Roman" w:hAnsi="Times New Roman" w:cs="Times New Roman"/>
-                <w:spacing w:val="-1"/>
-                <w:sz w:val="20"/>
-                <w:szCs w:val="20"/>
-              </w:rPr>
-              <w:t>1</w:t>
-            </w:r>
-          </w:p>
-        </w:tc>
-      </w:tr>
-      <w:tr>
-        <w:tc>
-          <w:tcPr>
-            <w:tcW w:w="2235" w:type="dxa"/>
-          </w:tcPr>
-          <w:p>
-            <w:pPr>
-              <w:spacing w:line="226" w:lineRule="exact"/>
-              <w:ind w:left="102" w:right="-108"/>
-              <w:rPr>
-                <w:sz w:val="20"/>
-                <w:szCs w:val="20"/>
-              </w:rPr>
-            </w:pPr>
-            <w:proofErr w:type="spellStart"/>
-            <w:r>
-              <w:rPr>
-                <w:sz w:val="20"/>
-                <w:szCs w:val="20"/>
-              </w:rPr>
-              <w:lastRenderedPageBreak/>
-              <w:t>personEmail</w:t>
-            </w:r>
-            <w:proofErr w:type="spellEnd"/>
-          </w:p>
-        </w:tc>
-        <w:tc>
-          <w:tcPr>
-            <w:tcW w:w="1701" w:type="dxa"/>
-          </w:tcPr>
-          <w:p>
-            <w:pPr>
-              <w:spacing w:line="229" w:lineRule="exact"/>
-              <w:ind w:left="102" w:right="-108"/>
-              <w:rPr>
-                <w:sz w:val="20"/>
-                <w:szCs w:val="20"/>
-              </w:rPr>
-            </w:pPr>
-            <w:r>
-              <w:rPr>
-                <w:sz w:val="20"/>
-                <w:szCs w:val="20"/>
-              </w:rPr>
-              <w:t>String</w:t>
-            </w:r>
-          </w:p>
-        </w:tc>
-        <w:tc>
-          <w:tcPr>
-            <w:tcW w:w="3543" w:type="dxa"/>
-          </w:tcPr>
-          <w:p>
-            <w:pPr>
-              <w:pStyle w:val="TableParagraph"/>
-              <w:spacing w:line="226" w:lineRule="exact"/>
-              <w:ind w:left="102" w:right="-108"/>
-              <w:rPr>
-                <w:rFonts w:ascii="Times New Roman" w:eastAsia="Times New Roman" w:hAnsi="Times New Roman" w:cs="Times New Roman"/>
-                <w:spacing w:val="-1"/>
-                <w:sz w:val="20"/>
-                <w:szCs w:val="20"/>
-              </w:rPr>
-            </w:pPr>
-            <w:r>
-              <w:rPr>
-                <w:rFonts w:ascii="Times New Roman" w:eastAsia="Times New Roman" w:hAnsi="Times New Roman" w:cs="Times New Roman"/>
-                <w:spacing w:val="-1"/>
-                <w:sz w:val="20"/>
-                <w:szCs w:val="20"/>
-              </w:rPr>
-              <w:t>Epostadress till personen</w:t>
-            </w:r>
-          </w:p>
-        </w:tc>
-        <w:tc>
-          <w:tcPr>
-            <w:tcW w:w="1621" w:type="dxa"/>
-          </w:tcPr>
-          <w:p>
-            <w:pPr>
-              <w:pStyle w:val="TableParagraph"/>
-              <w:spacing w:line="226" w:lineRule="exact"/>
-              <w:ind w:left="102" w:right="-47"/>
-              <w:rPr>
-                <w:rFonts w:ascii="Times New Roman" w:eastAsia="Times New Roman" w:hAnsi="Times New Roman" w:cs="Times New Roman"/>
-                <w:spacing w:val="-1"/>
-                <w:sz w:val="20"/>
-                <w:szCs w:val="20"/>
-              </w:rPr>
-            </w:pPr>
-            <w:r>
-              <w:rPr>
-                <w:rFonts w:ascii="Times New Roman" w:eastAsia="Times New Roman" w:hAnsi="Times New Roman" w:cs="Times New Roman"/>
-                <w:spacing w:val="-1"/>
-                <w:sz w:val="20"/>
-                <w:szCs w:val="20"/>
-              </w:rPr>
-              <w:t>0</w:t>
-            </w:r>
-            <w:proofErr w:type="gramStart"/>
-            <w:r>
-              <w:rPr>
-                <w:rFonts w:ascii="Times New Roman" w:eastAsia="Times New Roman" w:hAnsi="Times New Roman" w:cs="Times New Roman"/>
-                <w:spacing w:val="-1"/>
-                <w:sz w:val="20"/>
-                <w:szCs w:val="20"/>
-              </w:rPr>
-              <w:t>..</w:t>
-            </w:r>
-            <w:proofErr w:type="gramEnd"/>
-            <w:r>
-              <w:rPr>
-                <w:rFonts w:ascii="Times New Roman" w:eastAsia="Times New Roman" w:hAnsi="Times New Roman" w:cs="Times New Roman"/>
-                <w:spacing w:val="-1"/>
-                <w:sz w:val="20"/>
-                <w:szCs w:val="20"/>
-              </w:rPr>
-              <w:t>1</w:t>
-            </w:r>
-          </w:p>
-        </w:tc>
-      </w:tr>
-      <w:tr>
-        <w:tc>
-          <w:tcPr>
-            <w:tcW w:w="2235" w:type="dxa"/>
-          </w:tcPr>
-          <w:p>
-            <w:pPr>
-              <w:spacing w:line="226" w:lineRule="exact"/>
-              <w:ind w:left="102" w:right="-108"/>
-              <w:rPr>
-                <w:sz w:val="20"/>
-                <w:szCs w:val="20"/>
-              </w:rPr>
-            </w:pPr>
-            <w:proofErr w:type="spellStart"/>
-            <w:r>
-              <w:rPr>
-                <w:sz w:val="20"/>
-                <w:szCs w:val="20"/>
-              </w:rPr>
-              <w:t>personTelecom</w:t>
-            </w:r>
-            <w:proofErr w:type="spellEnd"/>
-          </w:p>
-        </w:tc>
-        <w:tc>
-          <w:tcPr>
-            <w:tcW w:w="1701" w:type="dxa"/>
-          </w:tcPr>
-          <w:p>
-            <w:pPr>
-              <w:spacing w:line="229" w:lineRule="exact"/>
-              <w:ind w:left="102" w:right="-108"/>
-              <w:rPr>
-                <w:sz w:val="20"/>
-                <w:szCs w:val="20"/>
-              </w:rPr>
-            </w:pPr>
-            <w:r>
-              <w:rPr>
-                <w:sz w:val="20"/>
-                <w:szCs w:val="20"/>
-              </w:rPr>
-              <w:t>String</w:t>
-            </w:r>
-          </w:p>
-        </w:tc>
-        <w:tc>
-          <w:tcPr>
-            <w:tcW w:w="3543" w:type="dxa"/>
-          </w:tcPr>
-          <w:p>
-            <w:pPr>
-              <w:pStyle w:val="TableParagraph"/>
-              <w:spacing w:line="226" w:lineRule="exact"/>
-              <w:ind w:left="102" w:right="-108"/>
-              <w:rPr>
-                <w:rFonts w:ascii="Times New Roman" w:eastAsia="Times New Roman" w:hAnsi="Times New Roman" w:cs="Times New Roman"/>
-                <w:spacing w:val="-1"/>
-                <w:sz w:val="20"/>
-                <w:szCs w:val="20"/>
-              </w:rPr>
-            </w:pPr>
-            <w:r>
-              <w:rPr>
-                <w:rFonts w:ascii="Times New Roman" w:eastAsia="Times New Roman" w:hAnsi="Times New Roman" w:cs="Times New Roman"/>
-                <w:spacing w:val="-1"/>
-                <w:sz w:val="20"/>
-                <w:szCs w:val="20"/>
-              </w:rPr>
-              <w:t>Telefon till personen</w:t>
-            </w:r>
-          </w:p>
-        </w:tc>
-        <w:tc>
-          <w:tcPr>
-            <w:tcW w:w="1621" w:type="dxa"/>
-          </w:tcPr>
-          <w:p>
-            <w:pPr>
-              <w:pStyle w:val="TableParagraph"/>
-              <w:spacing w:line="226" w:lineRule="exact"/>
-              <w:ind w:left="102" w:right="-47"/>
-              <w:rPr>
-                <w:rFonts w:ascii="Times New Roman" w:eastAsia="Times New Roman" w:hAnsi="Times New Roman" w:cs="Times New Roman"/>
-                <w:spacing w:val="-1"/>
-                <w:sz w:val="20"/>
-                <w:szCs w:val="20"/>
-              </w:rPr>
-            </w:pPr>
-            <w:r>
-              <w:rPr>
-                <w:rFonts w:ascii="Times New Roman" w:eastAsia="Times New Roman" w:hAnsi="Times New Roman" w:cs="Times New Roman"/>
-                <w:spacing w:val="-1"/>
-                <w:sz w:val="20"/>
-                <w:szCs w:val="20"/>
-              </w:rPr>
-              <w:t>0</w:t>
-            </w:r>
-            <w:proofErr w:type="gramStart"/>
-            <w:r>
-              <w:rPr>
-                <w:rFonts w:ascii="Times New Roman" w:eastAsia="Times New Roman" w:hAnsi="Times New Roman" w:cs="Times New Roman"/>
-                <w:spacing w:val="-1"/>
-                <w:sz w:val="20"/>
-                <w:szCs w:val="20"/>
-              </w:rPr>
-              <w:t>..</w:t>
-            </w:r>
-            <w:proofErr w:type="gramEnd"/>
-            <w:r>
-              <w:rPr>
-                <w:rFonts w:ascii="Times New Roman" w:eastAsia="Times New Roman" w:hAnsi="Times New Roman" w:cs="Times New Roman"/>
-                <w:spacing w:val="-1"/>
-                <w:sz w:val="20"/>
-                <w:szCs w:val="20"/>
-              </w:rPr>
-              <w:t>1</w:t>
-            </w:r>
-          </w:p>
-        </w:tc>
-      </w:tr>
-    </w:tbl>
-    <w:p>
-      <w:pPr>
-        <w:widowControl w:val="0"/>
-        <w:rPr>
-          <w:rFonts w:ascii="Arial" w:eastAsia="Arial" w:hAnsi="Arial" w:cstheme="minorBidi"/>
-          <w:b/>
-          <w:bCs/>
-          <w:spacing w:val="1"/>
-          <w:lang w:eastAsia="en-US"/>
         </w:rPr>
       </w:pPr>
       <w:r>
@@ -21198,53 +20764,6 @@
       <w:r>
         <w:t xml:space="preserve">  </w:t>
       </w:r>
-    </w:p>
-    <w:p>
-      <w:pPr>
-        <w:pStyle w:val="Brdtext"/>
-        <w:tabs>
-          <w:tab w:val="left" w:pos="567"/>
-        </w:tabs>
-        <w:ind w:right="838"/>
-      </w:pPr>
-    </w:p>
-    <w:p>
-      <w:pPr>
-        <w:pStyle w:val="Brdtext"/>
-        <w:tabs>
-          <w:tab w:val="left" w:pos="567"/>
-        </w:tabs>
-        <w:ind w:right="838"/>
-      </w:pPr>
-      <w:r>
-        <w:rPr>
-          <w:highlight w:val="yellow"/>
-        </w:rPr>
-        <w:t xml:space="preserve">PA12: Modellen är </w:t>
-      </w:r>
-      <w:proofErr w:type="gramStart"/>
-      <w:r>
-        <w:rPr>
-          <w:highlight w:val="yellow"/>
-        </w:rPr>
-        <w:t>ej</w:t>
-      </w:r>
-      <w:proofErr w:type="gramEnd"/>
-      <w:r>
-        <w:rPr>
-          <w:highlight w:val="yellow"/>
-        </w:rPr>
-        <w:t xml:space="preserve"> uppdaterad vad gäller de delvis justerade gemensamma datatyperna.</w:t>
-      </w:r>
-    </w:p>
-    <w:p>
-      <w:pPr>
-        <w:pStyle w:val="Brdtext"/>
-        <w:tabs>
-          <w:tab w:val="left" w:pos="567"/>
-        </w:tabs>
-        <w:ind w:right="838"/>
-      </w:pPr>
     </w:p>
     <w:p>
       <w:pPr>
@@ -22052,7 +21571,6 @@
                 <w:spacing w:val="-1"/>
                 <w:sz w:val="20"/>
                 <w:szCs w:val="20"/>
-                <w:highlight w:val="yellow"/>
               </w:rPr>
               <w:t>Person</w:t>
             </w:r>
@@ -22061,7 +21579,6 @@
                 <w:spacing w:val="-1"/>
                 <w:sz w:val="20"/>
                 <w:szCs w:val="20"/>
-                <w:highlight w:val="yellow"/>
               </w:rPr>
               <w:t>IdType</w:t>
             </w:r>
@@ -23588,7 +23105,6 @@
               <w:rPr>
                 <w:sz w:val="20"/>
                 <w:szCs w:val="20"/>
-                <w:highlight w:val="yellow"/>
               </w:rPr>
               <w:lastRenderedPageBreak/>
               <w:t>..</w:t>
@@ -23598,7 +23114,6 @@
               <w:rPr>
                 <w:sz w:val="20"/>
                 <w:szCs w:val="20"/>
-                <w:highlight w:val="yellow"/>
               </w:rPr>
               <w:t>/</w:t>
             </w:r>
@@ -23607,7 +23122,6 @@
               <w:rPr>
                 <w:sz w:val="20"/>
                 <w:szCs w:val="20"/>
-                <w:highlight w:val="yellow"/>
               </w:rPr>
               <w:t>careGiverOrg</w:t>
             </w:r>
@@ -23638,7 +23152,6 @@
               <w:rPr>
                 <w:sz w:val="20"/>
                 <w:szCs w:val="20"/>
-                <w:highlight w:val="yellow"/>
               </w:rPr>
               <w:t>OrgUnitType</w:t>
             </w:r>
@@ -23669,7 +23182,6 @@
                 <w:spacing w:val="-1"/>
                 <w:sz w:val="20"/>
                 <w:szCs w:val="20"/>
-                <w:highlight w:val="yellow"/>
               </w:rPr>
               <w:t xml:space="preserve">Information om juridisk vårdgivare; </w:t>
             </w:r>
@@ -23679,7 +23191,6 @@
                 <w:spacing w:val="-1"/>
                 <w:sz w:val="20"/>
                 <w:szCs w:val="20"/>
-                <w:highlight w:val="yellow"/>
               </w:rPr>
               <w:t>hsaid</w:t>
             </w:r>
@@ -23689,7 +23200,6 @@
                 <w:spacing w:val="-1"/>
                 <w:sz w:val="20"/>
                 <w:szCs w:val="20"/>
-                <w:highlight w:val="yellow"/>
               </w:rPr>
               <w:t xml:space="preserve"> (om finns) och kontaktuppgifter </w:t>
             </w:r>
@@ -23700,7 +23210,6 @@
                 <w:spacing w:val="-1"/>
                 <w:sz w:val="20"/>
                 <w:szCs w:val="20"/>
-                <w:highlight w:val="yellow"/>
               </w:rPr>
               <w:t>namn,ep</w:t>
             </w:r>
@@ -23709,7 +23218,6 @@
                 <w:spacing w:val="-1"/>
                 <w:sz w:val="20"/>
                 <w:szCs w:val="20"/>
-                <w:highlight w:val="yellow"/>
               </w:rPr>
               <w:t>ost</w:t>
             </w:r>
@@ -23719,7 +23227,6 @@
                 <w:spacing w:val="-1"/>
                 <w:sz w:val="20"/>
                 <w:szCs w:val="20"/>
-                <w:highlight w:val="yellow"/>
               </w:rPr>
               <w:t>,tel</w:t>
             </w:r>
@@ -23728,7 +23235,6 @@
                 <w:spacing w:val="-1"/>
                 <w:sz w:val="20"/>
                 <w:szCs w:val="20"/>
-                <w:highlight w:val="yellow"/>
               </w:rPr>
               <w:t>,adress</w:t>
             </w:r>
@@ -23738,7 +23244,6 @@
                 <w:spacing w:val="-1"/>
                 <w:sz w:val="20"/>
                 <w:szCs w:val="20"/>
-                <w:highlight w:val="yellow"/>
               </w:rPr>
               <w:t xml:space="preserve"> </w:t>
             </w:r>
@@ -23748,7 +23253,6 @@
                 <w:spacing w:val="-1"/>
                 <w:sz w:val="20"/>
                 <w:szCs w:val="20"/>
-                <w:highlight w:val="yellow"/>
               </w:rPr>
               <w:t>etc</w:t>
             </w:r>
@@ -23758,7 +23262,6 @@
                 <w:spacing w:val="-1"/>
                 <w:sz w:val="20"/>
                 <w:szCs w:val="20"/>
-                <w:highlight w:val="yellow"/>
               </w:rPr>
               <w:t xml:space="preserve"> </w:t>
             </w:r>
@@ -23791,7 +23294,6 @@
                 <w:spacing w:val="-1"/>
                 <w:sz w:val="20"/>
                 <w:szCs w:val="20"/>
-                <w:highlight w:val="yellow"/>
               </w:rPr>
               <w:t>1</w:t>
             </w:r>
@@ -23801,7 +23303,6 @@
                 <w:spacing w:val="-1"/>
                 <w:sz w:val="20"/>
                 <w:szCs w:val="20"/>
-                <w:highlight w:val="yellow"/>
               </w:rPr>
               <w:t>..</w:t>
             </w:r>
@@ -23811,7 +23312,6 @@
                 <w:spacing w:val="-1"/>
                 <w:sz w:val="20"/>
                 <w:szCs w:val="20"/>
-                <w:highlight w:val="yellow"/>
               </w:rPr>
               <w:t>1</w:t>
             </w:r>
@@ -23843,7 +23343,6 @@
               <w:rPr>
                 <w:sz w:val="20"/>
                 <w:szCs w:val="20"/>
-                <w:highlight w:val="yellow"/>
               </w:rPr>
             </w:pPr>
             <w:proofErr w:type="gramStart"/>
@@ -23851,7 +23350,6 @@
               <w:rPr>
                 <w:sz w:val="20"/>
                 <w:szCs w:val="20"/>
-                <w:highlight w:val="yellow"/>
               </w:rPr>
               <w:t>..</w:t>
             </w:r>
@@ -23860,7 +23358,6 @@
               <w:rPr>
                 <w:sz w:val="20"/>
                 <w:szCs w:val="20"/>
-                <w:highlight w:val="yellow"/>
               </w:rPr>
               <w:t>/</w:t>
             </w:r>
@@ -23869,7 +23366,6 @@
               <w:rPr>
                 <w:sz w:val="20"/>
                 <w:szCs w:val="20"/>
-                <w:highlight w:val="yellow"/>
               </w:rPr>
               <w:t>careGiverContact</w:t>
             </w:r>
@@ -23893,26 +23389,9 @@
               <w:rPr>
                 <w:sz w:val="20"/>
                 <w:szCs w:val="20"/>
-                <w:highlight w:val="yellow"/>
               </w:rPr>
             </w:pPr>
             <w:proofErr w:type="spellStart"/>
-            <w:r>
-              <w:rPr>
-                <w:sz w:val="20"/>
-                <w:szCs w:val="20"/>
-                <w:highlight w:val="yellow"/>
-              </w:rPr>
-              <w:t>V</w:t>
-            </w:r>
-            <w:r>
-              <w:rPr>
-                <w:sz w:val="20"/>
-                <w:szCs w:val="20"/>
-                <w:highlight w:val="yellow"/>
-              </w:rPr>
-              <w:t>acc</w:t>
-            </w:r>
             <w:r>
               <w:rPr>
                 <w:sz w:val="20"/>
@@ -23942,15 +23421,13 @@
                 <w:spacing w:val="-1"/>
                 <w:sz w:val="20"/>
                 <w:szCs w:val="20"/>
-                <w:highlight w:val="yellow"/>
-              </w:rPr>
-            </w:pPr>
-            <w:r>
-              <w:rPr>
-                <w:spacing w:val="-1"/>
-                <w:sz w:val="20"/>
-                <w:szCs w:val="20"/>
-                <w:highlight w:val="yellow"/>
+              </w:rPr>
+            </w:pPr>
+            <w:r>
+              <w:rPr>
+                <w:spacing w:val="-1"/>
+                <w:sz w:val="20"/>
+                <w:szCs w:val="20"/>
               </w:rPr>
               <w:t>Kontaktperson hos juridiskt ansvarig vårdgivare</w:t>
             </w:r>
@@ -23977,15 +23454,13 @@
                 <w:spacing w:val="-1"/>
                 <w:sz w:val="20"/>
                 <w:szCs w:val="20"/>
-                <w:highlight w:val="yellow"/>
-              </w:rPr>
-            </w:pPr>
-            <w:r>
-              <w:rPr>
-                <w:spacing w:val="-1"/>
-                <w:sz w:val="20"/>
-                <w:szCs w:val="20"/>
-                <w:highlight w:val="yellow"/>
+              </w:rPr>
+            </w:pPr>
+            <w:r>
+              <w:rPr>
+                <w:spacing w:val="-1"/>
+                <w:sz w:val="20"/>
+                <w:szCs w:val="20"/>
               </w:rPr>
               <w:t>0</w:t>
             </w:r>
@@ -23995,7 +23470,6 @@
                 <w:spacing w:val="-1"/>
                 <w:sz w:val="20"/>
                 <w:szCs w:val="20"/>
-                <w:highlight w:val="yellow"/>
               </w:rPr>
               <w:t>..</w:t>
             </w:r>
@@ -24005,7 +23479,6 @@
                 <w:spacing w:val="-1"/>
                 <w:sz w:val="20"/>
                 <w:szCs w:val="20"/>
-                <w:highlight w:val="yellow"/>
               </w:rPr>
               <w:t>1</w:t>
             </w:r>
@@ -24037,7 +23510,6 @@
               <w:rPr>
                 <w:sz w:val="20"/>
                 <w:szCs w:val="20"/>
-                <w:highlight w:val="yellow"/>
               </w:rPr>
             </w:pPr>
             <w:proofErr w:type="gramStart"/>
@@ -24045,7 +23517,6 @@
               <w:rPr>
                 <w:sz w:val="20"/>
                 <w:szCs w:val="20"/>
-                <w:highlight w:val="yellow"/>
               </w:rPr>
               <w:t>..</w:t>
             </w:r>
@@ -24054,7 +23525,6 @@
               <w:rPr>
                 <w:sz w:val="20"/>
                 <w:szCs w:val="20"/>
-                <w:highlight w:val="yellow"/>
               </w:rPr>
               <w:t>/</w:t>
             </w:r>
@@ -24063,7 +23533,6 @@
               <w:rPr>
                 <w:sz w:val="20"/>
                 <w:szCs w:val="20"/>
-                <w:highlight w:val="yellow"/>
               </w:rPr>
               <w:t>systemName</w:t>
             </w:r>
@@ -24087,14 +23556,12 @@
               <w:rPr>
                 <w:sz w:val="20"/>
                 <w:szCs w:val="20"/>
-                <w:highlight w:val="yellow"/>
-              </w:rPr>
-            </w:pPr>
-            <w:r>
-              <w:rPr>
-                <w:sz w:val="20"/>
-                <w:szCs w:val="20"/>
-                <w:highlight w:val="yellow"/>
+              </w:rPr>
+            </w:pPr>
+            <w:r>
+              <w:rPr>
+                <w:sz w:val="20"/>
+                <w:szCs w:val="20"/>
               </w:rPr>
               <w:t>String</w:t>
             </w:r>
@@ -24118,15 +23585,13 @@
                 <w:spacing w:val="-1"/>
                 <w:sz w:val="20"/>
                 <w:szCs w:val="20"/>
-                <w:highlight w:val="yellow"/>
-              </w:rPr>
-            </w:pPr>
-            <w:r>
-              <w:rPr>
-                <w:spacing w:val="-1"/>
-                <w:sz w:val="20"/>
-                <w:szCs w:val="20"/>
-                <w:highlight w:val="yellow"/>
+              </w:rPr>
+            </w:pPr>
+            <w:r>
+              <w:rPr>
+                <w:spacing w:val="-1"/>
+                <w:sz w:val="20"/>
+                <w:szCs w:val="20"/>
               </w:rPr>
               <w:t>Klartextnamn på journalsystemet</w:t>
             </w:r>
@@ -24153,15 +23618,13 @@
                 <w:spacing w:val="-1"/>
                 <w:sz w:val="20"/>
                 <w:szCs w:val="20"/>
-                <w:highlight w:val="yellow"/>
-              </w:rPr>
-            </w:pPr>
-            <w:r>
-              <w:rPr>
-                <w:spacing w:val="-1"/>
-                <w:sz w:val="20"/>
-                <w:szCs w:val="20"/>
-                <w:highlight w:val="yellow"/>
+              </w:rPr>
+            </w:pPr>
+            <w:r>
+              <w:rPr>
+                <w:spacing w:val="-1"/>
+                <w:sz w:val="20"/>
+                <w:szCs w:val="20"/>
               </w:rPr>
               <w:t>1</w:t>
             </w:r>
@@ -24171,7 +23634,6 @@
                 <w:spacing w:val="-1"/>
                 <w:sz w:val="20"/>
                 <w:szCs w:val="20"/>
-                <w:highlight w:val="yellow"/>
               </w:rPr>
               <w:t>..</w:t>
             </w:r>
@@ -24181,7 +23643,6 @@
                 <w:spacing w:val="-1"/>
                 <w:sz w:val="20"/>
                 <w:szCs w:val="20"/>
-                <w:highlight w:val="yellow"/>
               </w:rPr>
               <w:t>1</w:t>
             </w:r>
@@ -24213,7 +23674,6 @@
               <w:rPr>
                 <w:sz w:val="20"/>
                 <w:szCs w:val="20"/>
-                <w:highlight w:val="yellow"/>
               </w:rPr>
             </w:pPr>
             <w:proofErr w:type="gramStart"/>
@@ -24221,7 +23681,6 @@
               <w:rPr>
                 <w:sz w:val="20"/>
                 <w:szCs w:val="20"/>
-                <w:highlight w:val="yellow"/>
               </w:rPr>
               <w:t>..</w:t>
             </w:r>
@@ -24230,7 +23689,6 @@
               <w:rPr>
                 <w:sz w:val="20"/>
                 <w:szCs w:val="20"/>
-                <w:highlight w:val="yellow"/>
               </w:rPr>
               <w:t>/</w:t>
             </w:r>
@@ -24239,17 +23697,8 @@
               <w:rPr>
                 <w:sz w:val="20"/>
                 <w:szCs w:val="20"/>
-                <w:highlight w:val="yellow"/>
-              </w:rPr>
-              <w:t>system</w:t>
-            </w:r>
-            <w:r>
-              <w:rPr>
-                <w:sz w:val="20"/>
-                <w:szCs w:val="20"/>
-                <w:highlight w:val="yellow"/>
-              </w:rPr>
-              <w:t>ProductName</w:t>
+              </w:rPr>
+              <w:t>systemProductName</w:t>
             </w:r>
             <w:proofErr w:type="spellEnd"/>
           </w:p>
@@ -24271,14 +23720,12 @@
               <w:rPr>
                 <w:sz w:val="20"/>
                 <w:szCs w:val="20"/>
-                <w:highlight w:val="yellow"/>
-              </w:rPr>
-            </w:pPr>
-            <w:r>
-              <w:rPr>
-                <w:sz w:val="20"/>
-                <w:szCs w:val="20"/>
-                <w:highlight w:val="yellow"/>
+              </w:rPr>
+            </w:pPr>
+            <w:r>
+              <w:rPr>
+                <w:sz w:val="20"/>
+                <w:szCs w:val="20"/>
               </w:rPr>
               <w:t>String</w:t>
             </w:r>
@@ -24302,26 +23749,15 @@
                 <w:spacing w:val="-1"/>
                 <w:sz w:val="20"/>
                 <w:szCs w:val="20"/>
-                <w:highlight w:val="yellow"/>
-              </w:rPr>
-            </w:pPr>
-            <w:r>
-              <w:rPr>
-                <w:spacing w:val="-1"/>
-                <w:sz w:val="20"/>
-                <w:szCs w:val="20"/>
-                <w:highlight w:val="yellow"/>
-              </w:rPr>
-              <w:t>Klartextnamn på journalsystemet</w:t>
-            </w:r>
-            <w:r>
-              <w:rPr>
-                <w:spacing w:val="-1"/>
-                <w:sz w:val="20"/>
-                <w:szCs w:val="20"/>
-                <w:highlight w:val="yellow"/>
-              </w:rPr>
-              <w:t>s produktnamn</w:t>
+              </w:rPr>
+            </w:pPr>
+            <w:r>
+              <w:rPr>
+                <w:spacing w:val="-1"/>
+                <w:sz w:val="20"/>
+                <w:szCs w:val="20"/>
+              </w:rPr>
+              <w:t>Klartextnamn på journalsystemets produktnamn</w:t>
             </w:r>
           </w:p>
         </w:tc>
@@ -24346,15 +23782,13 @@
                 <w:spacing w:val="-1"/>
                 <w:sz w:val="20"/>
                 <w:szCs w:val="20"/>
-                <w:highlight w:val="yellow"/>
-              </w:rPr>
-            </w:pPr>
-            <w:r>
-              <w:rPr>
-                <w:spacing w:val="-1"/>
-                <w:sz w:val="20"/>
-                <w:szCs w:val="20"/>
-                <w:highlight w:val="yellow"/>
+              </w:rPr>
+            </w:pPr>
+            <w:r>
+              <w:rPr>
+                <w:spacing w:val="-1"/>
+                <w:sz w:val="20"/>
+                <w:szCs w:val="20"/>
               </w:rPr>
               <w:t>0</w:t>
             </w:r>
@@ -24364,7 +23798,6 @@
                 <w:spacing w:val="-1"/>
                 <w:sz w:val="20"/>
                 <w:szCs w:val="20"/>
-                <w:highlight w:val="yellow"/>
               </w:rPr>
               <w:t>..</w:t>
             </w:r>
@@ -24374,7 +23807,6 @@
                 <w:spacing w:val="-1"/>
                 <w:sz w:val="20"/>
                 <w:szCs w:val="20"/>
-                <w:highlight w:val="yellow"/>
               </w:rPr>
               <w:t>1</w:t>
             </w:r>
@@ -24406,7 +23838,6 @@
               <w:rPr>
                 <w:sz w:val="20"/>
                 <w:szCs w:val="20"/>
-                <w:highlight w:val="yellow"/>
               </w:rPr>
             </w:pPr>
             <w:proofErr w:type="gramStart"/>
@@ -24414,7 +23845,6 @@
               <w:rPr>
                 <w:sz w:val="20"/>
                 <w:szCs w:val="20"/>
-                <w:highlight w:val="yellow"/>
               </w:rPr>
               <w:t>..</w:t>
             </w:r>
@@ -24423,7 +23853,6 @@
               <w:rPr>
                 <w:sz w:val="20"/>
                 <w:szCs w:val="20"/>
-                <w:highlight w:val="yellow"/>
               </w:rPr>
               <w:t>/</w:t>
             </w:r>
@@ -24432,17 +23861,8 @@
               <w:rPr>
                 <w:sz w:val="20"/>
                 <w:szCs w:val="20"/>
-                <w:highlight w:val="yellow"/>
-              </w:rPr>
-              <w:t>system</w:t>
-            </w:r>
-            <w:r>
-              <w:rPr>
-                <w:sz w:val="20"/>
-                <w:szCs w:val="20"/>
-                <w:highlight w:val="yellow"/>
-              </w:rPr>
-              <w:t>ProductVersion</w:t>
+              </w:rPr>
+              <w:t>systemProductVersion</w:t>
             </w:r>
             <w:proofErr w:type="spellEnd"/>
           </w:p>
@@ -24464,14 +23884,12 @@
               <w:rPr>
                 <w:sz w:val="20"/>
                 <w:szCs w:val="20"/>
-                <w:highlight w:val="yellow"/>
-              </w:rPr>
-            </w:pPr>
-            <w:r>
-              <w:rPr>
-                <w:sz w:val="20"/>
-                <w:szCs w:val="20"/>
-                <w:highlight w:val="yellow"/>
+              </w:rPr>
+            </w:pPr>
+            <w:r>
+              <w:rPr>
+                <w:sz w:val="20"/>
+                <w:szCs w:val="20"/>
               </w:rPr>
               <w:t>String</w:t>
             </w:r>
@@ -24495,26 +23913,15 @@
                 <w:spacing w:val="-1"/>
                 <w:sz w:val="20"/>
                 <w:szCs w:val="20"/>
-                <w:highlight w:val="yellow"/>
-              </w:rPr>
-            </w:pPr>
-            <w:r>
-              <w:rPr>
-                <w:spacing w:val="-1"/>
-                <w:sz w:val="20"/>
-                <w:szCs w:val="20"/>
-                <w:highlight w:val="yellow"/>
-              </w:rPr>
-              <w:t xml:space="preserve">Klartextnamn på </w:t>
-            </w:r>
-            <w:r>
-              <w:rPr>
-                <w:spacing w:val="-1"/>
-                <w:sz w:val="20"/>
-                <w:szCs w:val="20"/>
-                <w:highlight w:val="yellow"/>
-              </w:rPr>
-              <w:t>journalsystemets produktversion</w:t>
+              </w:rPr>
+            </w:pPr>
+            <w:r>
+              <w:rPr>
+                <w:spacing w:val="-1"/>
+                <w:sz w:val="20"/>
+                <w:szCs w:val="20"/>
+              </w:rPr>
+              <w:t>Klartextnamn på journalsystemets produktversion</w:t>
             </w:r>
           </w:p>
         </w:tc>
@@ -24539,15 +23946,13 @@
                 <w:spacing w:val="-1"/>
                 <w:sz w:val="20"/>
                 <w:szCs w:val="20"/>
-                <w:highlight w:val="yellow"/>
-              </w:rPr>
-            </w:pPr>
-            <w:r>
-              <w:rPr>
-                <w:spacing w:val="-1"/>
-                <w:sz w:val="20"/>
-                <w:szCs w:val="20"/>
-                <w:highlight w:val="yellow"/>
+              </w:rPr>
+            </w:pPr>
+            <w:r>
+              <w:rPr>
+                <w:spacing w:val="-1"/>
+                <w:sz w:val="20"/>
+                <w:szCs w:val="20"/>
               </w:rPr>
               <w:t>0</w:t>
             </w:r>
@@ -24557,7 +23962,6 @@
                 <w:spacing w:val="-1"/>
                 <w:sz w:val="20"/>
                 <w:szCs w:val="20"/>
-                <w:highlight w:val="yellow"/>
               </w:rPr>
               <w:t>..</w:t>
             </w:r>
@@ -24567,7 +23971,6 @@
                 <w:spacing w:val="-1"/>
                 <w:sz w:val="20"/>
                 <w:szCs w:val="20"/>
-                <w:highlight w:val="yellow"/>
               </w:rPr>
               <w:t>1</w:t>
             </w:r>
@@ -24599,7 +24002,6 @@
               <w:rPr>
                 <w:sz w:val="20"/>
                 <w:szCs w:val="20"/>
-                <w:highlight w:val="yellow"/>
               </w:rPr>
             </w:pPr>
             <w:proofErr w:type="gramStart"/>
@@ -24607,7 +24009,6 @@
               <w:rPr>
                 <w:sz w:val="20"/>
                 <w:szCs w:val="20"/>
-                <w:highlight w:val="yellow"/>
               </w:rPr>
               <w:t>..</w:t>
             </w:r>
@@ -24616,7 +24017,6 @@
               <w:rPr>
                 <w:sz w:val="20"/>
                 <w:szCs w:val="20"/>
-                <w:highlight w:val="yellow"/>
               </w:rPr>
               <w:t>/</w:t>
             </w:r>
@@ -24625,17 +24025,8 @@
               <w:rPr>
                 <w:sz w:val="20"/>
                 <w:szCs w:val="20"/>
-                <w:highlight w:val="yellow"/>
-              </w:rPr>
-              <w:t>system</w:t>
-            </w:r>
-            <w:r>
-              <w:rPr>
-                <w:sz w:val="20"/>
-                <w:szCs w:val="20"/>
-                <w:highlight w:val="yellow"/>
-              </w:rPr>
-              <w:t>Contact</w:t>
+              </w:rPr>
+              <w:t>systemContact</w:t>
             </w:r>
             <w:proofErr w:type="spellEnd"/>
           </w:p>
@@ -24657,26 +24048,9 @@
               <w:rPr>
                 <w:sz w:val="20"/>
                 <w:szCs w:val="20"/>
-                <w:highlight w:val="yellow"/>
               </w:rPr>
             </w:pPr>
             <w:proofErr w:type="spellStart"/>
-            <w:r>
-              <w:rPr>
-                <w:sz w:val="20"/>
-                <w:szCs w:val="20"/>
-                <w:highlight w:val="yellow"/>
-              </w:rPr>
-              <w:t>V</w:t>
-            </w:r>
-            <w:r>
-              <w:rPr>
-                <w:sz w:val="20"/>
-                <w:szCs w:val="20"/>
-                <w:highlight w:val="yellow"/>
-              </w:rPr>
-              <w:t>acc</w:t>
-            </w:r>
             <w:r>
               <w:rPr>
                 <w:sz w:val="20"/>
@@ -24706,15 +24080,13 @@
                 <w:spacing w:val="-1"/>
                 <w:sz w:val="20"/>
                 <w:szCs w:val="20"/>
-                <w:highlight w:val="yellow"/>
-              </w:rPr>
-            </w:pPr>
-            <w:r>
-              <w:rPr>
-                <w:spacing w:val="-1"/>
-                <w:sz w:val="20"/>
-                <w:szCs w:val="20"/>
-                <w:highlight w:val="yellow"/>
+              </w:rPr>
+            </w:pPr>
+            <w:r>
+              <w:rPr>
+                <w:spacing w:val="-1"/>
+                <w:sz w:val="20"/>
+                <w:szCs w:val="20"/>
               </w:rPr>
               <w:t>Kontaktuppgifter till systemansvarig</w:t>
             </w:r>
@@ -24741,15 +24113,13 @@
                 <w:spacing w:val="-1"/>
                 <w:sz w:val="20"/>
                 <w:szCs w:val="20"/>
-                <w:highlight w:val="yellow"/>
-              </w:rPr>
-            </w:pPr>
-            <w:r>
-              <w:rPr>
-                <w:spacing w:val="-1"/>
-                <w:sz w:val="20"/>
-                <w:szCs w:val="20"/>
-                <w:highlight w:val="yellow"/>
+              </w:rPr>
+            </w:pPr>
+            <w:r>
+              <w:rPr>
+                <w:spacing w:val="-1"/>
+                <w:sz w:val="20"/>
+                <w:szCs w:val="20"/>
               </w:rPr>
               <w:t>1</w:t>
             </w:r>
@@ -24759,7 +24129,6 @@
                 <w:spacing w:val="-1"/>
                 <w:sz w:val="20"/>
                 <w:szCs w:val="20"/>
-                <w:highlight w:val="yellow"/>
               </w:rPr>
               <w:t>..</w:t>
             </w:r>
@@ -24769,7 +24138,6 @@
                 <w:spacing w:val="-1"/>
                 <w:sz w:val="20"/>
                 <w:szCs w:val="20"/>
-                <w:highlight w:val="yellow"/>
               </w:rPr>
               <w:t>1</w:t>
             </w:r>
@@ -24801,7 +24169,6 @@
               <w:rPr>
                 <w:sz w:val="20"/>
                 <w:szCs w:val="20"/>
-                <w:highlight w:val="yellow"/>
               </w:rPr>
             </w:pPr>
             <w:proofErr w:type="gramStart"/>
@@ -24809,7 +24176,6 @@
               <w:rPr>
                 <w:sz w:val="20"/>
                 <w:szCs w:val="20"/>
-                <w:highlight w:val="yellow"/>
               </w:rPr>
               <w:t>..</w:t>
             </w:r>
@@ -24818,7 +24184,6 @@
               <w:rPr>
                 <w:sz w:val="20"/>
                 <w:szCs w:val="20"/>
-                <w:highlight w:val="yellow"/>
               </w:rPr>
               <w:t>/</w:t>
             </w:r>
@@ -24827,7 +24192,6 @@
               <w:rPr>
                 <w:sz w:val="20"/>
                 <w:szCs w:val="20"/>
-                <w:highlight w:val="yellow"/>
               </w:rPr>
               <w:t>careUnitSmiId</w:t>
             </w:r>
@@ -24851,14 +24215,12 @@
               <w:rPr>
                 <w:sz w:val="20"/>
                 <w:szCs w:val="20"/>
-                <w:highlight w:val="yellow"/>
-              </w:rPr>
-            </w:pPr>
-            <w:r>
-              <w:rPr>
-                <w:sz w:val="20"/>
-                <w:szCs w:val="20"/>
-                <w:highlight w:val="yellow"/>
+              </w:rPr>
+            </w:pPr>
+            <w:r>
+              <w:rPr>
+                <w:sz w:val="20"/>
+                <w:szCs w:val="20"/>
               </w:rPr>
               <w:t>String</w:t>
             </w:r>
@@ -24882,15 +24244,13 @@
                 <w:spacing w:val="-1"/>
                 <w:sz w:val="20"/>
                 <w:szCs w:val="20"/>
-                <w:highlight w:val="yellow"/>
-              </w:rPr>
-            </w:pPr>
-            <w:r>
-              <w:rPr>
-                <w:spacing w:val="-1"/>
-                <w:sz w:val="20"/>
-                <w:szCs w:val="20"/>
-                <w:highlight w:val="yellow"/>
+              </w:rPr>
+            </w:pPr>
+            <w:r>
+              <w:rPr>
+                <w:spacing w:val="-1"/>
+                <w:sz w:val="20"/>
+                <w:szCs w:val="20"/>
               </w:rPr>
               <w:t xml:space="preserve">Utförande vårdenhetens </w:t>
             </w:r>
@@ -24900,7 +24260,6 @@
                 <w:spacing w:val="-1"/>
                 <w:sz w:val="20"/>
                 <w:szCs w:val="20"/>
-                <w:highlight w:val="yellow"/>
               </w:rPr>
               <w:t>registreringsI</w:t>
             </w:r>
@@ -24909,7 +24268,6 @@
                 <w:spacing w:val="-1"/>
                 <w:sz w:val="20"/>
                 <w:szCs w:val="20"/>
-                <w:highlight w:val="yellow"/>
               </w:rPr>
               <w:t>d</w:t>
             </w:r>
@@ -24919,7 +24277,6 @@
                 <w:spacing w:val="-1"/>
                 <w:sz w:val="20"/>
                 <w:szCs w:val="20"/>
-                <w:highlight w:val="yellow"/>
               </w:rPr>
               <w:t xml:space="preserve"> hos SMI</w:t>
             </w:r>
@@ -24946,15 +24303,13 @@
                 <w:spacing w:val="-1"/>
                 <w:sz w:val="20"/>
                 <w:szCs w:val="20"/>
-                <w:highlight w:val="yellow"/>
-              </w:rPr>
-            </w:pPr>
-            <w:r>
-              <w:rPr>
-                <w:spacing w:val="-1"/>
-                <w:sz w:val="20"/>
-                <w:szCs w:val="20"/>
-                <w:highlight w:val="yellow"/>
+              </w:rPr>
+            </w:pPr>
+            <w:r>
+              <w:rPr>
+                <w:spacing w:val="-1"/>
+                <w:sz w:val="20"/>
+                <w:szCs w:val="20"/>
               </w:rPr>
               <w:t>0</w:t>
             </w:r>
@@ -24964,7 +24319,6 @@
                 <w:spacing w:val="-1"/>
                 <w:sz w:val="20"/>
                 <w:szCs w:val="20"/>
-                <w:highlight w:val="yellow"/>
               </w:rPr>
               <w:t>..</w:t>
             </w:r>
@@ -24974,7 +24328,6 @@
                 <w:spacing w:val="-1"/>
                 <w:sz w:val="20"/>
                 <w:szCs w:val="20"/>
-                <w:highlight w:val="yellow"/>
               </w:rPr>
               <w:t>1</w:t>
             </w:r>
@@ -30234,7 +29587,6 @@
               <w:rPr>
                 <w:sz w:val="20"/>
                 <w:szCs w:val="20"/>
-                <w:highlight w:val="yellow"/>
               </w:rPr>
             </w:pPr>
             <w:proofErr w:type="gramStart"/>
@@ -30242,7 +29594,6 @@
               <w:rPr>
                 <w:sz w:val="20"/>
                 <w:szCs w:val="20"/>
-                <w:highlight w:val="yellow"/>
               </w:rPr>
               <w:t>..</w:t>
             </w:r>
@@ -30251,7 +29602,6 @@
               <w:rPr>
                 <w:sz w:val="20"/>
                 <w:szCs w:val="20"/>
-                <w:highlight w:val="yellow"/>
               </w:rPr>
               <w:t>/../../</w:t>
             </w:r>
@@ -30260,7 +29610,6 @@
               <w:rPr>
                 <w:sz w:val="20"/>
                 <w:szCs w:val="20"/>
-                <w:highlight w:val="yellow"/>
               </w:rPr>
               <w:t>vaccinUniqueReference</w:t>
             </w:r>
@@ -30284,7 +29633,6 @@
               <w:rPr>
                 <w:sz w:val="20"/>
                 <w:szCs w:val="20"/>
-                <w:highlight w:val="yellow"/>
               </w:rPr>
             </w:pPr>
             <w:proofErr w:type="spellStart"/>
@@ -30292,7 +29640,6 @@
               <w:rPr>
                 <w:sz w:val="20"/>
                 <w:szCs w:val="20"/>
-                <w:highlight w:val="yellow"/>
               </w:rPr>
               <w:t>IIType</w:t>
             </w:r>
@@ -30317,15 +29664,13 @@
                 <w:spacing w:val="-1"/>
                 <w:sz w:val="20"/>
                 <w:szCs w:val="20"/>
-                <w:highlight w:val="yellow"/>
-              </w:rPr>
-            </w:pPr>
-            <w:r>
-              <w:rPr>
-                <w:spacing w:val="-1"/>
-                <w:sz w:val="20"/>
-                <w:szCs w:val="20"/>
-                <w:highlight w:val="yellow"/>
+              </w:rPr>
+            </w:pPr>
+            <w:r>
+              <w:rPr>
+                <w:spacing w:val="-1"/>
+                <w:sz w:val="20"/>
+                <w:szCs w:val="20"/>
               </w:rPr>
               <w:t>Unika referens</w:t>
             </w:r>
@@ -30334,7 +29679,6 @@
                 <w:spacing w:val="-1"/>
                 <w:sz w:val="20"/>
                 <w:szCs w:val="20"/>
-                <w:highlight w:val="yellow"/>
               </w:rPr>
               <w:t xml:space="preserve">en </w:t>
             </w:r>
@@ -30343,7 +29687,6 @@
                 <w:spacing w:val="-1"/>
                 <w:sz w:val="20"/>
                 <w:szCs w:val="20"/>
-                <w:highlight w:val="yellow"/>
               </w:rPr>
               <w:t>till källsystemets vaccininformation</w:t>
             </w:r>
@@ -30635,7 +29978,7 @@
             <w:rPr>
               <w:noProof/>
             </w:rPr>
-            <w:t>2013-09-23</w:t>
+            <w:t>2013-09-24</w:t>
           </w:r>
           <w:r>
             <w:fldChar w:fldCharType="end"/>
@@ -30764,7 +30107,13 @@
             <w:rPr>
               <w:lang w:val="en-US"/>
             </w:rPr>
-            <w:t>12</w:t>
+            <w:t>1</w:t>
+          </w:r>
+          <w:r>
+            <w:rPr>
+              <w:lang w:val="en-US"/>
+            </w:rPr>
+            <w:t>4</w:t>
           </w:r>
         </w:p>
       </w:tc>
@@ -30922,7 +30271,7 @@
             <w:rPr>
               <w:noProof/>
             </w:rPr>
-            <w:t>4</w:t>
+            <w:t>30</w:t>
           </w:r>
           <w:r>
             <w:rPr>
@@ -35178,7 +34527,7 @@
 </file>
 
 <file path=customXml/itemProps1.xml><?xml version="1.0" encoding="utf-8"?>
-<ds:datastoreItem xmlns:ds="http://schemas.openxmlformats.org/officeDocument/2006/customXml" ds:itemID="{4ECCC6D5-7900-4BA1-B106-92540D731928}">
+<ds:datastoreItem xmlns:ds="http://schemas.openxmlformats.org/officeDocument/2006/customXml" ds:itemID="{D2C60C76-E5BF-4926-A680-14A041DED70D}">
   <ds:schemaRefs>
     <ds:schemaRef ds:uri="http://schemas.openxmlformats.org/officeDocument/2006/bibliography"/>
   </ds:schemaRefs>

</xml_diff>

<commit_message>
-Gemensamma typer beskrivna (utfällda) även i kap 7.6 -Nya fält som tidigare låg parallellt med header är flyttade till registrationRecord -Förekomster av "system" i fält ändrade till "sourceSystem". I beskrivningarna ändrat från journalsystem till källsystem
</commit_message>
<xml_diff>
--- a/ServiceInteractions/riv/clinicalprocess/activityprescription/actoutcome/trunk/docs/Tjänstekontraktsbeskrivning_riv_clinicalprocess_activityprescription_actoutcome.docx
+++ b/ServiceInteractions/riv/clinicalprocess/activityprescription/actoutcome/trunk/docs/Tjänstekontraktsbeskrivning_riv_clinicalprocess_activityprescription_actoutcome.docx
@@ -276,15 +276,29 @@
           <w:sz w:val="44"/>
         </w:rPr>
       </w:pPr>
-      <w:fldSimple w:instr=" SUBJECT  \* MERGEFORMAT ">
-        <w:r>
-          <w:rPr>
-            <w:rFonts w:ascii="Arial" w:hAnsi="Arial"/>
-            <w:sz w:val="44"/>
-          </w:rPr>
-          <w:t>Tjänstekontraktsbeskrivning</w:t>
-        </w:r>
-      </w:fldSimple>
+      <w:r>
+        <w:fldChar w:fldCharType="begin"/>
+      </w:r>
+      <w:r>
+        <w:instrText xml:space="preserve"> SUBJECT  \* MERGEFORMAT </w:instrText>
+      </w:r>
+      <w:r>
+        <w:fldChar w:fldCharType="separate"/>
+      </w:r>
+      <w:r>
+        <w:rPr>
+          <w:rFonts w:ascii="Arial" w:hAnsi="Arial"/>
+          <w:sz w:val="44"/>
+        </w:rPr>
+        <w:t>Tjänstekontraktsbeskrivning</w:t>
+      </w:r>
+      <w:r>
+        <w:rPr>
+          <w:rFonts w:ascii="Arial" w:hAnsi="Arial"/>
+          <w:sz w:val="44"/>
+        </w:rPr>
+        <w:fldChar w:fldCharType="end"/>
+      </w:r>
     </w:p>
     <w:p>
       <w:pPr>
@@ -21303,9 +21317,7 @@
         <w:lastRenderedPageBreak/>
         <w:t>Fältregler</w:t>
       </w:r>
-      <w:bookmarkStart w:id="78" w:name="_GoBack"/>
       <w:bookmarkEnd w:id="77"/>
-      <w:bookmarkEnd w:id="78"/>
       <w:r>
         <w:br/>
       </w:r>
@@ -30658,13 +30670,15 @@
               </w:rPr>
               <w:t xml:space="preserve"> om utförda vaccinationer vid vaccinationstillfället</w:t>
             </w:r>
+            <w:bookmarkStart w:id="78" w:name="_GoBack"/>
+            <w:bookmarkEnd w:id="78"/>
             <w:r>
               <w:rPr>
                 <w:i/>
                 <w:sz w:val="20"/>
                 <w:szCs w:val="20"/>
               </w:rPr>
-              <w:t>, samt lite kontaktinformation.</w:t>
+              <w:t>.</w:t>
             </w:r>
           </w:p>
         </w:tc>
@@ -37854,7 +37868,7 @@
             <w:rPr>
               <w:noProof/>
             </w:rPr>
-            <w:t>28</w:t>
+            <w:t>32</w:t>
           </w:r>
           <w:r>
             <w:rPr>
@@ -42114,7 +42128,7 @@
 </file>
 
 <file path=customXml/itemProps1.xml><?xml version="1.0" encoding="utf-8"?>
-<ds:datastoreItem xmlns:ds="http://schemas.openxmlformats.org/officeDocument/2006/customXml" ds:itemID="{1B73C39D-3928-44D9-8771-AAB53CD39541}">
+<ds:datastoreItem xmlns:ds="http://schemas.openxmlformats.org/officeDocument/2006/customXml" ds:itemID="{4010CFB2-C946-45D0-B550-D7E664CCAE43}">
   <ds:schemaRefs>
     <ds:schemaRef ds:uri="http://schemas.openxmlformats.org/officeDocument/2006/bibliography"/>
   </ds:schemaRefs>
@@ -42122,7 +42136,7 @@
 </file>
 
 <file path=customXml/itemProps2.xml><?xml version="1.0" encoding="utf-8"?>
-<ds:datastoreItem xmlns:ds="http://schemas.openxmlformats.org/officeDocument/2006/customXml" ds:itemID="{2FE4F587-51C4-4AC0-B800-1BE6EF8460C7}">
+<ds:datastoreItem xmlns:ds="http://schemas.openxmlformats.org/officeDocument/2006/customXml" ds:itemID="{6A0CFC2A-E7C0-45DC-8443-CDEF9F02FF5A}">
   <ds:schemaRefs>
     <ds:schemaRef ds:uri="http://schemas.openxmlformats.org/officeDocument/2006/bibliography"/>
   </ds:schemaRefs>

</xml_diff>

<commit_message>
update to PA17 ahead of RC-tagg
</commit_message>
<xml_diff>
--- a/ServiceInteractions/riv/clinicalprocess/activityprescription/actoutcome/trunk/docs/Tjänstekontraktsbeskrivning_riv_clinicalprocess_activityprescription_actoutcome.docx
+++ b/ServiceInteractions/riv/clinicalprocess/activityprescription/actoutcome/trunk/docs/Tjänstekontraktsbeskrivning_riv_clinicalprocess_activityprescription_actoutcome.docx
@@ -276,15 +276,29 @@
           <w:sz w:val="44"/>
         </w:rPr>
       </w:pPr>
-      <w:fldSimple w:instr=" SUBJECT  \* MERGEFORMAT ">
-        <w:r>
-          <w:rPr>
-            <w:rFonts w:ascii="Arial" w:hAnsi="Arial"/>
-            <w:sz w:val="44"/>
-          </w:rPr>
-          <w:t>Tjänstekontraktsbeskrivning</w:t>
-        </w:r>
-      </w:fldSimple>
+      <w:r>
+        <w:fldChar w:fldCharType="begin"/>
+      </w:r>
+      <w:r>
+        <w:instrText xml:space="preserve"> SUBJECT  \* MERGEFORMAT </w:instrText>
+      </w:r>
+      <w:r>
+        <w:fldChar w:fldCharType="separate"/>
+      </w:r>
+      <w:r>
+        <w:rPr>
+          <w:rFonts w:ascii="Arial" w:hAnsi="Arial"/>
+          <w:sz w:val="44"/>
+        </w:rPr>
+        <w:t>Tjänstekontraktsbeskrivning</w:t>
+      </w:r>
+      <w:r>
+        <w:rPr>
+          <w:rFonts w:ascii="Arial" w:hAnsi="Arial"/>
+          <w:sz w:val="44"/>
+        </w:rPr>
+        <w:fldChar w:fldCharType="end"/>
+      </w:r>
     </w:p>
     <w:p>
       <w:pPr>
@@ -350,14 +364,21 @@
           <w:rFonts w:ascii="Arial" w:hAnsi="Arial"/>
           <w:sz w:val="36"/>
         </w:rPr>
-        <w:t>2013-09-</w:t>
+        <w:t>2013-10</w:t>
       </w:r>
       <w:r>
         <w:rPr>
           <w:rFonts w:ascii="Arial" w:hAnsi="Arial"/>
           <w:sz w:val="36"/>
         </w:rPr>
-        <w:t>30</w:t>
+        <w:t>-</w:t>
+      </w:r>
+      <w:r>
+        <w:rPr>
+          <w:rFonts w:ascii="Arial" w:hAnsi="Arial"/>
+          <w:sz w:val="36"/>
+        </w:rPr>
+        <w:t>03</w:t>
       </w:r>
     </w:p>
     <w:p>
@@ -2426,8 +2447,22 @@
               <w:rPr>
                 <w:sz w:val="20"/>
               </w:rPr>
-              <w:t>2013-09-30</w:t>
-            </w:r>
+              <w:t>2013-10</w:t>
+            </w:r>
+            <w:r>
+              <w:rPr>
+                <w:sz w:val="20"/>
+              </w:rPr>
+              <w:t>-</w:t>
+            </w:r>
+            <w:r>
+              <w:rPr>
+                <w:sz w:val="20"/>
+              </w:rPr>
+              <w:t>03</w:t>
+            </w:r>
+            <w:bookmarkStart w:id="2" w:name="_GoBack"/>
+            <w:bookmarkEnd w:id="2"/>
           </w:p>
         </w:tc>
         <w:tc>
@@ -2436,15 +2471,38 @@
           </w:tcPr>
           <w:p>
             <w:pPr>
-              <w:rPr>
-                <w:sz w:val="20"/>
-              </w:rPr>
-            </w:pPr>
-            <w:r>
-              <w:rPr>
-                <w:sz w:val="20"/>
-              </w:rPr>
-              <w:t>- Justerat anvädning av versal/camelcase i fält med ”healthcare” i namnet.</w:t>
+              <w:pStyle w:val="Liststycke"/>
+              <w:numPr>
+                <w:ilvl w:val="0"/>
+                <w:numId w:val="40"/>
+              </w:numPr>
+              <w:rPr>
+                <w:sz w:val="20"/>
+              </w:rPr>
+            </w:pPr>
+            <w:r>
+              <w:rPr>
+                <w:sz w:val="20"/>
+              </w:rPr>
+              <w:t>Justerat anvädning av versal/camelcase i fält med ”healthcare” i namnet.</w:t>
+            </w:r>
+          </w:p>
+          <w:p>
+            <w:pPr>
+              <w:pStyle w:val="Liststycke"/>
+              <w:numPr>
+                <w:ilvl w:val="0"/>
+                <w:numId w:val="40"/>
+              </w:numPr>
+              <w:rPr>
+                <w:sz w:val="20"/>
+              </w:rPr>
+            </w:pPr>
+            <w:r>
+              <w:rPr>
+                <w:sz w:val="20"/>
+              </w:rPr>
+              <w:t>Ändrat ”nullified” till 1..1 i GetVaccinationHistory.</w:t>
             </w:r>
           </w:p>
         </w:tc>
@@ -2526,12 +2584,12 @@
           <w:szCs w:val="20"/>
         </w:rPr>
       </w:pPr>
-      <w:bookmarkStart w:id="2" w:name="_Toc242191620"/>
+      <w:bookmarkStart w:id="3" w:name="_Toc242191620"/>
       <w:r>
         <w:lastRenderedPageBreak/>
         <w:t>Innehållsförteckning</w:t>
       </w:r>
-      <w:bookmarkEnd w:id="2"/>
+      <w:bookmarkEnd w:id="3"/>
     </w:p>
     <w:p>
       <w:pPr>
@@ -5048,14 +5106,14 @@
         </w:tabs>
         <w:ind w:right="838" w:firstLine="0"/>
       </w:pPr>
-      <w:bookmarkStart w:id="3" w:name="_Toc341787023"/>
-      <w:bookmarkStart w:id="4" w:name="_Toc242191621"/>
+      <w:bookmarkStart w:id="4" w:name="_Toc341787023"/>
+      <w:bookmarkStart w:id="5" w:name="_Toc242191621"/>
       <w:r>
         <w:lastRenderedPageBreak/>
         <w:t>Inledning</w:t>
       </w:r>
-      <w:bookmarkEnd w:id="3"/>
       <w:bookmarkEnd w:id="4"/>
+      <w:bookmarkEnd w:id="5"/>
     </w:p>
     <w:p>
       <w:pPr>
@@ -5212,11 +5270,11 @@
         </w:tabs>
         <w:ind w:right="838" w:firstLine="0"/>
       </w:pPr>
-      <w:bookmarkStart w:id="5" w:name="_Toc242191622"/>
+      <w:bookmarkStart w:id="6" w:name="_Toc242191622"/>
       <w:r>
         <w:t>Användningsområden</w:t>
       </w:r>
-      <w:bookmarkEnd w:id="5"/>
+      <w:bookmarkEnd w:id="6"/>
     </w:p>
     <w:p>
       <w:pPr>
@@ -5466,11 +5524,11 @@
         </w:tabs>
         <w:ind w:right="838" w:firstLine="0"/>
       </w:pPr>
-      <w:bookmarkStart w:id="6" w:name="_Toc242191623"/>
+      <w:bookmarkStart w:id="7" w:name="_Toc242191623"/>
       <w:r>
         <w:t>Övrigt</w:t>
       </w:r>
-      <w:bookmarkEnd w:id="6"/>
+      <w:bookmarkEnd w:id="7"/>
     </w:p>
     <w:p>
       <w:pPr>
@@ -5587,12 +5645,12 @@
         </w:tabs>
         <w:ind w:right="838" w:firstLine="0"/>
       </w:pPr>
-      <w:bookmarkStart w:id="7" w:name="_Toc242191624"/>
+      <w:bookmarkStart w:id="8" w:name="_Toc242191624"/>
       <w:r>
         <w:lastRenderedPageBreak/>
         <w:t>Arbetsgrupp</w:t>
       </w:r>
-      <w:bookmarkEnd w:id="7"/>
+      <w:bookmarkEnd w:id="8"/>
     </w:p>
     <w:p>
       <w:pPr>
@@ -5655,8 +5713,6 @@
       <w:r>
         <w:t>Eltes Consulting</w:t>
       </w:r>
-      <w:bookmarkStart w:id="8" w:name="_GoBack"/>
-      <w:bookmarkEnd w:id="8"/>
     </w:p>
     <w:p>
       <w:pPr>
@@ -26283,14 +26339,21 @@
                 <w:sz w:val="20"/>
                 <w:szCs w:val="20"/>
               </w:rPr>
-              <w:t>0..1</w:t>
+              <w:t>1</w:t>
+            </w:r>
+            <w:r>
+              <w:rPr>
+                <w:sz w:val="20"/>
+                <w:szCs w:val="20"/>
+              </w:rPr>
+              <w:t>..1</w:t>
             </w:r>
           </w:p>
         </w:tc>
       </w:tr>
       <w:tr>
         <w:trPr>
-          <w:trHeight w:hRule="exact" w:val="386"/>
+          <w:trHeight w:hRule="exact" w:val="567"/>
           <w:tblHeader/>
         </w:trPr>
         <w:tc>
@@ -26389,6 +26452,46 @@
                 <w:lang w:val="en-US"/>
               </w:rPr>
               <w:t>Anger orsak till makulering.</w:t>
+            </w:r>
+            <w:r>
+              <w:rPr>
+                <w:sz w:val="20"/>
+                <w:szCs w:val="20"/>
+                <w:lang w:val="en-US"/>
+              </w:rPr>
+              <w:t xml:space="preserve"> Får endast anges i </w:t>
+            </w:r>
+            <w:r>
+              <w:rPr>
+                <w:sz w:val="20"/>
+                <w:szCs w:val="20"/>
+                <w:lang w:val="en-US"/>
+              </w:rPr>
+              <w:t>k</w:t>
+            </w:r>
+            <w:r>
+              <w:rPr>
+                <w:sz w:val="20"/>
+                <w:szCs w:val="20"/>
+                <w:lang w:val="en-US"/>
+              </w:rPr>
+              <w:t xml:space="preserve">ombination med </w:t>
+            </w:r>
+            <w:r>
+              <w:rPr>
+                <w:sz w:val="20"/>
+                <w:szCs w:val="20"/>
+                <w:lang w:val="en-US"/>
+              </w:rPr>
+              <w:t>a</w:t>
+            </w:r>
+            <w:r>
+              <w:rPr>
+                <w:sz w:val="20"/>
+                <w:szCs w:val="20"/>
+                <w:lang w:val="en-US"/>
+              </w:rPr>
+              <w:t>tt nullified = true</w:t>
             </w:r>
           </w:p>
         </w:tc>
@@ -31779,7 +31882,7 @@
             <w:rPr>
               <w:noProof/>
             </w:rPr>
-            <w:t>2013-09-30</w:t>
+            <w:t>2013-10-03</w:t>
           </w:r>
           <w:r>
             <w:fldChar w:fldCharType="end"/>
@@ -32056,7 +32159,7 @@
             <w:rPr>
               <w:noProof/>
             </w:rPr>
-            <w:t>6</w:t>
+            <w:t>3</w:t>
           </w:r>
           <w:r>
             <w:rPr>
@@ -33500,6 +33603,119 @@
       <w:lvlJc w:val="left"/>
       <w:pPr>
         <w:ind w:left="7347" w:hanging="360"/>
+      </w:pPr>
+      <w:rPr>
+        <w:rFonts w:ascii="Wingdings" w:hAnsi="Wingdings" w:hint="default"/>
+      </w:rPr>
+    </w:lvl>
+  </w:abstractNum>
+  <w:abstractNum w:abstractNumId="14">
+    <w:nsid w:val="5F0E6FF1"/>
+    <w:multiLevelType w:val="hybridMultilevel"/>
+    <w:tmpl w:val="3D30CB44"/>
+    <w:lvl w:ilvl="0" w:tplc="075C91A8">
+      <w:start w:val="2013"/>
+      <w:numFmt w:val="bullet"/>
+      <w:lvlText w:val="-"/>
+      <w:lvlJc w:val="left"/>
+      <w:pPr>
+        <w:ind w:left="720" w:hanging="360"/>
+      </w:pPr>
+      <w:rPr>
+        <w:rFonts w:ascii="Times New Roman" w:eastAsia="Times New Roman" w:hAnsi="Times New Roman" w:cs="Times New Roman" w:hint="default"/>
+      </w:rPr>
+    </w:lvl>
+    <w:lvl w:ilvl="1" w:tplc="041D0003" w:tentative="1">
+      <w:start w:val="1"/>
+      <w:numFmt w:val="bullet"/>
+      <w:lvlText w:val="o"/>
+      <w:lvlJc w:val="left"/>
+      <w:pPr>
+        <w:ind w:left="1440" w:hanging="360"/>
+      </w:pPr>
+      <w:rPr>
+        <w:rFonts w:ascii="Courier New" w:hAnsi="Courier New" w:hint="default"/>
+      </w:rPr>
+    </w:lvl>
+    <w:lvl w:ilvl="2" w:tplc="041D0005" w:tentative="1">
+      <w:start w:val="1"/>
+      <w:numFmt w:val="bullet"/>
+      <w:lvlText w:val=""/>
+      <w:lvlJc w:val="left"/>
+      <w:pPr>
+        <w:ind w:left="2160" w:hanging="360"/>
+      </w:pPr>
+      <w:rPr>
+        <w:rFonts w:ascii="Wingdings" w:hAnsi="Wingdings" w:hint="default"/>
+      </w:rPr>
+    </w:lvl>
+    <w:lvl w:ilvl="3" w:tplc="041D0001" w:tentative="1">
+      <w:start w:val="1"/>
+      <w:numFmt w:val="bullet"/>
+      <w:lvlText w:val=""/>
+      <w:lvlJc w:val="left"/>
+      <w:pPr>
+        <w:ind w:left="2880" w:hanging="360"/>
+      </w:pPr>
+      <w:rPr>
+        <w:rFonts w:ascii="Symbol" w:hAnsi="Symbol" w:hint="default"/>
+      </w:rPr>
+    </w:lvl>
+    <w:lvl w:ilvl="4" w:tplc="041D0003" w:tentative="1">
+      <w:start w:val="1"/>
+      <w:numFmt w:val="bullet"/>
+      <w:lvlText w:val="o"/>
+      <w:lvlJc w:val="left"/>
+      <w:pPr>
+        <w:ind w:left="3600" w:hanging="360"/>
+      </w:pPr>
+      <w:rPr>
+        <w:rFonts w:ascii="Courier New" w:hAnsi="Courier New" w:hint="default"/>
+      </w:rPr>
+    </w:lvl>
+    <w:lvl w:ilvl="5" w:tplc="041D0005" w:tentative="1">
+      <w:start w:val="1"/>
+      <w:numFmt w:val="bullet"/>
+      <w:lvlText w:val=""/>
+      <w:lvlJc w:val="left"/>
+      <w:pPr>
+        <w:ind w:left="4320" w:hanging="360"/>
+      </w:pPr>
+      <w:rPr>
+        <w:rFonts w:ascii="Wingdings" w:hAnsi="Wingdings" w:hint="default"/>
+      </w:rPr>
+    </w:lvl>
+    <w:lvl w:ilvl="6" w:tplc="041D0001" w:tentative="1">
+      <w:start w:val="1"/>
+      <w:numFmt w:val="bullet"/>
+      <w:lvlText w:val=""/>
+      <w:lvlJc w:val="left"/>
+      <w:pPr>
+        <w:ind w:left="5040" w:hanging="360"/>
+      </w:pPr>
+      <w:rPr>
+        <w:rFonts w:ascii="Symbol" w:hAnsi="Symbol" w:hint="default"/>
+      </w:rPr>
+    </w:lvl>
+    <w:lvl w:ilvl="7" w:tplc="041D0003" w:tentative="1">
+      <w:start w:val="1"/>
+      <w:numFmt w:val="bullet"/>
+      <w:lvlText w:val="o"/>
+      <w:lvlJc w:val="left"/>
+      <w:pPr>
+        <w:ind w:left="5760" w:hanging="360"/>
+      </w:pPr>
+      <w:rPr>
+        <w:rFonts w:ascii="Courier New" w:hAnsi="Courier New" w:hint="default"/>
+      </w:rPr>
+    </w:lvl>
+    <w:lvl w:ilvl="8" w:tplc="041D0005" w:tentative="1">
+      <w:start w:val="1"/>
+      <w:numFmt w:val="bullet"/>
+      <w:lvlText w:val=""/>
+      <w:lvlJc w:val="left"/>
+      <w:pPr>
+        <w:ind w:left="6480" w:hanging="360"/>
       </w:pPr>
       <w:rPr>
         <w:rFonts w:ascii="Wingdings" w:hAnsi="Wingdings" w:hint="default"/>
@@ -33786,6 +34002,9 @@
   </w:num>
   <w:num w:numId="39">
     <w:abstractNumId w:val="11"/>
+  </w:num>
+  <w:num w:numId="40">
+    <w:abstractNumId w:val="14"/>
   </w:num>
 </w:numbering>
 </file>
@@ -36316,7 +36535,7 @@
 </file>
 
 <file path=customXml/itemProps1.xml><?xml version="1.0" encoding="utf-8"?>
-<ds:datastoreItem xmlns:ds="http://schemas.openxmlformats.org/officeDocument/2006/customXml" ds:itemID="{BC10E7CB-E455-3E4D-A90F-78882B89B6AE}">
+<ds:datastoreItem xmlns:ds="http://schemas.openxmlformats.org/officeDocument/2006/customXml" ds:itemID="{357E1E5A-CD0B-3049-BE4C-0DF554CF0432}">
   <ds:schemaRefs>
     <ds:schemaRef ds:uri="http://schemas.openxmlformats.org/officeDocument/2006/bibliography"/>
   </ds:schemaRefs>
@@ -36324,7 +36543,7 @@
 </file>
 
 <file path=customXml/itemProps2.xml><?xml version="1.0" encoding="utf-8"?>
-<ds:datastoreItem xmlns:ds="http://schemas.openxmlformats.org/officeDocument/2006/customXml" ds:itemID="{C63D3625-65FA-DA49-B8F5-5891649E35AC}">
+<ds:datastoreItem xmlns:ds="http://schemas.openxmlformats.org/officeDocument/2006/customXml" ds:itemID="{116ED41C-DF96-2947-B0D4-B6440EC8C9FB}">
   <ds:schemaRefs>
     <ds:schemaRef ds:uri="http://schemas.openxmlformats.org/officeDocument/2006/bibliography"/>
   </ds:schemaRefs>

</xml_diff>

<commit_message>
Minimala förändringar av stavfel, felaktiga referenser och felaktig kapitelnumrering
</commit_message>
<xml_diff>
--- a/ServiceInteractions/riv/clinicalprocess/activityprescription/actoutcome/trunk/docs/Tjänstekontraktsbeskrivning_riv_clinicalprocess_activityprescription_actoutcome.docx
+++ b/ServiceInteractions/riv/clinicalprocess/activityprescription/actoutcome/trunk/docs/Tjänstekontraktsbeskrivning_riv_clinicalprocess_activityprescription_actoutcome.docx
@@ -1,6 +1,6 @@
 
 <file path=word/document.xml><?xml version="1.0" encoding="utf-8"?>
-<w:document xmlns:wpc="http://schemas.microsoft.com/office/word/2010/wordprocessingCanvas" xmlns:mo="http://schemas.microsoft.com/office/mac/office/2008/main" xmlns:mc="http://schemas.openxmlformats.org/markup-compatibility/2006" xmlns:mv="urn:schemas-microsoft-com:mac:vml" xmlns:o="urn:schemas-microsoft-com:office:office" xmlns:r="http://schemas.openxmlformats.org/officeDocument/2006/relationships" xmlns:m="http://schemas.openxmlformats.org/officeDocument/2006/math" xmlns:v="urn:schemas-microsoft-com:vml" xmlns:wp14="http://schemas.microsoft.com/office/word/2010/wordprocessingDrawing" xmlns:wp="http://schemas.openxmlformats.org/drawingml/2006/wordprocessingDrawing" xmlns:w10="urn:schemas-microsoft-com:office:word" xmlns:w="http://schemas.openxmlformats.org/wordprocessingml/2006/main" xmlns:w14="http://schemas.microsoft.com/office/word/2010/wordml" xmlns:wpg="http://schemas.microsoft.com/office/word/2010/wordprocessingGroup" xmlns:wpi="http://schemas.microsoft.com/office/word/2010/wordprocessingInk" xmlns:wne="http://schemas.microsoft.com/office/word/2006/wordml" xmlns:wps="http://schemas.microsoft.com/office/word/2010/wordprocessingShape" mc:Ignorable="w14 wp14">
+<w:document xmlns:wpc="http://schemas.microsoft.com/office/word/2010/wordprocessingCanvas" xmlns:mc="http://schemas.openxmlformats.org/markup-compatibility/2006" xmlns:o="urn:schemas-microsoft-com:office:office" xmlns:r="http://schemas.openxmlformats.org/officeDocument/2006/relationships" xmlns:m="http://schemas.openxmlformats.org/officeDocument/2006/math" xmlns:v="urn:schemas-microsoft-com:vml" xmlns:wp14="http://schemas.microsoft.com/office/word/2010/wordprocessingDrawing" xmlns:wp="http://schemas.openxmlformats.org/drawingml/2006/wordprocessingDrawing" xmlns:w10="urn:schemas-microsoft-com:office:word" xmlns:w="http://schemas.openxmlformats.org/wordprocessingml/2006/main" xmlns:w14="http://schemas.microsoft.com/office/word/2010/wordml" xmlns:wpg="http://schemas.microsoft.com/office/word/2010/wordprocessingGroup" xmlns:wpi="http://schemas.microsoft.com/office/word/2010/wordprocessingInk" xmlns:wne="http://schemas.microsoft.com/office/word/2006/wordml" xmlns:wps="http://schemas.microsoft.com/office/word/2010/wordprocessingShape" mc:Ignorable="w14 wp14">
   <w:body>
     <w:p>
       <w:pPr>
@@ -640,7 +640,7 @@
         <w:ind w:right="838" w:firstLine="0"/>
       </w:pPr>
       <w:bookmarkStart w:id="0" w:name="_Ref231354777"/>
-      <w:bookmarkStart w:id="1" w:name="_Toc244018056"/>
+      <w:bookmarkStart w:id="1" w:name="_Toc372219083"/>
       <w:r>
         <w:lastRenderedPageBreak/>
         <w:t>Revisionshistorik</w:t>
@@ -2936,8 +2936,6 @@
               </w:rPr>
               <w:t xml:space="preserve"> (i löpande text)</w:t>
             </w:r>
-            <w:bookmarkStart w:id="2" w:name="_GoBack"/>
-            <w:bookmarkEnd w:id="2"/>
           </w:p>
           <w:p>
             <w:pPr>
@@ -3036,12 +3034,12 @@
           <w:szCs w:val="20"/>
         </w:rPr>
       </w:pPr>
-      <w:bookmarkStart w:id="3" w:name="_Toc244018057"/>
+      <w:bookmarkStart w:id="2" w:name="_Toc372219084"/>
       <w:r>
         <w:lastRenderedPageBreak/>
         <w:t>Innehållsförteckning</w:t>
       </w:r>
-      <w:bookmarkEnd w:id="3"/>
+      <w:bookmarkEnd w:id="2"/>
     </w:p>
     <w:p>
       <w:pPr>
@@ -3071,13 +3069,14 @@
       <w:pPr>
         <w:pStyle w:val="Innehll2"/>
         <w:tabs>
-          <w:tab w:val="left" w:pos="600"/>
+          <w:tab w:val="left" w:pos="1347"/>
           <w:tab w:val="right" w:leader="dot" w:pos="9159"/>
         </w:tabs>
         <w:rPr>
           <w:rFonts w:asciiTheme="minorHAnsi" w:eastAsiaTheme="minorEastAsia" w:hAnsiTheme="minorHAnsi" w:cstheme="minorBidi"/>
           <w:noProof/>
-          <w:lang w:eastAsia="ja-JP"/>
+          <w:sz w:val="22"/>
+          <w:szCs w:val="22"/>
         </w:rPr>
       </w:pPr>
       <w:r>
@@ -3122,6 +3121,8 @@
         </w:rPr>
         <w:fldChar w:fldCharType="separate"/>
       </w:r>
+      <w:bookmarkStart w:id="3" w:name="_GoBack"/>
+      <w:bookmarkEnd w:id="3"/>
       <w:r>
         <w:rPr>
           <w:noProof/>
@@ -3132,7 +3133,8 @@
         <w:rPr>
           <w:rFonts w:asciiTheme="minorHAnsi" w:eastAsiaTheme="minorEastAsia" w:hAnsiTheme="minorHAnsi" w:cstheme="minorBidi"/>
           <w:noProof/>
-          <w:lang w:eastAsia="ja-JP"/>
+          <w:sz w:val="22"/>
+          <w:szCs w:val="22"/>
         </w:rPr>
         <w:tab/>
       </w:r>
@@ -3158,7 +3160,7 @@
         <w:rPr>
           <w:noProof/>
         </w:rPr>
-        <w:instrText xml:space="preserve"> PAGEREF _Toc244018056 \h </w:instrText>
+        <w:instrText xml:space="preserve"> PAGEREF _Toc372219083 \h </w:instrText>
       </w:r>
       <w:r>
         <w:rPr>
@@ -3188,13 +3190,14 @@
       <w:pPr>
         <w:pStyle w:val="Innehll2"/>
         <w:tabs>
-          <w:tab w:val="left" w:pos="600"/>
+          <w:tab w:val="left" w:pos="1347"/>
           <w:tab w:val="right" w:leader="dot" w:pos="9159"/>
         </w:tabs>
         <w:rPr>
           <w:rFonts w:asciiTheme="minorHAnsi" w:eastAsiaTheme="minorEastAsia" w:hAnsiTheme="minorHAnsi" w:cstheme="minorBidi"/>
           <w:noProof/>
-          <w:lang w:eastAsia="ja-JP"/>
+          <w:sz w:val="22"/>
+          <w:szCs w:val="22"/>
         </w:rPr>
       </w:pPr>
       <w:r>
@@ -3208,7 +3211,8 @@
         <w:rPr>
           <w:rFonts w:asciiTheme="minorHAnsi" w:eastAsiaTheme="minorEastAsia" w:hAnsiTheme="minorHAnsi" w:cstheme="minorBidi"/>
           <w:noProof/>
-          <w:lang w:eastAsia="ja-JP"/>
+          <w:sz w:val="22"/>
+          <w:szCs w:val="22"/>
         </w:rPr>
         <w:tab/>
       </w:r>
@@ -3234,7 +3238,7 @@
         <w:rPr>
           <w:noProof/>
         </w:rPr>
-        <w:instrText xml:space="preserve"> PAGEREF _Toc244018057 \h </w:instrText>
+        <w:instrText xml:space="preserve"> PAGEREF _Toc372219084 \h </w:instrText>
       </w:r>
       <w:r>
         <w:rPr>
@@ -3264,13 +3268,14 @@
       <w:pPr>
         <w:pStyle w:val="Innehll2"/>
         <w:tabs>
-          <w:tab w:val="left" w:pos="600"/>
+          <w:tab w:val="left" w:pos="1347"/>
           <w:tab w:val="right" w:leader="dot" w:pos="9159"/>
         </w:tabs>
         <w:rPr>
           <w:rFonts w:asciiTheme="minorHAnsi" w:eastAsiaTheme="minorEastAsia" w:hAnsiTheme="minorHAnsi" w:cstheme="minorBidi"/>
           <w:noProof/>
-          <w:lang w:eastAsia="ja-JP"/>
+          <w:sz w:val="22"/>
+          <w:szCs w:val="22"/>
         </w:rPr>
       </w:pPr>
       <w:r>
@@ -3283,7 +3288,8 @@
         <w:rPr>
           <w:rFonts w:asciiTheme="minorHAnsi" w:eastAsiaTheme="minorEastAsia" w:hAnsiTheme="minorHAnsi" w:cstheme="minorBidi"/>
           <w:noProof/>
-          <w:lang w:eastAsia="ja-JP"/>
+          <w:sz w:val="22"/>
+          <w:szCs w:val="22"/>
         </w:rPr>
         <w:tab/>
       </w:r>
@@ -3309,7 +3315,7 @@
         <w:rPr>
           <w:noProof/>
         </w:rPr>
-        <w:instrText xml:space="preserve"> PAGEREF _Toc244018058 \h </w:instrText>
+        <w:instrText xml:space="preserve"> PAGEREF _Toc372219085 \h </w:instrText>
       </w:r>
       <w:r>
         <w:rPr>
@@ -3339,13 +3345,15 @@
       <w:pPr>
         <w:pStyle w:val="Innehll1"/>
         <w:tabs>
-          <w:tab w:val="left" w:pos="1407"/>
+          <w:tab w:val="left" w:pos="1440"/>
           <w:tab w:val="right" w:leader="dot" w:pos="9159"/>
         </w:tabs>
         <w:rPr>
           <w:rFonts w:asciiTheme="minorHAnsi" w:eastAsiaTheme="minorEastAsia" w:hAnsiTheme="minorHAnsi"/>
           <w:noProof/>
-          <w:lang w:eastAsia="ja-JP"/>
+          <w:sz w:val="22"/>
+          <w:szCs w:val="22"/>
+          <w:lang w:eastAsia="sv-SE"/>
         </w:rPr>
       </w:pPr>
       <w:r>
@@ -3358,7 +3366,9 @@
         <w:rPr>
           <w:rFonts w:asciiTheme="minorHAnsi" w:eastAsiaTheme="minorEastAsia" w:hAnsiTheme="minorHAnsi"/>
           <w:noProof/>
-          <w:lang w:eastAsia="ja-JP"/>
+          <w:sz w:val="22"/>
+          <w:szCs w:val="22"/>
+          <w:lang w:eastAsia="sv-SE"/>
         </w:rPr>
         <w:tab/>
       </w:r>
@@ -3384,7 +3394,7 @@
         <w:rPr>
           <w:noProof/>
         </w:rPr>
-        <w:instrText xml:space="preserve"> PAGEREF _Toc244018059 \h </w:instrText>
+        <w:instrText xml:space="preserve"> PAGEREF _Toc372219086 \h </w:instrText>
       </w:r>
       <w:r>
         <w:rPr>
@@ -3414,13 +3424,15 @@
       <w:pPr>
         <w:pStyle w:val="Innehll1"/>
         <w:tabs>
-          <w:tab w:val="left" w:pos="1407"/>
+          <w:tab w:val="left" w:pos="1440"/>
           <w:tab w:val="right" w:leader="dot" w:pos="9159"/>
         </w:tabs>
         <w:rPr>
           <w:rFonts w:asciiTheme="minorHAnsi" w:eastAsiaTheme="minorEastAsia" w:hAnsiTheme="minorHAnsi"/>
           <w:noProof/>
-          <w:lang w:eastAsia="ja-JP"/>
+          <w:sz w:val="22"/>
+          <w:szCs w:val="22"/>
+          <w:lang w:eastAsia="sv-SE"/>
         </w:rPr>
       </w:pPr>
       <w:r>
@@ -3433,7 +3445,9 @@
         <w:rPr>
           <w:rFonts w:asciiTheme="minorHAnsi" w:eastAsiaTheme="minorEastAsia" w:hAnsiTheme="minorHAnsi"/>
           <w:noProof/>
-          <w:lang w:eastAsia="ja-JP"/>
+          <w:sz w:val="22"/>
+          <w:szCs w:val="22"/>
+          <w:lang w:eastAsia="sv-SE"/>
         </w:rPr>
         <w:tab/>
       </w:r>
@@ -3459,7 +3473,7 @@
         <w:rPr>
           <w:noProof/>
         </w:rPr>
-        <w:instrText xml:space="preserve"> PAGEREF _Toc244018060 \h </w:instrText>
+        <w:instrText xml:space="preserve"> PAGEREF _Toc372219087 \h </w:instrText>
       </w:r>
       <w:r>
         <w:rPr>
@@ -3489,13 +3503,15 @@
       <w:pPr>
         <w:pStyle w:val="Innehll1"/>
         <w:tabs>
-          <w:tab w:val="left" w:pos="1407"/>
+          <w:tab w:val="left" w:pos="1440"/>
           <w:tab w:val="right" w:leader="dot" w:pos="9159"/>
         </w:tabs>
         <w:rPr>
           <w:rFonts w:asciiTheme="minorHAnsi" w:eastAsiaTheme="minorEastAsia" w:hAnsiTheme="minorHAnsi"/>
           <w:noProof/>
-          <w:lang w:eastAsia="ja-JP"/>
+          <w:sz w:val="22"/>
+          <w:szCs w:val="22"/>
+          <w:lang w:eastAsia="sv-SE"/>
         </w:rPr>
       </w:pPr>
       <w:r>
@@ -3508,7 +3524,9 @@
         <w:rPr>
           <w:rFonts w:asciiTheme="minorHAnsi" w:eastAsiaTheme="minorEastAsia" w:hAnsiTheme="minorHAnsi"/>
           <w:noProof/>
-          <w:lang w:eastAsia="ja-JP"/>
+          <w:sz w:val="22"/>
+          <w:szCs w:val="22"/>
+          <w:lang w:eastAsia="sv-SE"/>
         </w:rPr>
         <w:tab/>
       </w:r>
@@ -3534,7 +3552,7 @@
         <w:rPr>
           <w:noProof/>
         </w:rPr>
-        <w:instrText xml:space="preserve"> PAGEREF _Toc244018061 \h </w:instrText>
+        <w:instrText xml:space="preserve"> PAGEREF _Toc372219088 \h </w:instrText>
       </w:r>
       <w:r>
         <w:rPr>
@@ -3564,13 +3582,14 @@
       <w:pPr>
         <w:pStyle w:val="Innehll2"/>
         <w:tabs>
-          <w:tab w:val="left" w:pos="600"/>
+          <w:tab w:val="left" w:pos="1347"/>
           <w:tab w:val="right" w:leader="dot" w:pos="9159"/>
         </w:tabs>
         <w:rPr>
           <w:rFonts w:asciiTheme="minorHAnsi" w:eastAsiaTheme="minorEastAsia" w:hAnsiTheme="minorHAnsi" w:cstheme="minorBidi"/>
           <w:noProof/>
-          <w:lang w:eastAsia="ja-JP"/>
+          <w:sz w:val="22"/>
+          <w:szCs w:val="22"/>
         </w:rPr>
       </w:pPr>
       <w:r>
@@ -3583,7 +3602,8 @@
         <w:rPr>
           <w:rFonts w:asciiTheme="minorHAnsi" w:eastAsiaTheme="minorEastAsia" w:hAnsiTheme="minorHAnsi" w:cstheme="minorBidi"/>
           <w:noProof/>
-          <w:lang w:eastAsia="ja-JP"/>
+          <w:sz w:val="22"/>
+          <w:szCs w:val="22"/>
         </w:rPr>
         <w:tab/>
       </w:r>
@@ -3609,7 +3629,7 @@
         <w:rPr>
           <w:noProof/>
         </w:rPr>
-        <w:instrText xml:space="preserve"> PAGEREF _Toc244018062 \h </w:instrText>
+        <w:instrText xml:space="preserve"> PAGEREF _Toc372219089 \h </w:instrText>
       </w:r>
       <w:r>
         <w:rPr>
@@ -3639,13 +3659,15 @@
       <w:pPr>
         <w:pStyle w:val="Innehll1"/>
         <w:tabs>
-          <w:tab w:val="left" w:pos="1407"/>
+          <w:tab w:val="left" w:pos="1440"/>
           <w:tab w:val="right" w:leader="dot" w:pos="9159"/>
         </w:tabs>
         <w:rPr>
           <w:rFonts w:asciiTheme="minorHAnsi" w:eastAsiaTheme="minorEastAsia" w:hAnsiTheme="minorHAnsi"/>
           <w:noProof/>
-          <w:lang w:eastAsia="ja-JP"/>
+          <w:sz w:val="22"/>
+          <w:szCs w:val="22"/>
+          <w:lang w:eastAsia="sv-SE"/>
         </w:rPr>
       </w:pPr>
       <w:r>
@@ -3658,7 +3680,9 @@
         <w:rPr>
           <w:rFonts w:asciiTheme="minorHAnsi" w:eastAsiaTheme="minorEastAsia" w:hAnsiTheme="minorHAnsi"/>
           <w:noProof/>
-          <w:lang w:eastAsia="ja-JP"/>
+          <w:sz w:val="22"/>
+          <w:szCs w:val="22"/>
+          <w:lang w:eastAsia="sv-SE"/>
         </w:rPr>
         <w:tab/>
       </w:r>
@@ -3684,7 +3708,7 @@
         <w:rPr>
           <w:noProof/>
         </w:rPr>
-        <w:instrText xml:space="preserve"> PAGEREF _Toc244018063 \h </w:instrText>
+        <w:instrText xml:space="preserve"> PAGEREF _Toc372219090 \h </w:instrText>
       </w:r>
       <w:r>
         <w:rPr>
@@ -3714,13 +3738,15 @@
       <w:pPr>
         <w:pStyle w:val="Innehll1"/>
         <w:tabs>
-          <w:tab w:val="left" w:pos="1407"/>
+          <w:tab w:val="left" w:pos="1440"/>
           <w:tab w:val="right" w:leader="dot" w:pos="9159"/>
         </w:tabs>
         <w:rPr>
           <w:rFonts w:asciiTheme="minorHAnsi" w:eastAsiaTheme="minorEastAsia" w:hAnsiTheme="minorHAnsi"/>
           <w:noProof/>
-          <w:lang w:eastAsia="ja-JP"/>
+          <w:sz w:val="22"/>
+          <w:szCs w:val="22"/>
+          <w:lang w:eastAsia="sv-SE"/>
         </w:rPr>
       </w:pPr>
       <w:r>
@@ -3733,7 +3759,9 @@
         <w:rPr>
           <w:rFonts w:asciiTheme="minorHAnsi" w:eastAsiaTheme="minorEastAsia" w:hAnsiTheme="minorHAnsi"/>
           <w:noProof/>
-          <w:lang w:eastAsia="ja-JP"/>
+          <w:sz w:val="22"/>
+          <w:szCs w:val="22"/>
+          <w:lang w:eastAsia="sv-SE"/>
         </w:rPr>
         <w:tab/>
       </w:r>
@@ -3759,7 +3787,7 @@
         <w:rPr>
           <w:noProof/>
         </w:rPr>
-        <w:instrText xml:space="preserve"> PAGEREF _Toc244018064 \h </w:instrText>
+        <w:instrText xml:space="preserve"> PAGEREF _Toc372219091 \h </w:instrText>
       </w:r>
       <w:r>
         <w:rPr>
@@ -3789,13 +3817,15 @@
       <w:pPr>
         <w:pStyle w:val="Innehll1"/>
         <w:tabs>
-          <w:tab w:val="left" w:pos="1407"/>
+          <w:tab w:val="left" w:pos="1440"/>
           <w:tab w:val="right" w:leader="dot" w:pos="9159"/>
         </w:tabs>
         <w:rPr>
           <w:rFonts w:asciiTheme="minorHAnsi" w:eastAsiaTheme="minorEastAsia" w:hAnsiTheme="minorHAnsi"/>
           <w:noProof/>
-          <w:lang w:eastAsia="ja-JP"/>
+          <w:sz w:val="22"/>
+          <w:szCs w:val="22"/>
+          <w:lang w:eastAsia="sv-SE"/>
         </w:rPr>
       </w:pPr>
       <w:r>
@@ -3808,7 +3838,9 @@
         <w:rPr>
           <w:rFonts w:asciiTheme="minorHAnsi" w:eastAsiaTheme="minorEastAsia" w:hAnsiTheme="minorHAnsi"/>
           <w:noProof/>
-          <w:lang w:eastAsia="ja-JP"/>
+          <w:sz w:val="22"/>
+          <w:szCs w:val="22"/>
+          <w:lang w:eastAsia="sv-SE"/>
         </w:rPr>
         <w:tab/>
       </w:r>
@@ -3834,7 +3866,7 @@
         <w:rPr>
           <w:noProof/>
         </w:rPr>
-        <w:instrText xml:space="preserve"> PAGEREF _Toc244018065 \h </w:instrText>
+        <w:instrText xml:space="preserve"> PAGEREF _Toc372219092 \h </w:instrText>
       </w:r>
       <w:r>
         <w:rPr>
@@ -3864,13 +3896,15 @@
       <w:pPr>
         <w:pStyle w:val="Innehll1"/>
         <w:tabs>
-          <w:tab w:val="left" w:pos="1407"/>
+          <w:tab w:val="left" w:pos="1440"/>
           <w:tab w:val="right" w:leader="dot" w:pos="9159"/>
         </w:tabs>
         <w:rPr>
           <w:rFonts w:asciiTheme="minorHAnsi" w:eastAsiaTheme="minorEastAsia" w:hAnsiTheme="minorHAnsi"/>
           <w:noProof/>
-          <w:lang w:eastAsia="ja-JP"/>
+          <w:sz w:val="22"/>
+          <w:szCs w:val="22"/>
+          <w:lang w:eastAsia="sv-SE"/>
         </w:rPr>
       </w:pPr>
       <w:r>
@@ -3883,7 +3917,9 @@
         <w:rPr>
           <w:rFonts w:asciiTheme="minorHAnsi" w:eastAsiaTheme="minorEastAsia" w:hAnsiTheme="minorHAnsi"/>
           <w:noProof/>
-          <w:lang w:eastAsia="ja-JP"/>
+          <w:sz w:val="22"/>
+          <w:szCs w:val="22"/>
+          <w:lang w:eastAsia="sv-SE"/>
         </w:rPr>
         <w:tab/>
       </w:r>
@@ -3909,7 +3945,7 @@
         <w:rPr>
           <w:noProof/>
         </w:rPr>
-        <w:instrText xml:space="preserve"> PAGEREF _Toc244018066 \h </w:instrText>
+        <w:instrText xml:space="preserve"> PAGEREF _Toc372219093 \h </w:instrText>
       </w:r>
       <w:r>
         <w:rPr>
@@ -3939,13 +3975,15 @@
       <w:pPr>
         <w:pStyle w:val="Innehll1"/>
         <w:tabs>
-          <w:tab w:val="left" w:pos="1407"/>
+          <w:tab w:val="left" w:pos="1440"/>
           <w:tab w:val="right" w:leader="dot" w:pos="9159"/>
         </w:tabs>
         <w:rPr>
           <w:rFonts w:asciiTheme="minorHAnsi" w:eastAsiaTheme="minorEastAsia" w:hAnsiTheme="minorHAnsi"/>
           <w:noProof/>
-          <w:lang w:eastAsia="ja-JP"/>
+          <w:sz w:val="22"/>
+          <w:szCs w:val="22"/>
+          <w:lang w:eastAsia="sv-SE"/>
         </w:rPr>
       </w:pPr>
       <w:r>
@@ -3958,7 +3996,9 @@
         <w:rPr>
           <w:rFonts w:asciiTheme="minorHAnsi" w:eastAsiaTheme="minorEastAsia" w:hAnsiTheme="minorHAnsi"/>
           <w:noProof/>
-          <w:lang w:eastAsia="ja-JP"/>
+          <w:sz w:val="22"/>
+          <w:szCs w:val="22"/>
+          <w:lang w:eastAsia="sv-SE"/>
         </w:rPr>
         <w:tab/>
       </w:r>
@@ -3984,7 +4024,7 @@
         <w:rPr>
           <w:noProof/>
         </w:rPr>
-        <w:instrText xml:space="preserve"> PAGEREF _Toc244018067 \h </w:instrText>
+        <w:instrText xml:space="preserve"> PAGEREF _Toc372219094 \h </w:instrText>
       </w:r>
       <w:r>
         <w:rPr>
@@ -4014,13 +4054,15 @@
       <w:pPr>
         <w:pStyle w:val="Innehll1"/>
         <w:tabs>
-          <w:tab w:val="left" w:pos="1407"/>
+          <w:tab w:val="left" w:pos="1440"/>
           <w:tab w:val="right" w:leader="dot" w:pos="9159"/>
         </w:tabs>
         <w:rPr>
           <w:rFonts w:asciiTheme="minorHAnsi" w:eastAsiaTheme="minorEastAsia" w:hAnsiTheme="minorHAnsi"/>
           <w:noProof/>
-          <w:lang w:eastAsia="ja-JP"/>
+          <w:sz w:val="22"/>
+          <w:szCs w:val="22"/>
+          <w:lang w:eastAsia="sv-SE"/>
         </w:rPr>
       </w:pPr>
       <w:r>
@@ -4033,7 +4075,9 @@
         <w:rPr>
           <w:rFonts w:asciiTheme="minorHAnsi" w:eastAsiaTheme="minorEastAsia" w:hAnsiTheme="minorHAnsi"/>
           <w:noProof/>
-          <w:lang w:eastAsia="ja-JP"/>
+          <w:sz w:val="22"/>
+          <w:szCs w:val="22"/>
+          <w:lang w:eastAsia="sv-SE"/>
         </w:rPr>
         <w:tab/>
       </w:r>
@@ -4059,7 +4103,7 @@
         <w:rPr>
           <w:noProof/>
         </w:rPr>
-        <w:instrText xml:space="preserve"> PAGEREF _Toc244018068 \h </w:instrText>
+        <w:instrText xml:space="preserve"> PAGEREF _Toc372219095 \h </w:instrText>
       </w:r>
       <w:r>
         <w:rPr>
@@ -4089,13 +4133,15 @@
       <w:pPr>
         <w:pStyle w:val="Innehll1"/>
         <w:tabs>
-          <w:tab w:val="left" w:pos="1407"/>
+          <w:tab w:val="left" w:pos="1440"/>
           <w:tab w:val="right" w:leader="dot" w:pos="9159"/>
         </w:tabs>
         <w:rPr>
           <w:rFonts w:asciiTheme="minorHAnsi" w:eastAsiaTheme="minorEastAsia" w:hAnsiTheme="minorHAnsi"/>
           <w:noProof/>
-          <w:lang w:eastAsia="ja-JP"/>
+          <w:sz w:val="22"/>
+          <w:szCs w:val="22"/>
+          <w:lang w:eastAsia="sv-SE"/>
         </w:rPr>
       </w:pPr>
       <w:r>
@@ -4108,7 +4154,9 @@
         <w:rPr>
           <w:rFonts w:asciiTheme="minorHAnsi" w:eastAsiaTheme="minorEastAsia" w:hAnsiTheme="minorHAnsi"/>
           <w:noProof/>
-          <w:lang w:eastAsia="ja-JP"/>
+          <w:sz w:val="22"/>
+          <w:szCs w:val="22"/>
+          <w:lang w:eastAsia="sv-SE"/>
         </w:rPr>
         <w:tab/>
       </w:r>
@@ -4134,7 +4182,7 @@
         <w:rPr>
           <w:noProof/>
         </w:rPr>
-        <w:instrText xml:space="preserve"> PAGEREF _Toc244018069 \h </w:instrText>
+        <w:instrText xml:space="preserve"> PAGEREF _Toc372219096 \h </w:instrText>
       </w:r>
       <w:r>
         <w:rPr>
@@ -4151,7 +4199,7 @@
         <w:rPr>
           <w:noProof/>
         </w:rPr>
-        <w:t>16</w:t>
+        <w:t>15</w:t>
       </w:r>
       <w:r>
         <w:rPr>
@@ -4164,13 +4212,14 @@
       <w:pPr>
         <w:pStyle w:val="Innehll2"/>
         <w:tabs>
-          <w:tab w:val="left" w:pos="600"/>
+          <w:tab w:val="left" w:pos="1347"/>
           <w:tab w:val="right" w:leader="dot" w:pos="9159"/>
         </w:tabs>
         <w:rPr>
           <w:rFonts w:asciiTheme="minorHAnsi" w:eastAsiaTheme="minorEastAsia" w:hAnsiTheme="minorHAnsi" w:cstheme="minorBidi"/>
           <w:noProof/>
-          <w:lang w:eastAsia="ja-JP"/>
+          <w:sz w:val="22"/>
+          <w:szCs w:val="22"/>
         </w:rPr>
       </w:pPr>
       <w:r>
@@ -4183,7 +4232,8 @@
         <w:rPr>
           <w:rFonts w:asciiTheme="minorHAnsi" w:eastAsiaTheme="minorEastAsia" w:hAnsiTheme="minorHAnsi" w:cstheme="minorBidi"/>
           <w:noProof/>
-          <w:lang w:eastAsia="ja-JP"/>
+          <w:sz w:val="22"/>
+          <w:szCs w:val="22"/>
         </w:rPr>
         <w:tab/>
       </w:r>
@@ -4209,7 +4259,7 @@
         <w:rPr>
           <w:noProof/>
         </w:rPr>
-        <w:instrText xml:space="preserve"> PAGEREF _Toc244018070 \h </w:instrText>
+        <w:instrText xml:space="preserve"> PAGEREF _Toc372219097 \h </w:instrText>
       </w:r>
       <w:r>
         <w:rPr>
@@ -4226,7 +4276,7 @@
         <w:rPr>
           <w:noProof/>
         </w:rPr>
-        <w:t>16</w:t>
+        <w:t>15</w:t>
       </w:r>
       <w:r>
         <w:rPr>
@@ -4239,13 +4289,15 @@
       <w:pPr>
         <w:pStyle w:val="Innehll1"/>
         <w:tabs>
-          <w:tab w:val="left" w:pos="1407"/>
+          <w:tab w:val="left" w:pos="1440"/>
           <w:tab w:val="right" w:leader="dot" w:pos="9159"/>
         </w:tabs>
         <w:rPr>
           <w:rFonts w:asciiTheme="minorHAnsi" w:eastAsiaTheme="minorEastAsia" w:hAnsiTheme="minorHAnsi"/>
           <w:noProof/>
-          <w:lang w:eastAsia="ja-JP"/>
+          <w:sz w:val="22"/>
+          <w:szCs w:val="22"/>
+          <w:lang w:eastAsia="sv-SE"/>
         </w:rPr>
       </w:pPr>
       <w:r>
@@ -4258,7 +4310,9 @@
         <w:rPr>
           <w:rFonts w:asciiTheme="minorHAnsi" w:eastAsiaTheme="minorEastAsia" w:hAnsiTheme="minorHAnsi"/>
           <w:noProof/>
-          <w:lang w:eastAsia="ja-JP"/>
+          <w:sz w:val="22"/>
+          <w:szCs w:val="22"/>
+          <w:lang w:eastAsia="sv-SE"/>
         </w:rPr>
         <w:tab/>
       </w:r>
@@ -4284,7 +4338,7 @@
         <w:rPr>
           <w:noProof/>
         </w:rPr>
-        <w:instrText xml:space="preserve"> PAGEREF _Toc244018071 \h </w:instrText>
+        <w:instrText xml:space="preserve"> PAGEREF _Toc372219098 \h </w:instrText>
       </w:r>
       <w:r>
         <w:rPr>
@@ -4301,7 +4355,7 @@
         <w:rPr>
           <w:noProof/>
         </w:rPr>
-        <w:t>16</w:t>
+        <w:t>15</w:t>
       </w:r>
       <w:r>
         <w:rPr>
@@ -4314,13 +4368,15 @@
       <w:pPr>
         <w:pStyle w:val="Innehll1"/>
         <w:tabs>
-          <w:tab w:val="left" w:pos="1407"/>
+          <w:tab w:val="left" w:pos="1440"/>
           <w:tab w:val="right" w:leader="dot" w:pos="9159"/>
         </w:tabs>
         <w:rPr>
           <w:rFonts w:asciiTheme="minorHAnsi" w:eastAsiaTheme="minorEastAsia" w:hAnsiTheme="minorHAnsi"/>
           <w:noProof/>
-          <w:lang w:eastAsia="ja-JP"/>
+          <w:sz w:val="22"/>
+          <w:szCs w:val="22"/>
+          <w:lang w:eastAsia="sv-SE"/>
         </w:rPr>
       </w:pPr>
       <w:r>
@@ -4333,7 +4389,9 @@
         <w:rPr>
           <w:rFonts w:asciiTheme="minorHAnsi" w:eastAsiaTheme="minorEastAsia" w:hAnsiTheme="minorHAnsi"/>
           <w:noProof/>
-          <w:lang w:eastAsia="ja-JP"/>
+          <w:sz w:val="22"/>
+          <w:szCs w:val="22"/>
+          <w:lang w:eastAsia="sv-SE"/>
         </w:rPr>
         <w:tab/>
       </w:r>
@@ -4359,7 +4417,7 @@
         <w:rPr>
           <w:noProof/>
         </w:rPr>
-        <w:instrText xml:space="preserve"> PAGEREF _Toc244018072 \h </w:instrText>
+        <w:instrText xml:space="preserve"> PAGEREF _Toc372219099 \h </w:instrText>
       </w:r>
       <w:r>
         <w:rPr>
@@ -4376,7 +4434,7 @@
         <w:rPr>
           <w:noProof/>
         </w:rPr>
-        <w:t>19</w:t>
+        <w:t>18</w:t>
       </w:r>
       <w:r>
         <w:rPr>
@@ -4389,13 +4447,15 @@
       <w:pPr>
         <w:pStyle w:val="Innehll1"/>
         <w:tabs>
-          <w:tab w:val="left" w:pos="1407"/>
+          <w:tab w:val="left" w:pos="1440"/>
           <w:tab w:val="right" w:leader="dot" w:pos="9159"/>
         </w:tabs>
         <w:rPr>
           <w:rFonts w:asciiTheme="minorHAnsi" w:eastAsiaTheme="minorEastAsia" w:hAnsiTheme="minorHAnsi"/>
           <w:noProof/>
-          <w:lang w:eastAsia="ja-JP"/>
+          <w:sz w:val="22"/>
+          <w:szCs w:val="22"/>
+          <w:lang w:eastAsia="sv-SE"/>
         </w:rPr>
       </w:pPr>
       <w:r>
@@ -4408,7 +4468,9 @@
         <w:rPr>
           <w:rFonts w:asciiTheme="minorHAnsi" w:eastAsiaTheme="minorEastAsia" w:hAnsiTheme="minorHAnsi"/>
           <w:noProof/>
-          <w:lang w:eastAsia="ja-JP"/>
+          <w:sz w:val="22"/>
+          <w:szCs w:val="22"/>
+          <w:lang w:eastAsia="sv-SE"/>
         </w:rPr>
         <w:tab/>
       </w:r>
@@ -4434,7 +4496,7 @@
         <w:rPr>
           <w:noProof/>
         </w:rPr>
-        <w:instrText xml:space="preserve"> PAGEREF _Toc244018073 \h </w:instrText>
+        <w:instrText xml:space="preserve"> PAGEREF _Toc372219100 \h </w:instrText>
       </w:r>
       <w:r>
         <w:rPr>
@@ -4464,13 +4526,15 @@
       <w:pPr>
         <w:pStyle w:val="Innehll1"/>
         <w:tabs>
-          <w:tab w:val="left" w:pos="1407"/>
+          <w:tab w:val="left" w:pos="1440"/>
           <w:tab w:val="right" w:leader="dot" w:pos="9159"/>
         </w:tabs>
         <w:rPr>
           <w:rFonts w:asciiTheme="minorHAnsi" w:eastAsiaTheme="minorEastAsia" w:hAnsiTheme="minorHAnsi"/>
           <w:noProof/>
-          <w:lang w:eastAsia="ja-JP"/>
+          <w:sz w:val="22"/>
+          <w:szCs w:val="22"/>
+          <w:lang w:eastAsia="sv-SE"/>
         </w:rPr>
       </w:pPr>
       <w:r>
@@ -4483,7 +4547,9 @@
         <w:rPr>
           <w:rFonts w:asciiTheme="minorHAnsi" w:eastAsiaTheme="minorEastAsia" w:hAnsiTheme="minorHAnsi"/>
           <w:noProof/>
-          <w:lang w:eastAsia="ja-JP"/>
+          <w:sz w:val="22"/>
+          <w:szCs w:val="22"/>
+          <w:lang w:eastAsia="sv-SE"/>
         </w:rPr>
         <w:tab/>
       </w:r>
@@ -4509,7 +4575,7 @@
         <w:rPr>
           <w:noProof/>
         </w:rPr>
-        <w:instrText xml:space="preserve"> PAGEREF _Toc244018074 \h </w:instrText>
+        <w:instrText xml:space="preserve"> PAGEREF _Toc372219101 \h </w:instrText>
       </w:r>
       <w:r>
         <w:rPr>
@@ -4539,13 +4605,15 @@
       <w:pPr>
         <w:pStyle w:val="Innehll1"/>
         <w:tabs>
-          <w:tab w:val="left" w:pos="1407"/>
+          <w:tab w:val="left" w:pos="1440"/>
           <w:tab w:val="right" w:leader="dot" w:pos="9159"/>
         </w:tabs>
         <w:rPr>
           <w:rFonts w:asciiTheme="minorHAnsi" w:eastAsiaTheme="minorEastAsia" w:hAnsiTheme="minorHAnsi"/>
           <w:noProof/>
-          <w:lang w:eastAsia="ja-JP"/>
+          <w:sz w:val="22"/>
+          <w:szCs w:val="22"/>
+          <w:lang w:eastAsia="sv-SE"/>
         </w:rPr>
       </w:pPr>
       <w:r>
@@ -4558,7 +4626,9 @@
         <w:rPr>
           <w:rFonts w:asciiTheme="minorHAnsi" w:eastAsiaTheme="minorEastAsia" w:hAnsiTheme="minorHAnsi"/>
           <w:noProof/>
-          <w:lang w:eastAsia="ja-JP"/>
+          <w:sz w:val="22"/>
+          <w:szCs w:val="22"/>
+          <w:lang w:eastAsia="sv-SE"/>
         </w:rPr>
         <w:tab/>
       </w:r>
@@ -4584,7 +4654,7 @@
         <w:rPr>
           <w:noProof/>
         </w:rPr>
-        <w:instrText xml:space="preserve"> PAGEREF _Toc244018075 \h </w:instrText>
+        <w:instrText xml:space="preserve"> PAGEREF _Toc372219102 \h </w:instrText>
       </w:r>
       <w:r>
         <w:rPr>
@@ -4601,7 +4671,7 @@
         <w:rPr>
           <w:noProof/>
         </w:rPr>
-        <w:t>20</w:t>
+        <w:t>19</w:t>
       </w:r>
       <w:r>
         <w:rPr>
@@ -4614,13 +4684,15 @@
       <w:pPr>
         <w:pStyle w:val="Innehll1"/>
         <w:tabs>
-          <w:tab w:val="left" w:pos="1407"/>
+          <w:tab w:val="left" w:pos="1440"/>
           <w:tab w:val="right" w:leader="dot" w:pos="9159"/>
         </w:tabs>
         <w:rPr>
           <w:rFonts w:asciiTheme="minorHAnsi" w:eastAsiaTheme="minorEastAsia" w:hAnsiTheme="minorHAnsi"/>
           <w:noProof/>
-          <w:lang w:eastAsia="ja-JP"/>
+          <w:sz w:val="22"/>
+          <w:szCs w:val="22"/>
+          <w:lang w:eastAsia="sv-SE"/>
         </w:rPr>
       </w:pPr>
       <w:r>
@@ -4633,7 +4705,9 @@
         <w:rPr>
           <w:rFonts w:asciiTheme="minorHAnsi" w:eastAsiaTheme="minorEastAsia" w:hAnsiTheme="minorHAnsi"/>
           <w:noProof/>
-          <w:lang w:eastAsia="ja-JP"/>
+          <w:sz w:val="22"/>
+          <w:szCs w:val="22"/>
+          <w:lang w:eastAsia="sv-SE"/>
         </w:rPr>
         <w:tab/>
       </w:r>
@@ -4659,7 +4733,7 @@
         <w:rPr>
           <w:noProof/>
         </w:rPr>
-        <w:instrText xml:space="preserve"> PAGEREF _Toc244018076 \h </w:instrText>
+        <w:instrText xml:space="preserve"> PAGEREF _Toc372219103 \h </w:instrText>
       </w:r>
       <w:r>
         <w:rPr>
@@ -4676,7 +4750,7 @@
         <w:rPr>
           <w:noProof/>
         </w:rPr>
-        <w:t>20</w:t>
+        <w:t>19</w:t>
       </w:r>
       <w:r>
         <w:rPr>
@@ -4689,13 +4763,15 @@
       <w:pPr>
         <w:pStyle w:val="Innehll1"/>
         <w:tabs>
-          <w:tab w:val="left" w:pos="1407"/>
+          <w:tab w:val="left" w:pos="1440"/>
           <w:tab w:val="right" w:leader="dot" w:pos="9159"/>
         </w:tabs>
         <w:rPr>
           <w:rFonts w:asciiTheme="minorHAnsi" w:eastAsiaTheme="minorEastAsia" w:hAnsiTheme="minorHAnsi"/>
           <w:noProof/>
-          <w:lang w:eastAsia="ja-JP"/>
+          <w:sz w:val="22"/>
+          <w:szCs w:val="22"/>
+          <w:lang w:eastAsia="sv-SE"/>
         </w:rPr>
       </w:pPr>
       <w:r>
@@ -4708,7 +4784,9 @@
         <w:rPr>
           <w:rFonts w:asciiTheme="minorHAnsi" w:eastAsiaTheme="minorEastAsia" w:hAnsiTheme="minorHAnsi"/>
           <w:noProof/>
-          <w:lang w:eastAsia="ja-JP"/>
+          <w:sz w:val="22"/>
+          <w:szCs w:val="22"/>
+          <w:lang w:eastAsia="sv-SE"/>
         </w:rPr>
         <w:tab/>
       </w:r>
@@ -4734,7 +4812,7 @@
         <w:rPr>
           <w:noProof/>
         </w:rPr>
-        <w:instrText xml:space="preserve"> PAGEREF _Toc244018077 \h </w:instrText>
+        <w:instrText xml:space="preserve"> PAGEREF _Toc372219104 \h </w:instrText>
       </w:r>
       <w:r>
         <w:rPr>
@@ -4751,7 +4829,7 @@
         <w:rPr>
           <w:noProof/>
         </w:rPr>
-        <w:t>20</w:t>
+        <w:t>19</w:t>
       </w:r>
       <w:r>
         <w:rPr>
@@ -4764,13 +4842,15 @@
       <w:pPr>
         <w:pStyle w:val="Innehll1"/>
         <w:tabs>
-          <w:tab w:val="left" w:pos="1407"/>
+          <w:tab w:val="left" w:pos="1440"/>
           <w:tab w:val="right" w:leader="dot" w:pos="9159"/>
         </w:tabs>
         <w:rPr>
           <w:rFonts w:asciiTheme="minorHAnsi" w:eastAsiaTheme="minorEastAsia" w:hAnsiTheme="minorHAnsi"/>
           <w:noProof/>
-          <w:lang w:eastAsia="ja-JP"/>
+          <w:sz w:val="22"/>
+          <w:szCs w:val="22"/>
+          <w:lang w:eastAsia="sv-SE"/>
         </w:rPr>
       </w:pPr>
       <w:r>
@@ -4783,7 +4863,9 @@
         <w:rPr>
           <w:rFonts w:asciiTheme="minorHAnsi" w:eastAsiaTheme="minorEastAsia" w:hAnsiTheme="minorHAnsi"/>
           <w:noProof/>
-          <w:lang w:eastAsia="ja-JP"/>
+          <w:sz w:val="22"/>
+          <w:szCs w:val="22"/>
+          <w:lang w:eastAsia="sv-SE"/>
         </w:rPr>
         <w:tab/>
       </w:r>
@@ -4809,7 +4891,7 @@
         <w:rPr>
           <w:noProof/>
         </w:rPr>
-        <w:instrText xml:space="preserve"> PAGEREF _Toc244018078 \h </w:instrText>
+        <w:instrText xml:space="preserve"> PAGEREF _Toc372219105 \h </w:instrText>
       </w:r>
       <w:r>
         <w:rPr>
@@ -4826,7 +4908,7 @@
         <w:rPr>
           <w:noProof/>
         </w:rPr>
-        <w:t>20</w:t>
+        <w:t>19</w:t>
       </w:r>
       <w:r>
         <w:rPr>
@@ -4839,13 +4921,14 @@
       <w:pPr>
         <w:pStyle w:val="Innehll2"/>
         <w:tabs>
-          <w:tab w:val="left" w:pos="600"/>
+          <w:tab w:val="left" w:pos="1347"/>
           <w:tab w:val="right" w:leader="dot" w:pos="9159"/>
         </w:tabs>
         <w:rPr>
           <w:rFonts w:asciiTheme="minorHAnsi" w:eastAsiaTheme="minorEastAsia" w:hAnsiTheme="minorHAnsi" w:cstheme="minorBidi"/>
           <w:noProof/>
-          <w:lang w:eastAsia="ja-JP"/>
+          <w:sz w:val="22"/>
+          <w:szCs w:val="22"/>
         </w:rPr>
       </w:pPr>
       <w:r>
@@ -4858,7 +4941,8 @@
         <w:rPr>
           <w:rFonts w:asciiTheme="minorHAnsi" w:eastAsiaTheme="minorEastAsia" w:hAnsiTheme="minorHAnsi" w:cstheme="minorBidi"/>
           <w:noProof/>
-          <w:lang w:eastAsia="ja-JP"/>
+          <w:sz w:val="22"/>
+          <w:szCs w:val="22"/>
         </w:rPr>
         <w:tab/>
       </w:r>
@@ -4884,7 +4968,7 @@
         <w:rPr>
           <w:noProof/>
         </w:rPr>
-        <w:instrText xml:space="preserve"> PAGEREF _Toc244018079 \h </w:instrText>
+        <w:instrText xml:space="preserve"> PAGEREF _Toc372219106 \h </w:instrText>
       </w:r>
       <w:r>
         <w:rPr>
@@ -4901,7 +4985,7 @@
         <w:rPr>
           <w:noProof/>
         </w:rPr>
-        <w:t>21</w:t>
+        <w:t>20</w:t>
       </w:r>
       <w:r>
         <w:rPr>
@@ -4914,13 +4998,15 @@
       <w:pPr>
         <w:pStyle w:val="Innehll1"/>
         <w:tabs>
-          <w:tab w:val="left" w:pos="1407"/>
+          <w:tab w:val="left" w:pos="1440"/>
           <w:tab w:val="right" w:leader="dot" w:pos="9159"/>
         </w:tabs>
         <w:rPr>
           <w:rFonts w:asciiTheme="minorHAnsi" w:eastAsiaTheme="minorEastAsia" w:hAnsiTheme="minorHAnsi"/>
           <w:noProof/>
-          <w:lang w:eastAsia="ja-JP"/>
+          <w:sz w:val="22"/>
+          <w:szCs w:val="22"/>
+          <w:lang w:eastAsia="sv-SE"/>
         </w:rPr>
       </w:pPr>
       <w:r>
@@ -4933,7 +5019,9 @@
         <w:rPr>
           <w:rFonts w:asciiTheme="minorHAnsi" w:eastAsiaTheme="minorEastAsia" w:hAnsiTheme="minorHAnsi"/>
           <w:noProof/>
-          <w:lang w:eastAsia="ja-JP"/>
+          <w:sz w:val="22"/>
+          <w:szCs w:val="22"/>
+          <w:lang w:eastAsia="sv-SE"/>
         </w:rPr>
         <w:tab/>
       </w:r>
@@ -4959,7 +5047,7 @@
         <w:rPr>
           <w:noProof/>
         </w:rPr>
-        <w:instrText xml:space="preserve"> PAGEREF _Toc244018080 \h </w:instrText>
+        <w:instrText xml:space="preserve"> PAGEREF _Toc372219107 \h </w:instrText>
       </w:r>
       <w:r>
         <w:rPr>
@@ -4976,7 +5064,7 @@
         <w:rPr>
           <w:noProof/>
         </w:rPr>
-        <w:t>21</w:t>
+        <w:t>20</w:t>
       </w:r>
       <w:r>
         <w:rPr>
@@ -4989,13 +5077,15 @@
       <w:pPr>
         <w:pStyle w:val="Innehll1"/>
         <w:tabs>
-          <w:tab w:val="left" w:pos="1407"/>
+          <w:tab w:val="left" w:pos="1440"/>
           <w:tab w:val="right" w:leader="dot" w:pos="9159"/>
         </w:tabs>
         <w:rPr>
           <w:rFonts w:asciiTheme="minorHAnsi" w:eastAsiaTheme="minorEastAsia" w:hAnsiTheme="minorHAnsi"/>
           <w:noProof/>
-          <w:lang w:eastAsia="ja-JP"/>
+          <w:sz w:val="22"/>
+          <w:szCs w:val="22"/>
+          <w:lang w:eastAsia="sv-SE"/>
         </w:rPr>
       </w:pPr>
       <w:r>
@@ -5008,7 +5098,9 @@
         <w:rPr>
           <w:rFonts w:asciiTheme="minorHAnsi" w:eastAsiaTheme="minorEastAsia" w:hAnsiTheme="minorHAnsi"/>
           <w:noProof/>
-          <w:lang w:eastAsia="ja-JP"/>
+          <w:sz w:val="22"/>
+          <w:szCs w:val="22"/>
+          <w:lang w:eastAsia="sv-SE"/>
         </w:rPr>
         <w:tab/>
       </w:r>
@@ -5034,7 +5126,7 @@
         <w:rPr>
           <w:noProof/>
         </w:rPr>
-        <w:instrText xml:space="preserve"> PAGEREF _Toc244018081 \h </w:instrText>
+        <w:instrText xml:space="preserve"> PAGEREF _Toc372219108 \h </w:instrText>
       </w:r>
       <w:r>
         <w:rPr>
@@ -5051,7 +5143,7 @@
         <w:rPr>
           <w:noProof/>
         </w:rPr>
-        <w:t>26</w:t>
+        <w:t>25</w:t>
       </w:r>
       <w:r>
         <w:rPr>
@@ -5064,13 +5156,14 @@
       <w:pPr>
         <w:pStyle w:val="Innehll2"/>
         <w:tabs>
-          <w:tab w:val="left" w:pos="600"/>
+          <w:tab w:val="left" w:pos="1347"/>
           <w:tab w:val="right" w:leader="dot" w:pos="9159"/>
         </w:tabs>
         <w:rPr>
           <w:rFonts w:asciiTheme="minorHAnsi" w:eastAsiaTheme="minorEastAsia" w:hAnsiTheme="minorHAnsi" w:cstheme="minorBidi"/>
           <w:noProof/>
-          <w:lang w:eastAsia="ja-JP"/>
+          <w:sz w:val="22"/>
+          <w:szCs w:val="22"/>
         </w:rPr>
       </w:pPr>
       <w:r>
@@ -5083,7 +5176,8 @@
         <w:rPr>
           <w:rFonts w:asciiTheme="minorHAnsi" w:eastAsiaTheme="minorEastAsia" w:hAnsiTheme="minorHAnsi" w:cstheme="minorBidi"/>
           <w:noProof/>
-          <w:lang w:eastAsia="ja-JP"/>
+          <w:sz w:val="22"/>
+          <w:szCs w:val="22"/>
         </w:rPr>
         <w:tab/>
       </w:r>
@@ -5109,7 +5203,7 @@
         <w:rPr>
           <w:noProof/>
         </w:rPr>
-        <w:instrText xml:space="preserve"> PAGEREF _Toc244018082 \h </w:instrText>
+        <w:instrText xml:space="preserve"> PAGEREF _Toc372219109 \h </w:instrText>
       </w:r>
       <w:r>
         <w:rPr>
@@ -5126,7 +5220,7 @@
         <w:rPr>
           <w:noProof/>
         </w:rPr>
-        <w:t>27</w:t>
+        <w:t>26</w:t>
       </w:r>
       <w:r>
         <w:rPr>
@@ -5139,13 +5233,15 @@
       <w:pPr>
         <w:pStyle w:val="Innehll1"/>
         <w:tabs>
-          <w:tab w:val="left" w:pos="1407"/>
+          <w:tab w:val="left" w:pos="1440"/>
           <w:tab w:val="right" w:leader="dot" w:pos="9159"/>
         </w:tabs>
         <w:rPr>
           <w:rFonts w:asciiTheme="minorHAnsi" w:eastAsiaTheme="minorEastAsia" w:hAnsiTheme="minorHAnsi"/>
           <w:noProof/>
-          <w:lang w:eastAsia="ja-JP"/>
+          <w:sz w:val="22"/>
+          <w:szCs w:val="22"/>
+          <w:lang w:eastAsia="sv-SE"/>
         </w:rPr>
       </w:pPr>
       <w:r>
@@ -5158,7 +5254,9 @@
         <w:rPr>
           <w:rFonts w:asciiTheme="minorHAnsi" w:eastAsiaTheme="minorEastAsia" w:hAnsiTheme="minorHAnsi"/>
           <w:noProof/>
-          <w:lang w:eastAsia="ja-JP"/>
+          <w:sz w:val="22"/>
+          <w:szCs w:val="22"/>
+          <w:lang w:eastAsia="sv-SE"/>
         </w:rPr>
         <w:tab/>
       </w:r>
@@ -5184,7 +5282,7 @@
         <w:rPr>
           <w:noProof/>
         </w:rPr>
-        <w:instrText xml:space="preserve"> PAGEREF _Toc244018083 \h </w:instrText>
+        <w:instrText xml:space="preserve"> PAGEREF _Toc372219110 \h </w:instrText>
       </w:r>
       <w:r>
         <w:rPr>
@@ -5201,7 +5299,7 @@
         <w:rPr>
           <w:noProof/>
         </w:rPr>
-        <w:t>27</w:t>
+        <w:t>26</w:t>
       </w:r>
       <w:r>
         <w:rPr>
@@ -5214,13 +5312,15 @@
       <w:pPr>
         <w:pStyle w:val="Innehll1"/>
         <w:tabs>
-          <w:tab w:val="left" w:pos="1407"/>
+          <w:tab w:val="left" w:pos="1440"/>
           <w:tab w:val="right" w:leader="dot" w:pos="9159"/>
         </w:tabs>
         <w:rPr>
           <w:rFonts w:asciiTheme="minorHAnsi" w:eastAsiaTheme="minorEastAsia" w:hAnsiTheme="minorHAnsi"/>
           <w:noProof/>
-          <w:lang w:eastAsia="ja-JP"/>
+          <w:sz w:val="22"/>
+          <w:szCs w:val="22"/>
+          <w:lang w:eastAsia="sv-SE"/>
         </w:rPr>
       </w:pPr>
       <w:r>
@@ -5233,7 +5333,9 @@
         <w:rPr>
           <w:rFonts w:asciiTheme="minorHAnsi" w:eastAsiaTheme="minorEastAsia" w:hAnsiTheme="minorHAnsi"/>
           <w:noProof/>
-          <w:lang w:eastAsia="ja-JP"/>
+          <w:sz w:val="22"/>
+          <w:szCs w:val="22"/>
+          <w:lang w:eastAsia="sv-SE"/>
         </w:rPr>
         <w:tab/>
       </w:r>
@@ -5259,7 +5361,7 @@
         <w:rPr>
           <w:noProof/>
         </w:rPr>
-        <w:instrText xml:space="preserve"> PAGEREF _Toc244018084 \h </w:instrText>
+        <w:instrText xml:space="preserve"> PAGEREF _Toc372219111 \h </w:instrText>
       </w:r>
       <w:r>
         <w:rPr>
@@ -5276,7 +5378,7 @@
         <w:rPr>
           <w:noProof/>
         </w:rPr>
-        <w:t>27</w:t>
+        <w:t>26</w:t>
       </w:r>
       <w:r>
         <w:rPr>
@@ -5289,13 +5391,15 @@
       <w:pPr>
         <w:pStyle w:val="Innehll1"/>
         <w:tabs>
-          <w:tab w:val="left" w:pos="1407"/>
+          <w:tab w:val="left" w:pos="1440"/>
           <w:tab w:val="right" w:leader="dot" w:pos="9159"/>
         </w:tabs>
         <w:rPr>
           <w:rFonts w:asciiTheme="minorHAnsi" w:eastAsiaTheme="minorEastAsia" w:hAnsiTheme="minorHAnsi"/>
           <w:noProof/>
-          <w:lang w:eastAsia="ja-JP"/>
+          <w:sz w:val="22"/>
+          <w:szCs w:val="22"/>
+          <w:lang w:eastAsia="sv-SE"/>
         </w:rPr>
       </w:pPr>
       <w:r>
@@ -5308,7 +5412,9 @@
         <w:rPr>
           <w:rFonts w:asciiTheme="minorHAnsi" w:eastAsiaTheme="minorEastAsia" w:hAnsiTheme="minorHAnsi"/>
           <w:noProof/>
-          <w:lang w:eastAsia="ja-JP"/>
+          <w:sz w:val="22"/>
+          <w:szCs w:val="22"/>
+          <w:lang w:eastAsia="sv-SE"/>
         </w:rPr>
         <w:tab/>
       </w:r>
@@ -5334,7 +5440,7 @@
         <w:rPr>
           <w:noProof/>
         </w:rPr>
-        <w:instrText xml:space="preserve"> PAGEREF _Toc244018085 \h </w:instrText>
+        <w:instrText xml:space="preserve"> PAGEREF _Toc372219112 \h </w:instrText>
       </w:r>
       <w:r>
         <w:rPr>
@@ -5351,7 +5457,7 @@
         <w:rPr>
           <w:noProof/>
         </w:rPr>
-        <w:t>27</w:t>
+        <w:t>26</w:t>
       </w:r>
       <w:r>
         <w:rPr>
@@ -5364,13 +5470,15 @@
       <w:pPr>
         <w:pStyle w:val="Innehll1"/>
         <w:tabs>
-          <w:tab w:val="left" w:pos="1407"/>
+          <w:tab w:val="left" w:pos="1440"/>
           <w:tab w:val="right" w:leader="dot" w:pos="9159"/>
         </w:tabs>
         <w:rPr>
           <w:rFonts w:asciiTheme="minorHAnsi" w:eastAsiaTheme="minorEastAsia" w:hAnsiTheme="minorHAnsi"/>
           <w:noProof/>
-          <w:lang w:eastAsia="ja-JP"/>
+          <w:sz w:val="22"/>
+          <w:szCs w:val="22"/>
+          <w:lang w:eastAsia="sv-SE"/>
         </w:rPr>
       </w:pPr>
       <w:r>
@@ -5383,7 +5491,9 @@
         <w:rPr>
           <w:rFonts w:asciiTheme="minorHAnsi" w:eastAsiaTheme="minorEastAsia" w:hAnsiTheme="minorHAnsi"/>
           <w:noProof/>
-          <w:lang w:eastAsia="ja-JP"/>
+          <w:sz w:val="22"/>
+          <w:szCs w:val="22"/>
+          <w:lang w:eastAsia="sv-SE"/>
         </w:rPr>
         <w:tab/>
       </w:r>
@@ -5409,7 +5519,7 @@
         <w:rPr>
           <w:noProof/>
         </w:rPr>
-        <w:instrText xml:space="preserve"> PAGEREF _Toc244018086 \h </w:instrText>
+        <w:instrText xml:space="preserve"> PAGEREF _Toc372219113 \h </w:instrText>
       </w:r>
       <w:r>
         <w:rPr>
@@ -5426,7 +5536,7 @@
         <w:rPr>
           <w:noProof/>
         </w:rPr>
-        <w:t>27</w:t>
+        <w:t>26</w:t>
       </w:r>
       <w:r>
         <w:rPr>
@@ -5439,13 +5549,15 @@
       <w:pPr>
         <w:pStyle w:val="Innehll1"/>
         <w:tabs>
-          <w:tab w:val="left" w:pos="1407"/>
+          <w:tab w:val="left" w:pos="1440"/>
           <w:tab w:val="right" w:leader="dot" w:pos="9159"/>
         </w:tabs>
         <w:rPr>
           <w:rFonts w:asciiTheme="minorHAnsi" w:eastAsiaTheme="minorEastAsia" w:hAnsiTheme="minorHAnsi"/>
           <w:noProof/>
-          <w:lang w:eastAsia="ja-JP"/>
+          <w:sz w:val="22"/>
+          <w:szCs w:val="22"/>
+          <w:lang w:eastAsia="sv-SE"/>
         </w:rPr>
       </w:pPr>
       <w:r>
@@ -5458,7 +5570,9 @@
         <w:rPr>
           <w:rFonts w:asciiTheme="minorHAnsi" w:eastAsiaTheme="minorEastAsia" w:hAnsiTheme="minorHAnsi"/>
           <w:noProof/>
-          <w:lang w:eastAsia="ja-JP"/>
+          <w:sz w:val="22"/>
+          <w:szCs w:val="22"/>
+          <w:lang w:eastAsia="sv-SE"/>
         </w:rPr>
         <w:tab/>
       </w:r>
@@ -5484,7 +5598,7 @@
         <w:rPr>
           <w:noProof/>
         </w:rPr>
-        <w:instrText xml:space="preserve"> PAGEREF _Toc244018087 \h </w:instrText>
+        <w:instrText xml:space="preserve"> PAGEREF _Toc372219114 \h </w:instrText>
       </w:r>
       <w:r>
         <w:rPr>
@@ -5501,7 +5615,7 @@
         <w:rPr>
           <w:noProof/>
         </w:rPr>
-        <w:t>27</w:t>
+        <w:t>26</w:t>
       </w:r>
       <w:r>
         <w:rPr>
@@ -5514,13 +5628,15 @@
       <w:pPr>
         <w:pStyle w:val="Innehll1"/>
         <w:tabs>
-          <w:tab w:val="left" w:pos="1407"/>
+          <w:tab w:val="left" w:pos="1440"/>
           <w:tab w:val="right" w:leader="dot" w:pos="9159"/>
         </w:tabs>
         <w:rPr>
           <w:rFonts w:asciiTheme="minorHAnsi" w:eastAsiaTheme="minorEastAsia" w:hAnsiTheme="minorHAnsi"/>
           <w:noProof/>
-          <w:lang w:eastAsia="ja-JP"/>
+          <w:sz w:val="22"/>
+          <w:szCs w:val="22"/>
+          <w:lang w:eastAsia="sv-SE"/>
         </w:rPr>
       </w:pPr>
       <w:r>
@@ -5533,7 +5649,9 @@
         <w:rPr>
           <w:rFonts w:asciiTheme="minorHAnsi" w:eastAsiaTheme="minorEastAsia" w:hAnsiTheme="minorHAnsi"/>
           <w:noProof/>
-          <w:lang w:eastAsia="ja-JP"/>
+          <w:sz w:val="22"/>
+          <w:szCs w:val="22"/>
+          <w:lang w:eastAsia="sv-SE"/>
         </w:rPr>
         <w:tab/>
       </w:r>
@@ -5559,7 +5677,7 @@
         <w:rPr>
           <w:noProof/>
         </w:rPr>
-        <w:instrText xml:space="preserve"> PAGEREF _Toc244018088 \h </w:instrText>
+        <w:instrText xml:space="preserve"> PAGEREF _Toc372219115 \h </w:instrText>
       </w:r>
       <w:r>
         <w:rPr>
@@ -5576,7 +5694,7 @@
         <w:rPr>
           <w:noProof/>
         </w:rPr>
-        <w:t>29</w:t>
+        <w:t>28</w:t>
       </w:r>
       <w:r>
         <w:rPr>
@@ -5634,7 +5752,7 @@
         <w:ind w:right="838" w:firstLine="0"/>
       </w:pPr>
       <w:bookmarkStart w:id="4" w:name="_Toc341787023"/>
-      <w:bookmarkStart w:id="5" w:name="_Toc244018058"/>
+      <w:bookmarkStart w:id="5" w:name="_Toc372219085"/>
       <w:r>
         <w:lastRenderedPageBreak/>
         <w:t>Inledning</w:t>
@@ -5797,7 +5915,7 @@
         </w:tabs>
         <w:ind w:right="838"/>
       </w:pPr>
-      <w:bookmarkStart w:id="6" w:name="_Toc244018059"/>
+      <w:bookmarkStart w:id="6" w:name="_Toc372219086"/>
       <w:r>
         <w:t>Användningsområden</w:t>
       </w:r>
@@ -6051,7 +6169,7 @@
         </w:tabs>
         <w:ind w:right="838"/>
       </w:pPr>
-      <w:bookmarkStart w:id="7" w:name="_Toc244018060"/>
+      <w:bookmarkStart w:id="7" w:name="_Toc372219087"/>
       <w:r>
         <w:t>Övrigt</w:t>
       </w:r>
@@ -6172,7 +6290,7 @@
         </w:tabs>
         <w:ind w:right="838"/>
       </w:pPr>
-      <w:bookmarkStart w:id="8" w:name="_Toc244018061"/>
+      <w:bookmarkStart w:id="8" w:name="_Toc372219088"/>
       <w:r>
         <w:lastRenderedPageBreak/>
         <w:t>Arbetsgrupp</w:t>
@@ -6551,7 +6669,7 @@
           <w:bCs w:val="0"/>
         </w:rPr>
       </w:pPr>
-      <w:bookmarkStart w:id="10" w:name="_Toc244018062"/>
+      <w:bookmarkStart w:id="10" w:name="_Toc372219089"/>
       <w:r>
         <w:lastRenderedPageBreak/>
         <w:t>Tjänstedomänens arkitektur</w:t>
@@ -6601,7 +6719,7 @@
         <w:ind w:right="838"/>
       </w:pPr>
       <w:bookmarkStart w:id="11" w:name="_Toc219337764"/>
-      <w:bookmarkStart w:id="12" w:name="_Toc244018063"/>
+      <w:bookmarkStart w:id="12" w:name="_Toc372219090"/>
       <w:r>
         <w:t>Övergripande</w:t>
       </w:r>
@@ -6999,7 +7117,7 @@
       </w:pPr>
       <w:bookmarkStart w:id="13" w:name="_Toc219337765"/>
       <w:bookmarkStart w:id="14" w:name="_Toc227077986"/>
-      <w:bookmarkStart w:id="15" w:name="_Toc244018064"/>
+      <w:bookmarkStart w:id="15" w:name="_Toc372219091"/>
       <w:r>
         <w:t>Nationell</w:t>
       </w:r>
@@ -7309,7 +7427,7 @@
       </w:pPr>
       <w:bookmarkStart w:id="16" w:name="_Toc219337766"/>
       <w:bookmarkStart w:id="17" w:name="_Toc227077987"/>
-      <w:bookmarkStart w:id="18" w:name="_Toc244018065"/>
+      <w:bookmarkStart w:id="18" w:name="_Toc372219092"/>
       <w:r>
         <w:t>Regional</w:t>
       </w:r>
@@ -7438,7 +7556,7 @@
       </w:pPr>
       <w:bookmarkStart w:id="19" w:name="_Toc219337767"/>
       <w:bookmarkStart w:id="20" w:name="_Toc227077988"/>
-      <w:bookmarkStart w:id="21" w:name="_Toc244018066"/>
+      <w:bookmarkStart w:id="21" w:name="_Toc372219093"/>
       <w:r>
         <w:t>Adresseringsmodell</w:t>
       </w:r>
@@ -7492,10 +7610,7 @@
       </w:r>
       <w:r>
         <w:lastRenderedPageBreak/>
-        <w:t>(källsystemets HSAid finns då i svarsmeddelandet) eller genom att tjänstekonsumenten direkt interagerar med ett engagemangsindex (indexposterna innehåller källsystemets HSAid). Detta scenario beskrivs i avsnitt 2.4.3.</w:t>
-      </w:r>
-      <w:r>
-        <w:t xml:space="preserve"> </w:t>
+        <w:t xml:space="preserve">(källsystemets HSAid finns då i svarsmeddelandet) eller genom att tjänstekonsumenten direkt interagerar med ett engagemangsindex (indexposterna innehåller källsystemets HSAid). </w:t>
       </w:r>
     </w:p>
     <w:p>
@@ -8420,7 +8535,7 @@
         <w:ind w:right="838"/>
       </w:pPr>
       <w:bookmarkStart w:id="28" w:name="_Toc227077993"/>
-      <w:bookmarkStart w:id="29" w:name="_Toc244018067"/>
+      <w:bookmarkStart w:id="29" w:name="_Toc372219094"/>
       <w:r>
         <w:t xml:space="preserve">Aggregerande </w:t>
       </w:r>
@@ -8523,33 +8638,31 @@
     <w:p>
       <w:pPr>
         <w:pStyle w:val="Rubrik2b"/>
-        <w:numPr>
-          <w:ilvl w:val="1"/>
-          <w:numId w:val="10"/>
-        </w:numPr>
       </w:pPr>
       <w:bookmarkStart w:id="30" w:name="_Toc245232836"/>
+      <w:bookmarkStart w:id="31" w:name="_Toc372219095"/>
       <w:r>
         <w:t>Informationssäkerhet</w:t>
       </w:r>
       <w:bookmarkEnd w:id="30"/>
+      <w:bookmarkEnd w:id="31"/>
     </w:p>
     <w:p>
       <w:pPr>
         <w:pStyle w:val="Rubrik3b"/>
       </w:pPr>
-      <w:bookmarkStart w:id="31" w:name="_Toc219337771"/>
-      <w:bookmarkStart w:id="32" w:name="_Toc227077995"/>
-      <w:bookmarkStart w:id="33" w:name="_Toc245231399"/>
+      <w:bookmarkStart w:id="32" w:name="_Toc219337771"/>
+      <w:bookmarkStart w:id="33" w:name="_Toc227077995"/>
+      <w:bookmarkStart w:id="34" w:name="_Toc245231399"/>
       <w:r>
         <w:t xml:space="preserve">Medarbetarens </w:t>
       </w:r>
       <w:r>
         <w:t>direktåtkomst</w:t>
       </w:r>
-      <w:bookmarkEnd w:id="31"/>
       <w:bookmarkEnd w:id="32"/>
       <w:bookmarkEnd w:id="33"/>
+      <w:bookmarkEnd w:id="34"/>
     </w:p>
     <w:p>
       <w:pPr>
@@ -8597,17 +8710,17 @@
           <w:b/>
         </w:rPr>
       </w:pPr>
-      <w:bookmarkStart w:id="34" w:name="_Toc219337772"/>
-      <w:bookmarkStart w:id="35" w:name="_Toc227077996"/>
-      <w:bookmarkStart w:id="36" w:name="_Toc229537043"/>
-      <w:bookmarkStart w:id="37" w:name="_Toc245231400"/>
+      <w:bookmarkStart w:id="35" w:name="_Toc219337772"/>
+      <w:bookmarkStart w:id="36" w:name="_Toc227077996"/>
+      <w:bookmarkStart w:id="37" w:name="_Toc229537043"/>
+      <w:bookmarkStart w:id="38" w:name="_Toc245231400"/>
       <w:r>
         <w:t>Patientens direktåtkomst</w:t>
       </w:r>
-      <w:bookmarkEnd w:id="34"/>
       <w:bookmarkEnd w:id="35"/>
       <w:bookmarkEnd w:id="36"/>
       <w:bookmarkEnd w:id="37"/>
+      <w:bookmarkEnd w:id="38"/>
     </w:p>
     <w:p>
       <w:pPr>
@@ -8625,15 +8738,15 @@
       <w:pPr>
         <w:pStyle w:val="Rubrik3b"/>
       </w:pPr>
-      <w:bookmarkStart w:id="38" w:name="_Toc219337773"/>
-      <w:bookmarkStart w:id="39" w:name="_Toc227077997"/>
-      <w:bookmarkStart w:id="40" w:name="_Toc245231401"/>
+      <w:bookmarkStart w:id="39" w:name="_Toc219337773"/>
+      <w:bookmarkStart w:id="40" w:name="_Toc227077997"/>
+      <w:bookmarkStart w:id="41" w:name="_Toc245231401"/>
       <w:r>
         <w:t>Generellt</w:t>
       </w:r>
-      <w:bookmarkEnd w:id="38"/>
       <w:bookmarkEnd w:id="39"/>
       <w:bookmarkEnd w:id="40"/>
+      <w:bookmarkEnd w:id="41"/>
     </w:p>
     <w:p>
       <w:pPr>
@@ -8685,21 +8798,21 @@
         </w:tabs>
         <w:ind w:right="838"/>
       </w:pPr>
-      <w:bookmarkStart w:id="41" w:name="_Toc219337774"/>
-      <w:bookmarkStart w:id="42" w:name="_Toc227077998"/>
-      <w:bookmarkStart w:id="43" w:name="_Toc244018069"/>
+      <w:bookmarkStart w:id="42" w:name="_Toc219337774"/>
+      <w:bookmarkStart w:id="43" w:name="_Toc227077998"/>
+      <w:bookmarkStart w:id="44" w:name="_Toc372219096"/>
       <w:r>
         <w:t>Tjänstekontraktens</w:t>
       </w:r>
       <w:r>
         <w:t xml:space="preserve"> desi</w:t>
       </w:r>
-      <w:bookmarkEnd w:id="41"/>
+      <w:bookmarkEnd w:id="42"/>
       <w:r>
         <w:t>gn</w:t>
       </w:r>
-      <w:bookmarkEnd w:id="42"/>
       <w:bookmarkEnd w:id="43"/>
+      <w:bookmarkEnd w:id="44"/>
     </w:p>
     <w:p>
       <w:pPr>
@@ -8862,7 +8975,7 @@
       <w:r>
         <w:t>för att skapa ett svarsmeddelande från ett HL7 CDA-meddelande.</w:t>
       </w:r>
-      <w:bookmarkStart w:id="44" w:name="_Toc219337776"/>
+      <w:bookmarkStart w:id="45" w:name="_Toc219337776"/>
     </w:p>
     <w:p>
       <w:pPr>
@@ -8881,28 +8994,28 @@
         </w:tabs>
         <w:ind w:right="838" w:firstLine="0"/>
       </w:pPr>
-      <w:bookmarkStart w:id="45" w:name="_Toc244018070"/>
+      <w:bookmarkStart w:id="46" w:name="_Toc372219097"/>
       <w:r>
         <w:t>Generella regler</w:t>
       </w:r>
+      <w:bookmarkEnd w:id="46"/>
+    </w:p>
+    <w:p>
+      <w:pPr>
+        <w:pStyle w:val="Rubrik2b"/>
+      </w:pPr>
+      <w:bookmarkStart w:id="47" w:name="_Toc372219098"/>
+      <w:r>
+        <w:t>Uppdatering</w:t>
+      </w:r>
+      <w:r>
+        <w:t xml:space="preserve"> av </w:t>
+      </w:r>
+      <w:r>
+        <w:t>engagemangsindex</w:t>
+      </w:r>
       <w:bookmarkEnd w:id="45"/>
-    </w:p>
-    <w:p>
-      <w:pPr>
-        <w:pStyle w:val="Rubrik2b"/>
-      </w:pPr>
-      <w:bookmarkStart w:id="46" w:name="_Toc244018071"/>
-      <w:r>
-        <w:t>Uppdatering</w:t>
-      </w:r>
-      <w:r>
-        <w:t xml:space="preserve"> av </w:t>
-      </w:r>
-      <w:r>
-        <w:t>engagemangsindex</w:t>
-      </w:r>
-      <w:bookmarkEnd w:id="44"/>
-      <w:bookmarkEnd w:id="46"/>
+      <w:bookmarkEnd w:id="47"/>
     </w:p>
     <w:p>
       <w:pPr>
@@ -10804,18 +10917,18 @@
       <w:pPr>
         <w:pStyle w:val="Rubrik2b"/>
       </w:pPr>
-      <w:bookmarkStart w:id="47" w:name="_Toc219337778"/>
-      <w:bookmarkStart w:id="48" w:name="_Toc224895972"/>
-      <w:bookmarkStart w:id="49" w:name="_Toc244018072"/>
+      <w:bookmarkStart w:id="48" w:name="_Toc219337778"/>
+      <w:bookmarkStart w:id="49" w:name="_Toc224895972"/>
+      <w:bookmarkStart w:id="50" w:name="_Toc372219099"/>
       <w:r>
         <w:t>SLA</w:t>
       </w:r>
       <w:r>
         <w:t>-krav</w:t>
       </w:r>
-      <w:bookmarkEnd w:id="47"/>
       <w:bookmarkEnd w:id="48"/>
       <w:bookmarkEnd w:id="49"/>
+      <w:bookmarkEnd w:id="50"/>
     </w:p>
     <w:p>
       <w:pPr>
@@ -11157,8 +11270,8 @@
       <w:pPr>
         <w:pStyle w:val="Rubrik2b"/>
       </w:pPr>
-      <w:bookmarkStart w:id="50" w:name="_Toc224895973"/>
-      <w:bookmarkStart w:id="51" w:name="_Toc244018073"/>
+      <w:bookmarkStart w:id="51" w:name="_Toc224895973"/>
+      <w:bookmarkStart w:id="52" w:name="_Toc372219100"/>
       <w:r>
         <w:lastRenderedPageBreak/>
         <w:t>Gemensamma</w:t>
@@ -11169,8 +11282,8 @@
       <w:r>
         <w:t>konsumentregler</w:t>
       </w:r>
-      <w:bookmarkEnd w:id="50"/>
       <w:bookmarkEnd w:id="51"/>
+      <w:bookmarkEnd w:id="52"/>
     </w:p>
     <w:p>
       <w:pPr>
@@ -11227,11 +11340,11 @@
       <w:pPr>
         <w:pStyle w:val="Rubrik2b"/>
       </w:pPr>
-      <w:bookmarkStart w:id="52" w:name="_Toc244018074"/>
+      <w:bookmarkStart w:id="53" w:name="_Toc372219101"/>
       <w:r>
         <w:t>Gemensamma producentregler</w:t>
       </w:r>
-      <w:bookmarkEnd w:id="52"/>
+      <w:bookmarkEnd w:id="53"/>
     </w:p>
     <w:p>
       <w:pPr>
@@ -11266,15 +11379,15 @@
         </w:tabs>
         <w:ind w:right="839"/>
       </w:pPr>
-      <w:bookmarkStart w:id="53" w:name="_Toc341787026"/>
-      <w:bookmarkStart w:id="54" w:name="_Toc219337779"/>
-      <w:bookmarkStart w:id="55" w:name="_Toc244018075"/>
+      <w:bookmarkStart w:id="54" w:name="_Toc341787026"/>
+      <w:bookmarkStart w:id="55" w:name="_Toc219337779"/>
+      <w:bookmarkStart w:id="56" w:name="_Toc372219102"/>
       <w:r>
         <w:t>Format för Datum</w:t>
       </w:r>
-      <w:bookmarkEnd w:id="53"/>
       <w:bookmarkEnd w:id="54"/>
       <w:bookmarkEnd w:id="55"/>
+      <w:bookmarkEnd w:id="56"/>
     </w:p>
     <w:p>
       <w:pPr>
@@ -11309,15 +11422,15 @@
         </w:tabs>
         <w:ind w:right="839"/>
       </w:pPr>
-      <w:bookmarkStart w:id="56" w:name="_Toc341787027"/>
-      <w:bookmarkStart w:id="57" w:name="_Toc219337780"/>
-      <w:bookmarkStart w:id="58" w:name="_Toc244018076"/>
+      <w:bookmarkStart w:id="57" w:name="_Toc341787027"/>
+      <w:bookmarkStart w:id="58" w:name="_Toc219337780"/>
+      <w:bookmarkStart w:id="59" w:name="_Toc372219103"/>
       <w:r>
         <w:t>Format för tidpunkter</w:t>
       </w:r>
-      <w:bookmarkEnd w:id="56"/>
       <w:bookmarkEnd w:id="57"/>
       <w:bookmarkEnd w:id="58"/>
+      <w:bookmarkEnd w:id="59"/>
     </w:p>
     <w:p>
       <w:pPr>
@@ -11377,15 +11490,15 @@
         </w:tabs>
         <w:ind w:right="839"/>
       </w:pPr>
-      <w:bookmarkStart w:id="59" w:name="_Toc341787028"/>
-      <w:bookmarkStart w:id="60" w:name="_Toc219337781"/>
-      <w:bookmarkStart w:id="61" w:name="_Toc244018077"/>
+      <w:bookmarkStart w:id="60" w:name="_Toc341787028"/>
+      <w:bookmarkStart w:id="61" w:name="_Toc219337781"/>
+      <w:bookmarkStart w:id="62" w:name="_Toc372219104"/>
       <w:r>
         <w:t>Tidszon för tidpunkter</w:t>
       </w:r>
-      <w:bookmarkEnd w:id="59"/>
       <w:bookmarkEnd w:id="60"/>
       <w:bookmarkEnd w:id="61"/>
+      <w:bookmarkEnd w:id="62"/>
     </w:p>
     <w:p>
       <w:pPr>
@@ -11458,15 +11571,15 @@
         </w:tabs>
         <w:ind w:right="838"/>
       </w:pPr>
-      <w:bookmarkStart w:id="62" w:name="_Toc341787029"/>
-      <w:bookmarkStart w:id="63" w:name="_Toc219337782"/>
-      <w:bookmarkStart w:id="64" w:name="_Toc244018078"/>
+      <w:bookmarkStart w:id="63" w:name="_Toc341787029"/>
+      <w:bookmarkStart w:id="64" w:name="_Toc219337782"/>
+      <w:bookmarkStart w:id="65" w:name="_Toc372219105"/>
       <w:r>
         <w:t>Felhantering</w:t>
       </w:r>
-      <w:bookmarkEnd w:id="62"/>
       <w:bookmarkEnd w:id="63"/>
       <w:bookmarkEnd w:id="64"/>
+      <w:bookmarkEnd w:id="65"/>
     </w:p>
     <w:p>
       <w:pPr>
@@ -11571,7 +11684,7 @@
           <w:lang w:eastAsia="en-US"/>
         </w:rPr>
       </w:pPr>
-      <w:bookmarkStart w:id="65" w:name="_Toc341787030"/>
+      <w:bookmarkStart w:id="66" w:name="_Toc341787030"/>
       <w:r>
         <w:br w:type="page"/>
       </w:r>
@@ -11584,12 +11697,12 @@
         </w:tabs>
         <w:ind w:right="838" w:firstLine="0"/>
       </w:pPr>
-      <w:bookmarkStart w:id="66" w:name="_Toc244018079"/>
+      <w:bookmarkStart w:id="67" w:name="_Toc372219106"/>
       <w:r>
         <w:lastRenderedPageBreak/>
         <w:t>Gemensamma informationskomponenter</w:t>
       </w:r>
-      <w:bookmarkEnd w:id="66"/>
+      <w:bookmarkEnd w:id="67"/>
     </w:p>
     <w:p>
       <w:pPr>
@@ -11681,11 +11794,11 @@
         </w:tabs>
         <w:ind w:right="838"/>
       </w:pPr>
-      <w:bookmarkStart w:id="67" w:name="_Toc244018080"/>
+      <w:bookmarkStart w:id="68" w:name="_Toc372219107"/>
       <w:r>
         <w:t>Gemensamma med andra domäner</w:t>
       </w:r>
-      <w:bookmarkEnd w:id="67"/>
+      <w:bookmarkEnd w:id="68"/>
     </w:p>
     <w:p>
       <w:pPr>
@@ -11701,7 +11814,7 @@
         </w:rPr>
       </w:pPr>
     </w:p>
-    <w:bookmarkEnd w:id="65"/>
+    <w:bookmarkEnd w:id="66"/>
     <w:p>
       <w:pPr>
         <w:pStyle w:val="Brdtext"/>
@@ -17656,14 +17769,14 @@
         </w:tabs>
         <w:ind w:right="838"/>
       </w:pPr>
-      <w:bookmarkStart w:id="68" w:name="_Toc244018081"/>
+      <w:bookmarkStart w:id="69" w:name="_Toc372219108"/>
       <w:r>
         <w:t xml:space="preserve">Gemensamma </w:t>
       </w:r>
       <w:r>
         <w:t>inom denna domän</w:t>
       </w:r>
-      <w:bookmarkEnd w:id="68"/>
+      <w:bookmarkEnd w:id="69"/>
     </w:p>
     <w:p>
       <w:pPr>
@@ -18111,12 +18224,12 @@
         </w:tabs>
         <w:ind w:firstLine="0"/>
       </w:pPr>
-      <w:bookmarkStart w:id="69" w:name="_Toc244018082"/>
+      <w:bookmarkStart w:id="70" w:name="_Toc372219109"/>
       <w:r>
         <w:lastRenderedPageBreak/>
         <w:t>GetVaccinationHistory</w:t>
       </w:r>
-      <w:bookmarkEnd w:id="69"/>
+      <w:bookmarkEnd w:id="70"/>
     </w:p>
     <w:p>
       <w:pPr>
@@ -18187,11 +18300,11 @@
         </w:tabs>
         <w:ind w:right="838"/>
       </w:pPr>
-      <w:bookmarkStart w:id="70" w:name="_Toc244018083"/>
+      <w:bookmarkStart w:id="71" w:name="_Toc372219110"/>
       <w:r>
         <w:t>Frivillighet</w:t>
       </w:r>
-      <w:bookmarkEnd w:id="70"/>
+      <w:bookmarkEnd w:id="71"/>
     </w:p>
     <w:p>
       <w:pPr>
@@ -18236,11 +18349,11 @@
         </w:tabs>
         <w:ind w:right="838"/>
       </w:pPr>
-      <w:bookmarkStart w:id="71" w:name="_Toc244018084"/>
+      <w:bookmarkStart w:id="72" w:name="_Toc372219111"/>
       <w:r>
         <w:t>Version</w:t>
       </w:r>
-      <w:bookmarkEnd w:id="71"/>
+      <w:bookmarkEnd w:id="72"/>
     </w:p>
     <w:p>
       <w:pPr>
@@ -18302,11 +18415,11 @@
         </w:tabs>
         <w:ind w:right="838"/>
       </w:pPr>
-      <w:bookmarkStart w:id="72" w:name="_Toc244018085"/>
+      <w:bookmarkStart w:id="73" w:name="_Toc372219112"/>
       <w:r>
         <w:t>SLA-krav</w:t>
       </w:r>
-      <w:bookmarkEnd w:id="72"/>
+      <w:bookmarkEnd w:id="73"/>
     </w:p>
     <w:p>
       <w:pPr>
@@ -18364,16 +18477,16 @@
         </w:tabs>
         <w:ind w:right="838"/>
       </w:pPr>
-      <w:bookmarkStart w:id="73" w:name="_Ref356908162"/>
-      <w:bookmarkStart w:id="74" w:name="_Toc244018086"/>
+      <w:bookmarkStart w:id="74" w:name="_Ref356908162"/>
+      <w:bookmarkStart w:id="75" w:name="_Toc372219113"/>
       <w:r>
         <w:t>Särskilda förutsättningar beroende på typ av konsument</w:t>
       </w:r>
-      <w:bookmarkEnd w:id="73"/>
+      <w:bookmarkEnd w:id="74"/>
       <w:r>
         <w:t xml:space="preserve"> med hänsyn till historisk information (i äldre system)</w:t>
       </w:r>
-      <w:bookmarkEnd w:id="74"/>
+      <w:bookmarkEnd w:id="75"/>
     </w:p>
     <w:p>
       <w:pPr>
@@ -18564,11 +18677,11 @@
         </w:tabs>
         <w:ind w:right="838"/>
       </w:pPr>
-      <w:bookmarkStart w:id="75" w:name="_Toc244018087"/>
+      <w:bookmarkStart w:id="76" w:name="_Toc372219114"/>
       <w:r>
         <w:t>V-MIM</w:t>
       </w:r>
-      <w:bookmarkEnd w:id="75"/>
+      <w:bookmarkEnd w:id="76"/>
     </w:p>
     <w:p>
       <w:pPr>
@@ -18835,12 +18948,12 @@
           <w:color w:val="FF0000"/>
         </w:rPr>
       </w:pPr>
-      <w:bookmarkStart w:id="76" w:name="_Toc244018088"/>
+      <w:bookmarkStart w:id="77" w:name="_Toc372219115"/>
       <w:r>
         <w:lastRenderedPageBreak/>
         <w:t>Fältregler</w:t>
       </w:r>
-      <w:bookmarkEnd w:id="76"/>
+      <w:bookmarkEnd w:id="77"/>
       <w:r>
         <w:br/>
       </w:r>
@@ -32030,7 +32143,14 @@
                 <w:sz w:val="20"/>
                 <w:szCs w:val="20"/>
               </w:rPr>
-              <w:t>../../../../extention</w:t>
+              <w:t>../../../../extens</w:t>
+            </w:r>
+            <w:r>
+              <w:rPr>
+                <w:sz w:val="20"/>
+                <w:szCs w:val="20"/>
+              </w:rPr>
+              <w:t>ion</w:t>
             </w:r>
           </w:p>
         </w:tc>
@@ -32145,7 +32265,7 @@
 </file>
 
 <file path=word/endnotes.xml><?xml version="1.0" encoding="utf-8"?>
-<w:endnotes xmlns:wpc="http://schemas.microsoft.com/office/word/2010/wordprocessingCanvas" xmlns:mo="http://schemas.microsoft.com/office/mac/office/2008/main" xmlns:mc="http://schemas.openxmlformats.org/markup-compatibility/2006" xmlns:mv="urn:schemas-microsoft-com:mac:vml" xmlns:o="urn:schemas-microsoft-com:office:office" xmlns:r="http://schemas.openxmlformats.org/officeDocument/2006/relationships" xmlns:m="http://schemas.openxmlformats.org/officeDocument/2006/math" xmlns:v="urn:schemas-microsoft-com:vml" xmlns:wp14="http://schemas.microsoft.com/office/word/2010/wordprocessingDrawing" xmlns:wp="http://schemas.openxmlformats.org/drawingml/2006/wordprocessingDrawing" xmlns:w10="urn:schemas-microsoft-com:office:word" xmlns:w="http://schemas.openxmlformats.org/wordprocessingml/2006/main" xmlns:w14="http://schemas.microsoft.com/office/word/2010/wordml" xmlns:wpg="http://schemas.microsoft.com/office/word/2010/wordprocessingGroup" xmlns:wpi="http://schemas.microsoft.com/office/word/2010/wordprocessingInk" xmlns:wne="http://schemas.microsoft.com/office/word/2006/wordml" xmlns:wps="http://schemas.microsoft.com/office/word/2010/wordprocessingShape" mc:Ignorable="w14 wp14">
+<w:endnotes xmlns:wpc="http://schemas.microsoft.com/office/word/2010/wordprocessingCanvas" xmlns:mc="http://schemas.openxmlformats.org/markup-compatibility/2006" xmlns:o="urn:schemas-microsoft-com:office:office" xmlns:r="http://schemas.openxmlformats.org/officeDocument/2006/relationships" xmlns:m="http://schemas.openxmlformats.org/officeDocument/2006/math" xmlns:v="urn:schemas-microsoft-com:vml" xmlns:wp14="http://schemas.microsoft.com/office/word/2010/wordprocessingDrawing" xmlns:wp="http://schemas.openxmlformats.org/drawingml/2006/wordprocessingDrawing" xmlns:w10="urn:schemas-microsoft-com:office:word" xmlns:w="http://schemas.openxmlformats.org/wordprocessingml/2006/main" xmlns:w14="http://schemas.microsoft.com/office/word/2010/wordml" xmlns:wpg="http://schemas.microsoft.com/office/word/2010/wordprocessingGroup" xmlns:wpi="http://schemas.microsoft.com/office/word/2010/wordprocessingInk" xmlns:wne="http://schemas.microsoft.com/office/word/2006/wordml" xmlns:wps="http://schemas.microsoft.com/office/word/2010/wordprocessingShape" mc:Ignorable="w14 wp14">
   <w:endnote w:type="separator" w:id="-1">
     <w:p>
       <w:r>
@@ -32167,7 +32287,7 @@
 </file>
 
 <file path=word/footnotes.xml><?xml version="1.0" encoding="utf-8"?>
-<w:footnotes xmlns:wpc="http://schemas.microsoft.com/office/word/2010/wordprocessingCanvas" xmlns:mo="http://schemas.microsoft.com/office/mac/office/2008/main" xmlns:mc="http://schemas.openxmlformats.org/markup-compatibility/2006" xmlns:mv="urn:schemas-microsoft-com:mac:vml" xmlns:o="urn:schemas-microsoft-com:office:office" xmlns:r="http://schemas.openxmlformats.org/officeDocument/2006/relationships" xmlns:m="http://schemas.openxmlformats.org/officeDocument/2006/math" xmlns:v="urn:schemas-microsoft-com:vml" xmlns:wp14="http://schemas.microsoft.com/office/word/2010/wordprocessingDrawing" xmlns:wp="http://schemas.openxmlformats.org/drawingml/2006/wordprocessingDrawing" xmlns:w10="urn:schemas-microsoft-com:office:word" xmlns:w="http://schemas.openxmlformats.org/wordprocessingml/2006/main" xmlns:w14="http://schemas.microsoft.com/office/word/2010/wordml" xmlns:wpg="http://schemas.microsoft.com/office/word/2010/wordprocessingGroup" xmlns:wpi="http://schemas.microsoft.com/office/word/2010/wordprocessingInk" xmlns:wne="http://schemas.microsoft.com/office/word/2006/wordml" xmlns:wps="http://schemas.microsoft.com/office/word/2010/wordprocessingShape" mc:Ignorable="w14 wp14">
+<w:footnotes xmlns:wpc="http://schemas.microsoft.com/office/word/2010/wordprocessingCanvas" xmlns:mc="http://schemas.openxmlformats.org/markup-compatibility/2006" xmlns:o="urn:schemas-microsoft-com:office:office" xmlns:r="http://schemas.openxmlformats.org/officeDocument/2006/relationships" xmlns:m="http://schemas.openxmlformats.org/officeDocument/2006/math" xmlns:v="urn:schemas-microsoft-com:vml" xmlns:wp14="http://schemas.microsoft.com/office/word/2010/wordprocessingDrawing" xmlns:wp="http://schemas.openxmlformats.org/drawingml/2006/wordprocessingDrawing" xmlns:w10="urn:schemas-microsoft-com:office:word" xmlns:w="http://schemas.openxmlformats.org/wordprocessingml/2006/main" xmlns:w14="http://schemas.microsoft.com/office/word/2010/wordml" xmlns:wpg="http://schemas.microsoft.com/office/word/2010/wordprocessingGroup" xmlns:wpi="http://schemas.microsoft.com/office/word/2010/wordprocessingInk" xmlns:wne="http://schemas.microsoft.com/office/word/2006/wordml" xmlns:wps="http://schemas.microsoft.com/office/word/2010/wordprocessingShape" mc:Ignorable="w14 wp14">
   <w:footnote w:type="separator" w:id="-1">
     <w:p>
       <w:r>
@@ -32189,7 +32309,7 @@
 </file>
 
 <file path=word/header1.xml><?xml version="1.0" encoding="utf-8"?>
-<w:hdr xmlns:wpc="http://schemas.microsoft.com/office/word/2010/wordprocessingCanvas" xmlns:mo="http://schemas.microsoft.com/office/mac/office/2008/main" xmlns:mc="http://schemas.openxmlformats.org/markup-compatibility/2006" xmlns:mv="urn:schemas-microsoft-com:mac:vml" xmlns:o="urn:schemas-microsoft-com:office:office" xmlns:r="http://schemas.openxmlformats.org/officeDocument/2006/relationships" xmlns:m="http://schemas.openxmlformats.org/officeDocument/2006/math" xmlns:v="urn:schemas-microsoft-com:vml" xmlns:wp14="http://schemas.microsoft.com/office/word/2010/wordprocessingDrawing" xmlns:wp="http://schemas.openxmlformats.org/drawingml/2006/wordprocessingDrawing" xmlns:w10="urn:schemas-microsoft-com:office:word" xmlns:w="http://schemas.openxmlformats.org/wordprocessingml/2006/main" xmlns:w14="http://schemas.microsoft.com/office/word/2010/wordml" xmlns:wpg="http://schemas.microsoft.com/office/word/2010/wordprocessingGroup" xmlns:wpi="http://schemas.microsoft.com/office/word/2010/wordprocessingInk" xmlns:wne="http://schemas.microsoft.com/office/word/2006/wordml" xmlns:wps="http://schemas.microsoft.com/office/word/2010/wordprocessingShape" mc:Ignorable="w14 wp14">
+<w:hdr xmlns:wpc="http://schemas.microsoft.com/office/word/2010/wordprocessingCanvas" xmlns:mc="http://schemas.openxmlformats.org/markup-compatibility/2006" xmlns:o="urn:schemas-microsoft-com:office:office" xmlns:r="http://schemas.openxmlformats.org/officeDocument/2006/relationships" xmlns:m="http://schemas.openxmlformats.org/officeDocument/2006/math" xmlns:v="urn:schemas-microsoft-com:vml" xmlns:wp14="http://schemas.microsoft.com/office/word/2010/wordprocessingDrawing" xmlns:wp="http://schemas.openxmlformats.org/drawingml/2006/wordprocessingDrawing" xmlns:w10="urn:schemas-microsoft-com:office:word" xmlns:w="http://schemas.openxmlformats.org/wordprocessingml/2006/main" xmlns:w14="http://schemas.microsoft.com/office/word/2010/wordml" xmlns:wpg="http://schemas.microsoft.com/office/word/2010/wordprocessingGroup" xmlns:wpi="http://schemas.microsoft.com/office/word/2010/wordprocessingInk" xmlns:wne="http://schemas.microsoft.com/office/word/2006/wordml" xmlns:wps="http://schemas.microsoft.com/office/word/2010/wordprocessingShape" mc:Ignorable="w14 wp14">
   <w:tbl>
     <w:tblPr>
       <w:tblW w:w="8931" w:type="dxa"/>
@@ -32350,7 +32470,7 @@
             <w:rPr>
               <w:noProof/>
             </w:rPr>
-            <w:t>2013-11-05</w:t>
+            <w:t>2013-11-14</w:t>
           </w:r>
           <w:r>
             <w:fldChar w:fldCharType="end"/>
@@ -32624,7 +32744,7 @@
             <w:rPr>
               <w:noProof/>
             </w:rPr>
-            <w:t>3</w:t>
+            <w:t>4</w:t>
           </w:r>
           <w:r>
             <w:rPr>
@@ -32672,7 +32792,7 @@
 </file>
 
 <file path=word/numbering.xml><?xml version="1.0" encoding="utf-8"?>
-<w:numbering xmlns:wpc="http://schemas.microsoft.com/office/word/2010/wordprocessingCanvas" xmlns:mo="http://schemas.microsoft.com/office/mac/office/2008/main" xmlns:mc="http://schemas.openxmlformats.org/markup-compatibility/2006" xmlns:mv="urn:schemas-microsoft-com:mac:vml" xmlns:o="urn:schemas-microsoft-com:office:office" xmlns:r="http://schemas.openxmlformats.org/officeDocument/2006/relationships" xmlns:m="http://schemas.openxmlformats.org/officeDocument/2006/math" xmlns:v="urn:schemas-microsoft-com:vml" xmlns:wp14="http://schemas.microsoft.com/office/word/2010/wordprocessingDrawing" xmlns:wp="http://schemas.openxmlformats.org/drawingml/2006/wordprocessingDrawing" xmlns:w10="urn:schemas-microsoft-com:office:word" xmlns:w="http://schemas.openxmlformats.org/wordprocessingml/2006/main" xmlns:w14="http://schemas.microsoft.com/office/word/2010/wordml" xmlns:wpg="http://schemas.microsoft.com/office/word/2010/wordprocessingGroup" xmlns:wpi="http://schemas.microsoft.com/office/word/2010/wordprocessingInk" xmlns:wne="http://schemas.microsoft.com/office/word/2006/wordml" xmlns:wps="http://schemas.microsoft.com/office/word/2010/wordprocessingShape" mc:Ignorable="w14 wp14">
+<w:numbering xmlns:wpc="http://schemas.microsoft.com/office/word/2010/wordprocessingCanvas" xmlns:mc="http://schemas.openxmlformats.org/markup-compatibility/2006" xmlns:o="urn:schemas-microsoft-com:office:office" xmlns:r="http://schemas.openxmlformats.org/officeDocument/2006/relationships" xmlns:m="http://schemas.openxmlformats.org/officeDocument/2006/math" xmlns:v="urn:schemas-microsoft-com:vml" xmlns:wp14="http://schemas.microsoft.com/office/word/2010/wordprocessingDrawing" xmlns:wp="http://schemas.openxmlformats.org/drawingml/2006/wordprocessingDrawing" xmlns:w10="urn:schemas-microsoft-com:office:word" xmlns:w="http://schemas.openxmlformats.org/wordprocessingml/2006/main" xmlns:w14="http://schemas.microsoft.com/office/word/2010/wordml" xmlns:wpg="http://schemas.microsoft.com/office/word/2010/wordprocessingGroup" xmlns:wpi="http://schemas.microsoft.com/office/word/2010/wordprocessingInk" xmlns:wne="http://schemas.microsoft.com/office/word/2006/wordml" xmlns:wps="http://schemas.microsoft.com/office/word/2010/wordprocessingShape" mc:Ignorable="w14 wp14">
   <w:abstractNum w:abstractNumId="0">
     <w:nsid w:val="00000001"/>
     <w:multiLevelType w:val="hybridMultilevel"/>
@@ -34491,7 +34611,7 @@
       </w:pPr>
     </w:pPrDefault>
   </w:docDefaults>
-  <w:latentStyles w:defLockedState="0" w:defUIPriority="99" w:defSemiHidden="1" w:defUnhideWhenUsed="1" w:defQFormat="0" w:count="276">
+  <w:latentStyles w:defLockedState="0" w:defUIPriority="99" w:defSemiHidden="1" w:defUnhideWhenUsed="1" w:defQFormat="0" w:count="267">
     <w:lsdException w:name="Normal" w:semiHidden="0" w:uiPriority="1" w:unhideWhenUsed="0" w:qFormat="1"/>
     <w:lsdException w:name="heading 1" w:semiHidden="0" w:uiPriority="1" w:unhideWhenUsed="0" w:qFormat="1"/>
     <w:lsdException w:name="heading 2" w:uiPriority="9" w:qFormat="1"/>
@@ -34774,7 +34894,7 @@
       <w:color w:val="243F60" w:themeColor="accent1" w:themeShade="7F"/>
     </w:rPr>
   </w:style>
-  <w:style w:type="character" w:default="1" w:styleId="Standardstycketypsnitt">
+  <w:style w:type="character" w:default="1" w:styleId="Standardstycketeckensnitt">
     <w:name w:val="Default Paragraph Font"/>
     <w:uiPriority w:val="1"/>
     <w:semiHidden/>
@@ -34904,7 +35024,7 @@
   </w:style>
   <w:style w:type="character" w:customStyle="1" w:styleId="SidhuvudChar">
     <w:name w:val="Sidhuvud Char"/>
-    <w:basedOn w:val="Standardstycketypsnitt"/>
+    <w:basedOn w:val="Standardstycketeckensnitt"/>
     <w:link w:val="Sidhuvud"/>
     <w:uiPriority w:val="99"/>
     <w:rsid w:val="00046C5C"/>
@@ -34932,15 +35052,15 @@
   </w:style>
   <w:style w:type="character" w:customStyle="1" w:styleId="SidfotChar">
     <w:name w:val="Sidfot Char"/>
-    <w:basedOn w:val="Standardstycketypsnitt"/>
+    <w:basedOn w:val="Standardstycketeckensnitt"/>
     <w:link w:val="Sidfot"/>
     <w:uiPriority w:val="99"/>
     <w:rsid w:val="00046C5C"/>
   </w:style>
-  <w:style w:type="paragraph" w:styleId="Bubbeltext">
+  <w:style w:type="paragraph" w:styleId="Ballongtext">
     <w:name w:val="Balloon Text"/>
     <w:basedOn w:val="Normal"/>
-    <w:link w:val="BubbeltextChar"/>
+    <w:link w:val="BallongtextChar"/>
     <w:uiPriority w:val="99"/>
     <w:semiHidden/>
     <w:unhideWhenUsed/>
@@ -34955,10 +35075,10 @@
       <w:lang w:eastAsia="en-US"/>
     </w:rPr>
   </w:style>
-  <w:style w:type="character" w:customStyle="1" w:styleId="BubbeltextChar">
-    <w:name w:val="Bubbeltext Char"/>
-    <w:basedOn w:val="Standardstycketypsnitt"/>
-    <w:link w:val="Bubbeltext"/>
+  <w:style w:type="character" w:customStyle="1" w:styleId="BallongtextChar">
+    <w:name w:val="Ballongtext Char"/>
+    <w:basedOn w:val="Standardstycketeckensnitt"/>
+    <w:link w:val="Ballongtext"/>
     <w:uiPriority w:val="99"/>
     <w:semiHidden/>
     <w:rsid w:val="00046C5C"/>
@@ -34970,7 +35090,7 @@
   </w:style>
   <w:style w:type="character" w:customStyle="1" w:styleId="Rubrik3Char">
     <w:name w:val="Rubrik 3 Char"/>
-    <w:basedOn w:val="Standardstycketypsnitt"/>
+    <w:basedOn w:val="Standardstycketeckensnitt"/>
     <w:link w:val="Rubrik3"/>
     <w:uiPriority w:val="9"/>
     <w:rsid w:val="00046C5C"/>
@@ -34983,7 +35103,7 @@
   </w:style>
   <w:style w:type="character" w:customStyle="1" w:styleId="Rubrik5Char">
     <w:name w:val="Rubrik 5 Char"/>
-    <w:basedOn w:val="Standardstycketypsnitt"/>
+    <w:basedOn w:val="Standardstycketeckensnitt"/>
     <w:link w:val="Rubrik5"/>
     <w:uiPriority w:val="9"/>
     <w:semiHidden/>
@@ -34995,7 +35115,7 @@
   </w:style>
   <w:style w:type="character" w:customStyle="1" w:styleId="Rubrik4Char">
     <w:name w:val="Rubrik 4 Char"/>
-    <w:basedOn w:val="Standardstycketypsnitt"/>
+    <w:basedOn w:val="Standardstycketeckensnitt"/>
     <w:link w:val="Rubrik4"/>
     <w:uiPriority w:val="9"/>
     <w:rsid w:val="00F96017"/>
@@ -35010,7 +35130,7 @@
   </w:style>
   <w:style w:type="character" w:customStyle="1" w:styleId="Rubrik2Char">
     <w:name w:val="Rubrik 2 Char"/>
-    <w:basedOn w:val="Standardstycketypsnitt"/>
+    <w:basedOn w:val="Standardstycketeckensnitt"/>
     <w:link w:val="Rubrik2"/>
     <w:uiPriority w:val="9"/>
     <w:rsid w:val="00F96017"/>
@@ -35025,7 +35145,7 @@
   </w:style>
   <w:style w:type="character" w:styleId="Hyperlnk">
     <w:name w:val="Hyperlink"/>
-    <w:basedOn w:val="Standardstycketypsnitt"/>
+    <w:basedOn w:val="Standardstycketeckensnitt"/>
     <w:uiPriority w:val="99"/>
     <w:unhideWhenUsed/>
     <w:rsid w:val="00825B8A"/>
@@ -35185,7 +35305,7 @@
   </w:style>
   <w:style w:type="character" w:customStyle="1" w:styleId="KommentarerChar">
     <w:name w:val="Kommentarer Char"/>
-    <w:basedOn w:val="Standardstycketypsnitt"/>
+    <w:basedOn w:val="Standardstycketeckensnitt"/>
     <w:link w:val="Kommentarer"/>
     <w:rsid w:val="00481BF0"/>
     <w:rPr>
@@ -35282,7 +35402,7 @@
   </w:style>
   <w:style w:type="character" w:customStyle="1" w:styleId="StarktcitatChar">
     <w:name w:val="Starkt citat Char"/>
-    <w:basedOn w:val="Standardstycketypsnitt"/>
+    <w:basedOn w:val="Standardstycketeckensnitt"/>
     <w:link w:val="Starktcitat"/>
     <w:uiPriority w:val="30"/>
     <w:rsid w:val="00212F5B"/>
@@ -35384,7 +35504,7 @@
   </w:style>
   <w:style w:type="character" w:customStyle="1" w:styleId="DokumentversiktChar">
     <w:name w:val="Dokumentöversikt Char"/>
-    <w:basedOn w:val="Standardstycketypsnitt"/>
+    <w:basedOn w:val="Standardstycketeckensnitt"/>
     <w:link w:val="Dokumentversikt"/>
     <w:uiPriority w:val="99"/>
     <w:semiHidden/>
@@ -35414,7 +35534,7 @@
   </w:style>
   <w:style w:type="character" w:customStyle="1" w:styleId="BrdtextChar">
     <w:name w:val="Brödtext Char"/>
-    <w:basedOn w:val="Standardstycketypsnitt"/>
+    <w:basedOn w:val="Standardstycketeckensnitt"/>
     <w:link w:val="Brdtext"/>
     <w:uiPriority w:val="1"/>
     <w:rsid w:val="006D294D"/>
@@ -35593,7 +35713,7 @@
 </file>
 
 <file path=word/stylesWithEffects.xml><?xml version="1.0" encoding="utf-8"?>
-<w:styles xmlns:wpc="http://schemas.microsoft.com/office/word/2010/wordprocessingCanvas" xmlns:mo="http://schemas.microsoft.com/office/mac/office/2008/main" xmlns:mc="http://schemas.openxmlformats.org/markup-compatibility/2006" xmlns:mv="urn:schemas-microsoft-com:mac:vml" xmlns:o="urn:schemas-microsoft-com:office:office" xmlns:r="http://schemas.openxmlformats.org/officeDocument/2006/relationships" xmlns:m="http://schemas.openxmlformats.org/officeDocument/2006/math" xmlns:v="urn:schemas-microsoft-com:vml" xmlns:wp14="http://schemas.microsoft.com/office/word/2010/wordprocessingDrawing" xmlns:wp="http://schemas.openxmlformats.org/drawingml/2006/wordprocessingDrawing" xmlns:w10="urn:schemas-microsoft-com:office:word" xmlns:w="http://schemas.openxmlformats.org/wordprocessingml/2006/main" xmlns:w14="http://schemas.microsoft.com/office/word/2010/wordml" xmlns:wpg="http://schemas.microsoft.com/office/word/2010/wordprocessingGroup" xmlns:wpi="http://schemas.microsoft.com/office/word/2010/wordprocessingInk" xmlns:wne="http://schemas.microsoft.com/office/word/2006/wordml" xmlns:wps="http://schemas.microsoft.com/office/word/2010/wordprocessingShape" mc:Ignorable="w14 wp14">
+<w:styles xmlns:wpc="http://schemas.microsoft.com/office/word/2010/wordprocessingCanvas" xmlns:mc="http://schemas.openxmlformats.org/markup-compatibility/2006" xmlns:o="urn:schemas-microsoft-com:office:office" xmlns:r="http://schemas.openxmlformats.org/officeDocument/2006/relationships" xmlns:m="http://schemas.openxmlformats.org/officeDocument/2006/math" xmlns:v="urn:schemas-microsoft-com:vml" xmlns:wp14="http://schemas.microsoft.com/office/word/2010/wordprocessingDrawing" xmlns:wp="http://schemas.openxmlformats.org/drawingml/2006/wordprocessingDrawing" xmlns:w10="urn:schemas-microsoft-com:office:word" xmlns:w="http://schemas.openxmlformats.org/wordprocessingml/2006/main" xmlns:w14="http://schemas.microsoft.com/office/word/2010/wordml" xmlns:wpg="http://schemas.microsoft.com/office/word/2010/wordprocessingGroup" xmlns:wpi="http://schemas.microsoft.com/office/word/2010/wordprocessingInk" xmlns:wne="http://schemas.microsoft.com/office/word/2006/wordml" xmlns:wps="http://schemas.microsoft.com/office/word/2010/wordprocessingShape" mc:Ignorable="w14 wp14">
   <w:docDefaults>
     <w:rPrDefault>
       <w:rPr>
@@ -35609,7 +35729,7 @@
       </w:pPr>
     </w:pPrDefault>
   </w:docDefaults>
-  <w:latentStyles w:defLockedState="0" w:defUIPriority="99" w:defSemiHidden="1" w:defUnhideWhenUsed="1" w:defQFormat="0" w:count="276">
+  <w:latentStyles w:defLockedState="0" w:defUIPriority="99" w:defSemiHidden="1" w:defUnhideWhenUsed="1" w:defQFormat="0" w:count="267">
     <w:lsdException w:name="Normal" w:semiHidden="0" w:uiPriority="1" w:unhideWhenUsed="0" w:qFormat="1"/>
     <w:lsdException w:name="heading 1" w:semiHidden="0" w:uiPriority="1" w:unhideWhenUsed="0" w:qFormat="1"/>
     <w:lsdException w:name="heading 2" w:uiPriority="9" w:qFormat="1"/>
@@ -35892,7 +36012,7 @@
       <w:color w:val="243F60" w:themeColor="accent1" w:themeShade="7F"/>
     </w:rPr>
   </w:style>
-  <w:style w:type="character" w:default="1" w:styleId="Standardstycketypsnitt">
+  <w:style w:type="character" w:default="1" w:styleId="Standardstycketeckensnitt">
     <w:name w:val="Default Paragraph Font"/>
     <w:uiPriority w:val="1"/>
     <w:semiHidden/>
@@ -36022,7 +36142,7 @@
   </w:style>
   <w:style w:type="character" w:customStyle="1" w:styleId="SidhuvudChar">
     <w:name w:val="Sidhuvud Char"/>
-    <w:basedOn w:val="Standardstycketypsnitt"/>
+    <w:basedOn w:val="Standardstycketeckensnitt"/>
     <w:link w:val="Sidhuvud"/>
     <w:uiPriority w:val="99"/>
     <w:rsid w:val="00046C5C"/>
@@ -36050,15 +36170,15 @@
   </w:style>
   <w:style w:type="character" w:customStyle="1" w:styleId="SidfotChar">
     <w:name w:val="Sidfot Char"/>
-    <w:basedOn w:val="Standardstycketypsnitt"/>
+    <w:basedOn w:val="Standardstycketeckensnitt"/>
     <w:link w:val="Sidfot"/>
     <w:uiPriority w:val="99"/>
     <w:rsid w:val="00046C5C"/>
   </w:style>
-  <w:style w:type="paragraph" w:styleId="Bubbeltext">
+  <w:style w:type="paragraph" w:styleId="Ballongtext">
     <w:name w:val="Balloon Text"/>
     <w:basedOn w:val="Normal"/>
-    <w:link w:val="BubbeltextChar"/>
+    <w:link w:val="BallongtextChar"/>
     <w:uiPriority w:val="99"/>
     <w:semiHidden/>
     <w:unhideWhenUsed/>
@@ -36073,10 +36193,10 @@
       <w:lang w:eastAsia="en-US"/>
     </w:rPr>
   </w:style>
-  <w:style w:type="character" w:customStyle="1" w:styleId="BubbeltextChar">
-    <w:name w:val="Bubbeltext Char"/>
-    <w:basedOn w:val="Standardstycketypsnitt"/>
-    <w:link w:val="Bubbeltext"/>
+  <w:style w:type="character" w:customStyle="1" w:styleId="BallongtextChar">
+    <w:name w:val="Ballongtext Char"/>
+    <w:basedOn w:val="Standardstycketeckensnitt"/>
+    <w:link w:val="Ballongtext"/>
     <w:uiPriority w:val="99"/>
     <w:semiHidden/>
     <w:rsid w:val="00046C5C"/>
@@ -36088,7 +36208,7 @@
   </w:style>
   <w:style w:type="character" w:customStyle="1" w:styleId="Rubrik3Char">
     <w:name w:val="Rubrik 3 Char"/>
-    <w:basedOn w:val="Standardstycketypsnitt"/>
+    <w:basedOn w:val="Standardstycketeckensnitt"/>
     <w:link w:val="Rubrik3"/>
     <w:uiPriority w:val="9"/>
     <w:rsid w:val="00046C5C"/>
@@ -36101,7 +36221,7 @@
   </w:style>
   <w:style w:type="character" w:customStyle="1" w:styleId="Rubrik5Char">
     <w:name w:val="Rubrik 5 Char"/>
-    <w:basedOn w:val="Standardstycketypsnitt"/>
+    <w:basedOn w:val="Standardstycketeckensnitt"/>
     <w:link w:val="Rubrik5"/>
     <w:uiPriority w:val="9"/>
     <w:semiHidden/>
@@ -36113,7 +36233,7 @@
   </w:style>
   <w:style w:type="character" w:customStyle="1" w:styleId="Rubrik4Char">
     <w:name w:val="Rubrik 4 Char"/>
-    <w:basedOn w:val="Standardstycketypsnitt"/>
+    <w:basedOn w:val="Standardstycketeckensnitt"/>
     <w:link w:val="Rubrik4"/>
     <w:uiPriority w:val="9"/>
     <w:rsid w:val="00F96017"/>
@@ -36128,7 +36248,7 @@
   </w:style>
   <w:style w:type="character" w:customStyle="1" w:styleId="Rubrik2Char">
     <w:name w:val="Rubrik 2 Char"/>
-    <w:basedOn w:val="Standardstycketypsnitt"/>
+    <w:basedOn w:val="Standardstycketeckensnitt"/>
     <w:link w:val="Rubrik2"/>
     <w:uiPriority w:val="9"/>
     <w:rsid w:val="00F96017"/>
@@ -36143,7 +36263,7 @@
   </w:style>
   <w:style w:type="character" w:styleId="Hyperlnk">
     <w:name w:val="Hyperlink"/>
-    <w:basedOn w:val="Standardstycketypsnitt"/>
+    <w:basedOn w:val="Standardstycketeckensnitt"/>
     <w:uiPriority w:val="99"/>
     <w:unhideWhenUsed/>
     <w:rsid w:val="00825B8A"/>
@@ -36303,7 +36423,7 @@
   </w:style>
   <w:style w:type="character" w:customStyle="1" w:styleId="KommentarerChar">
     <w:name w:val="Kommentarer Char"/>
-    <w:basedOn w:val="Standardstycketypsnitt"/>
+    <w:basedOn w:val="Standardstycketeckensnitt"/>
     <w:link w:val="Kommentarer"/>
     <w:rsid w:val="00481BF0"/>
     <w:rPr>
@@ -36400,7 +36520,7 @@
   </w:style>
   <w:style w:type="character" w:customStyle="1" w:styleId="StarktcitatChar">
     <w:name w:val="Starkt citat Char"/>
-    <w:basedOn w:val="Standardstycketypsnitt"/>
+    <w:basedOn w:val="Standardstycketeckensnitt"/>
     <w:link w:val="Starktcitat"/>
     <w:uiPriority w:val="30"/>
     <w:rsid w:val="00212F5B"/>
@@ -36502,7 +36622,7 @@
   </w:style>
   <w:style w:type="character" w:customStyle="1" w:styleId="DokumentversiktChar">
     <w:name w:val="Dokumentöversikt Char"/>
-    <w:basedOn w:val="Standardstycketypsnitt"/>
+    <w:basedOn w:val="Standardstycketeckensnitt"/>
     <w:link w:val="Dokumentversikt"/>
     <w:uiPriority w:val="99"/>
     <w:semiHidden/>
@@ -36532,7 +36652,7 @@
   </w:style>
   <w:style w:type="character" w:customStyle="1" w:styleId="BrdtextChar">
     <w:name w:val="Brödtext Char"/>
-    <w:basedOn w:val="Standardstycketypsnitt"/>
+    <w:basedOn w:val="Standardstycketeckensnitt"/>
     <w:link w:val="Brdtext"/>
     <w:uiPriority w:val="1"/>
     <w:rsid w:val="006D294D"/>
@@ -37002,7 +37122,7 @@
 </file>
 
 <file path=customXml/itemProps1.xml><?xml version="1.0" encoding="utf-8"?>
-<ds:datastoreItem xmlns:ds="http://schemas.openxmlformats.org/officeDocument/2006/customXml" ds:itemID="{EF996B6D-913A-6040-9428-7F79BAB90F07}">
+<ds:datastoreItem xmlns:ds="http://schemas.openxmlformats.org/officeDocument/2006/customXml" ds:itemID="{13311FFD-B32C-4251-819E-EF69CE480999}">
   <ds:schemaRefs>
     <ds:schemaRef ds:uri="http://schemas.openxmlformats.org/officeDocument/2006/bibliography"/>
   </ds:schemaRefs>
@@ -37010,7 +37130,7 @@
 </file>
 
 <file path=customXml/itemProps2.xml><?xml version="1.0" encoding="utf-8"?>
-<ds:datastoreItem xmlns:ds="http://schemas.openxmlformats.org/officeDocument/2006/customXml" ds:itemID="{A58597CB-1CD5-784F-8609-A5C02C0C298C}">
+<ds:datastoreItem xmlns:ds="http://schemas.openxmlformats.org/officeDocument/2006/customXml" ds:itemID="{B66E6186-0D93-4418-BCDD-A721B7096945}">
   <ds:schemaRefs>
     <ds:schemaRef ds:uri="http://schemas.openxmlformats.org/officeDocument/2006/bibliography"/>
   </ds:schemaRefs>

</xml_diff>

<commit_message>
uppdaterat skrivning om systemadressering efter granskningkomnetarer från CeHis AR
</commit_message>
<xml_diff>
--- a/ServiceInteractions/riv/clinicalprocess/activityprescription/actoutcome/trunk/docs/Tjänstekontraktsbeskrivning_riv_clinicalprocess_activityprescription_actoutcome.docx
+++ b/ServiceInteractions/riv/clinicalprocess/activityprescription/actoutcome/trunk/docs/Tjänstekontraktsbeskrivning_riv_clinicalprocess_activityprescription_actoutcome.docx
@@ -1,6 +1,6 @@
 
 <file path=word/document.xml><?xml version="1.0" encoding="utf-8"?>
-<w:document xmlns:wpc="http://schemas.microsoft.com/office/word/2010/wordprocessingCanvas" xmlns:mc="http://schemas.openxmlformats.org/markup-compatibility/2006" xmlns:o="urn:schemas-microsoft-com:office:office" xmlns:r="http://schemas.openxmlformats.org/officeDocument/2006/relationships" xmlns:m="http://schemas.openxmlformats.org/officeDocument/2006/math" xmlns:v="urn:schemas-microsoft-com:vml" xmlns:wp14="http://schemas.microsoft.com/office/word/2010/wordprocessingDrawing" xmlns:wp="http://schemas.openxmlformats.org/drawingml/2006/wordprocessingDrawing" xmlns:w10="urn:schemas-microsoft-com:office:word" xmlns:w="http://schemas.openxmlformats.org/wordprocessingml/2006/main" xmlns:w14="http://schemas.microsoft.com/office/word/2010/wordml" xmlns:wpg="http://schemas.microsoft.com/office/word/2010/wordprocessingGroup" xmlns:wpi="http://schemas.microsoft.com/office/word/2010/wordprocessingInk" xmlns:wne="http://schemas.microsoft.com/office/word/2006/wordml" xmlns:wps="http://schemas.microsoft.com/office/word/2010/wordprocessingShape" mc:Ignorable="w14 wp14">
+<w:document xmlns:wpc="http://schemas.microsoft.com/office/word/2010/wordprocessingCanvas" xmlns:mo="http://schemas.microsoft.com/office/mac/office/2008/main" xmlns:mc="http://schemas.openxmlformats.org/markup-compatibility/2006" xmlns:mv="urn:schemas-microsoft-com:mac:vml" xmlns:o="urn:schemas-microsoft-com:office:office" xmlns:r="http://schemas.openxmlformats.org/officeDocument/2006/relationships" xmlns:m="http://schemas.openxmlformats.org/officeDocument/2006/math" xmlns:v="urn:schemas-microsoft-com:vml" xmlns:wp14="http://schemas.microsoft.com/office/word/2010/wordprocessingDrawing" xmlns:wp="http://schemas.openxmlformats.org/drawingml/2006/wordprocessingDrawing" xmlns:w10="urn:schemas-microsoft-com:office:word" xmlns:w="http://schemas.openxmlformats.org/wordprocessingml/2006/main" xmlns:w14="http://schemas.microsoft.com/office/word/2010/wordml" xmlns:wpg="http://schemas.microsoft.com/office/word/2010/wordprocessingGroup" xmlns:wpi="http://schemas.microsoft.com/office/word/2010/wordprocessingInk" xmlns:wne="http://schemas.microsoft.com/office/word/2006/wordml" xmlns:wps="http://schemas.microsoft.com/office/word/2010/wordprocessingShape" mc:Ignorable="w14 wp14">
   <w:body>
     <w:p>
       <w:pPr>
@@ -276,29 +276,15 @@
           <w:sz w:val="44"/>
         </w:rPr>
       </w:pPr>
-      <w:r>
-        <w:fldChar w:fldCharType="begin"/>
-      </w:r>
-      <w:r>
-        <w:instrText xml:space="preserve"> SUBJECT  \* MERGEFORMAT </w:instrText>
-      </w:r>
-      <w:r>
-        <w:fldChar w:fldCharType="separate"/>
-      </w:r>
-      <w:r>
-        <w:rPr>
-          <w:rFonts w:ascii="Arial" w:hAnsi="Arial"/>
-          <w:sz w:val="44"/>
-        </w:rPr>
-        <w:t>Tjänstekontraktsbeskrivning</w:t>
-      </w:r>
-      <w:r>
-        <w:rPr>
-          <w:rFonts w:ascii="Arial" w:hAnsi="Arial"/>
-          <w:sz w:val="44"/>
-        </w:rPr>
-        <w:fldChar w:fldCharType="end"/>
-      </w:r>
+      <w:fldSimple w:instr=" SUBJECT  \* MERGEFORMAT ">
+        <w:r>
+          <w:rPr>
+            <w:rFonts w:ascii="Arial" w:hAnsi="Arial"/>
+            <w:sz w:val="44"/>
+          </w:rPr>
+          <w:t>Tjänstekontraktsbeskrivning</w:t>
+        </w:r>
+      </w:fldSimple>
     </w:p>
     <w:p>
       <w:pPr>
@@ -2719,21 +2705,7 @@
               <w:rPr>
                 <w:sz w:val="20"/>
               </w:rPr>
-              <w:t xml:space="preserve"> Fällt ut strukturen för </w:t>
-            </w:r>
-            <w:proofErr w:type="spellStart"/>
-            <w:r>
-              <w:rPr>
-                <w:sz w:val="20"/>
-              </w:rPr>
-              <w:t>header</w:t>
-            </w:r>
-            <w:proofErr w:type="spellEnd"/>
-            <w:r>
-              <w:rPr>
-                <w:sz w:val="20"/>
-              </w:rPr>
-              <w:t>.</w:t>
+              <w:t xml:space="preserve"> Fällt ut strukturen för header.</w:t>
             </w:r>
           </w:p>
           <w:p>
@@ -3639,80 +3611,58 @@
               <w:rPr>
                 <w:sz w:val="20"/>
               </w:rPr>
-              <w:t xml:space="preserve">Förtydligat beskrivningen för fält som är </w:t>
+              <w:t xml:space="preserve">Förtydligat beskrivningen för fält som är enhets-id för organisationer </w:t>
+            </w:r>
+            <w:r>
+              <w:rPr>
+                <w:sz w:val="20"/>
+              </w:rPr>
+              <w:t xml:space="preserve">respektive </w:t>
+            </w:r>
+            <w:r>
+              <w:rPr>
+                <w:sz w:val="20"/>
+              </w:rPr>
+              <w:t xml:space="preserve">personal-id för </w:t>
+            </w:r>
+            <w:r>
+              <w:rPr>
+                <w:sz w:val="20"/>
+              </w:rPr>
+              <w:t xml:space="preserve">vård- och omsorgspersonal </w:t>
+            </w:r>
+            <w:r>
+              <w:rPr>
+                <w:sz w:val="20"/>
+              </w:rPr>
+              <w:t xml:space="preserve">så att </w:t>
             </w:r>
             <w:proofErr w:type="spellStart"/>
             <w:r>
               <w:rPr>
                 <w:sz w:val="20"/>
               </w:rPr>
-              <w:t>enhets-id</w:t>
+              <w:t>NPÖ:s</w:t>
             </w:r>
             <w:proofErr w:type="spellEnd"/>
             <w:r>
               <w:rPr>
                 <w:sz w:val="20"/>
               </w:rPr>
-              <w:t xml:space="preserve"> för organisationer </w:t>
-            </w:r>
-            <w:r>
-              <w:rPr>
-                <w:sz w:val="20"/>
-              </w:rPr>
-              <w:t xml:space="preserve">respektive </w:t>
-            </w:r>
-            <w:r>
-              <w:rPr>
-                <w:sz w:val="20"/>
-              </w:rPr>
-              <w:t xml:space="preserve">personal-id för </w:t>
-            </w:r>
-            <w:r>
-              <w:rPr>
-                <w:sz w:val="20"/>
-              </w:rPr>
-              <w:t>vård- och omsorgspers</w:t>
-            </w:r>
-            <w:bookmarkStart w:id="2" w:name="_GoBack"/>
-            <w:bookmarkEnd w:id="2"/>
-            <w:r>
-              <w:rPr>
-                <w:sz w:val="20"/>
-              </w:rPr>
-              <w:t xml:space="preserve">onal </w:t>
-            </w:r>
-            <w:r>
-              <w:rPr>
-                <w:sz w:val="20"/>
-              </w:rPr>
-              <w:t xml:space="preserve">så att </w:t>
+              <w:t xml:space="preserve"> riv-</w:t>
             </w:r>
             <w:proofErr w:type="spellStart"/>
             <w:r>
               <w:rPr>
                 <w:sz w:val="20"/>
               </w:rPr>
-              <w:t>NPÖ:s</w:t>
+              <w:t>spec</w:t>
             </w:r>
             <w:proofErr w:type="spellEnd"/>
             <w:r>
               <w:rPr>
                 <w:sz w:val="20"/>
               </w:rPr>
-              <w:t xml:space="preserve"> riv-</w:t>
-            </w:r>
-            <w:proofErr w:type="spellStart"/>
-            <w:r>
-              <w:rPr>
-                <w:sz w:val="20"/>
-              </w:rPr>
-              <w:t>spec</w:t>
-            </w:r>
-            <w:proofErr w:type="spellEnd"/>
-            <w:r>
-              <w:rPr>
-                <w:sz w:val="20"/>
-              </w:rPr>
               <w:t xml:space="preserve"> v2.2.0 skrivelse i avsnitt 4.1.6</w:t>
             </w:r>
             <w:r>
@@ -3737,21 +3687,7 @@
               <w:rPr>
                 <w:sz w:val="20"/>
               </w:rPr>
-              <w:t xml:space="preserve">) följs: </w:t>
-            </w:r>
-            <w:proofErr w:type="spellStart"/>
-            <w:r>
-              <w:rPr>
-                <w:sz w:val="20"/>
-              </w:rPr>
-              <w:t>Enhets-id</w:t>
-            </w:r>
-            <w:proofErr w:type="spellEnd"/>
-            <w:r>
-              <w:rPr>
-                <w:sz w:val="20"/>
-              </w:rPr>
-              <w:t xml:space="preserve"> </w:t>
+              <w:t xml:space="preserve">) följs: Enhets-id </w:t>
             </w:r>
             <w:r>
               <w:rPr>
@@ -3885,12 +3821,12 @@
           <w:szCs w:val="20"/>
         </w:rPr>
       </w:pPr>
-      <w:bookmarkStart w:id="3" w:name="_Toc372219084"/>
+      <w:bookmarkStart w:id="2" w:name="_Toc372219084"/>
       <w:r>
         <w:lastRenderedPageBreak/>
         <w:t>Innehållsförteckning</w:t>
       </w:r>
-      <w:bookmarkEnd w:id="3"/>
+      <w:bookmarkEnd w:id="2"/>
     </w:p>
     <w:p>
       <w:pPr>
@@ -6600,14 +6536,14 @@
         </w:tabs>
         <w:ind w:right="838" w:firstLine="0"/>
       </w:pPr>
-      <w:bookmarkStart w:id="4" w:name="_Toc341787023"/>
-      <w:bookmarkStart w:id="5" w:name="_Toc372219085"/>
+      <w:bookmarkStart w:id="3" w:name="_Toc341787023"/>
+      <w:bookmarkStart w:id="4" w:name="_Toc372219085"/>
       <w:r>
         <w:lastRenderedPageBreak/>
         <w:t>Inledning</w:t>
       </w:r>
+      <w:bookmarkEnd w:id="3"/>
       <w:bookmarkEnd w:id="4"/>
-      <w:bookmarkEnd w:id="5"/>
     </w:p>
     <w:p>
       <w:pPr>
@@ -6774,11 +6710,11 @@
         </w:tabs>
         <w:ind w:right="838"/>
       </w:pPr>
-      <w:bookmarkStart w:id="6" w:name="_Toc372219086"/>
+      <w:bookmarkStart w:id="5" w:name="_Toc372219086"/>
       <w:r>
         <w:t>Användningsområden</w:t>
       </w:r>
-      <w:bookmarkEnd w:id="6"/>
+      <w:bookmarkEnd w:id="5"/>
     </w:p>
     <w:p>
       <w:pPr>
@@ -7038,11 +6974,11 @@
         </w:tabs>
         <w:ind w:right="838"/>
       </w:pPr>
-      <w:bookmarkStart w:id="7" w:name="_Toc372219087"/>
+      <w:bookmarkStart w:id="6" w:name="_Toc372219087"/>
       <w:r>
         <w:t>Övrigt</w:t>
       </w:r>
-      <w:bookmarkEnd w:id="7"/>
+      <w:bookmarkEnd w:id="6"/>
     </w:p>
     <w:p>
       <w:pPr>
@@ -7159,12 +7095,12 @@
         </w:tabs>
         <w:ind w:right="838"/>
       </w:pPr>
-      <w:bookmarkStart w:id="8" w:name="_Toc372219088"/>
+      <w:bookmarkStart w:id="7" w:name="_Toc372219088"/>
       <w:r>
         <w:lastRenderedPageBreak/>
         <w:t>Arbetsgrupp</w:t>
       </w:r>
-      <w:bookmarkEnd w:id="8"/>
+      <w:bookmarkEnd w:id="7"/>
     </w:p>
     <w:p>
       <w:pPr>
@@ -7421,7 +7357,15 @@
         <w:ind w:right="838"/>
       </w:pPr>
       <w:r>
-        <w:t>Jane Gustafsson, CGM/</w:t>
+        <w:t xml:space="preserve">Jane Gustafsson, </w:t>
+      </w:r>
+      <w:proofErr w:type="spellStart"/>
+      <w:r>
+        <w:t>CGM</w:t>
+      </w:r>
+      <w:proofErr w:type="spellEnd"/>
+      <w:r>
+        <w:t>/</w:t>
       </w:r>
       <w:proofErr w:type="spellStart"/>
       <w:r>
@@ -7548,7 +7492,7 @@
           <w:lang w:eastAsia="en-US"/>
         </w:rPr>
       </w:pPr>
-      <w:bookmarkStart w:id="9" w:name="_Toc219337763"/>
+      <w:bookmarkStart w:id="8" w:name="_Toc219337763"/>
       <w:r>
         <w:br w:type="page"/>
       </w:r>
@@ -7565,13 +7509,13 @@
           <w:bCs w:val="0"/>
         </w:rPr>
       </w:pPr>
-      <w:bookmarkStart w:id="10" w:name="_Toc372219089"/>
+      <w:bookmarkStart w:id="9" w:name="_Toc372219089"/>
       <w:r>
         <w:lastRenderedPageBreak/>
         <w:t>Tjänstedomänens arkitektur</w:t>
       </w:r>
+      <w:bookmarkEnd w:id="8"/>
       <w:bookmarkEnd w:id="9"/>
-      <w:bookmarkEnd w:id="10"/>
     </w:p>
     <w:p>
       <w:pPr>
@@ -7614,13 +7558,13 @@
         </w:tabs>
         <w:ind w:right="838"/>
       </w:pPr>
-      <w:bookmarkStart w:id="11" w:name="_Toc219337764"/>
-      <w:bookmarkStart w:id="12" w:name="_Toc372219090"/>
+      <w:bookmarkStart w:id="10" w:name="_Toc219337764"/>
+      <w:bookmarkStart w:id="11" w:name="_Toc372219090"/>
       <w:r>
         <w:t>Övergripande</w:t>
       </w:r>
+      <w:bookmarkEnd w:id="10"/>
       <w:bookmarkEnd w:id="11"/>
-      <w:bookmarkEnd w:id="12"/>
     </w:p>
     <w:p>
       <w:pPr>
@@ -8027,18 +7971,18 @@
         </w:tabs>
         <w:ind w:right="839"/>
       </w:pPr>
-      <w:bookmarkStart w:id="13" w:name="_Toc219337765"/>
-      <w:bookmarkStart w:id="14" w:name="_Toc227077986"/>
-      <w:bookmarkStart w:id="15" w:name="_Toc372219091"/>
+      <w:bookmarkStart w:id="12" w:name="_Toc219337765"/>
+      <w:bookmarkStart w:id="13" w:name="_Toc227077986"/>
+      <w:bookmarkStart w:id="14" w:name="_Toc372219091"/>
       <w:r>
         <w:t>Nationell</w:t>
       </w:r>
       <w:r>
         <w:t xml:space="preserve"> användning</w:t>
       </w:r>
+      <w:bookmarkEnd w:id="12"/>
       <w:bookmarkEnd w:id="13"/>
       <w:bookmarkEnd w:id="14"/>
-      <w:bookmarkEnd w:id="15"/>
     </w:p>
     <w:p>
       <w:pPr>
@@ -8319,15 +8263,7 @@
         <w:ind w:right="839"/>
       </w:pPr>
       <w:r>
-        <w:t>tjänsteproducenten validerar att aktuell tjänstekonsument (HSA-id i http-</w:t>
-      </w:r>
-      <w:proofErr w:type="spellStart"/>
-      <w:r>
-        <w:t>header</w:t>
-      </w:r>
-      <w:proofErr w:type="spellEnd"/>
-      <w:r>
-        <w:t>) är godkänd av verksamheten (informationsägande vårdenhet)</w:t>
+        <w:t>tjänsteproducenten validerar att aktuell tjänstekonsument (HSA-id i http-header) är godkänd av verksamheten (informationsägande vårdenhet)</w:t>
       </w:r>
     </w:p>
     <w:p>
@@ -8347,9 +8283,9 @@
         </w:tabs>
         <w:ind w:right="838"/>
       </w:pPr>
-      <w:bookmarkStart w:id="16" w:name="_Toc219337766"/>
-      <w:bookmarkStart w:id="17" w:name="_Toc227077987"/>
-      <w:bookmarkStart w:id="18" w:name="_Toc372219092"/>
+      <w:bookmarkStart w:id="15" w:name="_Toc219337766"/>
+      <w:bookmarkStart w:id="16" w:name="_Toc227077987"/>
+      <w:bookmarkStart w:id="17" w:name="_Toc372219092"/>
       <w:r>
         <w:t>Regional</w:t>
       </w:r>
@@ -8359,9 +8295,9 @@
       <w:r>
         <w:t>användning</w:t>
       </w:r>
+      <w:bookmarkEnd w:id="15"/>
       <w:bookmarkEnd w:id="16"/>
       <w:bookmarkEnd w:id="17"/>
-      <w:bookmarkEnd w:id="18"/>
     </w:p>
     <w:p>
       <w:pPr>
@@ -8476,15 +8412,15 @@
         </w:tabs>
         <w:ind w:right="838"/>
       </w:pPr>
-      <w:bookmarkStart w:id="19" w:name="_Toc219337767"/>
-      <w:bookmarkStart w:id="20" w:name="_Toc227077988"/>
-      <w:bookmarkStart w:id="21" w:name="_Toc372219093"/>
+      <w:bookmarkStart w:id="18" w:name="_Toc219337767"/>
+      <w:bookmarkStart w:id="19" w:name="_Toc227077988"/>
+      <w:bookmarkStart w:id="20" w:name="_Toc372219093"/>
       <w:r>
         <w:t>Adresseringsmodell</w:t>
       </w:r>
+      <w:bookmarkEnd w:id="18"/>
       <w:bookmarkEnd w:id="19"/>
       <w:bookmarkEnd w:id="20"/>
-      <w:bookmarkEnd w:id="21"/>
     </w:p>
     <w:p>
       <w:pPr>
@@ -8536,32 +8472,48 @@
         <w:ind w:right="838"/>
       </w:pPr>
       <w:r>
-        <w:t xml:space="preserve">Det finns också fall då en tjänstekonsument adresserar ett källsystem. Det förutsätter att tjänstekonsumenten känner till källsystemets HSA. Det sker vanligen genom att ett sådant anrop föregås av antingen ett anrop till en aggregerande tjänst </w:t>
-      </w:r>
+        <w:t xml:space="preserve">Det finns också fall då en tjänstekonsument adresserar ett </w:t>
+      </w:r>
+      <w:proofErr w:type="spellStart"/>
+      <w:r>
+        <w:t>källsystem</w:t>
+      </w:r>
+      <w:proofErr w:type="spellEnd"/>
+      <w:r>
+        <w:t xml:space="preserve">. Det förutsätter att tjänstekonsumenten känner till </w:t>
+      </w:r>
+      <w:proofErr w:type="spellStart"/>
+      <w:r>
+        <w:t>källsystemets</w:t>
+      </w:r>
+      <w:proofErr w:type="spellEnd"/>
+      <w:r>
+        <w:t xml:space="preserve"> </w:t>
+      </w:r>
+      <w:proofErr w:type="spellStart"/>
+      <w:r>
+        <w:t>HSA</w:t>
+      </w:r>
+      <w:proofErr w:type="spellEnd"/>
+      <w:r>
+        <w:t>. Det sker genom att ett sådant anrop föregås av ett anrop till en aggregerande tjänst (</w:t>
+      </w:r>
+      <w:proofErr w:type="spellStart"/>
+      <w:r>
+        <w:t>källsystemets</w:t>
+      </w:r>
+      <w:proofErr w:type="spellEnd"/>
+      <w:r>
+        <w:t xml:space="preserve"> </w:t>
+      </w:r>
+      <w:proofErr w:type="spellStart"/>
       <w:r>
         <w:lastRenderedPageBreak/>
-        <w:t xml:space="preserve">(källsystemets HSAid finns då i svarsmeddelandet) eller genom att tjänstekonsumenten direkt interagerar med ett engagemangsindex (indexposterna innehåller källsystemets HSAid). </w:t>
-      </w:r>
-    </w:p>
-    <w:p>
-      <w:pPr>
-        <w:pStyle w:val="Brdtext"/>
-        <w:tabs>
-          <w:tab w:val="left" w:pos="567"/>
-        </w:tabs>
-        <w:ind w:right="838"/>
-      </w:pPr>
-    </w:p>
-    <w:p>
-      <w:pPr>
-        <w:pStyle w:val="Brdtext"/>
-        <w:tabs>
-          <w:tab w:val="left" w:pos="567"/>
-        </w:tabs>
-        <w:ind w:right="838"/>
-      </w:pPr>
-      <w:r>
-        <w:t xml:space="preserve">Det kan också ske genom att tjänstekonsumenten är producent för Engagemangsindex </w:t>
+        <w:t>HSAid</w:t>
+      </w:r>
+      <w:proofErr w:type="spellEnd"/>
+      <w:r>
+        <w:t xml:space="preserve"> finns då i svarsmeddelandet) eller genom att tjänstekonsumenten är producent för Engagemangsindex </w:t>
       </w:r>
       <w:proofErr w:type="gramStart"/>
       <w:r>
@@ -8585,13 +8537,39 @@
       </w:r>
       <w:proofErr w:type="gramEnd"/>
       <w:r>
-        <w:t xml:space="preserve"> innehåller information om en händelse rörande en patients information i ett specifikt källsystem. Genom att använda informationen om källsystemet</w:t>
-      </w:r>
-      <w:r>
-        <w:t>s HSA-id</w:t>
-      </w:r>
-      <w:r>
-        <w:t xml:space="preserve"> kan tjänstekonsumenten direkt adressera källsystemet i syfte att hämta information om den händelse som just </w:t>
+        <w:t xml:space="preserve"> innehåller information om en händelse rörande en patients information i ett specifikt </w:t>
+      </w:r>
+      <w:proofErr w:type="spellStart"/>
+      <w:r>
+        <w:t>källsystem</w:t>
+      </w:r>
+      <w:proofErr w:type="spellEnd"/>
+      <w:r>
+        <w:t xml:space="preserve">. Genom att använda informationen om </w:t>
+      </w:r>
+      <w:proofErr w:type="spellStart"/>
+      <w:r>
+        <w:t>källsystemets</w:t>
+      </w:r>
+      <w:proofErr w:type="spellEnd"/>
+      <w:r>
+        <w:t xml:space="preserve"> </w:t>
+      </w:r>
+      <w:proofErr w:type="spellStart"/>
+      <w:r>
+        <w:t>HSA</w:t>
+      </w:r>
+      <w:proofErr w:type="spellEnd"/>
+      <w:r>
+        <w:t xml:space="preserve">-id kan tjänstekonsumenten direkt adressera </w:t>
+      </w:r>
+      <w:proofErr w:type="spellStart"/>
+      <w:r>
+        <w:t>källsystemet</w:t>
+      </w:r>
+      <w:proofErr w:type="spellEnd"/>
+      <w:r>
+        <w:t xml:space="preserve"> i syfte att hämta information om den händelse som just </w:t>
       </w:r>
       <w:proofErr w:type="gramStart"/>
       <w:r>
@@ -8601,6 +8579,8 @@
       <w:r>
         <w:t xml:space="preserve"> för patienten.</w:t>
       </w:r>
+      <w:bookmarkStart w:id="21" w:name="_GoBack"/>
+      <w:bookmarkEnd w:id="21"/>
     </w:p>
     <w:p>
       <w:pPr>
@@ -9870,15 +9850,7 @@
         <w:t>Varje dokument består av en</w:t>
       </w:r>
       <w:r>
-        <w:t xml:space="preserve"> inledning (</w:t>
-      </w:r>
-      <w:proofErr w:type="spellStart"/>
-      <w:r>
-        <w:t>Header</w:t>
-      </w:r>
-      <w:proofErr w:type="spellEnd"/>
-      <w:r>
-        <w:t xml:space="preserve">) – </w:t>
+        <w:t xml:space="preserve"> inledning (Header) – </w:t>
       </w:r>
       <w:proofErr w:type="spellStart"/>
       <w:r>
@@ -13102,11 +13074,11 @@
         <w:ind w:right="838"/>
       </w:pPr>
       <w:r>
-        <w:t>Vid ett tekniskt fel levereras ett generellt undantag (SOAP-</w:t>
+        <w:t>Vid ett tekniskt fel levereras ett generellt undantag (</w:t>
       </w:r>
       <w:proofErr w:type="spellStart"/>
       <w:r>
-        <w:t>Exception</w:t>
+        <w:t>SOAP-Exception</w:t>
       </w:r>
       <w:proofErr w:type="spellEnd"/>
       <w:r>
@@ -21552,36 +21524,36 @@
         </w:rPr>
         <w:t>ovan i avsnittet ”</w:t>
       </w:r>
+      <w:r>
+        <w:rPr>
+          <w:spacing w:val="-1"/>
+        </w:rPr>
+        <w:fldChar w:fldCharType="begin"/>
+      </w:r>
+      <w:r>
+        <w:rPr>
+          <w:spacing w:val="-1"/>
+        </w:rPr>
+        <w:instrText xml:space="preserve"> REF _Ref356980548 \h </w:instrText>
+      </w:r>
+      <w:r>
+        <w:rPr>
+          <w:spacing w:val="-1"/>
+        </w:rPr>
+        <w:instrText xml:space="preserve"> \* MERGEFORMAT </w:instrText>
+      </w:r>
+      <w:r>
+        <w:rPr>
+          <w:spacing w:val="-1"/>
+        </w:rPr>
+      </w:r>
+      <w:r>
+        <w:rPr>
+          <w:spacing w:val="-1"/>
+        </w:rPr>
+        <w:fldChar w:fldCharType="separate"/>
+      </w:r>
       <w:proofErr w:type="spellStart"/>
-      <w:r>
-        <w:rPr>
-          <w:spacing w:val="-1"/>
-        </w:rPr>
-        <w:fldChar w:fldCharType="begin"/>
-      </w:r>
-      <w:r>
-        <w:rPr>
-          <w:spacing w:val="-1"/>
-        </w:rPr>
-        <w:instrText xml:space="preserve"> REF _Ref356980548 \h </w:instrText>
-      </w:r>
-      <w:r>
-        <w:rPr>
-          <w:spacing w:val="-1"/>
-        </w:rPr>
-        <w:instrText xml:space="preserve"> \* MERGEFORMAT </w:instrText>
-      </w:r>
-      <w:r>
-        <w:rPr>
-          <w:spacing w:val="-1"/>
-        </w:rPr>
-      </w:r>
-      <w:r>
-        <w:rPr>
-          <w:spacing w:val="-1"/>
-        </w:rPr>
-        <w:fldChar w:fldCharType="separate"/>
-      </w:r>
       <w:r>
         <w:t>Informationssäkerhet</w:t>
       </w:r>
@@ -23345,7 +23317,7 @@
                 <w:sz w:val="20"/>
                 <w:szCs w:val="20"/>
               </w:rPr>
-              <w:t xml:space="preserve"> (ex. SOAP-</w:t>
+              <w:t xml:space="preserve"> (ex. </w:t>
             </w:r>
             <w:proofErr w:type="spellStart"/>
             <w:r>
@@ -23353,7 +23325,7 @@
                 <w:sz w:val="20"/>
                 <w:szCs w:val="20"/>
               </w:rPr>
-              <w:t>header</w:t>
+              <w:t>SOAP</w:t>
             </w:r>
             <w:proofErr w:type="spellEnd"/>
             <w:r>
@@ -23361,7 +23333,7 @@
                 <w:sz w:val="20"/>
                 <w:szCs w:val="20"/>
               </w:rPr>
-              <w:t>).</w:t>
+              <w:t>-header).</w:t>
             </w:r>
           </w:p>
           <w:p>
@@ -38691,7 +38663,7 @@
 </file>
 
 <file path=word/endnotes.xml><?xml version="1.0" encoding="utf-8"?>
-<w:endnotes xmlns:wpc="http://schemas.microsoft.com/office/word/2010/wordprocessingCanvas" xmlns:mc="http://schemas.openxmlformats.org/markup-compatibility/2006" xmlns:o="urn:schemas-microsoft-com:office:office" xmlns:r="http://schemas.openxmlformats.org/officeDocument/2006/relationships" xmlns:m="http://schemas.openxmlformats.org/officeDocument/2006/math" xmlns:v="urn:schemas-microsoft-com:vml" xmlns:wp14="http://schemas.microsoft.com/office/word/2010/wordprocessingDrawing" xmlns:wp="http://schemas.openxmlformats.org/drawingml/2006/wordprocessingDrawing" xmlns:w10="urn:schemas-microsoft-com:office:word" xmlns:w="http://schemas.openxmlformats.org/wordprocessingml/2006/main" xmlns:w14="http://schemas.microsoft.com/office/word/2010/wordml" xmlns:wpg="http://schemas.microsoft.com/office/word/2010/wordprocessingGroup" xmlns:wpi="http://schemas.microsoft.com/office/word/2010/wordprocessingInk" xmlns:wne="http://schemas.microsoft.com/office/word/2006/wordml" xmlns:wps="http://schemas.microsoft.com/office/word/2010/wordprocessingShape" mc:Ignorable="w14 wp14">
+<w:endnotes xmlns:wpc="http://schemas.microsoft.com/office/word/2010/wordprocessingCanvas" xmlns:mo="http://schemas.microsoft.com/office/mac/office/2008/main" xmlns:mc="http://schemas.openxmlformats.org/markup-compatibility/2006" xmlns:mv="urn:schemas-microsoft-com:mac:vml" xmlns:o="urn:schemas-microsoft-com:office:office" xmlns:r="http://schemas.openxmlformats.org/officeDocument/2006/relationships" xmlns:m="http://schemas.openxmlformats.org/officeDocument/2006/math" xmlns:v="urn:schemas-microsoft-com:vml" xmlns:wp14="http://schemas.microsoft.com/office/word/2010/wordprocessingDrawing" xmlns:wp="http://schemas.openxmlformats.org/drawingml/2006/wordprocessingDrawing" xmlns:w10="urn:schemas-microsoft-com:office:word" xmlns:w="http://schemas.openxmlformats.org/wordprocessingml/2006/main" xmlns:w14="http://schemas.microsoft.com/office/word/2010/wordml" xmlns:wpg="http://schemas.microsoft.com/office/word/2010/wordprocessingGroup" xmlns:wpi="http://schemas.microsoft.com/office/word/2010/wordprocessingInk" xmlns:wne="http://schemas.microsoft.com/office/word/2006/wordml" xmlns:wps="http://schemas.microsoft.com/office/word/2010/wordprocessingShape" mc:Ignorable="w14 wp14">
   <w:endnote w:type="separator" w:id="-1">
     <w:p>
       <w:r>
@@ -38713,7 +38685,7 @@
 </file>
 
 <file path=word/footnotes.xml><?xml version="1.0" encoding="utf-8"?>
-<w:footnotes xmlns:wpc="http://schemas.microsoft.com/office/word/2010/wordprocessingCanvas" xmlns:mc="http://schemas.openxmlformats.org/markup-compatibility/2006" xmlns:o="urn:schemas-microsoft-com:office:office" xmlns:r="http://schemas.openxmlformats.org/officeDocument/2006/relationships" xmlns:m="http://schemas.openxmlformats.org/officeDocument/2006/math" xmlns:v="urn:schemas-microsoft-com:vml" xmlns:wp14="http://schemas.microsoft.com/office/word/2010/wordprocessingDrawing" xmlns:wp="http://schemas.openxmlformats.org/drawingml/2006/wordprocessingDrawing" xmlns:w10="urn:schemas-microsoft-com:office:word" xmlns:w="http://schemas.openxmlformats.org/wordprocessingml/2006/main" xmlns:w14="http://schemas.microsoft.com/office/word/2010/wordml" xmlns:wpg="http://schemas.microsoft.com/office/word/2010/wordprocessingGroup" xmlns:wpi="http://schemas.microsoft.com/office/word/2010/wordprocessingInk" xmlns:wne="http://schemas.microsoft.com/office/word/2006/wordml" xmlns:wps="http://schemas.microsoft.com/office/word/2010/wordprocessingShape" mc:Ignorable="w14 wp14">
+<w:footnotes xmlns:wpc="http://schemas.microsoft.com/office/word/2010/wordprocessingCanvas" xmlns:mo="http://schemas.microsoft.com/office/mac/office/2008/main" xmlns:mc="http://schemas.openxmlformats.org/markup-compatibility/2006" xmlns:mv="urn:schemas-microsoft-com:mac:vml" xmlns:o="urn:schemas-microsoft-com:office:office" xmlns:r="http://schemas.openxmlformats.org/officeDocument/2006/relationships" xmlns:m="http://schemas.openxmlformats.org/officeDocument/2006/math" xmlns:v="urn:schemas-microsoft-com:vml" xmlns:wp14="http://schemas.microsoft.com/office/word/2010/wordprocessingDrawing" xmlns:wp="http://schemas.openxmlformats.org/drawingml/2006/wordprocessingDrawing" xmlns:w10="urn:schemas-microsoft-com:office:word" xmlns:w="http://schemas.openxmlformats.org/wordprocessingml/2006/main" xmlns:w14="http://schemas.microsoft.com/office/word/2010/wordml" xmlns:wpg="http://schemas.microsoft.com/office/word/2010/wordprocessingGroup" xmlns:wpi="http://schemas.microsoft.com/office/word/2010/wordprocessingInk" xmlns:wne="http://schemas.microsoft.com/office/word/2006/wordml" xmlns:wps="http://schemas.microsoft.com/office/word/2010/wordprocessingShape" mc:Ignorable="w14 wp14">
   <w:footnote w:type="separator" w:id="-1">
     <w:p>
       <w:r>
@@ -38735,7 +38707,7 @@
 </file>
 
 <file path=word/header1.xml><?xml version="1.0" encoding="utf-8"?>
-<w:hdr xmlns:wpc="http://schemas.microsoft.com/office/word/2010/wordprocessingCanvas" xmlns:mc="http://schemas.openxmlformats.org/markup-compatibility/2006" xmlns:o="urn:schemas-microsoft-com:office:office" xmlns:r="http://schemas.openxmlformats.org/officeDocument/2006/relationships" xmlns:m="http://schemas.openxmlformats.org/officeDocument/2006/math" xmlns:v="urn:schemas-microsoft-com:vml" xmlns:wp14="http://schemas.microsoft.com/office/word/2010/wordprocessingDrawing" xmlns:wp="http://schemas.openxmlformats.org/drawingml/2006/wordprocessingDrawing" xmlns:w10="urn:schemas-microsoft-com:office:word" xmlns:w="http://schemas.openxmlformats.org/wordprocessingml/2006/main" xmlns:w14="http://schemas.microsoft.com/office/word/2010/wordml" xmlns:wpg="http://schemas.microsoft.com/office/word/2010/wordprocessingGroup" xmlns:wpi="http://schemas.microsoft.com/office/word/2010/wordprocessingInk" xmlns:wne="http://schemas.microsoft.com/office/word/2006/wordml" xmlns:wps="http://schemas.microsoft.com/office/word/2010/wordprocessingShape" mc:Ignorable="w14 wp14">
+<w:hdr xmlns:wpc="http://schemas.microsoft.com/office/word/2010/wordprocessingCanvas" xmlns:mo="http://schemas.microsoft.com/office/mac/office/2008/main" xmlns:mc="http://schemas.openxmlformats.org/markup-compatibility/2006" xmlns:mv="urn:schemas-microsoft-com:mac:vml" xmlns:o="urn:schemas-microsoft-com:office:office" xmlns:r="http://schemas.openxmlformats.org/officeDocument/2006/relationships" xmlns:m="http://schemas.openxmlformats.org/officeDocument/2006/math" xmlns:v="urn:schemas-microsoft-com:vml" xmlns:wp14="http://schemas.microsoft.com/office/word/2010/wordprocessingDrawing" xmlns:wp="http://schemas.openxmlformats.org/drawingml/2006/wordprocessingDrawing" xmlns:w10="urn:schemas-microsoft-com:office:word" xmlns:w="http://schemas.openxmlformats.org/wordprocessingml/2006/main" xmlns:w14="http://schemas.microsoft.com/office/word/2010/wordml" xmlns:wpg="http://schemas.microsoft.com/office/word/2010/wordprocessingGroup" xmlns:wpi="http://schemas.microsoft.com/office/word/2010/wordprocessingInk" xmlns:wne="http://schemas.microsoft.com/office/word/2006/wordml" xmlns:wps="http://schemas.microsoft.com/office/word/2010/wordprocessingShape" mc:Ignorable="w14 wp14">
   <w:tbl>
     <w:tblPr>
       <w:tblW w:w="8931" w:type="dxa"/>
@@ -38912,7 +38884,7 @@
             <w:rPr>
               <w:noProof/>
             </w:rPr>
-            <w:t>2013-11-20</w:t>
+            <w:t>2013-11-27</w:t>
           </w:r>
           <w:r>
             <w:fldChar w:fldCharType="end"/>
@@ -39191,7 +39163,7 @@
             <w:rPr>
               <w:noProof/>
             </w:rPr>
-            <w:t>4</w:t>
+            <w:t>11</w:t>
           </w:r>
           <w:r>
             <w:rPr>
@@ -39239,7 +39211,7 @@
 </file>
 
 <file path=word/numbering.xml><?xml version="1.0" encoding="utf-8"?>
-<w:numbering xmlns:wpc="http://schemas.microsoft.com/office/word/2010/wordprocessingCanvas" xmlns:mc="http://schemas.openxmlformats.org/markup-compatibility/2006" xmlns:o="urn:schemas-microsoft-com:office:office" xmlns:r="http://schemas.openxmlformats.org/officeDocument/2006/relationships" xmlns:m="http://schemas.openxmlformats.org/officeDocument/2006/math" xmlns:v="urn:schemas-microsoft-com:vml" xmlns:wp14="http://schemas.microsoft.com/office/word/2010/wordprocessingDrawing" xmlns:wp="http://schemas.openxmlformats.org/drawingml/2006/wordprocessingDrawing" xmlns:w10="urn:schemas-microsoft-com:office:word" xmlns:w="http://schemas.openxmlformats.org/wordprocessingml/2006/main" xmlns:w14="http://schemas.microsoft.com/office/word/2010/wordml" xmlns:wpg="http://schemas.microsoft.com/office/word/2010/wordprocessingGroup" xmlns:wpi="http://schemas.microsoft.com/office/word/2010/wordprocessingInk" xmlns:wne="http://schemas.microsoft.com/office/word/2006/wordml" xmlns:wps="http://schemas.microsoft.com/office/word/2010/wordprocessingShape" mc:Ignorable="w14 wp14">
+<w:numbering xmlns:wpc="http://schemas.microsoft.com/office/word/2010/wordprocessingCanvas" xmlns:mo="http://schemas.microsoft.com/office/mac/office/2008/main" xmlns:mc="http://schemas.openxmlformats.org/markup-compatibility/2006" xmlns:mv="urn:schemas-microsoft-com:mac:vml" xmlns:o="urn:schemas-microsoft-com:office:office" xmlns:r="http://schemas.openxmlformats.org/officeDocument/2006/relationships" xmlns:m="http://schemas.openxmlformats.org/officeDocument/2006/math" xmlns:v="urn:schemas-microsoft-com:vml" xmlns:wp14="http://schemas.microsoft.com/office/word/2010/wordprocessingDrawing" xmlns:wp="http://schemas.openxmlformats.org/drawingml/2006/wordprocessingDrawing" xmlns:w10="urn:schemas-microsoft-com:office:word" xmlns:w="http://schemas.openxmlformats.org/wordprocessingml/2006/main" xmlns:w14="http://schemas.microsoft.com/office/word/2010/wordml" xmlns:wpg="http://schemas.microsoft.com/office/word/2010/wordprocessingGroup" xmlns:wpi="http://schemas.microsoft.com/office/word/2010/wordprocessingInk" xmlns:wne="http://schemas.microsoft.com/office/word/2006/wordml" xmlns:wps="http://schemas.microsoft.com/office/word/2010/wordprocessingShape" mc:Ignorable="w14 wp14">
   <w:abstractNum w:abstractNumId="0">
     <w:nsid w:val="00000001"/>
     <w:multiLevelType w:val="hybridMultilevel"/>
@@ -41058,7 +41030,7 @@
       </w:pPr>
     </w:pPrDefault>
   </w:docDefaults>
-  <w:latentStyles w:defLockedState="0" w:defUIPriority="99" w:defSemiHidden="1" w:defUnhideWhenUsed="1" w:defQFormat="0" w:count="267">
+  <w:latentStyles w:defLockedState="0" w:defUIPriority="99" w:defSemiHidden="1" w:defUnhideWhenUsed="1" w:defQFormat="0" w:count="276">
     <w:lsdException w:name="Normal" w:semiHidden="0" w:uiPriority="1" w:unhideWhenUsed="0" w:qFormat="1"/>
     <w:lsdException w:name="heading 1" w:semiHidden="0" w:uiPriority="1" w:unhideWhenUsed="0" w:qFormat="1"/>
     <w:lsdException w:name="heading 2" w:uiPriority="9" w:qFormat="1"/>
@@ -41341,7 +41313,7 @@
       <w:color w:val="243F60" w:themeColor="accent1" w:themeShade="7F"/>
     </w:rPr>
   </w:style>
-  <w:style w:type="character" w:default="1" w:styleId="Standardstycketeckensnitt">
+  <w:style w:type="character" w:default="1" w:styleId="Standardstycketypsnitt">
     <w:name w:val="Default Paragraph Font"/>
     <w:uiPriority w:val="1"/>
     <w:semiHidden/>
@@ -41471,7 +41443,7 @@
   </w:style>
   <w:style w:type="character" w:customStyle="1" w:styleId="SidhuvudChar">
     <w:name w:val="Sidhuvud Char"/>
-    <w:basedOn w:val="Standardstycketeckensnitt"/>
+    <w:basedOn w:val="Standardstycketypsnitt"/>
     <w:link w:val="Sidhuvud"/>
     <w:uiPriority w:val="99"/>
     <w:rsid w:val="00046C5C"/>
@@ -41499,15 +41471,15 @@
   </w:style>
   <w:style w:type="character" w:customStyle="1" w:styleId="SidfotChar">
     <w:name w:val="Sidfot Char"/>
-    <w:basedOn w:val="Standardstycketeckensnitt"/>
+    <w:basedOn w:val="Standardstycketypsnitt"/>
     <w:link w:val="Sidfot"/>
     <w:uiPriority w:val="99"/>
     <w:rsid w:val="00046C5C"/>
   </w:style>
-  <w:style w:type="paragraph" w:styleId="Ballongtext">
+  <w:style w:type="paragraph" w:styleId="Bubbeltext">
     <w:name w:val="Balloon Text"/>
     <w:basedOn w:val="Normal"/>
-    <w:link w:val="BallongtextChar"/>
+    <w:link w:val="BubbeltextChar"/>
     <w:uiPriority w:val="99"/>
     <w:semiHidden/>
     <w:unhideWhenUsed/>
@@ -41522,10 +41494,10 @@
       <w:lang w:eastAsia="en-US"/>
     </w:rPr>
   </w:style>
-  <w:style w:type="character" w:customStyle="1" w:styleId="BallongtextChar">
-    <w:name w:val="Ballongtext Char"/>
-    <w:basedOn w:val="Standardstycketeckensnitt"/>
-    <w:link w:val="Ballongtext"/>
+  <w:style w:type="character" w:customStyle="1" w:styleId="BubbeltextChar">
+    <w:name w:val="Bubbeltext Char"/>
+    <w:basedOn w:val="Standardstycketypsnitt"/>
+    <w:link w:val="Bubbeltext"/>
     <w:uiPriority w:val="99"/>
     <w:semiHidden/>
     <w:rsid w:val="00046C5C"/>
@@ -41537,7 +41509,7 @@
   </w:style>
   <w:style w:type="character" w:customStyle="1" w:styleId="Rubrik3Char">
     <w:name w:val="Rubrik 3 Char"/>
-    <w:basedOn w:val="Standardstycketeckensnitt"/>
+    <w:basedOn w:val="Standardstycketypsnitt"/>
     <w:link w:val="Rubrik3"/>
     <w:uiPriority w:val="9"/>
     <w:rsid w:val="00046C5C"/>
@@ -41550,7 +41522,7 @@
   </w:style>
   <w:style w:type="character" w:customStyle="1" w:styleId="Rubrik5Char">
     <w:name w:val="Rubrik 5 Char"/>
-    <w:basedOn w:val="Standardstycketeckensnitt"/>
+    <w:basedOn w:val="Standardstycketypsnitt"/>
     <w:link w:val="Rubrik5"/>
     <w:uiPriority w:val="9"/>
     <w:semiHidden/>
@@ -41562,7 +41534,7 @@
   </w:style>
   <w:style w:type="character" w:customStyle="1" w:styleId="Rubrik4Char">
     <w:name w:val="Rubrik 4 Char"/>
-    <w:basedOn w:val="Standardstycketeckensnitt"/>
+    <w:basedOn w:val="Standardstycketypsnitt"/>
     <w:link w:val="Rubrik4"/>
     <w:uiPriority w:val="9"/>
     <w:rsid w:val="00F96017"/>
@@ -41577,7 +41549,7 @@
   </w:style>
   <w:style w:type="character" w:customStyle="1" w:styleId="Rubrik2Char">
     <w:name w:val="Rubrik 2 Char"/>
-    <w:basedOn w:val="Standardstycketeckensnitt"/>
+    <w:basedOn w:val="Standardstycketypsnitt"/>
     <w:link w:val="Rubrik2"/>
     <w:uiPriority w:val="9"/>
     <w:rsid w:val="00F96017"/>
@@ -41592,7 +41564,7 @@
   </w:style>
   <w:style w:type="character" w:styleId="Hyperlnk">
     <w:name w:val="Hyperlink"/>
-    <w:basedOn w:val="Standardstycketeckensnitt"/>
+    <w:basedOn w:val="Standardstycketypsnitt"/>
     <w:uiPriority w:val="99"/>
     <w:unhideWhenUsed/>
     <w:rsid w:val="00825B8A"/>
@@ -41752,7 +41724,7 @@
   </w:style>
   <w:style w:type="character" w:customStyle="1" w:styleId="KommentarerChar">
     <w:name w:val="Kommentarer Char"/>
-    <w:basedOn w:val="Standardstycketeckensnitt"/>
+    <w:basedOn w:val="Standardstycketypsnitt"/>
     <w:link w:val="Kommentarer"/>
     <w:rsid w:val="00481BF0"/>
     <w:rPr>
@@ -41849,7 +41821,7 @@
   </w:style>
   <w:style w:type="character" w:customStyle="1" w:styleId="StarktcitatChar">
     <w:name w:val="Starkt citat Char"/>
-    <w:basedOn w:val="Standardstycketeckensnitt"/>
+    <w:basedOn w:val="Standardstycketypsnitt"/>
     <w:link w:val="Starktcitat"/>
     <w:uiPriority w:val="30"/>
     <w:rsid w:val="00212F5B"/>
@@ -41951,7 +41923,7 @@
   </w:style>
   <w:style w:type="character" w:customStyle="1" w:styleId="DokumentversiktChar">
     <w:name w:val="Dokumentöversikt Char"/>
-    <w:basedOn w:val="Standardstycketeckensnitt"/>
+    <w:basedOn w:val="Standardstycketypsnitt"/>
     <w:link w:val="Dokumentversikt"/>
     <w:uiPriority w:val="99"/>
     <w:semiHidden/>
@@ -41981,7 +41953,7 @@
   </w:style>
   <w:style w:type="character" w:customStyle="1" w:styleId="BrdtextChar">
     <w:name w:val="Brödtext Char"/>
-    <w:basedOn w:val="Standardstycketeckensnitt"/>
+    <w:basedOn w:val="Standardstycketypsnitt"/>
     <w:link w:val="Brdtext"/>
     <w:uiPriority w:val="1"/>
     <w:rsid w:val="006D294D"/>
@@ -42177,7 +42149,7 @@
 </file>
 
 <file path=word/stylesWithEffects.xml><?xml version="1.0" encoding="utf-8"?>
-<w:styles xmlns:wpc="http://schemas.microsoft.com/office/word/2010/wordprocessingCanvas" xmlns:mc="http://schemas.openxmlformats.org/markup-compatibility/2006" xmlns:o="urn:schemas-microsoft-com:office:office" xmlns:r="http://schemas.openxmlformats.org/officeDocument/2006/relationships" xmlns:m="http://schemas.openxmlformats.org/officeDocument/2006/math" xmlns:v="urn:schemas-microsoft-com:vml" xmlns:wp14="http://schemas.microsoft.com/office/word/2010/wordprocessingDrawing" xmlns:wp="http://schemas.openxmlformats.org/drawingml/2006/wordprocessingDrawing" xmlns:w10="urn:schemas-microsoft-com:office:word" xmlns:w="http://schemas.openxmlformats.org/wordprocessingml/2006/main" xmlns:w14="http://schemas.microsoft.com/office/word/2010/wordml" xmlns:wpg="http://schemas.microsoft.com/office/word/2010/wordprocessingGroup" xmlns:wpi="http://schemas.microsoft.com/office/word/2010/wordprocessingInk" xmlns:wne="http://schemas.microsoft.com/office/word/2006/wordml" xmlns:wps="http://schemas.microsoft.com/office/word/2010/wordprocessingShape" mc:Ignorable="w14 wp14">
+<w:styles xmlns:wpc="http://schemas.microsoft.com/office/word/2010/wordprocessingCanvas" xmlns:mo="http://schemas.microsoft.com/office/mac/office/2008/main" xmlns:mc="http://schemas.openxmlformats.org/markup-compatibility/2006" xmlns:mv="urn:schemas-microsoft-com:mac:vml" xmlns:o="urn:schemas-microsoft-com:office:office" xmlns:r="http://schemas.openxmlformats.org/officeDocument/2006/relationships" xmlns:m="http://schemas.openxmlformats.org/officeDocument/2006/math" xmlns:v="urn:schemas-microsoft-com:vml" xmlns:wp14="http://schemas.microsoft.com/office/word/2010/wordprocessingDrawing" xmlns:wp="http://schemas.openxmlformats.org/drawingml/2006/wordprocessingDrawing" xmlns:w10="urn:schemas-microsoft-com:office:word" xmlns:w="http://schemas.openxmlformats.org/wordprocessingml/2006/main" xmlns:w14="http://schemas.microsoft.com/office/word/2010/wordml" xmlns:wpg="http://schemas.microsoft.com/office/word/2010/wordprocessingGroup" xmlns:wpi="http://schemas.microsoft.com/office/word/2010/wordprocessingInk" xmlns:wne="http://schemas.microsoft.com/office/word/2006/wordml" xmlns:wps="http://schemas.microsoft.com/office/word/2010/wordprocessingShape" mc:Ignorable="w14 wp14">
   <w:docDefaults>
     <w:rPrDefault>
       <w:rPr>
@@ -42193,7 +42165,7 @@
       </w:pPr>
     </w:pPrDefault>
   </w:docDefaults>
-  <w:latentStyles w:defLockedState="0" w:defUIPriority="99" w:defSemiHidden="1" w:defUnhideWhenUsed="1" w:defQFormat="0" w:count="267">
+  <w:latentStyles w:defLockedState="0" w:defUIPriority="99" w:defSemiHidden="1" w:defUnhideWhenUsed="1" w:defQFormat="0" w:count="276">
     <w:lsdException w:name="Normal" w:semiHidden="0" w:uiPriority="1" w:unhideWhenUsed="0" w:qFormat="1"/>
     <w:lsdException w:name="heading 1" w:semiHidden="0" w:uiPriority="1" w:unhideWhenUsed="0" w:qFormat="1"/>
     <w:lsdException w:name="heading 2" w:uiPriority="9" w:qFormat="1"/>
@@ -42476,7 +42448,7 @@
       <w:color w:val="243F60" w:themeColor="accent1" w:themeShade="7F"/>
     </w:rPr>
   </w:style>
-  <w:style w:type="character" w:default="1" w:styleId="Standardstycketeckensnitt">
+  <w:style w:type="character" w:default="1" w:styleId="Standardstycketypsnitt">
     <w:name w:val="Default Paragraph Font"/>
     <w:uiPriority w:val="1"/>
     <w:semiHidden/>
@@ -42606,7 +42578,7 @@
   </w:style>
   <w:style w:type="character" w:customStyle="1" w:styleId="SidhuvudChar">
     <w:name w:val="Sidhuvud Char"/>
-    <w:basedOn w:val="Standardstycketeckensnitt"/>
+    <w:basedOn w:val="Standardstycketypsnitt"/>
     <w:link w:val="Sidhuvud"/>
     <w:uiPriority w:val="99"/>
     <w:rsid w:val="00046C5C"/>
@@ -42634,15 +42606,15 @@
   </w:style>
   <w:style w:type="character" w:customStyle="1" w:styleId="SidfotChar">
     <w:name w:val="Sidfot Char"/>
-    <w:basedOn w:val="Standardstycketeckensnitt"/>
+    <w:basedOn w:val="Standardstycketypsnitt"/>
     <w:link w:val="Sidfot"/>
     <w:uiPriority w:val="99"/>
     <w:rsid w:val="00046C5C"/>
   </w:style>
-  <w:style w:type="paragraph" w:styleId="Ballongtext">
+  <w:style w:type="paragraph" w:styleId="Bubbeltext">
     <w:name w:val="Balloon Text"/>
     <w:basedOn w:val="Normal"/>
-    <w:link w:val="BallongtextChar"/>
+    <w:link w:val="BubbeltextChar"/>
     <w:uiPriority w:val="99"/>
     <w:semiHidden/>
     <w:unhideWhenUsed/>
@@ -42657,10 +42629,10 @@
       <w:lang w:eastAsia="en-US"/>
     </w:rPr>
   </w:style>
-  <w:style w:type="character" w:customStyle="1" w:styleId="BallongtextChar">
-    <w:name w:val="Ballongtext Char"/>
-    <w:basedOn w:val="Standardstycketeckensnitt"/>
-    <w:link w:val="Ballongtext"/>
+  <w:style w:type="character" w:customStyle="1" w:styleId="BubbeltextChar">
+    <w:name w:val="Bubbeltext Char"/>
+    <w:basedOn w:val="Standardstycketypsnitt"/>
+    <w:link w:val="Bubbeltext"/>
     <w:uiPriority w:val="99"/>
     <w:semiHidden/>
     <w:rsid w:val="00046C5C"/>
@@ -42672,7 +42644,7 @@
   </w:style>
   <w:style w:type="character" w:customStyle="1" w:styleId="Rubrik3Char">
     <w:name w:val="Rubrik 3 Char"/>
-    <w:basedOn w:val="Standardstycketeckensnitt"/>
+    <w:basedOn w:val="Standardstycketypsnitt"/>
     <w:link w:val="Rubrik3"/>
     <w:uiPriority w:val="9"/>
     <w:rsid w:val="00046C5C"/>
@@ -42685,7 +42657,7 @@
   </w:style>
   <w:style w:type="character" w:customStyle="1" w:styleId="Rubrik5Char">
     <w:name w:val="Rubrik 5 Char"/>
-    <w:basedOn w:val="Standardstycketeckensnitt"/>
+    <w:basedOn w:val="Standardstycketypsnitt"/>
     <w:link w:val="Rubrik5"/>
     <w:uiPriority w:val="9"/>
     <w:semiHidden/>
@@ -42697,7 +42669,7 @@
   </w:style>
   <w:style w:type="character" w:customStyle="1" w:styleId="Rubrik4Char">
     <w:name w:val="Rubrik 4 Char"/>
-    <w:basedOn w:val="Standardstycketeckensnitt"/>
+    <w:basedOn w:val="Standardstycketypsnitt"/>
     <w:link w:val="Rubrik4"/>
     <w:uiPriority w:val="9"/>
     <w:rsid w:val="00F96017"/>
@@ -42712,7 +42684,7 @@
   </w:style>
   <w:style w:type="character" w:customStyle="1" w:styleId="Rubrik2Char">
     <w:name w:val="Rubrik 2 Char"/>
-    <w:basedOn w:val="Standardstycketeckensnitt"/>
+    <w:basedOn w:val="Standardstycketypsnitt"/>
     <w:link w:val="Rubrik2"/>
     <w:uiPriority w:val="9"/>
     <w:rsid w:val="00F96017"/>
@@ -42727,7 +42699,7 @@
   </w:style>
   <w:style w:type="character" w:styleId="Hyperlnk">
     <w:name w:val="Hyperlink"/>
-    <w:basedOn w:val="Standardstycketeckensnitt"/>
+    <w:basedOn w:val="Standardstycketypsnitt"/>
     <w:uiPriority w:val="99"/>
     <w:unhideWhenUsed/>
     <w:rsid w:val="00825B8A"/>
@@ -42887,7 +42859,7 @@
   </w:style>
   <w:style w:type="character" w:customStyle="1" w:styleId="KommentarerChar">
     <w:name w:val="Kommentarer Char"/>
-    <w:basedOn w:val="Standardstycketeckensnitt"/>
+    <w:basedOn w:val="Standardstycketypsnitt"/>
     <w:link w:val="Kommentarer"/>
     <w:rsid w:val="00481BF0"/>
     <w:rPr>
@@ -42984,7 +42956,7 @@
   </w:style>
   <w:style w:type="character" w:customStyle="1" w:styleId="StarktcitatChar">
     <w:name w:val="Starkt citat Char"/>
-    <w:basedOn w:val="Standardstycketeckensnitt"/>
+    <w:basedOn w:val="Standardstycketypsnitt"/>
     <w:link w:val="Starktcitat"/>
     <w:uiPriority w:val="30"/>
     <w:rsid w:val="00212F5B"/>
@@ -43086,7 +43058,7 @@
   </w:style>
   <w:style w:type="character" w:customStyle="1" w:styleId="DokumentversiktChar">
     <w:name w:val="Dokumentöversikt Char"/>
-    <w:basedOn w:val="Standardstycketeckensnitt"/>
+    <w:basedOn w:val="Standardstycketypsnitt"/>
     <w:link w:val="Dokumentversikt"/>
     <w:uiPriority w:val="99"/>
     <w:semiHidden/>
@@ -43116,7 +43088,7 @@
   </w:style>
   <w:style w:type="character" w:customStyle="1" w:styleId="BrdtextChar">
     <w:name w:val="Brödtext Char"/>
-    <w:basedOn w:val="Standardstycketeckensnitt"/>
+    <w:basedOn w:val="Standardstycketypsnitt"/>
     <w:link w:val="Brdtext"/>
     <w:uiPriority w:val="1"/>
     <w:rsid w:val="006D294D"/>
@@ -43603,7 +43575,7 @@
 </file>
 
 <file path=customXml/itemProps1.xml><?xml version="1.0" encoding="utf-8"?>
-<ds:datastoreItem xmlns:ds="http://schemas.openxmlformats.org/officeDocument/2006/customXml" ds:itemID="{A9F83512-8E23-4942-8B75-090EEE346C21}">
+<ds:datastoreItem xmlns:ds="http://schemas.openxmlformats.org/officeDocument/2006/customXml" ds:itemID="{6FE4895E-0380-2440-8EFF-CFAB5223D69F}">
   <ds:schemaRefs>
     <ds:schemaRef ds:uri="http://schemas.openxmlformats.org/officeDocument/2006/bibliography"/>
   </ds:schemaRefs>
@@ -43611,7 +43583,7 @@
 </file>
 
 <file path=customXml/itemProps2.xml><?xml version="1.0" encoding="utf-8"?>
-<ds:datastoreItem xmlns:ds="http://schemas.openxmlformats.org/officeDocument/2006/customXml" ds:itemID="{CC359A3A-1F8F-4832-9E03-E53CBA6DFA57}">
+<ds:datastoreItem xmlns:ds="http://schemas.openxmlformats.org/officeDocument/2006/customXml" ds:itemID="{9A6B32F4-7690-CF42-AA59-70689386A71F}">
   <ds:schemaRefs>
     <ds:schemaRef ds:uri="http://schemas.openxmlformats.org/officeDocument/2006/bibliography"/>
   </ds:schemaRefs>

</xml_diff>